<commit_message>
Started with the reports. Created the outline with main ideas of what should ho where
</commit_message>
<xml_diff>
--- a/05.Report/A3reportA42.docx
+++ b/05.Report/A3reportA42.docx
@@ -326,8 +326,154 @@
         <w:rPr>
           <w:rFonts w:ascii="Arial Narrow" w:hAnsi="Arial Narrow"/>
         </w:rPr>
-        <w:t xml:space="preserve">The field of data science </w:t>
-      </w:r>
+        <w:t>Missing data is a common data quality issue encountered during the data exploration and cleaning phases. Some models are quite sensitive to missing data, while others have internal methods of handling missing data. Some experience is also required to know when to impute the missing data, when to remove a feature or instance. A general rule could be to leave it as is if the missing values are &lt;=10%, impute if the missing values are 30-60% and remove the feature/variable if the missing values are &gt;60%[reference].</w:t>
+      </w:r>
+    </w:p>
+    <w:p>
+      <w:pPr>
+        <w:jc w:val="both"/>
+        <w:rPr>
+          <w:rFonts w:ascii="Arial Narrow" w:hAnsi="Arial Narrow"/>
+        </w:rPr>
+      </w:pPr>
+    </w:p>
+    <w:p>
+      <w:pPr>
+        <w:jc w:val="both"/>
+        <w:rPr>
+          <w:rFonts w:ascii="Arial Narrow" w:hAnsi="Arial Narrow"/>
+        </w:rPr>
+      </w:pPr>
+      <w:r>
+        <w:rPr>
+          <w:rFonts w:ascii="Arial Narrow" w:hAnsi="Arial Narrow"/>
+        </w:rPr>
+        <w:t>There are various methods to impute missing data. These include:</w:t>
+      </w:r>
+    </w:p>
+    <w:p>
+      <w:pPr>
+        <w:jc w:val="both"/>
+        <w:rPr>
+          <w:rFonts w:ascii="Arial Narrow" w:hAnsi="Arial Narrow"/>
+        </w:rPr>
+      </w:pPr>
+      <w:r>
+        <w:rPr>
+          <w:rFonts w:ascii="Arial Narrow" w:hAnsi="Arial Narrow"/>
+          <w:i/>
+          <w:iCs/>
+        </w:rPr>
+        <w:t>Baseline imputation:</w:t>
+      </w:r>
+      <w:r>
+        <w:rPr>
+          <w:rFonts w:ascii="Arial Narrow" w:hAnsi="Arial Narrow"/>
+        </w:rPr>
+        <w:t xml:space="preserve"> Imputing the variable simply based on the mode(categorical) or mean/median(numerical).</w:t>
+      </w:r>
+    </w:p>
+    <w:p>
+      <w:pPr>
+        <w:jc w:val="both"/>
+        <w:rPr>
+          <w:rFonts w:ascii="Arial Narrow" w:hAnsi="Arial Narrow"/>
+        </w:rPr>
+      </w:pPr>
+      <w:r>
+        <w:rPr>
+          <w:rFonts w:ascii="Arial Narrow" w:hAnsi="Arial Narrow"/>
+          <w:i/>
+          <w:iCs/>
+        </w:rPr>
+        <w:t>Model Imputation:</w:t>
+      </w:r>
+      <w:r>
+        <w:rPr>
+          <w:rFonts w:ascii="Arial Narrow" w:hAnsi="Arial Narrow"/>
+        </w:rPr>
+        <w:t xml:space="preserve"> This involves using a predictive model to predict what the missing value should be. These include </w:t>
+      </w:r>
+      <w:proofErr w:type="spellStart"/>
+      <w:r>
+        <w:rPr>
+          <w:rFonts w:ascii="Arial Narrow" w:hAnsi="Arial Narrow"/>
+        </w:rPr>
+        <w:t>Kaive</w:t>
+      </w:r>
+      <w:proofErr w:type="spellEnd"/>
+      <w:r>
+        <w:rPr>
+          <w:rFonts w:ascii="Arial Narrow" w:hAnsi="Arial Narrow"/>
+        </w:rPr>
+        <w:t xml:space="preserve"> Bayes and k-NN.</w:t>
+      </w:r>
+    </w:p>
+    <w:p>
+      <w:pPr>
+        <w:jc w:val="both"/>
+        <w:rPr>
+          <w:rFonts w:ascii="Arial Narrow" w:hAnsi="Arial Narrow"/>
+        </w:rPr>
+      </w:pPr>
+      <w:r>
+        <w:rPr>
+          <w:rFonts w:ascii="Arial Narrow" w:hAnsi="Arial Narrow"/>
+          <w:i/>
+          <w:iCs/>
+        </w:rPr>
+        <w:t>Ensemble Imputation:</w:t>
+      </w:r>
+      <w:r>
+        <w:rPr>
+          <w:rFonts w:ascii="Arial Narrow" w:hAnsi="Arial Narrow"/>
+        </w:rPr>
+        <w:t xml:space="preserve"> xxx</w:t>
+      </w:r>
+    </w:p>
+    <w:p>
+      <w:pPr>
+        <w:jc w:val="both"/>
+        <w:rPr>
+          <w:rFonts w:ascii="Arial Narrow" w:hAnsi="Arial Narrow"/>
+        </w:rPr>
+      </w:pPr>
+    </w:p>
+    <w:p>
+      <w:pPr>
+        <w:jc w:val="both"/>
+        <w:rPr>
+          <w:rFonts w:ascii="Arial Narrow" w:hAnsi="Arial Narrow"/>
+        </w:rPr>
+      </w:pPr>
+      <w:r>
+        <w:rPr>
+          <w:rFonts w:ascii="Arial Narrow" w:hAnsi="Arial Narrow"/>
+        </w:rPr>
+        <w:t xml:space="preserve">Much research has been done of the different methods of data imputation[reference]. Studies have found </w:t>
+      </w:r>
+      <w:proofErr w:type="spellStart"/>
+      <w:r>
+        <w:rPr>
+          <w:rFonts w:ascii="Arial Narrow" w:hAnsi="Arial Narrow"/>
+        </w:rPr>
+        <w:t>thet</w:t>
+      </w:r>
+      <w:proofErr w:type="spellEnd"/>
+      <w:r>
+        <w:rPr>
+          <w:rFonts w:ascii="Arial Narrow" w:hAnsi="Arial Narrow"/>
+        </w:rPr>
+        <w:t xml:space="preserve"> the ‘best’ imputation method depends on the type of data in the dataset, the proportion of missing values and even the distribution of the features have an influence on the type of imputation that is considered ‘</w:t>
+      </w:r>
+      <w:proofErr w:type="gramStart"/>
+      <w:r>
+        <w:rPr>
+          <w:rFonts w:ascii="Arial Narrow" w:hAnsi="Arial Narrow"/>
+        </w:rPr>
+        <w:t>best’</w:t>
+      </w:r>
+      <w:proofErr w:type="gramEnd"/>
     </w:p>
     <w:p>
       <w:pPr>
@@ -380,13 +526,33 @@
         <w:rPr>
           <w:rFonts w:ascii="Arial Narrow" w:hAnsi="Arial Narrow"/>
         </w:rPr>
-        <w:t xml:space="preserve"> The objective was to analyse the job postings dataset scraped from LinkedIn, to derive insights into the data science job market.</w:t>
-      </w:r>
-      <w:r>
-        <w:rPr>
-          <w:rFonts w:ascii="Arial Narrow" w:hAnsi="Arial Narrow"/>
-        </w:rPr>
-        <w:t xml:space="preserve"> </w:t>
+        <w:t xml:space="preserve"> The objective was to </w:t>
+      </w:r>
+      <w:r>
+        <w:rPr>
+          <w:rFonts w:ascii="Arial Narrow" w:hAnsi="Arial Narrow"/>
+        </w:rPr>
+        <w:t>evaluate the effectiveness of a baseline imputation versus that of a Naïve Bayes imputation on the performance of classification models.</w:t>
+      </w:r>
+      <w:r>
+        <w:rPr>
+          <w:rFonts w:ascii="Arial Narrow" w:hAnsi="Arial Narrow"/>
+        </w:rPr>
+        <w:t xml:space="preserve"> For this study we also decided to look at the influence </w:t>
+      </w:r>
+      <w:proofErr w:type="gramStart"/>
+      <w:r>
+        <w:rPr>
+          <w:rFonts w:ascii="Arial Narrow" w:hAnsi="Arial Narrow"/>
+        </w:rPr>
+        <w:t>of  the</w:t>
+      </w:r>
+      <w:proofErr w:type="gramEnd"/>
+      <w:r>
+        <w:rPr>
+          <w:rFonts w:ascii="Arial Narrow" w:hAnsi="Arial Narrow"/>
+        </w:rPr>
+        <w:t xml:space="preserve"> proportion of missing values on the effectiveness of the imputation method.</w:t>
       </w:r>
     </w:p>
     <w:p>
@@ -530,8 +696,22 @@
         <w:rPr>
           <w:rFonts w:ascii="Arial Narrow" w:hAnsi="Arial Narrow"/>
         </w:rPr>
-        <w:t xml:space="preserve"> Following the data exploration phase, the datasets underwent thorough cleaning and pre-processing. This step involved handling missing values, text manipulation, standardizing text formats, ensuring data consistency and dimensionality reduction. The text data had to be transformed into a corpus and then a term document matrix, for it to be modelled.</w:t>
-      </w:r>
+        <w:t xml:space="preserve"> Following the data exploration phase, the datasets underwent thorough cleaning and pre-processing. This step involved handling missing </w:t>
+      </w:r>
+      <w:proofErr w:type="gramStart"/>
+      <w:r>
+        <w:rPr>
+          <w:rFonts w:ascii="Arial Narrow" w:hAnsi="Arial Narrow"/>
+        </w:rPr>
+        <w:t>values,</w:t>
+      </w:r>
+      <w:r>
+        <w:rPr>
+          <w:rFonts w:ascii="Arial Narrow" w:hAnsi="Arial Narrow"/>
+        </w:rPr>
+        <w:t>.</w:t>
+      </w:r>
+      <w:proofErr w:type="gramEnd"/>
     </w:p>
     <w:p>
       <w:pPr>
@@ -552,137 +732,13 @@
         <w:rPr>
           <w:rFonts w:ascii="Arial Narrow" w:hAnsi="Arial Narrow"/>
         </w:rPr>
-        <w:t>K-Means clustering is a used an unsupervised machine learning algorithm for partitioning a dataset into a predetermined number of clusters</w:t>
-      </w:r>
-      <w:sdt>
-        <w:sdtPr>
-          <w:id w:val="1947266147"/>
-          <w:citation/>
-        </w:sdtPr>
-        <w:sdtContent>
-          <w:r>
-            <w:rPr>
-              <w:rFonts w:ascii="Arial Narrow" w:hAnsi="Arial Narrow"/>
-            </w:rPr>
-            <w:fldChar w:fldCharType="begin"/>
-          </w:r>
-          <w:r>
-            <w:rPr>
-              <w:rFonts w:ascii="Arial Narrow" w:hAnsi="Arial Narrow"/>
-              <w:lang w:val="en-ZA"/>
-            </w:rPr>
-            <w:instrText xml:space="preserve"> CITATION Pas18 \l 7177 </w:instrText>
-          </w:r>
-          <w:r>
-            <w:rPr>
-              <w:rFonts w:ascii="Arial Narrow" w:hAnsi="Arial Narrow"/>
-            </w:rPr>
-            <w:fldChar w:fldCharType="separate"/>
-          </w:r>
-          <w:r>
-            <w:rPr>
-              <w:rFonts w:ascii="Arial Narrow" w:hAnsi="Arial Narrow"/>
-              <w:noProof/>
-              <w:lang w:val="en-ZA"/>
-            </w:rPr>
-            <w:t xml:space="preserve"> [2]</w:t>
-          </w:r>
-          <w:r>
-            <w:rPr>
-              <w:rFonts w:ascii="Arial Narrow" w:hAnsi="Arial Narrow"/>
-            </w:rPr>
-            <w:fldChar w:fldCharType="end"/>
-          </w:r>
-        </w:sdtContent>
-      </w:sdt>
-      <w:r>
-        <w:rPr>
-          <w:rFonts w:ascii="Arial Narrow" w:hAnsi="Arial Narrow"/>
-        </w:rPr>
-        <w:t>. In the context of analysing job skills, K-Means was employed to group similar skills together.</w:t>
-      </w:r>
-      <w:r>
-        <w:rPr>
-          <w:rFonts w:ascii="Arial Narrow" w:hAnsi="Arial Narrow"/>
-        </w:rPr>
-        <w:t xml:space="preserve"> </w:t>
-      </w:r>
-      <w:r>
-        <w:rPr>
-          <w:rFonts w:ascii="Arial Narrow" w:hAnsi="Arial Narrow"/>
-        </w:rPr>
-        <w:t>The Elbow Method is a heuristic that was used to determine the optimal number of clusters (k) in a dataset</w:t>
-      </w:r>
-      <w:sdt>
-        <w:sdtPr>
-          <w:id w:val="-276413465"/>
-          <w:citation/>
-        </w:sdtPr>
-        <w:sdtContent>
-          <w:r>
-            <w:rPr>
-              <w:rFonts w:ascii="Arial Narrow" w:hAnsi="Arial Narrow"/>
-            </w:rPr>
-            <w:fldChar w:fldCharType="begin"/>
-          </w:r>
-          <w:r>
-            <w:rPr>
-              <w:rFonts w:ascii="Arial Narrow" w:hAnsi="Arial Narrow"/>
-              <w:lang w:val="en-ZA"/>
-            </w:rPr>
-            <w:instrText xml:space="preserve"> CITATION MAS17 \l 7177 </w:instrText>
-          </w:r>
-          <w:r>
-            <w:rPr>
-              <w:rFonts w:ascii="Arial Narrow" w:hAnsi="Arial Narrow"/>
-            </w:rPr>
-            <w:fldChar w:fldCharType="separate"/>
-          </w:r>
-          <w:r>
-            <w:rPr>
-              <w:rFonts w:ascii="Arial Narrow" w:hAnsi="Arial Narrow"/>
-              <w:noProof/>
-              <w:lang w:val="en-ZA"/>
-            </w:rPr>
-            <w:t xml:space="preserve"> [3]</w:t>
-          </w:r>
-          <w:r>
-            <w:rPr>
-              <w:rFonts w:ascii="Arial Narrow" w:hAnsi="Arial Narrow"/>
-            </w:rPr>
-            <w:fldChar w:fldCharType="end"/>
-          </w:r>
-        </w:sdtContent>
-      </w:sdt>
-      <w:r>
-        <w:rPr>
-          <w:rFonts w:ascii="Arial Narrow" w:hAnsi="Arial Narrow"/>
-        </w:rPr>
-        <w:t>. In this context the Elbow method was employed to obtain the optimal number of clusters</w:t>
-      </w:r>
-      <w:r>
-        <w:rPr>
-          <w:rFonts w:ascii="Arial Narrow" w:hAnsi="Arial Narrow"/>
-        </w:rPr>
-        <w:t xml:space="preserve">. This </w:t>
-      </w:r>
-      <w:r>
-        <w:rPr>
-          <w:rFonts w:ascii="Arial Narrow" w:hAnsi="Arial Narrow"/>
-        </w:rPr>
-        <w:t xml:space="preserve">proved to be an ineffective method of determining the optimal number of clusters. We </w:t>
-      </w:r>
-      <w:r>
-        <w:rPr>
-          <w:rFonts w:ascii="Arial Narrow" w:hAnsi="Arial Narrow"/>
-        </w:rPr>
-        <w:t xml:space="preserve">then </w:t>
-      </w:r>
-      <w:r>
-        <w:rPr>
-          <w:rFonts w:ascii="Arial Narrow" w:hAnsi="Arial Narrow"/>
-        </w:rPr>
-        <w:t>iteratively modelled the data using the range of k’s and evaluated the quality of the clusters using silhouette scores [4]. These silhouette scores were also used to evaluate the quality of the final clustering.</w:t>
+        <w:t>K-</w:t>
+      </w:r>
+      <w:r>
+        <w:rPr>
+          <w:rFonts w:ascii="Arial Narrow" w:hAnsi="Arial Narrow"/>
+        </w:rPr>
+        <w:t>Nearest Neighbours</w:t>
       </w:r>
     </w:p>
     <w:p>
@@ -704,29 +760,7 @@
         <w:rPr>
           <w:rFonts w:ascii="Arial Narrow" w:hAnsi="Arial Narrow"/>
         </w:rPr>
-        <w:t xml:space="preserve"> We proceeded to utilise R Studio's visualization capabilities to visualisations to illustrate patterns, trends, and relationships within the data. The dimensionality of the dataset had to be reduced to effectively visualise the clustering of the data. Principle Component Analysis was used to facilitate this. The visualisation was done at the exploration, modelling and at the insight generation phases.</w:t>
-      </w:r>
-    </w:p>
-    <w:p>
-      <w:pPr>
-        <w:jc w:val="both"/>
-        <w:rPr>
-          <w:rFonts w:ascii="Arial Narrow" w:hAnsi="Arial Narrow"/>
-        </w:rPr>
-      </w:pPr>
-      <w:r>
-        <w:rPr>
-          <w:rFonts w:ascii="Arial Narrow" w:hAnsi="Arial Narrow"/>
-          <w:b/>
-          <w:bCs/>
-        </w:rPr>
-        <w:t>Insight Generation:</w:t>
-      </w:r>
-      <w:r>
-        <w:rPr>
-          <w:rFonts w:ascii="Arial Narrow" w:hAnsi="Arial Narrow"/>
-        </w:rPr>
-        <w:t xml:space="preserve"> The final step involved deriving insights from the visualized data. These insights provided valuable information in formulation the recruitment strategy.</w:t>
+        <w:t xml:space="preserve"> We </w:t>
       </w:r>
     </w:p>
     <w:p>
@@ -821,7 +855,7 @@
         <w:rPr>
           <w:rFonts w:ascii="Arial Narrow" w:hAnsi="Arial Narrow"/>
         </w:rPr>
-        <w:t xml:space="preserve">In conclusion, the analysis of the data science job market provided valuable insights into skill requirements, emerging trends, and industry preferences. By leveraging these insights, recruitment agencies and organizations can optimize their recruitment strategies, improve talent acquisition processes, and cultivate a skilled workforce capable of driving innovation and success in the data-driven era. </w:t>
+        <w:t xml:space="preserve">In conclusion, the analysis of the </w:t>
       </w:r>
     </w:p>
     <w:p>
@@ -857,162 +891,6 @@
         </w:rPr>
         <w:lastRenderedPageBreak/>
         <w:t>References</w:t>
-      </w:r>
-    </w:p>
-    <w:p>
-      <w:pPr>
-        <w:pStyle w:val="ListParagraph"/>
-        <w:ind w:left="397"/>
-        <w:jc w:val="both"/>
-        <w:rPr>
-          <w:rFonts w:ascii="Arial Narrow" w:hAnsi="Arial Narrow"/>
-          <w:b/>
-          <w:bCs/>
-          <w:sz w:val="21"/>
-          <w:szCs w:val="21"/>
-          <w:u w:val="single"/>
-        </w:rPr>
-      </w:pPr>
-    </w:p>
-    <w:p>
-      <w:pPr>
-        <w:pStyle w:val="ListParagraph"/>
-        <w:numPr>
-          <w:ilvl w:val="0"/>
-          <w:numId w:val="5"/>
-        </w:numPr>
-        <w:spacing w:after="160"/>
-        <w:rPr>
-          <w:rFonts w:ascii="Arial Narrow" w:hAnsi="Arial Narrow"/>
-          <w:sz w:val="20"/>
-          <w:szCs w:val="20"/>
-        </w:rPr>
-      </w:pPr>
-      <w:r>
-        <w:rPr>
-          <w:rFonts w:ascii="Arial Narrow" w:hAnsi="Arial Narrow"/>
-          <w:sz w:val="20"/>
-          <w:szCs w:val="20"/>
-        </w:rPr>
-        <w:t xml:space="preserve">P. M. &amp;. A. Effendi, “Examining the Performance of K-Means,” International Journal of Research in Engineering, Science and Management, vol. 1, no. 3, pp. 1-2, 2018. </w:t>
-      </w:r>
-    </w:p>
-    <w:p>
-      <w:pPr>
-        <w:pStyle w:val="ListParagraph"/>
-        <w:numPr>
-          <w:ilvl w:val="0"/>
-          <w:numId w:val="5"/>
-        </w:numPr>
-        <w:spacing w:after="160"/>
-        <w:rPr>
-          <w:rFonts w:ascii="Arial Narrow" w:hAnsi="Arial Narrow"/>
-          <w:sz w:val="20"/>
-          <w:szCs w:val="20"/>
-        </w:rPr>
-      </w:pPr>
-      <w:r>
-        <w:rPr>
-          <w:rFonts w:ascii="Arial Narrow" w:hAnsi="Arial Narrow"/>
-          <w:sz w:val="20"/>
-          <w:szCs w:val="20"/>
-        </w:rPr>
-        <w:t xml:space="preserve">B. K. K. E. M. S. R. a. B. D. S. M A </w:t>
-      </w:r>
-      <w:proofErr w:type="spellStart"/>
-      <w:r>
-        <w:rPr>
-          <w:rFonts w:ascii="Arial Narrow" w:hAnsi="Arial Narrow"/>
-          <w:sz w:val="20"/>
-          <w:szCs w:val="20"/>
-        </w:rPr>
-        <w:t>Syakur</w:t>
-      </w:r>
-      <w:proofErr w:type="spellEnd"/>
-      <w:r>
-        <w:rPr>
-          <w:rFonts w:ascii="Arial Narrow" w:hAnsi="Arial Narrow"/>
-          <w:sz w:val="20"/>
-          <w:szCs w:val="20"/>
-        </w:rPr>
-        <w:t xml:space="preserve">, “Integration K-Means Clustering Method and Elbow Method </w:t>
-      </w:r>
-      <w:proofErr w:type="gramStart"/>
-      <w:r>
-        <w:rPr>
-          <w:rFonts w:ascii="Arial Narrow" w:hAnsi="Arial Narrow"/>
-          <w:sz w:val="20"/>
-          <w:szCs w:val="20"/>
-        </w:rPr>
-        <w:t>For</w:t>
-      </w:r>
-      <w:proofErr w:type="gramEnd"/>
-      <w:r>
-        <w:rPr>
-          <w:rFonts w:ascii="Arial Narrow" w:hAnsi="Arial Narrow"/>
-          <w:sz w:val="20"/>
-          <w:szCs w:val="20"/>
-        </w:rPr>
-        <w:t xml:space="preserve"> Identification of The Best Customer Profile Cluster,” IOP Conference Series: Materials Science and Engineering, vol. 336, pp. 1-2, 2017. </w:t>
-      </w:r>
-    </w:p>
-    <w:p>
-      <w:pPr>
-        <w:pStyle w:val="ListParagraph"/>
-        <w:numPr>
-          <w:ilvl w:val="0"/>
-          <w:numId w:val="5"/>
-        </w:numPr>
-        <w:spacing w:after="160"/>
-        <w:rPr>
-          <w:rFonts w:ascii="Arial Narrow" w:hAnsi="Arial Narrow"/>
-          <w:sz w:val="20"/>
-          <w:szCs w:val="20"/>
-        </w:rPr>
-      </w:pPr>
-      <w:r>
-        <w:rPr>
-          <w:rFonts w:ascii="Arial Narrow" w:hAnsi="Arial Narrow"/>
-          <w:sz w:val="20"/>
-          <w:szCs w:val="20"/>
-        </w:rPr>
-        <w:t xml:space="preserve">K. R. </w:t>
-      </w:r>
-      <w:proofErr w:type="spellStart"/>
-      <w:r>
-        <w:rPr>
-          <w:rFonts w:ascii="Arial Narrow" w:hAnsi="Arial Narrow"/>
-          <w:sz w:val="20"/>
-          <w:szCs w:val="20"/>
-        </w:rPr>
-        <w:t>Shahapure</w:t>
-      </w:r>
-      <w:proofErr w:type="spellEnd"/>
-      <w:r>
-        <w:rPr>
-          <w:rFonts w:ascii="Arial Narrow" w:hAnsi="Arial Narrow"/>
-          <w:sz w:val="20"/>
-          <w:szCs w:val="20"/>
-        </w:rPr>
-        <w:t xml:space="preserve"> and C. Nicholas, "Cluster Quality Analysis Using Silhouette Score," 2020 IEEE 7th International Conference on Data Science and Advanced Analytics (DSAA), Sydney, NSW, Australia, 2020, pp. 747-748, </w:t>
-      </w:r>
-      <w:proofErr w:type="spellStart"/>
-      <w:r>
-        <w:rPr>
-          <w:rFonts w:ascii="Arial Narrow" w:hAnsi="Arial Narrow"/>
-          <w:sz w:val="20"/>
-          <w:szCs w:val="20"/>
-        </w:rPr>
-        <w:t>doi</w:t>
-      </w:r>
-      <w:proofErr w:type="spellEnd"/>
-      <w:r>
-        <w:rPr>
-          <w:rFonts w:ascii="Arial Narrow" w:hAnsi="Arial Narrow"/>
-          <w:sz w:val="20"/>
-          <w:szCs w:val="20"/>
-        </w:rPr>
-        <w:t>: 10.1109/DSAA49011.2020.00096.</w:t>
       </w:r>
     </w:p>
     <w:p/>
@@ -2060,6 +1938,7 @@
   <w:style w:type="character" w:default="1" w:styleId="DefaultParagraphFont">
     <w:name w:val="Default Paragraph Font"/>
     <w:uiPriority w:val="1"/>
+    <w:semiHidden/>
     <w:unhideWhenUsed/>
   </w:style>
   <w:style w:type="table" w:default="1" w:styleId="TableNormal">

</xml_diff>

<commit_message>
Changed the file name from 'Adult" to 'data analysis and modelling'. Also worked on the reports and got inspiration for the MEng flow chart
</commit_message>
<xml_diff>
--- a/05.Report/A3reportA42.docx
+++ b/05.Report/A3reportA42.docx
@@ -522,7 +522,7 @@
         <w:rPr>
           <w:rFonts w:ascii="Arial Narrow" w:hAnsi="Arial Narrow"/>
         </w:rPr>
-        <w:t>]. Studies have found th</w:t>
+        <w:t>Studies have found th</w:t>
       </w:r>
       <w:r>
         <w:rPr>
@@ -887,7 +887,25 @@
         <w:rPr>
           <w:rFonts w:ascii="Arial Narrow" w:hAnsi="Arial Narrow"/>
         </w:rPr>
-        <w:t>Line plots were constructed to clearly visualise the difference in performance of the two models when trained with data that was imputed in two different ways.</w:t>
+        <w:t>Bar</w:t>
+      </w:r>
+      <w:r>
+        <w:rPr>
+          <w:rFonts w:ascii="Arial Narrow" w:hAnsi="Arial Narrow"/>
+        </w:rPr>
+        <w:t xml:space="preserve"> plots were constructed</w:t>
+      </w:r>
+      <w:r>
+        <w:rPr>
+          <w:rFonts w:ascii="Arial Narrow" w:hAnsi="Arial Narrow"/>
+        </w:rPr>
+        <w:t xml:space="preserve"> in Microsoft Excel 365</w:t>
+      </w:r>
+      <w:r>
+        <w:rPr>
+          <w:rFonts w:ascii="Arial Narrow" w:hAnsi="Arial Narrow"/>
+        </w:rPr>
+        <w:t xml:space="preserve"> to clearly visualise the difference in performance of the two models when trained with data that was imputed in two different ways.</w:t>
       </w:r>
     </w:p>
     <w:p>
@@ -932,10 +950,236 @@
       </w:pPr>
       <w:r>
         <w:rPr>
-          <w:rFonts w:ascii="Arial Narrow" w:hAnsi="Arial Narrow"/>
-        </w:rPr>
-        <w:t xml:space="preserve">After pre-processing, the optimal number of clusters were to be selected for the K-means clustering. </w:t>
-      </w:r>
+          <w:noProof/>
+        </w:rPr>
+        <mc:AlternateContent>
+          <mc:Choice Requires="wps">
+            <w:drawing>
+              <wp:anchor distT="0" distB="0" distL="114300" distR="114300" simplePos="0" relativeHeight="251660288" behindDoc="0" locked="0" layoutInCell="1" allowOverlap="1" wp14:anchorId="0462F3DC" wp14:editId="6B2F06B4">
+                <wp:simplePos x="0" y="0"/>
+                <wp:positionH relativeFrom="column">
+                  <wp:posOffset>-321013</wp:posOffset>
+                </wp:positionH>
+                <wp:positionV relativeFrom="page">
+                  <wp:posOffset>4016375</wp:posOffset>
+                </wp:positionV>
+                <wp:extent cx="5923280" cy="252730"/>
+                <wp:effectExtent l="0" t="0" r="7620" b="13970"/>
+                <wp:wrapTopAndBottom/>
+                <wp:docPr id="140352138" name="Text Box 1"/>
+                <wp:cNvGraphicFramePr/>
+                <a:graphic xmlns:a="http://schemas.openxmlformats.org/drawingml/2006/main">
+                  <a:graphicData uri="http://schemas.microsoft.com/office/word/2010/wordprocessingShape">
+                    <wps:wsp>
+                      <wps:cNvSpPr txBox="1"/>
+                      <wps:spPr>
+                        <a:xfrm>
+                          <a:off x="0" y="0"/>
+                          <a:ext cx="5923280" cy="252730"/>
+                        </a:xfrm>
+                        <a:prstGeom prst="rect">
+                          <a:avLst/>
+                        </a:prstGeom>
+                        <a:solidFill>
+                          <a:schemeClr val="lt1"/>
+                        </a:solidFill>
+                        <a:ln w="6350">
+                          <a:solidFill>
+                            <a:prstClr val="black"/>
+                          </a:solidFill>
+                        </a:ln>
+                      </wps:spPr>
+                      <wps:txbx>
+                        <w:txbxContent>
+                          <w:p>
+                            <w:pPr>
+                              <w:rPr>
+                                <w:sz w:val="20"/>
+                                <w:szCs w:val="20"/>
+                              </w:rPr>
+                            </w:pPr>
+                            <w:r>
+                              <w:rPr>
+                                <w:i/>
+                                <w:iCs/>
+                                <w:sz w:val="20"/>
+                                <w:szCs w:val="20"/>
+                              </w:rPr>
+                              <w:t>Figure 1 A&amp;B:</w:t>
+                            </w:r>
+                            <w:r>
+                              <w:rPr>
+                                <w:sz w:val="20"/>
+                                <w:szCs w:val="20"/>
+                              </w:rPr>
+                              <w:t xml:space="preserve"> Bar charts visualising the Accuracy (A) and F1 Scores(B) for the classification tree model.</w:t>
+                            </w:r>
+                          </w:p>
+                        </w:txbxContent>
+                      </wps:txbx>
+                      <wps:bodyPr rot="0" spcFirstLastPara="0" vertOverflow="overflow" horzOverflow="overflow" vert="horz" wrap="square" lIns="91440" tIns="45720" rIns="91440" bIns="45720" numCol="1" spcCol="0" rtlCol="0" fromWordArt="0" anchor="t" anchorCtr="0" forceAA="0" compatLnSpc="1">
+                        <a:prstTxWarp prst="textNoShape">
+                          <a:avLst/>
+                        </a:prstTxWarp>
+                        <a:noAutofit/>
+                      </wps:bodyPr>
+                    </wps:wsp>
+                  </a:graphicData>
+                </a:graphic>
+                <wp14:sizeRelV relativeFrom="margin">
+                  <wp14:pctHeight>0</wp14:pctHeight>
+                </wp14:sizeRelV>
+              </wp:anchor>
+            </w:drawing>
+          </mc:Choice>
+          <mc:Fallback>
+            <w:pict>
+              <v:shapetype w14:anchorId="0462F3DC" id="_x0000_t202" coordsize="21600,21600" o:spt="202" path="m,l,21600r21600,l21600,xe">
+                <v:stroke joinstyle="miter"/>
+                <v:path gradientshapeok="t" o:connecttype="rect"/>
+              </v:shapetype>
+              <v:shape id="Text Box 1" o:spid="_x0000_s1026" type="#_x0000_t202" style="position:absolute;left:0;text-align:left;margin-left:-25.3pt;margin-top:316.25pt;width:466.4pt;height:19.9pt;z-index:251660288;visibility:visible;mso-wrap-style:square;mso-height-percent:0;mso-wrap-distance-left:9pt;mso-wrap-distance-top:0;mso-wrap-distance-right:9pt;mso-wrap-distance-bottom:0;mso-position-horizontal:absolute;mso-position-horizontal-relative:text;mso-position-vertical:absolute;mso-position-vertical-relative:page;mso-height-percent:0;mso-height-relative:margin;v-text-anchor:top" o:gfxdata="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" fillcolor="white [3201]" strokeweight=".5pt">
+                <v:textbox>
+                  <w:txbxContent>
+                    <w:p>
+                      <w:pPr>
+                        <w:rPr>
+                          <w:sz w:val="20"/>
+                          <w:szCs w:val="20"/>
+                        </w:rPr>
+                      </w:pPr>
+                      <w:r>
+                        <w:rPr>
+                          <w:i/>
+                          <w:iCs/>
+                          <w:sz w:val="20"/>
+                          <w:szCs w:val="20"/>
+                        </w:rPr>
+                        <w:t>Figure 1 A&amp;B:</w:t>
+                      </w:r>
+                      <w:r>
+                        <w:rPr>
+                          <w:sz w:val="20"/>
+                          <w:szCs w:val="20"/>
+                        </w:rPr>
+                        <w:t xml:space="preserve"> Bar charts visualising the Accuracy (A) and F1 Scores(B) for the classification tree model.</w:t>
+                      </w:r>
+                    </w:p>
+                  </w:txbxContent>
+                </v:textbox>
+                <w10:wrap type="topAndBottom" anchory="page"/>
+              </v:shape>
+            </w:pict>
+          </mc:Fallback>
+        </mc:AlternateContent>
+      </w:r>
+      <w:r>
+        <w:rPr>
+          <w:noProof/>
+        </w:rPr>
+        <w:drawing>
+          <wp:anchor distT="0" distB="0" distL="114300" distR="114300" simplePos="0" relativeHeight="251659264" behindDoc="0" locked="0" layoutInCell="1" allowOverlap="1" wp14:anchorId="6EAF20BA" wp14:editId="29199F08">
+            <wp:simplePos x="0" y="0"/>
+            <wp:positionH relativeFrom="column">
+              <wp:posOffset>-320675</wp:posOffset>
+            </wp:positionH>
+            <wp:positionV relativeFrom="paragraph">
+              <wp:posOffset>230505</wp:posOffset>
+            </wp:positionV>
+            <wp:extent cx="3034665" cy="1896745"/>
+            <wp:effectExtent l="0" t="0" r="13335" b="8255"/>
+            <wp:wrapTopAndBottom/>
+            <wp:docPr id="699383600" name="Chart 1">
+              <a:extLst xmlns:a="http://schemas.openxmlformats.org/drawingml/2006/main">
+                <a:ext uri="{FF2B5EF4-FFF2-40B4-BE49-F238E27FC236}">
+                  <a16:creationId xmlns:a16="http://schemas.microsoft.com/office/drawing/2014/main" id="{2432217C-BBC5-494C-A302-4462FB032F16}"/>
+                </a:ext>
+              </a:extLst>
+            </wp:docPr>
+            <wp:cNvGraphicFramePr/>
+            <a:graphic xmlns:a="http://schemas.openxmlformats.org/drawingml/2006/main">
+              <a:graphicData uri="http://schemas.openxmlformats.org/drawingml/2006/chart">
+                <c:chart xmlns:c="http://schemas.openxmlformats.org/drawingml/2006/chart" xmlns:r="http://schemas.openxmlformats.org/officeDocument/2006/relationships" r:id="rId6"/>
+              </a:graphicData>
+            </a:graphic>
+            <wp14:sizeRelH relativeFrom="page">
+              <wp14:pctWidth>0</wp14:pctWidth>
+            </wp14:sizeRelH>
+            <wp14:sizeRelV relativeFrom="page">
+              <wp14:pctHeight>0</wp14:pctHeight>
+            </wp14:sizeRelV>
+          </wp:anchor>
+        </w:drawing>
+      </w:r>
+      <w:r>
+        <w:rPr>
+          <w:noProof/>
+          <w:color w:val="FF0000"/>
+        </w:rPr>
+        <w:drawing>
+          <wp:anchor distT="0" distB="0" distL="114300" distR="114300" simplePos="0" relativeHeight="251658240" behindDoc="0" locked="0" layoutInCell="1" allowOverlap="1" wp14:anchorId="4117B80D" wp14:editId="4C0F8BAE">
+            <wp:simplePos x="0" y="0"/>
+            <wp:positionH relativeFrom="column">
+              <wp:posOffset>2713355</wp:posOffset>
+            </wp:positionH>
+            <wp:positionV relativeFrom="paragraph">
+              <wp:posOffset>229924</wp:posOffset>
+            </wp:positionV>
+            <wp:extent cx="2888615" cy="1896745"/>
+            <wp:effectExtent l="0" t="0" r="6985" b="8255"/>
+            <wp:wrapTopAndBottom/>
+            <wp:docPr id="923923245" name="Chart 1">
+              <a:extLst xmlns:a="http://schemas.openxmlformats.org/drawingml/2006/main">
+                <a:ext uri="{FF2B5EF4-FFF2-40B4-BE49-F238E27FC236}">
+                  <a16:creationId xmlns:a16="http://schemas.microsoft.com/office/drawing/2014/main" id="{E81883F6-B3EB-2845-A236-78342BABAB3E}"/>
+                </a:ext>
+              </a:extLst>
+            </wp:docPr>
+            <wp:cNvGraphicFramePr/>
+            <a:graphic xmlns:a="http://schemas.openxmlformats.org/drawingml/2006/main">
+              <a:graphicData uri="http://schemas.openxmlformats.org/drawingml/2006/chart">
+                <c:chart xmlns:c="http://schemas.openxmlformats.org/drawingml/2006/chart" xmlns:r="http://schemas.openxmlformats.org/officeDocument/2006/relationships" r:id="rId7"/>
+              </a:graphicData>
+            </a:graphic>
+            <wp14:sizeRelH relativeFrom="page">
+              <wp14:pctWidth>0</wp14:pctWidth>
+            </wp14:sizeRelH>
+            <wp14:sizeRelV relativeFrom="page">
+              <wp14:pctHeight>0</wp14:pctHeight>
+            </wp14:sizeRelV>
+          </wp:anchor>
+        </w:drawing>
+      </w:r>
+      <w:r>
+        <w:rPr>
+          <w:rFonts w:ascii="Arial Narrow" w:hAnsi="Arial Narrow"/>
+        </w:rPr>
+        <w:t>Generally, the results were quite interesting. Figure 1 below shows the performance metrics of each of the classification tree for each imputation method per proportion of missing values. The first thing to notice is that the Mode and NB imputation methods resulted in comparable model performances, these performances in turn was very comparable to the control, indicating that the imputation techniques was ‘sucsessful’.</w:t>
+      </w:r>
+    </w:p>
+    <w:p>
+      <w:pPr>
+        <w:jc w:val="both"/>
+        <w:rPr>
+          <w:rFonts w:ascii="Arial Narrow" w:hAnsi="Arial Narrow"/>
+        </w:rPr>
+      </w:pPr>
+    </w:p>
+    <w:p>
+      <w:pPr>
+        <w:jc w:val="both"/>
+        <w:rPr>
+          <w:rFonts w:ascii="Arial Narrow" w:hAnsi="Arial Narrow"/>
+        </w:rPr>
+      </w:pPr>
+    </w:p>
+    <w:p>
+      <w:pPr>
+        <w:jc w:val="both"/>
+        <w:rPr>
+          <w:rFonts w:ascii="Arial Narrow" w:hAnsi="Arial Narrow"/>
+        </w:rPr>
+      </w:pPr>
     </w:p>
     <w:p>
       <w:pPr>
@@ -1061,15 +1305,7 @@
           <w:sz w:val="22"/>
           <w:szCs w:val="22"/>
         </w:rPr>
-        <w:t>Impact of imputation of missing values on classification error for discrete data</w:t>
-      </w:r>
-      <w:r>
-        <w:rPr>
-          <w:rFonts w:asciiTheme="minorHAnsi" w:hAnsiTheme="minorHAnsi"/>
-          <w:sz w:val="22"/>
-          <w:szCs w:val="22"/>
-        </w:rPr>
-        <w:t xml:space="preserve"> - article</w:t>
+        <w:t>Impact of imputation of missing values on classification error for discrete data - article</w:t>
       </w:r>
     </w:p>
     <w:p>
@@ -2736,6 +2972,2535 @@
 </w:styles>
 </file>
 
+<file path=word/charts/chart1.xml><?xml version="1.0" encoding="utf-8"?>
+<c:chartSpace xmlns:c="http://schemas.openxmlformats.org/drawingml/2006/chart" xmlns:a="http://schemas.openxmlformats.org/drawingml/2006/main" xmlns:r="http://schemas.openxmlformats.org/officeDocument/2006/relationships" xmlns:c16r2="http://schemas.microsoft.com/office/drawing/2015/06/chart">
+  <c:date1904 val="0"/>
+  <c:lang val="en-GB"/>
+  <c:roundedCorners val="0"/>
+  <mc:AlternateContent xmlns:mc="http://schemas.openxmlformats.org/markup-compatibility/2006">
+    <mc:Choice xmlns:c14="http://schemas.microsoft.com/office/drawing/2007/8/2/chart" Requires="c14">
+      <c14:style val="102"/>
+    </mc:Choice>
+    <mc:Fallback>
+      <c:style val="2"/>
+    </mc:Fallback>
+  </mc:AlternateContent>
+  <c:chart>
+    <c:title>
+      <c:tx>
+        <c:rich>
+          <a:bodyPr rot="0" spcFirstLastPara="1" vertOverflow="ellipsis" vert="horz" wrap="square" anchor="ctr" anchorCtr="1"/>
+          <a:lstStyle/>
+          <a:p>
+            <a:pPr>
+              <a:defRPr sz="960" b="0" i="0" u="none" strike="noStrike" kern="1200" spc="0" baseline="0">
+                <a:solidFill>
+                  <a:schemeClr val="tx1">
+                    <a:lumMod val="65000"/>
+                    <a:lumOff val="35000"/>
+                  </a:schemeClr>
+                </a:solidFill>
+                <a:latin typeface="+mn-lt"/>
+                <a:ea typeface="+mn-ea"/>
+                <a:cs typeface="+mn-cs"/>
+              </a:defRPr>
+            </a:pPr>
+            <a:r>
+              <a:rPr lang="en-GB"/>
+              <a:t>Classification Tree: F1</a:t>
+            </a:r>
+          </a:p>
+        </c:rich>
+      </c:tx>
+      <c:layout>
+        <c:manualLayout>
+          <c:xMode val="edge"/>
+          <c:yMode val="edge"/>
+          <c:x val="0.33253527061535104"/>
+          <c:y val="0"/>
+        </c:manualLayout>
+      </c:layout>
+      <c:overlay val="0"/>
+      <c:spPr>
+        <a:noFill/>
+        <a:ln>
+          <a:noFill/>
+        </a:ln>
+        <a:effectLst/>
+      </c:spPr>
+      <c:txPr>
+        <a:bodyPr rot="0" spcFirstLastPara="1" vertOverflow="ellipsis" vert="horz" wrap="square" anchor="ctr" anchorCtr="1"/>
+        <a:lstStyle/>
+        <a:p>
+          <a:pPr>
+            <a:defRPr sz="960" b="0" i="0" u="none" strike="noStrike" kern="1200" spc="0" baseline="0">
+              <a:solidFill>
+                <a:schemeClr val="tx1">
+                  <a:lumMod val="65000"/>
+                  <a:lumOff val="35000"/>
+                </a:schemeClr>
+              </a:solidFill>
+              <a:latin typeface="+mn-lt"/>
+              <a:ea typeface="+mn-ea"/>
+              <a:cs typeface="+mn-cs"/>
+            </a:defRPr>
+          </a:pPr>
+          <a:endParaRPr lang="en-US"/>
+        </a:p>
+      </c:txPr>
+    </c:title>
+    <c:autoTitleDeleted val="0"/>
+    <c:plotArea>
+      <c:layout/>
+      <c:barChart>
+        <c:barDir val="col"/>
+        <c:grouping val="clustered"/>
+        <c:varyColors val="0"/>
+        <c:ser>
+          <c:idx val="0"/>
+          <c:order val="0"/>
+          <c:tx>
+            <c:strRef>
+              <c:f>'NewResults_End)'!$N$3</c:f>
+              <c:strCache>
+                <c:ptCount val="1"/>
+                <c:pt idx="0">
+                  <c:v>Control</c:v>
+                </c:pt>
+              </c:strCache>
+            </c:strRef>
+          </c:tx>
+          <c:spPr>
+            <a:solidFill>
+              <a:schemeClr val="accent1"/>
+            </a:solidFill>
+            <a:ln>
+              <a:noFill/>
+            </a:ln>
+            <a:effectLst/>
+          </c:spPr>
+          <c:invertIfNegative val="0"/>
+          <c:dLbls>
+            <c:spPr>
+              <a:noFill/>
+              <a:ln>
+                <a:noFill/>
+              </a:ln>
+              <a:effectLst/>
+            </c:spPr>
+            <c:txPr>
+              <a:bodyPr rot="0" spcFirstLastPara="1" vertOverflow="ellipsis" vert="horz" wrap="square" anchor="ctr" anchorCtr="1"/>
+              <a:lstStyle/>
+              <a:p>
+                <a:pPr>
+                  <a:defRPr sz="800" b="0" i="0" u="none" strike="noStrike" kern="1200" baseline="0">
+                    <a:solidFill>
+                      <a:schemeClr val="bg1"/>
+                    </a:solidFill>
+                    <a:latin typeface="+mn-lt"/>
+                    <a:ea typeface="+mn-ea"/>
+                    <a:cs typeface="+mn-cs"/>
+                  </a:defRPr>
+                </a:pPr>
+                <a:endParaRPr lang="en-US"/>
+              </a:p>
+            </c:txPr>
+            <c:dLblPos val="inEnd"/>
+            <c:showLegendKey val="0"/>
+            <c:showVal val="1"/>
+            <c:showCatName val="0"/>
+            <c:showSerName val="0"/>
+            <c:showPercent val="0"/>
+            <c:showBubbleSize val="0"/>
+            <c:showLeaderLines val="0"/>
+            <c:extLst>
+              <c:ext xmlns:c15="http://schemas.microsoft.com/office/drawing/2012/chart" uri="{CE6537A1-D6FC-4f65-9D91-7224C49458BB}">
+                <c15:showLeaderLines val="1"/>
+                <c15:leaderLines>
+                  <c:spPr>
+                    <a:ln w="9525" cap="flat" cmpd="sng" algn="ctr">
+                      <a:solidFill>
+                        <a:schemeClr val="tx1">
+                          <a:lumMod val="35000"/>
+                          <a:lumOff val="65000"/>
+                        </a:schemeClr>
+                      </a:solidFill>
+                      <a:round/>
+                    </a:ln>
+                    <a:effectLst/>
+                  </c:spPr>
+                </c15:leaderLines>
+              </c:ext>
+            </c:extLst>
+          </c:dLbls>
+          <c:cat>
+            <c:numRef>
+              <c:f>'NewResults_End)'!$A$4:$A$6</c:f>
+              <c:numCache>
+                <c:formatCode>0%</c:formatCode>
+                <c:ptCount val="3"/>
+                <c:pt idx="0">
+                  <c:v>0.1</c:v>
+                </c:pt>
+                <c:pt idx="1">
+                  <c:v>0.4</c:v>
+                </c:pt>
+                <c:pt idx="2">
+                  <c:v>0.7</c:v>
+                </c:pt>
+              </c:numCache>
+            </c:numRef>
+          </c:cat>
+          <c:val>
+            <c:numRef>
+              <c:f>'NewResults_End)'!$N$4:$N$6</c:f>
+              <c:numCache>
+                <c:formatCode>0%</c:formatCode>
+                <c:ptCount val="3"/>
+                <c:pt idx="0">
+                  <c:v>0.98055924754326396</c:v>
+                </c:pt>
+                <c:pt idx="1">
+                  <c:v>0.98055924754326396</c:v>
+                </c:pt>
+                <c:pt idx="2">
+                  <c:v>0.98055924754326396</c:v>
+                </c:pt>
+              </c:numCache>
+            </c:numRef>
+          </c:val>
+          <c:extLst>
+            <c:ext xmlns:c16="http://schemas.microsoft.com/office/drawing/2014/chart" uri="{C3380CC4-5D6E-409C-BE32-E72D297353CC}">
+              <c16:uniqueId val="{00000000-640A-6C4D-BCBC-9B2879BCECDE}"/>
+            </c:ext>
+          </c:extLst>
+        </c:ser>
+        <c:ser>
+          <c:idx val="1"/>
+          <c:order val="1"/>
+          <c:tx>
+            <c:strRef>
+              <c:f>'NewResults_End)'!$O$3</c:f>
+              <c:strCache>
+                <c:ptCount val="1"/>
+                <c:pt idx="0">
+                  <c:v>Mode</c:v>
+                </c:pt>
+              </c:strCache>
+            </c:strRef>
+          </c:tx>
+          <c:spPr>
+            <a:solidFill>
+              <a:schemeClr val="accent2"/>
+            </a:solidFill>
+            <a:ln>
+              <a:noFill/>
+            </a:ln>
+            <a:effectLst/>
+          </c:spPr>
+          <c:invertIfNegative val="0"/>
+          <c:dLbls>
+            <c:spPr>
+              <a:noFill/>
+              <a:ln>
+                <a:noFill/>
+              </a:ln>
+              <a:effectLst/>
+            </c:spPr>
+            <c:txPr>
+              <a:bodyPr rot="0" spcFirstLastPara="1" vertOverflow="ellipsis" vert="horz" wrap="square" anchor="ctr" anchorCtr="1"/>
+              <a:lstStyle/>
+              <a:p>
+                <a:pPr>
+                  <a:defRPr sz="700" b="0" i="0" u="none" strike="noStrike" kern="1200" baseline="0">
+                    <a:solidFill>
+                      <a:schemeClr val="bg1"/>
+                    </a:solidFill>
+                    <a:latin typeface="+mn-lt"/>
+                    <a:ea typeface="+mn-ea"/>
+                    <a:cs typeface="+mn-cs"/>
+                  </a:defRPr>
+                </a:pPr>
+                <a:endParaRPr lang="en-US"/>
+              </a:p>
+            </c:txPr>
+            <c:dLblPos val="inEnd"/>
+            <c:showLegendKey val="0"/>
+            <c:showVal val="1"/>
+            <c:showCatName val="0"/>
+            <c:showSerName val="0"/>
+            <c:showPercent val="0"/>
+            <c:showBubbleSize val="0"/>
+            <c:showLeaderLines val="0"/>
+            <c:extLst>
+              <c:ext xmlns:c15="http://schemas.microsoft.com/office/drawing/2012/chart" uri="{CE6537A1-D6FC-4f65-9D91-7224C49458BB}">
+                <c15:showLeaderLines val="1"/>
+                <c15:leaderLines>
+                  <c:spPr>
+                    <a:ln w="9525" cap="flat" cmpd="sng" algn="ctr">
+                      <a:solidFill>
+                        <a:schemeClr val="tx1">
+                          <a:lumMod val="35000"/>
+                          <a:lumOff val="65000"/>
+                        </a:schemeClr>
+                      </a:solidFill>
+                      <a:round/>
+                    </a:ln>
+                    <a:effectLst/>
+                  </c:spPr>
+                </c15:leaderLines>
+              </c:ext>
+            </c:extLst>
+          </c:dLbls>
+          <c:cat>
+            <c:numRef>
+              <c:f>'NewResults_End)'!$A$4:$A$6</c:f>
+              <c:numCache>
+                <c:formatCode>0%</c:formatCode>
+                <c:ptCount val="3"/>
+                <c:pt idx="0">
+                  <c:v>0.1</c:v>
+                </c:pt>
+                <c:pt idx="1">
+                  <c:v>0.4</c:v>
+                </c:pt>
+                <c:pt idx="2">
+                  <c:v>0.7</c:v>
+                </c:pt>
+              </c:numCache>
+            </c:numRef>
+          </c:cat>
+          <c:val>
+            <c:numRef>
+              <c:f>'NewResults_End)'!$O$4:$O$6</c:f>
+              <c:numCache>
+                <c:formatCode>0%</c:formatCode>
+                <c:ptCount val="3"/>
+                <c:pt idx="0">
+                  <c:v>0.92865829243073394</c:v>
+                </c:pt>
+                <c:pt idx="1">
+                  <c:v>0.824126322396732</c:v>
+                </c:pt>
+                <c:pt idx="2">
+                  <c:v>0.69909138229110002</c:v>
+                </c:pt>
+              </c:numCache>
+            </c:numRef>
+          </c:val>
+          <c:extLst>
+            <c:ext xmlns:c16="http://schemas.microsoft.com/office/drawing/2014/chart" uri="{C3380CC4-5D6E-409C-BE32-E72D297353CC}">
+              <c16:uniqueId val="{00000001-640A-6C4D-BCBC-9B2879BCECDE}"/>
+            </c:ext>
+          </c:extLst>
+        </c:ser>
+        <c:ser>
+          <c:idx val="2"/>
+          <c:order val="2"/>
+          <c:tx>
+            <c:strRef>
+              <c:f>'NewResults_End)'!$P$3</c:f>
+              <c:strCache>
+                <c:ptCount val="1"/>
+                <c:pt idx="0">
+                  <c:v>Naïve Bayes</c:v>
+                </c:pt>
+              </c:strCache>
+            </c:strRef>
+          </c:tx>
+          <c:spPr>
+            <a:solidFill>
+              <a:schemeClr val="accent3"/>
+            </a:solidFill>
+            <a:ln>
+              <a:noFill/>
+            </a:ln>
+            <a:effectLst/>
+          </c:spPr>
+          <c:invertIfNegative val="0"/>
+          <c:dLbls>
+            <c:spPr>
+              <a:noFill/>
+              <a:ln>
+                <a:noFill/>
+              </a:ln>
+              <a:effectLst/>
+            </c:spPr>
+            <c:txPr>
+              <a:bodyPr rot="0" spcFirstLastPara="1" vertOverflow="ellipsis" vert="horz" wrap="square" anchor="ctr" anchorCtr="1"/>
+              <a:lstStyle/>
+              <a:p>
+                <a:pPr>
+                  <a:defRPr sz="700" b="0" i="0" u="none" strike="noStrike" kern="1200" baseline="0">
+                    <a:solidFill>
+                      <a:schemeClr val="bg1"/>
+                    </a:solidFill>
+                    <a:latin typeface="+mn-lt"/>
+                    <a:ea typeface="+mn-ea"/>
+                    <a:cs typeface="+mn-cs"/>
+                  </a:defRPr>
+                </a:pPr>
+                <a:endParaRPr lang="en-US"/>
+              </a:p>
+            </c:txPr>
+            <c:dLblPos val="inEnd"/>
+            <c:showLegendKey val="0"/>
+            <c:showVal val="1"/>
+            <c:showCatName val="0"/>
+            <c:showSerName val="0"/>
+            <c:showPercent val="0"/>
+            <c:showBubbleSize val="0"/>
+            <c:showLeaderLines val="0"/>
+            <c:extLst>
+              <c:ext xmlns:c15="http://schemas.microsoft.com/office/drawing/2012/chart" uri="{CE6537A1-D6FC-4f65-9D91-7224C49458BB}">
+                <c15:showLeaderLines val="1"/>
+                <c15:leaderLines>
+                  <c:spPr>
+                    <a:ln w="9525" cap="flat" cmpd="sng" algn="ctr">
+                      <a:solidFill>
+                        <a:schemeClr val="tx1">
+                          <a:lumMod val="35000"/>
+                          <a:lumOff val="65000"/>
+                        </a:schemeClr>
+                      </a:solidFill>
+                      <a:round/>
+                    </a:ln>
+                    <a:effectLst/>
+                  </c:spPr>
+                </c15:leaderLines>
+              </c:ext>
+            </c:extLst>
+          </c:dLbls>
+          <c:cat>
+            <c:numRef>
+              <c:f>'NewResults_End)'!$A$4:$A$6</c:f>
+              <c:numCache>
+                <c:formatCode>0%</c:formatCode>
+                <c:ptCount val="3"/>
+                <c:pt idx="0">
+                  <c:v>0.1</c:v>
+                </c:pt>
+                <c:pt idx="1">
+                  <c:v>0.4</c:v>
+                </c:pt>
+                <c:pt idx="2">
+                  <c:v>0.7</c:v>
+                </c:pt>
+              </c:numCache>
+            </c:numRef>
+          </c:cat>
+          <c:val>
+            <c:numRef>
+              <c:f>'NewResults_End)'!$P$4:$P$6</c:f>
+              <c:numCache>
+                <c:formatCode>0%</c:formatCode>
+                <c:ptCount val="3"/>
+                <c:pt idx="0">
+                  <c:v>0.96686284907592202</c:v>
+                </c:pt>
+                <c:pt idx="1">
+                  <c:v>0.85326667492389097</c:v>
+                </c:pt>
+                <c:pt idx="2">
+                  <c:v>0.69015193232586103</c:v>
+                </c:pt>
+              </c:numCache>
+            </c:numRef>
+          </c:val>
+          <c:extLst>
+            <c:ext xmlns:c16="http://schemas.microsoft.com/office/drawing/2014/chart" uri="{C3380CC4-5D6E-409C-BE32-E72D297353CC}">
+              <c16:uniqueId val="{00000002-640A-6C4D-BCBC-9B2879BCECDE}"/>
+            </c:ext>
+          </c:extLst>
+        </c:ser>
+        <c:dLbls>
+          <c:dLblPos val="inEnd"/>
+          <c:showLegendKey val="0"/>
+          <c:showVal val="1"/>
+          <c:showCatName val="0"/>
+          <c:showSerName val="0"/>
+          <c:showPercent val="0"/>
+          <c:showBubbleSize val="0"/>
+        </c:dLbls>
+        <c:gapWidth val="150"/>
+        <c:axId val="397713664"/>
+        <c:axId val="397715392"/>
+      </c:barChart>
+      <c:catAx>
+        <c:axId val="397713664"/>
+        <c:scaling>
+          <c:orientation val="minMax"/>
+        </c:scaling>
+        <c:delete val="0"/>
+        <c:axPos val="b"/>
+        <c:title>
+          <c:tx>
+            <c:rich>
+              <a:bodyPr rot="0" spcFirstLastPara="1" vertOverflow="ellipsis" vert="horz" wrap="square" anchor="ctr" anchorCtr="1"/>
+              <a:lstStyle/>
+              <a:p>
+                <a:pPr>
+                  <a:defRPr sz="800" b="0" i="0" u="none" strike="noStrike" kern="1200" baseline="0">
+                    <a:solidFill>
+                      <a:schemeClr val="tx1">
+                        <a:lumMod val="65000"/>
+                        <a:lumOff val="35000"/>
+                      </a:schemeClr>
+                    </a:solidFill>
+                    <a:latin typeface="+mn-lt"/>
+                    <a:ea typeface="+mn-ea"/>
+                    <a:cs typeface="+mn-cs"/>
+                  </a:defRPr>
+                </a:pPr>
+                <a:r>
+                  <a:rPr lang="en-GB"/>
+                  <a:t>Proportion of Missing Values Imputed</a:t>
+                </a:r>
+              </a:p>
+            </c:rich>
+          </c:tx>
+          <c:overlay val="0"/>
+          <c:spPr>
+            <a:noFill/>
+            <a:ln>
+              <a:noFill/>
+            </a:ln>
+            <a:effectLst/>
+          </c:spPr>
+          <c:txPr>
+            <a:bodyPr rot="0" spcFirstLastPara="1" vertOverflow="ellipsis" vert="horz" wrap="square" anchor="ctr" anchorCtr="1"/>
+            <a:lstStyle/>
+            <a:p>
+              <a:pPr>
+                <a:defRPr sz="800" b="0" i="0" u="none" strike="noStrike" kern="1200" baseline="0">
+                  <a:solidFill>
+                    <a:schemeClr val="tx1">
+                      <a:lumMod val="65000"/>
+                      <a:lumOff val="35000"/>
+                    </a:schemeClr>
+                  </a:solidFill>
+                  <a:latin typeface="+mn-lt"/>
+                  <a:ea typeface="+mn-ea"/>
+                  <a:cs typeface="+mn-cs"/>
+                </a:defRPr>
+              </a:pPr>
+              <a:endParaRPr lang="en-US"/>
+            </a:p>
+          </c:txPr>
+        </c:title>
+        <c:numFmt formatCode="0%" sourceLinked="1"/>
+        <c:majorTickMark val="none"/>
+        <c:minorTickMark val="none"/>
+        <c:tickLblPos val="nextTo"/>
+        <c:spPr>
+          <a:noFill/>
+          <a:ln w="9525" cap="flat" cmpd="sng" algn="ctr">
+            <a:solidFill>
+              <a:schemeClr val="tx1">
+                <a:lumMod val="15000"/>
+                <a:lumOff val="85000"/>
+              </a:schemeClr>
+            </a:solidFill>
+            <a:round/>
+          </a:ln>
+          <a:effectLst/>
+        </c:spPr>
+        <c:txPr>
+          <a:bodyPr rot="-60000000" spcFirstLastPara="1" vertOverflow="ellipsis" vert="horz" wrap="square" anchor="ctr" anchorCtr="1"/>
+          <a:lstStyle/>
+          <a:p>
+            <a:pPr>
+              <a:defRPr sz="800" b="0" i="0" u="none" strike="noStrike" kern="1200" baseline="0">
+                <a:solidFill>
+                  <a:schemeClr val="tx1">
+                    <a:lumMod val="65000"/>
+                    <a:lumOff val="35000"/>
+                  </a:schemeClr>
+                </a:solidFill>
+                <a:latin typeface="+mn-lt"/>
+                <a:ea typeface="+mn-ea"/>
+                <a:cs typeface="+mn-cs"/>
+              </a:defRPr>
+            </a:pPr>
+            <a:endParaRPr lang="en-US"/>
+          </a:p>
+        </c:txPr>
+        <c:crossAx val="397715392"/>
+        <c:crosses val="autoZero"/>
+        <c:auto val="1"/>
+        <c:lblAlgn val="ctr"/>
+        <c:lblOffset val="100"/>
+        <c:noMultiLvlLbl val="0"/>
+      </c:catAx>
+      <c:valAx>
+        <c:axId val="397715392"/>
+        <c:scaling>
+          <c:orientation val="minMax"/>
+          <c:max val="1"/>
+          <c:min val="0"/>
+        </c:scaling>
+        <c:delete val="1"/>
+        <c:axPos val="l"/>
+        <c:title>
+          <c:tx>
+            <c:rich>
+              <a:bodyPr rot="-5400000" spcFirstLastPara="1" vertOverflow="ellipsis" vert="horz" wrap="square" anchor="ctr" anchorCtr="1"/>
+              <a:lstStyle/>
+              <a:p>
+                <a:pPr>
+                  <a:defRPr sz="800" b="0" i="0" u="none" strike="noStrike" kern="1200" baseline="0">
+                    <a:solidFill>
+                      <a:schemeClr val="tx1">
+                        <a:lumMod val="65000"/>
+                        <a:lumOff val="35000"/>
+                      </a:schemeClr>
+                    </a:solidFill>
+                    <a:latin typeface="+mn-lt"/>
+                    <a:ea typeface="+mn-ea"/>
+                    <a:cs typeface="+mn-cs"/>
+                  </a:defRPr>
+                </a:pPr>
+                <a:r>
+                  <a:rPr lang="en-GB"/>
+                  <a:t>Calculated Accuracy</a:t>
+                </a:r>
+              </a:p>
+            </c:rich>
+          </c:tx>
+          <c:overlay val="0"/>
+          <c:spPr>
+            <a:noFill/>
+            <a:ln>
+              <a:noFill/>
+            </a:ln>
+            <a:effectLst/>
+          </c:spPr>
+          <c:txPr>
+            <a:bodyPr rot="-5400000" spcFirstLastPara="1" vertOverflow="ellipsis" vert="horz" wrap="square" anchor="ctr" anchorCtr="1"/>
+            <a:lstStyle/>
+            <a:p>
+              <a:pPr>
+                <a:defRPr sz="800" b="0" i="0" u="none" strike="noStrike" kern="1200" baseline="0">
+                  <a:solidFill>
+                    <a:schemeClr val="tx1">
+                      <a:lumMod val="65000"/>
+                      <a:lumOff val="35000"/>
+                    </a:schemeClr>
+                  </a:solidFill>
+                  <a:latin typeface="+mn-lt"/>
+                  <a:ea typeface="+mn-ea"/>
+                  <a:cs typeface="+mn-cs"/>
+                </a:defRPr>
+              </a:pPr>
+              <a:endParaRPr lang="en-US"/>
+            </a:p>
+          </c:txPr>
+        </c:title>
+        <c:numFmt formatCode="0%" sourceLinked="1"/>
+        <c:majorTickMark val="none"/>
+        <c:minorTickMark val="none"/>
+        <c:tickLblPos val="nextTo"/>
+        <c:crossAx val="397713664"/>
+        <c:crosses val="autoZero"/>
+        <c:crossBetween val="between"/>
+      </c:valAx>
+      <c:spPr>
+        <a:noFill/>
+        <a:ln>
+          <a:noFill/>
+        </a:ln>
+        <a:effectLst/>
+      </c:spPr>
+    </c:plotArea>
+    <c:legend>
+      <c:legendPos val="b"/>
+      <c:overlay val="0"/>
+      <c:spPr>
+        <a:noFill/>
+        <a:ln>
+          <a:noFill/>
+        </a:ln>
+        <a:effectLst/>
+      </c:spPr>
+      <c:txPr>
+        <a:bodyPr rot="0" spcFirstLastPara="1" vertOverflow="ellipsis" vert="horz" wrap="square" anchor="ctr" anchorCtr="1"/>
+        <a:lstStyle/>
+        <a:p>
+          <a:pPr>
+            <a:defRPr sz="800" b="0" i="0" u="none" strike="noStrike" kern="1200" baseline="0">
+              <a:solidFill>
+                <a:schemeClr val="tx1">
+                  <a:lumMod val="65000"/>
+                  <a:lumOff val="35000"/>
+                </a:schemeClr>
+              </a:solidFill>
+              <a:latin typeface="+mn-lt"/>
+              <a:ea typeface="+mn-ea"/>
+              <a:cs typeface="+mn-cs"/>
+            </a:defRPr>
+          </a:pPr>
+          <a:endParaRPr lang="en-US"/>
+        </a:p>
+      </c:txPr>
+    </c:legend>
+    <c:plotVisOnly val="1"/>
+    <c:dispBlanksAs val="gap"/>
+    <c:extLst>
+      <c:ext xmlns:c16r3="http://schemas.microsoft.com/office/drawing/2017/03/chart" uri="{56B9EC1D-385E-4148-901F-78D8002777C0}">
+        <c16r3:dataDisplayOptions16>
+          <c16r3:dispNaAsBlank val="1"/>
+        </c16r3:dataDisplayOptions16>
+      </c:ext>
+    </c:extLst>
+    <c:showDLblsOverMax val="0"/>
+  </c:chart>
+  <c:spPr>
+    <a:solidFill>
+      <a:schemeClr val="bg1"/>
+    </a:solidFill>
+    <a:ln w="9525" cap="flat" cmpd="sng" algn="ctr">
+      <a:solidFill>
+        <a:schemeClr val="tx1">
+          <a:lumMod val="15000"/>
+          <a:lumOff val="85000"/>
+        </a:schemeClr>
+      </a:solidFill>
+      <a:round/>
+    </a:ln>
+    <a:effectLst/>
+  </c:spPr>
+  <c:txPr>
+    <a:bodyPr/>
+    <a:lstStyle/>
+    <a:p>
+      <a:pPr>
+        <a:defRPr sz="800"/>
+      </a:pPr>
+      <a:endParaRPr lang="en-US"/>
+    </a:p>
+  </c:txPr>
+  <c:externalData r:id="rId3">
+    <c:autoUpdate val="0"/>
+  </c:externalData>
+</c:chartSpace>
+</file>
+
+<file path=word/charts/chart2.xml><?xml version="1.0" encoding="utf-8"?>
+<c:chartSpace xmlns:c="http://schemas.openxmlformats.org/drawingml/2006/chart" xmlns:a="http://schemas.openxmlformats.org/drawingml/2006/main" xmlns:r="http://schemas.openxmlformats.org/officeDocument/2006/relationships" xmlns:c16r2="http://schemas.microsoft.com/office/drawing/2015/06/chart">
+  <c:date1904 val="0"/>
+  <c:lang val="en-GB"/>
+  <c:roundedCorners val="0"/>
+  <mc:AlternateContent xmlns:mc="http://schemas.openxmlformats.org/markup-compatibility/2006">
+    <mc:Choice xmlns:c14="http://schemas.microsoft.com/office/drawing/2007/8/2/chart" Requires="c14">
+      <c14:style val="102"/>
+    </mc:Choice>
+    <mc:Fallback>
+      <c:style val="2"/>
+    </mc:Fallback>
+  </mc:AlternateContent>
+  <c:chart>
+    <c:title>
+      <c:tx>
+        <c:rich>
+          <a:bodyPr rot="0" spcFirstLastPara="1" vertOverflow="ellipsis" vert="horz" wrap="square" anchor="ctr" anchorCtr="1"/>
+          <a:lstStyle/>
+          <a:p>
+            <a:pPr>
+              <a:defRPr sz="960" b="0" i="0" u="none" strike="noStrike" kern="1200" spc="0" baseline="0">
+                <a:solidFill>
+                  <a:schemeClr val="tx1">
+                    <a:lumMod val="65000"/>
+                    <a:lumOff val="35000"/>
+                  </a:schemeClr>
+                </a:solidFill>
+                <a:latin typeface="+mn-lt"/>
+                <a:ea typeface="+mn-ea"/>
+                <a:cs typeface="+mn-cs"/>
+              </a:defRPr>
+            </a:pPr>
+            <a:r>
+              <a:rPr lang="en-GB"/>
+              <a:t>Classification Tree: Accuracy</a:t>
+            </a:r>
+          </a:p>
+        </c:rich>
+      </c:tx>
+      <c:overlay val="0"/>
+      <c:spPr>
+        <a:noFill/>
+        <a:ln>
+          <a:noFill/>
+        </a:ln>
+        <a:effectLst/>
+      </c:spPr>
+      <c:txPr>
+        <a:bodyPr rot="0" spcFirstLastPara="1" vertOverflow="ellipsis" vert="horz" wrap="square" anchor="ctr" anchorCtr="1"/>
+        <a:lstStyle/>
+        <a:p>
+          <a:pPr>
+            <a:defRPr sz="960" b="0" i="0" u="none" strike="noStrike" kern="1200" spc="0" baseline="0">
+              <a:solidFill>
+                <a:schemeClr val="tx1">
+                  <a:lumMod val="65000"/>
+                  <a:lumOff val="35000"/>
+                </a:schemeClr>
+              </a:solidFill>
+              <a:latin typeface="+mn-lt"/>
+              <a:ea typeface="+mn-ea"/>
+              <a:cs typeface="+mn-cs"/>
+            </a:defRPr>
+          </a:pPr>
+          <a:endParaRPr lang="en-US"/>
+        </a:p>
+      </c:txPr>
+    </c:title>
+    <c:autoTitleDeleted val="0"/>
+    <c:plotArea>
+      <c:layout/>
+      <c:barChart>
+        <c:barDir val="col"/>
+        <c:grouping val="clustered"/>
+        <c:varyColors val="0"/>
+        <c:ser>
+          <c:idx val="0"/>
+          <c:order val="0"/>
+          <c:tx>
+            <c:strRef>
+              <c:f>'NewResults_End)'!$B$3</c:f>
+              <c:strCache>
+                <c:ptCount val="1"/>
+                <c:pt idx="0">
+                  <c:v>Control</c:v>
+                </c:pt>
+              </c:strCache>
+            </c:strRef>
+          </c:tx>
+          <c:spPr>
+            <a:solidFill>
+              <a:schemeClr val="accent1"/>
+            </a:solidFill>
+            <a:ln>
+              <a:noFill/>
+            </a:ln>
+            <a:effectLst/>
+          </c:spPr>
+          <c:invertIfNegative val="0"/>
+          <c:dLbls>
+            <c:spPr>
+              <a:noFill/>
+              <a:ln>
+                <a:noFill/>
+              </a:ln>
+              <a:effectLst/>
+            </c:spPr>
+            <c:txPr>
+              <a:bodyPr rot="0" spcFirstLastPara="1" vertOverflow="ellipsis" vert="horz" wrap="square" anchor="ctr" anchorCtr="1"/>
+              <a:lstStyle/>
+              <a:p>
+                <a:pPr>
+                  <a:defRPr sz="800" b="0" i="0" u="none" strike="noStrike" kern="1200" baseline="0">
+                    <a:solidFill>
+                      <a:schemeClr val="bg1"/>
+                    </a:solidFill>
+                    <a:latin typeface="+mn-lt"/>
+                    <a:ea typeface="+mn-ea"/>
+                    <a:cs typeface="+mn-cs"/>
+                  </a:defRPr>
+                </a:pPr>
+                <a:endParaRPr lang="en-US"/>
+              </a:p>
+            </c:txPr>
+            <c:dLblPos val="inEnd"/>
+            <c:showLegendKey val="0"/>
+            <c:showVal val="1"/>
+            <c:showCatName val="0"/>
+            <c:showSerName val="0"/>
+            <c:showPercent val="0"/>
+            <c:showBubbleSize val="0"/>
+            <c:showLeaderLines val="0"/>
+            <c:extLst>
+              <c:ext xmlns:c15="http://schemas.microsoft.com/office/drawing/2012/chart" uri="{CE6537A1-D6FC-4f65-9D91-7224C49458BB}">
+                <c15:showLeaderLines val="1"/>
+                <c15:leaderLines>
+                  <c:spPr>
+                    <a:ln w="9525" cap="flat" cmpd="sng" algn="ctr">
+                      <a:solidFill>
+                        <a:schemeClr val="tx1">
+                          <a:lumMod val="35000"/>
+                          <a:lumOff val="65000"/>
+                        </a:schemeClr>
+                      </a:solidFill>
+                      <a:round/>
+                    </a:ln>
+                    <a:effectLst/>
+                  </c:spPr>
+                </c15:leaderLines>
+              </c:ext>
+            </c:extLst>
+          </c:dLbls>
+          <c:cat>
+            <c:numRef>
+              <c:f>'NewResults_End)'!$A$4:$A$6</c:f>
+              <c:numCache>
+                <c:formatCode>0%</c:formatCode>
+                <c:ptCount val="3"/>
+                <c:pt idx="0">
+                  <c:v>0.1</c:v>
+                </c:pt>
+                <c:pt idx="1">
+                  <c:v>0.4</c:v>
+                </c:pt>
+                <c:pt idx="2">
+                  <c:v>0.7</c:v>
+                </c:pt>
+              </c:numCache>
+            </c:numRef>
+          </c:cat>
+          <c:val>
+            <c:numRef>
+              <c:f>'NewResults_End)'!$B$4:$B$6</c:f>
+              <c:numCache>
+                <c:formatCode>0%</c:formatCode>
+                <c:ptCount val="3"/>
+                <c:pt idx="0">
+                  <c:v>0.98019547325102796</c:v>
+                </c:pt>
+                <c:pt idx="1">
+                  <c:v>0.98019547325102796</c:v>
+                </c:pt>
+                <c:pt idx="2">
+                  <c:v>0.98019547325102796</c:v>
+                </c:pt>
+              </c:numCache>
+            </c:numRef>
+          </c:val>
+          <c:extLst>
+            <c:ext xmlns:c16="http://schemas.microsoft.com/office/drawing/2014/chart" uri="{C3380CC4-5D6E-409C-BE32-E72D297353CC}">
+              <c16:uniqueId val="{00000000-812F-0C4A-826C-38DE1D0132DA}"/>
+            </c:ext>
+          </c:extLst>
+        </c:ser>
+        <c:ser>
+          <c:idx val="1"/>
+          <c:order val="1"/>
+          <c:tx>
+            <c:strRef>
+              <c:f>'NewResults_End)'!$C$3</c:f>
+              <c:strCache>
+                <c:ptCount val="1"/>
+                <c:pt idx="0">
+                  <c:v>Mode</c:v>
+                </c:pt>
+              </c:strCache>
+            </c:strRef>
+          </c:tx>
+          <c:spPr>
+            <a:solidFill>
+              <a:schemeClr val="accent2"/>
+            </a:solidFill>
+            <a:ln>
+              <a:noFill/>
+            </a:ln>
+            <a:effectLst/>
+          </c:spPr>
+          <c:invertIfNegative val="0"/>
+          <c:dLbls>
+            <c:spPr>
+              <a:noFill/>
+              <a:ln>
+                <a:noFill/>
+              </a:ln>
+              <a:effectLst/>
+            </c:spPr>
+            <c:txPr>
+              <a:bodyPr rot="0" spcFirstLastPara="1" vertOverflow="ellipsis" vert="horz" wrap="square" anchor="ctr" anchorCtr="1"/>
+              <a:lstStyle/>
+              <a:p>
+                <a:pPr>
+                  <a:defRPr sz="800" b="0" i="0" u="none" strike="noStrike" kern="1200" baseline="0">
+                    <a:solidFill>
+                      <a:schemeClr val="bg1"/>
+                    </a:solidFill>
+                    <a:latin typeface="+mn-lt"/>
+                    <a:ea typeface="+mn-ea"/>
+                    <a:cs typeface="+mn-cs"/>
+                  </a:defRPr>
+                </a:pPr>
+                <a:endParaRPr lang="en-US"/>
+              </a:p>
+            </c:txPr>
+            <c:dLblPos val="inEnd"/>
+            <c:showLegendKey val="0"/>
+            <c:showVal val="1"/>
+            <c:showCatName val="0"/>
+            <c:showSerName val="0"/>
+            <c:showPercent val="0"/>
+            <c:showBubbleSize val="0"/>
+            <c:showLeaderLines val="0"/>
+            <c:extLst>
+              <c:ext xmlns:c15="http://schemas.microsoft.com/office/drawing/2012/chart" uri="{CE6537A1-D6FC-4f65-9D91-7224C49458BB}">
+                <c15:showLeaderLines val="1"/>
+                <c15:leaderLines>
+                  <c:spPr>
+                    <a:ln w="9525" cap="flat" cmpd="sng" algn="ctr">
+                      <a:solidFill>
+                        <a:schemeClr val="tx1">
+                          <a:lumMod val="35000"/>
+                          <a:lumOff val="65000"/>
+                        </a:schemeClr>
+                      </a:solidFill>
+                      <a:round/>
+                    </a:ln>
+                    <a:effectLst/>
+                  </c:spPr>
+                </c15:leaderLines>
+              </c:ext>
+            </c:extLst>
+          </c:dLbls>
+          <c:cat>
+            <c:numRef>
+              <c:f>'NewResults_End)'!$A$4:$A$6</c:f>
+              <c:numCache>
+                <c:formatCode>0%</c:formatCode>
+                <c:ptCount val="3"/>
+                <c:pt idx="0">
+                  <c:v>0.1</c:v>
+                </c:pt>
+                <c:pt idx="1">
+                  <c:v>0.4</c:v>
+                </c:pt>
+                <c:pt idx="2">
+                  <c:v>0.7</c:v>
+                </c:pt>
+              </c:numCache>
+            </c:numRef>
+          </c:cat>
+          <c:val>
+            <c:numRef>
+              <c:f>'NewResults_End)'!$C$4:$C$6</c:f>
+              <c:numCache>
+                <c:formatCode>0%</c:formatCode>
+                <c:ptCount val="3"/>
+                <c:pt idx="0">
+                  <c:v>0.92849794238683103</c:v>
+                </c:pt>
+                <c:pt idx="1">
+                  <c:v>0.82844650205761305</c:v>
+                </c:pt>
+                <c:pt idx="2">
+                  <c:v>0.70216049382715995</c:v>
+                </c:pt>
+              </c:numCache>
+            </c:numRef>
+          </c:val>
+          <c:extLst>
+            <c:ext xmlns:c16="http://schemas.microsoft.com/office/drawing/2014/chart" uri="{C3380CC4-5D6E-409C-BE32-E72D297353CC}">
+              <c16:uniqueId val="{00000001-812F-0C4A-826C-38DE1D0132DA}"/>
+            </c:ext>
+          </c:extLst>
+        </c:ser>
+        <c:ser>
+          <c:idx val="2"/>
+          <c:order val="2"/>
+          <c:tx>
+            <c:strRef>
+              <c:f>'NewResults_End)'!$D$3</c:f>
+              <c:strCache>
+                <c:ptCount val="1"/>
+                <c:pt idx="0">
+                  <c:v>Naïve Bayes</c:v>
+                </c:pt>
+              </c:strCache>
+            </c:strRef>
+          </c:tx>
+          <c:spPr>
+            <a:solidFill>
+              <a:schemeClr val="accent3"/>
+            </a:solidFill>
+            <a:ln>
+              <a:noFill/>
+            </a:ln>
+            <a:effectLst/>
+          </c:spPr>
+          <c:invertIfNegative val="0"/>
+          <c:dLbls>
+            <c:spPr>
+              <a:noFill/>
+              <a:ln>
+                <a:noFill/>
+              </a:ln>
+              <a:effectLst/>
+            </c:spPr>
+            <c:txPr>
+              <a:bodyPr rot="0" spcFirstLastPara="1" vertOverflow="ellipsis" vert="horz" wrap="square" anchor="ctr" anchorCtr="1"/>
+              <a:lstStyle/>
+              <a:p>
+                <a:pPr>
+                  <a:defRPr sz="800" b="0" i="0" u="none" strike="noStrike" kern="1200" baseline="0">
+                    <a:solidFill>
+                      <a:schemeClr val="bg1"/>
+                    </a:solidFill>
+                    <a:latin typeface="+mn-lt"/>
+                    <a:ea typeface="+mn-ea"/>
+                    <a:cs typeface="+mn-cs"/>
+                  </a:defRPr>
+                </a:pPr>
+                <a:endParaRPr lang="en-US"/>
+              </a:p>
+            </c:txPr>
+            <c:dLblPos val="inEnd"/>
+            <c:showLegendKey val="0"/>
+            <c:showVal val="1"/>
+            <c:showCatName val="0"/>
+            <c:showSerName val="0"/>
+            <c:showPercent val="0"/>
+            <c:showBubbleSize val="0"/>
+            <c:showLeaderLines val="0"/>
+            <c:extLst>
+              <c:ext xmlns:c15="http://schemas.microsoft.com/office/drawing/2012/chart" uri="{CE6537A1-D6FC-4f65-9D91-7224C49458BB}">
+                <c15:showLeaderLines val="1"/>
+                <c15:leaderLines>
+                  <c:spPr>
+                    <a:ln w="9525" cap="flat" cmpd="sng" algn="ctr">
+                      <a:solidFill>
+                        <a:schemeClr val="tx1">
+                          <a:lumMod val="35000"/>
+                          <a:lumOff val="65000"/>
+                        </a:schemeClr>
+                      </a:solidFill>
+                      <a:round/>
+                    </a:ln>
+                    <a:effectLst/>
+                  </c:spPr>
+                </c15:leaderLines>
+              </c:ext>
+            </c:extLst>
+          </c:dLbls>
+          <c:cat>
+            <c:numRef>
+              <c:f>'NewResults_End)'!$A$4:$A$6</c:f>
+              <c:numCache>
+                <c:formatCode>0%</c:formatCode>
+                <c:ptCount val="3"/>
+                <c:pt idx="0">
+                  <c:v>0.1</c:v>
+                </c:pt>
+                <c:pt idx="1">
+                  <c:v>0.4</c:v>
+                </c:pt>
+                <c:pt idx="2">
+                  <c:v>0.7</c:v>
+                </c:pt>
+              </c:numCache>
+            </c:numRef>
+          </c:cat>
+          <c:val>
+            <c:numRef>
+              <c:f>'NewResults_End)'!$D$4:$D$6</c:f>
+              <c:numCache>
+                <c:formatCode>0%</c:formatCode>
+                <c:ptCount val="3"/>
+                <c:pt idx="0">
+                  <c:v>0.967849794238683</c:v>
+                </c:pt>
+                <c:pt idx="1">
+                  <c:v>0.85956790123456694</c:v>
+                </c:pt>
+                <c:pt idx="2">
+                  <c:v>0.687242798353909</c:v>
+                </c:pt>
+              </c:numCache>
+            </c:numRef>
+          </c:val>
+          <c:extLst>
+            <c:ext xmlns:c16="http://schemas.microsoft.com/office/drawing/2014/chart" uri="{C3380CC4-5D6E-409C-BE32-E72D297353CC}">
+              <c16:uniqueId val="{00000002-812F-0C4A-826C-38DE1D0132DA}"/>
+            </c:ext>
+          </c:extLst>
+        </c:ser>
+        <c:dLbls>
+          <c:dLblPos val="inEnd"/>
+          <c:showLegendKey val="0"/>
+          <c:showVal val="1"/>
+          <c:showCatName val="0"/>
+          <c:showSerName val="0"/>
+          <c:showPercent val="0"/>
+          <c:showBubbleSize val="0"/>
+        </c:dLbls>
+        <c:gapWidth val="150"/>
+        <c:axId val="397713664"/>
+        <c:axId val="397715392"/>
+      </c:barChart>
+      <c:catAx>
+        <c:axId val="397713664"/>
+        <c:scaling>
+          <c:orientation val="minMax"/>
+        </c:scaling>
+        <c:delete val="0"/>
+        <c:axPos val="b"/>
+        <c:title>
+          <c:tx>
+            <c:rich>
+              <a:bodyPr rot="0" spcFirstLastPara="1" vertOverflow="ellipsis" vert="horz" wrap="square" anchor="ctr" anchorCtr="1"/>
+              <a:lstStyle/>
+              <a:p>
+                <a:pPr>
+                  <a:defRPr sz="800" b="0" i="0" u="none" strike="noStrike" kern="1200" baseline="0">
+                    <a:solidFill>
+                      <a:schemeClr val="tx1">
+                        <a:lumMod val="65000"/>
+                        <a:lumOff val="35000"/>
+                      </a:schemeClr>
+                    </a:solidFill>
+                    <a:latin typeface="+mn-lt"/>
+                    <a:ea typeface="+mn-ea"/>
+                    <a:cs typeface="+mn-cs"/>
+                  </a:defRPr>
+                </a:pPr>
+                <a:r>
+                  <a:rPr lang="en-GB"/>
+                  <a:t>Proportion of Missing Values Imputed</a:t>
+                </a:r>
+              </a:p>
+            </c:rich>
+          </c:tx>
+          <c:overlay val="0"/>
+          <c:spPr>
+            <a:noFill/>
+            <a:ln>
+              <a:noFill/>
+            </a:ln>
+            <a:effectLst/>
+          </c:spPr>
+          <c:txPr>
+            <a:bodyPr rot="0" spcFirstLastPara="1" vertOverflow="ellipsis" vert="horz" wrap="square" anchor="ctr" anchorCtr="1"/>
+            <a:lstStyle/>
+            <a:p>
+              <a:pPr>
+                <a:defRPr sz="800" b="0" i="0" u="none" strike="noStrike" kern="1200" baseline="0">
+                  <a:solidFill>
+                    <a:schemeClr val="tx1">
+                      <a:lumMod val="65000"/>
+                      <a:lumOff val="35000"/>
+                    </a:schemeClr>
+                  </a:solidFill>
+                  <a:latin typeface="+mn-lt"/>
+                  <a:ea typeface="+mn-ea"/>
+                  <a:cs typeface="+mn-cs"/>
+                </a:defRPr>
+              </a:pPr>
+              <a:endParaRPr lang="en-US"/>
+            </a:p>
+          </c:txPr>
+        </c:title>
+        <c:numFmt formatCode="0%" sourceLinked="1"/>
+        <c:majorTickMark val="none"/>
+        <c:minorTickMark val="none"/>
+        <c:tickLblPos val="nextTo"/>
+        <c:spPr>
+          <a:noFill/>
+          <a:ln w="9525" cap="flat" cmpd="sng" algn="ctr">
+            <a:solidFill>
+              <a:schemeClr val="tx1">
+                <a:lumMod val="15000"/>
+                <a:lumOff val="85000"/>
+              </a:schemeClr>
+            </a:solidFill>
+            <a:round/>
+          </a:ln>
+          <a:effectLst/>
+        </c:spPr>
+        <c:txPr>
+          <a:bodyPr rot="-60000000" spcFirstLastPara="1" vertOverflow="ellipsis" vert="horz" wrap="square" anchor="ctr" anchorCtr="1"/>
+          <a:lstStyle/>
+          <a:p>
+            <a:pPr>
+              <a:defRPr sz="800" b="0" i="0" u="none" strike="noStrike" kern="1200" baseline="0">
+                <a:solidFill>
+                  <a:schemeClr val="tx1">
+                    <a:lumMod val="65000"/>
+                    <a:lumOff val="35000"/>
+                  </a:schemeClr>
+                </a:solidFill>
+                <a:latin typeface="+mn-lt"/>
+                <a:ea typeface="+mn-ea"/>
+                <a:cs typeface="+mn-cs"/>
+              </a:defRPr>
+            </a:pPr>
+            <a:endParaRPr lang="en-US"/>
+          </a:p>
+        </c:txPr>
+        <c:crossAx val="397715392"/>
+        <c:crosses val="autoZero"/>
+        <c:auto val="1"/>
+        <c:lblAlgn val="ctr"/>
+        <c:lblOffset val="100"/>
+        <c:noMultiLvlLbl val="0"/>
+      </c:catAx>
+      <c:valAx>
+        <c:axId val="397715392"/>
+        <c:scaling>
+          <c:orientation val="minMax"/>
+          <c:max val="1"/>
+        </c:scaling>
+        <c:delete val="1"/>
+        <c:axPos val="l"/>
+        <c:title>
+          <c:tx>
+            <c:rich>
+              <a:bodyPr rot="-5400000" spcFirstLastPara="1" vertOverflow="ellipsis" vert="horz" wrap="square" anchor="ctr" anchorCtr="1"/>
+              <a:lstStyle/>
+              <a:p>
+                <a:pPr>
+                  <a:defRPr sz="800" b="0" i="0" u="none" strike="noStrike" kern="1200" baseline="0">
+                    <a:solidFill>
+                      <a:schemeClr val="tx1">
+                        <a:lumMod val="65000"/>
+                        <a:lumOff val="35000"/>
+                      </a:schemeClr>
+                    </a:solidFill>
+                    <a:latin typeface="+mn-lt"/>
+                    <a:ea typeface="+mn-ea"/>
+                    <a:cs typeface="+mn-cs"/>
+                  </a:defRPr>
+                </a:pPr>
+                <a:r>
+                  <a:rPr lang="en-GB"/>
+                  <a:t>Calculated Accuracy</a:t>
+                </a:r>
+              </a:p>
+            </c:rich>
+          </c:tx>
+          <c:overlay val="0"/>
+          <c:spPr>
+            <a:noFill/>
+            <a:ln>
+              <a:noFill/>
+            </a:ln>
+            <a:effectLst/>
+          </c:spPr>
+          <c:txPr>
+            <a:bodyPr rot="-5400000" spcFirstLastPara="1" vertOverflow="ellipsis" vert="horz" wrap="square" anchor="ctr" anchorCtr="1"/>
+            <a:lstStyle/>
+            <a:p>
+              <a:pPr>
+                <a:defRPr sz="800" b="0" i="0" u="none" strike="noStrike" kern="1200" baseline="0">
+                  <a:solidFill>
+                    <a:schemeClr val="tx1">
+                      <a:lumMod val="65000"/>
+                      <a:lumOff val="35000"/>
+                    </a:schemeClr>
+                  </a:solidFill>
+                  <a:latin typeface="+mn-lt"/>
+                  <a:ea typeface="+mn-ea"/>
+                  <a:cs typeface="+mn-cs"/>
+                </a:defRPr>
+              </a:pPr>
+              <a:endParaRPr lang="en-US"/>
+            </a:p>
+          </c:txPr>
+        </c:title>
+        <c:numFmt formatCode="0%" sourceLinked="1"/>
+        <c:majorTickMark val="none"/>
+        <c:minorTickMark val="none"/>
+        <c:tickLblPos val="nextTo"/>
+        <c:crossAx val="397713664"/>
+        <c:crosses val="autoZero"/>
+        <c:crossBetween val="between"/>
+      </c:valAx>
+      <c:spPr>
+        <a:noFill/>
+        <a:ln>
+          <a:noFill/>
+        </a:ln>
+        <a:effectLst/>
+      </c:spPr>
+    </c:plotArea>
+    <c:legend>
+      <c:legendPos val="b"/>
+      <c:overlay val="0"/>
+      <c:spPr>
+        <a:noFill/>
+        <a:ln>
+          <a:noFill/>
+        </a:ln>
+        <a:effectLst/>
+      </c:spPr>
+      <c:txPr>
+        <a:bodyPr rot="0" spcFirstLastPara="1" vertOverflow="ellipsis" vert="horz" wrap="square" anchor="ctr" anchorCtr="1"/>
+        <a:lstStyle/>
+        <a:p>
+          <a:pPr>
+            <a:defRPr sz="800" b="0" i="0" u="none" strike="noStrike" kern="1200" baseline="0">
+              <a:solidFill>
+                <a:schemeClr val="tx1">
+                  <a:lumMod val="65000"/>
+                  <a:lumOff val="35000"/>
+                </a:schemeClr>
+              </a:solidFill>
+              <a:latin typeface="+mn-lt"/>
+              <a:ea typeface="+mn-ea"/>
+              <a:cs typeface="+mn-cs"/>
+            </a:defRPr>
+          </a:pPr>
+          <a:endParaRPr lang="en-US"/>
+        </a:p>
+      </c:txPr>
+    </c:legend>
+    <c:plotVisOnly val="1"/>
+    <c:dispBlanksAs val="gap"/>
+    <c:extLst>
+      <c:ext xmlns:c16r3="http://schemas.microsoft.com/office/drawing/2017/03/chart" uri="{56B9EC1D-385E-4148-901F-78D8002777C0}">
+        <c16r3:dataDisplayOptions16>
+          <c16r3:dispNaAsBlank val="1"/>
+        </c16r3:dataDisplayOptions16>
+      </c:ext>
+    </c:extLst>
+    <c:showDLblsOverMax val="0"/>
+  </c:chart>
+  <c:spPr>
+    <a:solidFill>
+      <a:schemeClr val="bg1"/>
+    </a:solidFill>
+    <a:ln w="9525" cap="flat" cmpd="sng" algn="ctr">
+      <a:solidFill>
+        <a:schemeClr val="tx1">
+          <a:lumMod val="15000"/>
+          <a:lumOff val="85000"/>
+        </a:schemeClr>
+      </a:solidFill>
+      <a:round/>
+    </a:ln>
+    <a:effectLst/>
+  </c:spPr>
+  <c:txPr>
+    <a:bodyPr/>
+    <a:lstStyle/>
+    <a:p>
+      <a:pPr>
+        <a:defRPr sz="800"/>
+      </a:pPr>
+      <a:endParaRPr lang="en-US"/>
+    </a:p>
+  </c:txPr>
+  <c:externalData r:id="rId3">
+    <c:autoUpdate val="0"/>
+  </c:externalData>
+</c:chartSpace>
+</file>
+
+<file path=word/charts/colors1.xml><?xml version="1.0" encoding="utf-8"?>
+<cs:colorStyle xmlns:cs="http://schemas.microsoft.com/office/drawing/2012/chartStyle" xmlns:a="http://schemas.openxmlformats.org/drawingml/2006/main" meth="cycle" id="10">
+  <a:schemeClr val="accent1"/>
+  <a:schemeClr val="accent2"/>
+  <a:schemeClr val="accent3"/>
+  <a:schemeClr val="accent4"/>
+  <a:schemeClr val="accent5"/>
+  <a:schemeClr val="accent6"/>
+  <cs:variation/>
+  <cs:variation>
+    <a:lumMod val="60000"/>
+  </cs:variation>
+  <cs:variation>
+    <a:lumMod val="80000"/>
+    <a:lumOff val="20000"/>
+  </cs:variation>
+  <cs:variation>
+    <a:lumMod val="80000"/>
+  </cs:variation>
+  <cs:variation>
+    <a:lumMod val="60000"/>
+    <a:lumOff val="40000"/>
+  </cs:variation>
+  <cs:variation>
+    <a:lumMod val="50000"/>
+  </cs:variation>
+  <cs:variation>
+    <a:lumMod val="70000"/>
+    <a:lumOff val="30000"/>
+  </cs:variation>
+  <cs:variation>
+    <a:lumMod val="70000"/>
+  </cs:variation>
+  <cs:variation>
+    <a:lumMod val="50000"/>
+    <a:lumOff val="50000"/>
+  </cs:variation>
+</cs:colorStyle>
+</file>
+
+<file path=word/charts/colors2.xml><?xml version="1.0" encoding="utf-8"?>
+<cs:colorStyle xmlns:cs="http://schemas.microsoft.com/office/drawing/2012/chartStyle" xmlns:a="http://schemas.openxmlformats.org/drawingml/2006/main" meth="cycle" id="10">
+  <a:schemeClr val="accent1"/>
+  <a:schemeClr val="accent2"/>
+  <a:schemeClr val="accent3"/>
+  <a:schemeClr val="accent4"/>
+  <a:schemeClr val="accent5"/>
+  <a:schemeClr val="accent6"/>
+  <cs:variation/>
+  <cs:variation>
+    <a:lumMod val="60000"/>
+  </cs:variation>
+  <cs:variation>
+    <a:lumMod val="80000"/>
+    <a:lumOff val="20000"/>
+  </cs:variation>
+  <cs:variation>
+    <a:lumMod val="80000"/>
+  </cs:variation>
+  <cs:variation>
+    <a:lumMod val="60000"/>
+    <a:lumOff val="40000"/>
+  </cs:variation>
+  <cs:variation>
+    <a:lumMod val="50000"/>
+  </cs:variation>
+  <cs:variation>
+    <a:lumMod val="70000"/>
+    <a:lumOff val="30000"/>
+  </cs:variation>
+  <cs:variation>
+    <a:lumMod val="70000"/>
+  </cs:variation>
+  <cs:variation>
+    <a:lumMod val="50000"/>
+    <a:lumOff val="50000"/>
+  </cs:variation>
+</cs:colorStyle>
+</file>
+
+<file path=word/charts/style1.xml><?xml version="1.0" encoding="utf-8"?>
+<cs:chartStyle xmlns:cs="http://schemas.microsoft.com/office/drawing/2012/chartStyle" xmlns:a="http://schemas.openxmlformats.org/drawingml/2006/main" id="227">
+  <cs:axisTitle>
+    <cs:lnRef idx="0"/>
+    <cs:fillRef idx="0"/>
+    <cs:effectRef idx="0"/>
+    <cs:fontRef idx="minor">
+      <a:schemeClr val="tx1">
+        <a:lumMod val="65000"/>
+        <a:lumOff val="35000"/>
+      </a:schemeClr>
+    </cs:fontRef>
+    <cs:defRPr sz="1000" kern="1200"/>
+  </cs:axisTitle>
+  <cs:categoryAxis>
+    <cs:lnRef idx="0"/>
+    <cs:fillRef idx="0"/>
+    <cs:effectRef idx="0"/>
+    <cs:fontRef idx="minor">
+      <a:schemeClr val="tx1">
+        <a:lumMod val="65000"/>
+        <a:lumOff val="35000"/>
+      </a:schemeClr>
+    </cs:fontRef>
+    <cs:spPr>
+      <a:ln w="9525" cap="flat" cmpd="sng" algn="ctr">
+        <a:solidFill>
+          <a:schemeClr val="tx1">
+            <a:lumMod val="15000"/>
+            <a:lumOff val="85000"/>
+          </a:schemeClr>
+        </a:solidFill>
+        <a:round/>
+      </a:ln>
+    </cs:spPr>
+    <cs:defRPr sz="900" kern="1200"/>
+  </cs:categoryAxis>
+  <cs:chartArea mods="allowNoFillOverride allowNoLineOverride">
+    <cs:lnRef idx="0"/>
+    <cs:fillRef idx="0"/>
+    <cs:effectRef idx="0"/>
+    <cs:fontRef idx="minor">
+      <a:schemeClr val="tx1"/>
+    </cs:fontRef>
+    <cs:spPr>
+      <a:solidFill>
+        <a:schemeClr val="bg1"/>
+      </a:solidFill>
+      <a:ln w="9525" cap="flat" cmpd="sng" algn="ctr">
+        <a:solidFill>
+          <a:schemeClr val="tx1">
+            <a:lumMod val="15000"/>
+            <a:lumOff val="85000"/>
+          </a:schemeClr>
+        </a:solidFill>
+        <a:round/>
+      </a:ln>
+    </cs:spPr>
+    <cs:defRPr sz="1000" kern="1200"/>
+  </cs:chartArea>
+  <cs:dataLabel>
+    <cs:lnRef idx="0"/>
+    <cs:fillRef idx="0"/>
+    <cs:effectRef idx="0"/>
+    <cs:fontRef idx="minor">
+      <a:schemeClr val="tx1">
+        <a:lumMod val="75000"/>
+        <a:lumOff val="25000"/>
+      </a:schemeClr>
+    </cs:fontRef>
+    <cs:defRPr sz="900" kern="1200"/>
+  </cs:dataLabel>
+  <cs:dataLabelCallout>
+    <cs:lnRef idx="0"/>
+    <cs:fillRef idx="0"/>
+    <cs:effectRef idx="0"/>
+    <cs:fontRef idx="minor">
+      <a:schemeClr val="dk1">
+        <a:lumMod val="65000"/>
+        <a:lumOff val="35000"/>
+      </a:schemeClr>
+    </cs:fontRef>
+    <cs:spPr>
+      <a:solidFill>
+        <a:schemeClr val="lt1"/>
+      </a:solidFill>
+      <a:ln>
+        <a:solidFill>
+          <a:schemeClr val="dk1">
+            <a:lumMod val="25000"/>
+            <a:lumOff val="75000"/>
+          </a:schemeClr>
+        </a:solidFill>
+      </a:ln>
+    </cs:spPr>
+    <cs:defRPr sz="900" kern="1200"/>
+    <cs:bodyPr rot="0" spcFirstLastPara="1" vertOverflow="clip" horzOverflow="clip" vert="horz" wrap="square" lIns="36576" tIns="18288" rIns="36576" bIns="18288" anchor="ctr" anchorCtr="1">
+      <a:spAutoFit/>
+    </cs:bodyPr>
+  </cs:dataLabelCallout>
+  <cs:dataPoint>
+    <cs:lnRef idx="0"/>
+    <cs:fillRef idx="1">
+      <cs:styleClr val="auto"/>
+    </cs:fillRef>
+    <cs:effectRef idx="0"/>
+    <cs:fontRef idx="minor">
+      <a:schemeClr val="tx1"/>
+    </cs:fontRef>
+    <cs:spPr>
+      <a:solidFill>
+        <a:schemeClr val="phClr"/>
+      </a:solidFill>
+    </cs:spPr>
+  </cs:dataPoint>
+  <cs:dataPoint3D>
+    <cs:lnRef idx="0"/>
+    <cs:fillRef idx="1">
+      <cs:styleClr val="auto"/>
+    </cs:fillRef>
+    <cs:effectRef idx="0"/>
+    <cs:fontRef idx="minor">
+      <a:schemeClr val="tx1"/>
+    </cs:fontRef>
+    <cs:spPr>
+      <a:solidFill>
+        <a:schemeClr val="phClr"/>
+      </a:solidFill>
+    </cs:spPr>
+  </cs:dataPoint3D>
+  <cs:dataPointLine>
+    <cs:lnRef idx="0">
+      <cs:styleClr val="auto"/>
+    </cs:lnRef>
+    <cs:fillRef idx="1"/>
+    <cs:effectRef idx="0"/>
+    <cs:fontRef idx="minor">
+      <a:schemeClr val="tx1"/>
+    </cs:fontRef>
+    <cs:spPr>
+      <a:ln w="28575" cap="rnd">
+        <a:solidFill>
+          <a:schemeClr val="phClr"/>
+        </a:solidFill>
+        <a:round/>
+      </a:ln>
+    </cs:spPr>
+  </cs:dataPointLine>
+  <cs:dataPointMarker>
+    <cs:lnRef idx="0">
+      <cs:styleClr val="auto"/>
+    </cs:lnRef>
+    <cs:fillRef idx="1">
+      <cs:styleClr val="auto"/>
+    </cs:fillRef>
+    <cs:effectRef idx="0"/>
+    <cs:fontRef idx="minor">
+      <a:schemeClr val="tx1"/>
+    </cs:fontRef>
+    <cs:spPr>
+      <a:solidFill>
+        <a:schemeClr val="phClr"/>
+      </a:solidFill>
+      <a:ln w="9525">
+        <a:solidFill>
+          <a:schemeClr val="phClr"/>
+        </a:solidFill>
+      </a:ln>
+    </cs:spPr>
+  </cs:dataPointMarker>
+  <cs:dataPointMarkerLayout symbol="circle" size="5"/>
+  <cs:dataPointWireframe>
+    <cs:lnRef idx="0">
+      <cs:styleClr val="auto"/>
+    </cs:lnRef>
+    <cs:fillRef idx="1"/>
+    <cs:effectRef idx="0"/>
+    <cs:fontRef idx="minor">
+      <a:schemeClr val="tx1"/>
+    </cs:fontRef>
+    <cs:spPr>
+      <a:ln w="9525" cap="rnd">
+        <a:solidFill>
+          <a:schemeClr val="phClr"/>
+        </a:solidFill>
+        <a:round/>
+      </a:ln>
+    </cs:spPr>
+  </cs:dataPointWireframe>
+  <cs:dataTable>
+    <cs:lnRef idx="0"/>
+    <cs:fillRef idx="0"/>
+    <cs:effectRef idx="0"/>
+    <cs:fontRef idx="minor">
+      <a:schemeClr val="tx1">
+        <a:lumMod val="65000"/>
+        <a:lumOff val="35000"/>
+      </a:schemeClr>
+    </cs:fontRef>
+    <cs:spPr>
+      <a:noFill/>
+      <a:ln w="9525" cap="flat" cmpd="sng" algn="ctr">
+        <a:solidFill>
+          <a:schemeClr val="tx1">
+            <a:lumMod val="15000"/>
+            <a:lumOff val="85000"/>
+          </a:schemeClr>
+        </a:solidFill>
+        <a:round/>
+      </a:ln>
+    </cs:spPr>
+    <cs:defRPr sz="900" kern="1200"/>
+  </cs:dataTable>
+  <cs:downBar>
+    <cs:lnRef idx="0"/>
+    <cs:fillRef idx="0"/>
+    <cs:effectRef idx="0"/>
+    <cs:fontRef idx="minor">
+      <a:schemeClr val="dk1"/>
+    </cs:fontRef>
+    <cs:spPr>
+      <a:solidFill>
+        <a:schemeClr val="dk1">
+          <a:lumMod val="65000"/>
+          <a:lumOff val="35000"/>
+        </a:schemeClr>
+      </a:solidFill>
+      <a:ln w="9525">
+        <a:solidFill>
+          <a:schemeClr val="tx1">
+            <a:lumMod val="65000"/>
+            <a:lumOff val="35000"/>
+          </a:schemeClr>
+        </a:solidFill>
+      </a:ln>
+    </cs:spPr>
+  </cs:downBar>
+  <cs:dropLine>
+    <cs:lnRef idx="0"/>
+    <cs:fillRef idx="0"/>
+    <cs:effectRef idx="0"/>
+    <cs:fontRef idx="minor">
+      <a:schemeClr val="tx1"/>
+    </cs:fontRef>
+    <cs:spPr>
+      <a:ln w="9525" cap="flat" cmpd="sng" algn="ctr">
+        <a:solidFill>
+          <a:schemeClr val="tx1">
+            <a:lumMod val="35000"/>
+            <a:lumOff val="65000"/>
+          </a:schemeClr>
+        </a:solidFill>
+        <a:round/>
+      </a:ln>
+    </cs:spPr>
+  </cs:dropLine>
+  <cs:errorBar>
+    <cs:lnRef idx="0"/>
+    <cs:fillRef idx="0"/>
+    <cs:effectRef idx="0"/>
+    <cs:fontRef idx="minor">
+      <a:schemeClr val="tx1"/>
+    </cs:fontRef>
+    <cs:spPr>
+      <a:ln w="9525" cap="flat" cmpd="sng" algn="ctr">
+        <a:solidFill>
+          <a:schemeClr val="tx1">
+            <a:lumMod val="65000"/>
+            <a:lumOff val="35000"/>
+          </a:schemeClr>
+        </a:solidFill>
+        <a:round/>
+      </a:ln>
+    </cs:spPr>
+  </cs:errorBar>
+  <cs:floor>
+    <cs:lnRef idx="0"/>
+    <cs:fillRef idx="0"/>
+    <cs:effectRef idx="0"/>
+    <cs:fontRef idx="minor">
+      <a:schemeClr val="tx1"/>
+    </cs:fontRef>
+    <cs:spPr>
+      <a:noFill/>
+      <a:ln>
+        <a:noFill/>
+      </a:ln>
+    </cs:spPr>
+  </cs:floor>
+  <cs:gridlineMajor>
+    <cs:lnRef idx="0"/>
+    <cs:fillRef idx="0"/>
+    <cs:effectRef idx="0"/>
+    <cs:fontRef idx="minor">
+      <a:schemeClr val="tx1"/>
+    </cs:fontRef>
+    <cs:spPr>
+      <a:ln w="9525" cap="flat" cmpd="sng" algn="ctr">
+        <a:solidFill>
+          <a:schemeClr val="tx1">
+            <a:lumMod val="15000"/>
+            <a:lumOff val="85000"/>
+          </a:schemeClr>
+        </a:solidFill>
+        <a:round/>
+      </a:ln>
+    </cs:spPr>
+  </cs:gridlineMajor>
+  <cs:gridlineMinor>
+    <cs:lnRef idx="0"/>
+    <cs:fillRef idx="0"/>
+    <cs:effectRef idx="0"/>
+    <cs:fontRef idx="minor">
+      <a:schemeClr val="tx1"/>
+    </cs:fontRef>
+    <cs:spPr>
+      <a:ln w="9525" cap="flat" cmpd="sng" algn="ctr">
+        <a:solidFill>
+          <a:schemeClr val="tx1">
+            <a:lumMod val="5000"/>
+            <a:lumOff val="95000"/>
+          </a:schemeClr>
+        </a:solidFill>
+        <a:round/>
+      </a:ln>
+    </cs:spPr>
+  </cs:gridlineMinor>
+  <cs:hiLoLine>
+    <cs:lnRef idx="0"/>
+    <cs:fillRef idx="0"/>
+    <cs:effectRef idx="0"/>
+    <cs:fontRef idx="minor">
+      <a:schemeClr val="tx1"/>
+    </cs:fontRef>
+    <cs:spPr>
+      <a:ln w="9525" cap="flat" cmpd="sng" algn="ctr">
+        <a:solidFill>
+          <a:schemeClr val="tx1">
+            <a:lumMod val="75000"/>
+            <a:lumOff val="25000"/>
+          </a:schemeClr>
+        </a:solidFill>
+        <a:round/>
+      </a:ln>
+    </cs:spPr>
+  </cs:hiLoLine>
+  <cs:leaderLine>
+    <cs:lnRef idx="0"/>
+    <cs:fillRef idx="0"/>
+    <cs:effectRef idx="0"/>
+    <cs:fontRef idx="minor">
+      <a:schemeClr val="tx1"/>
+    </cs:fontRef>
+    <cs:spPr>
+      <a:ln w="9525" cap="flat" cmpd="sng" algn="ctr">
+        <a:solidFill>
+          <a:schemeClr val="tx1">
+            <a:lumMod val="35000"/>
+            <a:lumOff val="65000"/>
+          </a:schemeClr>
+        </a:solidFill>
+        <a:round/>
+      </a:ln>
+    </cs:spPr>
+  </cs:leaderLine>
+  <cs:legend>
+    <cs:lnRef idx="0"/>
+    <cs:fillRef idx="0"/>
+    <cs:effectRef idx="0"/>
+    <cs:fontRef idx="minor">
+      <a:schemeClr val="tx1">
+        <a:lumMod val="65000"/>
+        <a:lumOff val="35000"/>
+      </a:schemeClr>
+    </cs:fontRef>
+    <cs:defRPr sz="900" kern="1200"/>
+  </cs:legend>
+  <cs:plotArea mods="allowNoFillOverride allowNoLineOverride">
+    <cs:lnRef idx="0"/>
+    <cs:fillRef idx="0"/>
+    <cs:effectRef idx="0"/>
+    <cs:fontRef idx="minor">
+      <a:schemeClr val="tx1"/>
+    </cs:fontRef>
+  </cs:plotArea>
+  <cs:plotArea3D mods="allowNoFillOverride allowNoLineOverride">
+    <cs:lnRef idx="0"/>
+    <cs:fillRef idx="0"/>
+    <cs:effectRef idx="0"/>
+    <cs:fontRef idx="minor">
+      <a:schemeClr val="tx1"/>
+    </cs:fontRef>
+  </cs:plotArea3D>
+  <cs:seriesAxis>
+    <cs:lnRef idx="0"/>
+    <cs:fillRef idx="0"/>
+    <cs:effectRef idx="0"/>
+    <cs:fontRef idx="minor">
+      <a:schemeClr val="tx1">
+        <a:lumMod val="65000"/>
+        <a:lumOff val="35000"/>
+      </a:schemeClr>
+    </cs:fontRef>
+    <cs:defRPr sz="900" kern="1200"/>
+  </cs:seriesAxis>
+  <cs:seriesLine>
+    <cs:lnRef idx="0"/>
+    <cs:fillRef idx="0"/>
+    <cs:effectRef idx="0"/>
+    <cs:fontRef idx="minor">
+      <a:schemeClr val="tx1"/>
+    </cs:fontRef>
+    <cs:spPr>
+      <a:ln w="9525" cap="flat" cmpd="sng" algn="ctr">
+        <a:solidFill>
+          <a:schemeClr val="tx1">
+            <a:lumMod val="35000"/>
+            <a:lumOff val="65000"/>
+          </a:schemeClr>
+        </a:solidFill>
+        <a:round/>
+      </a:ln>
+    </cs:spPr>
+  </cs:seriesLine>
+  <cs:title>
+    <cs:lnRef idx="0"/>
+    <cs:fillRef idx="0"/>
+    <cs:effectRef idx="0"/>
+    <cs:fontRef idx="minor">
+      <a:schemeClr val="tx1">
+        <a:lumMod val="65000"/>
+        <a:lumOff val="35000"/>
+      </a:schemeClr>
+    </cs:fontRef>
+    <cs:defRPr sz="1400" b="0" kern="1200" spc="0" baseline="0"/>
+  </cs:title>
+  <cs:trendline>
+    <cs:lnRef idx="0">
+      <cs:styleClr val="auto"/>
+    </cs:lnRef>
+    <cs:fillRef idx="0"/>
+    <cs:effectRef idx="0"/>
+    <cs:fontRef idx="minor">
+      <a:schemeClr val="tx1"/>
+    </cs:fontRef>
+    <cs:spPr>
+      <a:ln w="19050" cap="rnd">
+        <a:solidFill>
+          <a:schemeClr val="phClr"/>
+        </a:solidFill>
+        <a:prstDash val="sysDot"/>
+      </a:ln>
+    </cs:spPr>
+  </cs:trendline>
+  <cs:trendlineLabel>
+    <cs:lnRef idx="0"/>
+    <cs:fillRef idx="0"/>
+    <cs:effectRef idx="0"/>
+    <cs:fontRef idx="minor">
+      <a:schemeClr val="tx1">
+        <a:lumMod val="65000"/>
+        <a:lumOff val="35000"/>
+      </a:schemeClr>
+    </cs:fontRef>
+    <cs:defRPr sz="900" kern="1200"/>
+  </cs:trendlineLabel>
+  <cs:upBar>
+    <cs:lnRef idx="0"/>
+    <cs:fillRef idx="0"/>
+    <cs:effectRef idx="0"/>
+    <cs:fontRef idx="minor">
+      <a:schemeClr val="dk1"/>
+    </cs:fontRef>
+    <cs:spPr>
+      <a:solidFill>
+        <a:schemeClr val="lt1"/>
+      </a:solidFill>
+      <a:ln w="9525">
+        <a:solidFill>
+          <a:schemeClr val="tx1">
+            <a:lumMod val="15000"/>
+            <a:lumOff val="85000"/>
+          </a:schemeClr>
+        </a:solidFill>
+      </a:ln>
+    </cs:spPr>
+  </cs:upBar>
+  <cs:valueAxis>
+    <cs:lnRef idx="0"/>
+    <cs:fillRef idx="0"/>
+    <cs:effectRef idx="0"/>
+    <cs:fontRef idx="minor">
+      <a:schemeClr val="tx1">
+        <a:lumMod val="65000"/>
+        <a:lumOff val="35000"/>
+      </a:schemeClr>
+    </cs:fontRef>
+    <cs:defRPr sz="900" kern="1200"/>
+  </cs:valueAxis>
+  <cs:wall>
+    <cs:lnRef idx="0"/>
+    <cs:fillRef idx="0"/>
+    <cs:effectRef idx="0"/>
+    <cs:fontRef idx="minor">
+      <a:schemeClr val="tx1"/>
+    </cs:fontRef>
+    <cs:spPr>
+      <a:noFill/>
+      <a:ln>
+        <a:noFill/>
+      </a:ln>
+    </cs:spPr>
+  </cs:wall>
+</cs:chartStyle>
+</file>
+
+<file path=word/charts/style2.xml><?xml version="1.0" encoding="utf-8"?>
+<cs:chartStyle xmlns:cs="http://schemas.microsoft.com/office/drawing/2012/chartStyle" xmlns:a="http://schemas.openxmlformats.org/drawingml/2006/main" id="227">
+  <cs:axisTitle>
+    <cs:lnRef idx="0"/>
+    <cs:fillRef idx="0"/>
+    <cs:effectRef idx="0"/>
+    <cs:fontRef idx="minor">
+      <a:schemeClr val="tx1">
+        <a:lumMod val="65000"/>
+        <a:lumOff val="35000"/>
+      </a:schemeClr>
+    </cs:fontRef>
+    <cs:defRPr sz="1000" kern="1200"/>
+  </cs:axisTitle>
+  <cs:categoryAxis>
+    <cs:lnRef idx="0"/>
+    <cs:fillRef idx="0"/>
+    <cs:effectRef idx="0"/>
+    <cs:fontRef idx="minor">
+      <a:schemeClr val="tx1">
+        <a:lumMod val="65000"/>
+        <a:lumOff val="35000"/>
+      </a:schemeClr>
+    </cs:fontRef>
+    <cs:spPr>
+      <a:ln w="9525" cap="flat" cmpd="sng" algn="ctr">
+        <a:solidFill>
+          <a:schemeClr val="tx1">
+            <a:lumMod val="15000"/>
+            <a:lumOff val="85000"/>
+          </a:schemeClr>
+        </a:solidFill>
+        <a:round/>
+      </a:ln>
+    </cs:spPr>
+    <cs:defRPr sz="900" kern="1200"/>
+  </cs:categoryAxis>
+  <cs:chartArea mods="allowNoFillOverride allowNoLineOverride">
+    <cs:lnRef idx="0"/>
+    <cs:fillRef idx="0"/>
+    <cs:effectRef idx="0"/>
+    <cs:fontRef idx="minor">
+      <a:schemeClr val="tx1"/>
+    </cs:fontRef>
+    <cs:spPr>
+      <a:solidFill>
+        <a:schemeClr val="bg1"/>
+      </a:solidFill>
+      <a:ln w="9525" cap="flat" cmpd="sng" algn="ctr">
+        <a:solidFill>
+          <a:schemeClr val="tx1">
+            <a:lumMod val="15000"/>
+            <a:lumOff val="85000"/>
+          </a:schemeClr>
+        </a:solidFill>
+        <a:round/>
+      </a:ln>
+    </cs:spPr>
+    <cs:defRPr sz="1000" kern="1200"/>
+  </cs:chartArea>
+  <cs:dataLabel>
+    <cs:lnRef idx="0"/>
+    <cs:fillRef idx="0"/>
+    <cs:effectRef idx="0"/>
+    <cs:fontRef idx="minor">
+      <a:schemeClr val="tx1">
+        <a:lumMod val="75000"/>
+        <a:lumOff val="25000"/>
+      </a:schemeClr>
+    </cs:fontRef>
+    <cs:defRPr sz="900" kern="1200"/>
+  </cs:dataLabel>
+  <cs:dataLabelCallout>
+    <cs:lnRef idx="0"/>
+    <cs:fillRef idx="0"/>
+    <cs:effectRef idx="0"/>
+    <cs:fontRef idx="minor">
+      <a:schemeClr val="dk1">
+        <a:lumMod val="65000"/>
+        <a:lumOff val="35000"/>
+      </a:schemeClr>
+    </cs:fontRef>
+    <cs:spPr>
+      <a:solidFill>
+        <a:schemeClr val="lt1"/>
+      </a:solidFill>
+      <a:ln>
+        <a:solidFill>
+          <a:schemeClr val="dk1">
+            <a:lumMod val="25000"/>
+            <a:lumOff val="75000"/>
+          </a:schemeClr>
+        </a:solidFill>
+      </a:ln>
+    </cs:spPr>
+    <cs:defRPr sz="900" kern="1200"/>
+    <cs:bodyPr rot="0" spcFirstLastPara="1" vertOverflow="clip" horzOverflow="clip" vert="horz" wrap="square" lIns="36576" tIns="18288" rIns="36576" bIns="18288" anchor="ctr" anchorCtr="1">
+      <a:spAutoFit/>
+    </cs:bodyPr>
+  </cs:dataLabelCallout>
+  <cs:dataPoint>
+    <cs:lnRef idx="0"/>
+    <cs:fillRef idx="1">
+      <cs:styleClr val="auto"/>
+    </cs:fillRef>
+    <cs:effectRef idx="0"/>
+    <cs:fontRef idx="minor">
+      <a:schemeClr val="tx1"/>
+    </cs:fontRef>
+    <cs:spPr>
+      <a:solidFill>
+        <a:schemeClr val="phClr"/>
+      </a:solidFill>
+    </cs:spPr>
+  </cs:dataPoint>
+  <cs:dataPoint3D>
+    <cs:lnRef idx="0"/>
+    <cs:fillRef idx="1">
+      <cs:styleClr val="auto"/>
+    </cs:fillRef>
+    <cs:effectRef idx="0"/>
+    <cs:fontRef idx="minor">
+      <a:schemeClr val="tx1"/>
+    </cs:fontRef>
+    <cs:spPr>
+      <a:solidFill>
+        <a:schemeClr val="phClr"/>
+      </a:solidFill>
+    </cs:spPr>
+  </cs:dataPoint3D>
+  <cs:dataPointLine>
+    <cs:lnRef idx="0">
+      <cs:styleClr val="auto"/>
+    </cs:lnRef>
+    <cs:fillRef idx="1"/>
+    <cs:effectRef idx="0"/>
+    <cs:fontRef idx="minor">
+      <a:schemeClr val="tx1"/>
+    </cs:fontRef>
+    <cs:spPr>
+      <a:ln w="28575" cap="rnd">
+        <a:solidFill>
+          <a:schemeClr val="phClr"/>
+        </a:solidFill>
+        <a:round/>
+      </a:ln>
+    </cs:spPr>
+  </cs:dataPointLine>
+  <cs:dataPointMarker>
+    <cs:lnRef idx="0">
+      <cs:styleClr val="auto"/>
+    </cs:lnRef>
+    <cs:fillRef idx="1">
+      <cs:styleClr val="auto"/>
+    </cs:fillRef>
+    <cs:effectRef idx="0"/>
+    <cs:fontRef idx="minor">
+      <a:schemeClr val="tx1"/>
+    </cs:fontRef>
+    <cs:spPr>
+      <a:solidFill>
+        <a:schemeClr val="phClr"/>
+      </a:solidFill>
+      <a:ln w="9525">
+        <a:solidFill>
+          <a:schemeClr val="phClr"/>
+        </a:solidFill>
+      </a:ln>
+    </cs:spPr>
+  </cs:dataPointMarker>
+  <cs:dataPointMarkerLayout symbol="circle" size="5"/>
+  <cs:dataPointWireframe>
+    <cs:lnRef idx="0">
+      <cs:styleClr val="auto"/>
+    </cs:lnRef>
+    <cs:fillRef idx="1"/>
+    <cs:effectRef idx="0"/>
+    <cs:fontRef idx="minor">
+      <a:schemeClr val="tx1"/>
+    </cs:fontRef>
+    <cs:spPr>
+      <a:ln w="9525" cap="rnd">
+        <a:solidFill>
+          <a:schemeClr val="phClr"/>
+        </a:solidFill>
+        <a:round/>
+      </a:ln>
+    </cs:spPr>
+  </cs:dataPointWireframe>
+  <cs:dataTable>
+    <cs:lnRef idx="0"/>
+    <cs:fillRef idx="0"/>
+    <cs:effectRef idx="0"/>
+    <cs:fontRef idx="minor">
+      <a:schemeClr val="tx1">
+        <a:lumMod val="65000"/>
+        <a:lumOff val="35000"/>
+      </a:schemeClr>
+    </cs:fontRef>
+    <cs:spPr>
+      <a:noFill/>
+      <a:ln w="9525" cap="flat" cmpd="sng" algn="ctr">
+        <a:solidFill>
+          <a:schemeClr val="tx1">
+            <a:lumMod val="15000"/>
+            <a:lumOff val="85000"/>
+          </a:schemeClr>
+        </a:solidFill>
+        <a:round/>
+      </a:ln>
+    </cs:spPr>
+    <cs:defRPr sz="900" kern="1200"/>
+  </cs:dataTable>
+  <cs:downBar>
+    <cs:lnRef idx="0"/>
+    <cs:fillRef idx="0"/>
+    <cs:effectRef idx="0"/>
+    <cs:fontRef idx="minor">
+      <a:schemeClr val="dk1"/>
+    </cs:fontRef>
+    <cs:spPr>
+      <a:solidFill>
+        <a:schemeClr val="dk1">
+          <a:lumMod val="65000"/>
+          <a:lumOff val="35000"/>
+        </a:schemeClr>
+      </a:solidFill>
+      <a:ln w="9525">
+        <a:solidFill>
+          <a:schemeClr val="tx1">
+            <a:lumMod val="65000"/>
+            <a:lumOff val="35000"/>
+          </a:schemeClr>
+        </a:solidFill>
+      </a:ln>
+    </cs:spPr>
+  </cs:downBar>
+  <cs:dropLine>
+    <cs:lnRef idx="0"/>
+    <cs:fillRef idx="0"/>
+    <cs:effectRef idx="0"/>
+    <cs:fontRef idx="minor">
+      <a:schemeClr val="tx1"/>
+    </cs:fontRef>
+    <cs:spPr>
+      <a:ln w="9525" cap="flat" cmpd="sng" algn="ctr">
+        <a:solidFill>
+          <a:schemeClr val="tx1">
+            <a:lumMod val="35000"/>
+            <a:lumOff val="65000"/>
+          </a:schemeClr>
+        </a:solidFill>
+        <a:round/>
+      </a:ln>
+    </cs:spPr>
+  </cs:dropLine>
+  <cs:errorBar>
+    <cs:lnRef idx="0"/>
+    <cs:fillRef idx="0"/>
+    <cs:effectRef idx="0"/>
+    <cs:fontRef idx="minor">
+      <a:schemeClr val="tx1"/>
+    </cs:fontRef>
+    <cs:spPr>
+      <a:ln w="9525" cap="flat" cmpd="sng" algn="ctr">
+        <a:solidFill>
+          <a:schemeClr val="tx1">
+            <a:lumMod val="65000"/>
+            <a:lumOff val="35000"/>
+          </a:schemeClr>
+        </a:solidFill>
+        <a:round/>
+      </a:ln>
+    </cs:spPr>
+  </cs:errorBar>
+  <cs:floor>
+    <cs:lnRef idx="0"/>
+    <cs:fillRef idx="0"/>
+    <cs:effectRef idx="0"/>
+    <cs:fontRef idx="minor">
+      <a:schemeClr val="tx1"/>
+    </cs:fontRef>
+    <cs:spPr>
+      <a:noFill/>
+      <a:ln>
+        <a:noFill/>
+      </a:ln>
+    </cs:spPr>
+  </cs:floor>
+  <cs:gridlineMajor>
+    <cs:lnRef idx="0"/>
+    <cs:fillRef idx="0"/>
+    <cs:effectRef idx="0"/>
+    <cs:fontRef idx="minor">
+      <a:schemeClr val="tx1"/>
+    </cs:fontRef>
+    <cs:spPr>
+      <a:ln w="9525" cap="flat" cmpd="sng" algn="ctr">
+        <a:solidFill>
+          <a:schemeClr val="tx1">
+            <a:lumMod val="15000"/>
+            <a:lumOff val="85000"/>
+          </a:schemeClr>
+        </a:solidFill>
+        <a:round/>
+      </a:ln>
+    </cs:spPr>
+  </cs:gridlineMajor>
+  <cs:gridlineMinor>
+    <cs:lnRef idx="0"/>
+    <cs:fillRef idx="0"/>
+    <cs:effectRef idx="0"/>
+    <cs:fontRef idx="minor">
+      <a:schemeClr val="tx1"/>
+    </cs:fontRef>
+    <cs:spPr>
+      <a:ln w="9525" cap="flat" cmpd="sng" algn="ctr">
+        <a:solidFill>
+          <a:schemeClr val="tx1">
+            <a:lumMod val="5000"/>
+            <a:lumOff val="95000"/>
+          </a:schemeClr>
+        </a:solidFill>
+        <a:round/>
+      </a:ln>
+    </cs:spPr>
+  </cs:gridlineMinor>
+  <cs:hiLoLine>
+    <cs:lnRef idx="0"/>
+    <cs:fillRef idx="0"/>
+    <cs:effectRef idx="0"/>
+    <cs:fontRef idx="minor">
+      <a:schemeClr val="tx1"/>
+    </cs:fontRef>
+    <cs:spPr>
+      <a:ln w="9525" cap="flat" cmpd="sng" algn="ctr">
+        <a:solidFill>
+          <a:schemeClr val="tx1">
+            <a:lumMod val="75000"/>
+            <a:lumOff val="25000"/>
+          </a:schemeClr>
+        </a:solidFill>
+        <a:round/>
+      </a:ln>
+    </cs:spPr>
+  </cs:hiLoLine>
+  <cs:leaderLine>
+    <cs:lnRef idx="0"/>
+    <cs:fillRef idx="0"/>
+    <cs:effectRef idx="0"/>
+    <cs:fontRef idx="minor">
+      <a:schemeClr val="tx1"/>
+    </cs:fontRef>
+    <cs:spPr>
+      <a:ln w="9525" cap="flat" cmpd="sng" algn="ctr">
+        <a:solidFill>
+          <a:schemeClr val="tx1">
+            <a:lumMod val="35000"/>
+            <a:lumOff val="65000"/>
+          </a:schemeClr>
+        </a:solidFill>
+        <a:round/>
+      </a:ln>
+    </cs:spPr>
+  </cs:leaderLine>
+  <cs:legend>
+    <cs:lnRef idx="0"/>
+    <cs:fillRef idx="0"/>
+    <cs:effectRef idx="0"/>
+    <cs:fontRef idx="minor">
+      <a:schemeClr val="tx1">
+        <a:lumMod val="65000"/>
+        <a:lumOff val="35000"/>
+      </a:schemeClr>
+    </cs:fontRef>
+    <cs:defRPr sz="900" kern="1200"/>
+  </cs:legend>
+  <cs:plotArea mods="allowNoFillOverride allowNoLineOverride">
+    <cs:lnRef idx="0"/>
+    <cs:fillRef idx="0"/>
+    <cs:effectRef idx="0"/>
+    <cs:fontRef idx="minor">
+      <a:schemeClr val="tx1"/>
+    </cs:fontRef>
+  </cs:plotArea>
+  <cs:plotArea3D mods="allowNoFillOverride allowNoLineOverride">
+    <cs:lnRef idx="0"/>
+    <cs:fillRef idx="0"/>
+    <cs:effectRef idx="0"/>
+    <cs:fontRef idx="minor">
+      <a:schemeClr val="tx1"/>
+    </cs:fontRef>
+  </cs:plotArea3D>
+  <cs:seriesAxis>
+    <cs:lnRef idx="0"/>
+    <cs:fillRef idx="0"/>
+    <cs:effectRef idx="0"/>
+    <cs:fontRef idx="minor">
+      <a:schemeClr val="tx1">
+        <a:lumMod val="65000"/>
+        <a:lumOff val="35000"/>
+      </a:schemeClr>
+    </cs:fontRef>
+    <cs:defRPr sz="900" kern="1200"/>
+  </cs:seriesAxis>
+  <cs:seriesLine>
+    <cs:lnRef idx="0"/>
+    <cs:fillRef idx="0"/>
+    <cs:effectRef idx="0"/>
+    <cs:fontRef idx="minor">
+      <a:schemeClr val="tx1"/>
+    </cs:fontRef>
+    <cs:spPr>
+      <a:ln w="9525" cap="flat" cmpd="sng" algn="ctr">
+        <a:solidFill>
+          <a:schemeClr val="tx1">
+            <a:lumMod val="35000"/>
+            <a:lumOff val="65000"/>
+          </a:schemeClr>
+        </a:solidFill>
+        <a:round/>
+      </a:ln>
+    </cs:spPr>
+  </cs:seriesLine>
+  <cs:title>
+    <cs:lnRef idx="0"/>
+    <cs:fillRef idx="0"/>
+    <cs:effectRef idx="0"/>
+    <cs:fontRef idx="minor">
+      <a:schemeClr val="tx1">
+        <a:lumMod val="65000"/>
+        <a:lumOff val="35000"/>
+      </a:schemeClr>
+    </cs:fontRef>
+    <cs:defRPr sz="1400" b="0" kern="1200" spc="0" baseline="0"/>
+  </cs:title>
+  <cs:trendline>
+    <cs:lnRef idx="0">
+      <cs:styleClr val="auto"/>
+    </cs:lnRef>
+    <cs:fillRef idx="0"/>
+    <cs:effectRef idx="0"/>
+    <cs:fontRef idx="minor">
+      <a:schemeClr val="tx1"/>
+    </cs:fontRef>
+    <cs:spPr>
+      <a:ln w="19050" cap="rnd">
+        <a:solidFill>
+          <a:schemeClr val="phClr"/>
+        </a:solidFill>
+        <a:prstDash val="sysDot"/>
+      </a:ln>
+    </cs:spPr>
+  </cs:trendline>
+  <cs:trendlineLabel>
+    <cs:lnRef idx="0"/>
+    <cs:fillRef idx="0"/>
+    <cs:effectRef idx="0"/>
+    <cs:fontRef idx="minor">
+      <a:schemeClr val="tx1">
+        <a:lumMod val="65000"/>
+        <a:lumOff val="35000"/>
+      </a:schemeClr>
+    </cs:fontRef>
+    <cs:defRPr sz="900" kern="1200"/>
+  </cs:trendlineLabel>
+  <cs:upBar>
+    <cs:lnRef idx="0"/>
+    <cs:fillRef idx="0"/>
+    <cs:effectRef idx="0"/>
+    <cs:fontRef idx="minor">
+      <a:schemeClr val="dk1"/>
+    </cs:fontRef>
+    <cs:spPr>
+      <a:solidFill>
+        <a:schemeClr val="lt1"/>
+      </a:solidFill>
+      <a:ln w="9525">
+        <a:solidFill>
+          <a:schemeClr val="tx1">
+            <a:lumMod val="15000"/>
+            <a:lumOff val="85000"/>
+          </a:schemeClr>
+        </a:solidFill>
+      </a:ln>
+    </cs:spPr>
+  </cs:upBar>
+  <cs:valueAxis>
+    <cs:lnRef idx="0"/>
+    <cs:fillRef idx="0"/>
+    <cs:effectRef idx="0"/>
+    <cs:fontRef idx="minor">
+      <a:schemeClr val="tx1">
+        <a:lumMod val="65000"/>
+        <a:lumOff val="35000"/>
+      </a:schemeClr>
+    </cs:fontRef>
+    <cs:defRPr sz="900" kern="1200"/>
+  </cs:valueAxis>
+  <cs:wall>
+    <cs:lnRef idx="0"/>
+    <cs:fillRef idx="0"/>
+    <cs:effectRef idx="0"/>
+    <cs:fontRef idx="minor">
+      <a:schemeClr val="tx1"/>
+    </cs:fontRef>
+    <cs:spPr>
+      <a:noFill/>
+      <a:ln>
+        <a:noFill/>
+      </a:ln>
+    </cs:spPr>
+  </cs:wall>
+</cs:chartStyle>
+</file>
+
 <file path=word/theme/theme1.xml><?xml version="1.0" encoding="utf-8"?>
 <a:theme xmlns:a="http://schemas.openxmlformats.org/drawingml/2006/main" name="Office Theme">
   <a:themeElements>

</xml_diff>

<commit_message>
Worked on the report and presentation.
</commit_message>
<xml_diff>
--- a/05.Report/A3reportA42.docx
+++ b/05.Report/A3reportA42.docx
@@ -218,6 +218,8 @@
           <w:rFonts w:ascii="Arial Narrow" w:hAnsi="Arial Narrow"/>
           <w:b/>
           <w:bCs/>
+          <w:sz w:val="22"/>
+          <w:szCs w:val="22"/>
           <w:u w:val="single"/>
         </w:rPr>
       </w:pPr>
@@ -226,6 +228,8 @@
           <w:rFonts w:ascii="Arial Narrow" w:hAnsi="Arial Narrow"/>
           <w:b/>
           <w:bCs/>
+          <w:sz w:val="22"/>
+          <w:szCs w:val="22"/>
           <w:u w:val="single"/>
         </w:rPr>
         <w:t xml:space="preserve">Introduction </w:t>
@@ -238,6 +242,8 @@
           <w:rFonts w:ascii="Arial Narrow" w:hAnsi="Arial Narrow"/>
           <w:b/>
           <w:bCs/>
+          <w:sz w:val="22"/>
+          <w:szCs w:val="22"/>
         </w:rPr>
       </w:pPr>
       <w:r>
@@ -245,6 +251,8 @@
           <w:rFonts w:ascii="Arial Narrow" w:hAnsi="Arial Narrow"/>
           <w:b/>
           <w:bCs/>
+          <w:sz w:val="22"/>
+          <w:szCs w:val="22"/>
         </w:rPr>
         <w:t>Background</w:t>
       </w:r>
@@ -254,53 +262,71 @@
         <w:jc w:val="both"/>
         <w:rPr>
           <w:rFonts w:ascii="Arial Narrow" w:hAnsi="Arial Narrow"/>
+          <w:sz w:val="22"/>
+          <w:szCs w:val="22"/>
         </w:rPr>
       </w:pPr>
       <w:r>
         <w:rPr>
           <w:rFonts w:ascii="Arial Narrow" w:hAnsi="Arial Narrow"/>
+          <w:sz w:val="22"/>
+          <w:szCs w:val="22"/>
         </w:rPr>
         <w:t>Missing data is a common data quality issue encountered during the data exploration and cleaning phases.</w:t>
       </w:r>
       <w:r>
         <w:rPr>
           <w:rFonts w:ascii="Arial Narrow" w:hAnsi="Arial Narrow"/>
+          <w:sz w:val="22"/>
+          <w:szCs w:val="22"/>
         </w:rPr>
         <w:t xml:space="preserve"> Often missing values can creep in during data integration, in these cases, the integration errors can be fixed to resolve the missing value issues [1]. On the other hand, missing values can also be introduced during the data generation or collection phases – these are more difficult to deal with. </w:t>
       </w:r>
       <w:r>
         <w:rPr>
           <w:rFonts w:ascii="Arial Narrow" w:hAnsi="Arial Narrow"/>
+          <w:sz w:val="22"/>
+          <w:szCs w:val="22"/>
         </w:rPr>
         <w:t>There are various ways to deal with missing values. One is to simply remove instances or features that contain them. This is not the best approach as it could lead to the loss of valuable information and lead to bias during inference</w:t>
       </w:r>
       <w:r>
         <w:rPr>
           <w:rFonts w:ascii="Arial Narrow" w:hAnsi="Arial Narrow"/>
+          <w:sz w:val="22"/>
+          <w:szCs w:val="22"/>
         </w:rPr>
         <w:t xml:space="preserve"> [2]</w:t>
       </w:r>
       <w:r>
         <w:rPr>
           <w:rFonts w:ascii="Arial Narrow" w:hAnsi="Arial Narrow"/>
+          <w:sz w:val="22"/>
+          <w:szCs w:val="22"/>
         </w:rPr>
         <w:t xml:space="preserve">. Another method is to </w:t>
       </w:r>
       <w:r>
         <w:rPr>
           <w:rFonts w:ascii="Arial Narrow" w:hAnsi="Arial Narrow"/>
+          <w:sz w:val="22"/>
+          <w:szCs w:val="22"/>
         </w:rPr>
         <w:t xml:space="preserve">convert the missing value into a new feature, but this has shown to lead to serious inference problems [3 according to 2]. Finally, one can impute the missing values. Imputation is generally a good idea if a significant portion of the data contains missing values for a few features. </w:t>
       </w:r>
       <w:r>
         <w:rPr>
           <w:rFonts w:ascii="Arial Narrow" w:hAnsi="Arial Narrow"/>
+          <w:sz w:val="22"/>
+          <w:szCs w:val="22"/>
         </w:rPr>
         <w:t>Generally,</w:t>
       </w:r>
       <w:r>
         <w:rPr>
           <w:rFonts w:ascii="Arial Narrow" w:hAnsi="Arial Narrow"/>
+          <w:sz w:val="22"/>
+          <w:szCs w:val="22"/>
         </w:rPr>
         <w:t xml:space="preserve"> imputation above 60% of missing values are not recommended [1].</w:t>
       </w:r>
@@ -312,6 +338,8 @@
           <w:rFonts w:ascii="Arial Narrow" w:hAnsi="Arial Narrow"/>
           <w:b/>
           <w:bCs/>
+          <w:sz w:val="22"/>
+          <w:szCs w:val="22"/>
         </w:rPr>
       </w:pPr>
       <w:r>
@@ -319,6 +347,8 @@
           <w:rFonts w:ascii="Arial Narrow" w:hAnsi="Arial Narrow"/>
           <w:b/>
           <w:bCs/>
+          <w:sz w:val="22"/>
+          <w:szCs w:val="22"/>
         </w:rPr>
         <w:t xml:space="preserve">Objectives </w:t>
       </w:r>
@@ -328,41 +358,55 @@
         <w:jc w:val="both"/>
         <w:rPr>
           <w:rFonts w:ascii="Arial Narrow" w:hAnsi="Arial Narrow"/>
+          <w:sz w:val="22"/>
+          <w:szCs w:val="22"/>
         </w:rPr>
       </w:pPr>
       <w:r>
         <w:rPr>
           <w:rFonts w:ascii="Arial Narrow" w:hAnsi="Arial Narrow"/>
+          <w:sz w:val="22"/>
+          <w:szCs w:val="22"/>
         </w:rPr>
         <w:t xml:space="preserve">Task A: The objective was to </w:t>
       </w:r>
       <w:r>
         <w:rPr>
           <w:rFonts w:ascii="Arial Narrow" w:hAnsi="Arial Narrow"/>
+          <w:sz w:val="22"/>
+          <w:szCs w:val="22"/>
         </w:rPr>
         <w:t>evaluate the effectiveness of a baseline imputation versus that of a Naïve Bayes imputation on the performance of classification models.</w:t>
       </w:r>
       <w:r>
         <w:rPr>
           <w:rFonts w:ascii="Arial Narrow" w:hAnsi="Arial Narrow"/>
+          <w:sz w:val="22"/>
+          <w:szCs w:val="22"/>
         </w:rPr>
         <w:t xml:space="preserve"> For this study we also decided to look at the influence </w:t>
       </w:r>
       <w:r>
         <w:rPr>
           <w:rFonts w:ascii="Arial Narrow" w:hAnsi="Arial Narrow"/>
+          <w:sz w:val="22"/>
+          <w:szCs w:val="22"/>
         </w:rPr>
         <w:t>of the</w:t>
       </w:r>
       <w:r>
         <w:rPr>
           <w:rFonts w:ascii="Arial Narrow" w:hAnsi="Arial Narrow"/>
+          <w:sz w:val="22"/>
+          <w:szCs w:val="22"/>
         </w:rPr>
         <w:t xml:space="preserve"> proportion of missing values on the effectiveness of the imputation method.</w:t>
       </w:r>
       <w:r>
         <w:rPr>
           <w:rFonts w:ascii="Arial Narrow" w:hAnsi="Arial Narrow"/>
+          <w:sz w:val="22"/>
+          <w:szCs w:val="22"/>
         </w:rPr>
         <w:t xml:space="preserve"> This will be done by comparing the performance of two classification models who have been trained on the control data and the imputed data and then tested with unchanged data.</w:t>
       </w:r>
@@ -374,6 +418,8 @@
         <w:jc w:val="both"/>
         <w:rPr>
           <w:rFonts w:ascii="Arial Narrow" w:hAnsi="Arial Narrow"/>
+          <w:sz w:val="22"/>
+          <w:szCs w:val="22"/>
         </w:rPr>
       </w:pPr>
     </w:p>
@@ -389,6 +435,8 @@
           <w:rFonts w:ascii="Arial Narrow" w:hAnsi="Arial Narrow"/>
           <w:b/>
           <w:bCs/>
+          <w:sz w:val="22"/>
+          <w:szCs w:val="22"/>
           <w:u w:val="single"/>
         </w:rPr>
       </w:pPr>
@@ -397,6 +445,8 @@
           <w:rFonts w:ascii="Arial Narrow" w:hAnsi="Arial Narrow"/>
           <w:b/>
           <w:bCs/>
+          <w:sz w:val="22"/>
+          <w:szCs w:val="22"/>
           <w:u w:val="single"/>
         </w:rPr>
         <w:t>Methodology</w:t>
@@ -407,17 +457,23 @@
         <w:jc w:val="both"/>
         <w:rPr>
           <w:rFonts w:ascii="Arial Narrow" w:hAnsi="Arial Narrow"/>
+          <w:sz w:val="22"/>
+          <w:szCs w:val="22"/>
         </w:rPr>
       </w:pPr>
       <w:r>
         <w:rPr>
           <w:rFonts w:ascii="Arial Narrow" w:hAnsi="Arial Narrow"/>
+          <w:sz w:val="22"/>
+          <w:szCs w:val="22"/>
         </w:rPr>
         <w:t>In this study, we leveraged R Studio</w:t>
       </w:r>
       <w:r>
         <w:rPr>
           <w:rFonts w:ascii="Arial Narrow" w:hAnsi="Arial Narrow"/>
+          <w:sz w:val="22"/>
+          <w:szCs w:val="22"/>
         </w:rPr>
         <w:t xml:space="preserve">, </w:t>
       </w:r>
@@ -425,6 +481,8 @@
       <w:r>
         <w:rPr>
           <w:rFonts w:ascii="Arial Narrow" w:hAnsi="Arial Narrow"/>
+          <w:sz w:val="22"/>
+          <w:szCs w:val="22"/>
         </w:rPr>
         <w:t>Orange</w:t>
       </w:r>
@@ -432,18 +490,24 @@
       <w:r>
         <w:rPr>
           <w:rFonts w:ascii="Arial Narrow" w:hAnsi="Arial Narrow"/>
+          <w:sz w:val="22"/>
+          <w:szCs w:val="22"/>
         </w:rPr>
         <w:t xml:space="preserve"> and Python as the primary tools for imputation, </w:t>
       </w:r>
       <w:r>
         <w:rPr>
           <w:rFonts w:ascii="Arial Narrow" w:hAnsi="Arial Narrow"/>
+          <w:sz w:val="22"/>
+          <w:szCs w:val="22"/>
         </w:rPr>
         <w:t>modelling,</w:t>
       </w:r>
       <w:r>
         <w:rPr>
           <w:rFonts w:ascii="Arial Narrow" w:hAnsi="Arial Narrow"/>
+          <w:sz w:val="22"/>
+          <w:szCs w:val="22"/>
         </w:rPr>
         <w:t xml:space="preserve"> and evaluation. </w:t>
       </w:r>
@@ -453,6 +517,8 @@
         <w:jc w:val="both"/>
         <w:rPr>
           <w:rFonts w:ascii="Arial Narrow" w:hAnsi="Arial Narrow"/>
+          <w:sz w:val="22"/>
+          <w:szCs w:val="22"/>
         </w:rPr>
       </w:pPr>
       <w:r>
@@ -460,12 +526,16 @@
           <w:rFonts w:ascii="Arial Narrow" w:hAnsi="Arial Narrow"/>
           <w:b/>
           <w:bCs/>
+          <w:sz w:val="22"/>
+          <w:szCs w:val="22"/>
         </w:rPr>
         <w:t>Data</w:t>
       </w:r>
       <w:r>
         <w:rPr>
           <w:rFonts w:ascii="Arial Narrow" w:hAnsi="Arial Narrow"/>
+          <w:sz w:val="22"/>
+          <w:szCs w:val="22"/>
         </w:rPr>
         <w:t xml:space="preserve"> </w:t>
       </w:r>
@@ -474,24 +544,32 @@
           <w:rFonts w:ascii="Arial Narrow" w:hAnsi="Arial Narrow"/>
           <w:b/>
           <w:bCs/>
+          <w:sz w:val="22"/>
+          <w:szCs w:val="22"/>
         </w:rPr>
         <w:t>Exploration</w:t>
       </w:r>
       <w:r>
         <w:rPr>
           <w:rFonts w:ascii="Arial Narrow" w:hAnsi="Arial Narrow"/>
+          <w:sz w:val="22"/>
+          <w:szCs w:val="22"/>
         </w:rPr>
         <w:t xml:space="preserve">: The first phase of the analysis involved exploring the </w:t>
       </w:r>
       <w:r>
         <w:rPr>
           <w:rFonts w:ascii="Arial Narrow" w:hAnsi="Arial Narrow"/>
+          <w:sz w:val="22"/>
+          <w:szCs w:val="22"/>
         </w:rPr>
         <w:t>Nursery</w:t>
       </w:r>
       <w:r>
         <w:rPr>
           <w:rFonts w:ascii="Arial Narrow" w:hAnsi="Arial Narrow"/>
+          <w:sz w:val="22"/>
+          <w:szCs w:val="22"/>
         </w:rPr>
         <w:t xml:space="preserve"> dataset to gain a comprehensive understanding of their structure, variables, and content. </w:t>
       </w:r>
@@ -501,6 +579,8 @@
         <w:jc w:val="both"/>
         <w:rPr>
           <w:rFonts w:ascii="Arial Narrow" w:hAnsi="Arial Narrow"/>
+          <w:sz w:val="22"/>
+          <w:szCs w:val="22"/>
         </w:rPr>
       </w:pPr>
       <w:r>
@@ -508,30 +588,40 @@
           <w:rFonts w:ascii="Arial Narrow" w:hAnsi="Arial Narrow"/>
           <w:b/>
           <w:bCs/>
+          <w:sz w:val="22"/>
+          <w:szCs w:val="22"/>
         </w:rPr>
         <w:t>Data Pre-processing</w:t>
       </w:r>
       <w:r>
         <w:rPr>
           <w:rFonts w:ascii="Arial Narrow" w:hAnsi="Arial Narrow"/>
+          <w:sz w:val="22"/>
+          <w:szCs w:val="22"/>
         </w:rPr>
         <w:t xml:space="preserve">: </w:t>
       </w:r>
       <w:r>
         <w:rPr>
           <w:rFonts w:ascii="Arial Narrow" w:hAnsi="Arial Narrow"/>
-        </w:rPr>
-        <w:t>For this experiment, the pre-processing consisted of splitting the data into a 30:70 test: train split. The testing dataset was then reserved for later use. Three copies of the training data-subset were made and were induced with missing values in varying proportions (10%, 40% and 70%). These together with the training control was then used during the modelling.</w:t>
-      </w:r>
-      <w:r>
-        <w:rPr>
-          <w:rFonts w:ascii="Arial Narrow" w:hAnsi="Arial Narrow"/>
-        </w:rPr>
-        <w:t xml:space="preserve"> Following this the induced missing values were then imputed using mode imputation and Naïve Bayes imputation.</w:t>
-      </w:r>
-      <w:r>
-        <w:rPr>
-          <w:rFonts w:ascii="Arial Narrow" w:hAnsi="Arial Narrow"/>
+          <w:sz w:val="22"/>
+          <w:szCs w:val="22"/>
+        </w:rPr>
+        <w:t xml:space="preserve">For this experiment, the pre-processing consisted of splitting the data into a 30:70 test: train split. The testing dataset was then reserved for later use. Three copies of the training data-subset were made and were induced with missing values in varying proportions (10%, 40% and 70%). </w:t>
+      </w:r>
+      <w:r>
+        <w:rPr>
+          <w:rFonts w:ascii="Arial Narrow" w:hAnsi="Arial Narrow"/>
+          <w:sz w:val="22"/>
+          <w:szCs w:val="22"/>
+        </w:rPr>
+        <w:t>Following this the induced missing values were then imputed using mode imputation and Naïve Bayes imputation.</w:t>
+      </w:r>
+      <w:r>
+        <w:rPr>
+          <w:rFonts w:ascii="Arial Narrow" w:hAnsi="Arial Narrow"/>
+          <w:sz w:val="22"/>
+          <w:szCs w:val="22"/>
         </w:rPr>
         <w:t xml:space="preserve"> After imputation there were 7 training sets namely: control, mode_10, mode_40, mode_70, nb_10, nb_40, nb_70. These were all tested with the same test set.</w:t>
       </w:r>
@@ -541,6 +631,8 @@
         <w:jc w:val="both"/>
         <w:rPr>
           <w:rFonts w:ascii="Arial Narrow" w:hAnsi="Arial Narrow"/>
+          <w:sz w:val="22"/>
+          <w:szCs w:val="22"/>
         </w:rPr>
       </w:pPr>
       <w:r>
@@ -548,104 +640,122 @@
           <w:rFonts w:ascii="Arial Narrow" w:hAnsi="Arial Narrow"/>
           <w:b/>
           <w:bCs/>
+          <w:sz w:val="22"/>
+          <w:szCs w:val="22"/>
         </w:rPr>
         <w:t>Modelling</w:t>
       </w:r>
       <w:r>
         <w:rPr>
           <w:rFonts w:ascii="Arial Narrow" w:hAnsi="Arial Narrow"/>
+          <w:sz w:val="22"/>
+          <w:szCs w:val="22"/>
         </w:rPr>
         <w:t>: K-</w:t>
       </w:r>
       <w:r>
         <w:rPr>
           <w:rFonts w:ascii="Arial Narrow" w:hAnsi="Arial Narrow"/>
+          <w:sz w:val="22"/>
+          <w:szCs w:val="22"/>
         </w:rPr>
         <w:t>Nearest Neighbours</w:t>
       </w:r>
       <w:r>
         <w:rPr>
           <w:rFonts w:ascii="Arial Narrow" w:hAnsi="Arial Narrow"/>
+          <w:sz w:val="22"/>
+          <w:szCs w:val="22"/>
         </w:rPr>
         <w:t xml:space="preserve"> (k-NN)</w:t>
       </w:r>
       <w:r>
         <w:rPr>
           <w:rFonts w:ascii="Arial Narrow" w:hAnsi="Arial Narrow"/>
+          <w:sz w:val="22"/>
+          <w:szCs w:val="22"/>
         </w:rPr>
         <w:t xml:space="preserve"> Classifier and a Classification Tree </w:t>
       </w:r>
       <w:r>
         <w:rPr>
           <w:rFonts w:ascii="Arial Narrow" w:hAnsi="Arial Narrow"/>
+          <w:sz w:val="22"/>
+          <w:szCs w:val="22"/>
         </w:rPr>
         <w:t>(CT) were</w:t>
       </w:r>
       <w:r>
         <w:rPr>
           <w:rFonts w:ascii="Arial Narrow" w:hAnsi="Arial Narrow"/>
-        </w:rPr>
-        <w:t xml:space="preserve"> used to evaluate the effectiveness of the data Imputation</w:t>
-      </w:r>
-      <w:r>
-        <w:rPr>
-          <w:rFonts w:ascii="Arial Narrow" w:hAnsi="Arial Narrow"/>
+          <w:sz w:val="22"/>
+          <w:szCs w:val="22"/>
+        </w:rPr>
+        <w:t xml:space="preserve"> used to evaluate the effectiveness of the data </w:t>
+      </w:r>
+      <w:r>
+        <w:rPr>
+          <w:rFonts w:ascii="Arial Narrow" w:hAnsi="Arial Narrow"/>
+          <w:sz w:val="22"/>
+          <w:szCs w:val="22"/>
+        </w:rPr>
+        <w:t>i</w:t>
+      </w:r>
+      <w:r>
+        <w:rPr>
+          <w:rFonts w:ascii="Arial Narrow" w:hAnsi="Arial Narrow"/>
+          <w:sz w:val="22"/>
+          <w:szCs w:val="22"/>
+        </w:rPr>
+        <w:t>mputation</w:t>
+      </w:r>
+      <w:r>
+        <w:rPr>
+          <w:rFonts w:ascii="Arial Narrow" w:hAnsi="Arial Narrow"/>
+          <w:sz w:val="22"/>
+          <w:szCs w:val="22"/>
         </w:rPr>
         <w:t xml:space="preserve"> by comparing the performance of the models that were trained on the imputed datasets to models trained on the control dataset. Each modelling approach required additional </w:t>
       </w:r>
       <w:r>
         <w:rPr>
           <w:rFonts w:ascii="Arial Narrow" w:hAnsi="Arial Narrow"/>
+          <w:sz w:val="22"/>
+          <w:szCs w:val="22"/>
         </w:rPr>
         <w:t>pre-processing</w:t>
       </w:r>
       <w:r>
         <w:rPr>
           <w:rFonts w:ascii="Arial Narrow" w:hAnsi="Arial Narrow"/>
+          <w:sz w:val="22"/>
+          <w:szCs w:val="22"/>
         </w:rPr>
         <w:t xml:space="preserve"> steps</w:t>
       </w:r>
       <w:r>
         <w:rPr>
           <w:rFonts w:ascii="Arial Narrow" w:hAnsi="Arial Narrow"/>
+          <w:sz w:val="22"/>
+          <w:szCs w:val="22"/>
         </w:rPr>
         <w:t xml:space="preserve"> and hyper parameter selection</w:t>
       </w:r>
       <w:r>
         <w:rPr>
           <w:rFonts w:ascii="Arial Narrow" w:hAnsi="Arial Narrow"/>
+          <w:sz w:val="22"/>
+          <w:szCs w:val="22"/>
         </w:rPr>
         <w:t>.</w:t>
       </w:r>
       <w:r>
         <w:rPr>
           <w:rFonts w:ascii="Arial Narrow" w:hAnsi="Arial Narrow"/>
-        </w:rPr>
-        <w:t xml:space="preserve"> After these pre-processing steps the same modelling and evaluation approach was used: </w:t>
-      </w:r>
-      <w:r>
-        <w:rPr>
-          <w:rFonts w:ascii="Arial Narrow" w:hAnsi="Arial Narrow"/>
-        </w:rPr>
-        <w:t xml:space="preserve">7 individual models were trained each using one of the 7 different training sets. These were all tested using the same testing set. After training the performance of the models were evaluated by calculating the accuracy, precision, recall and </w:t>
-      </w:r>
-      <w:r>
-        <w:rPr>
-          <w:rFonts w:ascii="Arial Narrow" w:hAnsi="Arial Narrow"/>
-        </w:rPr>
-        <w:t>F</w:t>
-      </w:r>
-      <w:r>
-        <w:rPr>
-          <w:rFonts w:ascii="Arial Narrow" w:hAnsi="Arial Narrow"/>
-        </w:rPr>
-        <w:t>1 scores</w:t>
-      </w:r>
-      <w:r>
-        <w:rPr>
-          <w:rFonts w:ascii="Arial Narrow" w:hAnsi="Arial Narrow"/>
-        </w:rPr>
-        <w:t>.</w:t>
+          <w:sz w:val="22"/>
+          <w:szCs w:val="22"/>
+        </w:rPr>
+        <w:t xml:space="preserve"> After these pre-processing steps the same modelling and evaluation approach was used: 7 individual models were trained each using one of the 7 different training sets. These were all tested using the same testing set. After training the performance of the models were evaluated by calculating the accuracy, precision, recall and F1 scores.</w:t>
       </w:r>
     </w:p>
     <w:p>
@@ -653,6 +763,8 @@
         <w:jc w:val="both"/>
         <w:rPr>
           <w:rFonts w:ascii="Arial Narrow" w:hAnsi="Arial Narrow"/>
+          <w:sz w:val="22"/>
+          <w:szCs w:val="22"/>
         </w:rPr>
       </w:pPr>
       <w:r>
@@ -660,6 +772,8 @@
           <w:rFonts w:ascii="Arial Narrow" w:hAnsi="Arial Narrow"/>
           <w:i/>
           <w:iCs/>
+          <w:sz w:val="22"/>
+          <w:szCs w:val="22"/>
           <w:u w:val="single"/>
         </w:rPr>
         <w:t>Classification tree:</w:t>
@@ -667,91 +781,97 @@
       <w:r>
         <w:rPr>
           <w:rFonts w:ascii="Arial Narrow" w:hAnsi="Arial Narrow"/>
+          <w:sz w:val="22"/>
+          <w:szCs w:val="22"/>
         </w:rPr>
         <w:t xml:space="preserve"> Due to the nature of the model used in python, the features had to be converted into factors.</w:t>
       </w:r>
       <w:r>
         <w:rPr>
           <w:rFonts w:ascii="Arial Narrow" w:hAnsi="Arial Narrow"/>
+          <w:sz w:val="22"/>
+          <w:szCs w:val="22"/>
         </w:rPr>
         <w:t xml:space="preserve"> </w:t>
       </w:r>
       <w:r>
         <w:rPr>
           <w:rFonts w:ascii="Arial Narrow" w:hAnsi="Arial Narrow"/>
+          <w:sz w:val="22"/>
+          <w:szCs w:val="22"/>
         </w:rPr>
         <w:t xml:space="preserve">The optimal tree depth was determined by </w:t>
       </w:r>
       <w:r>
         <w:rPr>
           <w:rFonts w:ascii="Arial Narrow" w:hAnsi="Arial Narrow"/>
+          <w:sz w:val="22"/>
+          <w:szCs w:val="22"/>
           <w:lang w:val="en-US"/>
         </w:rPr>
         <w:t xml:space="preserve">comparing the training and </w:t>
       </w:r>
-      <w:proofErr w:type="gramStart"/>
-      <w:r>
-        <w:rPr>
-          <w:rFonts w:ascii="Arial Narrow" w:hAnsi="Arial Narrow"/>
+      <w:r>
+        <w:rPr>
+          <w:rFonts w:ascii="Arial Narrow" w:hAnsi="Arial Narrow"/>
+          <w:sz w:val="22"/>
+          <w:szCs w:val="22"/>
           <w:lang w:val="en-US"/>
         </w:rPr>
-        <w:t>testing  F</w:t>
-      </w:r>
-      <w:proofErr w:type="gramEnd"/>
-      <w:r>
-        <w:rPr>
-          <w:rFonts w:ascii="Arial Narrow" w:hAnsi="Arial Narrow"/>
+        <w:t>testing F</w:t>
+      </w:r>
+      <w:r>
+        <w:rPr>
+          <w:rFonts w:ascii="Arial Narrow" w:hAnsi="Arial Narrow"/>
+          <w:sz w:val="22"/>
+          <w:szCs w:val="22"/>
           <w:lang w:val="en-US"/>
         </w:rPr>
-        <w:t>1 scores</w:t>
-      </w:r>
-      <w:r>
-        <w:rPr>
-          <w:rFonts w:ascii="Arial Narrow" w:hAnsi="Arial Narrow"/>
+        <w:t xml:space="preserve">1 scores of the control datasets at various values for` </w:t>
+      </w:r>
+      <w:proofErr w:type="spellStart"/>
+      <w:r>
+        <w:rPr>
+          <w:rFonts w:ascii="Arial Narrow" w:hAnsi="Arial Narrow"/>
+          <w:sz w:val="22"/>
+          <w:szCs w:val="22"/>
           <w:lang w:val="en-US"/>
         </w:rPr>
-        <w:t xml:space="preserve"> of the control datasets</w:t>
-      </w:r>
-      <w:r>
-        <w:rPr>
-          <w:rFonts w:ascii="Arial Narrow" w:hAnsi="Arial Narrow"/>
+        <w:t>tree_depth</w:t>
+      </w:r>
+      <w:proofErr w:type="spellEnd"/>
+      <w:r>
+        <w:rPr>
+          <w:rFonts w:ascii="Arial Narrow" w:hAnsi="Arial Narrow"/>
+          <w:sz w:val="22"/>
+          <w:szCs w:val="22"/>
           <w:lang w:val="en-US"/>
         </w:rPr>
-        <w:t xml:space="preserve"> at various values for</w:t>
-      </w:r>
-      <w:r>
-        <w:rPr>
-          <w:rFonts w:ascii="Arial Narrow" w:hAnsi="Arial Narrow"/>
+        <w:t>`. There was no clear point at which performance started to deteriorate, so the point at which the performance stopped improving was chosen</w:t>
+      </w:r>
+      <w:r>
+        <w:rPr>
+          <w:rFonts w:ascii="Arial Narrow" w:hAnsi="Arial Narrow"/>
+          <w:sz w:val="22"/>
+          <w:szCs w:val="22"/>
           <w:lang w:val="en-US"/>
         </w:rPr>
-        <w:t>`</w:t>
-      </w:r>
-      <w:r>
-        <w:rPr>
-          <w:rFonts w:ascii="Arial Narrow" w:hAnsi="Arial Narrow"/>
+        <w:t xml:space="preserve"> as the optimal tree depth</w:t>
+      </w:r>
+      <w:r>
+        <w:rPr>
+          <w:rFonts w:ascii="Arial Narrow" w:hAnsi="Arial Narrow"/>
+          <w:sz w:val="22"/>
+          <w:szCs w:val="22"/>
           <w:lang w:val="en-US"/>
         </w:rPr>
-        <w:t xml:space="preserve"> </w:t>
-      </w:r>
-      <w:proofErr w:type="spellStart"/>
-      <w:r>
-        <w:rPr>
-          <w:rFonts w:ascii="Arial Narrow" w:hAnsi="Arial Narrow"/>
-          <w:lang w:val="en-US"/>
-        </w:rPr>
-        <w:t>tree_depth</w:t>
-      </w:r>
-      <w:proofErr w:type="spellEnd"/>
-      <w:r>
-        <w:rPr>
-          <w:rFonts w:ascii="Arial Narrow" w:hAnsi="Arial Narrow"/>
-          <w:lang w:val="en-US"/>
-        </w:rPr>
-        <w:t>`. There was no clear point at which performance started to deteriorate, so the point at which the performance stopped improving was chosen.</w:t>
-      </w:r>
-      <w:r>
-        <w:rPr>
-          <w:rFonts w:ascii="Arial Narrow" w:hAnsi="Arial Narrow"/>
+        <w:t>.</w:t>
+      </w:r>
+      <w:r>
+        <w:rPr>
+          <w:rFonts w:ascii="Arial Narrow" w:hAnsi="Arial Narrow"/>
+          <w:sz w:val="22"/>
+          <w:szCs w:val="22"/>
         </w:rPr>
         <w:t xml:space="preserve"> </w:t>
       </w:r>
@@ -761,6 +881,9 @@
         <w:jc w:val="both"/>
         <w:rPr>
           <w:rFonts w:ascii="Arial Narrow" w:hAnsi="Arial Narrow"/>
+          <w:color w:val="FF0000"/>
+          <w:sz w:val="22"/>
+          <w:szCs w:val="22"/>
         </w:rPr>
       </w:pPr>
       <w:r>
@@ -768,6 +891,9 @@
           <w:rFonts w:ascii="Arial Narrow" w:hAnsi="Arial Narrow"/>
           <w:i/>
           <w:iCs/>
+          <w:color w:val="FF0000"/>
+          <w:sz w:val="22"/>
+          <w:szCs w:val="22"/>
           <w:u w:val="single"/>
         </w:rPr>
         <w:t>k-Nearest Neighbour:</w:t>
@@ -775,30 +901,45 @@
       <w:r>
         <w:rPr>
           <w:rFonts w:ascii="Arial Narrow" w:hAnsi="Arial Narrow"/>
+          <w:color w:val="FF0000"/>
+          <w:sz w:val="22"/>
+          <w:szCs w:val="22"/>
         </w:rPr>
         <w:t xml:space="preserve"> </w:t>
       </w:r>
       <w:r>
         <w:rPr>
           <w:rFonts w:ascii="Arial Narrow" w:hAnsi="Arial Narrow"/>
+          <w:color w:val="FF0000"/>
+          <w:sz w:val="22"/>
+          <w:szCs w:val="22"/>
         </w:rPr>
         <w:t>k-NN</w:t>
       </w:r>
       <w:r>
         <w:rPr>
           <w:rFonts w:ascii="Arial Narrow" w:hAnsi="Arial Narrow"/>
+          <w:color w:val="FF0000"/>
+          <w:sz w:val="22"/>
+          <w:szCs w:val="22"/>
         </w:rPr>
         <w:t xml:space="preserve"> </w:t>
       </w:r>
       <w:r>
         <w:rPr>
           <w:rFonts w:ascii="Arial Narrow" w:hAnsi="Arial Narrow"/>
+          <w:color w:val="FF0000"/>
+          <w:sz w:val="22"/>
+          <w:szCs w:val="22"/>
         </w:rPr>
         <w:t xml:space="preserve">works on a distance calculation, the categorical features had to be converted to factors. </w:t>
       </w:r>
       <w:r>
         <w:rPr>
           <w:rFonts w:ascii="Arial Narrow" w:hAnsi="Arial Narrow"/>
+          <w:color w:val="FF0000"/>
+          <w:sz w:val="22"/>
+          <w:szCs w:val="22"/>
         </w:rPr>
         <w:t xml:space="preserve">K was decided to be the square root of the total number of observations within the data set. </w:t>
       </w:r>
@@ -808,6 +949,75 @@
         <w:jc w:val="both"/>
         <w:rPr>
           <w:rFonts w:ascii="Arial Narrow" w:hAnsi="Arial Narrow"/>
+          <w:color w:val="FF0000"/>
+          <w:sz w:val="22"/>
+          <w:szCs w:val="22"/>
+        </w:rPr>
+      </w:pPr>
+      <w:r>
+        <w:rPr>
+          <w:rFonts w:ascii="Arial Narrow" w:hAnsi="Arial Narrow"/>
+          <w:color w:val="FF0000"/>
+          <w:sz w:val="22"/>
+          <w:szCs w:val="22"/>
+        </w:rPr>
+        <w:t>For the k-NN model there was a limitation</w:t>
+      </w:r>
+      <w:r>
+        <w:rPr>
+          <w:rFonts w:ascii="Arial Narrow" w:hAnsi="Arial Narrow"/>
+          <w:color w:val="FF0000"/>
+          <w:sz w:val="22"/>
+          <w:szCs w:val="22"/>
+        </w:rPr>
+        <w:t xml:space="preserve"> in using R</w:t>
+      </w:r>
+      <w:r>
+        <w:rPr>
+          <w:rFonts w:ascii="Arial Narrow" w:hAnsi="Arial Narrow"/>
+          <w:color w:val="FF0000"/>
+          <w:sz w:val="22"/>
+          <w:szCs w:val="22"/>
+        </w:rPr>
+        <w:t>. During pre-processing it was found that some of the data still contained missing values. After meticulous searching and de-bugging attempts, the source of these missing values could not be determined</w:t>
+      </w:r>
+      <w:r>
+        <w:rPr>
+          <w:rFonts w:ascii="Arial Narrow" w:hAnsi="Arial Narrow"/>
+          <w:color w:val="FF0000"/>
+          <w:sz w:val="22"/>
+          <w:szCs w:val="22"/>
+        </w:rPr>
+        <w:t xml:space="preserve">. This issue was not found when using </w:t>
+      </w:r>
+      <w:proofErr w:type="gramStart"/>
+      <w:r>
+        <w:rPr>
+          <w:rFonts w:ascii="Arial Narrow" w:hAnsi="Arial Narrow"/>
+          <w:color w:val="FF0000"/>
+          <w:sz w:val="22"/>
+          <w:szCs w:val="22"/>
+        </w:rPr>
+        <w:t>Orange</w:t>
+      </w:r>
+      <w:proofErr w:type="gramEnd"/>
+      <w:r>
+        <w:rPr>
+          <w:rFonts w:ascii="Arial Narrow" w:hAnsi="Arial Narrow"/>
+          <w:color w:val="FF0000"/>
+          <w:sz w:val="22"/>
+          <w:szCs w:val="22"/>
+        </w:rPr>
+        <w:t xml:space="preserve"> data mining software, so this modelling portion was done using orange.</w:t>
+      </w:r>
+    </w:p>
+    <w:p>
+      <w:pPr>
+        <w:jc w:val="both"/>
+        <w:rPr>
+          <w:rFonts w:ascii="Arial Narrow" w:hAnsi="Arial Narrow"/>
+          <w:sz w:val="22"/>
+          <w:szCs w:val="22"/>
         </w:rPr>
       </w:pPr>
     </w:p>
@@ -816,89 +1026,47 @@
         <w:jc w:val="both"/>
         <w:rPr>
           <w:rFonts w:ascii="Arial Narrow" w:hAnsi="Arial Narrow"/>
+          <w:sz w:val="22"/>
+          <w:szCs w:val="22"/>
         </w:rPr>
       </w:pPr>
       <w:r>
         <w:rPr>
           <w:rFonts w:ascii="Arial Narrow" w:hAnsi="Arial Narrow"/>
-        </w:rPr>
-        <w:t>For the k-NN model there was a limitation</w:t>
-      </w:r>
-      <w:r>
-        <w:rPr>
-          <w:rFonts w:ascii="Arial Narrow" w:hAnsi="Arial Narrow"/>
-        </w:rPr>
-        <w:t xml:space="preserve"> in using R</w:t>
-      </w:r>
-      <w:r>
-        <w:rPr>
-          <w:rFonts w:ascii="Arial Narrow" w:hAnsi="Arial Narrow"/>
-        </w:rPr>
-        <w:t>. During pre-processing it was found that some of the data still contained missing values. After meticulous searching and de-bugging attempts, the source of these missing values could not be determined</w:t>
-      </w:r>
-      <w:r>
-        <w:rPr>
-          <w:rFonts w:ascii="Arial Narrow" w:hAnsi="Arial Narrow"/>
-        </w:rPr>
-        <w:t xml:space="preserve">. This issue was not found when using </w:t>
-      </w:r>
-      <w:proofErr w:type="gramStart"/>
-      <w:r>
-        <w:rPr>
-          <w:rFonts w:ascii="Arial Narrow" w:hAnsi="Arial Narrow"/>
-        </w:rPr>
-        <w:t>Orange</w:t>
-      </w:r>
-      <w:proofErr w:type="gramEnd"/>
-      <w:r>
-        <w:rPr>
-          <w:rFonts w:ascii="Arial Narrow" w:hAnsi="Arial Narrow"/>
-        </w:rPr>
-        <w:t xml:space="preserve"> data mining software, so this modelling portion was done using orange.</w:t>
-      </w:r>
-    </w:p>
-    <w:p>
-      <w:pPr>
-        <w:jc w:val="both"/>
-        <w:rPr>
-          <w:rFonts w:ascii="Arial Narrow" w:hAnsi="Arial Narrow"/>
-        </w:rPr>
-      </w:pPr>
-    </w:p>
-    <w:p>
-      <w:pPr>
-        <w:jc w:val="both"/>
-        <w:rPr>
-          <w:rFonts w:ascii="Arial Narrow" w:hAnsi="Arial Narrow"/>
-        </w:rPr>
-      </w:pPr>
-      <w:r>
-        <w:rPr>
-          <w:rFonts w:ascii="Arial Narrow" w:hAnsi="Arial Narrow"/>
+          <w:sz w:val="22"/>
+          <w:szCs w:val="22"/>
         </w:rPr>
         <w:t xml:space="preserve">Visualization: </w:t>
       </w:r>
       <w:r>
         <w:rPr>
           <w:rFonts w:ascii="Arial Narrow" w:hAnsi="Arial Narrow"/>
+          <w:sz w:val="22"/>
+          <w:szCs w:val="22"/>
         </w:rPr>
         <w:t>Bar</w:t>
       </w:r>
       <w:r>
         <w:rPr>
           <w:rFonts w:ascii="Arial Narrow" w:hAnsi="Arial Narrow"/>
+          <w:sz w:val="22"/>
+          <w:szCs w:val="22"/>
         </w:rPr>
         <w:t xml:space="preserve"> plots were constructed</w:t>
       </w:r>
       <w:r>
         <w:rPr>
           <w:rFonts w:ascii="Arial Narrow" w:hAnsi="Arial Narrow"/>
+          <w:sz w:val="22"/>
+          <w:szCs w:val="22"/>
         </w:rPr>
         <w:t xml:space="preserve"> in Microsoft Excel 365</w:t>
       </w:r>
       <w:r>
         <w:rPr>
           <w:rFonts w:ascii="Arial Narrow" w:hAnsi="Arial Narrow"/>
+          <w:sz w:val="22"/>
+          <w:szCs w:val="22"/>
         </w:rPr>
         <w:t xml:space="preserve"> to clearly visualise the difference in performance of the two models when trained with data that was imputed in two different ways.</w:t>
       </w:r>
@@ -927,26 +1095,130 @@
       <w:r>
         <w:rPr>
           <w:rFonts w:ascii="Arial Narrow" w:hAnsi="Arial Narrow"/>
+          <w:u w:val="single"/>
+        </w:rPr>
+        <w:t>Results and Discussion</w:t>
+      </w:r>
+    </w:p>
+    <w:p>
+      <w:pPr>
+        <w:jc w:val="both"/>
+        <w:rPr>
+          <w:rFonts w:ascii="Arial Narrow" w:hAnsi="Arial Narrow"/>
+          <w:sz w:val="22"/>
+          <w:szCs w:val="22"/>
+        </w:rPr>
+      </w:pPr>
+      <w:r>
+        <w:rPr>
+          <w:rFonts w:ascii="Arial Narrow" w:hAnsi="Arial Narrow"/>
+          <w:sz w:val="22"/>
+          <w:szCs w:val="22"/>
+        </w:rPr>
+        <w:t xml:space="preserve">Although the full ‘suite’ of classification performance metrics </w:t>
+      </w:r>
+      <w:r>
+        <w:rPr>
+          <w:rFonts w:ascii="Arial Narrow" w:hAnsi="Arial Narrow"/>
+          <w:sz w:val="22"/>
+          <w:szCs w:val="22"/>
+        </w:rPr>
+        <w:t>was</w:t>
+      </w:r>
+      <w:r>
+        <w:rPr>
+          <w:rFonts w:ascii="Arial Narrow" w:hAnsi="Arial Narrow"/>
+          <w:sz w:val="22"/>
+          <w:szCs w:val="22"/>
+        </w:rPr>
+        <w:t xml:space="preserve"> calculated, the accuracy and F1 scores were deemed to be the most </w:t>
+      </w:r>
+      <w:r>
+        <w:rPr>
+          <w:rFonts w:ascii="Arial Narrow" w:hAnsi="Arial Narrow"/>
+          <w:sz w:val="22"/>
+          <w:szCs w:val="22"/>
+        </w:rPr>
+        <w:t>informative and</w:t>
+      </w:r>
+      <w:r>
+        <w:rPr>
+          <w:rFonts w:ascii="Arial Narrow" w:hAnsi="Arial Narrow"/>
+          <w:sz w:val="22"/>
+          <w:szCs w:val="22"/>
+        </w:rPr>
+        <w:t xml:space="preserve"> is what will be discussed in this section.</w:t>
+      </w:r>
+      <w:r>
+        <w:rPr>
+          <w:rFonts w:ascii="Arial Narrow" w:hAnsi="Arial Narrow"/>
+          <w:sz w:val="22"/>
+          <w:szCs w:val="22"/>
+        </w:rPr>
+        <w:t xml:space="preserve"> </w:t>
+      </w:r>
+      <w:r>
+        <w:rPr>
+          <w:rFonts w:ascii="Arial Narrow" w:hAnsi="Arial Narrow"/>
+          <w:sz w:val="22"/>
+          <w:szCs w:val="22"/>
+          <w:lang w:val="en-US"/>
+        </w:rPr>
+        <w:t xml:space="preserve">It is important to note that the prediction target was a heavily skewed multiclass problem. When reporting accuracy and F1 scores, this is a weighted average across the 5 potential prediction classes. </w:t>
+      </w:r>
+      <w:r>
+        <w:rPr>
+          <w:rFonts w:ascii="Arial Narrow" w:hAnsi="Arial Narrow"/>
+          <w:sz w:val="22"/>
+          <w:szCs w:val="22"/>
+        </w:rPr>
+        <w:t xml:space="preserve"> </w:t>
+      </w:r>
+      <w:r>
+        <w:rPr>
+          <w:rFonts w:ascii="Arial Narrow" w:hAnsi="Arial Narrow"/>
+          <w:sz w:val="22"/>
+          <w:szCs w:val="22"/>
+          <w:lang w:val="en-US"/>
+        </w:rPr>
+        <w:t xml:space="preserve">This weight is based on the proportion of values in each class, i.e. larger classes will contribute more to the score.  </w:t>
+      </w:r>
+    </w:p>
+    <w:p>
+      <w:pPr>
+        <w:jc w:val="both"/>
+        <w:rPr>
+          <w:sz w:val="22"/>
+          <w:szCs w:val="22"/>
+          <w:lang w:val="en-US"/>
+        </w:rPr>
+      </w:pPr>
+      <w:r>
+        <w:rPr>
+          <w:rFonts w:ascii="Arial Narrow" w:hAnsi="Arial Narrow"/>
+          <w:i/>
+          <w:iCs/>
           <w:noProof/>
-          <w:color w:val="FF0000"/>
+          <w:sz w:val="22"/>
+          <w:szCs w:val="22"/>
         </w:rPr>
         <w:lastRenderedPageBreak/>
         <w:drawing>
-          <wp:anchor distT="0" distB="0" distL="114300" distR="114300" simplePos="0" relativeHeight="251658240" behindDoc="0" locked="0" layoutInCell="1" allowOverlap="1" wp14:anchorId="4117B80D" wp14:editId="4E310C02">
+          <wp:anchor distT="0" distB="0" distL="114300" distR="114300" simplePos="0" relativeHeight="251659264" behindDoc="0" locked="0" layoutInCell="1" allowOverlap="1" wp14:anchorId="6EAF20BA" wp14:editId="560E5116">
             <wp:simplePos x="0" y="0"/>
             <wp:positionH relativeFrom="column">
-              <wp:posOffset>3991648</wp:posOffset>
+              <wp:posOffset>4044315</wp:posOffset>
             </wp:positionH>
-            <wp:positionV relativeFrom="page">
-              <wp:posOffset>1111973</wp:posOffset>
+            <wp:positionV relativeFrom="paragraph">
+              <wp:posOffset>2056765</wp:posOffset>
             </wp:positionV>
-            <wp:extent cx="2888615" cy="1692910"/>
-            <wp:effectExtent l="0" t="0" r="6985" b="8890"/>
+            <wp:extent cx="2691765" cy="1688465"/>
+            <wp:effectExtent l="0" t="0" r="13335" b="13335"/>
             <wp:wrapSquare wrapText="bothSides"/>
-            <wp:docPr id="923923245" name="Chart 1">
+            <wp:docPr id="699383600" name="Chart 1">
               <a:extLst xmlns:a="http://schemas.openxmlformats.org/drawingml/2006/main">
                 <a:ext uri="{FF2B5EF4-FFF2-40B4-BE49-F238E27FC236}">
-                  <a16:creationId xmlns:a16="http://schemas.microsoft.com/office/drawing/2014/main" id="{E81883F6-B3EB-2845-A236-78342BABAB3E}"/>
+                  <a16:creationId xmlns:a16="http://schemas.microsoft.com/office/drawing/2014/main" id="{2432217C-BBC5-494C-A302-4462FB032F16}"/>
                 </a:ext>
               </a:extLst>
             </wp:docPr>
@@ -968,121 +1240,22 @@
       <w:r>
         <w:rPr>
           <w:rFonts w:ascii="Arial Narrow" w:hAnsi="Arial Narrow"/>
-          <w:u w:val="single"/>
-        </w:rPr>
-        <w:t>Results and Discussion</w:t>
-      </w:r>
-    </w:p>
-    <w:p>
-      <w:pPr>
-        <w:jc w:val="both"/>
-        <w:rPr>
-          <w:rFonts w:ascii="Arial Narrow" w:hAnsi="Arial Narrow"/>
-        </w:rPr>
-      </w:pPr>
-      <w:r>
-        <w:rPr>
-          <w:rFonts w:ascii="Arial Narrow" w:hAnsi="Arial Narrow"/>
-        </w:rPr>
-        <w:t xml:space="preserve">Although the full ‘suite’ of classification performance metrics </w:t>
-      </w:r>
-      <w:r>
-        <w:rPr>
-          <w:rFonts w:ascii="Arial Narrow" w:hAnsi="Arial Narrow"/>
-        </w:rPr>
-        <w:t>was</w:t>
-      </w:r>
-      <w:r>
-        <w:rPr>
-          <w:rFonts w:ascii="Arial Narrow" w:hAnsi="Arial Narrow"/>
-        </w:rPr>
-        <w:t xml:space="preserve"> calculated, the accuracy and F1 scores were deemed to be the most </w:t>
-      </w:r>
-      <w:proofErr w:type="gramStart"/>
-      <w:r>
-        <w:rPr>
-          <w:rFonts w:ascii="Arial Narrow" w:hAnsi="Arial Narrow"/>
-        </w:rPr>
-        <w:t>informative</w:t>
-      </w:r>
-      <w:r>
-        <w:rPr>
-          <w:rFonts w:ascii="Arial Narrow" w:hAnsi="Arial Narrow"/>
-        </w:rPr>
-        <w:t>, and</w:t>
-      </w:r>
-      <w:proofErr w:type="gramEnd"/>
-      <w:r>
-        <w:rPr>
-          <w:rFonts w:ascii="Arial Narrow" w:hAnsi="Arial Narrow"/>
-        </w:rPr>
-        <w:t xml:space="preserve"> is what will be discussed in this section.</w:t>
-      </w:r>
-      <w:r>
-        <w:rPr>
-          <w:rFonts w:ascii="Arial Narrow" w:hAnsi="Arial Narrow"/>
-        </w:rPr>
-        <w:t xml:space="preserve"> </w:t>
-      </w:r>
-      <w:r>
-        <w:rPr>
-          <w:rFonts w:ascii="Arial Narrow" w:hAnsi="Arial Narrow"/>
-          <w:lang w:val="en-US"/>
-        </w:rPr>
-        <w:t>It is important to note that the prediction target was a heavily skewed multiclass problem.</w:t>
-      </w:r>
-      <w:r>
-        <w:rPr>
-          <w:rFonts w:ascii="Arial Narrow" w:hAnsi="Arial Narrow"/>
-          <w:lang w:val="en-US"/>
-        </w:rPr>
-        <w:t xml:space="preserve"> </w:t>
-      </w:r>
-      <w:r>
-        <w:rPr>
-          <w:rFonts w:ascii="Arial Narrow" w:hAnsi="Arial Narrow"/>
-          <w:lang w:val="en-US"/>
-        </w:rPr>
-        <w:t xml:space="preserve">When reporting accuracy and F1 scores, this is a weighted average across the 5 potential prediction classes. </w:t>
-      </w:r>
-      <w:r>
-        <w:rPr>
-          <w:rFonts w:ascii="Arial Narrow" w:hAnsi="Arial Narrow"/>
-        </w:rPr>
-        <w:t xml:space="preserve"> </w:t>
-      </w:r>
-      <w:r>
-        <w:rPr>
-          <w:rFonts w:ascii="Arial Narrow" w:hAnsi="Arial Narrow"/>
-          <w:lang w:val="en-US"/>
-        </w:rPr>
-        <w:t xml:space="preserve">This weight is based on the proportion of values in each class, i.e. larger classes will contribute more to the score.  </w:t>
-      </w:r>
-    </w:p>
-    <w:p>
-      <w:pPr>
-        <w:jc w:val="both"/>
-        <w:rPr>
-          <w:lang w:val="en-US"/>
-        </w:rPr>
-      </w:pPr>
-      <w:r>
-        <w:rPr>
-          <w:rFonts w:ascii="Arial Narrow" w:hAnsi="Arial Narrow"/>
           <w:noProof/>
+          <w:sz w:val="22"/>
+          <w:szCs w:val="22"/>
         </w:rPr>
         <mc:AlternateContent>
           <mc:Choice Requires="wps">
             <w:drawing>
-              <wp:anchor distT="0" distB="0" distL="114300" distR="114300" simplePos="0" relativeHeight="251665408" behindDoc="0" locked="0" layoutInCell="1" allowOverlap="1" wp14:anchorId="2858CEB4" wp14:editId="0B937333">
+              <wp:anchor distT="0" distB="0" distL="114300" distR="114300" simplePos="0" relativeHeight="251665408" behindDoc="0" locked="0" layoutInCell="1" allowOverlap="1" wp14:anchorId="2858CEB4" wp14:editId="248D2698">
                 <wp:simplePos x="0" y="0"/>
                 <wp:positionH relativeFrom="column">
-                  <wp:posOffset>4036060</wp:posOffset>
+                  <wp:posOffset>4074160</wp:posOffset>
                 </wp:positionH>
-                <wp:positionV relativeFrom="paragraph">
-                  <wp:posOffset>413668</wp:posOffset>
+                <wp:positionV relativeFrom="page">
+                  <wp:posOffset>2240915</wp:posOffset>
                 </wp:positionV>
-                <wp:extent cx="499730" cy="297711"/>
+                <wp:extent cx="462280" cy="297180"/>
                 <wp:effectExtent l="0" t="0" r="0" b="0"/>
                 <wp:wrapNone/>
                 <wp:docPr id="1621721520" name="Text Box 1"/>
@@ -1094,7 +1267,7 @@
                       <wps:spPr>
                         <a:xfrm>
                           <a:off x="0" y="0"/>
-                          <a:ext cx="499730" cy="297711"/>
+                          <a:ext cx="462280" cy="297180"/>
                         </a:xfrm>
                         <a:prstGeom prst="rect">
                           <a:avLst/>
@@ -1153,7 +1326,7 @@
                 <v:stroke joinstyle="miter"/>
                 <v:path gradientshapeok="t" o:connecttype="rect"/>
               </v:shapetype>
-              <v:shape id="Text Box 1" o:spid="_x0000_s1026" type="#_x0000_t202" style="position:absolute;left:0;text-align:left;margin-left:317.8pt;margin-top:32.55pt;width:39.35pt;height:23.45pt;z-index:251665408;visibility:visible;mso-wrap-style:square;mso-width-percent:0;mso-height-percent:0;mso-wrap-distance-left:9pt;mso-wrap-distance-top:0;mso-wrap-distance-right:9pt;mso-wrap-distance-bottom:0;mso-position-horizontal:absolute;mso-position-horizontal-relative:text;mso-position-vertical:absolute;mso-position-vertical-relative:text;mso-width-percent:0;mso-height-percent:0;mso-width-relative:margin;mso-height-relative:margin;v-text-anchor:top" o:gfxdata="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" fillcolor="white [3201]" stroked="f" strokeweight=".5pt">
+              <v:shape id="Text Box 1" o:spid="_x0000_s1026" type="#_x0000_t202" style="position:absolute;left:0;text-align:left;margin-left:320.8pt;margin-top:176.45pt;width:36.4pt;height:23.4pt;z-index:251665408;visibility:visible;mso-wrap-style:square;mso-width-percent:0;mso-height-percent:0;mso-wrap-distance-left:9pt;mso-wrap-distance-top:0;mso-wrap-distance-right:9pt;mso-wrap-distance-bottom:0;mso-position-horizontal:absolute;mso-position-horizontal-relative:text;mso-position-vertical:absolute;mso-position-vertical-relative:page;mso-width-percent:0;mso-height-percent:0;mso-width-relative:margin;mso-height-relative:margin;v-text-anchor:top" o:gfxdata="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" fillcolor="white [3201]" stroked="f" strokeweight=".5pt">
                 <v:textbox>
                   <w:txbxContent>
                     <w:p>
@@ -1177,6 +1350,7 @@
                     </w:p>
                   </w:txbxContent>
                 </v:textbox>
+                <w10:wrap anchory="page"/>
               </v:shape>
             </w:pict>
           </mc:Fallback>
@@ -1185,22 +1359,245 @@
       <w:r>
         <w:rPr>
           <w:rFonts w:ascii="Arial Narrow" w:hAnsi="Arial Narrow"/>
+          <w:noProof/>
+          <w:color w:val="FF0000"/>
+        </w:rPr>
+        <w:drawing>
+          <wp:anchor distT="0" distB="0" distL="114300" distR="114300" simplePos="0" relativeHeight="251658240" behindDoc="0" locked="0" layoutInCell="1" allowOverlap="1" wp14:anchorId="4117B80D" wp14:editId="7562B939">
+            <wp:simplePos x="0" y="0"/>
+            <wp:positionH relativeFrom="column">
+              <wp:posOffset>4044315</wp:posOffset>
+            </wp:positionH>
+            <wp:positionV relativeFrom="page">
+              <wp:posOffset>774700</wp:posOffset>
+            </wp:positionV>
+            <wp:extent cx="2685415" cy="1819910"/>
+            <wp:effectExtent l="0" t="0" r="6985" b="8890"/>
+            <wp:wrapSquare wrapText="bothSides"/>
+            <wp:docPr id="923923245" name="Chart 1">
+              <a:extLst xmlns:a="http://schemas.openxmlformats.org/drawingml/2006/main">
+                <a:ext uri="{FF2B5EF4-FFF2-40B4-BE49-F238E27FC236}">
+                  <a16:creationId xmlns:a16="http://schemas.microsoft.com/office/drawing/2014/main" id="{E81883F6-B3EB-2845-A236-78342BABAB3E}"/>
+                </a:ext>
+              </a:extLst>
+            </wp:docPr>
+            <wp:cNvGraphicFramePr/>
+            <a:graphic xmlns:a="http://schemas.openxmlformats.org/drawingml/2006/main">
+              <a:graphicData uri="http://schemas.openxmlformats.org/drawingml/2006/chart">
+                <c:chart xmlns:c="http://schemas.openxmlformats.org/drawingml/2006/chart" xmlns:r="http://schemas.openxmlformats.org/officeDocument/2006/relationships" r:id="rId7"/>
+              </a:graphicData>
+            </a:graphic>
+            <wp14:sizeRelH relativeFrom="page">
+              <wp14:pctWidth>0</wp14:pctWidth>
+            </wp14:sizeRelH>
+            <wp14:sizeRelV relativeFrom="page">
+              <wp14:pctHeight>0</wp14:pctHeight>
+            </wp14:sizeRelV>
+          </wp:anchor>
+        </w:drawing>
+      </w:r>
+      <w:r>
+        <w:rPr>
+          <w:rFonts w:ascii="Arial Narrow" w:hAnsi="Arial Narrow"/>
+          <w:i/>
+          <w:iCs/>
+          <w:sz w:val="22"/>
+          <w:szCs w:val="22"/>
+        </w:rPr>
+        <w:t>Classification Tree results:</w:t>
+      </w:r>
+      <w:r>
+        <w:rPr>
+          <w:rFonts w:ascii="Arial Narrow" w:hAnsi="Arial Narrow"/>
+          <w:sz w:val="22"/>
+          <w:szCs w:val="22"/>
+        </w:rPr>
+        <w:t xml:space="preserve"> Figure 1A&amp;B (right) shows the accuracy (A) and F1(B) scores of the CT.</w:t>
+      </w:r>
+      <w:r>
+        <w:rPr>
+          <w:rFonts w:ascii="Arial Narrow" w:hAnsi="Arial Narrow"/>
+          <w:sz w:val="22"/>
+          <w:szCs w:val="22"/>
+          <w:lang w:val="en-US"/>
+        </w:rPr>
+        <w:t xml:space="preserve"> </w:t>
+      </w:r>
+      <w:r>
+        <w:rPr>
+          <w:rFonts w:ascii="Arial Narrow" w:hAnsi="Arial Narrow"/>
+          <w:sz w:val="22"/>
+          <w:szCs w:val="22"/>
+        </w:rPr>
+        <w:t xml:space="preserve">Generally, the results were quite interesting. Figure 1 </w:t>
+      </w:r>
+      <w:r>
+        <w:rPr>
+          <w:rFonts w:ascii="Arial Narrow" w:hAnsi="Arial Narrow"/>
+          <w:sz w:val="22"/>
+          <w:szCs w:val="22"/>
+        </w:rPr>
+        <w:t>(right)</w:t>
+      </w:r>
+      <w:r>
+        <w:rPr>
+          <w:rFonts w:ascii="Arial Narrow" w:hAnsi="Arial Narrow"/>
+          <w:sz w:val="22"/>
+          <w:szCs w:val="22"/>
+        </w:rPr>
+        <w:t xml:space="preserve"> shows the performance metrics of each of the classification tree for each imputation method per proportion of missing values. </w:t>
+      </w:r>
+      <w:r>
+        <w:rPr>
+          <w:rFonts w:ascii="Arial Narrow" w:hAnsi="Arial Narrow"/>
+          <w:sz w:val="22"/>
+          <w:szCs w:val="22"/>
+          <w:lang w:val="en-US"/>
+        </w:rPr>
+        <w:t xml:space="preserve">As can be seen by the accuracy and F1 Score graphs (Figure 1A &amp;B), both techniques performed very well at 10% missing values, with performance degrading as more missing values were introduced and imputed. </w:t>
+      </w:r>
+      <w:r>
+        <w:rPr>
+          <w:rFonts w:ascii="Arial Narrow" w:hAnsi="Arial Narrow"/>
+          <w:sz w:val="22"/>
+          <w:szCs w:val="22"/>
+          <w:lang w:val="en-US"/>
+        </w:rPr>
+        <w:t xml:space="preserve">The mode imputation and NB imputation performed remarkably similar at all levels of missing values tested (Accuracy and F1 score within 3% difference). </w:t>
+      </w:r>
+      <w:r>
+        <w:rPr>
+          <w:rFonts w:ascii="Arial Narrow" w:hAnsi="Arial Narrow"/>
+          <w:sz w:val="22"/>
+          <w:szCs w:val="22"/>
+          <w:lang w:val="en-US"/>
+        </w:rPr>
+        <w:t xml:space="preserve">Surprisingly, the classifier still predicted with remarkable accuracy at 70% missing values imputed. </w:t>
+      </w:r>
+      <w:r>
+        <w:rPr>
+          <w:rFonts w:ascii="Arial Narrow" w:hAnsi="Arial Narrow"/>
+          <w:sz w:val="22"/>
+          <w:szCs w:val="22"/>
+          <w:lang w:val="en-US"/>
+        </w:rPr>
+        <w:t>The reason could possibly be</w:t>
+      </w:r>
+      <w:r>
+        <w:rPr>
+          <w:rFonts w:ascii="Arial Narrow" w:hAnsi="Arial Narrow"/>
+          <w:sz w:val="22"/>
+          <w:szCs w:val="22"/>
+          <w:lang w:val="en-US"/>
+        </w:rPr>
+        <w:t xml:space="preserve"> because </w:t>
+      </w:r>
+      <w:r>
+        <w:rPr>
+          <w:rFonts w:ascii="Arial Narrow" w:hAnsi="Arial Narrow"/>
+          <w:sz w:val="22"/>
+          <w:szCs w:val="22"/>
+          <w:lang w:val="en-US"/>
+        </w:rPr>
+        <w:t xml:space="preserve">of the skew prediction class </w:t>
+      </w:r>
+      <w:r>
+        <w:rPr>
+          <w:rFonts w:ascii="Arial Narrow" w:hAnsi="Arial Narrow"/>
+          <w:sz w:val="22"/>
+          <w:szCs w:val="22"/>
+          <w:lang w:val="en-US"/>
+        </w:rPr>
+        <w:t xml:space="preserve">and </w:t>
+      </w:r>
+      <w:r>
+        <w:rPr>
+          <w:rFonts w:ascii="Arial Narrow" w:hAnsi="Arial Narrow"/>
+          <w:sz w:val="22"/>
+          <w:szCs w:val="22"/>
+          <w:lang w:val="en-US"/>
+        </w:rPr>
+        <w:t xml:space="preserve">that the </w:t>
+      </w:r>
+      <w:r>
+        <w:rPr>
+          <w:rFonts w:ascii="Arial Narrow" w:hAnsi="Arial Narrow"/>
+          <w:sz w:val="22"/>
+          <w:szCs w:val="22"/>
+          <w:lang w:val="en-US"/>
+        </w:rPr>
+        <w:t>missing values were introduced randomly, which mean</w:t>
+      </w:r>
+      <w:r>
+        <w:rPr>
+          <w:rFonts w:ascii="Arial Narrow" w:hAnsi="Arial Narrow"/>
+          <w:sz w:val="22"/>
+          <w:szCs w:val="22"/>
+          <w:lang w:val="en-US"/>
+        </w:rPr>
+        <w:t>t</w:t>
+      </w:r>
+      <w:r>
+        <w:rPr>
+          <w:rFonts w:ascii="Arial Narrow" w:hAnsi="Arial Narrow"/>
+          <w:sz w:val="22"/>
+          <w:szCs w:val="22"/>
+          <w:lang w:val="en-US"/>
+        </w:rPr>
+        <w:t xml:space="preserve"> that on average the skewed class distributions would be maintained, and mode imputation would still guess the correct prediction class quite often.</w:t>
+      </w:r>
+      <w:r>
+        <w:rPr>
+          <w:rFonts w:ascii="Arial Narrow" w:hAnsi="Arial Narrow"/>
+          <w:sz w:val="22"/>
+          <w:szCs w:val="22"/>
+          <w:lang w:val="en-US"/>
+        </w:rPr>
+        <w:t xml:space="preserve"> </w:t>
+      </w:r>
+    </w:p>
+    <w:p>
+      <w:pPr>
+        <w:jc w:val="both"/>
+        <w:rPr>
+          <w:rFonts w:ascii="Arial Narrow" w:hAnsi="Arial Narrow"/>
+          <w:sz w:val="22"/>
+          <w:szCs w:val="22"/>
+        </w:rPr>
+      </w:pPr>
+    </w:p>
+    <w:p>
+      <w:pPr>
+        <w:jc w:val="both"/>
+        <w:rPr>
+          <w:rFonts w:ascii="Arial Narrow" w:hAnsi="Arial Narrow"/>
+          <w:spacing w:val="-2"/>
+          <w:sz w:val="22"/>
+          <w:szCs w:val="22"/>
+        </w:rPr>
+      </w:pPr>
+      <w:r>
+        <w:rPr>
+          <w:rFonts w:ascii="Arial Narrow" w:hAnsi="Arial Narrow"/>
           <w:i/>
           <w:iCs/>
           <w:noProof/>
+          <w:color w:val="FF0000"/>
+          <w:sz w:val="22"/>
+          <w:szCs w:val="22"/>
         </w:rPr>
         <mc:AlternateContent>
           <mc:Choice Requires="wps">
             <w:drawing>
-              <wp:anchor distT="0" distB="0" distL="114300" distR="114300" simplePos="0" relativeHeight="251667456" behindDoc="0" locked="0" layoutInCell="1" allowOverlap="1" wp14:anchorId="4DD43BE1" wp14:editId="1A407514">
+              <wp:anchor distT="0" distB="0" distL="114300" distR="114300" simplePos="0" relativeHeight="251667456" behindDoc="0" locked="0" layoutInCell="1" allowOverlap="1" wp14:anchorId="4DD43BE1" wp14:editId="6A00320E">
                 <wp:simplePos x="0" y="0"/>
                 <wp:positionH relativeFrom="column">
-                  <wp:posOffset>4039870</wp:posOffset>
+                  <wp:posOffset>4078605</wp:posOffset>
                 </wp:positionH>
-                <wp:positionV relativeFrom="paragraph">
-                  <wp:posOffset>2111589</wp:posOffset>
+                <wp:positionV relativeFrom="page">
+                  <wp:posOffset>3892550</wp:posOffset>
                 </wp:positionV>
-                <wp:extent cx="462896" cy="289710"/>
+                <wp:extent cx="462280" cy="289560"/>
                 <wp:effectExtent l="0" t="0" r="0" b="2540"/>
                 <wp:wrapNone/>
                 <wp:docPr id="1058391461" name="Text Box 1"/>
@@ -1212,7 +1609,7 @@
                       <wps:spPr>
                         <a:xfrm>
                           <a:off x="0" y="0"/>
-                          <a:ext cx="462896" cy="289710"/>
+                          <a:ext cx="462280" cy="289560"/>
                         </a:xfrm>
                         <a:prstGeom prst="rect">
                           <a:avLst/>
@@ -1276,7 +1673,7 @@
           </mc:Choice>
           <mc:Fallback>
             <w:pict>
-              <v:shape w14:anchorId="4DD43BE1" id="_x0000_s1027" type="#_x0000_t202" style="position:absolute;left:0;text-align:left;margin-left:318.1pt;margin-top:166.25pt;width:36.45pt;height:22.8pt;z-index:251667456;visibility:visible;mso-wrap-style:square;mso-width-percent:0;mso-height-percent:0;mso-wrap-distance-left:9pt;mso-wrap-distance-top:0;mso-wrap-distance-right:9pt;mso-wrap-distance-bottom:0;mso-position-horizontal:absolute;mso-position-horizontal-relative:text;mso-position-vertical:absolute;mso-position-vertical-relative:text;mso-width-percent:0;mso-height-percent:0;mso-width-relative:margin;mso-height-relative:margin;v-text-anchor:top" o:gfxdata="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" fillcolor="white [3201]" stroked="f" strokeweight=".5pt">
+              <v:shape w14:anchorId="4DD43BE1" id="_x0000_s1027" type="#_x0000_t202" style="position:absolute;left:0;text-align:left;margin-left:321.15pt;margin-top:306.5pt;width:36.4pt;height:22.8pt;z-index:251667456;visibility:visible;mso-wrap-style:square;mso-width-percent:0;mso-height-percent:0;mso-wrap-distance-left:9pt;mso-wrap-distance-top:0;mso-wrap-distance-right:9pt;mso-wrap-distance-bottom:0;mso-position-horizontal:absolute;mso-position-horizontal-relative:text;mso-position-vertical:absolute;mso-position-vertical-relative:page;mso-width-percent:0;mso-height-percent:0;mso-width-relative:margin;mso-height-relative:margin;v-text-anchor:top" o:gfxdata="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" fillcolor="white [3201]" stroked="f" strokeweight=".5pt">
                 <v:textbox>
                   <w:txbxContent>
                     <w:p>
@@ -1309,6 +1706,7 @@
                     </w:p>
                   </w:txbxContent>
                 </v:textbox>
+                <w10:wrap anchory="page"/>
               </v:shape>
             </w:pict>
           </mc:Fallback>
@@ -1317,23 +1715,46 @@
       <w:r>
         <w:rPr>
           <w:rFonts w:ascii="Arial Narrow" w:hAnsi="Arial Narrow"/>
+          <w:color w:val="FF0000"/>
+          <w:spacing w:val="-2"/>
+          <w:sz w:val="22"/>
+          <w:szCs w:val="22"/>
+        </w:rPr>
+        <w:t>In the report, it's crucial to summarize the significance of accuracy and F1 score evaluation metrics, particularly in the context of classification tasks, as they offer distinct insights into model performance. Accuracy in machine learning denotes the ratio of correctly classified instances to the total instances, serving as a measure of overall correctness. On the other hand, the F1 score represents the harmonic mean of precision and recall, both essential evaluation metrics. Ranging from 0 to 1, a higher F1 score indicates better model performance.</w:t>
+      </w:r>
+    </w:p>
+    <w:p>
+      <w:pPr>
+        <w:jc w:val="both"/>
+        <w:rPr>
+          <w:rFonts w:ascii="Arial Narrow" w:hAnsi="Arial Narrow"/>
+          <w:spacing w:val="-2"/>
+          <w:sz w:val="22"/>
+          <w:szCs w:val="22"/>
+        </w:rPr>
+      </w:pPr>
+      <w:r>
+        <w:rPr>
+          <w:rFonts w:ascii="Arial Narrow" w:hAnsi="Arial Narrow"/>
           <w:i/>
           <w:iCs/>
           <w:noProof/>
+          <w:sz w:val="22"/>
+          <w:szCs w:val="22"/>
         </w:rPr>
         <mc:AlternateContent>
           <mc:Choice Requires="wps">
             <w:drawing>
-              <wp:anchor distT="0" distB="0" distL="114300" distR="114300" simplePos="0" relativeHeight="251660288" behindDoc="0" locked="0" layoutInCell="1" allowOverlap="1" wp14:anchorId="0462F3DC" wp14:editId="23C3D6E3">
+              <wp:anchor distT="0" distB="0" distL="114300" distR="114300" simplePos="0" relativeHeight="251660288" behindDoc="0" locked="0" layoutInCell="1" allowOverlap="1" wp14:anchorId="0462F3DC" wp14:editId="5E12F0A8">
                 <wp:simplePos x="0" y="0"/>
                 <wp:positionH relativeFrom="column">
-                  <wp:posOffset>3979709</wp:posOffset>
+                  <wp:posOffset>4044315</wp:posOffset>
                 </wp:positionH>
                 <wp:positionV relativeFrom="page">
-                  <wp:posOffset>4497705</wp:posOffset>
+                  <wp:posOffset>4286250</wp:posOffset>
                 </wp:positionV>
-                <wp:extent cx="2889885" cy="325755"/>
-                <wp:effectExtent l="0" t="0" r="18415" b="17145"/>
+                <wp:extent cx="2693035" cy="325755"/>
+                <wp:effectExtent l="0" t="0" r="12065" b="17145"/>
                 <wp:wrapSquare wrapText="bothSides"/>
                 <wp:docPr id="140352138" name="Text Box 1"/>
                 <wp:cNvGraphicFramePr/>
@@ -1344,7 +1765,7 @@
                       <wps:spPr>
                         <a:xfrm>
                           <a:off x="0" y="0"/>
-                          <a:ext cx="2889885" cy="325755"/>
+                          <a:ext cx="2693035" cy="325755"/>
                         </a:xfrm>
                         <a:prstGeom prst="rect">
                           <a:avLst/>
@@ -1406,7 +1827,7 @@
           </mc:Choice>
           <mc:Fallback>
             <w:pict>
-              <v:shape w14:anchorId="0462F3DC" id="_x0000_s1028" type="#_x0000_t202" style="position:absolute;left:0;text-align:left;margin-left:313.35pt;margin-top:354.15pt;width:227.55pt;height:25.65pt;z-index:251660288;visibility:visible;mso-wrap-style:square;mso-width-percent:0;mso-height-percent:0;mso-wrap-distance-left:9pt;mso-wrap-distance-top:0;mso-wrap-distance-right:9pt;mso-wrap-distance-bottom:0;mso-position-horizontal:absolute;mso-position-horizontal-relative:text;mso-position-vertical:absolute;mso-position-vertical-relative:page;mso-width-percent:0;mso-height-percent:0;mso-width-relative:margin;mso-height-relative:margin;v-text-anchor:top" o:gfxdata="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" fillcolor="white [3201]" strokecolor="black [3213]" strokeweight=".5pt">
+              <v:shape w14:anchorId="0462F3DC" id="_x0000_s1028" type="#_x0000_t202" style="position:absolute;left:0;text-align:left;margin-left:318.45pt;margin-top:337.5pt;width:212.05pt;height:25.65pt;z-index:251660288;visibility:visible;mso-wrap-style:square;mso-width-percent:0;mso-height-percent:0;mso-wrap-distance-left:9pt;mso-wrap-distance-top:0;mso-wrap-distance-right:9pt;mso-wrap-distance-bottom:0;mso-position-horizontal:absolute;mso-position-horizontal-relative:text;mso-position-vertical:absolute;mso-position-vertical-relative:page;mso-width-percent:0;mso-height-percent:0;mso-width-relative:margin;mso-height-relative:margin;v-text-anchor:top" o:gfxdata="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" fillcolor="white [3201]" strokecolor="black [3213]" strokeweight=".5pt">
                 <v:textbox>
                   <w:txbxContent>
                     <w:p>
@@ -1441,73 +1862,45 @@
           </mc:Fallback>
         </mc:AlternateContent>
       </w:r>
+    </w:p>
+    <w:p>
+      <w:pPr>
+        <w:jc w:val="both"/>
+        <w:rPr>
+          <w:rFonts w:ascii="Arial Narrow" w:hAnsi="Arial Narrow"/>
+          <w:color w:val="FF0000"/>
+          <w:spacing w:val="-2"/>
+          <w:sz w:val="22"/>
+          <w:szCs w:val="22"/>
+        </w:rPr>
+      </w:pPr>
       <w:r>
         <w:rPr>
           <w:rFonts w:ascii="Arial Narrow" w:hAnsi="Arial Narrow"/>
           <w:i/>
           <w:iCs/>
           <w:noProof/>
+          <w:color w:val="FF0000"/>
           <w:spacing w:val="-2"/>
           <w:sz w:val="22"/>
           <w:szCs w:val="22"/>
         </w:rPr>
         <w:drawing>
-          <wp:anchor distT="0" distB="0" distL="114300" distR="114300" simplePos="0" relativeHeight="251661312" behindDoc="0" locked="0" layoutInCell="1" allowOverlap="1" wp14:anchorId="72B58CD9" wp14:editId="031848FF">
+          <wp:anchor distT="0" distB="0" distL="114300" distR="114300" simplePos="0" relativeHeight="251661312" behindDoc="0" locked="0" layoutInCell="1" allowOverlap="1" wp14:anchorId="72B58CD9" wp14:editId="4355680B">
             <wp:simplePos x="0" y="0"/>
             <wp:positionH relativeFrom="column">
-              <wp:posOffset>3994785</wp:posOffset>
+              <wp:posOffset>4076065</wp:posOffset>
             </wp:positionH>
             <wp:positionV relativeFrom="page">
-              <wp:posOffset>5008245</wp:posOffset>
+              <wp:posOffset>4756150</wp:posOffset>
             </wp:positionV>
-            <wp:extent cx="2886710" cy="1837690"/>
-            <wp:effectExtent l="0" t="0" r="8890" b="16510"/>
+            <wp:extent cx="2659380" cy="1837690"/>
+            <wp:effectExtent l="0" t="0" r="7620" b="16510"/>
             <wp:wrapSquare wrapText="bothSides"/>
             <wp:docPr id="1775096091" name="Chart 1">
               <a:extLst xmlns:a="http://schemas.openxmlformats.org/drawingml/2006/main">
                 <a:ext uri="{FF2B5EF4-FFF2-40B4-BE49-F238E27FC236}">
                   <a16:creationId xmlns:a16="http://schemas.microsoft.com/office/drawing/2014/main" id="{44B21085-D9AB-944D-8F3B-444797770AAE}"/>
-                </a:ext>
-              </a:extLst>
-            </wp:docPr>
-            <wp:cNvGraphicFramePr/>
-            <a:graphic xmlns:a="http://schemas.openxmlformats.org/drawingml/2006/main">
-              <a:graphicData uri="http://schemas.openxmlformats.org/drawingml/2006/chart">
-                <c:chart xmlns:c="http://schemas.openxmlformats.org/drawingml/2006/chart" xmlns:r="http://schemas.openxmlformats.org/officeDocument/2006/relationships" r:id="rId7"/>
-              </a:graphicData>
-            </a:graphic>
-            <wp14:sizeRelH relativeFrom="page">
-              <wp14:pctWidth>0</wp14:pctWidth>
-            </wp14:sizeRelH>
-            <wp14:sizeRelV relativeFrom="page">
-              <wp14:pctHeight>0</wp14:pctHeight>
-            </wp14:sizeRelV>
-          </wp:anchor>
-        </w:drawing>
-      </w:r>
-      <w:r>
-        <w:rPr>
-          <w:rFonts w:ascii="Arial Narrow" w:hAnsi="Arial Narrow"/>
-          <w:i/>
-          <w:iCs/>
-          <w:noProof/>
-        </w:rPr>
-        <w:drawing>
-          <wp:anchor distT="0" distB="0" distL="114300" distR="114300" simplePos="0" relativeHeight="251659264" behindDoc="0" locked="0" layoutInCell="1" allowOverlap="1" wp14:anchorId="6EAF20BA" wp14:editId="2E167A41">
-            <wp:simplePos x="0" y="0"/>
-            <wp:positionH relativeFrom="column">
-              <wp:posOffset>3996256</wp:posOffset>
-            </wp:positionH>
-            <wp:positionV relativeFrom="page">
-              <wp:posOffset>2803525</wp:posOffset>
-            </wp:positionV>
-            <wp:extent cx="2888615" cy="1688465"/>
-            <wp:effectExtent l="0" t="0" r="6985" b="13335"/>
-            <wp:wrapSquare wrapText="bothSides"/>
-            <wp:docPr id="699383600" name="Chart 1">
-              <a:extLst xmlns:a="http://schemas.openxmlformats.org/drawingml/2006/main">
-                <a:ext uri="{FF2B5EF4-FFF2-40B4-BE49-F238E27FC236}">
-                  <a16:creationId xmlns:a16="http://schemas.microsoft.com/office/drawing/2014/main" id="{2432217C-BBC5-494C-A302-4462FB032F16}"/>
                 </a:ext>
               </a:extLst>
             </wp:docPr>
@@ -1529,244 +1922,12 @@
       <w:r>
         <w:rPr>
           <w:rFonts w:ascii="Arial Narrow" w:hAnsi="Arial Narrow"/>
-          <w:i/>
-          <w:iCs/>
-        </w:rPr>
-        <w:t>Classification Tree results:</w:t>
-      </w:r>
-      <w:r>
-        <w:rPr>
-          <w:rFonts w:ascii="Arial Narrow" w:hAnsi="Arial Narrow"/>
-        </w:rPr>
-        <w:t xml:space="preserve"> Figure 1A&amp;B (right) shows the accuracy (A) and F1(B) scores of the CT.</w:t>
-      </w:r>
-      <w:r>
-        <w:rPr>
-          <w:rFonts w:ascii="Arial Narrow" w:hAnsi="Arial Narrow"/>
-          <w:lang w:val="en-US"/>
-        </w:rPr>
-        <w:t xml:space="preserve"> </w:t>
-      </w:r>
-      <w:r>
-        <w:rPr>
-          <w:rFonts w:ascii="Arial Narrow" w:hAnsi="Arial Narrow"/>
-        </w:rPr>
-        <w:t xml:space="preserve">Generally, the results were quite interesting. Figure 1 </w:t>
-      </w:r>
-      <w:r>
-        <w:rPr>
-          <w:rFonts w:ascii="Arial Narrow" w:hAnsi="Arial Narrow"/>
-        </w:rPr>
-        <w:t>(right)</w:t>
-      </w:r>
-      <w:r>
-        <w:rPr>
-          <w:rFonts w:ascii="Arial Narrow" w:hAnsi="Arial Narrow"/>
-        </w:rPr>
-        <w:t xml:space="preserve"> shows the performance metrics of each of the classification tree for each imputation method per proportion of missing values. </w:t>
-      </w:r>
-      <w:r>
-        <w:rPr>
-          <w:rFonts w:ascii="Arial Narrow" w:hAnsi="Arial Narrow"/>
-          <w:lang w:val="en-US"/>
-        </w:rPr>
-        <w:t xml:space="preserve">As can be seen by </w:t>
-      </w:r>
-      <w:r>
-        <w:rPr>
-          <w:rFonts w:ascii="Arial Narrow" w:hAnsi="Arial Narrow"/>
-          <w:lang w:val="en-US"/>
-        </w:rPr>
-        <w:t>the accuracy and F1 Score graphs (Figure 1A &amp;B)</w:t>
-      </w:r>
-      <w:r>
-        <w:rPr>
-          <w:rFonts w:ascii="Arial Narrow" w:hAnsi="Arial Narrow"/>
-          <w:lang w:val="en-US"/>
-        </w:rPr>
-        <w:t>, both techniques perform</w:t>
-      </w:r>
-      <w:r>
-        <w:rPr>
-          <w:rFonts w:ascii="Arial Narrow" w:hAnsi="Arial Narrow"/>
-          <w:lang w:val="en-US"/>
-        </w:rPr>
-        <w:t>ed</w:t>
-      </w:r>
-      <w:r>
-        <w:rPr>
-          <w:rFonts w:ascii="Arial Narrow" w:hAnsi="Arial Narrow"/>
-          <w:lang w:val="en-US"/>
-        </w:rPr>
-        <w:t xml:space="preserve"> very well at 10% missing values, </w:t>
-      </w:r>
-      <w:r>
-        <w:rPr>
-          <w:rFonts w:ascii="Arial Narrow" w:hAnsi="Arial Narrow"/>
-          <w:lang w:val="en-US"/>
-        </w:rPr>
-        <w:t xml:space="preserve">with </w:t>
-      </w:r>
-      <w:r>
-        <w:rPr>
-          <w:rFonts w:ascii="Arial Narrow" w:hAnsi="Arial Narrow"/>
-          <w:lang w:val="en-US"/>
-        </w:rPr>
-        <w:t>performance degrad</w:t>
-      </w:r>
-      <w:r>
-        <w:rPr>
-          <w:rFonts w:ascii="Arial Narrow" w:hAnsi="Arial Narrow"/>
-          <w:lang w:val="en-US"/>
-        </w:rPr>
-        <w:t>ing</w:t>
-      </w:r>
-      <w:r>
-        <w:rPr>
-          <w:rFonts w:ascii="Arial Narrow" w:hAnsi="Arial Narrow"/>
-          <w:lang w:val="en-US"/>
-        </w:rPr>
-        <w:t xml:space="preserve"> as more missing values </w:t>
-      </w:r>
-      <w:r>
-        <w:rPr>
-          <w:rFonts w:ascii="Arial Narrow" w:hAnsi="Arial Narrow"/>
-          <w:lang w:val="en-US"/>
-        </w:rPr>
-        <w:t>were</w:t>
-      </w:r>
-      <w:r>
-        <w:rPr>
-          <w:rFonts w:ascii="Arial Narrow" w:hAnsi="Arial Narrow"/>
-          <w:lang w:val="en-US"/>
-        </w:rPr>
-        <w:t xml:space="preserve"> introduced and imputed. </w:t>
-      </w:r>
-      <w:r>
-        <w:rPr>
-          <w:rFonts w:ascii="Arial Narrow" w:hAnsi="Arial Narrow"/>
-          <w:lang w:val="en-US"/>
-        </w:rPr>
-        <w:t xml:space="preserve">The mode imputation </w:t>
-      </w:r>
-      <w:r>
-        <w:rPr>
-          <w:rFonts w:ascii="Arial Narrow" w:hAnsi="Arial Narrow"/>
-          <w:lang w:val="en-US"/>
-        </w:rPr>
-        <w:t xml:space="preserve">and </w:t>
-      </w:r>
-      <w:r>
-        <w:rPr>
-          <w:rFonts w:ascii="Arial Narrow" w:hAnsi="Arial Narrow"/>
-          <w:lang w:val="en-US"/>
-        </w:rPr>
-        <w:t>N</w:t>
-      </w:r>
-      <w:r>
-        <w:rPr>
-          <w:rFonts w:ascii="Arial Narrow" w:hAnsi="Arial Narrow"/>
-          <w:lang w:val="en-US"/>
-        </w:rPr>
-        <w:t>B imputation performed remarkably similar at</w:t>
-      </w:r>
-      <w:r>
-        <w:rPr>
-          <w:rFonts w:ascii="Arial Narrow" w:hAnsi="Arial Narrow"/>
-          <w:lang w:val="en-US"/>
-        </w:rPr>
-        <w:t xml:space="preserve"> </w:t>
-      </w:r>
-      <w:r>
-        <w:rPr>
-          <w:rFonts w:ascii="Arial Narrow" w:hAnsi="Arial Narrow"/>
-          <w:lang w:val="en-US"/>
-        </w:rPr>
-        <w:t>all levels of missing values tested (Accuracy and F1 score within 3%</w:t>
-      </w:r>
-      <w:r>
-        <w:rPr>
-          <w:rFonts w:ascii="Arial Narrow" w:hAnsi="Arial Narrow"/>
-          <w:lang w:val="en-US"/>
-        </w:rPr>
-        <w:t xml:space="preserve"> </w:t>
-      </w:r>
-      <w:r>
-        <w:rPr>
-          <w:rFonts w:ascii="Arial Narrow" w:hAnsi="Arial Narrow"/>
-          <w:lang w:val="en-US"/>
-        </w:rPr>
-        <w:t>difference).</w:t>
-      </w:r>
-      <w:r>
-        <w:rPr>
-          <w:rFonts w:ascii="Arial Narrow" w:hAnsi="Arial Narrow"/>
-          <w:lang w:val="en-US"/>
-        </w:rPr>
-        <w:t xml:space="preserve"> </w:t>
-      </w:r>
-      <w:r>
-        <w:rPr>
-          <w:rFonts w:ascii="Arial Narrow" w:hAnsi="Arial Narrow"/>
-          <w:lang w:val="en-US"/>
-        </w:rPr>
-        <w:t xml:space="preserve">Surprisingly, the classifier still predicted with remarkable accuracy at 70% missing values imputed. </w:t>
-      </w:r>
-      <w:r>
-        <w:rPr>
-          <w:rFonts w:ascii="Arial Narrow" w:hAnsi="Arial Narrow"/>
-          <w:lang w:val="en-US"/>
-        </w:rPr>
-        <w:t>The reason could possibly be</w:t>
-      </w:r>
-      <w:r>
-        <w:rPr>
-          <w:rFonts w:ascii="Arial Narrow" w:hAnsi="Arial Narrow"/>
-          <w:lang w:val="en-US"/>
-        </w:rPr>
-        <w:t xml:space="preserve"> because </w:t>
-      </w:r>
-      <w:r>
-        <w:rPr>
-          <w:rFonts w:ascii="Arial Narrow" w:hAnsi="Arial Narrow"/>
-          <w:lang w:val="en-US"/>
-        </w:rPr>
-        <w:t xml:space="preserve">of the skew prediction class </w:t>
-      </w:r>
-      <w:r>
-        <w:rPr>
-          <w:rFonts w:ascii="Arial Narrow" w:hAnsi="Arial Narrow"/>
-          <w:lang w:val="en-US"/>
-        </w:rPr>
-        <w:t xml:space="preserve">and </w:t>
-      </w:r>
-      <w:r>
-        <w:rPr>
-          <w:rFonts w:ascii="Arial Narrow" w:hAnsi="Arial Narrow"/>
-          <w:lang w:val="en-US"/>
-        </w:rPr>
-        <w:t xml:space="preserve">that the </w:t>
-      </w:r>
-      <w:r>
-        <w:rPr>
-          <w:rFonts w:ascii="Arial Narrow" w:hAnsi="Arial Narrow"/>
-          <w:lang w:val="en-US"/>
-        </w:rPr>
-        <w:t>missing values were introduced randomly, which mean</w:t>
-      </w:r>
-      <w:r>
-        <w:rPr>
-          <w:rFonts w:ascii="Arial Narrow" w:hAnsi="Arial Narrow"/>
-          <w:lang w:val="en-US"/>
-        </w:rPr>
-        <w:t>t</w:t>
-      </w:r>
-      <w:r>
-        <w:rPr>
-          <w:rFonts w:ascii="Arial Narrow" w:hAnsi="Arial Narrow"/>
-          <w:lang w:val="en-US"/>
-        </w:rPr>
-        <w:t xml:space="preserve"> that on average the skewed class distributions would be maintained, and mode imputation would still guess the correct prediction class quite often.</w:t>
+          <w:color w:val="FF0000"/>
+          <w:spacing w:val="-2"/>
+          <w:sz w:val="22"/>
+          <w:szCs w:val="22"/>
+        </w:rPr>
+        <w:t>Upon examining the accuracy levels across different datasets with varying proportions of missing values, noticeable fluctuations are observed. Notably, the accuracy trends vary for different datasets, with K-NN showing high accuracy initially for the naïve Bayes data, followed by a decline and subsequent increase. This indicates a gradual establishment of correctness proportions across the mode datasets at 10, 40, and 70.</w:t>
       </w:r>
     </w:p>
     <w:p>
@@ -1774,6 +1935,9 @@
         <w:jc w:val="both"/>
         <w:rPr>
           <w:rFonts w:ascii="Arial Narrow" w:hAnsi="Arial Narrow"/>
+          <w:spacing w:val="-2"/>
+          <w:sz w:val="22"/>
+          <w:szCs w:val="22"/>
         </w:rPr>
       </w:pPr>
     </w:p>
@@ -1790,42 +1954,22 @@
       <w:r>
         <w:rPr>
           <w:rFonts w:ascii="Arial Narrow" w:hAnsi="Arial Narrow"/>
-          <w:spacing w:val="-2"/>
-          <w:sz w:val="22"/>
-          <w:szCs w:val="22"/>
-        </w:rPr>
-        <w:t xml:space="preserve">After pre-processing, the optimal number of clusters were to be selected for the K-means clustering. </w:t>
-      </w:r>
-    </w:p>
-    <w:p>
-      <w:pPr>
-        <w:jc w:val="both"/>
-        <w:rPr>
-          <w:rFonts w:ascii="Arial Narrow" w:hAnsi="Arial Narrow"/>
-          <w:spacing w:val="-2"/>
-          <w:sz w:val="22"/>
-          <w:szCs w:val="22"/>
-        </w:rPr>
-      </w:pPr>
-      <w:r>
-        <w:rPr>
-          <w:rFonts w:ascii="Arial Narrow" w:hAnsi="Arial Narrow"/>
           <w:noProof/>
           <w:spacing w:val="-2"/>
           <w:sz w:val="22"/>
           <w:szCs w:val="22"/>
         </w:rPr>
         <w:drawing>
-          <wp:anchor distT="0" distB="0" distL="114300" distR="114300" simplePos="0" relativeHeight="251662336" behindDoc="0" locked="0" layoutInCell="1" allowOverlap="1" wp14:anchorId="09754C7C" wp14:editId="36497EA2">
+          <wp:anchor distT="0" distB="0" distL="114300" distR="114300" simplePos="0" relativeHeight="251662336" behindDoc="0" locked="0" layoutInCell="1" allowOverlap="1" wp14:anchorId="09754C7C" wp14:editId="4010CC5A">
             <wp:simplePos x="0" y="0"/>
             <wp:positionH relativeFrom="column">
-              <wp:posOffset>4008736</wp:posOffset>
+              <wp:posOffset>4076065</wp:posOffset>
             </wp:positionH>
             <wp:positionV relativeFrom="paragraph">
-              <wp:posOffset>807531</wp:posOffset>
+              <wp:posOffset>1407160</wp:posOffset>
             </wp:positionV>
-            <wp:extent cx="2868930" cy="2009775"/>
-            <wp:effectExtent l="0" t="0" r="13970" b="9525"/>
+            <wp:extent cx="2653030" cy="1816100"/>
+            <wp:effectExtent l="0" t="0" r="13970" b="12700"/>
             <wp:wrapSquare wrapText="bothSides"/>
             <wp:docPr id="1407497350" name="Chart 1">
               <a:extLst xmlns:a="http://schemas.openxmlformats.org/drawingml/2006/main">
@@ -1853,17 +1997,19 @@
         <w:rPr>
           <w:rFonts w:ascii="Arial Narrow" w:hAnsi="Arial Narrow"/>
           <w:noProof/>
+          <w:sz w:val="22"/>
+          <w:szCs w:val="22"/>
         </w:rPr>
         <mc:AlternateContent>
           <mc:Choice Requires="wps">
             <w:drawing>
-              <wp:anchor distT="0" distB="0" distL="114300" distR="114300" simplePos="0" relativeHeight="251669504" behindDoc="0" locked="0" layoutInCell="1" allowOverlap="1" wp14:anchorId="126CA5E7" wp14:editId="6B3A6C4D">
+              <wp:anchor distT="0" distB="0" distL="114300" distR="114300" simplePos="0" relativeHeight="251669504" behindDoc="0" locked="0" layoutInCell="1" allowOverlap="1" wp14:anchorId="126CA5E7" wp14:editId="52A4EE59">
                 <wp:simplePos x="0" y="0"/>
                 <wp:positionH relativeFrom="column">
-                  <wp:posOffset>3964940</wp:posOffset>
+                  <wp:posOffset>4112895</wp:posOffset>
                 </wp:positionH>
-                <wp:positionV relativeFrom="paragraph">
-                  <wp:posOffset>86360</wp:posOffset>
+                <wp:positionV relativeFrom="page">
+                  <wp:posOffset>6164580</wp:posOffset>
                 </wp:positionV>
                 <wp:extent cx="499110" cy="297180"/>
                 <wp:effectExtent l="0" t="0" r="0" b="0"/>
@@ -1932,7 +2078,7 @@
           </mc:Choice>
           <mc:Fallback>
             <w:pict>
-              <v:shape w14:anchorId="126CA5E7" id="_x0000_s1029" type="#_x0000_t202" style="position:absolute;left:0;text-align:left;margin-left:312.2pt;margin-top:6.8pt;width:39.3pt;height:23.4pt;z-index:251669504;visibility:visible;mso-wrap-style:square;mso-width-percent:0;mso-height-percent:0;mso-wrap-distance-left:9pt;mso-wrap-distance-top:0;mso-wrap-distance-right:9pt;mso-wrap-distance-bottom:0;mso-position-horizontal:absolute;mso-position-horizontal-relative:text;mso-position-vertical:absolute;mso-position-vertical-relative:text;mso-width-percent:0;mso-height-percent:0;mso-width-relative:margin;mso-height-relative:margin;v-text-anchor:top" o:gfxdata="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" fillcolor="white [3201]" stroked="f" strokeweight=".5pt">
+              <v:shape w14:anchorId="126CA5E7" id="_x0000_s1029" type="#_x0000_t202" style="position:absolute;left:0;text-align:left;margin-left:323.85pt;margin-top:485.4pt;width:39.3pt;height:23.4pt;z-index:251669504;visibility:visible;mso-wrap-style:square;mso-width-percent:0;mso-height-percent:0;mso-wrap-distance-left:9pt;mso-wrap-distance-top:0;mso-wrap-distance-right:9pt;mso-wrap-distance-bottom:0;mso-position-horizontal:absolute;mso-position-horizontal-relative:text;mso-position-vertical:absolute;mso-position-vertical-relative:page;mso-width-percent:0;mso-height-percent:0;mso-width-relative:margin;mso-height-relative:margin;v-text-anchor:top" o:gfxdata="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" fillcolor="white [3201]" stroked="f" strokeweight=".5pt">
                 <v:textbox>
                   <w:txbxContent>
                     <w:p>
@@ -1956,19 +2102,343 @@
                     </w:p>
                   </w:txbxContent>
                 </v:textbox>
+                <w10:wrap anchory="page"/>
               </v:shape>
             </w:pict>
           </mc:Fallback>
         </mc:AlternateContent>
       </w:r>
+      <w:proofErr w:type="spellStart"/>
       <w:r>
         <w:rPr>
           <w:rFonts w:ascii="Arial Narrow" w:hAnsi="Arial Narrow"/>
           <w:spacing w:val="-2"/>
           <w:sz w:val="22"/>
           <w:szCs w:val="22"/>
-        </w:rPr>
-        <w:t>In the report, it's crucial to summarize the significance of accuracy and F1 score evaluation metrics, particularly in the context of classification tasks, as they offer distinct insights into model performance. Accuracy in machine learning denotes the ratio of correctly classified instances to the total instances, serving as a measure of overall correctness. On the other hand, the F1 score represents the harmonic mean of precision and recall, both essential evaluation metrics. Ranging from 0 to 1, a higher F1 score indicates better model performance.</w:t>
+          <w:lang w:val="en-US"/>
+        </w:rPr>
+        <w:t>Farhangfar</w:t>
+      </w:r>
+      <w:proofErr w:type="spellEnd"/>
+      <w:r>
+        <w:rPr>
+          <w:rFonts w:ascii="Arial Narrow" w:hAnsi="Arial Narrow"/>
+          <w:spacing w:val="-2"/>
+          <w:sz w:val="22"/>
+          <w:szCs w:val="22"/>
+          <w:lang w:val="en-US"/>
+        </w:rPr>
+        <w:t xml:space="preserve"> </w:t>
+      </w:r>
+      <w:r>
+        <w:rPr>
+          <w:rFonts w:ascii="Arial Narrow" w:hAnsi="Arial Narrow"/>
+          <w:i/>
+          <w:iCs/>
+          <w:spacing w:val="-2"/>
+          <w:sz w:val="22"/>
+          <w:szCs w:val="22"/>
+          <w:lang w:val="en-US"/>
+        </w:rPr>
+        <w:t>et.al</w:t>
+      </w:r>
+      <w:r>
+        <w:rPr>
+          <w:rFonts w:ascii="Arial Narrow" w:hAnsi="Arial Narrow"/>
+          <w:i/>
+          <w:iCs/>
+          <w:spacing w:val="-2"/>
+          <w:sz w:val="22"/>
+          <w:szCs w:val="22"/>
+          <w:lang w:val="en-US"/>
+        </w:rPr>
+        <w:t>.</w:t>
+      </w:r>
+      <w:r>
+        <w:rPr>
+          <w:rFonts w:ascii="Arial Narrow" w:hAnsi="Arial Narrow"/>
+          <w:spacing w:val="-2"/>
+          <w:sz w:val="22"/>
+          <w:szCs w:val="22"/>
+          <w:lang w:val="en-US"/>
+        </w:rPr>
+        <w:t xml:space="preserve"> conducted a similar (albeit infinitely more complex) study</w:t>
+      </w:r>
+      <w:r>
+        <w:rPr>
+          <w:rFonts w:ascii="Arial Narrow" w:hAnsi="Arial Narrow"/>
+          <w:spacing w:val="-2"/>
+          <w:sz w:val="22"/>
+          <w:szCs w:val="22"/>
+          <w:lang w:val="en-US"/>
+        </w:rPr>
+        <w:t xml:space="preserve"> [3]</w:t>
+      </w:r>
+      <w:r>
+        <w:rPr>
+          <w:rFonts w:ascii="Arial Narrow" w:hAnsi="Arial Narrow"/>
+          <w:spacing w:val="-2"/>
+          <w:sz w:val="22"/>
+          <w:szCs w:val="22"/>
+          <w:lang w:val="en-US"/>
+        </w:rPr>
+        <w:t xml:space="preserve">. In it they tested </w:t>
+      </w:r>
+      <w:r>
+        <w:rPr>
+          <w:rFonts w:ascii="Arial Narrow" w:hAnsi="Arial Narrow"/>
+          <w:spacing w:val="-2"/>
+          <w:sz w:val="22"/>
+          <w:szCs w:val="22"/>
+          <w:lang w:val="en-US"/>
+        </w:rPr>
+        <w:t>6</w:t>
+      </w:r>
+      <w:r>
+        <w:rPr>
+          <w:rFonts w:ascii="Arial Narrow" w:hAnsi="Arial Narrow"/>
+          <w:spacing w:val="-2"/>
+          <w:sz w:val="22"/>
+          <w:szCs w:val="22"/>
+          <w:lang w:val="en-US"/>
+        </w:rPr>
+        <w:t xml:space="preserve"> different imputation methods with </w:t>
+      </w:r>
+      <w:r>
+        <w:rPr>
+          <w:rFonts w:ascii="Arial Narrow" w:hAnsi="Arial Narrow"/>
+          <w:spacing w:val="-2"/>
+          <w:sz w:val="22"/>
+          <w:szCs w:val="22"/>
+          <w:lang w:val="en-US"/>
+        </w:rPr>
+        <w:t xml:space="preserve">6 </w:t>
+      </w:r>
+      <w:r>
+        <w:rPr>
+          <w:rFonts w:ascii="Arial Narrow" w:hAnsi="Arial Narrow"/>
+          <w:spacing w:val="-2"/>
+          <w:sz w:val="22"/>
+          <w:szCs w:val="22"/>
+          <w:lang w:val="en-US"/>
+        </w:rPr>
+        <w:t>different</w:t>
+      </w:r>
+      <w:r>
+        <w:rPr>
+          <w:rFonts w:ascii="Arial Narrow" w:hAnsi="Arial Narrow"/>
+          <w:spacing w:val="-2"/>
+          <w:sz w:val="22"/>
+          <w:szCs w:val="22"/>
+          <w:lang w:val="en-US"/>
+        </w:rPr>
+        <w:t xml:space="preserve"> classification models</w:t>
+      </w:r>
+      <w:r>
+        <w:rPr>
+          <w:rFonts w:ascii="Arial Narrow" w:hAnsi="Arial Narrow"/>
+          <w:spacing w:val="-2"/>
+          <w:sz w:val="22"/>
+          <w:szCs w:val="22"/>
+          <w:lang w:val="en-US"/>
+        </w:rPr>
+        <w:t xml:space="preserve"> using the </w:t>
+      </w:r>
+      <w:r>
+        <w:rPr>
+          <w:rFonts w:ascii="Arial Narrow" w:hAnsi="Arial Narrow"/>
+          <w:spacing w:val="-2"/>
+          <w:sz w:val="22"/>
+          <w:szCs w:val="22"/>
+          <w:lang w:val="en-US"/>
+        </w:rPr>
+        <w:t>aggregated</w:t>
+      </w:r>
+      <w:r>
+        <w:rPr>
+          <w:rFonts w:ascii="Arial Narrow" w:hAnsi="Arial Narrow"/>
+          <w:spacing w:val="-2"/>
+          <w:sz w:val="22"/>
+          <w:szCs w:val="22"/>
+          <w:lang w:val="en-US"/>
+        </w:rPr>
+        <w:t xml:space="preserve"> scores of 15 datasets</w:t>
+      </w:r>
+      <w:r>
+        <w:rPr>
+          <w:rFonts w:ascii="Arial Narrow" w:hAnsi="Arial Narrow"/>
+          <w:spacing w:val="-2"/>
+          <w:sz w:val="22"/>
+          <w:szCs w:val="22"/>
+          <w:lang w:val="en-US"/>
+        </w:rPr>
+        <w:t xml:space="preserve"> (of which the ‘Nursery” dataset used in this assignment was one)</w:t>
+      </w:r>
+      <w:r>
+        <w:rPr>
+          <w:rFonts w:ascii="Arial Narrow" w:hAnsi="Arial Narrow"/>
+          <w:spacing w:val="-2"/>
+          <w:sz w:val="22"/>
+          <w:szCs w:val="22"/>
+          <w:lang w:val="en-US"/>
+        </w:rPr>
+        <w:t xml:space="preserve">. As their study was much more nuanced and they used a unique way to measure model performance, direct comparisons were tricky. </w:t>
+      </w:r>
+      <w:r>
+        <w:rPr>
+          <w:rFonts w:ascii="Arial Narrow" w:hAnsi="Arial Narrow"/>
+          <w:spacing w:val="-2"/>
+          <w:sz w:val="22"/>
+          <w:szCs w:val="22"/>
+          <w:lang w:val="en-US"/>
+        </w:rPr>
+        <w:t>What was clear from their study however was that different imputation methods worked better for some models than others</w:t>
+      </w:r>
+      <w:r>
+        <w:rPr>
+          <w:rFonts w:ascii="Arial Narrow" w:hAnsi="Arial Narrow"/>
+          <w:spacing w:val="-2"/>
+          <w:sz w:val="22"/>
+          <w:szCs w:val="22"/>
+          <w:lang w:val="en-US"/>
+        </w:rPr>
+        <w:t>, and that there was no ‘universally better’ imputation method</w:t>
+      </w:r>
+      <w:r>
+        <w:rPr>
+          <w:rFonts w:ascii="Arial Narrow" w:hAnsi="Arial Narrow"/>
+          <w:spacing w:val="-2"/>
+          <w:sz w:val="22"/>
+          <w:szCs w:val="22"/>
+          <w:lang w:val="en-US"/>
+        </w:rPr>
+        <w:t>.</w:t>
+      </w:r>
+      <w:r>
+        <w:rPr>
+          <w:rFonts w:ascii="Arial Narrow" w:hAnsi="Arial Narrow"/>
+          <w:spacing w:val="-2"/>
+          <w:sz w:val="22"/>
+          <w:szCs w:val="22"/>
+          <w:lang w:val="en-US"/>
+        </w:rPr>
+        <w:t xml:space="preserve"> </w:t>
+      </w:r>
+      <w:r>
+        <w:rPr>
+          <w:rFonts w:ascii="Arial Narrow" w:hAnsi="Arial Narrow"/>
+          <w:spacing w:val="-2"/>
+          <w:sz w:val="22"/>
+          <w:szCs w:val="22"/>
+          <w:lang w:val="en-US"/>
+        </w:rPr>
+        <w:t>Of all the imputation methods in their study, the mean imputation performed the worst.</w:t>
+      </w:r>
+      <w:r>
+        <w:rPr>
+          <w:rFonts w:ascii="Arial Narrow" w:hAnsi="Arial Narrow"/>
+          <w:spacing w:val="-2"/>
+          <w:sz w:val="22"/>
+          <w:szCs w:val="22"/>
+          <w:lang w:val="en-US"/>
+        </w:rPr>
+        <w:t xml:space="preserve"> This </w:t>
+      </w:r>
+      <w:r>
+        <w:rPr>
+          <w:rFonts w:ascii="Arial Narrow" w:hAnsi="Arial Narrow"/>
+          <w:spacing w:val="-2"/>
+          <w:sz w:val="22"/>
+          <w:szCs w:val="22"/>
+          <w:lang w:val="en-US"/>
+        </w:rPr>
+        <w:t>contrasts with</w:t>
+      </w:r>
+      <w:r>
+        <w:rPr>
+          <w:rFonts w:ascii="Arial Narrow" w:hAnsi="Arial Narrow"/>
+          <w:spacing w:val="-2"/>
+          <w:sz w:val="22"/>
+          <w:szCs w:val="22"/>
+          <w:lang w:val="en-US"/>
+        </w:rPr>
+        <w:t xml:space="preserve"> what we found. </w:t>
+      </w:r>
+      <w:r>
+        <w:rPr>
+          <w:rFonts w:ascii="Arial Narrow" w:hAnsi="Arial Narrow"/>
+          <w:spacing w:val="-2"/>
+          <w:sz w:val="22"/>
+          <w:szCs w:val="22"/>
+          <w:lang w:val="en-US"/>
+        </w:rPr>
+        <w:t xml:space="preserve">This could simply be explained by the different methodologies used for calculating the performance. </w:t>
+      </w:r>
+      <w:proofErr w:type="spellStart"/>
+      <w:r>
+        <w:rPr>
+          <w:rFonts w:ascii="Arial Narrow" w:hAnsi="Arial Narrow"/>
+          <w:spacing w:val="-2"/>
+          <w:sz w:val="22"/>
+          <w:szCs w:val="22"/>
+          <w:lang w:val="en-US"/>
+        </w:rPr>
+        <w:t>Farhangfar</w:t>
+      </w:r>
+      <w:proofErr w:type="spellEnd"/>
+      <w:r>
+        <w:rPr>
+          <w:rFonts w:ascii="Arial Narrow" w:hAnsi="Arial Narrow"/>
+          <w:spacing w:val="-2"/>
+          <w:sz w:val="22"/>
+          <w:szCs w:val="22"/>
+          <w:lang w:val="en-US"/>
+        </w:rPr>
+        <w:t xml:space="preserve"> </w:t>
+      </w:r>
+      <w:r>
+        <w:rPr>
+          <w:rFonts w:ascii="Arial Narrow" w:hAnsi="Arial Narrow"/>
+          <w:i/>
+          <w:iCs/>
+          <w:spacing w:val="-2"/>
+          <w:sz w:val="22"/>
+          <w:szCs w:val="22"/>
+          <w:lang w:val="en-US"/>
+        </w:rPr>
+        <w:t>et.al.</w:t>
+      </w:r>
+      <w:r>
+        <w:rPr>
+          <w:rFonts w:ascii="Arial Narrow" w:hAnsi="Arial Narrow"/>
+          <w:i/>
+          <w:iCs/>
+          <w:spacing w:val="-2"/>
+          <w:sz w:val="22"/>
+          <w:szCs w:val="22"/>
+          <w:lang w:val="en-US"/>
+        </w:rPr>
+        <w:t xml:space="preserve"> </w:t>
+      </w:r>
+      <w:r>
+        <w:rPr>
+          <w:rFonts w:ascii="Arial Narrow" w:hAnsi="Arial Narrow"/>
+          <w:spacing w:val="-2"/>
+          <w:sz w:val="22"/>
+          <w:szCs w:val="22"/>
+          <w:lang w:val="en-US"/>
+        </w:rPr>
+        <w:t>measured their performance by calculating the classification error which was based on a zero-one loss [3].</w:t>
+      </w:r>
+      <w:r>
+        <w:rPr>
+          <w:rFonts w:ascii="Arial Narrow" w:hAnsi="Arial Narrow"/>
+          <w:spacing w:val="-2"/>
+          <w:sz w:val="22"/>
+          <w:szCs w:val="22"/>
+          <w:lang w:val="en-US"/>
+        </w:rPr>
+        <w:t xml:space="preserve"> </w:t>
       </w:r>
     </w:p>
     <w:p>
@@ -1976,39 +2446,75 @@
         <w:jc w:val="both"/>
         <w:rPr>
           <w:rFonts w:ascii="Arial Narrow" w:hAnsi="Arial Narrow"/>
-          <w:spacing w:val="-2"/>
-          <w:sz w:val="22"/>
-          <w:szCs w:val="22"/>
         </w:rPr>
       </w:pPr>
     </w:p>
     <w:p>
       <w:pPr>
+        <w:pStyle w:val="ListParagraph"/>
+        <w:numPr>
+          <w:ilvl w:val="0"/>
+          <w:numId w:val="4"/>
+        </w:numPr>
+        <w:spacing w:after="160"/>
         <w:jc w:val="both"/>
         <w:rPr>
           <w:rFonts w:ascii="Arial Narrow" w:hAnsi="Arial Narrow"/>
-          <w:spacing w:val="-2"/>
-          <w:sz w:val="22"/>
-          <w:szCs w:val="22"/>
+          <w:b/>
+          <w:bCs/>
+          <w:sz w:val="22"/>
+          <w:szCs w:val="22"/>
+          <w:u w:val="single"/>
         </w:rPr>
       </w:pPr>
       <w:r>
         <w:rPr>
           <w:rFonts w:ascii="Arial Narrow" w:hAnsi="Arial Narrow"/>
+          <w:b/>
+          <w:bCs/>
+          <w:sz w:val="22"/>
+          <w:szCs w:val="22"/>
+          <w:u w:val="single"/>
+        </w:rPr>
+        <w:t xml:space="preserve">Conclusion </w:t>
+      </w:r>
+    </w:p>
+    <w:p>
+      <w:pPr>
+        <w:jc w:val="both"/>
+        <w:rPr>
+          <w:rFonts w:ascii="Arial Narrow" w:hAnsi="Arial Narrow"/>
+          <w:sz w:val="22"/>
+          <w:szCs w:val="22"/>
+        </w:rPr>
+      </w:pPr>
+      <w:r>
+        <w:rPr>
+          <w:rFonts w:ascii="Arial Narrow" w:hAnsi="Arial Narrow"/>
+          <w:sz w:val="22"/>
+          <w:szCs w:val="22"/>
+        </w:rPr>
+        <w:t xml:space="preserve">In conclusion, the analysis of the </w:t>
+      </w:r>
+      <w:r>
+        <w:rPr>
+          <w:rFonts w:ascii="Arial Narrow" w:hAnsi="Arial Narrow"/>
           <w:noProof/>
+          <w:sz w:val="22"/>
+          <w:szCs w:val="22"/>
         </w:rPr>
         <mc:AlternateContent>
           <mc:Choice Requires="wps">
             <w:drawing>
-              <wp:anchor distT="0" distB="0" distL="114300" distR="114300" simplePos="0" relativeHeight="251670528" behindDoc="0" locked="0" layoutInCell="1" allowOverlap="1" wp14:anchorId="4C8D2A8A" wp14:editId="1AFA0D33">
+              <wp:anchor distT="0" distB="0" distL="114300" distR="114300" simplePos="0" relativeHeight="251670528" behindDoc="0" locked="0" layoutInCell="1" allowOverlap="1" wp14:anchorId="4C8D2A8A" wp14:editId="4CF0ADF2">
                 <wp:simplePos x="0" y="0"/>
                 <wp:positionH relativeFrom="column">
-                  <wp:posOffset>4041657</wp:posOffset>
+                  <wp:posOffset>4115435</wp:posOffset>
                 </wp:positionH>
                 <wp:positionV relativeFrom="paragraph">
-                  <wp:posOffset>478332</wp:posOffset>
+                  <wp:posOffset>333375</wp:posOffset>
                 </wp:positionV>
-                <wp:extent cx="425303" cy="350343"/>
+                <wp:extent cx="424815" cy="349885"/>
                 <wp:effectExtent l="0" t="0" r="0" b="5715"/>
                 <wp:wrapNone/>
                 <wp:docPr id="922686162" name="Text Box 1"/>
@@ -2020,7 +2526,7 @@
                       <wps:spPr>
                         <a:xfrm>
                           <a:off x="0" y="0"/>
-                          <a:ext cx="425303" cy="350343"/>
+                          <a:ext cx="424815" cy="349885"/>
                         </a:xfrm>
                         <a:prstGeom prst="rect">
                           <a:avLst/>
@@ -2050,16 +2556,7 @@
                                 <w:sz w:val="28"/>
                                 <w:szCs w:val="28"/>
                               </w:rPr>
-                              <w:t>2</w:t>
-                            </w:r>
-                            <w:r>
-                              <w:rPr>
-                                <w:b/>
-                                <w:bCs/>
-                                <w:sz w:val="28"/>
-                                <w:szCs w:val="28"/>
-                              </w:rPr>
-                              <w:t>B</w:t>
+                              <w:t>2B</w:t>
                             </w:r>
                           </w:p>
                         </w:txbxContent>
@@ -2084,7 +2581,7 @@
           </mc:Choice>
           <mc:Fallback>
             <w:pict>
-              <v:shape w14:anchorId="4C8D2A8A" id="_x0000_s1030" type="#_x0000_t202" style="position:absolute;left:0;text-align:left;margin-left:318.25pt;margin-top:37.65pt;width:33.5pt;height:27.6pt;z-index:251670528;visibility:visible;mso-wrap-style:square;mso-width-percent:0;mso-height-percent:0;mso-wrap-distance-left:9pt;mso-wrap-distance-top:0;mso-wrap-distance-right:9pt;mso-wrap-distance-bottom:0;mso-position-horizontal:absolute;mso-position-horizontal-relative:text;mso-position-vertical:absolute;mso-position-vertical-relative:text;mso-width-percent:0;mso-height-percent:0;mso-width-relative:margin;mso-height-relative:margin;v-text-anchor:top" o:gfxdata="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" fillcolor="white [3201]" stroked="f" strokeweight=".5pt">
+              <v:shape w14:anchorId="4C8D2A8A" id="_x0000_s1030" type="#_x0000_t202" style="position:absolute;left:0;text-align:left;margin-left:324.05pt;margin-top:26.25pt;width:33.45pt;height:27.55pt;z-index:251670528;visibility:visible;mso-wrap-style:square;mso-width-percent:0;mso-height-percent:0;mso-wrap-distance-left:9pt;mso-wrap-distance-top:0;mso-wrap-distance-right:9pt;mso-wrap-distance-bottom:0;mso-position-horizontal:absolute;mso-position-horizontal-relative:text;mso-position-vertical:absolute;mso-position-vertical-relative:text;mso-width-percent:0;mso-height-percent:0;mso-width-relative:margin;mso-height-relative:margin;v-text-anchor:top" o:gfxdata="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" fillcolor="white [3201]" stroked="f" strokeweight=".5pt">
                 <v:textbox>
                   <w:txbxContent>
                     <w:p>
@@ -2103,16 +2600,7 @@
                           <w:sz w:val="28"/>
                           <w:szCs w:val="28"/>
                         </w:rPr>
-                        <w:t>2</w:t>
-                      </w:r>
-                      <w:r>
-                        <w:rPr>
-                          <w:b/>
-                          <w:bCs/>
-                          <w:sz w:val="28"/>
-                          <w:szCs w:val="28"/>
-                        </w:rPr>
-                        <w:t>B</w:t>
+                        <w:t>2B</w:t>
                       </w:r>
                     </w:p>
                   </w:txbxContent>
@@ -2122,22 +2610,12 @@
           </mc:Fallback>
         </mc:AlternateContent>
       </w:r>
-      <w:r>
-        <w:rPr>
-          <w:rFonts w:ascii="Arial Narrow" w:hAnsi="Arial Narrow"/>
-          <w:spacing w:val="-2"/>
-          <w:sz w:val="22"/>
-          <w:szCs w:val="22"/>
-        </w:rPr>
-        <w:t>Upon examining the accuracy levels across different datasets with varying proportions of missing values, noticeable fluctuations are observed. Notably, the accuracy trends vary for different datasets, with K-NN showing high accuracy initially for the naïve Bayes data, followed by a decline and subsequent increase. This indicates a gradual establishment of correctness proportions across the mode datasets at 10, 40, and 70.</w:t>
-      </w:r>
     </w:p>
     <w:p>
       <w:pPr>
         <w:jc w:val="both"/>
         <w:rPr>
           <w:rFonts w:ascii="Arial Narrow" w:hAnsi="Arial Narrow"/>
-          <w:spacing w:val="-2"/>
           <w:sz w:val="22"/>
           <w:szCs w:val="22"/>
         </w:rPr>
@@ -2145,55 +2623,66 @@
     </w:p>
     <w:p>
       <w:pPr>
+        <w:pStyle w:val="ListParagraph"/>
+        <w:numPr>
+          <w:ilvl w:val="0"/>
+          <w:numId w:val="4"/>
+        </w:numPr>
+        <w:spacing w:after="160"/>
         <w:jc w:val="both"/>
         <w:rPr>
-          <w:rFonts w:ascii="Arial Narrow" w:hAnsi="Arial Narrow"/>
-          <w:spacing w:val="-2"/>
-          <w:sz w:val="22"/>
-          <w:szCs w:val="22"/>
-          <w:lang w:val="en-US"/>
+          <w:b/>
+          <w:bCs/>
+          <w:sz w:val="22"/>
+          <w:szCs w:val="22"/>
+          <w:u w:val="single"/>
         </w:rPr>
       </w:pPr>
+      <w:r>
+        <w:rPr>
+          <w:b/>
+          <w:bCs/>
+          <w:sz w:val="22"/>
+          <w:szCs w:val="22"/>
+          <w:u w:val="single"/>
+        </w:rPr>
+        <w:t>References</w:t>
+      </w:r>
     </w:p>
     <w:p>
       <w:pPr>
+        <w:pStyle w:val="NormalWeb"/>
+        <w:numPr>
+          <w:ilvl w:val="0"/>
+          <w:numId w:val="6"/>
+        </w:numPr>
         <w:jc w:val="both"/>
         <w:rPr>
           <w:rFonts w:ascii="Arial Narrow" w:hAnsi="Arial Narrow"/>
-          <w:spacing w:val="-2"/>
           <w:sz w:val="22"/>
           <w:szCs w:val="22"/>
         </w:rPr>
       </w:pPr>
-    </w:p>
-    <w:p>
-      <w:pPr>
-        <w:jc w:val="both"/>
-        <w:rPr>
-          <w:rFonts w:ascii="Arial Narrow" w:hAnsi="Arial Narrow"/>
-          <w:spacing w:val="-2"/>
-          <w:sz w:val="22"/>
-          <w:szCs w:val="22"/>
-        </w:rPr>
-      </w:pPr>
       <w:r>
         <w:rPr>
           <w:rFonts w:ascii="Arial Narrow" w:hAnsi="Arial Narrow"/>
           <w:noProof/>
+          <w:sz w:val="22"/>
+          <w:szCs w:val="22"/>
         </w:rPr>
         <mc:AlternateContent>
           <mc:Choice Requires="wps">
             <w:drawing>
-              <wp:anchor distT="0" distB="0" distL="114300" distR="114300" simplePos="0" relativeHeight="251664384" behindDoc="0" locked="0" layoutInCell="1" allowOverlap="1" wp14:anchorId="4163BA4F" wp14:editId="0FEC30B4">
+              <wp:anchor distT="0" distB="0" distL="114300" distR="114300" simplePos="0" relativeHeight="251664384" behindDoc="0" locked="0" layoutInCell="1" allowOverlap="1" wp14:anchorId="4163BA4F" wp14:editId="22DB5FCF">
                 <wp:simplePos x="0" y="0"/>
                 <wp:positionH relativeFrom="column">
-                  <wp:posOffset>3995458</wp:posOffset>
+                  <wp:posOffset>4076065</wp:posOffset>
                 </wp:positionH>
                 <wp:positionV relativeFrom="paragraph">
-                  <wp:posOffset>94263</wp:posOffset>
+                  <wp:posOffset>273050</wp:posOffset>
                 </wp:positionV>
-                <wp:extent cx="2889885" cy="325755"/>
-                <wp:effectExtent l="0" t="0" r="18415" b="17145"/>
+                <wp:extent cx="2653030" cy="325755"/>
+                <wp:effectExtent l="0" t="0" r="13970" b="17145"/>
                 <wp:wrapSquare wrapText="bothSides"/>
                 <wp:docPr id="196500552" name="Text Box 1"/>
                 <wp:cNvGraphicFramePr/>
@@ -2204,7 +2693,7 @@
                       <wps:spPr>
                         <a:xfrm>
                           <a:off x="0" y="0"/>
-                          <a:ext cx="2889885" cy="325755"/>
+                          <a:ext cx="2653030" cy="325755"/>
                         </a:xfrm>
                         <a:prstGeom prst="rect">
                           <a:avLst/>
@@ -2284,7 +2773,7 @@
           </mc:Choice>
           <mc:Fallback>
             <w:pict>
-              <v:shape w14:anchorId="4163BA4F" id="_x0000_s1031" type="#_x0000_t202" style="position:absolute;left:0;text-align:left;margin-left:314.6pt;margin-top:7.4pt;width:227.55pt;height:25.65pt;z-index:251664384;visibility:visible;mso-wrap-style:square;mso-width-percent:0;mso-height-percent:0;mso-wrap-distance-left:9pt;mso-wrap-distance-top:0;mso-wrap-distance-right:9pt;mso-wrap-distance-bottom:0;mso-position-horizontal:absolute;mso-position-horizontal-relative:text;mso-position-vertical:absolute;mso-position-vertical-relative:text;mso-width-percent:0;mso-height-percent:0;mso-width-relative:margin;mso-height-relative:margin;v-text-anchor:top" o:gfxdata="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" fillcolor="white [3201]" strokeweight=".5pt">
+              <v:shape w14:anchorId="4163BA4F" id="_x0000_s1031" type="#_x0000_t202" style="position:absolute;left:0;text-align:left;margin-left:320.95pt;margin-top:21.5pt;width:208.9pt;height:25.65pt;z-index:251664384;visibility:visible;mso-wrap-style:square;mso-width-percent:0;mso-height-percent:0;mso-wrap-distance-left:9pt;mso-wrap-distance-top:0;mso-wrap-distance-right:9pt;mso-wrap-distance-bottom:0;mso-position-horizontal:absolute;mso-position-horizontal-relative:text;mso-position-vertical:absolute;mso-position-vertical-relative:text;mso-width-percent:0;mso-height-percent:0;mso-width-relative:margin;mso-height-relative:margin;v-text-anchor:top" o:gfxdata="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" fillcolor="white [3201]" strokeweight=".5pt">
                 <v:textbox>
                   <w:txbxContent>
                     <w:p>
@@ -2337,204 +2826,13 @@
           </mc:Fallback>
         </mc:AlternateContent>
       </w:r>
-    </w:p>
-    <w:p>
-      <w:pPr>
-        <w:jc w:val="both"/>
-        <w:rPr>
-          <w:rFonts w:ascii="Arial Narrow" w:hAnsi="Arial Narrow"/>
-          <w:spacing w:val="-2"/>
-          <w:sz w:val="22"/>
-          <w:szCs w:val="22"/>
-        </w:rPr>
-      </w:pPr>
-    </w:p>
-    <w:p>
-      <w:pPr>
-        <w:jc w:val="both"/>
-        <w:rPr>
-          <w:rFonts w:ascii="Arial Narrow" w:hAnsi="Arial Narrow"/>
-          <w:spacing w:val="-2"/>
-          <w:sz w:val="22"/>
-          <w:szCs w:val="22"/>
-        </w:rPr>
-      </w:pPr>
-    </w:p>
-    <w:p>
-      <w:pPr>
-        <w:jc w:val="both"/>
-        <w:rPr>
-          <w:rFonts w:ascii="Arial Narrow" w:hAnsi="Arial Narrow"/>
-          <w:spacing w:val="-2"/>
-          <w:sz w:val="22"/>
-          <w:szCs w:val="22"/>
-        </w:rPr>
-      </w:pPr>
-    </w:p>
-    <w:p>
-      <w:pPr>
-        <w:jc w:val="both"/>
-        <w:rPr>
-          <w:rFonts w:ascii="Arial Narrow" w:hAnsi="Arial Narrow"/>
-          <w:spacing w:val="-2"/>
-          <w:sz w:val="22"/>
-          <w:szCs w:val="22"/>
-        </w:rPr>
-      </w:pPr>
-    </w:p>
-    <w:p>
-      <w:pPr>
-        <w:jc w:val="both"/>
-        <w:rPr>
-          <w:rFonts w:ascii="Arial Narrow" w:hAnsi="Arial Narrow"/>
-        </w:rPr>
-      </w:pPr>
-    </w:p>
-    <w:p>
-      <w:pPr>
-        <w:jc w:val="both"/>
-        <w:rPr>
-          <w:rFonts w:ascii="Arial Narrow" w:hAnsi="Arial Narrow"/>
-        </w:rPr>
-      </w:pPr>
-    </w:p>
-    <w:p>
-      <w:pPr>
-        <w:jc w:val="both"/>
-        <w:rPr>
-          <w:rFonts w:ascii="Arial Narrow" w:hAnsi="Arial Narrow"/>
-        </w:rPr>
-      </w:pPr>
-    </w:p>
-    <w:p>
-      <w:pPr>
-        <w:jc w:val="both"/>
-        <w:rPr>
-          <w:rFonts w:ascii="Arial Narrow" w:hAnsi="Arial Narrow"/>
-        </w:rPr>
-      </w:pPr>
-    </w:p>
-    <w:p>
-      <w:pPr>
-        <w:jc w:val="both"/>
-        <w:rPr>
-          <w:rFonts w:ascii="Arial Narrow" w:hAnsi="Arial Narrow"/>
-        </w:rPr>
-      </w:pPr>
-    </w:p>
-    <w:p>
-      <w:pPr>
-        <w:jc w:val="both"/>
-        <w:rPr>
-          <w:rFonts w:ascii="Arial Narrow" w:hAnsi="Arial Narrow"/>
-        </w:rPr>
-      </w:pPr>
-    </w:p>
-    <w:p>
-      <w:pPr>
-        <w:jc w:val="both"/>
-        <w:rPr>
-          <w:rFonts w:ascii="Arial Narrow" w:hAnsi="Arial Narrow"/>
-        </w:rPr>
-      </w:pPr>
-    </w:p>
-    <w:p>
-      <w:pPr>
-        <w:pStyle w:val="ListParagraph"/>
-        <w:numPr>
-          <w:ilvl w:val="0"/>
-          <w:numId w:val="4"/>
-        </w:numPr>
-        <w:spacing w:after="160"/>
-        <w:jc w:val="both"/>
-        <w:rPr>
-          <w:rFonts w:ascii="Arial Narrow" w:hAnsi="Arial Narrow"/>
-          <w:u w:val="single"/>
-        </w:rPr>
-      </w:pPr>
-      <w:r>
-        <w:rPr>
-          <w:rFonts w:ascii="Arial Narrow" w:hAnsi="Arial Narrow"/>
-          <w:u w:val="single"/>
-        </w:rPr>
-        <w:lastRenderedPageBreak/>
-        <w:t xml:space="preserve">Conclusion </w:t>
-      </w:r>
-    </w:p>
-    <w:p>
-      <w:pPr>
-        <w:jc w:val="both"/>
-        <w:rPr>
-          <w:rFonts w:ascii="Arial Narrow" w:hAnsi="Arial Narrow"/>
-        </w:rPr>
-      </w:pPr>
-      <w:r>
-        <w:rPr>
-          <w:rFonts w:ascii="Arial Narrow" w:hAnsi="Arial Narrow"/>
-        </w:rPr>
-        <w:t xml:space="preserve">In conclusion, the analysis of the </w:t>
-      </w:r>
-    </w:p>
-    <w:p>
-      <w:pPr>
-        <w:jc w:val="both"/>
-        <w:rPr>
-          <w:rFonts w:ascii="Arial Narrow" w:hAnsi="Arial Narrow"/>
-        </w:rPr>
-      </w:pPr>
-      <w:r>
-        <w:rPr>
-          <w:rFonts w:ascii="Arial Narrow" w:hAnsi="Arial Narrow"/>
-        </w:rPr>
-        <w:t>This was showed to be quite sensitive to the skew class distribution, and different results may be obtained from datasets with more even class distributions and non-random missing values.</w:t>
-      </w:r>
-    </w:p>
-    <w:p>
-      <w:pPr>
-        <w:jc w:val="both"/>
-        <w:rPr>
-          <w:rFonts w:ascii="Arial Narrow" w:hAnsi="Arial Narrow"/>
-          <w:sz w:val="22"/>
-          <w:szCs w:val="22"/>
-        </w:rPr>
-      </w:pPr>
-    </w:p>
-    <w:p>
-      <w:pPr>
-        <w:pStyle w:val="ListParagraph"/>
-        <w:numPr>
-          <w:ilvl w:val="0"/>
-          <w:numId w:val="4"/>
-        </w:numPr>
-        <w:spacing w:after="160"/>
-        <w:jc w:val="both"/>
-        <w:rPr>
-          <w:rFonts w:ascii="Arial Narrow" w:hAnsi="Arial Narrow"/>
-          <w:sz w:val="22"/>
-          <w:szCs w:val="22"/>
-          <w:u w:val="single"/>
-        </w:rPr>
-      </w:pPr>
-      <w:r>
-        <w:rPr>
-          <w:rFonts w:ascii="Arial Narrow" w:hAnsi="Arial Narrow"/>
-          <w:sz w:val="22"/>
-          <w:szCs w:val="22"/>
-          <w:u w:val="single"/>
-        </w:rPr>
-        <w:t>References</w:t>
-      </w:r>
-    </w:p>
-    <w:p>
-      <w:pPr>
-        <w:pStyle w:val="NormalWeb"/>
-        <w:numPr>
-          <w:ilvl w:val="0"/>
-          <w:numId w:val="4"/>
-        </w:numPr>
-      </w:pPr>
-      <w:r>
-        <w:t xml:space="preserve">[1] </w:t>
+      <w:r>
+        <w:rPr>
+          <w:rFonts w:ascii="Arial Narrow" w:hAnsi="Arial Narrow"/>
+          <w:sz w:val="22"/>
+          <w:szCs w:val="22"/>
+        </w:rPr>
+        <w:t xml:space="preserve">J. D. Kelleher, D. Aoife, and M. N. Brian, “Data Exploration,” in Fundamentals of Machine Learning for Predictive Data Analytics, 2nd ed, Cambridge, Massachusetts: The MIT Press, 2020, p. 63 </w:t>
       </w:r>
     </w:p>
     <w:p>
@@ -2552,34 +2850,57 @@
         </w:rPr>
       </w:pPr>
       <w:r>
-        <w:t xml:space="preserve">J. D. Kelleher, D. Aoife, and M. N. Brian, “Data Exploration,” in </w:t>
-      </w:r>
-      <w:r>
-        <w:rPr>
-          <w:i/>
-          <w:iCs/>
-        </w:rPr>
-        <w:t>Fundamentals of Machine Learning for Predictive Data Analytics</w:t>
-      </w:r>
-      <w:r>
-        <w:t xml:space="preserve">, 2nd ed, Cambridge, Massachusetts: The MIT Press, 2020, p. 63 </w:t>
-      </w:r>
-      <w:r>
-        <w:rPr>
-          <w:rFonts w:ascii="Arial Narrow" w:hAnsi="Arial Narrow"/>
-          <w:sz w:val="22"/>
-          <w:szCs w:val="22"/>
-        </w:rPr>
-        <w:t xml:space="preserve">J.L. Shafer, Analysis of Incomplete Multivariate Data, Chapman and Hall, London, 1997. </w:t>
+        <w:rPr>
+          <w:rFonts w:ascii="Arial Narrow" w:hAnsi="Arial Narrow"/>
+          <w:sz w:val="22"/>
+          <w:szCs w:val="22"/>
+        </w:rPr>
+        <w:t xml:space="preserve">A. </w:t>
+      </w:r>
+      <w:proofErr w:type="spellStart"/>
+      <w:r>
+        <w:rPr>
+          <w:rFonts w:ascii="Arial Narrow" w:hAnsi="Arial Narrow"/>
+          <w:sz w:val="22"/>
+          <w:szCs w:val="22"/>
+        </w:rPr>
+        <w:t>Farhangfar</w:t>
+      </w:r>
+      <w:proofErr w:type="spellEnd"/>
+      <w:r>
+        <w:rPr>
+          <w:rFonts w:ascii="Arial Narrow" w:hAnsi="Arial Narrow"/>
+          <w:sz w:val="22"/>
+          <w:szCs w:val="22"/>
+        </w:rPr>
+        <w:t xml:space="preserve">, L. Kurgan, and J. Dy, “Impact of imputation of missing values on classification error for discrete data,” Pattern Recognition, vol. 41, no. 12, pp. 3692–3705, Dec. 2008. doi:10.1016/j.patcog.2008.05.019 </w:t>
       </w:r>
     </w:p>
     <w:p>
       <w:pPr>
-        <w:pStyle w:val="ListParagraph"/>
+        <w:pStyle w:val="NormalWeb"/>
         <w:numPr>
           <w:ilvl w:val="0"/>
           <w:numId w:val="6"/>
         </w:numPr>
+        <w:jc w:val="both"/>
+        <w:rPr>
+          <w:rFonts w:ascii="Arial Narrow" w:hAnsi="Arial Narrow"/>
+          <w:sz w:val="22"/>
+          <w:szCs w:val="22"/>
+        </w:rPr>
+      </w:pPr>
+      <w:r>
+        <w:rPr>
+          <w:rFonts w:ascii="Arial Narrow" w:hAnsi="Arial Narrow"/>
+          <w:sz w:val="22"/>
+          <w:szCs w:val="22"/>
+        </w:rPr>
+        <w:t xml:space="preserve"> J. L. Schafer, Analysis of incomplete multivariate data, Aug. 1997. doi:10.1201/9781439821862 </w:t>
+      </w:r>
+    </w:p>
+    <w:p>
+      <w:pPr>
         <w:jc w:val="both"/>
         <w:rPr>
           <w:rFonts w:ascii="Arial Narrow" w:hAnsi="Arial Narrow"/>
@@ -4254,6 +4575,744 @@
             </a:pPr>
             <a:r>
               <a:rPr lang="en-GB"/>
+              <a:t>Classification Tree: F1</a:t>
+            </a:r>
+          </a:p>
+        </c:rich>
+      </c:tx>
+      <c:layout>
+        <c:manualLayout>
+          <c:xMode val="edge"/>
+          <c:yMode val="edge"/>
+          <c:x val="0.33253527061535104"/>
+          <c:y val="0"/>
+        </c:manualLayout>
+      </c:layout>
+      <c:overlay val="0"/>
+      <c:spPr>
+        <a:noFill/>
+        <a:ln>
+          <a:noFill/>
+        </a:ln>
+        <a:effectLst/>
+      </c:spPr>
+      <c:txPr>
+        <a:bodyPr rot="0" spcFirstLastPara="1" vertOverflow="ellipsis" vert="horz" wrap="square" anchor="ctr" anchorCtr="1"/>
+        <a:lstStyle/>
+        <a:p>
+          <a:pPr>
+            <a:defRPr sz="960" b="0" i="0" u="none" strike="noStrike" kern="1200" spc="0" baseline="0">
+              <a:solidFill>
+                <a:schemeClr val="tx1">
+                  <a:lumMod val="65000"/>
+                  <a:lumOff val="35000"/>
+                </a:schemeClr>
+              </a:solidFill>
+              <a:latin typeface="+mn-lt"/>
+              <a:ea typeface="+mn-ea"/>
+              <a:cs typeface="+mn-cs"/>
+            </a:defRPr>
+          </a:pPr>
+          <a:endParaRPr lang="en-US"/>
+        </a:p>
+      </c:txPr>
+    </c:title>
+    <c:autoTitleDeleted val="0"/>
+    <c:plotArea>
+      <c:layout>
+        <c:manualLayout>
+          <c:layoutTarget val="inner"/>
+          <c:xMode val="edge"/>
+          <c:yMode val="edge"/>
+          <c:x val="0.10448467518170473"/>
+          <c:y val="0.11195179109474389"/>
+          <c:w val="0.84715304739468567"/>
+          <c:h val="0.58202868598572821"/>
+        </c:manualLayout>
+      </c:layout>
+      <c:barChart>
+        <c:barDir val="col"/>
+        <c:grouping val="clustered"/>
+        <c:varyColors val="0"/>
+        <c:ser>
+          <c:idx val="0"/>
+          <c:order val="0"/>
+          <c:tx>
+            <c:strRef>
+              <c:f>'NewResults_End)'!$N$3</c:f>
+              <c:strCache>
+                <c:ptCount val="1"/>
+                <c:pt idx="0">
+                  <c:v>Control</c:v>
+                </c:pt>
+              </c:strCache>
+            </c:strRef>
+          </c:tx>
+          <c:spPr>
+            <a:solidFill>
+              <a:schemeClr val="accent1"/>
+            </a:solidFill>
+            <a:ln>
+              <a:noFill/>
+            </a:ln>
+            <a:effectLst/>
+          </c:spPr>
+          <c:invertIfNegative val="0"/>
+          <c:dLbls>
+            <c:spPr>
+              <a:noFill/>
+              <a:ln>
+                <a:noFill/>
+              </a:ln>
+              <a:effectLst/>
+            </c:spPr>
+            <c:txPr>
+              <a:bodyPr rot="0" spcFirstLastPara="1" vertOverflow="ellipsis" vert="horz" wrap="square" anchor="ctr" anchorCtr="1"/>
+              <a:lstStyle/>
+              <a:p>
+                <a:pPr>
+                  <a:defRPr sz="800" b="0" i="0" u="none" strike="noStrike" kern="1200" baseline="0">
+                    <a:solidFill>
+                      <a:schemeClr val="bg1"/>
+                    </a:solidFill>
+                    <a:latin typeface="+mn-lt"/>
+                    <a:ea typeface="+mn-ea"/>
+                    <a:cs typeface="+mn-cs"/>
+                  </a:defRPr>
+                </a:pPr>
+                <a:endParaRPr lang="en-US"/>
+              </a:p>
+            </c:txPr>
+            <c:dLblPos val="inEnd"/>
+            <c:showLegendKey val="0"/>
+            <c:showVal val="1"/>
+            <c:showCatName val="0"/>
+            <c:showSerName val="0"/>
+            <c:showPercent val="0"/>
+            <c:showBubbleSize val="0"/>
+            <c:showLeaderLines val="0"/>
+            <c:extLst>
+              <c:ext xmlns:c15="http://schemas.microsoft.com/office/drawing/2012/chart" uri="{CE6537A1-D6FC-4f65-9D91-7224C49458BB}">
+                <c15:showLeaderLines val="1"/>
+                <c15:leaderLines>
+                  <c:spPr>
+                    <a:ln w="9525" cap="flat" cmpd="sng" algn="ctr">
+                      <a:solidFill>
+                        <a:schemeClr val="tx1">
+                          <a:lumMod val="35000"/>
+                          <a:lumOff val="65000"/>
+                        </a:schemeClr>
+                      </a:solidFill>
+                      <a:round/>
+                    </a:ln>
+                    <a:effectLst/>
+                  </c:spPr>
+                </c15:leaderLines>
+              </c:ext>
+            </c:extLst>
+          </c:dLbls>
+          <c:cat>
+            <c:numRef>
+              <c:f>'NewResults_End)'!$A$4:$A$6</c:f>
+              <c:numCache>
+                <c:formatCode>0%</c:formatCode>
+                <c:ptCount val="3"/>
+                <c:pt idx="0">
+                  <c:v>0.1</c:v>
+                </c:pt>
+                <c:pt idx="1">
+                  <c:v>0.4</c:v>
+                </c:pt>
+                <c:pt idx="2">
+                  <c:v>0.7</c:v>
+                </c:pt>
+              </c:numCache>
+            </c:numRef>
+          </c:cat>
+          <c:val>
+            <c:numRef>
+              <c:f>'NewResults_End)'!$N$4:$N$6</c:f>
+              <c:numCache>
+                <c:formatCode>0%</c:formatCode>
+                <c:ptCount val="3"/>
+                <c:pt idx="0">
+                  <c:v>0.98055924754326396</c:v>
+                </c:pt>
+                <c:pt idx="1">
+                  <c:v>0.98055924754326396</c:v>
+                </c:pt>
+                <c:pt idx="2">
+                  <c:v>0.98055924754326396</c:v>
+                </c:pt>
+              </c:numCache>
+            </c:numRef>
+          </c:val>
+          <c:extLst>
+            <c:ext xmlns:c16="http://schemas.microsoft.com/office/drawing/2014/chart" uri="{C3380CC4-5D6E-409C-BE32-E72D297353CC}">
+              <c16:uniqueId val="{00000000-640A-6C4D-BCBC-9B2879BCECDE}"/>
+            </c:ext>
+          </c:extLst>
+        </c:ser>
+        <c:ser>
+          <c:idx val="1"/>
+          <c:order val="1"/>
+          <c:tx>
+            <c:strRef>
+              <c:f>'NewResults_End)'!$O$3</c:f>
+              <c:strCache>
+                <c:ptCount val="1"/>
+                <c:pt idx="0">
+                  <c:v>Mode</c:v>
+                </c:pt>
+              </c:strCache>
+            </c:strRef>
+          </c:tx>
+          <c:spPr>
+            <a:solidFill>
+              <a:schemeClr val="accent2"/>
+            </a:solidFill>
+            <a:ln>
+              <a:noFill/>
+            </a:ln>
+            <a:effectLst/>
+          </c:spPr>
+          <c:invertIfNegative val="0"/>
+          <c:dLbls>
+            <c:spPr>
+              <a:noFill/>
+              <a:ln>
+                <a:noFill/>
+              </a:ln>
+              <a:effectLst/>
+            </c:spPr>
+            <c:txPr>
+              <a:bodyPr rot="0" spcFirstLastPara="1" vertOverflow="ellipsis" vert="horz" wrap="square" anchor="ctr" anchorCtr="1"/>
+              <a:lstStyle/>
+              <a:p>
+                <a:pPr>
+                  <a:defRPr sz="700" b="0" i="0" u="none" strike="noStrike" kern="1200" baseline="0">
+                    <a:solidFill>
+                      <a:schemeClr val="bg1"/>
+                    </a:solidFill>
+                    <a:latin typeface="+mn-lt"/>
+                    <a:ea typeface="+mn-ea"/>
+                    <a:cs typeface="+mn-cs"/>
+                  </a:defRPr>
+                </a:pPr>
+                <a:endParaRPr lang="en-US"/>
+              </a:p>
+            </c:txPr>
+            <c:dLblPos val="inEnd"/>
+            <c:showLegendKey val="0"/>
+            <c:showVal val="1"/>
+            <c:showCatName val="0"/>
+            <c:showSerName val="0"/>
+            <c:showPercent val="0"/>
+            <c:showBubbleSize val="0"/>
+            <c:showLeaderLines val="0"/>
+            <c:extLst>
+              <c:ext xmlns:c15="http://schemas.microsoft.com/office/drawing/2012/chart" uri="{CE6537A1-D6FC-4f65-9D91-7224C49458BB}">
+                <c15:showLeaderLines val="1"/>
+                <c15:leaderLines>
+                  <c:spPr>
+                    <a:ln w="9525" cap="flat" cmpd="sng" algn="ctr">
+                      <a:solidFill>
+                        <a:schemeClr val="tx1">
+                          <a:lumMod val="35000"/>
+                          <a:lumOff val="65000"/>
+                        </a:schemeClr>
+                      </a:solidFill>
+                      <a:round/>
+                    </a:ln>
+                    <a:effectLst/>
+                  </c:spPr>
+                </c15:leaderLines>
+              </c:ext>
+            </c:extLst>
+          </c:dLbls>
+          <c:cat>
+            <c:numRef>
+              <c:f>'NewResults_End)'!$A$4:$A$6</c:f>
+              <c:numCache>
+                <c:formatCode>0%</c:formatCode>
+                <c:ptCount val="3"/>
+                <c:pt idx="0">
+                  <c:v>0.1</c:v>
+                </c:pt>
+                <c:pt idx="1">
+                  <c:v>0.4</c:v>
+                </c:pt>
+                <c:pt idx="2">
+                  <c:v>0.7</c:v>
+                </c:pt>
+              </c:numCache>
+            </c:numRef>
+          </c:cat>
+          <c:val>
+            <c:numRef>
+              <c:f>'NewResults_End)'!$O$4:$O$6</c:f>
+              <c:numCache>
+                <c:formatCode>0%</c:formatCode>
+                <c:ptCount val="3"/>
+                <c:pt idx="0">
+                  <c:v>0.92865829243073394</c:v>
+                </c:pt>
+                <c:pt idx="1">
+                  <c:v>0.824126322396732</c:v>
+                </c:pt>
+                <c:pt idx="2">
+                  <c:v>0.69909138229110002</c:v>
+                </c:pt>
+              </c:numCache>
+            </c:numRef>
+          </c:val>
+          <c:extLst>
+            <c:ext xmlns:c16="http://schemas.microsoft.com/office/drawing/2014/chart" uri="{C3380CC4-5D6E-409C-BE32-E72D297353CC}">
+              <c16:uniqueId val="{00000001-640A-6C4D-BCBC-9B2879BCECDE}"/>
+            </c:ext>
+          </c:extLst>
+        </c:ser>
+        <c:ser>
+          <c:idx val="2"/>
+          <c:order val="2"/>
+          <c:tx>
+            <c:strRef>
+              <c:f>'NewResults_End)'!$P$3</c:f>
+              <c:strCache>
+                <c:ptCount val="1"/>
+                <c:pt idx="0">
+                  <c:v>Naïve Bayes</c:v>
+                </c:pt>
+              </c:strCache>
+            </c:strRef>
+          </c:tx>
+          <c:spPr>
+            <a:solidFill>
+              <a:schemeClr val="accent3"/>
+            </a:solidFill>
+            <a:ln>
+              <a:noFill/>
+            </a:ln>
+            <a:effectLst/>
+          </c:spPr>
+          <c:invertIfNegative val="0"/>
+          <c:dLbls>
+            <c:spPr>
+              <a:noFill/>
+              <a:ln>
+                <a:noFill/>
+              </a:ln>
+              <a:effectLst/>
+            </c:spPr>
+            <c:txPr>
+              <a:bodyPr rot="0" spcFirstLastPara="1" vertOverflow="ellipsis" vert="horz" wrap="square" anchor="ctr" anchorCtr="1"/>
+              <a:lstStyle/>
+              <a:p>
+                <a:pPr>
+                  <a:defRPr sz="700" b="0" i="0" u="none" strike="noStrike" kern="1200" baseline="0">
+                    <a:solidFill>
+                      <a:schemeClr val="bg1"/>
+                    </a:solidFill>
+                    <a:latin typeface="+mn-lt"/>
+                    <a:ea typeface="+mn-ea"/>
+                    <a:cs typeface="+mn-cs"/>
+                  </a:defRPr>
+                </a:pPr>
+                <a:endParaRPr lang="en-US"/>
+              </a:p>
+            </c:txPr>
+            <c:dLblPos val="inEnd"/>
+            <c:showLegendKey val="0"/>
+            <c:showVal val="1"/>
+            <c:showCatName val="0"/>
+            <c:showSerName val="0"/>
+            <c:showPercent val="0"/>
+            <c:showBubbleSize val="0"/>
+            <c:showLeaderLines val="0"/>
+            <c:extLst>
+              <c:ext xmlns:c15="http://schemas.microsoft.com/office/drawing/2012/chart" uri="{CE6537A1-D6FC-4f65-9D91-7224C49458BB}">
+                <c15:showLeaderLines val="1"/>
+                <c15:leaderLines>
+                  <c:spPr>
+                    <a:ln w="9525" cap="flat" cmpd="sng" algn="ctr">
+                      <a:solidFill>
+                        <a:schemeClr val="tx1">
+                          <a:lumMod val="35000"/>
+                          <a:lumOff val="65000"/>
+                        </a:schemeClr>
+                      </a:solidFill>
+                      <a:round/>
+                    </a:ln>
+                    <a:effectLst/>
+                  </c:spPr>
+                </c15:leaderLines>
+              </c:ext>
+            </c:extLst>
+          </c:dLbls>
+          <c:cat>
+            <c:numRef>
+              <c:f>'NewResults_End)'!$A$4:$A$6</c:f>
+              <c:numCache>
+                <c:formatCode>0%</c:formatCode>
+                <c:ptCount val="3"/>
+                <c:pt idx="0">
+                  <c:v>0.1</c:v>
+                </c:pt>
+                <c:pt idx="1">
+                  <c:v>0.4</c:v>
+                </c:pt>
+                <c:pt idx="2">
+                  <c:v>0.7</c:v>
+                </c:pt>
+              </c:numCache>
+            </c:numRef>
+          </c:cat>
+          <c:val>
+            <c:numRef>
+              <c:f>'NewResults_End)'!$P$4:$P$6</c:f>
+              <c:numCache>
+                <c:formatCode>0%</c:formatCode>
+                <c:ptCount val="3"/>
+                <c:pt idx="0">
+                  <c:v>0.96686284907592202</c:v>
+                </c:pt>
+                <c:pt idx="1">
+                  <c:v>0.85326667492389097</c:v>
+                </c:pt>
+                <c:pt idx="2">
+                  <c:v>0.69015193232586103</c:v>
+                </c:pt>
+              </c:numCache>
+            </c:numRef>
+          </c:val>
+          <c:extLst>
+            <c:ext xmlns:c16="http://schemas.microsoft.com/office/drawing/2014/chart" uri="{C3380CC4-5D6E-409C-BE32-E72D297353CC}">
+              <c16:uniqueId val="{00000002-640A-6C4D-BCBC-9B2879BCECDE}"/>
+            </c:ext>
+          </c:extLst>
+        </c:ser>
+        <c:dLbls>
+          <c:dLblPos val="inEnd"/>
+          <c:showLegendKey val="0"/>
+          <c:showVal val="1"/>
+          <c:showCatName val="0"/>
+          <c:showSerName val="0"/>
+          <c:showPercent val="0"/>
+          <c:showBubbleSize val="0"/>
+        </c:dLbls>
+        <c:gapWidth val="150"/>
+        <c:axId val="397713664"/>
+        <c:axId val="397715392"/>
+      </c:barChart>
+      <c:catAx>
+        <c:axId val="397713664"/>
+        <c:scaling>
+          <c:orientation val="minMax"/>
+        </c:scaling>
+        <c:delete val="0"/>
+        <c:axPos val="b"/>
+        <c:title>
+          <c:tx>
+            <c:rich>
+              <a:bodyPr rot="0" spcFirstLastPara="1" vertOverflow="ellipsis" vert="horz" wrap="square" anchor="ctr" anchorCtr="1"/>
+              <a:lstStyle/>
+              <a:p>
+                <a:pPr>
+                  <a:defRPr sz="800" b="0" i="0" u="none" strike="noStrike" kern="1200" baseline="0">
+                    <a:solidFill>
+                      <a:schemeClr val="tx1">
+                        <a:lumMod val="65000"/>
+                        <a:lumOff val="35000"/>
+                      </a:schemeClr>
+                    </a:solidFill>
+                    <a:latin typeface="+mn-lt"/>
+                    <a:ea typeface="+mn-ea"/>
+                    <a:cs typeface="+mn-cs"/>
+                  </a:defRPr>
+                </a:pPr>
+                <a:r>
+                  <a:rPr lang="en-GB"/>
+                  <a:t>Proportion of Missing Values Imputed</a:t>
+                </a:r>
+              </a:p>
+            </c:rich>
+          </c:tx>
+          <c:layout>
+            <c:manualLayout>
+              <c:xMode val="edge"/>
+              <c:yMode val="edge"/>
+              <c:x val="0.21401398247949277"/>
+              <c:y val="0.80962596448125612"/>
+            </c:manualLayout>
+          </c:layout>
+          <c:overlay val="0"/>
+          <c:spPr>
+            <a:noFill/>
+            <a:ln>
+              <a:noFill/>
+            </a:ln>
+            <a:effectLst/>
+          </c:spPr>
+          <c:txPr>
+            <a:bodyPr rot="0" spcFirstLastPara="1" vertOverflow="ellipsis" vert="horz" wrap="square" anchor="ctr" anchorCtr="1"/>
+            <a:lstStyle/>
+            <a:p>
+              <a:pPr>
+                <a:defRPr sz="800" b="0" i="0" u="none" strike="noStrike" kern="1200" baseline="0">
+                  <a:solidFill>
+                    <a:schemeClr val="tx1">
+                      <a:lumMod val="65000"/>
+                      <a:lumOff val="35000"/>
+                    </a:schemeClr>
+                  </a:solidFill>
+                  <a:latin typeface="+mn-lt"/>
+                  <a:ea typeface="+mn-ea"/>
+                  <a:cs typeface="+mn-cs"/>
+                </a:defRPr>
+              </a:pPr>
+              <a:endParaRPr lang="en-US"/>
+            </a:p>
+          </c:txPr>
+        </c:title>
+        <c:numFmt formatCode="0%" sourceLinked="1"/>
+        <c:majorTickMark val="none"/>
+        <c:minorTickMark val="none"/>
+        <c:tickLblPos val="nextTo"/>
+        <c:spPr>
+          <a:noFill/>
+          <a:ln w="9525" cap="flat" cmpd="sng" algn="ctr">
+            <a:solidFill>
+              <a:schemeClr val="tx1">
+                <a:lumMod val="15000"/>
+                <a:lumOff val="85000"/>
+              </a:schemeClr>
+            </a:solidFill>
+            <a:round/>
+          </a:ln>
+          <a:effectLst/>
+        </c:spPr>
+        <c:txPr>
+          <a:bodyPr rot="-60000000" spcFirstLastPara="1" vertOverflow="ellipsis" vert="horz" wrap="square" anchor="ctr" anchorCtr="1"/>
+          <a:lstStyle/>
+          <a:p>
+            <a:pPr>
+              <a:defRPr sz="800" b="0" i="0" u="none" strike="noStrike" kern="1200" baseline="0">
+                <a:solidFill>
+                  <a:schemeClr val="tx1">
+                    <a:lumMod val="65000"/>
+                    <a:lumOff val="35000"/>
+                  </a:schemeClr>
+                </a:solidFill>
+                <a:latin typeface="+mn-lt"/>
+                <a:ea typeface="+mn-ea"/>
+                <a:cs typeface="+mn-cs"/>
+              </a:defRPr>
+            </a:pPr>
+            <a:endParaRPr lang="en-US"/>
+          </a:p>
+        </c:txPr>
+        <c:crossAx val="397715392"/>
+        <c:crosses val="autoZero"/>
+        <c:auto val="1"/>
+        <c:lblAlgn val="ctr"/>
+        <c:lblOffset val="100"/>
+        <c:noMultiLvlLbl val="0"/>
+      </c:catAx>
+      <c:valAx>
+        <c:axId val="397715392"/>
+        <c:scaling>
+          <c:orientation val="minMax"/>
+          <c:max val="1"/>
+          <c:min val="0"/>
+        </c:scaling>
+        <c:delete val="1"/>
+        <c:axPos val="l"/>
+        <c:title>
+          <c:tx>
+            <c:rich>
+              <a:bodyPr rot="-5400000" spcFirstLastPara="1" vertOverflow="ellipsis" vert="horz" wrap="square" anchor="ctr" anchorCtr="1"/>
+              <a:lstStyle/>
+              <a:p>
+                <a:pPr>
+                  <a:defRPr sz="800" b="0" i="0" u="none" strike="noStrike" kern="1200" baseline="0">
+                    <a:solidFill>
+                      <a:schemeClr val="tx1">
+                        <a:lumMod val="65000"/>
+                        <a:lumOff val="35000"/>
+                      </a:schemeClr>
+                    </a:solidFill>
+                    <a:latin typeface="+mn-lt"/>
+                    <a:ea typeface="+mn-ea"/>
+                    <a:cs typeface="+mn-cs"/>
+                  </a:defRPr>
+                </a:pPr>
+                <a:r>
+                  <a:rPr lang="en-GB"/>
+                  <a:t>Calculated Accuracy</a:t>
+                </a:r>
+              </a:p>
+            </c:rich>
+          </c:tx>
+          <c:overlay val="0"/>
+          <c:spPr>
+            <a:noFill/>
+            <a:ln>
+              <a:noFill/>
+            </a:ln>
+            <a:effectLst/>
+          </c:spPr>
+          <c:txPr>
+            <a:bodyPr rot="-5400000" spcFirstLastPara="1" vertOverflow="ellipsis" vert="horz" wrap="square" anchor="ctr" anchorCtr="1"/>
+            <a:lstStyle/>
+            <a:p>
+              <a:pPr>
+                <a:defRPr sz="800" b="0" i="0" u="none" strike="noStrike" kern="1200" baseline="0">
+                  <a:solidFill>
+                    <a:schemeClr val="tx1">
+                      <a:lumMod val="65000"/>
+                      <a:lumOff val="35000"/>
+                    </a:schemeClr>
+                  </a:solidFill>
+                  <a:latin typeface="+mn-lt"/>
+                  <a:ea typeface="+mn-ea"/>
+                  <a:cs typeface="+mn-cs"/>
+                </a:defRPr>
+              </a:pPr>
+              <a:endParaRPr lang="en-US"/>
+            </a:p>
+          </c:txPr>
+        </c:title>
+        <c:numFmt formatCode="0%" sourceLinked="1"/>
+        <c:majorTickMark val="none"/>
+        <c:minorTickMark val="none"/>
+        <c:tickLblPos val="nextTo"/>
+        <c:crossAx val="397713664"/>
+        <c:crosses val="autoZero"/>
+        <c:crossBetween val="between"/>
+      </c:valAx>
+      <c:spPr>
+        <a:noFill/>
+        <a:ln>
+          <a:noFill/>
+        </a:ln>
+        <a:effectLst/>
+      </c:spPr>
+    </c:plotArea>
+    <c:legend>
+      <c:legendPos val="b"/>
+      <c:layout>
+        <c:manualLayout>
+          <c:xMode val="edge"/>
+          <c:yMode val="edge"/>
+          <c:x val="0.19932458981207257"/>
+          <c:y val="0.89509659970106681"/>
+          <c:w val="0.60135047418918752"/>
+          <c:h val="0.10490340029893318"/>
+        </c:manualLayout>
+      </c:layout>
+      <c:overlay val="0"/>
+      <c:spPr>
+        <a:noFill/>
+        <a:ln>
+          <a:noFill/>
+        </a:ln>
+        <a:effectLst/>
+      </c:spPr>
+      <c:txPr>
+        <a:bodyPr rot="0" spcFirstLastPara="1" vertOverflow="ellipsis" vert="horz" wrap="square" anchor="ctr" anchorCtr="1"/>
+        <a:lstStyle/>
+        <a:p>
+          <a:pPr>
+            <a:defRPr sz="800" b="0" i="0" u="none" strike="noStrike" kern="1200" baseline="0">
+              <a:solidFill>
+                <a:schemeClr val="tx1">
+                  <a:lumMod val="65000"/>
+                  <a:lumOff val="35000"/>
+                </a:schemeClr>
+              </a:solidFill>
+              <a:latin typeface="+mn-lt"/>
+              <a:ea typeface="+mn-ea"/>
+              <a:cs typeface="+mn-cs"/>
+            </a:defRPr>
+          </a:pPr>
+          <a:endParaRPr lang="en-US"/>
+        </a:p>
+      </c:txPr>
+    </c:legend>
+    <c:plotVisOnly val="1"/>
+    <c:dispBlanksAs val="gap"/>
+    <c:extLst>
+      <c:ext xmlns:c16r3="http://schemas.microsoft.com/office/drawing/2017/03/chart" uri="{56B9EC1D-385E-4148-901F-78D8002777C0}">
+        <c16r3:dataDisplayOptions16>
+          <c16r3:dispNaAsBlank val="1"/>
+        </c16r3:dataDisplayOptions16>
+      </c:ext>
+    </c:extLst>
+    <c:showDLblsOverMax val="0"/>
+  </c:chart>
+  <c:spPr>
+    <a:solidFill>
+      <a:schemeClr val="bg1"/>
+    </a:solidFill>
+    <a:ln w="9525" cap="flat" cmpd="sng" algn="ctr">
+      <a:solidFill>
+        <a:schemeClr val="tx1"/>
+      </a:solidFill>
+      <a:round/>
+    </a:ln>
+    <a:effectLst/>
+  </c:spPr>
+  <c:txPr>
+    <a:bodyPr/>
+    <a:lstStyle/>
+    <a:p>
+      <a:pPr>
+        <a:defRPr sz="800"/>
+      </a:pPr>
+      <a:endParaRPr lang="en-US"/>
+    </a:p>
+  </c:txPr>
+  <c:externalData r:id="rId3">
+    <c:autoUpdate val="0"/>
+  </c:externalData>
+</c:chartSpace>
+</file>
+
+<file path=word/charts/chart2.xml><?xml version="1.0" encoding="utf-8"?>
+<c:chartSpace xmlns:c="http://schemas.openxmlformats.org/drawingml/2006/chart" xmlns:a="http://schemas.openxmlformats.org/drawingml/2006/main" xmlns:r="http://schemas.openxmlformats.org/officeDocument/2006/relationships" xmlns:c16r2="http://schemas.microsoft.com/office/drawing/2015/06/chart">
+  <c:date1904 val="0"/>
+  <c:lang val="en-GB"/>
+  <c:roundedCorners val="0"/>
+  <mc:AlternateContent xmlns:mc="http://schemas.openxmlformats.org/markup-compatibility/2006">
+    <mc:Choice xmlns:c14="http://schemas.microsoft.com/office/drawing/2007/8/2/chart" Requires="c14">
+      <c14:style val="102"/>
+    </mc:Choice>
+    <mc:Fallback>
+      <c:style val="2"/>
+    </mc:Fallback>
+  </mc:AlternateContent>
+  <c:chart>
+    <c:title>
+      <c:tx>
+        <c:rich>
+          <a:bodyPr rot="0" spcFirstLastPara="1" vertOverflow="ellipsis" vert="horz" wrap="square" anchor="ctr" anchorCtr="1"/>
+          <a:lstStyle/>
+          <a:p>
+            <a:pPr>
+              <a:defRPr sz="960" b="0" i="0" u="none" strike="noStrike" kern="1200" spc="0" baseline="0">
+                <a:solidFill>
+                  <a:schemeClr val="tx1">
+                    <a:lumMod val="65000"/>
+                    <a:lumOff val="35000"/>
+                  </a:schemeClr>
+                </a:solidFill>
+                <a:latin typeface="+mn-lt"/>
+                <a:ea typeface="+mn-ea"/>
+                <a:cs typeface="+mn-cs"/>
+              </a:defRPr>
+            </a:pPr>
+            <a:r>
+              <a:rPr lang="en-GB"/>
               <a:t>Classification Tree: Accuracy</a:t>
             </a:r>
           </a:p>
@@ -4304,9 +5363,9 @@
           <c:xMode val="edge"/>
           <c:yMode val="edge"/>
           <c:x val="0.10448467518170473"/>
-          <c:y val="8.5169065952460654E-2"/>
+          <c:y val="0.11308251506942651"/>
           <c:w val="0.84715304739468567"/>
-          <c:h val="0.62889845498472374"/>
+          <c:h val="0.6009852135545164"/>
         </c:manualLayout>
       </c:layout>
       <c:barChart>
@@ -4956,7 +6015,7 @@
 </c:chartSpace>
 </file>
 
-<file path=word/charts/chart2.xml><?xml version="1.0" encoding="utf-8"?>
+<file path=word/charts/chart3.xml><?xml version="1.0" encoding="utf-8"?>
 <c:chartSpace xmlns:c="http://schemas.openxmlformats.org/drawingml/2006/chart" xmlns:a="http://schemas.openxmlformats.org/drawingml/2006/main" xmlns:r="http://schemas.openxmlformats.org/officeDocument/2006/relationships" xmlns:c16r2="http://schemas.microsoft.com/office/drawing/2015/06/chart">
   <c:date1904 val="0"/>
   <c:lang val="en-GB"/>
@@ -5614,744 +6673,6 @@
           <c:y val="0.88667076601603101"/>
           <c:w val="0.60174731788090952"/>
           <c:h val="0.10827451855318361"/>
-        </c:manualLayout>
-      </c:layout>
-      <c:overlay val="0"/>
-      <c:spPr>
-        <a:noFill/>
-        <a:ln>
-          <a:noFill/>
-        </a:ln>
-        <a:effectLst/>
-      </c:spPr>
-      <c:txPr>
-        <a:bodyPr rot="0" spcFirstLastPara="1" vertOverflow="ellipsis" vert="horz" wrap="square" anchor="ctr" anchorCtr="1"/>
-        <a:lstStyle/>
-        <a:p>
-          <a:pPr>
-            <a:defRPr sz="800" b="0" i="0" u="none" strike="noStrike" kern="1200" baseline="0">
-              <a:solidFill>
-                <a:schemeClr val="tx1">
-                  <a:lumMod val="65000"/>
-                  <a:lumOff val="35000"/>
-                </a:schemeClr>
-              </a:solidFill>
-              <a:latin typeface="+mn-lt"/>
-              <a:ea typeface="+mn-ea"/>
-              <a:cs typeface="+mn-cs"/>
-            </a:defRPr>
-          </a:pPr>
-          <a:endParaRPr lang="en-US"/>
-        </a:p>
-      </c:txPr>
-    </c:legend>
-    <c:plotVisOnly val="1"/>
-    <c:dispBlanksAs val="gap"/>
-    <c:extLst>
-      <c:ext xmlns:c16r3="http://schemas.microsoft.com/office/drawing/2017/03/chart" uri="{56B9EC1D-385E-4148-901F-78D8002777C0}">
-        <c16r3:dataDisplayOptions16>
-          <c16r3:dispNaAsBlank val="1"/>
-        </c16r3:dataDisplayOptions16>
-      </c:ext>
-    </c:extLst>
-    <c:showDLblsOverMax val="0"/>
-  </c:chart>
-  <c:spPr>
-    <a:solidFill>
-      <a:schemeClr val="bg1"/>
-    </a:solidFill>
-    <a:ln w="9525" cap="flat" cmpd="sng" algn="ctr">
-      <a:solidFill>
-        <a:schemeClr val="tx1"/>
-      </a:solidFill>
-      <a:round/>
-    </a:ln>
-    <a:effectLst/>
-  </c:spPr>
-  <c:txPr>
-    <a:bodyPr/>
-    <a:lstStyle/>
-    <a:p>
-      <a:pPr>
-        <a:defRPr sz="800"/>
-      </a:pPr>
-      <a:endParaRPr lang="en-US"/>
-    </a:p>
-  </c:txPr>
-  <c:externalData r:id="rId3">
-    <c:autoUpdate val="0"/>
-  </c:externalData>
-</c:chartSpace>
-</file>
-
-<file path=word/charts/chart3.xml><?xml version="1.0" encoding="utf-8"?>
-<c:chartSpace xmlns:c="http://schemas.openxmlformats.org/drawingml/2006/chart" xmlns:a="http://schemas.openxmlformats.org/drawingml/2006/main" xmlns:r="http://schemas.openxmlformats.org/officeDocument/2006/relationships" xmlns:c16r2="http://schemas.microsoft.com/office/drawing/2015/06/chart">
-  <c:date1904 val="0"/>
-  <c:lang val="en-GB"/>
-  <c:roundedCorners val="0"/>
-  <mc:AlternateContent xmlns:mc="http://schemas.openxmlformats.org/markup-compatibility/2006">
-    <mc:Choice xmlns:c14="http://schemas.microsoft.com/office/drawing/2007/8/2/chart" Requires="c14">
-      <c14:style val="102"/>
-    </mc:Choice>
-    <mc:Fallback>
-      <c:style val="2"/>
-    </mc:Fallback>
-  </mc:AlternateContent>
-  <c:chart>
-    <c:title>
-      <c:tx>
-        <c:rich>
-          <a:bodyPr rot="0" spcFirstLastPara="1" vertOverflow="ellipsis" vert="horz" wrap="square" anchor="ctr" anchorCtr="1"/>
-          <a:lstStyle/>
-          <a:p>
-            <a:pPr>
-              <a:defRPr sz="960" b="0" i="0" u="none" strike="noStrike" kern="1200" spc="0" baseline="0">
-                <a:solidFill>
-                  <a:schemeClr val="tx1">
-                    <a:lumMod val="65000"/>
-                    <a:lumOff val="35000"/>
-                  </a:schemeClr>
-                </a:solidFill>
-                <a:latin typeface="+mn-lt"/>
-                <a:ea typeface="+mn-ea"/>
-                <a:cs typeface="+mn-cs"/>
-              </a:defRPr>
-            </a:pPr>
-            <a:r>
-              <a:rPr lang="en-GB"/>
-              <a:t>Classification Tree: F1</a:t>
-            </a:r>
-          </a:p>
-        </c:rich>
-      </c:tx>
-      <c:layout>
-        <c:manualLayout>
-          <c:xMode val="edge"/>
-          <c:yMode val="edge"/>
-          <c:x val="0.33253527061535104"/>
-          <c:y val="0"/>
-        </c:manualLayout>
-      </c:layout>
-      <c:overlay val="0"/>
-      <c:spPr>
-        <a:noFill/>
-        <a:ln>
-          <a:noFill/>
-        </a:ln>
-        <a:effectLst/>
-      </c:spPr>
-      <c:txPr>
-        <a:bodyPr rot="0" spcFirstLastPara="1" vertOverflow="ellipsis" vert="horz" wrap="square" anchor="ctr" anchorCtr="1"/>
-        <a:lstStyle/>
-        <a:p>
-          <a:pPr>
-            <a:defRPr sz="960" b="0" i="0" u="none" strike="noStrike" kern="1200" spc="0" baseline="0">
-              <a:solidFill>
-                <a:schemeClr val="tx1">
-                  <a:lumMod val="65000"/>
-                  <a:lumOff val="35000"/>
-                </a:schemeClr>
-              </a:solidFill>
-              <a:latin typeface="+mn-lt"/>
-              <a:ea typeface="+mn-ea"/>
-              <a:cs typeface="+mn-cs"/>
-            </a:defRPr>
-          </a:pPr>
-          <a:endParaRPr lang="en-US"/>
-        </a:p>
-      </c:txPr>
-    </c:title>
-    <c:autoTitleDeleted val="0"/>
-    <c:plotArea>
-      <c:layout>
-        <c:manualLayout>
-          <c:layoutTarget val="inner"/>
-          <c:xMode val="edge"/>
-          <c:yMode val="edge"/>
-          <c:x val="0.10448467518170473"/>
-          <c:y val="0.11195179109474389"/>
-          <c:w val="0.84715304739468567"/>
-          <c:h val="0.58202868598572821"/>
-        </c:manualLayout>
-      </c:layout>
-      <c:barChart>
-        <c:barDir val="col"/>
-        <c:grouping val="clustered"/>
-        <c:varyColors val="0"/>
-        <c:ser>
-          <c:idx val="0"/>
-          <c:order val="0"/>
-          <c:tx>
-            <c:strRef>
-              <c:f>'NewResults_End)'!$N$3</c:f>
-              <c:strCache>
-                <c:ptCount val="1"/>
-                <c:pt idx="0">
-                  <c:v>Control</c:v>
-                </c:pt>
-              </c:strCache>
-            </c:strRef>
-          </c:tx>
-          <c:spPr>
-            <a:solidFill>
-              <a:schemeClr val="accent1"/>
-            </a:solidFill>
-            <a:ln>
-              <a:noFill/>
-            </a:ln>
-            <a:effectLst/>
-          </c:spPr>
-          <c:invertIfNegative val="0"/>
-          <c:dLbls>
-            <c:spPr>
-              <a:noFill/>
-              <a:ln>
-                <a:noFill/>
-              </a:ln>
-              <a:effectLst/>
-            </c:spPr>
-            <c:txPr>
-              <a:bodyPr rot="0" spcFirstLastPara="1" vertOverflow="ellipsis" vert="horz" wrap="square" anchor="ctr" anchorCtr="1"/>
-              <a:lstStyle/>
-              <a:p>
-                <a:pPr>
-                  <a:defRPr sz="800" b="0" i="0" u="none" strike="noStrike" kern="1200" baseline="0">
-                    <a:solidFill>
-                      <a:schemeClr val="bg1"/>
-                    </a:solidFill>
-                    <a:latin typeface="+mn-lt"/>
-                    <a:ea typeface="+mn-ea"/>
-                    <a:cs typeface="+mn-cs"/>
-                  </a:defRPr>
-                </a:pPr>
-                <a:endParaRPr lang="en-US"/>
-              </a:p>
-            </c:txPr>
-            <c:dLblPos val="inEnd"/>
-            <c:showLegendKey val="0"/>
-            <c:showVal val="1"/>
-            <c:showCatName val="0"/>
-            <c:showSerName val="0"/>
-            <c:showPercent val="0"/>
-            <c:showBubbleSize val="0"/>
-            <c:showLeaderLines val="0"/>
-            <c:extLst>
-              <c:ext xmlns:c15="http://schemas.microsoft.com/office/drawing/2012/chart" uri="{CE6537A1-D6FC-4f65-9D91-7224C49458BB}">
-                <c15:showLeaderLines val="1"/>
-                <c15:leaderLines>
-                  <c:spPr>
-                    <a:ln w="9525" cap="flat" cmpd="sng" algn="ctr">
-                      <a:solidFill>
-                        <a:schemeClr val="tx1">
-                          <a:lumMod val="35000"/>
-                          <a:lumOff val="65000"/>
-                        </a:schemeClr>
-                      </a:solidFill>
-                      <a:round/>
-                    </a:ln>
-                    <a:effectLst/>
-                  </c:spPr>
-                </c15:leaderLines>
-              </c:ext>
-            </c:extLst>
-          </c:dLbls>
-          <c:cat>
-            <c:numRef>
-              <c:f>'NewResults_End)'!$A$4:$A$6</c:f>
-              <c:numCache>
-                <c:formatCode>0%</c:formatCode>
-                <c:ptCount val="3"/>
-                <c:pt idx="0">
-                  <c:v>0.1</c:v>
-                </c:pt>
-                <c:pt idx="1">
-                  <c:v>0.4</c:v>
-                </c:pt>
-                <c:pt idx="2">
-                  <c:v>0.7</c:v>
-                </c:pt>
-              </c:numCache>
-            </c:numRef>
-          </c:cat>
-          <c:val>
-            <c:numRef>
-              <c:f>'NewResults_End)'!$N$4:$N$6</c:f>
-              <c:numCache>
-                <c:formatCode>0%</c:formatCode>
-                <c:ptCount val="3"/>
-                <c:pt idx="0">
-                  <c:v>0.98055924754326396</c:v>
-                </c:pt>
-                <c:pt idx="1">
-                  <c:v>0.98055924754326396</c:v>
-                </c:pt>
-                <c:pt idx="2">
-                  <c:v>0.98055924754326396</c:v>
-                </c:pt>
-              </c:numCache>
-            </c:numRef>
-          </c:val>
-          <c:extLst>
-            <c:ext xmlns:c16="http://schemas.microsoft.com/office/drawing/2014/chart" uri="{C3380CC4-5D6E-409C-BE32-E72D297353CC}">
-              <c16:uniqueId val="{00000000-640A-6C4D-BCBC-9B2879BCECDE}"/>
-            </c:ext>
-          </c:extLst>
-        </c:ser>
-        <c:ser>
-          <c:idx val="1"/>
-          <c:order val="1"/>
-          <c:tx>
-            <c:strRef>
-              <c:f>'NewResults_End)'!$O$3</c:f>
-              <c:strCache>
-                <c:ptCount val="1"/>
-                <c:pt idx="0">
-                  <c:v>Mode</c:v>
-                </c:pt>
-              </c:strCache>
-            </c:strRef>
-          </c:tx>
-          <c:spPr>
-            <a:solidFill>
-              <a:schemeClr val="accent2"/>
-            </a:solidFill>
-            <a:ln>
-              <a:noFill/>
-            </a:ln>
-            <a:effectLst/>
-          </c:spPr>
-          <c:invertIfNegative val="0"/>
-          <c:dLbls>
-            <c:spPr>
-              <a:noFill/>
-              <a:ln>
-                <a:noFill/>
-              </a:ln>
-              <a:effectLst/>
-            </c:spPr>
-            <c:txPr>
-              <a:bodyPr rot="0" spcFirstLastPara="1" vertOverflow="ellipsis" vert="horz" wrap="square" anchor="ctr" anchorCtr="1"/>
-              <a:lstStyle/>
-              <a:p>
-                <a:pPr>
-                  <a:defRPr sz="700" b="0" i="0" u="none" strike="noStrike" kern="1200" baseline="0">
-                    <a:solidFill>
-                      <a:schemeClr val="bg1"/>
-                    </a:solidFill>
-                    <a:latin typeface="+mn-lt"/>
-                    <a:ea typeface="+mn-ea"/>
-                    <a:cs typeface="+mn-cs"/>
-                  </a:defRPr>
-                </a:pPr>
-                <a:endParaRPr lang="en-US"/>
-              </a:p>
-            </c:txPr>
-            <c:dLblPos val="inEnd"/>
-            <c:showLegendKey val="0"/>
-            <c:showVal val="1"/>
-            <c:showCatName val="0"/>
-            <c:showSerName val="0"/>
-            <c:showPercent val="0"/>
-            <c:showBubbleSize val="0"/>
-            <c:showLeaderLines val="0"/>
-            <c:extLst>
-              <c:ext xmlns:c15="http://schemas.microsoft.com/office/drawing/2012/chart" uri="{CE6537A1-D6FC-4f65-9D91-7224C49458BB}">
-                <c15:showLeaderLines val="1"/>
-                <c15:leaderLines>
-                  <c:spPr>
-                    <a:ln w="9525" cap="flat" cmpd="sng" algn="ctr">
-                      <a:solidFill>
-                        <a:schemeClr val="tx1">
-                          <a:lumMod val="35000"/>
-                          <a:lumOff val="65000"/>
-                        </a:schemeClr>
-                      </a:solidFill>
-                      <a:round/>
-                    </a:ln>
-                    <a:effectLst/>
-                  </c:spPr>
-                </c15:leaderLines>
-              </c:ext>
-            </c:extLst>
-          </c:dLbls>
-          <c:cat>
-            <c:numRef>
-              <c:f>'NewResults_End)'!$A$4:$A$6</c:f>
-              <c:numCache>
-                <c:formatCode>0%</c:formatCode>
-                <c:ptCount val="3"/>
-                <c:pt idx="0">
-                  <c:v>0.1</c:v>
-                </c:pt>
-                <c:pt idx="1">
-                  <c:v>0.4</c:v>
-                </c:pt>
-                <c:pt idx="2">
-                  <c:v>0.7</c:v>
-                </c:pt>
-              </c:numCache>
-            </c:numRef>
-          </c:cat>
-          <c:val>
-            <c:numRef>
-              <c:f>'NewResults_End)'!$O$4:$O$6</c:f>
-              <c:numCache>
-                <c:formatCode>0%</c:formatCode>
-                <c:ptCount val="3"/>
-                <c:pt idx="0">
-                  <c:v>0.92865829243073394</c:v>
-                </c:pt>
-                <c:pt idx="1">
-                  <c:v>0.824126322396732</c:v>
-                </c:pt>
-                <c:pt idx="2">
-                  <c:v>0.69909138229110002</c:v>
-                </c:pt>
-              </c:numCache>
-            </c:numRef>
-          </c:val>
-          <c:extLst>
-            <c:ext xmlns:c16="http://schemas.microsoft.com/office/drawing/2014/chart" uri="{C3380CC4-5D6E-409C-BE32-E72D297353CC}">
-              <c16:uniqueId val="{00000001-640A-6C4D-BCBC-9B2879BCECDE}"/>
-            </c:ext>
-          </c:extLst>
-        </c:ser>
-        <c:ser>
-          <c:idx val="2"/>
-          <c:order val="2"/>
-          <c:tx>
-            <c:strRef>
-              <c:f>'NewResults_End)'!$P$3</c:f>
-              <c:strCache>
-                <c:ptCount val="1"/>
-                <c:pt idx="0">
-                  <c:v>Naïve Bayes</c:v>
-                </c:pt>
-              </c:strCache>
-            </c:strRef>
-          </c:tx>
-          <c:spPr>
-            <a:solidFill>
-              <a:schemeClr val="accent3"/>
-            </a:solidFill>
-            <a:ln>
-              <a:noFill/>
-            </a:ln>
-            <a:effectLst/>
-          </c:spPr>
-          <c:invertIfNegative val="0"/>
-          <c:dLbls>
-            <c:spPr>
-              <a:noFill/>
-              <a:ln>
-                <a:noFill/>
-              </a:ln>
-              <a:effectLst/>
-            </c:spPr>
-            <c:txPr>
-              <a:bodyPr rot="0" spcFirstLastPara="1" vertOverflow="ellipsis" vert="horz" wrap="square" anchor="ctr" anchorCtr="1"/>
-              <a:lstStyle/>
-              <a:p>
-                <a:pPr>
-                  <a:defRPr sz="700" b="0" i="0" u="none" strike="noStrike" kern="1200" baseline="0">
-                    <a:solidFill>
-                      <a:schemeClr val="bg1"/>
-                    </a:solidFill>
-                    <a:latin typeface="+mn-lt"/>
-                    <a:ea typeface="+mn-ea"/>
-                    <a:cs typeface="+mn-cs"/>
-                  </a:defRPr>
-                </a:pPr>
-                <a:endParaRPr lang="en-US"/>
-              </a:p>
-            </c:txPr>
-            <c:dLblPos val="inEnd"/>
-            <c:showLegendKey val="0"/>
-            <c:showVal val="1"/>
-            <c:showCatName val="0"/>
-            <c:showSerName val="0"/>
-            <c:showPercent val="0"/>
-            <c:showBubbleSize val="0"/>
-            <c:showLeaderLines val="0"/>
-            <c:extLst>
-              <c:ext xmlns:c15="http://schemas.microsoft.com/office/drawing/2012/chart" uri="{CE6537A1-D6FC-4f65-9D91-7224C49458BB}">
-                <c15:showLeaderLines val="1"/>
-                <c15:leaderLines>
-                  <c:spPr>
-                    <a:ln w="9525" cap="flat" cmpd="sng" algn="ctr">
-                      <a:solidFill>
-                        <a:schemeClr val="tx1">
-                          <a:lumMod val="35000"/>
-                          <a:lumOff val="65000"/>
-                        </a:schemeClr>
-                      </a:solidFill>
-                      <a:round/>
-                    </a:ln>
-                    <a:effectLst/>
-                  </c:spPr>
-                </c15:leaderLines>
-              </c:ext>
-            </c:extLst>
-          </c:dLbls>
-          <c:cat>
-            <c:numRef>
-              <c:f>'NewResults_End)'!$A$4:$A$6</c:f>
-              <c:numCache>
-                <c:formatCode>0%</c:formatCode>
-                <c:ptCount val="3"/>
-                <c:pt idx="0">
-                  <c:v>0.1</c:v>
-                </c:pt>
-                <c:pt idx="1">
-                  <c:v>0.4</c:v>
-                </c:pt>
-                <c:pt idx="2">
-                  <c:v>0.7</c:v>
-                </c:pt>
-              </c:numCache>
-            </c:numRef>
-          </c:cat>
-          <c:val>
-            <c:numRef>
-              <c:f>'NewResults_End)'!$P$4:$P$6</c:f>
-              <c:numCache>
-                <c:formatCode>0%</c:formatCode>
-                <c:ptCount val="3"/>
-                <c:pt idx="0">
-                  <c:v>0.96686284907592202</c:v>
-                </c:pt>
-                <c:pt idx="1">
-                  <c:v>0.85326667492389097</c:v>
-                </c:pt>
-                <c:pt idx="2">
-                  <c:v>0.69015193232586103</c:v>
-                </c:pt>
-              </c:numCache>
-            </c:numRef>
-          </c:val>
-          <c:extLst>
-            <c:ext xmlns:c16="http://schemas.microsoft.com/office/drawing/2014/chart" uri="{C3380CC4-5D6E-409C-BE32-E72D297353CC}">
-              <c16:uniqueId val="{00000002-640A-6C4D-BCBC-9B2879BCECDE}"/>
-            </c:ext>
-          </c:extLst>
-        </c:ser>
-        <c:dLbls>
-          <c:dLblPos val="inEnd"/>
-          <c:showLegendKey val="0"/>
-          <c:showVal val="1"/>
-          <c:showCatName val="0"/>
-          <c:showSerName val="0"/>
-          <c:showPercent val="0"/>
-          <c:showBubbleSize val="0"/>
-        </c:dLbls>
-        <c:gapWidth val="150"/>
-        <c:axId val="397713664"/>
-        <c:axId val="397715392"/>
-      </c:barChart>
-      <c:catAx>
-        <c:axId val="397713664"/>
-        <c:scaling>
-          <c:orientation val="minMax"/>
-        </c:scaling>
-        <c:delete val="0"/>
-        <c:axPos val="b"/>
-        <c:title>
-          <c:tx>
-            <c:rich>
-              <a:bodyPr rot="0" spcFirstLastPara="1" vertOverflow="ellipsis" vert="horz" wrap="square" anchor="ctr" anchorCtr="1"/>
-              <a:lstStyle/>
-              <a:p>
-                <a:pPr>
-                  <a:defRPr sz="800" b="0" i="0" u="none" strike="noStrike" kern="1200" baseline="0">
-                    <a:solidFill>
-                      <a:schemeClr val="tx1">
-                        <a:lumMod val="65000"/>
-                        <a:lumOff val="35000"/>
-                      </a:schemeClr>
-                    </a:solidFill>
-                    <a:latin typeface="+mn-lt"/>
-                    <a:ea typeface="+mn-ea"/>
-                    <a:cs typeface="+mn-cs"/>
-                  </a:defRPr>
-                </a:pPr>
-                <a:r>
-                  <a:rPr lang="en-GB"/>
-                  <a:t>Proportion of Missing Values Imputed</a:t>
-                </a:r>
-              </a:p>
-            </c:rich>
-          </c:tx>
-          <c:layout>
-            <c:manualLayout>
-              <c:xMode val="edge"/>
-              <c:yMode val="edge"/>
-              <c:x val="0.21401398247949277"/>
-              <c:y val="0.80962596448125612"/>
-            </c:manualLayout>
-          </c:layout>
-          <c:overlay val="0"/>
-          <c:spPr>
-            <a:noFill/>
-            <a:ln>
-              <a:noFill/>
-            </a:ln>
-            <a:effectLst/>
-          </c:spPr>
-          <c:txPr>
-            <a:bodyPr rot="0" spcFirstLastPara="1" vertOverflow="ellipsis" vert="horz" wrap="square" anchor="ctr" anchorCtr="1"/>
-            <a:lstStyle/>
-            <a:p>
-              <a:pPr>
-                <a:defRPr sz="800" b="0" i="0" u="none" strike="noStrike" kern="1200" baseline="0">
-                  <a:solidFill>
-                    <a:schemeClr val="tx1">
-                      <a:lumMod val="65000"/>
-                      <a:lumOff val="35000"/>
-                    </a:schemeClr>
-                  </a:solidFill>
-                  <a:latin typeface="+mn-lt"/>
-                  <a:ea typeface="+mn-ea"/>
-                  <a:cs typeface="+mn-cs"/>
-                </a:defRPr>
-              </a:pPr>
-              <a:endParaRPr lang="en-US"/>
-            </a:p>
-          </c:txPr>
-        </c:title>
-        <c:numFmt formatCode="0%" sourceLinked="1"/>
-        <c:majorTickMark val="none"/>
-        <c:minorTickMark val="none"/>
-        <c:tickLblPos val="nextTo"/>
-        <c:spPr>
-          <a:noFill/>
-          <a:ln w="9525" cap="flat" cmpd="sng" algn="ctr">
-            <a:solidFill>
-              <a:schemeClr val="tx1">
-                <a:lumMod val="15000"/>
-                <a:lumOff val="85000"/>
-              </a:schemeClr>
-            </a:solidFill>
-            <a:round/>
-          </a:ln>
-          <a:effectLst/>
-        </c:spPr>
-        <c:txPr>
-          <a:bodyPr rot="-60000000" spcFirstLastPara="1" vertOverflow="ellipsis" vert="horz" wrap="square" anchor="ctr" anchorCtr="1"/>
-          <a:lstStyle/>
-          <a:p>
-            <a:pPr>
-              <a:defRPr sz="800" b="0" i="0" u="none" strike="noStrike" kern="1200" baseline="0">
-                <a:solidFill>
-                  <a:schemeClr val="tx1">
-                    <a:lumMod val="65000"/>
-                    <a:lumOff val="35000"/>
-                  </a:schemeClr>
-                </a:solidFill>
-                <a:latin typeface="+mn-lt"/>
-                <a:ea typeface="+mn-ea"/>
-                <a:cs typeface="+mn-cs"/>
-              </a:defRPr>
-            </a:pPr>
-            <a:endParaRPr lang="en-US"/>
-          </a:p>
-        </c:txPr>
-        <c:crossAx val="397715392"/>
-        <c:crosses val="autoZero"/>
-        <c:auto val="1"/>
-        <c:lblAlgn val="ctr"/>
-        <c:lblOffset val="100"/>
-        <c:noMultiLvlLbl val="0"/>
-      </c:catAx>
-      <c:valAx>
-        <c:axId val="397715392"/>
-        <c:scaling>
-          <c:orientation val="minMax"/>
-          <c:max val="1"/>
-          <c:min val="0"/>
-        </c:scaling>
-        <c:delete val="1"/>
-        <c:axPos val="l"/>
-        <c:title>
-          <c:tx>
-            <c:rich>
-              <a:bodyPr rot="-5400000" spcFirstLastPara="1" vertOverflow="ellipsis" vert="horz" wrap="square" anchor="ctr" anchorCtr="1"/>
-              <a:lstStyle/>
-              <a:p>
-                <a:pPr>
-                  <a:defRPr sz="800" b="0" i="0" u="none" strike="noStrike" kern="1200" baseline="0">
-                    <a:solidFill>
-                      <a:schemeClr val="tx1">
-                        <a:lumMod val="65000"/>
-                        <a:lumOff val="35000"/>
-                      </a:schemeClr>
-                    </a:solidFill>
-                    <a:latin typeface="+mn-lt"/>
-                    <a:ea typeface="+mn-ea"/>
-                    <a:cs typeface="+mn-cs"/>
-                  </a:defRPr>
-                </a:pPr>
-                <a:r>
-                  <a:rPr lang="en-GB"/>
-                  <a:t>Calculated Accuracy</a:t>
-                </a:r>
-              </a:p>
-            </c:rich>
-          </c:tx>
-          <c:overlay val="0"/>
-          <c:spPr>
-            <a:noFill/>
-            <a:ln>
-              <a:noFill/>
-            </a:ln>
-            <a:effectLst/>
-          </c:spPr>
-          <c:txPr>
-            <a:bodyPr rot="-5400000" spcFirstLastPara="1" vertOverflow="ellipsis" vert="horz" wrap="square" anchor="ctr" anchorCtr="1"/>
-            <a:lstStyle/>
-            <a:p>
-              <a:pPr>
-                <a:defRPr sz="800" b="0" i="0" u="none" strike="noStrike" kern="1200" baseline="0">
-                  <a:solidFill>
-                    <a:schemeClr val="tx1">
-                      <a:lumMod val="65000"/>
-                      <a:lumOff val="35000"/>
-                    </a:schemeClr>
-                  </a:solidFill>
-                  <a:latin typeface="+mn-lt"/>
-                  <a:ea typeface="+mn-ea"/>
-                  <a:cs typeface="+mn-cs"/>
-                </a:defRPr>
-              </a:pPr>
-              <a:endParaRPr lang="en-US"/>
-            </a:p>
-          </c:txPr>
-        </c:title>
-        <c:numFmt formatCode="0%" sourceLinked="1"/>
-        <c:majorTickMark val="none"/>
-        <c:minorTickMark val="none"/>
-        <c:tickLblPos val="nextTo"/>
-        <c:crossAx val="397713664"/>
-        <c:crosses val="autoZero"/>
-        <c:crossBetween val="between"/>
-      </c:valAx>
-      <c:spPr>
-        <a:noFill/>
-        <a:ln>
-          <a:noFill/>
-        </a:ln>
-        <a:effectLst/>
-      </c:spPr>
-    </c:plotArea>
-    <c:legend>
-      <c:legendPos val="b"/>
-      <c:layout>
-        <c:manualLayout>
-          <c:xMode val="edge"/>
-          <c:yMode val="edge"/>
-          <c:x val="0.19932458981207257"/>
-          <c:y val="0.89509659970106681"/>
-          <c:w val="0.60135047418918752"/>
-          <c:h val="0.10490340029893318"/>
         </c:manualLayout>
       </c:layout>
       <c:overlay val="0"/>

</xml_diff>

<commit_message>
Last touches on report and presentation
</commit_message>
<xml_diff>
--- a/05.Report/A3reportA42.docx
+++ b/05.Report/A3reportA42.docx
@@ -9,8 +9,6 @@
           <w:rFonts w:ascii="Arial Narrow" w:hAnsi="Arial Narrow"/>
           <w:b/>
           <w:bCs/>
-          <w:sz w:val="28"/>
-          <w:szCs w:val="28"/>
         </w:rPr>
       </w:pPr>
       <w:r>
@@ -18,8 +16,6 @@
           <w:rFonts w:ascii="Arial Narrow" w:hAnsi="Arial Narrow"/>
           <w:b/>
           <w:bCs/>
-          <w:sz w:val="28"/>
-          <w:szCs w:val="28"/>
         </w:rPr>
         <w:t>Data Science Post Block Assignment 3: Task A</w:t>
       </w:r>
@@ -29,99 +25,17 @@
         <w:jc w:val="center"/>
         <w:rPr>
           <w:rFonts w:ascii="Arial Narrow" w:hAnsi="Arial Narrow"/>
-          <w:sz w:val="22"/>
-          <w:szCs w:val="22"/>
+          <w:sz w:val="21"/>
+          <w:szCs w:val="21"/>
         </w:rPr>
       </w:pPr>
-      <w:proofErr w:type="spellStart"/>
-      <w:r>
-        <w:rPr>
-          <w:rFonts w:ascii="Arial Narrow" w:hAnsi="Arial Narrow"/>
-          <w:sz w:val="22"/>
-          <w:szCs w:val="22"/>
-        </w:rPr>
-        <w:t>Sarel</w:t>
-      </w:r>
-      <w:proofErr w:type="spellEnd"/>
-      <w:r>
-        <w:rPr>
-          <w:rFonts w:ascii="Arial Narrow" w:hAnsi="Arial Narrow"/>
-          <w:sz w:val="22"/>
-          <w:szCs w:val="22"/>
-        </w:rPr>
-        <w:t xml:space="preserve"> </w:t>
-      </w:r>
-      <w:proofErr w:type="spellStart"/>
-      <w:r>
-        <w:rPr>
-          <w:rFonts w:ascii="Arial Narrow" w:hAnsi="Arial Narrow"/>
-          <w:sz w:val="22"/>
-          <w:szCs w:val="22"/>
-        </w:rPr>
-        <w:t>Vermaak</w:t>
-      </w:r>
-      <w:proofErr w:type="spellEnd"/>
-      <w:r>
-        <w:rPr>
-          <w:rFonts w:ascii="Arial Narrow" w:hAnsi="Arial Narrow"/>
-          <w:sz w:val="22"/>
-          <w:szCs w:val="22"/>
-        </w:rPr>
-        <w:t xml:space="preserve"> [190980235], </w:t>
-      </w:r>
-      <w:proofErr w:type="spellStart"/>
-      <w:r>
-        <w:rPr>
-          <w:rFonts w:ascii="Arial Narrow" w:hAnsi="Arial Narrow"/>
-          <w:sz w:val="22"/>
-          <w:szCs w:val="22"/>
-        </w:rPr>
-        <w:t>Kebaabetswe</w:t>
-      </w:r>
-      <w:proofErr w:type="spellEnd"/>
-      <w:r>
-        <w:rPr>
-          <w:rFonts w:ascii="Arial Narrow" w:hAnsi="Arial Narrow"/>
-          <w:sz w:val="22"/>
-          <w:szCs w:val="22"/>
-        </w:rPr>
-        <w:t xml:space="preserve"> </w:t>
-      </w:r>
-      <w:proofErr w:type="spellStart"/>
-      <w:r>
-        <w:rPr>
-          <w:rFonts w:ascii="Arial Narrow" w:hAnsi="Arial Narrow"/>
-          <w:sz w:val="22"/>
-          <w:szCs w:val="22"/>
-        </w:rPr>
-        <w:t>Tlhoaele</w:t>
-      </w:r>
-      <w:proofErr w:type="spellEnd"/>
-      <w:r>
-        <w:rPr>
-          <w:rFonts w:ascii="Arial Narrow" w:hAnsi="Arial Narrow"/>
-          <w:sz w:val="22"/>
-          <w:szCs w:val="22"/>
-        </w:rPr>
-        <w:t xml:space="preserve"> [28816749], </w:t>
-      </w:r>
-      <w:proofErr w:type="spellStart"/>
-      <w:r>
-        <w:rPr>
-          <w:rFonts w:ascii="Arial Narrow" w:hAnsi="Arial Narrow"/>
-          <w:sz w:val="22"/>
-          <w:szCs w:val="22"/>
-        </w:rPr>
-        <w:t>Lize</w:t>
-      </w:r>
-      <w:proofErr w:type="spellEnd"/>
-      <w:r>
-        <w:rPr>
-          <w:rFonts w:ascii="Arial Narrow" w:hAnsi="Arial Narrow"/>
-          <w:sz w:val="22"/>
-          <w:szCs w:val="22"/>
-        </w:rPr>
-        <w:t xml:space="preserve"> Mostert [23537140],</w:t>
+      <w:r>
+        <w:rPr>
+          <w:rFonts w:ascii="Arial Narrow" w:hAnsi="Arial Narrow"/>
+          <w:sz w:val="21"/>
+          <w:szCs w:val="21"/>
+        </w:rPr>
+        <w:t>Sarel Vermaak [190980235], Kebaabetswe Tlhoaele [28816749], Lize Mostert [23537140],</w:t>
       </w:r>
     </w:p>
     <w:p>
@@ -129,66 +43,38 @@
         <w:jc w:val="center"/>
         <w:rPr>
           <w:rFonts w:ascii="Arial Narrow" w:hAnsi="Arial Narrow"/>
-          <w:sz w:val="22"/>
-          <w:szCs w:val="22"/>
+          <w:sz w:val="21"/>
+          <w:szCs w:val="21"/>
         </w:rPr>
       </w:pPr>
-      <w:proofErr w:type="spellStart"/>
-      <w:r>
-        <w:rPr>
-          <w:rFonts w:ascii="Arial Narrow" w:hAnsi="Arial Narrow"/>
-          <w:sz w:val="22"/>
-          <w:szCs w:val="22"/>
-        </w:rPr>
-        <w:t>Difedile</w:t>
-      </w:r>
-      <w:proofErr w:type="spellEnd"/>
-      <w:r>
-        <w:rPr>
-          <w:rFonts w:ascii="Arial Narrow" w:hAnsi="Arial Narrow"/>
-          <w:sz w:val="22"/>
-          <w:szCs w:val="22"/>
+      <w:r>
+        <w:rPr>
+          <w:rFonts w:ascii="Arial Narrow" w:hAnsi="Arial Narrow"/>
+          <w:sz w:val="21"/>
+          <w:szCs w:val="21"/>
+        </w:rPr>
+        <w:t>Difedile Rasenyalo [28294882] &amp; Isabel de Waal</w:t>
+      </w:r>
+      <w:r>
+        <w:rPr>
+          <w:rFonts w:ascii="Arial Narrow" w:hAnsi="Arial Narrow"/>
+          <w:sz w:val="21"/>
+          <w:szCs w:val="21"/>
         </w:rPr>
         <w:t xml:space="preserve"> </w:t>
       </w:r>
-      <w:proofErr w:type="spellStart"/>
-      <w:r>
-        <w:rPr>
-          <w:rFonts w:ascii="Arial Narrow" w:hAnsi="Arial Narrow"/>
-          <w:sz w:val="22"/>
-          <w:szCs w:val="22"/>
-        </w:rPr>
-        <w:t>Rasenyalo</w:t>
-      </w:r>
-      <w:proofErr w:type="spellEnd"/>
-      <w:r>
-        <w:rPr>
-          <w:rFonts w:ascii="Arial Narrow" w:hAnsi="Arial Narrow"/>
-          <w:sz w:val="22"/>
-          <w:szCs w:val="22"/>
-        </w:rPr>
-        <w:t xml:space="preserve"> [28294882] &amp; Isabel de Waal</w:t>
-      </w:r>
-      <w:r>
-        <w:rPr>
-          <w:rFonts w:ascii="Arial Narrow" w:hAnsi="Arial Narrow"/>
-          <w:sz w:val="22"/>
-          <w:szCs w:val="22"/>
-        </w:rPr>
-        <w:t xml:space="preserve"> </w:t>
-      </w:r>
-      <w:r>
-        <w:rPr>
-          <w:rFonts w:ascii="Arial Narrow" w:hAnsi="Arial Narrow"/>
-          <w:sz w:val="22"/>
-          <w:szCs w:val="22"/>
+      <w:r>
+        <w:rPr>
+          <w:rFonts w:ascii="Arial Narrow" w:hAnsi="Arial Narrow"/>
+          <w:sz w:val="21"/>
+          <w:szCs w:val="21"/>
         </w:rPr>
         <w:t>[20805055]</w:t>
       </w:r>
     </w:p>
     <w:p>
       <w:pPr>
-        <w:jc w:val="center"/>
+        <w:jc w:val="both"/>
         <w:rPr>
           <w:rFonts w:ascii="Arial Narrow" w:hAnsi="Arial Narrow"/>
           <w:sz w:val="22"/>
@@ -218,8 +104,6 @@
           <w:rFonts w:ascii="Arial Narrow" w:hAnsi="Arial Narrow"/>
           <w:b/>
           <w:bCs/>
-          <w:sz w:val="22"/>
-          <w:szCs w:val="22"/>
           <w:u w:val="single"/>
         </w:rPr>
       </w:pPr>
@@ -228,8 +112,6 @@
           <w:rFonts w:ascii="Arial Narrow" w:hAnsi="Arial Narrow"/>
           <w:b/>
           <w:bCs/>
-          <w:sz w:val="22"/>
-          <w:szCs w:val="22"/>
           <w:u w:val="single"/>
         </w:rPr>
         <w:t xml:space="preserve">Introduction </w:t>
@@ -435,8 +317,6 @@
           <w:rFonts w:ascii="Arial Narrow" w:hAnsi="Arial Narrow"/>
           <w:b/>
           <w:bCs/>
-          <w:sz w:val="22"/>
-          <w:szCs w:val="22"/>
           <w:u w:val="single"/>
         </w:rPr>
       </w:pPr>
@@ -445,8 +325,6 @@
           <w:rFonts w:ascii="Arial Narrow" w:hAnsi="Arial Narrow"/>
           <w:b/>
           <w:bCs/>
-          <w:sz w:val="22"/>
-          <w:szCs w:val="22"/>
           <w:u w:val="single"/>
         </w:rPr>
         <w:t>Methodology</w:t>
@@ -747,15 +625,15 @@
           <w:sz w:val="22"/>
           <w:szCs w:val="22"/>
         </w:rPr>
-        <w:t>.</w:t>
-      </w:r>
-      <w:r>
-        <w:rPr>
-          <w:rFonts w:ascii="Arial Narrow" w:hAnsi="Arial Narrow"/>
-          <w:sz w:val="22"/>
-          <w:szCs w:val="22"/>
-        </w:rPr>
-        <w:t xml:space="preserve"> After these pre-processing steps the same modelling and evaluation approach was used: 7 individual models were trained each using one of the 7 different training sets. These were all tested using the same testing set. After training the performance of the models were evaluated by calculating the accuracy, precision, recall and F1 scores.</w:t>
+        <w:t>:</w:t>
+      </w:r>
+      <w:r>
+        <w:rPr>
+          <w:rFonts w:ascii="Arial Narrow" w:hAnsi="Arial Narrow"/>
+          <w:sz w:val="22"/>
+          <w:szCs w:val="22"/>
+        </w:rPr>
+        <w:t xml:space="preserve"> </w:t>
       </w:r>
     </w:p>
     <w:p>
@@ -881,7 +759,7 @@
         <w:jc w:val="both"/>
         <w:rPr>
           <w:rFonts w:ascii="Arial Narrow" w:hAnsi="Arial Narrow"/>
-          <w:color w:val="FF0000"/>
+          <w:spacing w:val="-2"/>
           <w:sz w:val="22"/>
           <w:szCs w:val="22"/>
         </w:rPr>
@@ -891,7 +769,7 @@
           <w:rFonts w:ascii="Arial Narrow" w:hAnsi="Arial Narrow"/>
           <w:i/>
           <w:iCs/>
-          <w:color w:val="FF0000"/>
+          <w:color w:val="000000" w:themeColor="text1"/>
           <w:sz w:val="22"/>
           <w:szCs w:val="22"/>
           <w:u w:val="single"/>
@@ -901,7 +779,7 @@
       <w:r>
         <w:rPr>
           <w:rFonts w:ascii="Arial Narrow" w:hAnsi="Arial Narrow"/>
-          <w:color w:val="FF0000"/>
+          <w:color w:val="000000" w:themeColor="text1"/>
           <w:sz w:val="22"/>
           <w:szCs w:val="22"/>
         </w:rPr>
@@ -910,16 +788,16 @@
       <w:r>
         <w:rPr>
           <w:rFonts w:ascii="Arial Narrow" w:hAnsi="Arial Narrow"/>
-          <w:color w:val="FF0000"/>
-          <w:sz w:val="22"/>
-          <w:szCs w:val="22"/>
-        </w:rPr>
-        <w:t>k-NN</w:t>
-      </w:r>
-      <w:r>
-        <w:rPr>
-          <w:rFonts w:ascii="Arial Narrow" w:hAnsi="Arial Narrow"/>
-          <w:color w:val="FF0000"/>
+          <w:color w:val="000000" w:themeColor="text1"/>
+          <w:sz w:val="22"/>
+          <w:szCs w:val="22"/>
+        </w:rPr>
+        <w:t>Due to the nature of the k-NN model, the categorical features had to be converted to factors prior to modelling.</w:t>
+      </w:r>
+      <w:r>
+        <w:rPr>
+          <w:rFonts w:ascii="Arial Narrow" w:hAnsi="Arial Narrow"/>
+          <w:color w:val="000000" w:themeColor="text1"/>
           <w:sz w:val="22"/>
           <w:szCs w:val="22"/>
         </w:rPr>
@@ -928,20 +806,67 @@
       <w:r>
         <w:rPr>
           <w:rFonts w:ascii="Arial Narrow" w:hAnsi="Arial Narrow"/>
-          <w:color w:val="FF0000"/>
-          <w:sz w:val="22"/>
-          <w:szCs w:val="22"/>
-        </w:rPr>
-        <w:t xml:space="preserve">works on a distance calculation, the categorical features had to be converted to factors. </w:t>
-      </w:r>
-      <w:r>
-        <w:rPr>
-          <w:rFonts w:ascii="Arial Narrow" w:hAnsi="Arial Narrow"/>
-          <w:color w:val="FF0000"/>
-          <w:sz w:val="22"/>
-          <w:szCs w:val="22"/>
-        </w:rPr>
-        <w:t xml:space="preserve">K was decided to be the square root of the total number of observations within the data set. </w:t>
+          <w:color w:val="000000" w:themeColor="text1"/>
+          <w:sz w:val="22"/>
+          <w:szCs w:val="22"/>
+        </w:rPr>
+        <w:t>T</w:t>
+      </w:r>
+      <w:r>
+        <w:rPr>
+          <w:rFonts w:ascii="Arial Narrow" w:hAnsi="Arial Narrow"/>
+          <w:spacing w:val="-2"/>
+          <w:sz w:val="22"/>
+          <w:szCs w:val="22"/>
+        </w:rPr>
+        <w:t>wo methods were utilized for establishing the k value in the training and testing datasets: the Grid Search method and cross-validation of the F1 score. The Grid Search involved evaluating model performance across a defined range of k values, initially spanning from 2 to 95 and later narrowed down to 2 to 16. Despite adjustments, the optimal k value remained consistent at 5.</w:t>
+      </w:r>
+      <w:r>
+        <w:rPr>
+          <w:rFonts w:ascii="Arial Narrow" w:hAnsi="Arial Narrow"/>
+          <w:spacing w:val="-2"/>
+          <w:sz w:val="22"/>
+          <w:szCs w:val="22"/>
+        </w:rPr>
+        <w:t xml:space="preserve"> It was decided to keep this hyperparameter constan</w:t>
+      </w:r>
+      <w:r>
+        <w:rPr>
+          <w:rFonts w:ascii="Arial Narrow" w:hAnsi="Arial Narrow"/>
+          <w:spacing w:val="-2"/>
+          <w:sz w:val="22"/>
+          <w:szCs w:val="22"/>
+        </w:rPr>
+        <w:t xml:space="preserve">t </w:t>
+      </w:r>
+      <w:r>
+        <w:rPr>
+          <w:rFonts w:ascii="Arial Narrow" w:hAnsi="Arial Narrow"/>
+          <w:spacing w:val="-2"/>
+          <w:sz w:val="22"/>
+          <w:szCs w:val="22"/>
+        </w:rPr>
+        <w:t xml:space="preserve">in all the models, </w:t>
+      </w:r>
+      <w:proofErr w:type="gramStart"/>
+      <w:r>
+        <w:rPr>
+          <w:rFonts w:ascii="Arial Narrow" w:hAnsi="Arial Narrow"/>
+          <w:spacing w:val="-2"/>
+          <w:sz w:val="22"/>
+          <w:szCs w:val="22"/>
+        </w:rPr>
+        <w:t>in order to</w:t>
+      </w:r>
+      <w:proofErr w:type="gramEnd"/>
+      <w:r>
+        <w:rPr>
+          <w:rFonts w:ascii="Arial Narrow" w:hAnsi="Arial Narrow"/>
+          <w:spacing w:val="-2"/>
+          <w:sz w:val="22"/>
+          <w:szCs w:val="22"/>
+        </w:rPr>
+        <w:t xml:space="preserve"> better evaluate the effect of the imputation.</w:t>
       </w:r>
     </w:p>
     <w:p>
@@ -949,7 +874,6 @@
         <w:jc w:val="both"/>
         <w:rPr>
           <w:rFonts w:ascii="Arial Narrow" w:hAnsi="Arial Narrow"/>
-          <w:color w:val="FF0000"/>
           <w:sz w:val="22"/>
           <w:szCs w:val="22"/>
         </w:rPr>
@@ -957,58 +881,66 @@
       <w:r>
         <w:rPr>
           <w:rFonts w:ascii="Arial Narrow" w:hAnsi="Arial Narrow"/>
-          <w:color w:val="FF0000"/>
-          <w:sz w:val="22"/>
-          <w:szCs w:val="22"/>
-        </w:rPr>
-        <w:t>For the k-NN model there was a limitation</w:t>
-      </w:r>
-      <w:r>
-        <w:rPr>
-          <w:rFonts w:ascii="Arial Narrow" w:hAnsi="Arial Narrow"/>
-          <w:color w:val="FF0000"/>
-          <w:sz w:val="22"/>
-          <w:szCs w:val="22"/>
-        </w:rPr>
-        <w:t xml:space="preserve"> in using R</w:t>
-      </w:r>
-      <w:r>
-        <w:rPr>
-          <w:rFonts w:ascii="Arial Narrow" w:hAnsi="Arial Narrow"/>
-          <w:color w:val="FF0000"/>
-          <w:sz w:val="22"/>
-          <w:szCs w:val="22"/>
-        </w:rPr>
-        <w:t>. During pre-processing it was found that some of the data still contained missing values. After meticulous searching and de-bugging attempts, the source of these missing values could not be determined</w:t>
-      </w:r>
-      <w:r>
-        <w:rPr>
-          <w:rFonts w:ascii="Arial Narrow" w:hAnsi="Arial Narrow"/>
-          <w:color w:val="FF0000"/>
-          <w:sz w:val="22"/>
-          <w:szCs w:val="22"/>
-        </w:rPr>
-        <w:t xml:space="preserve">. This issue was not found when using </w:t>
-      </w:r>
-      <w:proofErr w:type="gramStart"/>
-      <w:r>
-        <w:rPr>
-          <w:rFonts w:ascii="Arial Narrow" w:hAnsi="Arial Narrow"/>
-          <w:color w:val="FF0000"/>
-          <w:sz w:val="22"/>
-          <w:szCs w:val="22"/>
-        </w:rPr>
-        <w:t>Orange</w:t>
-      </w:r>
-      <w:proofErr w:type="gramEnd"/>
-      <w:r>
-        <w:rPr>
-          <w:rFonts w:ascii="Arial Narrow" w:hAnsi="Arial Narrow"/>
-          <w:color w:val="FF0000"/>
-          <w:sz w:val="22"/>
-          <w:szCs w:val="22"/>
-        </w:rPr>
-        <w:t xml:space="preserve"> data mining software, so this modelling portion was done using orange.</w:t>
+          <w:sz w:val="22"/>
+          <w:szCs w:val="22"/>
+        </w:rPr>
+        <w:t xml:space="preserve">After these pre-processing steps the same modelling and evaluation approach was used: 7 individual models were trained each using one of the 7 different training </w:t>
+      </w:r>
+      <w:r>
+        <w:rPr>
+          <w:rFonts w:ascii="Arial Narrow" w:hAnsi="Arial Narrow"/>
+          <w:sz w:val="22"/>
+          <w:szCs w:val="22"/>
+        </w:rPr>
+        <w:t>sets</w:t>
+      </w:r>
+      <w:r>
+        <w:rPr>
+          <w:rFonts w:ascii="Arial Narrow" w:hAnsi="Arial Narrow"/>
+          <w:sz w:val="22"/>
+          <w:szCs w:val="22"/>
+        </w:rPr>
+        <w:t xml:space="preserve"> (</w:t>
+      </w:r>
+      <w:r>
+        <w:rPr>
+          <w:rFonts w:ascii="Arial Narrow" w:hAnsi="Arial Narrow"/>
+          <w:sz w:val="22"/>
+          <w:szCs w:val="22"/>
+        </w:rPr>
+        <w:t>control, mode_10, mode_40, mode_70, nb_10, nb_40, nb_70</w:t>
+      </w:r>
+      <w:r>
+        <w:rPr>
+          <w:rFonts w:ascii="Arial Narrow" w:hAnsi="Arial Narrow"/>
+          <w:sz w:val="22"/>
+          <w:szCs w:val="22"/>
+        </w:rPr>
+        <w:t xml:space="preserve">) </w:t>
+      </w:r>
+      <w:r>
+        <w:rPr>
+          <w:rFonts w:ascii="Arial Narrow" w:hAnsi="Arial Narrow"/>
+          <w:sz w:val="22"/>
+          <w:szCs w:val="22"/>
+        </w:rPr>
+        <w:t>These were all tested using the same testing set</w:t>
+      </w:r>
+      <w:r>
+        <w:rPr>
+          <w:rFonts w:ascii="Arial Narrow" w:hAnsi="Arial Narrow"/>
+          <w:sz w:val="22"/>
+          <w:szCs w:val="22"/>
+        </w:rPr>
+        <w:t xml:space="preserve"> (which is 30% of the original dataset)</w:t>
+      </w:r>
+      <w:r>
+        <w:rPr>
+          <w:rFonts w:ascii="Arial Narrow" w:hAnsi="Arial Narrow"/>
+          <w:sz w:val="22"/>
+          <w:szCs w:val="22"/>
+        </w:rPr>
+        <w:t>. After training the performance of the models were evaluated by calculating the accuracy, precision, recall and F1 scores.</w:t>
       </w:r>
     </w:p>
     <w:p>
@@ -1020,23 +952,23 @@
           <w:szCs w:val="22"/>
         </w:rPr>
       </w:pPr>
-    </w:p>
-    <w:p>
-      <w:pPr>
-        <w:jc w:val="both"/>
-        <w:rPr>
-          <w:rFonts w:ascii="Arial Narrow" w:hAnsi="Arial Narrow"/>
-          <w:sz w:val="22"/>
-          <w:szCs w:val="22"/>
-        </w:rPr>
-      </w:pPr>
-      <w:r>
-        <w:rPr>
-          <w:rFonts w:ascii="Arial Narrow" w:hAnsi="Arial Narrow"/>
-          <w:sz w:val="22"/>
-          <w:szCs w:val="22"/>
-        </w:rPr>
-        <w:t xml:space="preserve">Visualization: </w:t>
+      <w:r>
+        <w:rPr>
+          <w:rFonts w:ascii="Arial Narrow" w:hAnsi="Arial Narrow"/>
+          <w:b/>
+          <w:bCs/>
+          <w:sz w:val="22"/>
+          <w:szCs w:val="22"/>
+        </w:rPr>
+        <w:t>Visualization</w:t>
+      </w:r>
+      <w:r>
+        <w:rPr>
+          <w:rFonts w:ascii="Arial Narrow" w:hAnsi="Arial Narrow"/>
+          <w:sz w:val="22"/>
+          <w:szCs w:val="22"/>
+        </w:rPr>
+        <w:t xml:space="preserve">: </w:t>
       </w:r>
       <w:r>
         <w:rPr>
@@ -1086,15 +1018,18 @@
           <w:ilvl w:val="0"/>
           <w:numId w:val="4"/>
         </w:numPr>
-        <w:spacing w:after="160"/>
         <w:jc w:val="both"/>
         <w:rPr>
           <w:rFonts w:ascii="Arial Narrow" w:hAnsi="Arial Narrow"/>
+          <w:b/>
+          <w:bCs/>
         </w:rPr>
       </w:pPr>
       <w:r>
         <w:rPr>
           <w:rFonts w:ascii="Arial Narrow" w:hAnsi="Arial Narrow"/>
+          <w:b/>
+          <w:bCs/>
           <w:u w:val="single"/>
         </w:rPr>
         <w:t>Results and Discussion</w:t>
@@ -1105,6 +1040,7 @@
         <w:jc w:val="both"/>
         <w:rPr>
           <w:rFonts w:ascii="Arial Narrow" w:hAnsi="Arial Narrow"/>
+          <w:spacing w:val="-2"/>
           <w:sz w:val="22"/>
           <w:szCs w:val="22"/>
         </w:rPr>
@@ -1160,65 +1096,89 @@
       <w:r>
         <w:rPr>
           <w:rFonts w:ascii="Arial Narrow" w:hAnsi="Arial Narrow"/>
-          <w:sz w:val="22"/>
-          <w:szCs w:val="22"/>
-          <w:lang w:val="en-US"/>
-        </w:rPr>
-        <w:t xml:space="preserve">It is important to note that the prediction target was a heavily skewed multiclass problem. When reporting accuracy and F1 scores, this is a weighted average across the 5 potential prediction classes. </w:t>
-      </w:r>
-      <w:r>
-        <w:rPr>
-          <w:rFonts w:ascii="Arial Narrow" w:hAnsi="Arial Narrow"/>
-          <w:sz w:val="22"/>
-          <w:szCs w:val="22"/>
-        </w:rPr>
-        <w:t xml:space="preserve"> </w:t>
-      </w:r>
-      <w:r>
-        <w:rPr>
-          <w:rFonts w:ascii="Arial Narrow" w:hAnsi="Arial Narrow"/>
-          <w:sz w:val="22"/>
-          <w:szCs w:val="22"/>
-          <w:lang w:val="en-US"/>
-        </w:rPr>
-        <w:t xml:space="preserve">This weight is based on the proportion of values in each class, i.e. larger classes will contribute more to the score.  </w:t>
+          <w:spacing w:val="-2"/>
+          <w:sz w:val="22"/>
+          <w:szCs w:val="22"/>
+        </w:rPr>
+        <w:t>Accuracy in machine learning serves as a measure of overall correctness, representing the ratio of correctly classified instances to the total instances. Conversely, the F1 score, which ranges from 0 to 1, represents the harmonic mean of precision and recall, both crucial evaluation metrics.</w:t>
       </w:r>
     </w:p>
     <w:p>
       <w:pPr>
         <w:jc w:val="both"/>
         <w:rPr>
+          <w:rFonts w:ascii="Arial Narrow" w:hAnsi="Arial Narrow"/>
+          <w:sz w:val="22"/>
+          <w:szCs w:val="22"/>
+        </w:rPr>
+      </w:pPr>
+      <w:r>
+        <w:rPr>
+          <w:rFonts w:ascii="Arial Narrow" w:hAnsi="Arial Narrow"/>
+          <w:sz w:val="22"/>
+          <w:szCs w:val="22"/>
+        </w:rPr>
+        <w:t xml:space="preserve"> </w:t>
+      </w:r>
+      <w:r>
+        <w:rPr>
+          <w:rFonts w:ascii="Arial Narrow" w:hAnsi="Arial Narrow"/>
           <w:sz w:val="22"/>
           <w:szCs w:val="22"/>
           <w:lang w:val="en-US"/>
         </w:rPr>
+        <w:t xml:space="preserve">It is important to note that the prediction target was a heavily skewed multiclass problem. When reporting accuracy and F1 scores, this is a weighted average across the 5 potential prediction classes. </w:t>
+      </w:r>
+      <w:r>
+        <w:rPr>
+          <w:rFonts w:ascii="Arial Narrow" w:hAnsi="Arial Narrow"/>
+          <w:sz w:val="22"/>
+          <w:szCs w:val="22"/>
+        </w:rPr>
+        <w:t xml:space="preserve"> </w:t>
+      </w:r>
+      <w:r>
+        <w:rPr>
+          <w:rFonts w:ascii="Arial Narrow" w:hAnsi="Arial Narrow"/>
+          <w:sz w:val="22"/>
+          <w:szCs w:val="22"/>
+          <w:lang w:val="en-US"/>
+        </w:rPr>
+        <w:t xml:space="preserve">This weight is based on the proportion of values in each class, i.e. larger classes will contribute more to the score.  </w:t>
+      </w:r>
+    </w:p>
+    <w:p>
+      <w:pPr>
+        <w:jc w:val="both"/>
+        <w:rPr>
+          <w:sz w:val="22"/>
+          <w:szCs w:val="22"/>
+          <w:lang w:val="en-US"/>
+        </w:rPr>
       </w:pPr>
       <w:r>
         <w:rPr>
           <w:rFonts w:ascii="Arial Narrow" w:hAnsi="Arial Narrow"/>
-          <w:i/>
-          <w:iCs/>
           <w:noProof/>
-          <w:sz w:val="22"/>
-          <w:szCs w:val="22"/>
+          <w:color w:val="FF0000"/>
         </w:rPr>
         <w:lastRenderedPageBreak/>
         <w:drawing>
-          <wp:anchor distT="0" distB="0" distL="114300" distR="114300" simplePos="0" relativeHeight="251659264" behindDoc="0" locked="0" layoutInCell="1" allowOverlap="1" wp14:anchorId="6EAF20BA" wp14:editId="560E5116">
+          <wp:anchor distT="0" distB="0" distL="114300" distR="114300" simplePos="0" relativeHeight="251658240" behindDoc="0" locked="0" layoutInCell="1" allowOverlap="1" wp14:anchorId="4117B80D" wp14:editId="764F14FD">
             <wp:simplePos x="0" y="0"/>
             <wp:positionH relativeFrom="column">
-              <wp:posOffset>4044315</wp:posOffset>
+              <wp:posOffset>4100000</wp:posOffset>
             </wp:positionH>
-            <wp:positionV relativeFrom="paragraph">
-              <wp:posOffset>2056765</wp:posOffset>
+            <wp:positionV relativeFrom="page">
+              <wp:posOffset>292051</wp:posOffset>
             </wp:positionV>
-            <wp:extent cx="2691765" cy="1688465"/>
-            <wp:effectExtent l="0" t="0" r="13335" b="13335"/>
+            <wp:extent cx="2685415" cy="1819910"/>
+            <wp:effectExtent l="0" t="0" r="6985" b="8890"/>
             <wp:wrapSquare wrapText="bothSides"/>
-            <wp:docPr id="699383600" name="Chart 1">
+            <wp:docPr id="923923245" name="Chart 1">
               <a:extLst xmlns:a="http://schemas.openxmlformats.org/drawingml/2006/main">
                 <a:ext uri="{FF2B5EF4-FFF2-40B4-BE49-F238E27FC236}">
-                  <a16:creationId xmlns:a16="http://schemas.microsoft.com/office/drawing/2014/main" id="{2432217C-BBC5-494C-A302-4462FB032F16}"/>
+                  <a16:creationId xmlns:a16="http://schemas.microsoft.com/office/drawing/2014/main" id="{E81883F6-B3EB-2845-A236-78342BABAB3E}"/>
                 </a:ext>
               </a:extLst>
             </wp:docPr>
@@ -1240,6 +1200,49 @@
       <w:r>
         <w:rPr>
           <w:rFonts w:ascii="Arial Narrow" w:hAnsi="Arial Narrow"/>
+          <w:i/>
+          <w:iCs/>
+          <w:noProof/>
+          <w:sz w:val="22"/>
+          <w:szCs w:val="22"/>
+        </w:rPr>
+        <w:drawing>
+          <wp:anchor distT="0" distB="0" distL="114300" distR="114300" simplePos="0" relativeHeight="251659264" behindDoc="0" locked="0" layoutInCell="1" allowOverlap="1" wp14:anchorId="6EAF20BA" wp14:editId="7AFFC97C">
+            <wp:simplePos x="0" y="0"/>
+            <wp:positionH relativeFrom="column">
+              <wp:posOffset>4114165</wp:posOffset>
+            </wp:positionH>
+            <wp:positionV relativeFrom="page">
+              <wp:posOffset>2144395</wp:posOffset>
+            </wp:positionV>
+            <wp:extent cx="2691765" cy="1688465"/>
+            <wp:effectExtent l="0" t="0" r="13335" b="13335"/>
+            <wp:wrapSquare wrapText="bothSides"/>
+            <wp:docPr id="699383600" name="Chart 1">
+              <a:extLst xmlns:a="http://schemas.openxmlformats.org/drawingml/2006/main">
+                <a:ext uri="{FF2B5EF4-FFF2-40B4-BE49-F238E27FC236}">
+                  <a16:creationId xmlns:a16="http://schemas.microsoft.com/office/drawing/2014/main" id="{2432217C-BBC5-494C-A302-4462FB032F16}"/>
+                </a:ext>
+              </a:extLst>
+            </wp:docPr>
+            <wp:cNvGraphicFramePr/>
+            <a:graphic xmlns:a="http://schemas.openxmlformats.org/drawingml/2006/main">
+              <a:graphicData uri="http://schemas.openxmlformats.org/drawingml/2006/chart">
+                <c:chart xmlns:c="http://schemas.openxmlformats.org/drawingml/2006/chart" xmlns:r="http://schemas.openxmlformats.org/officeDocument/2006/relationships" r:id="rId7"/>
+              </a:graphicData>
+            </a:graphic>
+            <wp14:sizeRelH relativeFrom="page">
+              <wp14:pctWidth>0</wp14:pctWidth>
+            </wp14:sizeRelH>
+            <wp14:sizeRelV relativeFrom="page">
+              <wp14:pctHeight>0</wp14:pctHeight>
+            </wp14:sizeRelV>
+          </wp:anchor>
+        </w:drawing>
+      </w:r>
+      <w:r>
+        <w:rPr>
+          <w:rFonts w:ascii="Arial Narrow" w:hAnsi="Arial Narrow"/>
           <w:noProof/>
           <w:sz w:val="22"/>
           <w:szCs w:val="22"/>
@@ -1247,13 +1250,13 @@
         <mc:AlternateContent>
           <mc:Choice Requires="wps">
             <w:drawing>
-              <wp:anchor distT="0" distB="0" distL="114300" distR="114300" simplePos="0" relativeHeight="251665408" behindDoc="0" locked="0" layoutInCell="1" allowOverlap="1" wp14:anchorId="2858CEB4" wp14:editId="248D2698">
+              <wp:anchor distT="0" distB="0" distL="114300" distR="114300" simplePos="0" relativeHeight="251665408" behindDoc="0" locked="0" layoutInCell="1" allowOverlap="1" wp14:anchorId="2858CEB4" wp14:editId="50B997C2">
                 <wp:simplePos x="0" y="0"/>
                 <wp:positionH relativeFrom="column">
-                  <wp:posOffset>4074160</wp:posOffset>
+                  <wp:posOffset>4144010</wp:posOffset>
                 </wp:positionH>
                 <wp:positionV relativeFrom="page">
-                  <wp:posOffset>2240915</wp:posOffset>
+                  <wp:posOffset>1769745</wp:posOffset>
                 </wp:positionV>
                 <wp:extent cx="462280" cy="297180"/>
                 <wp:effectExtent l="0" t="0" r="0" b="0"/>
@@ -1326,7 +1329,7 @@
                 <v:stroke joinstyle="miter"/>
                 <v:path gradientshapeok="t" o:connecttype="rect"/>
               </v:shapetype>
-              <v:shape id="Text Box 1" o:spid="_x0000_s1026" type="#_x0000_t202" style="position:absolute;left:0;text-align:left;margin-left:320.8pt;margin-top:176.45pt;width:36.4pt;height:23.4pt;z-index:251665408;visibility:visible;mso-wrap-style:square;mso-width-percent:0;mso-height-percent:0;mso-wrap-distance-left:9pt;mso-wrap-distance-top:0;mso-wrap-distance-right:9pt;mso-wrap-distance-bottom:0;mso-position-horizontal:absolute;mso-position-horizontal-relative:text;mso-position-vertical:absolute;mso-position-vertical-relative:page;mso-width-percent:0;mso-height-percent:0;mso-width-relative:margin;mso-height-relative:margin;v-text-anchor:top" o:gfxdata="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" fillcolor="white [3201]" stroked="f" strokeweight=".5pt">
+              <v:shape id="Text Box 1" o:spid="_x0000_s1026" type="#_x0000_t202" style="position:absolute;left:0;text-align:left;margin-left:326.3pt;margin-top:139.35pt;width:36.4pt;height:23.4pt;z-index:251665408;visibility:visible;mso-wrap-style:square;mso-width-percent:0;mso-height-percent:0;mso-wrap-distance-left:9pt;mso-wrap-distance-top:0;mso-wrap-distance-right:9pt;mso-wrap-distance-bottom:0;mso-position-horizontal:absolute;mso-position-horizontal-relative:text;mso-position-vertical:absolute;mso-position-vertical-relative:page;mso-width-percent:0;mso-height-percent:0;mso-width-relative:margin;mso-height-relative:margin;v-text-anchor:top" o:gfxdata="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" fillcolor="white [3201]" stroked="f" strokeweight=".5pt">
                 <v:textbox>
                   <w:txbxContent>
                     <w:p>
@@ -1359,32 +1362,159 @@
       <w:r>
         <w:rPr>
           <w:rFonts w:ascii="Arial Narrow" w:hAnsi="Arial Narrow"/>
+          <w:i/>
+          <w:iCs/>
           <w:noProof/>
-          <w:color w:val="FF0000"/>
+          <w:sz w:val="22"/>
+          <w:szCs w:val="22"/>
+        </w:rPr>
+        <mc:AlternateContent>
+          <mc:Choice Requires="wps">
+            <w:drawing>
+              <wp:anchor distT="0" distB="0" distL="114300" distR="114300" simplePos="0" relativeHeight="251660288" behindDoc="0" locked="0" layoutInCell="1" allowOverlap="1" wp14:anchorId="0462F3DC" wp14:editId="0F6C81BB">
+                <wp:simplePos x="0" y="0"/>
+                <wp:positionH relativeFrom="column">
+                  <wp:posOffset>4114165</wp:posOffset>
+                </wp:positionH>
+                <wp:positionV relativeFrom="page">
+                  <wp:posOffset>3830320</wp:posOffset>
+                </wp:positionV>
+                <wp:extent cx="2693035" cy="325755"/>
+                <wp:effectExtent l="0" t="0" r="12065" b="17145"/>
+                <wp:wrapSquare wrapText="bothSides"/>
+                <wp:docPr id="140352138" name="Text Box 1"/>
+                <wp:cNvGraphicFramePr/>
+                <a:graphic xmlns:a="http://schemas.openxmlformats.org/drawingml/2006/main">
+                  <a:graphicData uri="http://schemas.microsoft.com/office/word/2010/wordprocessingShape">
+                    <wps:wsp>
+                      <wps:cNvSpPr txBox="1"/>
+                      <wps:spPr>
+                        <a:xfrm>
+                          <a:off x="0" y="0"/>
+                          <a:ext cx="2693035" cy="325755"/>
+                        </a:xfrm>
+                        <a:prstGeom prst="rect">
+                          <a:avLst/>
+                        </a:prstGeom>
+                        <a:solidFill>
+                          <a:schemeClr val="lt1"/>
+                        </a:solidFill>
+                        <a:ln w="6350">
+                          <a:solidFill>
+                            <a:schemeClr val="tx1"/>
+                          </a:solidFill>
+                        </a:ln>
+                      </wps:spPr>
+                      <wps:txbx>
+                        <w:txbxContent>
+                          <w:p>
+                            <w:pPr>
+                              <w:rPr>
+                                <w:sz w:val="16"/>
+                                <w:szCs w:val="16"/>
+                              </w:rPr>
+                            </w:pPr>
+                            <w:r>
+                              <w:rPr>
+                                <w:i/>
+                                <w:iCs/>
+                                <w:sz w:val="16"/>
+                                <w:szCs w:val="16"/>
+                              </w:rPr>
+                              <w:t>Figure 1 A&amp;B:</w:t>
+                            </w:r>
+                            <w:r>
+                              <w:rPr>
+                                <w:sz w:val="16"/>
+                                <w:szCs w:val="16"/>
+                              </w:rPr>
+                              <w:t xml:space="preserve"> Bar charts visualising the Accuracy (A) and F1 Scores(B) for the classification tree model.</w:t>
+                            </w:r>
+                          </w:p>
+                        </w:txbxContent>
+                      </wps:txbx>
+                      <wps:bodyPr rot="0" spcFirstLastPara="0" vertOverflow="overflow" horzOverflow="overflow" vert="horz" wrap="square" lIns="91440" tIns="45720" rIns="91440" bIns="45720" numCol="1" spcCol="0" rtlCol="0" fromWordArt="0" anchor="t" anchorCtr="0" forceAA="0" compatLnSpc="1">
+                        <a:prstTxWarp prst="textNoShape">
+                          <a:avLst/>
+                        </a:prstTxWarp>
+                        <a:noAutofit/>
+                      </wps:bodyPr>
+                    </wps:wsp>
+                  </a:graphicData>
+                </a:graphic>
+                <wp14:sizeRelH relativeFrom="margin">
+                  <wp14:pctWidth>0</wp14:pctWidth>
+                </wp14:sizeRelH>
+                <wp14:sizeRelV relativeFrom="margin">
+                  <wp14:pctHeight>0</wp14:pctHeight>
+                </wp14:sizeRelV>
+              </wp:anchor>
+            </w:drawing>
+          </mc:Choice>
+          <mc:Fallback>
+            <w:pict>
+              <v:shape w14:anchorId="0462F3DC" id="_x0000_s1027" type="#_x0000_t202" style="position:absolute;left:0;text-align:left;margin-left:323.95pt;margin-top:301.6pt;width:212.05pt;height:25.65pt;z-index:251660288;visibility:visible;mso-wrap-style:square;mso-width-percent:0;mso-height-percent:0;mso-wrap-distance-left:9pt;mso-wrap-distance-top:0;mso-wrap-distance-right:9pt;mso-wrap-distance-bottom:0;mso-position-horizontal:absolute;mso-position-horizontal-relative:text;mso-position-vertical:absolute;mso-position-vertical-relative:page;mso-width-percent:0;mso-height-percent:0;mso-width-relative:margin;mso-height-relative:margin;v-text-anchor:top" o:gfxdata="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" fillcolor="white [3201]" strokecolor="black [3213]" strokeweight=".5pt">
+                <v:textbox>
+                  <w:txbxContent>
+                    <w:p>
+                      <w:pPr>
+                        <w:rPr>
+                          <w:sz w:val="16"/>
+                          <w:szCs w:val="16"/>
+                        </w:rPr>
+                      </w:pPr>
+                      <w:r>
+                        <w:rPr>
+                          <w:i/>
+                          <w:iCs/>
+                          <w:sz w:val="16"/>
+                          <w:szCs w:val="16"/>
+                        </w:rPr>
+                        <w:t>Figure 1 A&amp;B:</w:t>
+                      </w:r>
+                      <w:r>
+                        <w:rPr>
+                          <w:sz w:val="16"/>
+                          <w:szCs w:val="16"/>
+                        </w:rPr>
+                        <w:t xml:space="preserve"> Bar charts visualising the Accuracy (A) and F1 Scores(B) for the classification tree model.</w:t>
+                      </w:r>
+                    </w:p>
+                  </w:txbxContent>
+                </v:textbox>
+                <w10:wrap type="square" anchory="page"/>
+              </v:shape>
+            </w:pict>
+          </mc:Fallback>
+        </mc:AlternateContent>
+      </w:r>
+      <w:r>
+        <w:rPr>
+          <w:noProof/>
         </w:rPr>
         <w:drawing>
-          <wp:anchor distT="0" distB="0" distL="114300" distR="114300" simplePos="0" relativeHeight="251658240" behindDoc="0" locked="0" layoutInCell="1" allowOverlap="1" wp14:anchorId="4117B80D" wp14:editId="7562B939">
+          <wp:anchor distT="0" distB="0" distL="114300" distR="114300" simplePos="0" relativeHeight="251673600" behindDoc="0" locked="0" layoutInCell="1" allowOverlap="1" wp14:anchorId="057BF1DA" wp14:editId="7F7E9B08">
             <wp:simplePos x="0" y="0"/>
             <wp:positionH relativeFrom="column">
-              <wp:posOffset>4044315</wp:posOffset>
+              <wp:posOffset>4100195</wp:posOffset>
             </wp:positionH>
             <wp:positionV relativeFrom="page">
-              <wp:posOffset>774700</wp:posOffset>
+              <wp:posOffset>6134100</wp:posOffset>
             </wp:positionV>
-            <wp:extent cx="2685415" cy="1819910"/>
-            <wp:effectExtent l="0" t="0" r="6985" b="8890"/>
+            <wp:extent cx="2673350" cy="1663700"/>
+            <wp:effectExtent l="0" t="0" r="6350" b="12700"/>
             <wp:wrapSquare wrapText="bothSides"/>
-            <wp:docPr id="923923245" name="Chart 1">
+            <wp:docPr id="1194216116" name="Chart 1">
               <a:extLst xmlns:a="http://schemas.openxmlformats.org/drawingml/2006/main">
                 <a:ext uri="{FF2B5EF4-FFF2-40B4-BE49-F238E27FC236}">
-                  <a16:creationId xmlns:a16="http://schemas.microsoft.com/office/drawing/2014/main" id="{E81883F6-B3EB-2845-A236-78342BABAB3E}"/>
+                  <a16:creationId xmlns:a16="http://schemas.microsoft.com/office/drawing/2014/main" id="{9A721C31-4FA1-CB44-AA21-81B2CDDA8B33}"/>
                 </a:ext>
               </a:extLst>
             </wp:docPr>
             <wp:cNvGraphicFramePr/>
             <a:graphic xmlns:a="http://schemas.openxmlformats.org/drawingml/2006/main">
               <a:graphicData uri="http://schemas.openxmlformats.org/drawingml/2006/chart">
-                <c:chart xmlns:c="http://schemas.openxmlformats.org/drawingml/2006/chart" xmlns:r="http://schemas.openxmlformats.org/officeDocument/2006/relationships" r:id="rId7"/>
+                <c:chart xmlns:c="http://schemas.openxmlformats.org/drawingml/2006/chart" xmlns:r="http://schemas.openxmlformats.org/officeDocument/2006/relationships" r:id="rId8"/>
               </a:graphicData>
             </a:graphic>
             <wp14:sizeRelH relativeFrom="page">
@@ -1589,13 +1719,13 @@
         <mc:AlternateContent>
           <mc:Choice Requires="wps">
             <w:drawing>
-              <wp:anchor distT="0" distB="0" distL="114300" distR="114300" simplePos="0" relativeHeight="251667456" behindDoc="0" locked="0" layoutInCell="1" allowOverlap="1" wp14:anchorId="4DD43BE1" wp14:editId="6A00320E">
+              <wp:anchor distT="0" distB="0" distL="114300" distR="114300" simplePos="0" relativeHeight="251667456" behindDoc="0" locked="0" layoutInCell="1" allowOverlap="1" wp14:anchorId="4DD43BE1" wp14:editId="6140E09A">
                 <wp:simplePos x="0" y="0"/>
                 <wp:positionH relativeFrom="column">
-                  <wp:posOffset>4078605</wp:posOffset>
+                  <wp:posOffset>4180205</wp:posOffset>
                 </wp:positionH>
                 <wp:positionV relativeFrom="page">
-                  <wp:posOffset>3892550</wp:posOffset>
+                  <wp:posOffset>3495138</wp:posOffset>
                 </wp:positionV>
                 <wp:extent cx="462280" cy="289560"/>
                 <wp:effectExtent l="0" t="0" r="0" b="2540"/>
@@ -1673,7 +1803,7 @@
           </mc:Choice>
           <mc:Fallback>
             <w:pict>
-              <v:shape w14:anchorId="4DD43BE1" id="_x0000_s1027" type="#_x0000_t202" style="position:absolute;left:0;text-align:left;margin-left:321.15pt;margin-top:306.5pt;width:36.4pt;height:22.8pt;z-index:251667456;visibility:visible;mso-wrap-style:square;mso-width-percent:0;mso-height-percent:0;mso-wrap-distance-left:9pt;mso-wrap-distance-top:0;mso-wrap-distance-right:9pt;mso-wrap-distance-bottom:0;mso-position-horizontal:absolute;mso-position-horizontal-relative:text;mso-position-vertical:absolute;mso-position-vertical-relative:page;mso-width-percent:0;mso-height-percent:0;mso-width-relative:margin;mso-height-relative:margin;v-text-anchor:top" o:gfxdata="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" fillcolor="white [3201]" stroked="f" strokeweight=".5pt">
+              <v:shape w14:anchorId="4DD43BE1" id="_x0000_s1028" type="#_x0000_t202" style="position:absolute;left:0;text-align:left;margin-left:329.15pt;margin-top:275.2pt;width:36.4pt;height:22.8pt;z-index:251667456;visibility:visible;mso-wrap-style:square;mso-width-percent:0;mso-height-percent:0;mso-wrap-distance-left:9pt;mso-wrap-distance-top:0;mso-wrap-distance-right:9pt;mso-wrap-distance-bottom:0;mso-position-horizontal:absolute;mso-position-horizontal-relative:text;mso-position-vertical:absolute;mso-position-vertical-relative:page;mso-width-percent:0;mso-height-percent:0;mso-width-relative:margin;mso-height-relative:margin;v-text-anchor:top" o:gfxdata="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" fillcolor="white [3201]" stroked="f" strokeweight=".5pt">
                 <v:textbox>
                   <w:txbxContent>
                     <w:p>
@@ -1714,30 +1844,45 @@
       </w:r>
       <w:r>
         <w:rPr>
-          <w:rFonts w:ascii="Arial Narrow" w:hAnsi="Arial Narrow"/>
-          <w:color w:val="FF0000"/>
-          <w:spacing w:val="-2"/>
-          <w:sz w:val="22"/>
-          <w:szCs w:val="22"/>
-        </w:rPr>
-        <w:t>In the report, it's crucial to summarize the significance of accuracy and F1 score evaluation metrics, particularly in the context of classification tasks, as they offer distinct insights into model performance. Accuracy in machine learning denotes the ratio of correctly classified instances to the total instances, serving as a measure of overall correctness. On the other hand, the F1 score represents the harmonic mean of precision and recall, both essential evaluation metrics. Ranging from 0 to 1, a higher F1 score indicates better model performance.</w:t>
-      </w:r>
-    </w:p>
-    <w:p>
-      <w:pPr>
-        <w:jc w:val="both"/>
-        <w:rPr>
-          <w:rFonts w:ascii="Arial Narrow" w:hAnsi="Arial Narrow"/>
-          <w:spacing w:val="-2"/>
-          <w:sz w:val="22"/>
-          <w:szCs w:val="22"/>
-        </w:rPr>
-      </w:pPr>
-      <w:r>
-        <w:rPr>
-          <w:rFonts w:ascii="Arial Narrow" w:hAnsi="Arial Narrow"/>
-          <w:i/>
-          <w:iCs/>
+          <w:noProof/>
+        </w:rPr>
+        <w:drawing>
+          <wp:anchor distT="0" distB="0" distL="114300" distR="114300" simplePos="0" relativeHeight="251671552" behindDoc="0" locked="0" layoutInCell="1" allowOverlap="1" wp14:anchorId="76CB6E00" wp14:editId="7718F318">
+            <wp:simplePos x="0" y="0"/>
+            <wp:positionH relativeFrom="column">
+              <wp:posOffset>4101465</wp:posOffset>
+            </wp:positionH>
+            <wp:positionV relativeFrom="page">
+              <wp:posOffset>4300855</wp:posOffset>
+            </wp:positionV>
+            <wp:extent cx="2673350" cy="1695450"/>
+            <wp:effectExtent l="0" t="0" r="6350" b="6350"/>
+            <wp:wrapSquare wrapText="bothSides"/>
+            <wp:docPr id="288804442" name="Chart 1">
+              <a:extLst xmlns:a="http://schemas.openxmlformats.org/drawingml/2006/main">
+                <a:ext uri="{FF2B5EF4-FFF2-40B4-BE49-F238E27FC236}">
+                  <a16:creationId xmlns:a16="http://schemas.microsoft.com/office/drawing/2014/main" id="{44B21085-D9AB-944D-8F3B-444797770AAE}"/>
+                </a:ext>
+              </a:extLst>
+            </wp:docPr>
+            <wp:cNvGraphicFramePr/>
+            <a:graphic xmlns:a="http://schemas.openxmlformats.org/drawingml/2006/main">
+              <a:graphicData uri="http://schemas.openxmlformats.org/drawingml/2006/chart">
+                <c:chart xmlns:c="http://schemas.openxmlformats.org/drawingml/2006/chart" xmlns:r="http://schemas.openxmlformats.org/officeDocument/2006/relationships" r:id="rId9"/>
+              </a:graphicData>
+            </a:graphic>
+            <wp14:sizeRelH relativeFrom="page">
+              <wp14:pctWidth>0</wp14:pctWidth>
+            </wp14:sizeRelH>
+            <wp14:sizeRelV relativeFrom="page">
+              <wp14:pctHeight>0</wp14:pctHeight>
+            </wp14:sizeRelV>
+          </wp:anchor>
+        </w:drawing>
+      </w:r>
+      <w:r>
+        <w:rPr>
+          <w:rFonts w:ascii="Arial Narrow" w:hAnsi="Arial Narrow"/>
           <w:noProof/>
           <w:sz w:val="22"/>
           <w:szCs w:val="22"/>
@@ -1745,18 +1890,18 @@
         <mc:AlternateContent>
           <mc:Choice Requires="wps">
             <w:drawing>
-              <wp:anchor distT="0" distB="0" distL="114300" distR="114300" simplePos="0" relativeHeight="251660288" behindDoc="0" locked="0" layoutInCell="1" allowOverlap="1" wp14:anchorId="0462F3DC" wp14:editId="5E12F0A8">
+              <wp:anchor distT="0" distB="0" distL="114300" distR="114300" simplePos="0" relativeHeight="251674624" behindDoc="0" locked="0" layoutInCell="1" allowOverlap="1" wp14:anchorId="4C8D2A8A" wp14:editId="04BD8EB9">
                 <wp:simplePos x="0" y="0"/>
                 <wp:positionH relativeFrom="column">
-                  <wp:posOffset>4044315</wp:posOffset>
+                  <wp:posOffset>4147185</wp:posOffset>
                 </wp:positionH>
                 <wp:positionV relativeFrom="page">
-                  <wp:posOffset>4286250</wp:posOffset>
+                  <wp:posOffset>7386955</wp:posOffset>
                 </wp:positionV>
-                <wp:extent cx="2693035" cy="325755"/>
-                <wp:effectExtent l="0" t="0" r="12065" b="17145"/>
-                <wp:wrapSquare wrapText="bothSides"/>
-                <wp:docPr id="140352138" name="Text Box 1"/>
+                <wp:extent cx="424815" cy="349885"/>
+                <wp:effectExtent l="0" t="0" r="0" b="5715"/>
+                <wp:wrapNone/>
+                <wp:docPr id="922686162" name="Text Box 1"/>
                 <wp:cNvGraphicFramePr/>
                 <a:graphic xmlns:a="http://schemas.openxmlformats.org/drawingml/2006/main">
                   <a:graphicData uri="http://schemas.microsoft.com/office/word/2010/wordprocessingShape">
@@ -1765,7 +1910,7 @@
                       <wps:spPr>
                         <a:xfrm>
                           <a:off x="0" y="0"/>
-                          <a:ext cx="2693035" cy="325755"/>
+                          <a:ext cx="424815" cy="349885"/>
                         </a:xfrm>
                         <a:prstGeom prst="rect">
                           <a:avLst/>
@@ -1774,9 +1919,7 @@
                           <a:schemeClr val="lt1"/>
                         </a:solidFill>
                         <a:ln w="6350">
-                          <a:solidFill>
-                            <a:schemeClr val="tx1"/>
-                          </a:solidFill>
+                          <a:noFill/>
                         </a:ln>
                       </wps:spPr>
                       <wps:txbx>
@@ -1784,25 +1927,20 @@
                           <w:p>
                             <w:pPr>
                               <w:rPr>
-                                <w:sz w:val="16"/>
-                                <w:szCs w:val="16"/>
+                                <w:b/>
+                                <w:bCs/>
+                                <w:sz w:val="28"/>
+                                <w:szCs w:val="28"/>
                               </w:rPr>
                             </w:pPr>
                             <w:r>
                               <w:rPr>
-                                <w:i/>
-                                <w:iCs/>
-                                <w:sz w:val="16"/>
-                                <w:szCs w:val="16"/>
+                                <w:b/>
+                                <w:bCs/>
+                                <w:sz w:val="28"/>
+                                <w:szCs w:val="28"/>
                               </w:rPr>
-                              <w:t>Figure 1 A&amp;B:</w:t>
-                            </w:r>
-                            <w:r>
-                              <w:rPr>
-                                <w:sz w:val="16"/>
-                                <w:szCs w:val="16"/>
-                              </w:rPr>
-                              <w:t xml:space="preserve"> Bar charts visualising the Accuracy (A) and F1 Scores(B) for the classification tree model.</w:t>
+                              <w:t>2B</w:t>
                             </w:r>
                           </w:p>
                         </w:txbxContent>
@@ -1827,172 +1965,36 @@
           </mc:Choice>
           <mc:Fallback>
             <w:pict>
-              <v:shape w14:anchorId="0462F3DC" id="_x0000_s1028" type="#_x0000_t202" style="position:absolute;left:0;text-align:left;margin-left:318.45pt;margin-top:337.5pt;width:212.05pt;height:25.65pt;z-index:251660288;visibility:visible;mso-wrap-style:square;mso-width-percent:0;mso-height-percent:0;mso-wrap-distance-left:9pt;mso-wrap-distance-top:0;mso-wrap-distance-right:9pt;mso-wrap-distance-bottom:0;mso-position-horizontal:absolute;mso-position-horizontal-relative:text;mso-position-vertical:absolute;mso-position-vertical-relative:page;mso-width-percent:0;mso-height-percent:0;mso-width-relative:margin;mso-height-relative:margin;v-text-anchor:top" o:gfxdata="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" fillcolor="white [3201]" strokecolor="black [3213]" strokeweight=".5pt">
+              <v:shape w14:anchorId="4C8D2A8A" id="_x0000_s1029" type="#_x0000_t202" style="position:absolute;left:0;text-align:left;margin-left:326.55pt;margin-top:581.65pt;width:33.45pt;height:27.55pt;z-index:251674624;visibility:visible;mso-wrap-style:square;mso-width-percent:0;mso-height-percent:0;mso-wrap-distance-left:9pt;mso-wrap-distance-top:0;mso-wrap-distance-right:9pt;mso-wrap-distance-bottom:0;mso-position-horizontal:absolute;mso-position-horizontal-relative:text;mso-position-vertical:absolute;mso-position-vertical-relative:page;mso-width-percent:0;mso-height-percent:0;mso-width-relative:margin;mso-height-relative:margin;v-text-anchor:top" o:gfxdata="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" fillcolor="white [3201]" stroked="f" strokeweight=".5pt">
                 <v:textbox>
                   <w:txbxContent>
                     <w:p>
                       <w:pPr>
                         <w:rPr>
-                          <w:sz w:val="16"/>
-                          <w:szCs w:val="16"/>
+                          <w:b/>
+                          <w:bCs/>
+                          <w:sz w:val="28"/>
+                          <w:szCs w:val="28"/>
                         </w:rPr>
                       </w:pPr>
                       <w:r>
                         <w:rPr>
-                          <w:i/>
-                          <w:iCs/>
-                          <w:sz w:val="16"/>
-                          <w:szCs w:val="16"/>
+                          <w:b/>
+                          <w:bCs/>
+                          <w:sz w:val="28"/>
+                          <w:szCs w:val="28"/>
                         </w:rPr>
-                        <w:t>Figure 1 A&amp;B:</w:t>
-                      </w:r>
-                      <w:r>
-                        <w:rPr>
-                          <w:sz w:val="16"/>
-                          <w:szCs w:val="16"/>
-                        </w:rPr>
-                        <w:t xml:space="preserve"> Bar charts visualising the Accuracy (A) and F1 Scores(B) for the classification tree model.</w:t>
+                        <w:t>2B</w:t>
                       </w:r>
                     </w:p>
                   </w:txbxContent>
                 </v:textbox>
-                <w10:wrap type="square" anchory="page"/>
+                <w10:wrap anchory="page"/>
               </v:shape>
             </w:pict>
           </mc:Fallback>
         </mc:AlternateContent>
       </w:r>
-    </w:p>
-    <w:p>
-      <w:pPr>
-        <w:jc w:val="both"/>
-        <w:rPr>
-          <w:rFonts w:ascii="Arial Narrow" w:hAnsi="Arial Narrow"/>
-          <w:color w:val="FF0000"/>
-          <w:spacing w:val="-2"/>
-          <w:sz w:val="22"/>
-          <w:szCs w:val="22"/>
-        </w:rPr>
-      </w:pPr>
-      <w:r>
-        <w:rPr>
-          <w:rFonts w:ascii="Arial Narrow" w:hAnsi="Arial Narrow"/>
-          <w:i/>
-          <w:iCs/>
-          <w:noProof/>
-          <w:color w:val="FF0000"/>
-          <w:spacing w:val="-2"/>
-          <w:sz w:val="22"/>
-          <w:szCs w:val="22"/>
-        </w:rPr>
-        <w:drawing>
-          <wp:anchor distT="0" distB="0" distL="114300" distR="114300" simplePos="0" relativeHeight="251661312" behindDoc="0" locked="0" layoutInCell="1" allowOverlap="1" wp14:anchorId="72B58CD9" wp14:editId="4355680B">
-            <wp:simplePos x="0" y="0"/>
-            <wp:positionH relativeFrom="column">
-              <wp:posOffset>4076065</wp:posOffset>
-            </wp:positionH>
-            <wp:positionV relativeFrom="page">
-              <wp:posOffset>4756150</wp:posOffset>
-            </wp:positionV>
-            <wp:extent cx="2659380" cy="1837690"/>
-            <wp:effectExtent l="0" t="0" r="7620" b="16510"/>
-            <wp:wrapSquare wrapText="bothSides"/>
-            <wp:docPr id="1775096091" name="Chart 1">
-              <a:extLst xmlns:a="http://schemas.openxmlformats.org/drawingml/2006/main">
-                <a:ext uri="{FF2B5EF4-FFF2-40B4-BE49-F238E27FC236}">
-                  <a16:creationId xmlns:a16="http://schemas.microsoft.com/office/drawing/2014/main" id="{44B21085-D9AB-944D-8F3B-444797770AAE}"/>
-                </a:ext>
-              </a:extLst>
-            </wp:docPr>
-            <wp:cNvGraphicFramePr/>
-            <a:graphic xmlns:a="http://schemas.openxmlformats.org/drawingml/2006/main">
-              <a:graphicData uri="http://schemas.openxmlformats.org/drawingml/2006/chart">
-                <c:chart xmlns:c="http://schemas.openxmlformats.org/drawingml/2006/chart" xmlns:r="http://schemas.openxmlformats.org/officeDocument/2006/relationships" r:id="rId8"/>
-              </a:graphicData>
-            </a:graphic>
-            <wp14:sizeRelH relativeFrom="page">
-              <wp14:pctWidth>0</wp14:pctWidth>
-            </wp14:sizeRelH>
-            <wp14:sizeRelV relativeFrom="page">
-              <wp14:pctHeight>0</wp14:pctHeight>
-            </wp14:sizeRelV>
-          </wp:anchor>
-        </w:drawing>
-      </w:r>
-      <w:r>
-        <w:rPr>
-          <w:rFonts w:ascii="Arial Narrow" w:hAnsi="Arial Narrow"/>
-          <w:color w:val="FF0000"/>
-          <w:spacing w:val="-2"/>
-          <w:sz w:val="22"/>
-          <w:szCs w:val="22"/>
-        </w:rPr>
-        <w:t>Upon examining the accuracy levels across different datasets with varying proportions of missing values, noticeable fluctuations are observed. Notably, the accuracy trends vary for different datasets, with K-NN showing high accuracy initially for the naïve Bayes data, followed by a decline and subsequent increase. This indicates a gradual establishment of correctness proportions across the mode datasets at 10, 40, and 70.</w:t>
-      </w:r>
-    </w:p>
-    <w:p>
-      <w:pPr>
-        <w:jc w:val="both"/>
-        <w:rPr>
-          <w:rFonts w:ascii="Arial Narrow" w:hAnsi="Arial Narrow"/>
-          <w:spacing w:val="-2"/>
-          <w:sz w:val="22"/>
-          <w:szCs w:val="22"/>
-        </w:rPr>
-      </w:pPr>
-    </w:p>
-    <w:p>
-      <w:pPr>
-        <w:jc w:val="both"/>
-        <w:rPr>
-          <w:rFonts w:ascii="Arial Narrow" w:hAnsi="Arial Narrow"/>
-          <w:spacing w:val="-2"/>
-          <w:sz w:val="22"/>
-          <w:szCs w:val="22"/>
-        </w:rPr>
-      </w:pPr>
-      <w:r>
-        <w:rPr>
-          <w:rFonts w:ascii="Arial Narrow" w:hAnsi="Arial Narrow"/>
-          <w:noProof/>
-          <w:spacing w:val="-2"/>
-          <w:sz w:val="22"/>
-          <w:szCs w:val="22"/>
-        </w:rPr>
-        <w:drawing>
-          <wp:anchor distT="0" distB="0" distL="114300" distR="114300" simplePos="0" relativeHeight="251662336" behindDoc="0" locked="0" layoutInCell="1" allowOverlap="1" wp14:anchorId="09754C7C" wp14:editId="4010CC5A">
-            <wp:simplePos x="0" y="0"/>
-            <wp:positionH relativeFrom="column">
-              <wp:posOffset>4076065</wp:posOffset>
-            </wp:positionH>
-            <wp:positionV relativeFrom="paragraph">
-              <wp:posOffset>1407160</wp:posOffset>
-            </wp:positionV>
-            <wp:extent cx="2653030" cy="1816100"/>
-            <wp:effectExtent l="0" t="0" r="13970" b="12700"/>
-            <wp:wrapSquare wrapText="bothSides"/>
-            <wp:docPr id="1407497350" name="Chart 1">
-              <a:extLst xmlns:a="http://schemas.openxmlformats.org/drawingml/2006/main">
-                <a:ext uri="{FF2B5EF4-FFF2-40B4-BE49-F238E27FC236}">
-                  <a16:creationId xmlns:a16="http://schemas.microsoft.com/office/drawing/2014/main" id="{9A721C31-4FA1-CB44-AA21-81B2CDDA8B33}"/>
-                </a:ext>
-              </a:extLst>
-            </wp:docPr>
-            <wp:cNvGraphicFramePr/>
-            <a:graphic xmlns:a="http://schemas.openxmlformats.org/drawingml/2006/main">
-              <a:graphicData uri="http://schemas.openxmlformats.org/drawingml/2006/chart">
-                <c:chart xmlns:c="http://schemas.openxmlformats.org/drawingml/2006/chart" xmlns:r="http://schemas.openxmlformats.org/officeDocument/2006/relationships" r:id="rId9"/>
-              </a:graphicData>
-            </a:graphic>
-            <wp14:sizeRelH relativeFrom="page">
-              <wp14:pctWidth>0</wp14:pctWidth>
-            </wp14:sizeRelH>
-            <wp14:sizeRelV relativeFrom="page">
-              <wp14:pctHeight>0</wp14:pctHeight>
-            </wp14:sizeRelV>
-          </wp:anchor>
-        </w:drawing>
-      </w:r>
       <w:r>
         <w:rPr>
           <w:rFonts w:ascii="Arial Narrow" w:hAnsi="Arial Narrow"/>
@@ -2003,13 +2005,13 @@
         <mc:AlternateContent>
           <mc:Choice Requires="wps">
             <w:drawing>
-              <wp:anchor distT="0" distB="0" distL="114300" distR="114300" simplePos="0" relativeHeight="251669504" behindDoc="0" locked="0" layoutInCell="1" allowOverlap="1" wp14:anchorId="126CA5E7" wp14:editId="52A4EE59">
+              <wp:anchor distT="0" distB="0" distL="114300" distR="114300" simplePos="0" relativeHeight="251672576" behindDoc="0" locked="0" layoutInCell="1" allowOverlap="1" wp14:anchorId="126CA5E7" wp14:editId="05CC2BEB">
                 <wp:simplePos x="0" y="0"/>
                 <wp:positionH relativeFrom="column">
-                  <wp:posOffset>4112895</wp:posOffset>
+                  <wp:posOffset>4139565</wp:posOffset>
                 </wp:positionH>
                 <wp:positionV relativeFrom="page">
-                  <wp:posOffset>6164580</wp:posOffset>
+                  <wp:posOffset>5753735</wp:posOffset>
                 </wp:positionV>
                 <wp:extent cx="499110" cy="297180"/>
                 <wp:effectExtent l="0" t="0" r="0" b="0"/>
@@ -2078,7 +2080,7 @@
           </mc:Choice>
           <mc:Fallback>
             <w:pict>
-              <v:shape w14:anchorId="126CA5E7" id="_x0000_s1029" type="#_x0000_t202" style="position:absolute;left:0;text-align:left;margin-left:323.85pt;margin-top:485.4pt;width:39.3pt;height:23.4pt;z-index:251669504;visibility:visible;mso-wrap-style:square;mso-width-percent:0;mso-height-percent:0;mso-wrap-distance-left:9pt;mso-wrap-distance-top:0;mso-wrap-distance-right:9pt;mso-wrap-distance-bottom:0;mso-position-horizontal:absolute;mso-position-horizontal-relative:text;mso-position-vertical:absolute;mso-position-vertical-relative:page;mso-width-percent:0;mso-height-percent:0;mso-width-relative:margin;mso-height-relative:margin;v-text-anchor:top" o:gfxdata="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" fillcolor="white [3201]" stroked="f" strokeweight=".5pt">
+              <v:shape w14:anchorId="126CA5E7" id="_x0000_s1030" type="#_x0000_t202" style="position:absolute;left:0;text-align:left;margin-left:325.95pt;margin-top:453.05pt;width:39.3pt;height:23.4pt;z-index:251672576;visibility:visible;mso-wrap-style:square;mso-width-percent:0;mso-height-percent:0;mso-wrap-distance-left:9pt;mso-wrap-distance-top:0;mso-wrap-distance-right:9pt;mso-wrap-distance-bottom:0;mso-position-horizontal:absolute;mso-position-horizontal-relative:text;mso-position-vertical:absolute;mso-position-vertical-relative:page;mso-width-percent:0;mso-height-percent:0;mso-width-relative:margin;mso-height-relative:margin;v-text-anchor:top" o:gfxdata="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" fillcolor="white [3201]" stroked="f" strokeweight=".5pt">
                 <v:textbox>
                   <w:txbxContent>
                     <w:p>
@@ -2108,394 +2110,6 @@
           </mc:Fallback>
         </mc:AlternateContent>
       </w:r>
-      <w:proofErr w:type="spellStart"/>
-      <w:r>
-        <w:rPr>
-          <w:rFonts w:ascii="Arial Narrow" w:hAnsi="Arial Narrow"/>
-          <w:spacing w:val="-2"/>
-          <w:sz w:val="22"/>
-          <w:szCs w:val="22"/>
-          <w:lang w:val="en-US"/>
-        </w:rPr>
-        <w:t>Farhangfar</w:t>
-      </w:r>
-      <w:proofErr w:type="spellEnd"/>
-      <w:r>
-        <w:rPr>
-          <w:rFonts w:ascii="Arial Narrow" w:hAnsi="Arial Narrow"/>
-          <w:spacing w:val="-2"/>
-          <w:sz w:val="22"/>
-          <w:szCs w:val="22"/>
-          <w:lang w:val="en-US"/>
-        </w:rPr>
-        <w:t xml:space="preserve"> </w:t>
-      </w:r>
-      <w:r>
-        <w:rPr>
-          <w:rFonts w:ascii="Arial Narrow" w:hAnsi="Arial Narrow"/>
-          <w:i/>
-          <w:iCs/>
-          <w:spacing w:val="-2"/>
-          <w:sz w:val="22"/>
-          <w:szCs w:val="22"/>
-          <w:lang w:val="en-US"/>
-        </w:rPr>
-        <w:t>et.al</w:t>
-      </w:r>
-      <w:r>
-        <w:rPr>
-          <w:rFonts w:ascii="Arial Narrow" w:hAnsi="Arial Narrow"/>
-          <w:i/>
-          <w:iCs/>
-          <w:spacing w:val="-2"/>
-          <w:sz w:val="22"/>
-          <w:szCs w:val="22"/>
-          <w:lang w:val="en-US"/>
-        </w:rPr>
-        <w:t>.</w:t>
-      </w:r>
-      <w:r>
-        <w:rPr>
-          <w:rFonts w:ascii="Arial Narrow" w:hAnsi="Arial Narrow"/>
-          <w:spacing w:val="-2"/>
-          <w:sz w:val="22"/>
-          <w:szCs w:val="22"/>
-          <w:lang w:val="en-US"/>
-        </w:rPr>
-        <w:t xml:space="preserve"> conducted a similar (albeit infinitely more complex) study</w:t>
-      </w:r>
-      <w:r>
-        <w:rPr>
-          <w:rFonts w:ascii="Arial Narrow" w:hAnsi="Arial Narrow"/>
-          <w:spacing w:val="-2"/>
-          <w:sz w:val="22"/>
-          <w:szCs w:val="22"/>
-          <w:lang w:val="en-US"/>
-        </w:rPr>
-        <w:t xml:space="preserve"> [3]</w:t>
-      </w:r>
-      <w:r>
-        <w:rPr>
-          <w:rFonts w:ascii="Arial Narrow" w:hAnsi="Arial Narrow"/>
-          <w:spacing w:val="-2"/>
-          <w:sz w:val="22"/>
-          <w:szCs w:val="22"/>
-          <w:lang w:val="en-US"/>
-        </w:rPr>
-        <w:t xml:space="preserve">. In it they tested </w:t>
-      </w:r>
-      <w:r>
-        <w:rPr>
-          <w:rFonts w:ascii="Arial Narrow" w:hAnsi="Arial Narrow"/>
-          <w:spacing w:val="-2"/>
-          <w:sz w:val="22"/>
-          <w:szCs w:val="22"/>
-          <w:lang w:val="en-US"/>
-        </w:rPr>
-        <w:t>6</w:t>
-      </w:r>
-      <w:r>
-        <w:rPr>
-          <w:rFonts w:ascii="Arial Narrow" w:hAnsi="Arial Narrow"/>
-          <w:spacing w:val="-2"/>
-          <w:sz w:val="22"/>
-          <w:szCs w:val="22"/>
-          <w:lang w:val="en-US"/>
-        </w:rPr>
-        <w:t xml:space="preserve"> different imputation methods with </w:t>
-      </w:r>
-      <w:r>
-        <w:rPr>
-          <w:rFonts w:ascii="Arial Narrow" w:hAnsi="Arial Narrow"/>
-          <w:spacing w:val="-2"/>
-          <w:sz w:val="22"/>
-          <w:szCs w:val="22"/>
-          <w:lang w:val="en-US"/>
-        </w:rPr>
-        <w:t xml:space="preserve">6 </w:t>
-      </w:r>
-      <w:r>
-        <w:rPr>
-          <w:rFonts w:ascii="Arial Narrow" w:hAnsi="Arial Narrow"/>
-          <w:spacing w:val="-2"/>
-          <w:sz w:val="22"/>
-          <w:szCs w:val="22"/>
-          <w:lang w:val="en-US"/>
-        </w:rPr>
-        <w:t>different</w:t>
-      </w:r>
-      <w:r>
-        <w:rPr>
-          <w:rFonts w:ascii="Arial Narrow" w:hAnsi="Arial Narrow"/>
-          <w:spacing w:val="-2"/>
-          <w:sz w:val="22"/>
-          <w:szCs w:val="22"/>
-          <w:lang w:val="en-US"/>
-        </w:rPr>
-        <w:t xml:space="preserve"> classification models</w:t>
-      </w:r>
-      <w:r>
-        <w:rPr>
-          <w:rFonts w:ascii="Arial Narrow" w:hAnsi="Arial Narrow"/>
-          <w:spacing w:val="-2"/>
-          <w:sz w:val="22"/>
-          <w:szCs w:val="22"/>
-          <w:lang w:val="en-US"/>
-        </w:rPr>
-        <w:t xml:space="preserve"> using the </w:t>
-      </w:r>
-      <w:r>
-        <w:rPr>
-          <w:rFonts w:ascii="Arial Narrow" w:hAnsi="Arial Narrow"/>
-          <w:spacing w:val="-2"/>
-          <w:sz w:val="22"/>
-          <w:szCs w:val="22"/>
-          <w:lang w:val="en-US"/>
-        </w:rPr>
-        <w:t>aggregated</w:t>
-      </w:r>
-      <w:r>
-        <w:rPr>
-          <w:rFonts w:ascii="Arial Narrow" w:hAnsi="Arial Narrow"/>
-          <w:spacing w:val="-2"/>
-          <w:sz w:val="22"/>
-          <w:szCs w:val="22"/>
-          <w:lang w:val="en-US"/>
-        </w:rPr>
-        <w:t xml:space="preserve"> scores of 15 datasets</w:t>
-      </w:r>
-      <w:r>
-        <w:rPr>
-          <w:rFonts w:ascii="Arial Narrow" w:hAnsi="Arial Narrow"/>
-          <w:spacing w:val="-2"/>
-          <w:sz w:val="22"/>
-          <w:szCs w:val="22"/>
-          <w:lang w:val="en-US"/>
-        </w:rPr>
-        <w:t xml:space="preserve"> (of which the ‘Nursery” dataset used in this assignment was one)</w:t>
-      </w:r>
-      <w:r>
-        <w:rPr>
-          <w:rFonts w:ascii="Arial Narrow" w:hAnsi="Arial Narrow"/>
-          <w:spacing w:val="-2"/>
-          <w:sz w:val="22"/>
-          <w:szCs w:val="22"/>
-          <w:lang w:val="en-US"/>
-        </w:rPr>
-        <w:t xml:space="preserve">. As their study was much more nuanced and they used a unique way to measure model performance, direct comparisons were tricky. </w:t>
-      </w:r>
-      <w:r>
-        <w:rPr>
-          <w:rFonts w:ascii="Arial Narrow" w:hAnsi="Arial Narrow"/>
-          <w:spacing w:val="-2"/>
-          <w:sz w:val="22"/>
-          <w:szCs w:val="22"/>
-          <w:lang w:val="en-US"/>
-        </w:rPr>
-        <w:t>What was clear from their study however was that different imputation methods worked better for some models than others</w:t>
-      </w:r>
-      <w:r>
-        <w:rPr>
-          <w:rFonts w:ascii="Arial Narrow" w:hAnsi="Arial Narrow"/>
-          <w:spacing w:val="-2"/>
-          <w:sz w:val="22"/>
-          <w:szCs w:val="22"/>
-          <w:lang w:val="en-US"/>
-        </w:rPr>
-        <w:t>, and that there was no ‘universally better’ imputation method</w:t>
-      </w:r>
-      <w:r>
-        <w:rPr>
-          <w:rFonts w:ascii="Arial Narrow" w:hAnsi="Arial Narrow"/>
-          <w:spacing w:val="-2"/>
-          <w:sz w:val="22"/>
-          <w:szCs w:val="22"/>
-          <w:lang w:val="en-US"/>
-        </w:rPr>
-        <w:t>.</w:t>
-      </w:r>
-      <w:r>
-        <w:rPr>
-          <w:rFonts w:ascii="Arial Narrow" w:hAnsi="Arial Narrow"/>
-          <w:spacing w:val="-2"/>
-          <w:sz w:val="22"/>
-          <w:szCs w:val="22"/>
-          <w:lang w:val="en-US"/>
-        </w:rPr>
-        <w:t xml:space="preserve"> </w:t>
-      </w:r>
-      <w:r>
-        <w:rPr>
-          <w:rFonts w:ascii="Arial Narrow" w:hAnsi="Arial Narrow"/>
-          <w:spacing w:val="-2"/>
-          <w:sz w:val="22"/>
-          <w:szCs w:val="22"/>
-          <w:lang w:val="en-US"/>
-        </w:rPr>
-        <w:t>Of all the imputation methods in their study, the mean imputation performed the worst.</w:t>
-      </w:r>
-      <w:r>
-        <w:rPr>
-          <w:rFonts w:ascii="Arial Narrow" w:hAnsi="Arial Narrow"/>
-          <w:spacing w:val="-2"/>
-          <w:sz w:val="22"/>
-          <w:szCs w:val="22"/>
-          <w:lang w:val="en-US"/>
-        </w:rPr>
-        <w:t xml:space="preserve"> This </w:t>
-      </w:r>
-      <w:r>
-        <w:rPr>
-          <w:rFonts w:ascii="Arial Narrow" w:hAnsi="Arial Narrow"/>
-          <w:spacing w:val="-2"/>
-          <w:sz w:val="22"/>
-          <w:szCs w:val="22"/>
-          <w:lang w:val="en-US"/>
-        </w:rPr>
-        <w:t>contrasts with</w:t>
-      </w:r>
-      <w:r>
-        <w:rPr>
-          <w:rFonts w:ascii="Arial Narrow" w:hAnsi="Arial Narrow"/>
-          <w:spacing w:val="-2"/>
-          <w:sz w:val="22"/>
-          <w:szCs w:val="22"/>
-          <w:lang w:val="en-US"/>
-        </w:rPr>
-        <w:t xml:space="preserve"> what we found. </w:t>
-      </w:r>
-      <w:r>
-        <w:rPr>
-          <w:rFonts w:ascii="Arial Narrow" w:hAnsi="Arial Narrow"/>
-          <w:spacing w:val="-2"/>
-          <w:sz w:val="22"/>
-          <w:szCs w:val="22"/>
-          <w:lang w:val="en-US"/>
-        </w:rPr>
-        <w:t xml:space="preserve">This could simply be explained by the different methodologies used for calculating the performance. </w:t>
-      </w:r>
-      <w:proofErr w:type="spellStart"/>
-      <w:r>
-        <w:rPr>
-          <w:rFonts w:ascii="Arial Narrow" w:hAnsi="Arial Narrow"/>
-          <w:spacing w:val="-2"/>
-          <w:sz w:val="22"/>
-          <w:szCs w:val="22"/>
-          <w:lang w:val="en-US"/>
-        </w:rPr>
-        <w:t>Farhangfar</w:t>
-      </w:r>
-      <w:proofErr w:type="spellEnd"/>
-      <w:r>
-        <w:rPr>
-          <w:rFonts w:ascii="Arial Narrow" w:hAnsi="Arial Narrow"/>
-          <w:spacing w:val="-2"/>
-          <w:sz w:val="22"/>
-          <w:szCs w:val="22"/>
-          <w:lang w:val="en-US"/>
-        </w:rPr>
-        <w:t xml:space="preserve"> </w:t>
-      </w:r>
-      <w:r>
-        <w:rPr>
-          <w:rFonts w:ascii="Arial Narrow" w:hAnsi="Arial Narrow"/>
-          <w:i/>
-          <w:iCs/>
-          <w:spacing w:val="-2"/>
-          <w:sz w:val="22"/>
-          <w:szCs w:val="22"/>
-          <w:lang w:val="en-US"/>
-        </w:rPr>
-        <w:t>et.al.</w:t>
-      </w:r>
-      <w:r>
-        <w:rPr>
-          <w:rFonts w:ascii="Arial Narrow" w:hAnsi="Arial Narrow"/>
-          <w:i/>
-          <w:iCs/>
-          <w:spacing w:val="-2"/>
-          <w:sz w:val="22"/>
-          <w:szCs w:val="22"/>
-          <w:lang w:val="en-US"/>
-        </w:rPr>
-        <w:t xml:space="preserve"> </w:t>
-      </w:r>
-      <w:r>
-        <w:rPr>
-          <w:rFonts w:ascii="Arial Narrow" w:hAnsi="Arial Narrow"/>
-          <w:spacing w:val="-2"/>
-          <w:sz w:val="22"/>
-          <w:szCs w:val="22"/>
-          <w:lang w:val="en-US"/>
-        </w:rPr>
-        <w:t>measured their performance by calculating the classification error which was based on a zero-one loss [3].</w:t>
-      </w:r>
-      <w:r>
-        <w:rPr>
-          <w:rFonts w:ascii="Arial Narrow" w:hAnsi="Arial Narrow"/>
-          <w:spacing w:val="-2"/>
-          <w:sz w:val="22"/>
-          <w:szCs w:val="22"/>
-          <w:lang w:val="en-US"/>
-        </w:rPr>
-        <w:t xml:space="preserve"> </w:t>
-      </w:r>
-    </w:p>
-    <w:p>
-      <w:pPr>
-        <w:jc w:val="both"/>
-        <w:rPr>
-          <w:rFonts w:ascii="Arial Narrow" w:hAnsi="Arial Narrow"/>
-        </w:rPr>
-      </w:pPr>
-    </w:p>
-    <w:p>
-      <w:pPr>
-        <w:pStyle w:val="ListParagraph"/>
-        <w:numPr>
-          <w:ilvl w:val="0"/>
-          <w:numId w:val="4"/>
-        </w:numPr>
-        <w:spacing w:after="160"/>
-        <w:jc w:val="both"/>
-        <w:rPr>
-          <w:rFonts w:ascii="Arial Narrow" w:hAnsi="Arial Narrow"/>
-          <w:b/>
-          <w:bCs/>
-          <w:sz w:val="22"/>
-          <w:szCs w:val="22"/>
-          <w:u w:val="single"/>
-        </w:rPr>
-      </w:pPr>
-      <w:r>
-        <w:rPr>
-          <w:rFonts w:ascii="Arial Narrow" w:hAnsi="Arial Narrow"/>
-          <w:b/>
-          <w:bCs/>
-          <w:sz w:val="22"/>
-          <w:szCs w:val="22"/>
-          <w:u w:val="single"/>
-        </w:rPr>
-        <w:t xml:space="preserve">Conclusion </w:t>
-      </w:r>
-    </w:p>
-    <w:p>
-      <w:pPr>
-        <w:jc w:val="both"/>
-        <w:rPr>
-          <w:rFonts w:ascii="Arial Narrow" w:hAnsi="Arial Narrow"/>
-          <w:sz w:val="22"/>
-          <w:szCs w:val="22"/>
-        </w:rPr>
-      </w:pPr>
-      <w:r>
-        <w:rPr>
-          <w:rFonts w:ascii="Arial Narrow" w:hAnsi="Arial Narrow"/>
-          <w:sz w:val="22"/>
-          <w:szCs w:val="22"/>
-        </w:rPr>
-        <w:t xml:space="preserve">In conclusion, the analysis of the </w:t>
-      </w:r>
       <w:r>
         <w:rPr>
           <w:rFonts w:ascii="Arial Narrow" w:hAnsi="Arial Narrow"/>
@@ -2506,183 +2120,16 @@
         <mc:AlternateContent>
           <mc:Choice Requires="wps">
             <w:drawing>
-              <wp:anchor distT="0" distB="0" distL="114300" distR="114300" simplePos="0" relativeHeight="251670528" behindDoc="0" locked="0" layoutInCell="1" allowOverlap="1" wp14:anchorId="4C8D2A8A" wp14:editId="4CF0ADF2">
+              <wp:anchor distT="0" distB="0" distL="114300" distR="114300" simplePos="0" relativeHeight="251664384" behindDoc="0" locked="0" layoutInCell="1" allowOverlap="1" wp14:anchorId="4163BA4F" wp14:editId="0528B59E">
                 <wp:simplePos x="0" y="0"/>
                 <wp:positionH relativeFrom="column">
-                  <wp:posOffset>4115435</wp:posOffset>
+                  <wp:posOffset>4101465</wp:posOffset>
                 </wp:positionH>
-                <wp:positionV relativeFrom="paragraph">
-                  <wp:posOffset>333375</wp:posOffset>
+                <wp:positionV relativeFrom="page">
+                  <wp:posOffset>7664450</wp:posOffset>
                 </wp:positionV>
-                <wp:extent cx="424815" cy="349885"/>
-                <wp:effectExtent l="0" t="0" r="0" b="5715"/>
-                <wp:wrapNone/>
-                <wp:docPr id="922686162" name="Text Box 1"/>
-                <wp:cNvGraphicFramePr/>
-                <a:graphic xmlns:a="http://schemas.openxmlformats.org/drawingml/2006/main">
-                  <a:graphicData uri="http://schemas.microsoft.com/office/word/2010/wordprocessingShape">
-                    <wps:wsp>
-                      <wps:cNvSpPr txBox="1"/>
-                      <wps:spPr>
-                        <a:xfrm>
-                          <a:off x="0" y="0"/>
-                          <a:ext cx="424815" cy="349885"/>
-                        </a:xfrm>
-                        <a:prstGeom prst="rect">
-                          <a:avLst/>
-                        </a:prstGeom>
-                        <a:solidFill>
-                          <a:schemeClr val="lt1"/>
-                        </a:solidFill>
-                        <a:ln w="6350">
-                          <a:noFill/>
-                        </a:ln>
-                      </wps:spPr>
-                      <wps:txbx>
-                        <w:txbxContent>
-                          <w:p>
-                            <w:pPr>
-                              <w:rPr>
-                                <w:b/>
-                                <w:bCs/>
-                                <w:sz w:val="28"/>
-                                <w:szCs w:val="28"/>
-                              </w:rPr>
-                            </w:pPr>
-                            <w:r>
-                              <w:rPr>
-                                <w:b/>
-                                <w:bCs/>
-                                <w:sz w:val="28"/>
-                                <w:szCs w:val="28"/>
-                              </w:rPr>
-                              <w:t>2B</w:t>
-                            </w:r>
-                          </w:p>
-                        </w:txbxContent>
-                      </wps:txbx>
-                      <wps:bodyPr rot="0" spcFirstLastPara="0" vertOverflow="overflow" horzOverflow="overflow" vert="horz" wrap="square" lIns="91440" tIns="45720" rIns="91440" bIns="45720" numCol="1" spcCol="0" rtlCol="0" fromWordArt="0" anchor="t" anchorCtr="0" forceAA="0" compatLnSpc="1">
-                        <a:prstTxWarp prst="textNoShape">
-                          <a:avLst/>
-                        </a:prstTxWarp>
-                        <a:noAutofit/>
-                      </wps:bodyPr>
-                    </wps:wsp>
-                  </a:graphicData>
-                </a:graphic>
-                <wp14:sizeRelH relativeFrom="margin">
-                  <wp14:pctWidth>0</wp14:pctWidth>
-                </wp14:sizeRelH>
-                <wp14:sizeRelV relativeFrom="margin">
-                  <wp14:pctHeight>0</wp14:pctHeight>
-                </wp14:sizeRelV>
-              </wp:anchor>
-            </w:drawing>
-          </mc:Choice>
-          <mc:Fallback>
-            <w:pict>
-              <v:shape w14:anchorId="4C8D2A8A" id="_x0000_s1030" type="#_x0000_t202" style="position:absolute;left:0;text-align:left;margin-left:324.05pt;margin-top:26.25pt;width:33.45pt;height:27.55pt;z-index:251670528;visibility:visible;mso-wrap-style:square;mso-width-percent:0;mso-height-percent:0;mso-wrap-distance-left:9pt;mso-wrap-distance-top:0;mso-wrap-distance-right:9pt;mso-wrap-distance-bottom:0;mso-position-horizontal:absolute;mso-position-horizontal-relative:text;mso-position-vertical:absolute;mso-position-vertical-relative:text;mso-width-percent:0;mso-height-percent:0;mso-width-relative:margin;mso-height-relative:margin;v-text-anchor:top" o:gfxdata="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" fillcolor="white [3201]" stroked="f" strokeweight=".5pt">
-                <v:textbox>
-                  <w:txbxContent>
-                    <w:p>
-                      <w:pPr>
-                        <w:rPr>
-                          <w:b/>
-                          <w:bCs/>
-                          <w:sz w:val="28"/>
-                          <w:szCs w:val="28"/>
-                        </w:rPr>
-                      </w:pPr>
-                      <w:r>
-                        <w:rPr>
-                          <w:b/>
-                          <w:bCs/>
-                          <w:sz w:val="28"/>
-                          <w:szCs w:val="28"/>
-                        </w:rPr>
-                        <w:t>2B</w:t>
-                      </w:r>
-                    </w:p>
-                  </w:txbxContent>
-                </v:textbox>
-              </v:shape>
-            </w:pict>
-          </mc:Fallback>
-        </mc:AlternateContent>
-      </w:r>
-    </w:p>
-    <w:p>
-      <w:pPr>
-        <w:jc w:val="both"/>
-        <w:rPr>
-          <w:rFonts w:ascii="Arial Narrow" w:hAnsi="Arial Narrow"/>
-          <w:sz w:val="22"/>
-          <w:szCs w:val="22"/>
-        </w:rPr>
-      </w:pPr>
-    </w:p>
-    <w:p>
-      <w:pPr>
-        <w:pStyle w:val="ListParagraph"/>
-        <w:numPr>
-          <w:ilvl w:val="0"/>
-          <w:numId w:val="4"/>
-        </w:numPr>
-        <w:spacing w:after="160"/>
-        <w:jc w:val="both"/>
-        <w:rPr>
-          <w:b/>
-          <w:bCs/>
-          <w:sz w:val="22"/>
-          <w:szCs w:val="22"/>
-          <w:u w:val="single"/>
-        </w:rPr>
-      </w:pPr>
-      <w:r>
-        <w:rPr>
-          <w:b/>
-          <w:bCs/>
-          <w:sz w:val="22"/>
-          <w:szCs w:val="22"/>
-          <w:u w:val="single"/>
-        </w:rPr>
-        <w:t>References</w:t>
-      </w:r>
-    </w:p>
-    <w:p>
-      <w:pPr>
-        <w:pStyle w:val="NormalWeb"/>
-        <w:numPr>
-          <w:ilvl w:val="0"/>
-          <w:numId w:val="6"/>
-        </w:numPr>
-        <w:jc w:val="both"/>
-        <w:rPr>
-          <w:rFonts w:ascii="Arial Narrow" w:hAnsi="Arial Narrow"/>
-          <w:sz w:val="22"/>
-          <w:szCs w:val="22"/>
-        </w:rPr>
-      </w:pPr>
-      <w:r>
-        <w:rPr>
-          <w:rFonts w:ascii="Arial Narrow" w:hAnsi="Arial Narrow"/>
-          <w:noProof/>
-          <w:sz w:val="22"/>
-          <w:szCs w:val="22"/>
-        </w:rPr>
-        <mc:AlternateContent>
-          <mc:Choice Requires="wps">
-            <w:drawing>
-              <wp:anchor distT="0" distB="0" distL="114300" distR="114300" simplePos="0" relativeHeight="251664384" behindDoc="0" locked="0" layoutInCell="1" allowOverlap="1" wp14:anchorId="4163BA4F" wp14:editId="22DB5FCF">
-                <wp:simplePos x="0" y="0"/>
-                <wp:positionH relativeFrom="column">
-                  <wp:posOffset>4076065</wp:posOffset>
-                </wp:positionH>
-                <wp:positionV relativeFrom="paragraph">
-                  <wp:posOffset>273050</wp:posOffset>
-                </wp:positionV>
-                <wp:extent cx="2653030" cy="325755"/>
-                <wp:effectExtent l="0" t="0" r="13970" b="17145"/>
+                <wp:extent cx="2673350" cy="325755"/>
+                <wp:effectExtent l="0" t="0" r="19050" b="17145"/>
                 <wp:wrapSquare wrapText="bothSides"/>
                 <wp:docPr id="196500552" name="Text Box 1"/>
                 <wp:cNvGraphicFramePr/>
@@ -2693,7 +2140,7 @@
                       <wps:spPr>
                         <a:xfrm>
                           <a:off x="0" y="0"/>
-                          <a:ext cx="2653030" cy="325755"/>
+                          <a:ext cx="2673350" cy="325755"/>
                         </a:xfrm>
                         <a:prstGeom prst="rect">
                           <a:avLst/>
@@ -2773,7 +2220,7 @@
           </mc:Choice>
           <mc:Fallback>
             <w:pict>
-              <v:shape w14:anchorId="4163BA4F" id="_x0000_s1031" type="#_x0000_t202" style="position:absolute;left:0;text-align:left;margin-left:320.95pt;margin-top:21.5pt;width:208.9pt;height:25.65pt;z-index:251664384;visibility:visible;mso-wrap-style:square;mso-width-percent:0;mso-height-percent:0;mso-wrap-distance-left:9pt;mso-wrap-distance-top:0;mso-wrap-distance-right:9pt;mso-wrap-distance-bottom:0;mso-position-horizontal:absolute;mso-position-horizontal-relative:text;mso-position-vertical:absolute;mso-position-vertical-relative:text;mso-width-percent:0;mso-height-percent:0;mso-width-relative:margin;mso-height-relative:margin;v-text-anchor:top" o:gfxdata="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" fillcolor="white [3201]" strokeweight=".5pt">
+              <v:shape w14:anchorId="4163BA4F" id="_x0000_s1031" type="#_x0000_t202" style="position:absolute;left:0;text-align:left;margin-left:322.95pt;margin-top:603.5pt;width:210.5pt;height:25.65pt;z-index:251664384;visibility:visible;mso-wrap-style:square;mso-width-percent:0;mso-height-percent:0;mso-wrap-distance-left:9pt;mso-wrap-distance-top:0;mso-wrap-distance-right:9pt;mso-wrap-distance-bottom:0;mso-position-horizontal:absolute;mso-position-horizontal-relative:text;mso-position-vertical:absolute;mso-position-vertical-relative:page;mso-width-percent:0;mso-height-percent:0;mso-width-relative:margin;mso-height-relative:margin;v-text-anchor:top" o:gfxdata="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" fillcolor="white [3201]" strokeweight=".5pt">
                 <v:textbox>
                   <w:txbxContent>
                     <w:p>
@@ -2820,7 +2267,7 @@
                     </w:p>
                   </w:txbxContent>
                 </v:textbox>
-                <w10:wrap type="square"/>
+                <w10:wrap type="square" anchory="page"/>
               </v:shape>
             </w:pict>
           </mc:Fallback>
@@ -2829,10 +2276,629 @@
       <w:r>
         <w:rPr>
           <w:rFonts w:ascii="Arial Narrow" w:hAnsi="Arial Narrow"/>
-          <w:sz w:val="22"/>
-          <w:szCs w:val="22"/>
-        </w:rPr>
-        <w:t xml:space="preserve">J. D. Kelleher, D. Aoife, and M. N. Brian, “Data Exploration,” in Fundamentals of Machine Learning for Predictive Data Analytics, 2nd ed, Cambridge, Massachusetts: The MIT Press, 2020, p. 63 </w:t>
+          <w:i/>
+          <w:iCs/>
+          <w:sz w:val="22"/>
+          <w:szCs w:val="22"/>
+        </w:rPr>
+        <w:t>k-Nearest Neighbour</w:t>
+      </w:r>
+      <w:r>
+        <w:rPr>
+          <w:rFonts w:ascii="Arial Narrow" w:hAnsi="Arial Narrow"/>
+          <w:i/>
+          <w:iCs/>
+          <w:sz w:val="22"/>
+          <w:szCs w:val="22"/>
+        </w:rPr>
+        <w:t xml:space="preserve"> results:</w:t>
+      </w:r>
+      <w:r>
+        <w:rPr>
+          <w:rFonts w:ascii="Arial Narrow" w:hAnsi="Arial Narrow"/>
+          <w:sz w:val="22"/>
+          <w:szCs w:val="22"/>
+        </w:rPr>
+        <w:t xml:space="preserve"> </w:t>
+      </w:r>
+      <w:r>
+        <w:rPr>
+          <w:rFonts w:ascii="Arial Narrow" w:hAnsi="Arial Narrow"/>
+          <w:spacing w:val="-2"/>
+          <w:sz w:val="22"/>
+          <w:szCs w:val="22"/>
+        </w:rPr>
+        <w:t>During the analysis of accuracy</w:t>
+      </w:r>
+      <w:r>
+        <w:rPr>
+          <w:rFonts w:ascii="Arial Narrow" w:hAnsi="Arial Narrow"/>
+          <w:spacing w:val="-2"/>
+          <w:sz w:val="22"/>
+          <w:szCs w:val="22"/>
+        </w:rPr>
+        <w:t xml:space="preserve"> (Figure 2A)</w:t>
+      </w:r>
+      <w:r>
+        <w:rPr>
+          <w:rFonts w:ascii="Arial Narrow" w:hAnsi="Arial Narrow"/>
+          <w:spacing w:val="-2"/>
+          <w:sz w:val="22"/>
+          <w:szCs w:val="22"/>
+        </w:rPr>
+        <w:t xml:space="preserve"> levels across various datasets with differing proportions of missing values, noticeable instabilities were observed. Specifically, the accuracy trends varied across different datasets, with K-NN initially exhibiting high accuracy for the mode data at 10%, but significantly underperforming for mode 40% and mode 70%. A similar trend was noted for Naïve Bayes. The model's performance decreased notably for Naïve Bayes at 40% and 70% missing </w:t>
+      </w:r>
+      <w:proofErr w:type="spellStart"/>
+      <w:proofErr w:type="gramStart"/>
+      <w:r>
+        <w:rPr>
+          <w:rFonts w:ascii="Arial Narrow" w:hAnsi="Arial Narrow"/>
+          <w:spacing w:val="-2"/>
+          <w:sz w:val="22"/>
+          <w:szCs w:val="22"/>
+        </w:rPr>
+        <w:t>values.Similarly</w:t>
+      </w:r>
+      <w:proofErr w:type="spellEnd"/>
+      <w:proofErr w:type="gramEnd"/>
+      <w:r>
+        <w:rPr>
+          <w:rFonts w:ascii="Arial Narrow" w:hAnsi="Arial Narrow"/>
+          <w:spacing w:val="-2"/>
+          <w:sz w:val="22"/>
+          <w:szCs w:val="22"/>
+        </w:rPr>
+        <w:t>, the F1 score</w:t>
+      </w:r>
+      <w:r>
+        <w:rPr>
+          <w:rFonts w:ascii="Arial Narrow" w:hAnsi="Arial Narrow"/>
+          <w:spacing w:val="-2"/>
+          <w:sz w:val="22"/>
+          <w:szCs w:val="22"/>
+        </w:rPr>
+        <w:t xml:space="preserve"> (Figure 2B)</w:t>
+      </w:r>
+      <w:r>
+        <w:rPr>
+          <w:rFonts w:ascii="Arial Narrow" w:hAnsi="Arial Narrow"/>
+          <w:spacing w:val="-2"/>
+          <w:sz w:val="22"/>
+          <w:szCs w:val="22"/>
+        </w:rPr>
+        <w:t xml:space="preserve"> mirrored the accuracy trends, with the K-NN model performing well initially at 10% missing values but experiencing a decline for mode and Naïve Bayes at 40% and 70%. It's important to note that a higher F1 score indicates better model performance, yet in this scenario, there was a significant decrease in K-NN performance. This decline could be attributed to the skewed distribution of data and the sensitivity of K-NN to missing values. </w:t>
+      </w:r>
+      <w:proofErr w:type="gramStart"/>
+      <w:r>
+        <w:rPr>
+          <w:rFonts w:ascii="Arial Narrow" w:hAnsi="Arial Narrow"/>
+          <w:spacing w:val="-2"/>
+          <w:sz w:val="22"/>
+          <w:szCs w:val="22"/>
+        </w:rPr>
+        <w:t>Overall</w:t>
+      </w:r>
+      <w:proofErr w:type="gramEnd"/>
+      <w:r>
+        <w:rPr>
+          <w:rFonts w:ascii="Arial Narrow" w:hAnsi="Arial Narrow"/>
+          <w:spacing w:val="-2"/>
+          <w:sz w:val="22"/>
+          <w:szCs w:val="22"/>
+        </w:rPr>
+        <w:t xml:space="preserve"> it would seem that the Naïve Bayes imputation performed much better that the mean imputation for the k-NN model.</w:t>
+      </w:r>
+    </w:p>
+    <w:p>
+      <w:pPr>
+        <w:jc w:val="both"/>
+        <w:rPr>
+          <w:rFonts w:ascii="Arial Narrow" w:hAnsi="Arial Narrow"/>
+          <w:spacing w:val="-2"/>
+          <w:sz w:val="22"/>
+          <w:szCs w:val="22"/>
+        </w:rPr>
+      </w:pPr>
+      <w:r>
+        <w:rPr>
+          <w:noProof/>
+        </w:rPr>
+        <w:t xml:space="preserve"> </w:t>
+      </w:r>
+    </w:p>
+    <w:p>
+      <w:pPr>
+        <w:jc w:val="both"/>
+        <w:rPr>
+          <w:rFonts w:ascii="Arial Narrow" w:hAnsi="Arial Narrow"/>
+          <w:spacing w:val="-2"/>
+          <w:sz w:val="22"/>
+          <w:szCs w:val="22"/>
+        </w:rPr>
+      </w:pPr>
+      <w:proofErr w:type="spellStart"/>
+      <w:r>
+        <w:rPr>
+          <w:rFonts w:ascii="Arial Narrow" w:hAnsi="Arial Narrow"/>
+          <w:spacing w:val="-2"/>
+          <w:sz w:val="22"/>
+          <w:szCs w:val="22"/>
+          <w:lang w:val="en-US"/>
+        </w:rPr>
+        <w:t>Farhangfar</w:t>
+      </w:r>
+      <w:proofErr w:type="spellEnd"/>
+      <w:r>
+        <w:rPr>
+          <w:rFonts w:ascii="Arial Narrow" w:hAnsi="Arial Narrow"/>
+          <w:spacing w:val="-2"/>
+          <w:sz w:val="22"/>
+          <w:szCs w:val="22"/>
+          <w:lang w:val="en-US"/>
+        </w:rPr>
+        <w:t xml:space="preserve"> </w:t>
+      </w:r>
+      <w:r>
+        <w:rPr>
+          <w:rFonts w:ascii="Arial Narrow" w:hAnsi="Arial Narrow"/>
+          <w:i/>
+          <w:iCs/>
+          <w:spacing w:val="-2"/>
+          <w:sz w:val="22"/>
+          <w:szCs w:val="22"/>
+          <w:lang w:val="en-US"/>
+        </w:rPr>
+        <w:t>et.al</w:t>
+      </w:r>
+      <w:r>
+        <w:rPr>
+          <w:rFonts w:ascii="Arial Narrow" w:hAnsi="Arial Narrow"/>
+          <w:i/>
+          <w:iCs/>
+          <w:spacing w:val="-2"/>
+          <w:sz w:val="22"/>
+          <w:szCs w:val="22"/>
+          <w:lang w:val="en-US"/>
+        </w:rPr>
+        <w:t>.</w:t>
+      </w:r>
+      <w:r>
+        <w:rPr>
+          <w:rFonts w:ascii="Arial Narrow" w:hAnsi="Arial Narrow"/>
+          <w:spacing w:val="-2"/>
+          <w:sz w:val="22"/>
+          <w:szCs w:val="22"/>
+          <w:lang w:val="en-US"/>
+        </w:rPr>
+        <w:t xml:space="preserve"> conducted a similar (albeit infinitely more complex) study</w:t>
+      </w:r>
+      <w:r>
+        <w:rPr>
+          <w:rFonts w:ascii="Arial Narrow" w:hAnsi="Arial Narrow"/>
+          <w:spacing w:val="-2"/>
+          <w:sz w:val="22"/>
+          <w:szCs w:val="22"/>
+          <w:lang w:val="en-US"/>
+        </w:rPr>
+        <w:t xml:space="preserve"> [3]</w:t>
+      </w:r>
+      <w:r>
+        <w:rPr>
+          <w:rFonts w:ascii="Arial Narrow" w:hAnsi="Arial Narrow"/>
+          <w:spacing w:val="-2"/>
+          <w:sz w:val="22"/>
+          <w:szCs w:val="22"/>
+          <w:lang w:val="en-US"/>
+        </w:rPr>
+        <w:t xml:space="preserve">. In it they tested </w:t>
+      </w:r>
+      <w:r>
+        <w:rPr>
+          <w:rFonts w:ascii="Arial Narrow" w:hAnsi="Arial Narrow"/>
+          <w:spacing w:val="-2"/>
+          <w:sz w:val="22"/>
+          <w:szCs w:val="22"/>
+          <w:lang w:val="en-US"/>
+        </w:rPr>
+        <w:t>6</w:t>
+      </w:r>
+      <w:r>
+        <w:rPr>
+          <w:rFonts w:ascii="Arial Narrow" w:hAnsi="Arial Narrow"/>
+          <w:spacing w:val="-2"/>
+          <w:sz w:val="22"/>
+          <w:szCs w:val="22"/>
+          <w:lang w:val="en-US"/>
+        </w:rPr>
+        <w:t xml:space="preserve"> different imputation methods with </w:t>
+      </w:r>
+      <w:r>
+        <w:rPr>
+          <w:rFonts w:ascii="Arial Narrow" w:hAnsi="Arial Narrow"/>
+          <w:spacing w:val="-2"/>
+          <w:sz w:val="22"/>
+          <w:szCs w:val="22"/>
+          <w:lang w:val="en-US"/>
+        </w:rPr>
+        <w:t xml:space="preserve">6 </w:t>
+      </w:r>
+      <w:r>
+        <w:rPr>
+          <w:rFonts w:ascii="Arial Narrow" w:hAnsi="Arial Narrow"/>
+          <w:spacing w:val="-2"/>
+          <w:sz w:val="22"/>
+          <w:szCs w:val="22"/>
+          <w:lang w:val="en-US"/>
+        </w:rPr>
+        <w:t>different</w:t>
+      </w:r>
+      <w:r>
+        <w:rPr>
+          <w:rFonts w:ascii="Arial Narrow" w:hAnsi="Arial Narrow"/>
+          <w:spacing w:val="-2"/>
+          <w:sz w:val="22"/>
+          <w:szCs w:val="22"/>
+          <w:lang w:val="en-US"/>
+        </w:rPr>
+        <w:t xml:space="preserve"> classification models</w:t>
+      </w:r>
+      <w:r>
+        <w:rPr>
+          <w:rFonts w:ascii="Arial Narrow" w:hAnsi="Arial Narrow"/>
+          <w:spacing w:val="-2"/>
+          <w:sz w:val="22"/>
+          <w:szCs w:val="22"/>
+          <w:lang w:val="en-US"/>
+        </w:rPr>
+        <w:t xml:space="preserve"> using the </w:t>
+      </w:r>
+      <w:r>
+        <w:rPr>
+          <w:rFonts w:ascii="Arial Narrow" w:hAnsi="Arial Narrow"/>
+          <w:spacing w:val="-2"/>
+          <w:sz w:val="22"/>
+          <w:szCs w:val="22"/>
+          <w:lang w:val="en-US"/>
+        </w:rPr>
+        <w:t>aggregated</w:t>
+      </w:r>
+      <w:r>
+        <w:rPr>
+          <w:rFonts w:ascii="Arial Narrow" w:hAnsi="Arial Narrow"/>
+          <w:spacing w:val="-2"/>
+          <w:sz w:val="22"/>
+          <w:szCs w:val="22"/>
+          <w:lang w:val="en-US"/>
+        </w:rPr>
+        <w:t xml:space="preserve"> scores of 15 datasets</w:t>
+      </w:r>
+      <w:r>
+        <w:rPr>
+          <w:rFonts w:ascii="Arial Narrow" w:hAnsi="Arial Narrow"/>
+          <w:spacing w:val="-2"/>
+          <w:sz w:val="22"/>
+          <w:szCs w:val="22"/>
+          <w:lang w:val="en-US"/>
+        </w:rPr>
+        <w:t xml:space="preserve"> (of which the ‘Nursery” dataset used in this assignment was one)</w:t>
+      </w:r>
+      <w:r>
+        <w:rPr>
+          <w:rFonts w:ascii="Arial Narrow" w:hAnsi="Arial Narrow"/>
+          <w:spacing w:val="-2"/>
+          <w:sz w:val="22"/>
+          <w:szCs w:val="22"/>
+          <w:lang w:val="en-US"/>
+        </w:rPr>
+        <w:t xml:space="preserve">. As their study was much more nuanced and they used a unique way to measure model performance, direct comparisons were tricky. </w:t>
+      </w:r>
+      <w:r>
+        <w:rPr>
+          <w:rFonts w:ascii="Arial Narrow" w:hAnsi="Arial Narrow"/>
+          <w:spacing w:val="-2"/>
+          <w:sz w:val="22"/>
+          <w:szCs w:val="22"/>
+          <w:lang w:val="en-US"/>
+        </w:rPr>
+        <w:t>What was clear from their study however was that different imputation methods worked better for some models than others</w:t>
+      </w:r>
+      <w:r>
+        <w:rPr>
+          <w:rFonts w:ascii="Arial Narrow" w:hAnsi="Arial Narrow"/>
+          <w:spacing w:val="-2"/>
+          <w:sz w:val="22"/>
+          <w:szCs w:val="22"/>
+          <w:lang w:val="en-US"/>
+        </w:rPr>
+        <w:t>, and that there was no ‘universally better’ imputation method</w:t>
+      </w:r>
+      <w:r>
+        <w:rPr>
+          <w:rFonts w:ascii="Arial Narrow" w:hAnsi="Arial Narrow"/>
+          <w:spacing w:val="-2"/>
+          <w:sz w:val="22"/>
+          <w:szCs w:val="22"/>
+          <w:lang w:val="en-US"/>
+        </w:rPr>
+        <w:t>.</w:t>
+      </w:r>
+      <w:r>
+        <w:rPr>
+          <w:rFonts w:ascii="Arial Narrow" w:hAnsi="Arial Narrow"/>
+          <w:spacing w:val="-2"/>
+          <w:sz w:val="22"/>
+          <w:szCs w:val="22"/>
+          <w:lang w:val="en-US"/>
+        </w:rPr>
+        <w:t xml:space="preserve"> This was also observed during this </w:t>
+      </w:r>
+      <w:proofErr w:type="gramStart"/>
+      <w:r>
+        <w:rPr>
+          <w:rFonts w:ascii="Arial Narrow" w:hAnsi="Arial Narrow"/>
+          <w:spacing w:val="-2"/>
+          <w:sz w:val="22"/>
+          <w:szCs w:val="22"/>
+          <w:lang w:val="en-US"/>
+        </w:rPr>
+        <w:t>study</w:t>
+      </w:r>
+      <w:r>
+        <w:rPr>
+          <w:rFonts w:ascii="Arial Narrow" w:hAnsi="Arial Narrow"/>
+          <w:spacing w:val="-2"/>
+          <w:sz w:val="22"/>
+          <w:szCs w:val="22"/>
+          <w:lang w:val="en-US"/>
+        </w:rPr>
+        <w:t>, and</w:t>
+      </w:r>
+      <w:proofErr w:type="gramEnd"/>
+      <w:r>
+        <w:rPr>
+          <w:rFonts w:ascii="Arial Narrow" w:hAnsi="Arial Narrow"/>
+          <w:spacing w:val="-2"/>
+          <w:sz w:val="22"/>
+          <w:szCs w:val="22"/>
+          <w:lang w:val="en-US"/>
+        </w:rPr>
+        <w:t xml:space="preserve"> supporting our findings</w:t>
+      </w:r>
+      <w:r>
+        <w:rPr>
+          <w:rFonts w:ascii="Arial Narrow" w:hAnsi="Arial Narrow"/>
+          <w:spacing w:val="-2"/>
+          <w:sz w:val="22"/>
+          <w:szCs w:val="22"/>
+          <w:lang w:val="en-US"/>
+        </w:rPr>
+        <w:t xml:space="preserve">. </w:t>
+      </w:r>
+      <w:r>
+        <w:rPr>
+          <w:rFonts w:ascii="Arial Narrow" w:hAnsi="Arial Narrow"/>
+          <w:spacing w:val="-2"/>
+          <w:sz w:val="22"/>
+          <w:szCs w:val="22"/>
+          <w:lang w:val="en-US"/>
+        </w:rPr>
+        <w:t xml:space="preserve"> </w:t>
+      </w:r>
+      <w:r>
+        <w:rPr>
+          <w:rFonts w:ascii="Arial Narrow" w:hAnsi="Arial Narrow"/>
+          <w:spacing w:val="-2"/>
+          <w:sz w:val="22"/>
+          <w:szCs w:val="22"/>
+          <w:lang w:val="en-US"/>
+        </w:rPr>
+        <w:t>Of all the imputation methods in their study, the mean imputation performed the worst.</w:t>
+      </w:r>
+      <w:r>
+        <w:rPr>
+          <w:rFonts w:ascii="Arial Narrow" w:hAnsi="Arial Narrow"/>
+          <w:spacing w:val="-2"/>
+          <w:sz w:val="22"/>
+          <w:szCs w:val="22"/>
+          <w:lang w:val="en-US"/>
+        </w:rPr>
+        <w:t xml:space="preserve"> </w:t>
+      </w:r>
+      <w:r>
+        <w:rPr>
+          <w:rFonts w:ascii="Arial Narrow" w:hAnsi="Arial Narrow"/>
+          <w:spacing w:val="-2"/>
+          <w:sz w:val="22"/>
+          <w:szCs w:val="22"/>
+          <w:lang w:val="en-US"/>
+        </w:rPr>
+        <w:t>For the k-NN model, we found similar results whereas we did not see this response in the classification tree model.</w:t>
+      </w:r>
+      <w:r>
+        <w:rPr>
+          <w:rFonts w:ascii="Arial Narrow" w:hAnsi="Arial Narrow"/>
+          <w:spacing w:val="-2"/>
+          <w:sz w:val="22"/>
+          <w:szCs w:val="22"/>
+          <w:lang w:val="en-US"/>
+        </w:rPr>
+        <w:t xml:space="preserve"> </w:t>
+      </w:r>
+      <w:r>
+        <w:rPr>
+          <w:rFonts w:ascii="Arial Narrow" w:hAnsi="Arial Narrow"/>
+          <w:spacing w:val="-2"/>
+          <w:sz w:val="22"/>
+          <w:szCs w:val="22"/>
+          <w:lang w:val="en-US"/>
+        </w:rPr>
+        <w:t xml:space="preserve">This could simply be explained by the different methodologies used for calculating the performance. </w:t>
+      </w:r>
+      <w:proofErr w:type="spellStart"/>
+      <w:r>
+        <w:rPr>
+          <w:rFonts w:ascii="Arial Narrow" w:hAnsi="Arial Narrow"/>
+          <w:spacing w:val="-2"/>
+          <w:sz w:val="22"/>
+          <w:szCs w:val="22"/>
+          <w:lang w:val="en-US"/>
+        </w:rPr>
+        <w:t>Farhangfar</w:t>
+      </w:r>
+      <w:proofErr w:type="spellEnd"/>
+      <w:r>
+        <w:rPr>
+          <w:rFonts w:ascii="Arial Narrow" w:hAnsi="Arial Narrow"/>
+          <w:spacing w:val="-2"/>
+          <w:sz w:val="22"/>
+          <w:szCs w:val="22"/>
+          <w:lang w:val="en-US"/>
+        </w:rPr>
+        <w:t xml:space="preserve"> </w:t>
+      </w:r>
+      <w:r>
+        <w:rPr>
+          <w:rFonts w:ascii="Arial Narrow" w:hAnsi="Arial Narrow"/>
+          <w:i/>
+          <w:iCs/>
+          <w:spacing w:val="-2"/>
+          <w:sz w:val="22"/>
+          <w:szCs w:val="22"/>
+          <w:lang w:val="en-US"/>
+        </w:rPr>
+        <w:t>et.al.</w:t>
+      </w:r>
+      <w:r>
+        <w:rPr>
+          <w:rFonts w:ascii="Arial Narrow" w:hAnsi="Arial Narrow"/>
+          <w:i/>
+          <w:iCs/>
+          <w:spacing w:val="-2"/>
+          <w:sz w:val="22"/>
+          <w:szCs w:val="22"/>
+          <w:lang w:val="en-US"/>
+        </w:rPr>
+        <w:t xml:space="preserve"> </w:t>
+      </w:r>
+      <w:r>
+        <w:rPr>
+          <w:rFonts w:ascii="Arial Narrow" w:hAnsi="Arial Narrow"/>
+          <w:spacing w:val="-2"/>
+          <w:sz w:val="22"/>
+          <w:szCs w:val="22"/>
+          <w:lang w:val="en-US"/>
+        </w:rPr>
+        <w:t>measured their performance by calculating the classification error which was based on a zero-one loss [3].</w:t>
+      </w:r>
+      <w:r>
+        <w:rPr>
+          <w:rFonts w:ascii="Arial Narrow" w:hAnsi="Arial Narrow"/>
+          <w:spacing w:val="-2"/>
+          <w:sz w:val="22"/>
+          <w:szCs w:val="22"/>
+          <w:lang w:val="en-US"/>
+        </w:rPr>
+        <w:t xml:space="preserve"> </w:t>
+      </w:r>
+    </w:p>
+    <w:p>
+      <w:pPr>
+        <w:jc w:val="both"/>
+        <w:rPr>
+          <w:rFonts w:ascii="Arial Narrow" w:hAnsi="Arial Narrow"/>
+        </w:rPr>
+      </w:pPr>
+    </w:p>
+    <w:p>
+      <w:pPr>
+        <w:pStyle w:val="ListParagraph"/>
+        <w:numPr>
+          <w:ilvl w:val="0"/>
+          <w:numId w:val="4"/>
+        </w:numPr>
+        <w:jc w:val="both"/>
+        <w:rPr>
+          <w:rFonts w:ascii="Arial Narrow" w:hAnsi="Arial Narrow"/>
+          <w:b/>
+          <w:bCs/>
+          <w:sz w:val="22"/>
+          <w:szCs w:val="22"/>
+          <w:u w:val="single"/>
+        </w:rPr>
+      </w:pPr>
+      <w:r>
+        <w:rPr>
+          <w:rFonts w:ascii="Arial Narrow" w:hAnsi="Arial Narrow"/>
+          <w:b/>
+          <w:bCs/>
+          <w:sz w:val="22"/>
+          <w:szCs w:val="22"/>
+          <w:u w:val="single"/>
+        </w:rPr>
+        <w:t xml:space="preserve">Conclusion </w:t>
+      </w:r>
+    </w:p>
+    <w:p>
+      <w:pPr>
+        <w:jc w:val="both"/>
+        <w:rPr>
+          <w:rFonts w:ascii="Arial Narrow" w:hAnsi="Arial Narrow"/>
+          <w:sz w:val="22"/>
+          <w:szCs w:val="22"/>
+        </w:rPr>
+      </w:pPr>
+      <w:r>
+        <w:rPr>
+          <w:rFonts w:ascii="Arial Narrow" w:hAnsi="Arial Narrow"/>
+          <w:sz w:val="22"/>
+          <w:szCs w:val="22"/>
+        </w:rPr>
+        <w:t>In conclusion, the</w:t>
+      </w:r>
+      <w:r>
+        <w:rPr>
+          <w:rFonts w:ascii="Arial Narrow" w:hAnsi="Arial Narrow"/>
+          <w:sz w:val="22"/>
+          <w:szCs w:val="22"/>
+        </w:rPr>
+        <w:t xml:space="preserve"> effectiveness of an imputation method is highly dependent on the type of model to be used. In this study it was found that the Naïve Bayes imputation suited the k-NN model better whereas the classification tree was more robust and the different imputation techniques performed about the same. In these cases, the simpler mean imputation would be recommended.</w:t>
+      </w:r>
+    </w:p>
+    <w:p>
+      <w:pPr>
+        <w:jc w:val="both"/>
+        <w:rPr>
+          <w:rFonts w:ascii="Arial Narrow" w:hAnsi="Arial Narrow"/>
+          <w:sz w:val="22"/>
+          <w:szCs w:val="22"/>
+        </w:rPr>
+      </w:pPr>
+    </w:p>
+    <w:p>
+      <w:pPr>
+        <w:pStyle w:val="ListParagraph"/>
+        <w:numPr>
+          <w:ilvl w:val="0"/>
+          <w:numId w:val="4"/>
+        </w:numPr>
+        <w:jc w:val="both"/>
+        <w:rPr>
+          <w:b/>
+          <w:bCs/>
+          <w:sz w:val="22"/>
+          <w:szCs w:val="22"/>
+          <w:u w:val="single"/>
+        </w:rPr>
+      </w:pPr>
+      <w:r>
+        <w:rPr>
+          <w:b/>
+          <w:bCs/>
+          <w:sz w:val="22"/>
+          <w:szCs w:val="22"/>
+          <w:u w:val="single"/>
+        </w:rPr>
+        <w:t>References</w:t>
       </w:r>
     </w:p>
     <w:p>
@@ -2855,25 +2921,7 @@
           <w:sz w:val="22"/>
           <w:szCs w:val="22"/>
         </w:rPr>
-        <w:t xml:space="preserve">A. </w:t>
-      </w:r>
-      <w:proofErr w:type="spellStart"/>
-      <w:r>
-        <w:rPr>
-          <w:rFonts w:ascii="Arial Narrow" w:hAnsi="Arial Narrow"/>
-          <w:sz w:val="22"/>
-          <w:szCs w:val="22"/>
-        </w:rPr>
-        <w:t>Farhangfar</w:t>
-      </w:r>
-      <w:proofErr w:type="spellEnd"/>
-      <w:r>
-        <w:rPr>
-          <w:rFonts w:ascii="Arial Narrow" w:hAnsi="Arial Narrow"/>
-          <w:sz w:val="22"/>
-          <w:szCs w:val="22"/>
-        </w:rPr>
-        <w:t xml:space="preserve">, L. Kurgan, and J. Dy, “Impact of imputation of missing values on classification error for discrete data,” Pattern Recognition, vol. 41, no. 12, pp. 3692–3705, Dec. 2008. doi:10.1016/j.patcog.2008.05.019 </w:t>
+        <w:t xml:space="preserve">J. D. Kelleher, D. Aoife, and M. N. Brian, “Data Exploration,” in Fundamentals of Machine Learning for Predictive Data Analytics, 2nd ed, Cambridge, Massachusetts: The MIT Press, 2020, p. 63 </w:t>
       </w:r>
     </w:p>
     <w:p>
@@ -2896,20 +2944,35 @@
           <w:sz w:val="22"/>
           <w:szCs w:val="22"/>
         </w:rPr>
-        <w:t xml:space="preserve"> J. L. Schafer, Analysis of incomplete multivariate data, Aug. 1997. doi:10.1201/9781439821862 </w:t>
+        <w:t xml:space="preserve">A. Farhangfar, L. Kurgan, and J. Dy, “Impact of imputation of missing values on classification error for discrete data,” Pattern Recognition, vol. 41, no. 12, pp. 3692–3705, Dec. 2008. doi:10.1016/j.patcog.2008.05.019 </w:t>
       </w:r>
     </w:p>
     <w:p>
       <w:pPr>
+        <w:pStyle w:val="NormalWeb"/>
+        <w:numPr>
+          <w:ilvl w:val="0"/>
+          <w:numId w:val="6"/>
+        </w:numPr>
         <w:jc w:val="both"/>
         <w:rPr>
           <w:rFonts w:ascii="Arial Narrow" w:hAnsi="Arial Narrow"/>
+          <w:sz w:val="22"/>
+          <w:szCs w:val="22"/>
         </w:rPr>
       </w:pPr>
+      <w:r>
+        <w:rPr>
+          <w:rFonts w:ascii="Arial Narrow" w:hAnsi="Arial Narrow"/>
+          <w:sz w:val="22"/>
+          <w:szCs w:val="22"/>
+        </w:rPr>
+        <w:t xml:space="preserve"> J. L. Schafer, Analysis of incomplete multivariate data, Aug. 1997. doi:10.1201/9781439821862 </w:t>
+      </w:r>
     </w:p>
     <w:sectPr>
       <w:pgSz w:w="11906" w:h="16838"/>
-      <w:pgMar w:top="851" w:right="851" w:bottom="851" w:left="851" w:header="709" w:footer="709" w:gutter="0"/>
+      <w:pgMar w:top="794" w:right="794" w:bottom="816" w:left="794" w:header="709" w:footer="709" w:gutter="0"/>
       <w:cols w:space="708"/>
       <w:docGrid w:linePitch="360"/>
     </w:sectPr>
@@ -4524,7 +4587,6 @@
     <w:name w:val="Normal (Web)"/>
     <w:basedOn w:val="Normal"/>
     <w:uiPriority w:val="99"/>
-    <w:semiHidden/>
     <w:unhideWhenUsed/>
     <w:rsid w:val="008779F0"/>
     <w:pPr>
@@ -4541,744 +4603,6 @@
 </file>
 
 <file path=word/charts/chart1.xml><?xml version="1.0" encoding="utf-8"?>
-<c:chartSpace xmlns:c="http://schemas.openxmlformats.org/drawingml/2006/chart" xmlns:a="http://schemas.openxmlformats.org/drawingml/2006/main" xmlns:r="http://schemas.openxmlformats.org/officeDocument/2006/relationships" xmlns:c16r2="http://schemas.microsoft.com/office/drawing/2015/06/chart">
-  <c:date1904 val="0"/>
-  <c:lang val="en-GB"/>
-  <c:roundedCorners val="0"/>
-  <mc:AlternateContent xmlns:mc="http://schemas.openxmlformats.org/markup-compatibility/2006">
-    <mc:Choice xmlns:c14="http://schemas.microsoft.com/office/drawing/2007/8/2/chart" Requires="c14">
-      <c14:style val="102"/>
-    </mc:Choice>
-    <mc:Fallback>
-      <c:style val="2"/>
-    </mc:Fallback>
-  </mc:AlternateContent>
-  <c:chart>
-    <c:title>
-      <c:tx>
-        <c:rich>
-          <a:bodyPr rot="0" spcFirstLastPara="1" vertOverflow="ellipsis" vert="horz" wrap="square" anchor="ctr" anchorCtr="1"/>
-          <a:lstStyle/>
-          <a:p>
-            <a:pPr>
-              <a:defRPr sz="960" b="0" i="0" u="none" strike="noStrike" kern="1200" spc="0" baseline="0">
-                <a:solidFill>
-                  <a:schemeClr val="tx1">
-                    <a:lumMod val="65000"/>
-                    <a:lumOff val="35000"/>
-                  </a:schemeClr>
-                </a:solidFill>
-                <a:latin typeface="+mn-lt"/>
-                <a:ea typeface="+mn-ea"/>
-                <a:cs typeface="+mn-cs"/>
-              </a:defRPr>
-            </a:pPr>
-            <a:r>
-              <a:rPr lang="en-GB"/>
-              <a:t>Classification Tree: F1</a:t>
-            </a:r>
-          </a:p>
-        </c:rich>
-      </c:tx>
-      <c:layout>
-        <c:manualLayout>
-          <c:xMode val="edge"/>
-          <c:yMode val="edge"/>
-          <c:x val="0.33253527061535104"/>
-          <c:y val="0"/>
-        </c:manualLayout>
-      </c:layout>
-      <c:overlay val="0"/>
-      <c:spPr>
-        <a:noFill/>
-        <a:ln>
-          <a:noFill/>
-        </a:ln>
-        <a:effectLst/>
-      </c:spPr>
-      <c:txPr>
-        <a:bodyPr rot="0" spcFirstLastPara="1" vertOverflow="ellipsis" vert="horz" wrap="square" anchor="ctr" anchorCtr="1"/>
-        <a:lstStyle/>
-        <a:p>
-          <a:pPr>
-            <a:defRPr sz="960" b="0" i="0" u="none" strike="noStrike" kern="1200" spc="0" baseline="0">
-              <a:solidFill>
-                <a:schemeClr val="tx1">
-                  <a:lumMod val="65000"/>
-                  <a:lumOff val="35000"/>
-                </a:schemeClr>
-              </a:solidFill>
-              <a:latin typeface="+mn-lt"/>
-              <a:ea typeface="+mn-ea"/>
-              <a:cs typeface="+mn-cs"/>
-            </a:defRPr>
-          </a:pPr>
-          <a:endParaRPr lang="en-US"/>
-        </a:p>
-      </c:txPr>
-    </c:title>
-    <c:autoTitleDeleted val="0"/>
-    <c:plotArea>
-      <c:layout>
-        <c:manualLayout>
-          <c:layoutTarget val="inner"/>
-          <c:xMode val="edge"/>
-          <c:yMode val="edge"/>
-          <c:x val="0.10448467518170473"/>
-          <c:y val="0.11195179109474389"/>
-          <c:w val="0.84715304739468567"/>
-          <c:h val="0.58202868598572821"/>
-        </c:manualLayout>
-      </c:layout>
-      <c:barChart>
-        <c:barDir val="col"/>
-        <c:grouping val="clustered"/>
-        <c:varyColors val="0"/>
-        <c:ser>
-          <c:idx val="0"/>
-          <c:order val="0"/>
-          <c:tx>
-            <c:strRef>
-              <c:f>'NewResults_End)'!$N$3</c:f>
-              <c:strCache>
-                <c:ptCount val="1"/>
-                <c:pt idx="0">
-                  <c:v>Control</c:v>
-                </c:pt>
-              </c:strCache>
-            </c:strRef>
-          </c:tx>
-          <c:spPr>
-            <a:solidFill>
-              <a:schemeClr val="accent1"/>
-            </a:solidFill>
-            <a:ln>
-              <a:noFill/>
-            </a:ln>
-            <a:effectLst/>
-          </c:spPr>
-          <c:invertIfNegative val="0"/>
-          <c:dLbls>
-            <c:spPr>
-              <a:noFill/>
-              <a:ln>
-                <a:noFill/>
-              </a:ln>
-              <a:effectLst/>
-            </c:spPr>
-            <c:txPr>
-              <a:bodyPr rot="0" spcFirstLastPara="1" vertOverflow="ellipsis" vert="horz" wrap="square" anchor="ctr" anchorCtr="1"/>
-              <a:lstStyle/>
-              <a:p>
-                <a:pPr>
-                  <a:defRPr sz="800" b="0" i="0" u="none" strike="noStrike" kern="1200" baseline="0">
-                    <a:solidFill>
-                      <a:schemeClr val="bg1"/>
-                    </a:solidFill>
-                    <a:latin typeface="+mn-lt"/>
-                    <a:ea typeface="+mn-ea"/>
-                    <a:cs typeface="+mn-cs"/>
-                  </a:defRPr>
-                </a:pPr>
-                <a:endParaRPr lang="en-US"/>
-              </a:p>
-            </c:txPr>
-            <c:dLblPos val="inEnd"/>
-            <c:showLegendKey val="0"/>
-            <c:showVal val="1"/>
-            <c:showCatName val="0"/>
-            <c:showSerName val="0"/>
-            <c:showPercent val="0"/>
-            <c:showBubbleSize val="0"/>
-            <c:showLeaderLines val="0"/>
-            <c:extLst>
-              <c:ext xmlns:c15="http://schemas.microsoft.com/office/drawing/2012/chart" uri="{CE6537A1-D6FC-4f65-9D91-7224C49458BB}">
-                <c15:showLeaderLines val="1"/>
-                <c15:leaderLines>
-                  <c:spPr>
-                    <a:ln w="9525" cap="flat" cmpd="sng" algn="ctr">
-                      <a:solidFill>
-                        <a:schemeClr val="tx1">
-                          <a:lumMod val="35000"/>
-                          <a:lumOff val="65000"/>
-                        </a:schemeClr>
-                      </a:solidFill>
-                      <a:round/>
-                    </a:ln>
-                    <a:effectLst/>
-                  </c:spPr>
-                </c15:leaderLines>
-              </c:ext>
-            </c:extLst>
-          </c:dLbls>
-          <c:cat>
-            <c:numRef>
-              <c:f>'NewResults_End)'!$A$4:$A$6</c:f>
-              <c:numCache>
-                <c:formatCode>0%</c:formatCode>
-                <c:ptCount val="3"/>
-                <c:pt idx="0">
-                  <c:v>0.1</c:v>
-                </c:pt>
-                <c:pt idx="1">
-                  <c:v>0.4</c:v>
-                </c:pt>
-                <c:pt idx="2">
-                  <c:v>0.7</c:v>
-                </c:pt>
-              </c:numCache>
-            </c:numRef>
-          </c:cat>
-          <c:val>
-            <c:numRef>
-              <c:f>'NewResults_End)'!$N$4:$N$6</c:f>
-              <c:numCache>
-                <c:formatCode>0%</c:formatCode>
-                <c:ptCount val="3"/>
-                <c:pt idx="0">
-                  <c:v>0.98055924754326396</c:v>
-                </c:pt>
-                <c:pt idx="1">
-                  <c:v>0.98055924754326396</c:v>
-                </c:pt>
-                <c:pt idx="2">
-                  <c:v>0.98055924754326396</c:v>
-                </c:pt>
-              </c:numCache>
-            </c:numRef>
-          </c:val>
-          <c:extLst>
-            <c:ext xmlns:c16="http://schemas.microsoft.com/office/drawing/2014/chart" uri="{C3380CC4-5D6E-409C-BE32-E72D297353CC}">
-              <c16:uniqueId val="{00000000-640A-6C4D-BCBC-9B2879BCECDE}"/>
-            </c:ext>
-          </c:extLst>
-        </c:ser>
-        <c:ser>
-          <c:idx val="1"/>
-          <c:order val="1"/>
-          <c:tx>
-            <c:strRef>
-              <c:f>'NewResults_End)'!$O$3</c:f>
-              <c:strCache>
-                <c:ptCount val="1"/>
-                <c:pt idx="0">
-                  <c:v>Mode</c:v>
-                </c:pt>
-              </c:strCache>
-            </c:strRef>
-          </c:tx>
-          <c:spPr>
-            <a:solidFill>
-              <a:schemeClr val="accent2"/>
-            </a:solidFill>
-            <a:ln>
-              <a:noFill/>
-            </a:ln>
-            <a:effectLst/>
-          </c:spPr>
-          <c:invertIfNegative val="0"/>
-          <c:dLbls>
-            <c:spPr>
-              <a:noFill/>
-              <a:ln>
-                <a:noFill/>
-              </a:ln>
-              <a:effectLst/>
-            </c:spPr>
-            <c:txPr>
-              <a:bodyPr rot="0" spcFirstLastPara="1" vertOverflow="ellipsis" vert="horz" wrap="square" anchor="ctr" anchorCtr="1"/>
-              <a:lstStyle/>
-              <a:p>
-                <a:pPr>
-                  <a:defRPr sz="700" b="0" i="0" u="none" strike="noStrike" kern="1200" baseline="0">
-                    <a:solidFill>
-                      <a:schemeClr val="bg1"/>
-                    </a:solidFill>
-                    <a:latin typeface="+mn-lt"/>
-                    <a:ea typeface="+mn-ea"/>
-                    <a:cs typeface="+mn-cs"/>
-                  </a:defRPr>
-                </a:pPr>
-                <a:endParaRPr lang="en-US"/>
-              </a:p>
-            </c:txPr>
-            <c:dLblPos val="inEnd"/>
-            <c:showLegendKey val="0"/>
-            <c:showVal val="1"/>
-            <c:showCatName val="0"/>
-            <c:showSerName val="0"/>
-            <c:showPercent val="0"/>
-            <c:showBubbleSize val="0"/>
-            <c:showLeaderLines val="0"/>
-            <c:extLst>
-              <c:ext xmlns:c15="http://schemas.microsoft.com/office/drawing/2012/chart" uri="{CE6537A1-D6FC-4f65-9D91-7224C49458BB}">
-                <c15:showLeaderLines val="1"/>
-                <c15:leaderLines>
-                  <c:spPr>
-                    <a:ln w="9525" cap="flat" cmpd="sng" algn="ctr">
-                      <a:solidFill>
-                        <a:schemeClr val="tx1">
-                          <a:lumMod val="35000"/>
-                          <a:lumOff val="65000"/>
-                        </a:schemeClr>
-                      </a:solidFill>
-                      <a:round/>
-                    </a:ln>
-                    <a:effectLst/>
-                  </c:spPr>
-                </c15:leaderLines>
-              </c:ext>
-            </c:extLst>
-          </c:dLbls>
-          <c:cat>
-            <c:numRef>
-              <c:f>'NewResults_End)'!$A$4:$A$6</c:f>
-              <c:numCache>
-                <c:formatCode>0%</c:formatCode>
-                <c:ptCount val="3"/>
-                <c:pt idx="0">
-                  <c:v>0.1</c:v>
-                </c:pt>
-                <c:pt idx="1">
-                  <c:v>0.4</c:v>
-                </c:pt>
-                <c:pt idx="2">
-                  <c:v>0.7</c:v>
-                </c:pt>
-              </c:numCache>
-            </c:numRef>
-          </c:cat>
-          <c:val>
-            <c:numRef>
-              <c:f>'NewResults_End)'!$O$4:$O$6</c:f>
-              <c:numCache>
-                <c:formatCode>0%</c:formatCode>
-                <c:ptCount val="3"/>
-                <c:pt idx="0">
-                  <c:v>0.92865829243073394</c:v>
-                </c:pt>
-                <c:pt idx="1">
-                  <c:v>0.824126322396732</c:v>
-                </c:pt>
-                <c:pt idx="2">
-                  <c:v>0.69909138229110002</c:v>
-                </c:pt>
-              </c:numCache>
-            </c:numRef>
-          </c:val>
-          <c:extLst>
-            <c:ext xmlns:c16="http://schemas.microsoft.com/office/drawing/2014/chart" uri="{C3380CC4-5D6E-409C-BE32-E72D297353CC}">
-              <c16:uniqueId val="{00000001-640A-6C4D-BCBC-9B2879BCECDE}"/>
-            </c:ext>
-          </c:extLst>
-        </c:ser>
-        <c:ser>
-          <c:idx val="2"/>
-          <c:order val="2"/>
-          <c:tx>
-            <c:strRef>
-              <c:f>'NewResults_End)'!$P$3</c:f>
-              <c:strCache>
-                <c:ptCount val="1"/>
-                <c:pt idx="0">
-                  <c:v>Naïve Bayes</c:v>
-                </c:pt>
-              </c:strCache>
-            </c:strRef>
-          </c:tx>
-          <c:spPr>
-            <a:solidFill>
-              <a:schemeClr val="accent3"/>
-            </a:solidFill>
-            <a:ln>
-              <a:noFill/>
-            </a:ln>
-            <a:effectLst/>
-          </c:spPr>
-          <c:invertIfNegative val="0"/>
-          <c:dLbls>
-            <c:spPr>
-              <a:noFill/>
-              <a:ln>
-                <a:noFill/>
-              </a:ln>
-              <a:effectLst/>
-            </c:spPr>
-            <c:txPr>
-              <a:bodyPr rot="0" spcFirstLastPara="1" vertOverflow="ellipsis" vert="horz" wrap="square" anchor="ctr" anchorCtr="1"/>
-              <a:lstStyle/>
-              <a:p>
-                <a:pPr>
-                  <a:defRPr sz="700" b="0" i="0" u="none" strike="noStrike" kern="1200" baseline="0">
-                    <a:solidFill>
-                      <a:schemeClr val="bg1"/>
-                    </a:solidFill>
-                    <a:latin typeface="+mn-lt"/>
-                    <a:ea typeface="+mn-ea"/>
-                    <a:cs typeface="+mn-cs"/>
-                  </a:defRPr>
-                </a:pPr>
-                <a:endParaRPr lang="en-US"/>
-              </a:p>
-            </c:txPr>
-            <c:dLblPos val="inEnd"/>
-            <c:showLegendKey val="0"/>
-            <c:showVal val="1"/>
-            <c:showCatName val="0"/>
-            <c:showSerName val="0"/>
-            <c:showPercent val="0"/>
-            <c:showBubbleSize val="0"/>
-            <c:showLeaderLines val="0"/>
-            <c:extLst>
-              <c:ext xmlns:c15="http://schemas.microsoft.com/office/drawing/2012/chart" uri="{CE6537A1-D6FC-4f65-9D91-7224C49458BB}">
-                <c15:showLeaderLines val="1"/>
-                <c15:leaderLines>
-                  <c:spPr>
-                    <a:ln w="9525" cap="flat" cmpd="sng" algn="ctr">
-                      <a:solidFill>
-                        <a:schemeClr val="tx1">
-                          <a:lumMod val="35000"/>
-                          <a:lumOff val="65000"/>
-                        </a:schemeClr>
-                      </a:solidFill>
-                      <a:round/>
-                    </a:ln>
-                    <a:effectLst/>
-                  </c:spPr>
-                </c15:leaderLines>
-              </c:ext>
-            </c:extLst>
-          </c:dLbls>
-          <c:cat>
-            <c:numRef>
-              <c:f>'NewResults_End)'!$A$4:$A$6</c:f>
-              <c:numCache>
-                <c:formatCode>0%</c:formatCode>
-                <c:ptCount val="3"/>
-                <c:pt idx="0">
-                  <c:v>0.1</c:v>
-                </c:pt>
-                <c:pt idx="1">
-                  <c:v>0.4</c:v>
-                </c:pt>
-                <c:pt idx="2">
-                  <c:v>0.7</c:v>
-                </c:pt>
-              </c:numCache>
-            </c:numRef>
-          </c:cat>
-          <c:val>
-            <c:numRef>
-              <c:f>'NewResults_End)'!$P$4:$P$6</c:f>
-              <c:numCache>
-                <c:formatCode>0%</c:formatCode>
-                <c:ptCount val="3"/>
-                <c:pt idx="0">
-                  <c:v>0.96686284907592202</c:v>
-                </c:pt>
-                <c:pt idx="1">
-                  <c:v>0.85326667492389097</c:v>
-                </c:pt>
-                <c:pt idx="2">
-                  <c:v>0.69015193232586103</c:v>
-                </c:pt>
-              </c:numCache>
-            </c:numRef>
-          </c:val>
-          <c:extLst>
-            <c:ext xmlns:c16="http://schemas.microsoft.com/office/drawing/2014/chart" uri="{C3380CC4-5D6E-409C-BE32-E72D297353CC}">
-              <c16:uniqueId val="{00000002-640A-6C4D-BCBC-9B2879BCECDE}"/>
-            </c:ext>
-          </c:extLst>
-        </c:ser>
-        <c:dLbls>
-          <c:dLblPos val="inEnd"/>
-          <c:showLegendKey val="0"/>
-          <c:showVal val="1"/>
-          <c:showCatName val="0"/>
-          <c:showSerName val="0"/>
-          <c:showPercent val="0"/>
-          <c:showBubbleSize val="0"/>
-        </c:dLbls>
-        <c:gapWidth val="150"/>
-        <c:axId val="397713664"/>
-        <c:axId val="397715392"/>
-      </c:barChart>
-      <c:catAx>
-        <c:axId val="397713664"/>
-        <c:scaling>
-          <c:orientation val="minMax"/>
-        </c:scaling>
-        <c:delete val="0"/>
-        <c:axPos val="b"/>
-        <c:title>
-          <c:tx>
-            <c:rich>
-              <a:bodyPr rot="0" spcFirstLastPara="1" vertOverflow="ellipsis" vert="horz" wrap="square" anchor="ctr" anchorCtr="1"/>
-              <a:lstStyle/>
-              <a:p>
-                <a:pPr>
-                  <a:defRPr sz="800" b="0" i="0" u="none" strike="noStrike" kern="1200" baseline="0">
-                    <a:solidFill>
-                      <a:schemeClr val="tx1">
-                        <a:lumMod val="65000"/>
-                        <a:lumOff val="35000"/>
-                      </a:schemeClr>
-                    </a:solidFill>
-                    <a:latin typeface="+mn-lt"/>
-                    <a:ea typeface="+mn-ea"/>
-                    <a:cs typeface="+mn-cs"/>
-                  </a:defRPr>
-                </a:pPr>
-                <a:r>
-                  <a:rPr lang="en-GB"/>
-                  <a:t>Proportion of Missing Values Imputed</a:t>
-                </a:r>
-              </a:p>
-            </c:rich>
-          </c:tx>
-          <c:layout>
-            <c:manualLayout>
-              <c:xMode val="edge"/>
-              <c:yMode val="edge"/>
-              <c:x val="0.21401398247949277"/>
-              <c:y val="0.80962596448125612"/>
-            </c:manualLayout>
-          </c:layout>
-          <c:overlay val="0"/>
-          <c:spPr>
-            <a:noFill/>
-            <a:ln>
-              <a:noFill/>
-            </a:ln>
-            <a:effectLst/>
-          </c:spPr>
-          <c:txPr>
-            <a:bodyPr rot="0" spcFirstLastPara="1" vertOverflow="ellipsis" vert="horz" wrap="square" anchor="ctr" anchorCtr="1"/>
-            <a:lstStyle/>
-            <a:p>
-              <a:pPr>
-                <a:defRPr sz="800" b="0" i="0" u="none" strike="noStrike" kern="1200" baseline="0">
-                  <a:solidFill>
-                    <a:schemeClr val="tx1">
-                      <a:lumMod val="65000"/>
-                      <a:lumOff val="35000"/>
-                    </a:schemeClr>
-                  </a:solidFill>
-                  <a:latin typeface="+mn-lt"/>
-                  <a:ea typeface="+mn-ea"/>
-                  <a:cs typeface="+mn-cs"/>
-                </a:defRPr>
-              </a:pPr>
-              <a:endParaRPr lang="en-US"/>
-            </a:p>
-          </c:txPr>
-        </c:title>
-        <c:numFmt formatCode="0%" sourceLinked="1"/>
-        <c:majorTickMark val="none"/>
-        <c:minorTickMark val="none"/>
-        <c:tickLblPos val="nextTo"/>
-        <c:spPr>
-          <a:noFill/>
-          <a:ln w="9525" cap="flat" cmpd="sng" algn="ctr">
-            <a:solidFill>
-              <a:schemeClr val="tx1">
-                <a:lumMod val="15000"/>
-                <a:lumOff val="85000"/>
-              </a:schemeClr>
-            </a:solidFill>
-            <a:round/>
-          </a:ln>
-          <a:effectLst/>
-        </c:spPr>
-        <c:txPr>
-          <a:bodyPr rot="-60000000" spcFirstLastPara="1" vertOverflow="ellipsis" vert="horz" wrap="square" anchor="ctr" anchorCtr="1"/>
-          <a:lstStyle/>
-          <a:p>
-            <a:pPr>
-              <a:defRPr sz="800" b="0" i="0" u="none" strike="noStrike" kern="1200" baseline="0">
-                <a:solidFill>
-                  <a:schemeClr val="tx1">
-                    <a:lumMod val="65000"/>
-                    <a:lumOff val="35000"/>
-                  </a:schemeClr>
-                </a:solidFill>
-                <a:latin typeface="+mn-lt"/>
-                <a:ea typeface="+mn-ea"/>
-                <a:cs typeface="+mn-cs"/>
-              </a:defRPr>
-            </a:pPr>
-            <a:endParaRPr lang="en-US"/>
-          </a:p>
-        </c:txPr>
-        <c:crossAx val="397715392"/>
-        <c:crosses val="autoZero"/>
-        <c:auto val="1"/>
-        <c:lblAlgn val="ctr"/>
-        <c:lblOffset val="100"/>
-        <c:noMultiLvlLbl val="0"/>
-      </c:catAx>
-      <c:valAx>
-        <c:axId val="397715392"/>
-        <c:scaling>
-          <c:orientation val="minMax"/>
-          <c:max val="1"/>
-          <c:min val="0"/>
-        </c:scaling>
-        <c:delete val="1"/>
-        <c:axPos val="l"/>
-        <c:title>
-          <c:tx>
-            <c:rich>
-              <a:bodyPr rot="-5400000" spcFirstLastPara="1" vertOverflow="ellipsis" vert="horz" wrap="square" anchor="ctr" anchorCtr="1"/>
-              <a:lstStyle/>
-              <a:p>
-                <a:pPr>
-                  <a:defRPr sz="800" b="0" i="0" u="none" strike="noStrike" kern="1200" baseline="0">
-                    <a:solidFill>
-                      <a:schemeClr val="tx1">
-                        <a:lumMod val="65000"/>
-                        <a:lumOff val="35000"/>
-                      </a:schemeClr>
-                    </a:solidFill>
-                    <a:latin typeface="+mn-lt"/>
-                    <a:ea typeface="+mn-ea"/>
-                    <a:cs typeface="+mn-cs"/>
-                  </a:defRPr>
-                </a:pPr>
-                <a:r>
-                  <a:rPr lang="en-GB"/>
-                  <a:t>Calculated Accuracy</a:t>
-                </a:r>
-              </a:p>
-            </c:rich>
-          </c:tx>
-          <c:overlay val="0"/>
-          <c:spPr>
-            <a:noFill/>
-            <a:ln>
-              <a:noFill/>
-            </a:ln>
-            <a:effectLst/>
-          </c:spPr>
-          <c:txPr>
-            <a:bodyPr rot="-5400000" spcFirstLastPara="1" vertOverflow="ellipsis" vert="horz" wrap="square" anchor="ctr" anchorCtr="1"/>
-            <a:lstStyle/>
-            <a:p>
-              <a:pPr>
-                <a:defRPr sz="800" b="0" i="0" u="none" strike="noStrike" kern="1200" baseline="0">
-                  <a:solidFill>
-                    <a:schemeClr val="tx1">
-                      <a:lumMod val="65000"/>
-                      <a:lumOff val="35000"/>
-                    </a:schemeClr>
-                  </a:solidFill>
-                  <a:latin typeface="+mn-lt"/>
-                  <a:ea typeface="+mn-ea"/>
-                  <a:cs typeface="+mn-cs"/>
-                </a:defRPr>
-              </a:pPr>
-              <a:endParaRPr lang="en-US"/>
-            </a:p>
-          </c:txPr>
-        </c:title>
-        <c:numFmt formatCode="0%" sourceLinked="1"/>
-        <c:majorTickMark val="none"/>
-        <c:minorTickMark val="none"/>
-        <c:tickLblPos val="nextTo"/>
-        <c:crossAx val="397713664"/>
-        <c:crosses val="autoZero"/>
-        <c:crossBetween val="between"/>
-      </c:valAx>
-      <c:spPr>
-        <a:noFill/>
-        <a:ln>
-          <a:noFill/>
-        </a:ln>
-        <a:effectLst/>
-      </c:spPr>
-    </c:plotArea>
-    <c:legend>
-      <c:legendPos val="b"/>
-      <c:layout>
-        <c:manualLayout>
-          <c:xMode val="edge"/>
-          <c:yMode val="edge"/>
-          <c:x val="0.19932458981207257"/>
-          <c:y val="0.89509659970106681"/>
-          <c:w val="0.60135047418918752"/>
-          <c:h val="0.10490340029893318"/>
-        </c:manualLayout>
-      </c:layout>
-      <c:overlay val="0"/>
-      <c:spPr>
-        <a:noFill/>
-        <a:ln>
-          <a:noFill/>
-        </a:ln>
-        <a:effectLst/>
-      </c:spPr>
-      <c:txPr>
-        <a:bodyPr rot="0" spcFirstLastPara="1" vertOverflow="ellipsis" vert="horz" wrap="square" anchor="ctr" anchorCtr="1"/>
-        <a:lstStyle/>
-        <a:p>
-          <a:pPr>
-            <a:defRPr sz="800" b="0" i="0" u="none" strike="noStrike" kern="1200" baseline="0">
-              <a:solidFill>
-                <a:schemeClr val="tx1">
-                  <a:lumMod val="65000"/>
-                  <a:lumOff val="35000"/>
-                </a:schemeClr>
-              </a:solidFill>
-              <a:latin typeface="+mn-lt"/>
-              <a:ea typeface="+mn-ea"/>
-              <a:cs typeface="+mn-cs"/>
-            </a:defRPr>
-          </a:pPr>
-          <a:endParaRPr lang="en-US"/>
-        </a:p>
-      </c:txPr>
-    </c:legend>
-    <c:plotVisOnly val="1"/>
-    <c:dispBlanksAs val="gap"/>
-    <c:extLst>
-      <c:ext xmlns:c16r3="http://schemas.microsoft.com/office/drawing/2017/03/chart" uri="{56B9EC1D-385E-4148-901F-78D8002777C0}">
-        <c16r3:dataDisplayOptions16>
-          <c16r3:dispNaAsBlank val="1"/>
-        </c16r3:dataDisplayOptions16>
-      </c:ext>
-    </c:extLst>
-    <c:showDLblsOverMax val="0"/>
-  </c:chart>
-  <c:spPr>
-    <a:solidFill>
-      <a:schemeClr val="bg1"/>
-    </a:solidFill>
-    <a:ln w="9525" cap="flat" cmpd="sng" algn="ctr">
-      <a:solidFill>
-        <a:schemeClr val="tx1"/>
-      </a:solidFill>
-      <a:round/>
-    </a:ln>
-    <a:effectLst/>
-  </c:spPr>
-  <c:txPr>
-    <a:bodyPr/>
-    <a:lstStyle/>
-    <a:p>
-      <a:pPr>
-        <a:defRPr sz="800"/>
-      </a:pPr>
-      <a:endParaRPr lang="en-US"/>
-    </a:p>
-  </c:txPr>
-  <c:externalData r:id="rId3">
-    <c:autoUpdate val="0"/>
-  </c:externalData>
-</c:chartSpace>
-</file>
-
-<file path=word/charts/chart2.xml><?xml version="1.0" encoding="utf-8"?>
 <c:chartSpace xmlns:c="http://schemas.openxmlformats.org/drawingml/2006/chart" xmlns:a="http://schemas.openxmlformats.org/drawingml/2006/main" xmlns:r="http://schemas.openxmlformats.org/officeDocument/2006/relationships" xmlns:c16r2="http://schemas.microsoft.com/office/drawing/2015/06/chart">
   <c:date1904 val="0"/>
   <c:lang val="en-GB"/>
@@ -6015,7 +5339,7 @@
 </c:chartSpace>
 </file>
 
-<file path=word/charts/chart3.xml><?xml version="1.0" encoding="utf-8"?>
+<file path=word/charts/chart2.xml><?xml version="1.0" encoding="utf-8"?>
 <c:chartSpace xmlns:c="http://schemas.openxmlformats.org/drawingml/2006/chart" xmlns:a="http://schemas.openxmlformats.org/drawingml/2006/main" xmlns:r="http://schemas.openxmlformats.org/officeDocument/2006/relationships" xmlns:c16r2="http://schemas.microsoft.com/office/drawing/2015/06/chart">
   <c:date1904 val="0"/>
   <c:lang val="en-GB"/>
@@ -6050,11 +5374,19 @@
             </a:pPr>
             <a:r>
               <a:rPr lang="en-GB"/>
-              <a:t>k-Nearest Neighbour: Accuracy</a:t>
+              <a:t>Classification Tree: F1</a:t>
             </a:r>
           </a:p>
         </c:rich>
       </c:tx>
+      <c:layout>
+        <c:manualLayout>
+          <c:xMode val="edge"/>
+          <c:yMode val="edge"/>
+          <c:x val="0.33253527061535104"/>
+          <c:y val="0"/>
+        </c:manualLayout>
+      </c:layout>
       <c:overlay val="0"/>
       <c:spPr>
         <a:noFill/>
@@ -6091,10 +5423,10 @@
           <c:layoutTarget val="inner"/>
           <c:xMode val="edge"/>
           <c:yMode val="edge"/>
-          <c:x val="0.10455362679313128"/>
-          <c:y val="0.1639253628196268"/>
-          <c:w val="0.84705218050999231"/>
-          <c:h val="0.50639933829971329"/>
+          <c:x val="0.10448467518170473"/>
+          <c:y val="0.11195179109474389"/>
+          <c:w val="0.84715304739468567"/>
+          <c:h val="0.58202868598572821"/>
         </c:manualLayout>
       </c:layout>
       <c:barChart>
@@ -6106,7 +5438,7 @@
           <c:order val="0"/>
           <c:tx>
             <c:strRef>
-              <c:f>'[PGDip_model_results_KT.xlsx]NewResults_End)'!$B$3</c:f>
+              <c:f>'NewResults_End)'!$N$3</c:f>
               <c:strCache>
                 <c:ptCount val="1"/>
                 <c:pt idx="0">
@@ -6180,7 +5512,7 @@
           </c:dLbls>
           <c:cat>
             <c:numRef>
-              <c:f>'[PGDip_model_results_KT.xlsx]NewResults_End)'!$A$27:$A$29</c:f>
+              <c:f>'NewResults_End)'!$A$4:$A$6</c:f>
               <c:numCache>
                 <c:formatCode>0%</c:formatCode>
                 <c:ptCount val="3"/>
@@ -6198,25 +5530,25 @@
           </c:cat>
           <c:val>
             <c:numRef>
-              <c:f>'[PGDip_model_results_KT.xlsx]NewResults_End)'!$B$27:$B$29</c:f>
+              <c:f>'NewResults_End)'!$N$4:$N$6</c:f>
               <c:numCache>
                 <c:formatCode>0%</c:formatCode>
                 <c:ptCount val="3"/>
                 <c:pt idx="0">
-                  <c:v>0.51</c:v>
+                  <c:v>0.98055924754326396</c:v>
                 </c:pt>
                 <c:pt idx="1">
-                  <c:v>0.51</c:v>
+                  <c:v>0.98055924754326396</c:v>
                 </c:pt>
                 <c:pt idx="2">
-                  <c:v>0.51</c:v>
+                  <c:v>0.98055924754326396</c:v>
                 </c:pt>
               </c:numCache>
             </c:numRef>
           </c:val>
           <c:extLst>
             <c:ext xmlns:c16="http://schemas.microsoft.com/office/drawing/2014/chart" uri="{C3380CC4-5D6E-409C-BE32-E72D297353CC}">
-              <c16:uniqueId val="{00000000-2D1B-1046-831F-330E5A2A4E8E}"/>
+              <c16:uniqueId val="{00000000-640A-6C4D-BCBC-9B2879BCECDE}"/>
             </c:ext>
           </c:extLst>
         </c:ser>
@@ -6225,7 +5557,7 @@
           <c:order val="1"/>
           <c:tx>
             <c:strRef>
-              <c:f>'[PGDip_model_results_KT.xlsx]NewResults_End)'!$C$3</c:f>
+              <c:f>'NewResults_End)'!$O$3</c:f>
               <c:strCache>
                 <c:ptCount val="1"/>
                 <c:pt idx="0">
@@ -6257,7 +5589,7 @@
               <a:lstStyle/>
               <a:p>
                 <a:pPr>
-                  <a:defRPr sz="700" b="0" i="0" u="none" strike="noStrike" kern="1200" baseline="0">
+                  <a:defRPr sz="600" b="0" i="0" u="none" strike="noStrike" kern="1200" baseline="0">
                     <a:solidFill>
                       <a:schemeClr val="bg1"/>
                     </a:solidFill>
@@ -6299,7 +5631,7 @@
           </c:dLbls>
           <c:cat>
             <c:numRef>
-              <c:f>'[PGDip_model_results_KT.xlsx]NewResults_End)'!$A$27:$A$29</c:f>
+              <c:f>'NewResults_End)'!$A$4:$A$6</c:f>
               <c:numCache>
                 <c:formatCode>0%</c:formatCode>
                 <c:ptCount val="3"/>
@@ -6317,25 +5649,25 @@
           </c:cat>
           <c:val>
             <c:numRef>
-              <c:f>'[PGDip_model_results_KT.xlsx]NewResults_End)'!$C$27:$C$29</c:f>
+              <c:f>'NewResults_End)'!$O$4:$O$6</c:f>
               <c:numCache>
                 <c:formatCode>0%</c:formatCode>
                 <c:ptCount val="3"/>
                 <c:pt idx="0">
-                  <c:v>0.51</c:v>
+                  <c:v>0.92865829243073394</c:v>
                 </c:pt>
                 <c:pt idx="1">
-                  <c:v>0.86</c:v>
+                  <c:v>0.824126322396732</c:v>
                 </c:pt>
                 <c:pt idx="2">
-                  <c:v>0.85</c:v>
+                  <c:v>0.69909138229110002</c:v>
                 </c:pt>
               </c:numCache>
             </c:numRef>
           </c:val>
           <c:extLst>
             <c:ext xmlns:c16="http://schemas.microsoft.com/office/drawing/2014/chart" uri="{C3380CC4-5D6E-409C-BE32-E72D297353CC}">
-              <c16:uniqueId val="{00000001-2D1B-1046-831F-330E5A2A4E8E}"/>
+              <c16:uniqueId val="{00000001-640A-6C4D-BCBC-9B2879BCECDE}"/>
             </c:ext>
           </c:extLst>
         </c:ser>
@@ -6344,7 +5676,7 @@
           <c:order val="2"/>
           <c:tx>
             <c:strRef>
-              <c:f>'[PGDip_model_results_KT.xlsx]NewResults_End)'!$D$3</c:f>
+              <c:f>'NewResults_End)'!$P$3</c:f>
               <c:strCache>
                 <c:ptCount val="1"/>
                 <c:pt idx="0">
@@ -6376,7 +5708,7 @@
               <a:lstStyle/>
               <a:p>
                 <a:pPr>
-                  <a:defRPr sz="700" b="0" i="0" u="none" strike="noStrike" kern="1200" baseline="0">
+                  <a:defRPr sz="600" b="0" i="0" u="none" strike="noStrike" kern="1200" baseline="0">
                     <a:solidFill>
                       <a:schemeClr val="bg1"/>
                     </a:solidFill>
@@ -6418,7 +5750,7 @@
           </c:dLbls>
           <c:cat>
             <c:numRef>
-              <c:f>'[PGDip_model_results_KT.xlsx]NewResults_End)'!$A$27:$A$29</c:f>
+              <c:f>'NewResults_End)'!$A$4:$A$6</c:f>
               <c:numCache>
                 <c:formatCode>0%</c:formatCode>
                 <c:ptCount val="3"/>
@@ -6436,25 +5768,25 @@
           </c:cat>
           <c:val>
             <c:numRef>
-              <c:f>'[PGDip_model_results_KT.xlsx]NewResults_End)'!$D$27:$D$29</c:f>
+              <c:f>'NewResults_End)'!$P$4:$P$6</c:f>
               <c:numCache>
                 <c:formatCode>0%</c:formatCode>
                 <c:ptCount val="3"/>
                 <c:pt idx="0">
-                  <c:v>0.87</c:v>
+                  <c:v>0.96686284907592202</c:v>
                 </c:pt>
                 <c:pt idx="1">
-                  <c:v>0.51</c:v>
+                  <c:v>0.85326667492389097</c:v>
                 </c:pt>
                 <c:pt idx="2">
-                  <c:v>0.93</c:v>
+                  <c:v>0.69015193232586103</c:v>
                 </c:pt>
               </c:numCache>
             </c:numRef>
           </c:val>
           <c:extLst>
             <c:ext xmlns:c16="http://schemas.microsoft.com/office/drawing/2014/chart" uri="{C3380CC4-5D6E-409C-BE32-E72D297353CC}">
-              <c16:uniqueId val="{00000002-2D1B-1046-831F-330E5A2A4E8E}"/>
+              <c16:uniqueId val="{00000002-640A-6C4D-BCBC-9B2879BCECDE}"/>
             </c:ext>
           </c:extLst>
         </c:ser>
@@ -6508,8 +5840,8 @@
             <c:manualLayout>
               <c:xMode val="edge"/>
               <c:yMode val="edge"/>
-              <c:x val="0.21822489962621808"/>
-              <c:y val="0.78277565857135856"/>
+              <c:x val="0.21401398247949277"/>
+              <c:y val="0.80962596448125612"/>
             </c:manualLayout>
           </c:layout>
           <c:overlay val="0"/>
@@ -6589,6 +5921,8 @@
         <c:axId val="397715392"/>
         <c:scaling>
           <c:orientation val="minMax"/>
+          <c:max val="1"/>
+          <c:min val="0"/>
         </c:scaling>
         <c:delete val="1"/>
         <c:axPos val="l"/>
@@ -6669,10 +6003,10 @@
         <c:manualLayout>
           <c:xMode val="edge"/>
           <c:yMode val="edge"/>
-          <c:x val="0.1991263410595453"/>
-          <c:y val="0.88667076601603101"/>
-          <c:w val="0.60174731788090952"/>
-          <c:h val="0.10827451855318361"/>
+          <c:x val="0.19932458981207257"/>
+          <c:y val="0.89509659970106681"/>
+          <c:w val="0.60135047418918752"/>
+          <c:h val="0.10490340029893318"/>
         </c:manualLayout>
       </c:layout>
       <c:overlay val="0"/>
@@ -6743,7 +6077,7 @@
 </c:chartSpace>
 </file>
 
-<file path=word/charts/chart4.xml><?xml version="1.0" encoding="utf-8"?>
+<file path=word/charts/chart3.xml><?xml version="1.0" encoding="utf-8"?>
 <c:chartSpace xmlns:c="http://schemas.openxmlformats.org/drawingml/2006/chart" xmlns:a="http://schemas.openxmlformats.org/drawingml/2006/main" xmlns:r="http://schemas.openxmlformats.org/officeDocument/2006/relationships" xmlns:c16r2="http://schemas.microsoft.com/office/drawing/2015/06/chart">
   <c:date1904 val="0"/>
   <c:lang val="en-GB"/>
@@ -6764,7 +6098,7 @@
           <a:lstStyle/>
           <a:p>
             <a:pPr>
-              <a:defRPr sz="960" b="0" i="0" u="none" strike="noStrike" kern="1200" spc="0" baseline="0">
+              <a:defRPr sz="840" b="0" i="0" u="none" strike="noStrike" kern="1200" spc="0" baseline="0">
                 <a:solidFill>
                   <a:schemeClr val="tx1">
                     <a:lumMod val="65000"/>
@@ -6796,7 +6130,7 @@
         <a:lstStyle/>
         <a:p>
           <a:pPr>
-            <a:defRPr sz="960" b="0" i="0" u="none" strike="noStrike" kern="1200" spc="0" baseline="0">
+            <a:defRPr sz="840" b="0" i="0" u="none" strike="noStrike" kern="1200" spc="0" baseline="0">
               <a:solidFill>
                 <a:schemeClr val="tx1">
                   <a:lumMod val="65000"/>
@@ -6819,10 +6153,10 @@
           <c:layoutTarget val="inner"/>
           <c:xMode val="edge"/>
           <c:yMode val="edge"/>
-          <c:x val="9.3655327566812774E-2"/>
-          <c:y val="0.13093206951026853"/>
-          <c:w val="0.8629949187386059"/>
-          <c:h val="0.5865780995385057"/>
+          <c:x val="0.10707838479809977"/>
+          <c:y val="0.16984732824427481"/>
+          <c:w val="0.8406650831353919"/>
+          <c:h val="0.55981246618981784"/>
         </c:manualLayout>
       </c:layout>
       <c:barChart>
@@ -6834,7 +6168,7 @@
           <c:order val="0"/>
           <c:tx>
             <c:strRef>
-              <c:f>'[PGDip_model_results_KT.xlsx]NewResults_End)'!$N$3</c:f>
+              <c:f>'NewResults_End)'!$N$3</c:f>
               <c:strCache>
                 <c:ptCount val="1"/>
                 <c:pt idx="0">
@@ -6862,11 +6196,13 @@
               <a:effectLst/>
             </c:spPr>
             <c:txPr>
-              <a:bodyPr rot="0" spcFirstLastPara="1" vertOverflow="ellipsis" vert="horz" wrap="square" anchor="ctr" anchorCtr="1"/>
+              <a:bodyPr rot="0" spcFirstLastPara="1" vertOverflow="ellipsis" vert="horz" wrap="square" lIns="38100" tIns="19050" rIns="38100" bIns="19050" anchor="ctr" anchorCtr="1">
+                <a:spAutoFit/>
+              </a:bodyPr>
               <a:lstStyle/>
               <a:p>
                 <a:pPr>
-                  <a:defRPr sz="700" b="0" i="0" u="none" strike="noStrike" kern="1200" baseline="0">
+                  <a:defRPr sz="600" b="0" i="0" u="none" strike="noStrike" kern="1200" baseline="0">
                     <a:solidFill>
                       <a:schemeClr val="bg1"/>
                     </a:solidFill>
@@ -6908,7 +6244,7 @@
           </c:dLbls>
           <c:cat>
             <c:numRef>
-              <c:f>'[PGDip_model_results_KT.xlsx]NewResults_End)'!$A$27:$A$29</c:f>
+              <c:f>'NewResults_End)'!$A$27:$A$29</c:f>
               <c:numCache>
                 <c:formatCode>0%</c:formatCode>
                 <c:ptCount val="3"/>
@@ -6926,25 +6262,25 @@
           </c:cat>
           <c:val>
             <c:numRef>
-              <c:f>'[PGDip_model_results_KT.xlsx]NewResults_End)'!$N$27:$N$29</c:f>
+              <c:f>'NewResults_End)'!$N$27:$N$29</c:f>
               <c:numCache>
                 <c:formatCode>0%</c:formatCode>
                 <c:ptCount val="3"/>
                 <c:pt idx="0">
-                  <c:v>0.28999999999999998</c:v>
+                  <c:v>0.94</c:v>
                 </c:pt>
                 <c:pt idx="1">
-                  <c:v>0.28999999999999998</c:v>
+                  <c:v>0.94</c:v>
                 </c:pt>
                 <c:pt idx="2">
-                  <c:v>0.28999999999999998</c:v>
+                  <c:v>0.94</c:v>
                 </c:pt>
               </c:numCache>
             </c:numRef>
           </c:val>
           <c:extLst>
             <c:ext xmlns:c16="http://schemas.microsoft.com/office/drawing/2014/chart" uri="{C3380CC4-5D6E-409C-BE32-E72D297353CC}">
-              <c16:uniqueId val="{00000000-57EC-9C43-809E-3CEF7ECB86B1}"/>
+              <c16:uniqueId val="{00000000-726E-7245-80BC-A290B56AEB2F}"/>
             </c:ext>
           </c:extLst>
         </c:ser>
@@ -6953,7 +6289,7 @@
           <c:order val="1"/>
           <c:tx>
             <c:strRef>
-              <c:f>'[PGDip_model_results_KT.xlsx]NewResults_End)'!$O$3</c:f>
+              <c:f>'NewResults_End)'!$O$3</c:f>
               <c:strCache>
                 <c:ptCount val="1"/>
                 <c:pt idx="0">
@@ -6981,11 +6317,13 @@
               <a:effectLst/>
             </c:spPr>
             <c:txPr>
-              <a:bodyPr rot="0" spcFirstLastPara="1" vertOverflow="ellipsis" vert="horz" wrap="square" anchor="ctr" anchorCtr="1"/>
+              <a:bodyPr rot="0" spcFirstLastPara="1" vertOverflow="ellipsis" vert="horz" wrap="square" lIns="38100" tIns="19050" rIns="38100" bIns="19050" anchor="ctr" anchorCtr="1">
+                <a:spAutoFit/>
+              </a:bodyPr>
               <a:lstStyle/>
               <a:p>
                 <a:pPr>
-                  <a:defRPr sz="700" b="0" i="0" u="none" strike="noStrike" kern="1200" baseline="0">
+                  <a:defRPr sz="600" b="0" i="0" u="none" strike="noStrike" kern="1200" baseline="0">
                     <a:solidFill>
                       <a:schemeClr val="bg1"/>
                     </a:solidFill>
@@ -7027,7 +6365,7 @@
           </c:dLbls>
           <c:cat>
             <c:numRef>
-              <c:f>'[PGDip_model_results_KT.xlsx]NewResults_End)'!$A$27:$A$29</c:f>
+              <c:f>'NewResults_End)'!$A$27:$A$29</c:f>
               <c:numCache>
                 <c:formatCode>0%</c:formatCode>
                 <c:ptCount val="3"/>
@@ -7045,25 +6383,25 @@
           </c:cat>
           <c:val>
             <c:numRef>
-              <c:f>'[PGDip_model_results_KT.xlsx]NewResults_End)'!$O$27:$O$29</c:f>
+              <c:f>'NewResults_End)'!$O$27:$O$29</c:f>
               <c:numCache>
                 <c:formatCode>0%</c:formatCode>
                 <c:ptCount val="3"/>
                 <c:pt idx="0">
-                  <c:v>0.28999999999999998</c:v>
+                  <c:v>0.82</c:v>
                 </c:pt>
                 <c:pt idx="1">
-                  <c:v>0.65</c:v>
+                  <c:v>0.44</c:v>
                 </c:pt>
                 <c:pt idx="2">
-                  <c:v>0.66</c:v>
+                  <c:v>0.22</c:v>
                 </c:pt>
               </c:numCache>
             </c:numRef>
           </c:val>
           <c:extLst>
             <c:ext xmlns:c16="http://schemas.microsoft.com/office/drawing/2014/chart" uri="{C3380CC4-5D6E-409C-BE32-E72D297353CC}">
-              <c16:uniqueId val="{00000001-57EC-9C43-809E-3CEF7ECB86B1}"/>
+              <c16:uniqueId val="{00000001-726E-7245-80BC-A290B56AEB2F}"/>
             </c:ext>
           </c:extLst>
         </c:ser>
@@ -7072,7 +6410,7 @@
           <c:order val="2"/>
           <c:tx>
             <c:strRef>
-              <c:f>'[PGDip_model_results_KT.xlsx]NewResults_End)'!$P$3</c:f>
+              <c:f>'NewResults_End)'!$P$3</c:f>
               <c:strCache>
                 <c:ptCount val="1"/>
                 <c:pt idx="0">
@@ -7100,11 +6438,13 @@
               <a:effectLst/>
             </c:spPr>
             <c:txPr>
-              <a:bodyPr rot="0" spcFirstLastPara="1" vertOverflow="ellipsis" vert="horz" wrap="square" anchor="ctr" anchorCtr="1"/>
+              <a:bodyPr rot="0" spcFirstLastPara="1" vertOverflow="ellipsis" vert="horz" wrap="square" lIns="38100" tIns="19050" rIns="38100" bIns="19050" anchor="ctr" anchorCtr="1">
+                <a:spAutoFit/>
+              </a:bodyPr>
               <a:lstStyle/>
               <a:p>
                 <a:pPr>
-                  <a:defRPr sz="700" b="0" i="0" u="none" strike="noStrike" kern="1200" baseline="0">
+                  <a:defRPr sz="600" b="0" i="0" u="none" strike="noStrike" kern="1200" baseline="0">
                     <a:solidFill>
                       <a:schemeClr val="bg1"/>
                     </a:solidFill>
@@ -7146,7 +6486,7 @@
           </c:dLbls>
           <c:cat>
             <c:numRef>
-              <c:f>'[PGDip_model_results_KT.xlsx]NewResults_End)'!$A$27:$A$29</c:f>
+              <c:f>'NewResults_End)'!$A$27:$A$29</c:f>
               <c:numCache>
                 <c:formatCode>0%</c:formatCode>
                 <c:ptCount val="3"/>
@@ -7164,25 +6504,25 @@
           </c:cat>
           <c:val>
             <c:numRef>
-              <c:f>'[PGDip_model_results_KT.xlsx]NewResults_End)'!$P$27:$P$29</c:f>
+              <c:f>'NewResults_End)'!$P$27:$P$29</c:f>
               <c:numCache>
                 <c:formatCode>0%</c:formatCode>
                 <c:ptCount val="3"/>
                 <c:pt idx="0">
-                  <c:v>0.67</c:v>
+                  <c:v>0.9</c:v>
                 </c:pt>
                 <c:pt idx="1">
-                  <c:v>0.31</c:v>
+                  <c:v>0.81</c:v>
                 </c:pt>
                 <c:pt idx="2">
-                  <c:v>0.71</c:v>
+                  <c:v>0.59</c:v>
                 </c:pt>
               </c:numCache>
             </c:numRef>
           </c:val>
           <c:extLst>
             <c:ext xmlns:c16="http://schemas.microsoft.com/office/drawing/2014/chart" uri="{C3380CC4-5D6E-409C-BE32-E72D297353CC}">
-              <c16:uniqueId val="{00000002-57EC-9C43-809E-3CEF7ECB86B1}"/>
+              <c16:uniqueId val="{00000002-726E-7245-80BC-A290B56AEB2F}"/>
             </c:ext>
           </c:extLst>
         </c:ser>
@@ -7213,7 +6553,7 @@
               <a:lstStyle/>
               <a:p>
                 <a:pPr>
-                  <a:defRPr sz="800" b="0" i="0" u="none" strike="noStrike" kern="1200" baseline="0">
+                  <a:defRPr sz="700" b="1" i="0" u="none" strike="noStrike" kern="1200" baseline="0">
                     <a:solidFill>
                       <a:schemeClr val="tx1">
                         <a:lumMod val="65000"/>
@@ -7226,7 +6566,7 @@
                   </a:defRPr>
                 </a:pPr>
                 <a:r>
-                  <a:rPr lang="en-GB"/>
+                  <a:rPr lang="en-GB" b="1"/>
                   <a:t>Proportion of Missing Values Imputed</a:t>
                 </a:r>
               </a:p>
@@ -7236,8 +6576,8 @@
             <c:manualLayout>
               <c:xMode val="edge"/>
               <c:yMode val="edge"/>
-              <c:x val="0.25941864163531281"/>
-              <c:y val="0.82033262429873977"/>
+              <c:x val="0.24292142817064732"/>
+              <c:y val="0.82446895473943616"/>
             </c:manualLayout>
           </c:layout>
           <c:overlay val="0"/>
@@ -7253,7 +6593,7 @@
             <a:lstStyle/>
             <a:p>
               <a:pPr>
-                <a:defRPr sz="800" b="0" i="0" u="none" strike="noStrike" kern="1200" baseline="0">
+                <a:defRPr sz="700" b="1" i="0" u="none" strike="noStrike" kern="1200" baseline="0">
                   <a:solidFill>
                     <a:schemeClr val="tx1">
                       <a:lumMod val="65000"/>
@@ -7270,7 +6610,7 @@
           </c:txPr>
         </c:title>
         <c:numFmt formatCode="0%" sourceLinked="1"/>
-        <c:majorTickMark val="none"/>
+        <c:majorTickMark val="out"/>
         <c:minorTickMark val="none"/>
         <c:tickLblPos val="nextTo"/>
         <c:spPr>
@@ -7291,7 +6631,7 @@
           <a:lstStyle/>
           <a:p>
             <a:pPr>
-              <a:defRPr sz="800" b="0" i="0" u="none" strike="noStrike" kern="1200" baseline="0">
+              <a:defRPr sz="700" b="0" i="0" u="none" strike="noStrike" kern="1200" baseline="0">
                 <a:solidFill>
                   <a:schemeClr val="tx1">
                     <a:lumMod val="65000"/>
@@ -7327,7 +6667,7 @@
               <a:lstStyle/>
               <a:p>
                 <a:pPr>
-                  <a:defRPr sz="800" b="0" i="0" u="none" strike="noStrike" kern="1200" baseline="0">
+                  <a:defRPr sz="700" b="0" i="0" u="none" strike="noStrike" kern="1200" baseline="0">
                     <a:solidFill>
                       <a:schemeClr val="tx1">
                         <a:lumMod val="65000"/>
@@ -7359,7 +6699,7 @@
             <a:lstStyle/>
             <a:p>
               <a:pPr>
-                <a:defRPr sz="800" b="0" i="0" u="none" strike="noStrike" kern="1200" baseline="0">
+                <a:defRPr sz="700" b="0" i="0" u="none" strike="noStrike" kern="1200" baseline="0">
                   <a:solidFill>
                     <a:schemeClr val="tx1">
                       <a:lumMod val="65000"/>
@@ -7376,7 +6716,7 @@
           </c:txPr>
         </c:title>
         <c:numFmt formatCode="0%" sourceLinked="1"/>
-        <c:majorTickMark val="none"/>
+        <c:majorTickMark val="out"/>
         <c:minorTickMark val="none"/>
         <c:tickLblPos val="nextTo"/>
         <c:crossAx val="397713664"/>
@@ -7397,10 +6737,10 @@
         <c:manualLayout>
           <c:xMode val="edge"/>
           <c:yMode val="edge"/>
-          <c:x val="0.23048818897637799"/>
-          <c:y val="0.9009963801918125"/>
-          <c:w val="0.53902331174120477"/>
-          <c:h val="9.900361980818749E-2"/>
+          <c:x val="0.24900779920324687"/>
+          <c:y val="0.88965979443409271"/>
+          <c:w val="0.56849271513269872"/>
+          <c:h val="0.11034020556590732"/>
         </c:manualLayout>
       </c:layout>
       <c:overlay val="0"/>
@@ -7416,7 +6756,7 @@
         <a:lstStyle/>
         <a:p>
           <a:pPr>
-            <a:defRPr sz="800" b="0" i="0" u="none" strike="noStrike" kern="1200" baseline="0">
+            <a:defRPr sz="700" b="0" i="0" u="none" strike="noStrike" kern="1200" baseline="0">
               <a:solidFill>
                 <a:schemeClr val="tx1">
                   <a:lumMod val="65000"/>
@@ -7460,7 +6800,741 @@
     <a:lstStyle/>
     <a:p>
       <a:pPr>
-        <a:defRPr sz="800"/>
+        <a:defRPr sz="700"/>
+      </a:pPr>
+      <a:endParaRPr lang="en-US"/>
+    </a:p>
+  </c:txPr>
+  <c:externalData r:id="rId3">
+    <c:autoUpdate val="0"/>
+  </c:externalData>
+</c:chartSpace>
+</file>
+
+<file path=word/charts/chart4.xml><?xml version="1.0" encoding="utf-8"?>
+<c:chartSpace xmlns:c="http://schemas.openxmlformats.org/drawingml/2006/chart" xmlns:a="http://schemas.openxmlformats.org/drawingml/2006/main" xmlns:r="http://schemas.openxmlformats.org/officeDocument/2006/relationships" xmlns:c16r2="http://schemas.microsoft.com/office/drawing/2015/06/chart">
+  <c:date1904 val="0"/>
+  <c:lang val="en-GB"/>
+  <c:roundedCorners val="0"/>
+  <mc:AlternateContent xmlns:mc="http://schemas.openxmlformats.org/markup-compatibility/2006">
+    <mc:Choice xmlns:c14="http://schemas.microsoft.com/office/drawing/2007/8/2/chart" Requires="c14">
+      <c14:style val="102"/>
+    </mc:Choice>
+    <mc:Fallback>
+      <c:style val="2"/>
+    </mc:Fallback>
+  </mc:AlternateContent>
+  <c:chart>
+    <c:title>
+      <c:tx>
+        <c:rich>
+          <a:bodyPr rot="0" spcFirstLastPara="1" vertOverflow="ellipsis" vert="horz" wrap="square" anchor="ctr" anchorCtr="1"/>
+          <a:lstStyle/>
+          <a:p>
+            <a:pPr>
+              <a:defRPr sz="840" b="0" i="0" u="none" strike="noStrike" kern="1200" spc="0" baseline="0">
+                <a:solidFill>
+                  <a:schemeClr val="tx1">
+                    <a:lumMod val="65000"/>
+                    <a:lumOff val="35000"/>
+                  </a:schemeClr>
+                </a:solidFill>
+                <a:latin typeface="+mn-lt"/>
+                <a:ea typeface="+mn-ea"/>
+                <a:cs typeface="+mn-cs"/>
+              </a:defRPr>
+            </a:pPr>
+            <a:r>
+              <a:rPr lang="en-GB"/>
+              <a:t>k-Nearest Neighbour: Accuracy</a:t>
+            </a:r>
+          </a:p>
+        </c:rich>
+      </c:tx>
+      <c:overlay val="0"/>
+      <c:spPr>
+        <a:noFill/>
+        <a:ln>
+          <a:noFill/>
+        </a:ln>
+        <a:effectLst/>
+      </c:spPr>
+      <c:txPr>
+        <a:bodyPr rot="0" spcFirstLastPara="1" vertOverflow="ellipsis" vert="horz" wrap="square" anchor="ctr" anchorCtr="1"/>
+        <a:lstStyle/>
+        <a:p>
+          <a:pPr>
+            <a:defRPr sz="840" b="0" i="0" u="none" strike="noStrike" kern="1200" spc="0" baseline="0">
+              <a:solidFill>
+                <a:schemeClr val="tx1">
+                  <a:lumMod val="65000"/>
+                  <a:lumOff val="35000"/>
+                </a:schemeClr>
+              </a:solidFill>
+              <a:latin typeface="+mn-lt"/>
+              <a:ea typeface="+mn-ea"/>
+              <a:cs typeface="+mn-cs"/>
+            </a:defRPr>
+          </a:pPr>
+          <a:endParaRPr lang="en-US"/>
+        </a:p>
+      </c:txPr>
+    </c:title>
+    <c:autoTitleDeleted val="0"/>
+    <c:plotArea>
+      <c:layout>
+        <c:manualLayout>
+          <c:layoutTarget val="inner"/>
+          <c:xMode val="edge"/>
+          <c:yMode val="edge"/>
+          <c:x val="0.10657210401891253"/>
+          <c:y val="0.15168539325842698"/>
+          <c:w val="0.84141843971631203"/>
+          <c:h val="0.53060249491285505"/>
+        </c:manualLayout>
+      </c:layout>
+      <c:barChart>
+        <c:barDir val="col"/>
+        <c:grouping val="clustered"/>
+        <c:varyColors val="0"/>
+        <c:ser>
+          <c:idx val="0"/>
+          <c:order val="0"/>
+          <c:tx>
+            <c:strRef>
+              <c:f>'NewResults_End)'!$B$3</c:f>
+              <c:strCache>
+                <c:ptCount val="1"/>
+                <c:pt idx="0">
+                  <c:v>Control</c:v>
+                </c:pt>
+              </c:strCache>
+            </c:strRef>
+          </c:tx>
+          <c:spPr>
+            <a:solidFill>
+              <a:schemeClr val="accent1"/>
+            </a:solidFill>
+            <a:ln>
+              <a:noFill/>
+            </a:ln>
+            <a:effectLst/>
+          </c:spPr>
+          <c:invertIfNegative val="0"/>
+          <c:dLbls>
+            <c:spPr>
+              <a:noFill/>
+              <a:ln>
+                <a:noFill/>
+              </a:ln>
+              <a:effectLst/>
+            </c:spPr>
+            <c:txPr>
+              <a:bodyPr rot="0" spcFirstLastPara="1" vertOverflow="ellipsis" vert="horz" wrap="square" lIns="38100" tIns="19050" rIns="38100" bIns="19050" anchor="ctr" anchorCtr="1">
+                <a:spAutoFit/>
+              </a:bodyPr>
+              <a:lstStyle/>
+              <a:p>
+                <a:pPr>
+                  <a:defRPr sz="600" b="0" i="0" u="none" strike="noStrike" kern="1200" baseline="0">
+                    <a:solidFill>
+                      <a:schemeClr val="bg1"/>
+                    </a:solidFill>
+                    <a:latin typeface="+mn-lt"/>
+                    <a:ea typeface="+mn-ea"/>
+                    <a:cs typeface="+mn-cs"/>
+                  </a:defRPr>
+                </a:pPr>
+                <a:endParaRPr lang="en-US"/>
+              </a:p>
+            </c:txPr>
+            <c:dLblPos val="inEnd"/>
+            <c:showLegendKey val="0"/>
+            <c:showVal val="1"/>
+            <c:showCatName val="0"/>
+            <c:showSerName val="0"/>
+            <c:showPercent val="0"/>
+            <c:showBubbleSize val="0"/>
+            <c:showLeaderLines val="0"/>
+            <c:extLst>
+              <c:ext xmlns:c15="http://schemas.microsoft.com/office/drawing/2012/chart" uri="{CE6537A1-D6FC-4f65-9D91-7224C49458BB}">
+                <c15:showLeaderLines val="1"/>
+                <c15:leaderLines>
+                  <c:spPr>
+                    <a:ln w="9525" cap="flat" cmpd="sng" algn="ctr">
+                      <a:solidFill>
+                        <a:schemeClr val="tx1">
+                          <a:lumMod val="35000"/>
+                          <a:lumOff val="65000"/>
+                        </a:schemeClr>
+                      </a:solidFill>
+                      <a:round/>
+                    </a:ln>
+                    <a:effectLst/>
+                  </c:spPr>
+                </c15:leaderLines>
+              </c:ext>
+            </c:extLst>
+          </c:dLbls>
+          <c:cat>
+            <c:numRef>
+              <c:f>'NewResults_End)'!$A$27:$A$29</c:f>
+              <c:numCache>
+                <c:formatCode>0%</c:formatCode>
+                <c:ptCount val="3"/>
+                <c:pt idx="0">
+                  <c:v>0.1</c:v>
+                </c:pt>
+                <c:pt idx="1">
+                  <c:v>0.4</c:v>
+                </c:pt>
+                <c:pt idx="2">
+                  <c:v>0.7</c:v>
+                </c:pt>
+              </c:numCache>
+            </c:numRef>
+          </c:cat>
+          <c:val>
+            <c:numRef>
+              <c:f>'NewResults_End)'!$B$27:$B$29</c:f>
+              <c:numCache>
+                <c:formatCode>0%</c:formatCode>
+                <c:ptCount val="3"/>
+                <c:pt idx="0">
+                  <c:v>0.95</c:v>
+                </c:pt>
+                <c:pt idx="1">
+                  <c:v>0.95</c:v>
+                </c:pt>
+                <c:pt idx="2">
+                  <c:v>0.95</c:v>
+                </c:pt>
+              </c:numCache>
+            </c:numRef>
+          </c:val>
+          <c:extLst>
+            <c:ext xmlns:c16="http://schemas.microsoft.com/office/drawing/2014/chart" uri="{C3380CC4-5D6E-409C-BE32-E72D297353CC}">
+              <c16:uniqueId val="{00000000-0052-DC4E-8C10-022356055030}"/>
+            </c:ext>
+          </c:extLst>
+        </c:ser>
+        <c:ser>
+          <c:idx val="1"/>
+          <c:order val="1"/>
+          <c:tx>
+            <c:strRef>
+              <c:f>'NewResults_End)'!$C$3</c:f>
+              <c:strCache>
+                <c:ptCount val="1"/>
+                <c:pt idx="0">
+                  <c:v>Mode</c:v>
+                </c:pt>
+              </c:strCache>
+            </c:strRef>
+          </c:tx>
+          <c:spPr>
+            <a:solidFill>
+              <a:schemeClr val="accent2"/>
+            </a:solidFill>
+            <a:ln>
+              <a:noFill/>
+            </a:ln>
+            <a:effectLst/>
+          </c:spPr>
+          <c:invertIfNegative val="0"/>
+          <c:dLbls>
+            <c:spPr>
+              <a:noFill/>
+              <a:ln>
+                <a:noFill/>
+              </a:ln>
+              <a:effectLst/>
+            </c:spPr>
+            <c:txPr>
+              <a:bodyPr rot="0" spcFirstLastPara="1" vertOverflow="ellipsis" vert="horz" wrap="square" lIns="38100" tIns="19050" rIns="38100" bIns="19050" anchor="ctr" anchorCtr="1">
+                <a:spAutoFit/>
+              </a:bodyPr>
+              <a:lstStyle/>
+              <a:p>
+                <a:pPr>
+                  <a:defRPr sz="600" b="0" i="0" u="none" strike="noStrike" kern="1200" baseline="0">
+                    <a:solidFill>
+                      <a:schemeClr val="bg1"/>
+                    </a:solidFill>
+                    <a:latin typeface="+mn-lt"/>
+                    <a:ea typeface="+mn-ea"/>
+                    <a:cs typeface="+mn-cs"/>
+                  </a:defRPr>
+                </a:pPr>
+                <a:endParaRPr lang="en-US"/>
+              </a:p>
+            </c:txPr>
+            <c:dLblPos val="inEnd"/>
+            <c:showLegendKey val="0"/>
+            <c:showVal val="1"/>
+            <c:showCatName val="0"/>
+            <c:showSerName val="0"/>
+            <c:showPercent val="0"/>
+            <c:showBubbleSize val="0"/>
+            <c:showLeaderLines val="0"/>
+            <c:extLst>
+              <c:ext xmlns:c15="http://schemas.microsoft.com/office/drawing/2012/chart" uri="{CE6537A1-D6FC-4f65-9D91-7224C49458BB}">
+                <c15:showLeaderLines val="1"/>
+                <c15:leaderLines>
+                  <c:spPr>
+                    <a:ln w="9525" cap="flat" cmpd="sng" algn="ctr">
+                      <a:solidFill>
+                        <a:schemeClr val="tx1">
+                          <a:lumMod val="35000"/>
+                          <a:lumOff val="65000"/>
+                        </a:schemeClr>
+                      </a:solidFill>
+                      <a:round/>
+                    </a:ln>
+                    <a:effectLst/>
+                  </c:spPr>
+                </c15:leaderLines>
+              </c:ext>
+            </c:extLst>
+          </c:dLbls>
+          <c:cat>
+            <c:numRef>
+              <c:f>'NewResults_End)'!$A$27:$A$29</c:f>
+              <c:numCache>
+                <c:formatCode>0%</c:formatCode>
+                <c:ptCount val="3"/>
+                <c:pt idx="0">
+                  <c:v>0.1</c:v>
+                </c:pt>
+                <c:pt idx="1">
+                  <c:v>0.4</c:v>
+                </c:pt>
+                <c:pt idx="2">
+                  <c:v>0.7</c:v>
+                </c:pt>
+              </c:numCache>
+            </c:numRef>
+          </c:cat>
+          <c:val>
+            <c:numRef>
+              <c:f>'NewResults_End)'!$C$27:$C$29</c:f>
+              <c:numCache>
+                <c:formatCode>0%</c:formatCode>
+                <c:ptCount val="3"/>
+                <c:pt idx="0">
+                  <c:v>0.84</c:v>
+                </c:pt>
+                <c:pt idx="1">
+                  <c:v>0.49</c:v>
+                </c:pt>
+                <c:pt idx="2">
+                  <c:v>0.35</c:v>
+                </c:pt>
+              </c:numCache>
+            </c:numRef>
+          </c:val>
+          <c:extLst>
+            <c:ext xmlns:c16="http://schemas.microsoft.com/office/drawing/2014/chart" uri="{C3380CC4-5D6E-409C-BE32-E72D297353CC}">
+              <c16:uniqueId val="{00000001-0052-DC4E-8C10-022356055030}"/>
+            </c:ext>
+          </c:extLst>
+        </c:ser>
+        <c:ser>
+          <c:idx val="2"/>
+          <c:order val="2"/>
+          <c:tx>
+            <c:strRef>
+              <c:f>'NewResults_End)'!$D$3</c:f>
+              <c:strCache>
+                <c:ptCount val="1"/>
+                <c:pt idx="0">
+                  <c:v>Naïve Bayes</c:v>
+                </c:pt>
+              </c:strCache>
+            </c:strRef>
+          </c:tx>
+          <c:spPr>
+            <a:solidFill>
+              <a:schemeClr val="accent3"/>
+            </a:solidFill>
+            <a:ln>
+              <a:noFill/>
+            </a:ln>
+            <a:effectLst/>
+          </c:spPr>
+          <c:invertIfNegative val="0"/>
+          <c:dLbls>
+            <c:spPr>
+              <a:noFill/>
+              <a:ln>
+                <a:noFill/>
+              </a:ln>
+              <a:effectLst/>
+            </c:spPr>
+            <c:txPr>
+              <a:bodyPr rot="0" spcFirstLastPara="1" vertOverflow="ellipsis" vert="horz" wrap="square" lIns="38100" tIns="19050" rIns="38100" bIns="19050" anchor="ctr" anchorCtr="1">
+                <a:spAutoFit/>
+              </a:bodyPr>
+              <a:lstStyle/>
+              <a:p>
+                <a:pPr>
+                  <a:defRPr sz="600" b="0" i="0" u="none" strike="noStrike" kern="1200" baseline="0">
+                    <a:solidFill>
+                      <a:schemeClr val="bg1"/>
+                    </a:solidFill>
+                    <a:latin typeface="+mn-lt"/>
+                    <a:ea typeface="+mn-ea"/>
+                    <a:cs typeface="+mn-cs"/>
+                  </a:defRPr>
+                </a:pPr>
+                <a:endParaRPr lang="en-US"/>
+              </a:p>
+            </c:txPr>
+            <c:dLblPos val="inEnd"/>
+            <c:showLegendKey val="0"/>
+            <c:showVal val="1"/>
+            <c:showCatName val="0"/>
+            <c:showSerName val="0"/>
+            <c:showPercent val="0"/>
+            <c:showBubbleSize val="0"/>
+            <c:showLeaderLines val="0"/>
+            <c:extLst>
+              <c:ext xmlns:c15="http://schemas.microsoft.com/office/drawing/2012/chart" uri="{CE6537A1-D6FC-4f65-9D91-7224C49458BB}">
+                <c15:showLeaderLines val="1"/>
+                <c15:leaderLines>
+                  <c:spPr>
+                    <a:ln w="9525" cap="flat" cmpd="sng" algn="ctr">
+                      <a:solidFill>
+                        <a:schemeClr val="tx1">
+                          <a:lumMod val="35000"/>
+                          <a:lumOff val="65000"/>
+                        </a:schemeClr>
+                      </a:solidFill>
+                      <a:round/>
+                    </a:ln>
+                    <a:effectLst/>
+                  </c:spPr>
+                </c15:leaderLines>
+              </c:ext>
+            </c:extLst>
+          </c:dLbls>
+          <c:cat>
+            <c:numRef>
+              <c:f>'NewResults_End)'!$A$27:$A$29</c:f>
+              <c:numCache>
+                <c:formatCode>0%</c:formatCode>
+                <c:ptCount val="3"/>
+                <c:pt idx="0">
+                  <c:v>0.1</c:v>
+                </c:pt>
+                <c:pt idx="1">
+                  <c:v>0.4</c:v>
+                </c:pt>
+                <c:pt idx="2">
+                  <c:v>0.7</c:v>
+                </c:pt>
+              </c:numCache>
+            </c:numRef>
+          </c:cat>
+          <c:val>
+            <c:numRef>
+              <c:f>'NewResults_End)'!$D$27:$D$29</c:f>
+              <c:numCache>
+                <c:formatCode>0%</c:formatCode>
+                <c:ptCount val="3"/>
+                <c:pt idx="0">
+                  <c:v>0.91</c:v>
+                </c:pt>
+                <c:pt idx="1">
+                  <c:v>0.82</c:v>
+                </c:pt>
+                <c:pt idx="2">
+                  <c:v>0.59</c:v>
+                </c:pt>
+              </c:numCache>
+            </c:numRef>
+          </c:val>
+          <c:extLst>
+            <c:ext xmlns:c16="http://schemas.microsoft.com/office/drawing/2014/chart" uri="{C3380CC4-5D6E-409C-BE32-E72D297353CC}">
+              <c16:uniqueId val="{00000002-0052-DC4E-8C10-022356055030}"/>
+            </c:ext>
+          </c:extLst>
+        </c:ser>
+        <c:dLbls>
+          <c:dLblPos val="inEnd"/>
+          <c:showLegendKey val="0"/>
+          <c:showVal val="1"/>
+          <c:showCatName val="0"/>
+          <c:showSerName val="0"/>
+          <c:showPercent val="0"/>
+          <c:showBubbleSize val="0"/>
+        </c:dLbls>
+        <c:gapWidth val="150"/>
+        <c:axId val="397713664"/>
+        <c:axId val="397715392"/>
+      </c:barChart>
+      <c:catAx>
+        <c:axId val="397713664"/>
+        <c:scaling>
+          <c:orientation val="minMax"/>
+        </c:scaling>
+        <c:delete val="0"/>
+        <c:axPos val="b"/>
+        <c:title>
+          <c:tx>
+            <c:rich>
+              <a:bodyPr rot="0" spcFirstLastPara="1" vertOverflow="ellipsis" vert="horz" wrap="square" anchor="ctr" anchorCtr="1"/>
+              <a:lstStyle/>
+              <a:p>
+                <a:pPr>
+                  <a:defRPr sz="700" b="1" i="0" u="none" strike="noStrike" kern="1200" baseline="0">
+                    <a:solidFill>
+                      <a:schemeClr val="tx1">
+                        <a:lumMod val="65000"/>
+                        <a:lumOff val="35000"/>
+                      </a:schemeClr>
+                    </a:solidFill>
+                    <a:latin typeface="+mn-lt"/>
+                    <a:ea typeface="+mn-ea"/>
+                    <a:cs typeface="+mn-cs"/>
+                  </a:defRPr>
+                </a:pPr>
+                <a:r>
+                  <a:rPr lang="en-GB" b="1"/>
+                  <a:t>Proportion of Missing Values Imputed</a:t>
+                </a:r>
+              </a:p>
+            </c:rich>
+          </c:tx>
+          <c:layout>
+            <c:manualLayout>
+              <c:xMode val="edge"/>
+              <c:yMode val="edge"/>
+              <c:x val="0.23239924796634462"/>
+              <c:y val="0.80528414285292993"/>
+            </c:manualLayout>
+          </c:layout>
+          <c:overlay val="0"/>
+          <c:spPr>
+            <a:noFill/>
+            <a:ln>
+              <a:noFill/>
+            </a:ln>
+            <a:effectLst/>
+          </c:spPr>
+          <c:txPr>
+            <a:bodyPr rot="0" spcFirstLastPara="1" vertOverflow="ellipsis" vert="horz" wrap="square" anchor="ctr" anchorCtr="1"/>
+            <a:lstStyle/>
+            <a:p>
+              <a:pPr>
+                <a:defRPr sz="700" b="1" i="0" u="none" strike="noStrike" kern="1200" baseline="0">
+                  <a:solidFill>
+                    <a:schemeClr val="tx1">
+                      <a:lumMod val="65000"/>
+                      <a:lumOff val="35000"/>
+                    </a:schemeClr>
+                  </a:solidFill>
+                  <a:latin typeface="+mn-lt"/>
+                  <a:ea typeface="+mn-ea"/>
+                  <a:cs typeface="+mn-cs"/>
+                </a:defRPr>
+              </a:pPr>
+              <a:endParaRPr lang="en-US"/>
+            </a:p>
+          </c:txPr>
+        </c:title>
+        <c:numFmt formatCode="0%" sourceLinked="1"/>
+        <c:majorTickMark val="none"/>
+        <c:minorTickMark val="none"/>
+        <c:tickLblPos val="nextTo"/>
+        <c:spPr>
+          <a:noFill/>
+          <a:ln w="9525" cap="flat" cmpd="sng" algn="ctr">
+            <a:solidFill>
+              <a:schemeClr val="tx1">
+                <a:lumMod val="15000"/>
+                <a:lumOff val="85000"/>
+              </a:schemeClr>
+            </a:solidFill>
+            <a:round/>
+          </a:ln>
+          <a:effectLst/>
+        </c:spPr>
+        <c:txPr>
+          <a:bodyPr rot="-60000000" spcFirstLastPara="1" vertOverflow="ellipsis" vert="horz" wrap="square" anchor="ctr" anchorCtr="1"/>
+          <a:lstStyle/>
+          <a:p>
+            <a:pPr>
+              <a:defRPr sz="700" b="0" i="0" u="none" strike="noStrike" kern="1200" baseline="0">
+                <a:solidFill>
+                  <a:schemeClr val="tx1">
+                    <a:lumMod val="65000"/>
+                    <a:lumOff val="35000"/>
+                  </a:schemeClr>
+                </a:solidFill>
+                <a:latin typeface="+mn-lt"/>
+                <a:ea typeface="+mn-ea"/>
+                <a:cs typeface="+mn-cs"/>
+              </a:defRPr>
+            </a:pPr>
+            <a:endParaRPr lang="en-US"/>
+          </a:p>
+        </c:txPr>
+        <c:crossAx val="397715392"/>
+        <c:crosses val="autoZero"/>
+        <c:auto val="1"/>
+        <c:lblAlgn val="ctr"/>
+        <c:lblOffset val="100"/>
+        <c:noMultiLvlLbl val="0"/>
+      </c:catAx>
+      <c:valAx>
+        <c:axId val="397715392"/>
+        <c:scaling>
+          <c:orientation val="minMax"/>
+        </c:scaling>
+        <c:delete val="1"/>
+        <c:axPos val="l"/>
+        <c:title>
+          <c:tx>
+            <c:rich>
+              <a:bodyPr rot="-5400000" spcFirstLastPara="1" vertOverflow="ellipsis" vert="horz" wrap="square" anchor="ctr" anchorCtr="1"/>
+              <a:lstStyle/>
+              <a:p>
+                <a:pPr>
+                  <a:defRPr sz="700" b="0" i="0" u="none" strike="noStrike" kern="1200" baseline="0">
+                    <a:solidFill>
+                      <a:schemeClr val="tx1">
+                        <a:lumMod val="65000"/>
+                        <a:lumOff val="35000"/>
+                      </a:schemeClr>
+                    </a:solidFill>
+                    <a:latin typeface="+mn-lt"/>
+                    <a:ea typeface="+mn-ea"/>
+                    <a:cs typeface="+mn-cs"/>
+                  </a:defRPr>
+                </a:pPr>
+                <a:r>
+                  <a:rPr lang="en-GB"/>
+                  <a:t>Calculated Accuracy</a:t>
+                </a:r>
+              </a:p>
+            </c:rich>
+          </c:tx>
+          <c:overlay val="0"/>
+          <c:spPr>
+            <a:noFill/>
+            <a:ln>
+              <a:noFill/>
+            </a:ln>
+            <a:effectLst/>
+          </c:spPr>
+          <c:txPr>
+            <a:bodyPr rot="-5400000" spcFirstLastPara="1" vertOverflow="ellipsis" vert="horz" wrap="square" anchor="ctr" anchorCtr="1"/>
+            <a:lstStyle/>
+            <a:p>
+              <a:pPr>
+                <a:defRPr sz="700" b="0" i="0" u="none" strike="noStrike" kern="1200" baseline="0">
+                  <a:solidFill>
+                    <a:schemeClr val="tx1">
+                      <a:lumMod val="65000"/>
+                      <a:lumOff val="35000"/>
+                    </a:schemeClr>
+                  </a:solidFill>
+                  <a:latin typeface="+mn-lt"/>
+                  <a:ea typeface="+mn-ea"/>
+                  <a:cs typeface="+mn-cs"/>
+                </a:defRPr>
+              </a:pPr>
+              <a:endParaRPr lang="en-US"/>
+            </a:p>
+          </c:txPr>
+        </c:title>
+        <c:numFmt formatCode="0%" sourceLinked="1"/>
+        <c:majorTickMark val="none"/>
+        <c:minorTickMark val="none"/>
+        <c:tickLblPos val="nextTo"/>
+        <c:crossAx val="397713664"/>
+        <c:crosses val="autoZero"/>
+        <c:crossBetween val="between"/>
+      </c:valAx>
+      <c:spPr>
+        <a:noFill/>
+        <a:ln>
+          <a:noFill/>
+        </a:ln>
+        <a:effectLst/>
+      </c:spPr>
+    </c:plotArea>
+    <c:legend>
+      <c:legendPos val="b"/>
+      <c:layout>
+        <c:manualLayout>
+          <c:xMode val="edge"/>
+          <c:yMode val="edge"/>
+          <c:x val="0.21236946445524096"/>
+          <c:y val="0.89172609041847295"/>
+          <c:w val="0.56849271513269872"/>
+          <c:h val="0.10827390958152702"/>
+        </c:manualLayout>
+      </c:layout>
+      <c:overlay val="0"/>
+      <c:spPr>
+        <a:noFill/>
+        <a:ln>
+          <a:noFill/>
+        </a:ln>
+        <a:effectLst/>
+      </c:spPr>
+      <c:txPr>
+        <a:bodyPr rot="0" spcFirstLastPara="1" vertOverflow="ellipsis" vert="horz" wrap="square" anchor="ctr" anchorCtr="1"/>
+        <a:lstStyle/>
+        <a:p>
+          <a:pPr>
+            <a:defRPr sz="700" b="0" i="0" u="none" strike="noStrike" kern="1200" baseline="0">
+              <a:solidFill>
+                <a:schemeClr val="tx1">
+                  <a:lumMod val="65000"/>
+                  <a:lumOff val="35000"/>
+                </a:schemeClr>
+              </a:solidFill>
+              <a:latin typeface="+mn-lt"/>
+              <a:ea typeface="+mn-ea"/>
+              <a:cs typeface="+mn-cs"/>
+            </a:defRPr>
+          </a:pPr>
+          <a:endParaRPr lang="en-US"/>
+        </a:p>
+      </c:txPr>
+    </c:legend>
+    <c:plotVisOnly val="1"/>
+    <c:dispBlanksAs val="gap"/>
+    <c:extLst>
+      <c:ext xmlns:c16r3="http://schemas.microsoft.com/office/drawing/2017/03/chart" uri="{56B9EC1D-385E-4148-901F-78D8002777C0}">
+        <c16r3:dataDisplayOptions16>
+          <c16r3:dispNaAsBlank val="1"/>
+        </c16r3:dataDisplayOptions16>
+      </c:ext>
+    </c:extLst>
+    <c:showDLblsOverMax val="0"/>
+  </c:chart>
+  <c:spPr>
+    <a:solidFill>
+      <a:schemeClr val="bg1"/>
+    </a:solidFill>
+    <a:ln w="9525" cap="flat" cmpd="sng" algn="ctr">
+      <a:solidFill>
+        <a:schemeClr val="tx1"/>
+      </a:solidFill>
+      <a:round/>
+    </a:ln>
+    <a:effectLst/>
+  </c:spPr>
+  <c:txPr>
+    <a:bodyPr/>
+    <a:lstStyle/>
+    <a:p>
+      <a:pPr>
+        <a:defRPr sz="700"/>
       </a:pPr>
       <a:endParaRPr lang="en-US"/>
     </a:p>

</xml_diff>

<commit_message>
Created code submission file, and made some changes to the report
</commit_message>
<xml_diff>
--- a/05.Report/A3reportA42.docx
+++ b/05.Report/A3reportA42.docx
@@ -1,6 +1,6 @@
 
 <file path=word/document.xml><?xml version="1.0" encoding="utf-8"?>
-<w:document xmlns:wpc="http://schemas.microsoft.com/office/word/2010/wordprocessingCanvas" xmlns:cx="http://schemas.microsoft.com/office/drawing/2014/chartex" xmlns:cx1="http://schemas.microsoft.com/office/drawing/2015/9/8/chartex" xmlns:cx2="http://schemas.microsoft.com/office/drawing/2015/10/21/chartex" xmlns:cx3="http://schemas.microsoft.com/office/drawing/2016/5/9/chartex" xmlns:cx4="http://schemas.microsoft.com/office/drawing/2016/5/10/chartex" xmlns:cx5="http://schemas.microsoft.com/office/drawing/2016/5/11/chartex" xmlns:cx6="http://schemas.microsoft.com/office/drawing/2016/5/12/chartex" xmlns:cx7="http://schemas.microsoft.com/office/drawing/2016/5/13/chartex" xmlns:cx8="http://schemas.microsoft.com/office/drawing/2016/5/14/chartex" xmlns:mc="http://schemas.openxmlformats.org/markup-compatibility/2006" xmlns:aink="http://schemas.microsoft.com/office/drawing/2016/ink" xmlns:am3d="http://schemas.microsoft.com/office/drawing/2017/model3d" xmlns:o="urn:schemas-microsoft-com:office:office" xmlns:oel="http://schemas.microsoft.com/office/2019/extlst" xmlns:r="http://schemas.openxmlformats.org/officeDocument/2006/relationships" xmlns:m="http://schemas.openxmlformats.org/officeDocument/2006/math" xmlns:v="urn:schemas-microsoft-com:vml" xmlns:wp14="http://schemas.microsoft.com/office/word/2010/wordprocessingDrawing" xmlns:wp="http://schemas.openxmlformats.org/drawingml/2006/wordprocessingDrawing" xmlns:w10="urn:schemas-microsoft-com:office:word" xmlns:w="http://schemas.openxmlformats.org/wordprocessingml/2006/main" xmlns:w14="http://schemas.microsoft.com/office/word/2010/wordml" xmlns:w15="http://schemas.microsoft.com/office/word/2012/wordml" xmlns:w16cex="http://schemas.microsoft.com/office/word/2018/wordml/cex" xmlns:w16cid="http://schemas.microsoft.com/office/word/2016/wordml/cid" xmlns:w16="http://schemas.microsoft.com/office/word/2018/wordml" xmlns:w16sdtdh="http://schemas.microsoft.com/office/word/2020/wordml/sdtdatahash" xmlns:w16se="http://schemas.microsoft.com/office/word/2015/wordml/symex" xmlns:wpg="http://schemas.microsoft.com/office/word/2010/wordprocessingGroup" xmlns:wpi="http://schemas.microsoft.com/office/word/2010/wordprocessingInk" xmlns:wne="http://schemas.microsoft.com/office/word/2006/wordml" xmlns:wps="http://schemas.microsoft.com/office/word/2010/wordprocessingShape" mc:Ignorable="w14 w15 w16se w16cid w16 w16cex w16sdtdh wp14">
+<w:document xmlns:wpc="http://schemas.microsoft.com/office/word/2010/wordprocessingCanvas" xmlns:cx="http://schemas.microsoft.com/office/drawing/2014/chartex" xmlns:cx1="http://schemas.microsoft.com/office/drawing/2015/9/8/chartex" xmlns:cx2="http://schemas.microsoft.com/office/drawing/2015/10/21/chartex" xmlns:cx3="http://schemas.microsoft.com/office/drawing/2016/5/9/chartex" xmlns:cx4="http://schemas.microsoft.com/office/drawing/2016/5/10/chartex" xmlns:cx5="http://schemas.microsoft.com/office/drawing/2016/5/11/chartex" xmlns:cx6="http://schemas.microsoft.com/office/drawing/2016/5/12/chartex" xmlns:cx7="http://schemas.microsoft.com/office/drawing/2016/5/13/chartex" xmlns:cx8="http://schemas.microsoft.com/office/drawing/2016/5/14/chartex" xmlns:mc="http://schemas.openxmlformats.org/markup-compatibility/2006" xmlns:aink="http://schemas.microsoft.com/office/drawing/2016/ink" xmlns:am3d="http://schemas.microsoft.com/office/drawing/2017/model3d" xmlns:o="urn:schemas-microsoft-com:office:office" xmlns:oel="http://schemas.microsoft.com/office/2019/extlst" xmlns:r="http://schemas.openxmlformats.org/officeDocument/2006/relationships" xmlns:m="http://schemas.openxmlformats.org/officeDocument/2006/math" xmlns:v="urn:schemas-microsoft-com:vml" xmlns:wp14="http://schemas.microsoft.com/office/word/2010/wordprocessingDrawing" xmlns:wp="http://schemas.openxmlformats.org/drawingml/2006/wordprocessingDrawing" xmlns:w10="urn:schemas-microsoft-com:office:word" xmlns:w="http://schemas.openxmlformats.org/wordprocessingml/2006/main" xmlns:w14="http://schemas.microsoft.com/office/word/2010/wordml" xmlns:w15="http://schemas.microsoft.com/office/word/2012/wordml" xmlns:w16cex="http://schemas.microsoft.com/office/word/2018/wordml/cex" xmlns:w16cid="http://schemas.microsoft.com/office/word/2016/wordml/cid" xmlns:w16="http://schemas.microsoft.com/office/word/2018/wordml" xmlns:w16du="http://schemas.microsoft.com/office/word/2023/wordml/word16du" xmlns:w16sdtdh="http://schemas.microsoft.com/office/word/2020/wordml/sdtdatahash" xmlns:w16se="http://schemas.microsoft.com/office/word/2015/wordml/symex" xmlns:wpg="http://schemas.microsoft.com/office/word/2010/wordprocessingGroup" xmlns:wpi="http://schemas.microsoft.com/office/word/2010/wordprocessingInk" xmlns:wne="http://schemas.microsoft.com/office/word/2006/wordml" xmlns:wps="http://schemas.microsoft.com/office/word/2010/wordprocessingShape" mc:Ignorable="w14 w15 w16se w16cid w16 w16cex w16sdtdh w16du wp14">
   <w:body>
     <w:p>
       <w:pPr>
@@ -154,23 +154,119 @@
           <w:sz w:val="22"/>
           <w:szCs w:val="22"/>
         </w:rPr>
-        <w:t>Missing data is a common data quality issue encountered during the data exploration and cleaning phases.</w:t>
-      </w:r>
-      <w:r>
-        <w:rPr>
-          <w:rFonts w:ascii="Arial Narrow" w:hAnsi="Arial Narrow"/>
-          <w:sz w:val="22"/>
-          <w:szCs w:val="22"/>
-        </w:rPr>
-        <w:t xml:space="preserve"> Often missing values can creep in during data integration, in these cases, the integration errors can be fixed to resolve the missing value issues [1]. On the other hand, missing values can also be introduced during the data generation or collection phases – these are more difficult to deal with. </w:t>
-      </w:r>
-      <w:r>
-        <w:rPr>
-          <w:rFonts w:ascii="Arial Narrow" w:hAnsi="Arial Narrow"/>
-          <w:sz w:val="22"/>
-          <w:szCs w:val="22"/>
-        </w:rPr>
-        <w:t>There are various ways to deal with missing values. One is to simply remove instances or features that contain them. This is not the best approach as it could lead to the loss of valuable information and lead to bias during inference</w:t>
+        <w:t>Missing data is a common data quality issue encountered during the data exploration and cleaning phases</w:t>
+      </w:r>
+      <w:r>
+        <w:rPr>
+          <w:rFonts w:ascii="Arial Narrow" w:hAnsi="Arial Narrow"/>
+          <w:sz w:val="22"/>
+          <w:szCs w:val="22"/>
+        </w:rPr>
+        <w:t xml:space="preserve"> of the CRISP-DM process</w:t>
+      </w:r>
+      <w:r>
+        <w:rPr>
+          <w:rFonts w:ascii="Arial Narrow" w:hAnsi="Arial Narrow"/>
+          <w:sz w:val="22"/>
+          <w:szCs w:val="22"/>
+        </w:rPr>
+        <w:t>.</w:t>
+      </w:r>
+      <w:r>
+        <w:rPr>
+          <w:rFonts w:ascii="Arial Narrow" w:hAnsi="Arial Narrow"/>
+          <w:sz w:val="22"/>
+          <w:szCs w:val="22"/>
+        </w:rPr>
+        <w:t xml:space="preserve"> </w:t>
+      </w:r>
+      <w:r>
+        <w:rPr>
+          <w:rFonts w:ascii="Arial Narrow" w:hAnsi="Arial Narrow"/>
+          <w:sz w:val="22"/>
+          <w:szCs w:val="22"/>
+        </w:rPr>
+        <w:t>M</w:t>
+      </w:r>
+      <w:r>
+        <w:rPr>
+          <w:rFonts w:ascii="Arial Narrow" w:hAnsi="Arial Narrow"/>
+          <w:sz w:val="22"/>
+          <w:szCs w:val="22"/>
+        </w:rPr>
+        <w:t xml:space="preserve">issing values can </w:t>
+      </w:r>
+      <w:r>
+        <w:rPr>
+          <w:rFonts w:ascii="Arial Narrow" w:hAnsi="Arial Narrow"/>
+          <w:sz w:val="22"/>
+          <w:szCs w:val="22"/>
+        </w:rPr>
+        <w:t>be introduced</w:t>
+      </w:r>
+      <w:r>
+        <w:rPr>
+          <w:rFonts w:ascii="Arial Narrow" w:hAnsi="Arial Narrow"/>
+          <w:sz w:val="22"/>
+          <w:szCs w:val="22"/>
+        </w:rPr>
+        <w:t xml:space="preserve"> during data integration, </w:t>
+      </w:r>
+      <w:r>
+        <w:rPr>
+          <w:rFonts w:ascii="Arial Narrow" w:hAnsi="Arial Narrow"/>
+          <w:sz w:val="22"/>
+          <w:szCs w:val="22"/>
+        </w:rPr>
+        <w:t>which can usually be easily</w:t>
+      </w:r>
+      <w:r>
+        <w:rPr>
+          <w:rFonts w:ascii="Arial Narrow" w:hAnsi="Arial Narrow"/>
+          <w:sz w:val="22"/>
+          <w:szCs w:val="22"/>
+        </w:rPr>
+        <w:t xml:space="preserve"> fixed to resolve the missing value issues [1]. On the other hand, missing values can also be introduced during the data generation or collection phases – these are more difficult to deal with. </w:t>
+      </w:r>
+      <w:r>
+        <w:rPr>
+          <w:rFonts w:ascii="Arial Narrow" w:hAnsi="Arial Narrow"/>
+          <w:sz w:val="22"/>
+          <w:szCs w:val="22"/>
+        </w:rPr>
+        <w:t xml:space="preserve">There are </w:t>
+      </w:r>
+      <w:r>
+        <w:rPr>
+          <w:rFonts w:ascii="Arial Narrow" w:hAnsi="Arial Narrow"/>
+          <w:sz w:val="22"/>
+          <w:szCs w:val="22"/>
+        </w:rPr>
+        <w:t>three typical approaches for</w:t>
+      </w:r>
+      <w:r>
+        <w:rPr>
+          <w:rFonts w:ascii="Arial Narrow" w:hAnsi="Arial Narrow"/>
+          <w:sz w:val="22"/>
+          <w:szCs w:val="22"/>
+        </w:rPr>
+        <w:t xml:space="preserve"> deal</w:t>
+      </w:r>
+      <w:r>
+        <w:rPr>
+          <w:rFonts w:ascii="Arial Narrow" w:hAnsi="Arial Narrow"/>
+          <w:sz w:val="22"/>
+          <w:szCs w:val="22"/>
+        </w:rPr>
+        <w:t>ing</w:t>
+      </w:r>
+      <w:r>
+        <w:rPr>
+          <w:rFonts w:ascii="Arial Narrow" w:hAnsi="Arial Narrow"/>
+          <w:sz w:val="22"/>
+          <w:szCs w:val="22"/>
+        </w:rPr>
+        <w:t xml:space="preserve"> with missing values. One is to simply remove instances or features that contain them. This is not the best approach as it could lead to the loss of valuable information and lead to bias during inference</w:t>
       </w:r>
       <w:r>
         <w:rPr>
@@ -353,18 +449,8 @@
           <w:sz w:val="22"/>
           <w:szCs w:val="22"/>
         </w:rPr>
-        <w:t xml:space="preserve">, </w:t>
-      </w:r>
-      <w:proofErr w:type="gramStart"/>
-      <w:r>
-        <w:rPr>
-          <w:rFonts w:ascii="Arial Narrow" w:hAnsi="Arial Narrow"/>
-          <w:sz w:val="22"/>
-          <w:szCs w:val="22"/>
-        </w:rPr>
-        <w:t>Orange</w:t>
-      </w:r>
-      <w:proofErr w:type="gramEnd"/>
+        <w:t>, Orange</w:t>
+      </w:r>
       <w:r>
         <w:rPr>
           <w:rFonts w:ascii="Arial Narrow" w:hAnsi="Arial Narrow"/>
@@ -819,7 +905,7 @@
           <w:sz w:val="22"/>
           <w:szCs w:val="22"/>
         </w:rPr>
-        <w:t>wo methods were utilized for establishing the k value in the training and testing datasets: the Grid Search method and cross-validation of the F1 score. The Grid Search involved evaluating model performance across a defined range of k values, initially spanning from 2 to 95 and later narrowed down to 2 to 16. Despite adjustments, the optimal k value remained consistent at 5.</w:t>
+        <w:t>wo methods were utilized for establishing the k value in the training and testing datasets: the Grid Search method and cross-validation of the F1 score. The Grid Search involved evaluating model performance across a defined range of k values, initially spanning from 2 to 95 and later narrowed down to 2 to 16. Despite adjustments, the optimal k value remained consistent at 5. It was decided to keep this hyperparameter constan</w:t>
       </w:r>
       <w:r>
         <w:rPr>
@@ -828,7 +914,7 @@
           <w:sz w:val="22"/>
           <w:szCs w:val="22"/>
         </w:rPr>
-        <w:t xml:space="preserve"> It was decided to keep this hyperparameter constan</w:t>
+        <w:t xml:space="preserve">t </w:t>
       </w:r>
       <w:r>
         <w:rPr>
@@ -837,36 +923,7 @@
           <w:sz w:val="22"/>
           <w:szCs w:val="22"/>
         </w:rPr>
-        <w:t xml:space="preserve">t </w:t>
-      </w:r>
-      <w:r>
-        <w:rPr>
-          <w:rFonts w:ascii="Arial Narrow" w:hAnsi="Arial Narrow"/>
-          <w:spacing w:val="-2"/>
-          <w:sz w:val="22"/>
-          <w:szCs w:val="22"/>
-        </w:rPr>
-        <w:t xml:space="preserve">in all the models, </w:t>
-      </w:r>
-      <w:proofErr w:type="gramStart"/>
-      <w:r>
-        <w:rPr>
-          <w:rFonts w:ascii="Arial Narrow" w:hAnsi="Arial Narrow"/>
-          <w:spacing w:val="-2"/>
-          <w:sz w:val="22"/>
-          <w:szCs w:val="22"/>
-        </w:rPr>
-        <w:t>in order to</w:t>
-      </w:r>
-      <w:proofErr w:type="gramEnd"/>
-      <w:r>
-        <w:rPr>
-          <w:rFonts w:ascii="Arial Narrow" w:hAnsi="Arial Narrow"/>
-          <w:spacing w:val="-2"/>
-          <w:sz w:val="22"/>
-          <w:szCs w:val="22"/>
-        </w:rPr>
-        <w:t xml:space="preserve"> better evaluate the effect of the imputation.</w:t>
+        <w:t>in all the models, in order to better evaluate the effect of the imputation.</w:t>
       </w:r>
     </w:p>
     <w:p>
@@ -884,15 +941,7 @@
           <w:sz w:val="22"/>
           <w:szCs w:val="22"/>
         </w:rPr>
-        <w:t xml:space="preserve">After these pre-processing steps the same modelling and evaluation approach was used: 7 individual models were trained each using one of the 7 different training </w:t>
-      </w:r>
-      <w:r>
-        <w:rPr>
-          <w:rFonts w:ascii="Arial Narrow" w:hAnsi="Arial Narrow"/>
-          <w:sz w:val="22"/>
-          <w:szCs w:val="22"/>
-        </w:rPr>
-        <w:t>sets</w:t>
+        <w:t>After these pre-processing steps the same modelling and evaluation approach was used: 7 individual models were trained each using one of the 7 different training sets</w:t>
       </w:r>
       <w:r>
         <w:rPr>
@@ -1164,7 +1213,7 @@
         </w:rPr>
         <w:lastRenderedPageBreak/>
         <w:drawing>
-          <wp:anchor distT="0" distB="0" distL="114300" distR="114300" simplePos="0" relativeHeight="251658240" behindDoc="0" locked="0" layoutInCell="1" allowOverlap="1" wp14:anchorId="4117B80D" wp14:editId="764F14FD">
+          <wp:anchor distT="0" distB="0" distL="114300" distR="114300" simplePos="0" relativeHeight="251658240" behindDoc="0" locked="0" layoutInCell="1" allowOverlap="1" wp14:anchorId="4117B80D" wp14:editId="1DE6B7BA">
             <wp:simplePos x="0" y="0"/>
             <wp:positionH relativeFrom="column">
               <wp:posOffset>4100000</wp:posOffset>
@@ -1173,7 +1222,7 @@
               <wp:posOffset>292051</wp:posOffset>
             </wp:positionV>
             <wp:extent cx="2685415" cy="1819910"/>
-            <wp:effectExtent l="0" t="0" r="6985" b="8890"/>
+            <wp:effectExtent l="0" t="0" r="635" b="8890"/>
             <wp:wrapSquare wrapText="bothSides"/>
             <wp:docPr id="923923245" name="Chart 1">
               <a:extLst xmlns:a="http://schemas.openxmlformats.org/drawingml/2006/main">
@@ -1207,7 +1256,7 @@
           <w:szCs w:val="22"/>
         </w:rPr>
         <w:drawing>
-          <wp:anchor distT="0" distB="0" distL="114300" distR="114300" simplePos="0" relativeHeight="251659264" behindDoc="0" locked="0" layoutInCell="1" allowOverlap="1" wp14:anchorId="6EAF20BA" wp14:editId="7AFFC97C">
+          <wp:anchor distT="0" distB="0" distL="114300" distR="114300" simplePos="0" relativeHeight="251659264" behindDoc="0" locked="0" layoutInCell="1" allowOverlap="1" wp14:anchorId="6EAF20BA" wp14:editId="38F254F8">
             <wp:simplePos x="0" y="0"/>
             <wp:positionH relativeFrom="column">
               <wp:posOffset>4114165</wp:posOffset>
@@ -1216,7 +1265,7 @@
               <wp:posOffset>2144395</wp:posOffset>
             </wp:positionV>
             <wp:extent cx="2691765" cy="1688465"/>
-            <wp:effectExtent l="0" t="0" r="13335" b="13335"/>
+            <wp:effectExtent l="0" t="0" r="13335" b="6985"/>
             <wp:wrapSquare wrapText="bothSides"/>
             <wp:docPr id="699383600" name="Chart 1">
               <a:extLst xmlns:a="http://schemas.openxmlformats.org/drawingml/2006/main">
@@ -1329,7 +1378,7 @@
                 <v:stroke joinstyle="miter"/>
                 <v:path gradientshapeok="t" o:connecttype="rect"/>
               </v:shapetype>
-              <v:shape id="Text Box 1" o:spid="_x0000_s1026" type="#_x0000_t202" style="position:absolute;left:0;text-align:left;margin-left:326.3pt;margin-top:139.35pt;width:36.4pt;height:23.4pt;z-index:251665408;visibility:visible;mso-wrap-style:square;mso-width-percent:0;mso-height-percent:0;mso-wrap-distance-left:9pt;mso-wrap-distance-top:0;mso-wrap-distance-right:9pt;mso-wrap-distance-bottom:0;mso-position-horizontal:absolute;mso-position-horizontal-relative:text;mso-position-vertical:absolute;mso-position-vertical-relative:page;mso-width-percent:0;mso-height-percent:0;mso-width-relative:margin;mso-height-relative:margin;v-text-anchor:top" o:gfxdata="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" fillcolor="white [3201]" stroked="f" strokeweight=".5pt">
+              <v:shape id="Text Box 1" o:spid="_x0000_s1026" type="#_x0000_t202" style="position:absolute;left:0;text-align:left;margin-left:326.3pt;margin-top:139.35pt;width:36.4pt;height:23.4pt;z-index:251665408;visibility:visible;mso-wrap-style:square;mso-width-percent:0;mso-height-percent:0;mso-wrap-distance-left:9pt;mso-wrap-distance-top:0;mso-wrap-distance-right:9pt;mso-wrap-distance-bottom:0;mso-position-horizontal:absolute;mso-position-horizontal-relative:text;mso-position-vertical:absolute;mso-position-vertical-relative:page;mso-width-percent:0;mso-height-percent:0;mso-width-relative:margin;mso-height-relative:margin;v-text-anchor:top" o:gfxdata="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" fillcolor="white [3201]" stroked="f" strokeweight=".5pt">
                 <v:textbox>
                   <w:txbxContent>
                     <w:p>
@@ -1453,7 +1502,7 @@
           </mc:Choice>
           <mc:Fallback>
             <w:pict>
-              <v:shape w14:anchorId="0462F3DC" id="_x0000_s1027" type="#_x0000_t202" style="position:absolute;left:0;text-align:left;margin-left:323.95pt;margin-top:301.6pt;width:212.05pt;height:25.65pt;z-index:251660288;visibility:visible;mso-wrap-style:square;mso-width-percent:0;mso-height-percent:0;mso-wrap-distance-left:9pt;mso-wrap-distance-top:0;mso-wrap-distance-right:9pt;mso-wrap-distance-bottom:0;mso-position-horizontal:absolute;mso-position-horizontal-relative:text;mso-position-vertical:absolute;mso-position-vertical-relative:page;mso-width-percent:0;mso-height-percent:0;mso-width-relative:margin;mso-height-relative:margin;v-text-anchor:top" o:gfxdata="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" fillcolor="white [3201]" strokecolor="black [3213]" strokeweight=".5pt">
+              <v:shape w14:anchorId="0462F3DC" id="_x0000_s1027" type="#_x0000_t202" style="position:absolute;left:0;text-align:left;margin-left:323.95pt;margin-top:301.6pt;width:212.05pt;height:25.65pt;z-index:251660288;visibility:visible;mso-wrap-style:square;mso-width-percent:0;mso-height-percent:0;mso-wrap-distance-left:9pt;mso-wrap-distance-top:0;mso-wrap-distance-right:9pt;mso-wrap-distance-bottom:0;mso-position-horizontal:absolute;mso-position-horizontal-relative:text;mso-position-vertical:absolute;mso-position-vertical-relative:page;mso-width-percent:0;mso-height-percent:0;mso-width-relative:margin;mso-height-relative:margin;v-text-anchor:top" o:gfxdata="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" fillcolor="white [3201]" strokecolor="black [3213]" strokeweight=".5pt">
                 <v:textbox>
                   <w:txbxContent>
                     <w:p>
@@ -1803,7 +1852,7 @@
           </mc:Choice>
           <mc:Fallback>
             <w:pict>
-              <v:shape w14:anchorId="4DD43BE1" id="_x0000_s1028" type="#_x0000_t202" style="position:absolute;left:0;text-align:left;margin-left:329.15pt;margin-top:275.2pt;width:36.4pt;height:22.8pt;z-index:251667456;visibility:visible;mso-wrap-style:square;mso-width-percent:0;mso-height-percent:0;mso-wrap-distance-left:9pt;mso-wrap-distance-top:0;mso-wrap-distance-right:9pt;mso-wrap-distance-bottom:0;mso-position-horizontal:absolute;mso-position-horizontal-relative:text;mso-position-vertical:absolute;mso-position-vertical-relative:page;mso-width-percent:0;mso-height-percent:0;mso-width-relative:margin;mso-height-relative:margin;v-text-anchor:top" o:gfxdata="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" fillcolor="white [3201]" stroked="f" strokeweight=".5pt">
+              <v:shape w14:anchorId="4DD43BE1" id="_x0000_s1028" type="#_x0000_t202" style="position:absolute;left:0;text-align:left;margin-left:329.15pt;margin-top:275.2pt;width:36.4pt;height:22.8pt;z-index:251667456;visibility:visible;mso-wrap-style:square;mso-width-percent:0;mso-height-percent:0;mso-wrap-distance-left:9pt;mso-wrap-distance-top:0;mso-wrap-distance-right:9pt;mso-wrap-distance-bottom:0;mso-position-horizontal:absolute;mso-position-horizontal-relative:text;mso-position-vertical:absolute;mso-position-vertical-relative:page;mso-width-percent:0;mso-height-percent:0;mso-width-relative:margin;mso-height-relative:margin;v-text-anchor:top" o:gfxdata="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" fillcolor="white [3201]" stroked="f" strokeweight=".5pt">
                 <v:textbox>
                   <w:txbxContent>
                     <w:p>
@@ -1965,7 +2014,7 @@
           </mc:Choice>
           <mc:Fallback>
             <w:pict>
-              <v:shape w14:anchorId="4C8D2A8A" id="_x0000_s1029" type="#_x0000_t202" style="position:absolute;left:0;text-align:left;margin-left:326.55pt;margin-top:581.65pt;width:33.45pt;height:27.55pt;z-index:251674624;visibility:visible;mso-wrap-style:square;mso-width-percent:0;mso-height-percent:0;mso-wrap-distance-left:9pt;mso-wrap-distance-top:0;mso-wrap-distance-right:9pt;mso-wrap-distance-bottom:0;mso-position-horizontal:absolute;mso-position-horizontal-relative:text;mso-position-vertical:absolute;mso-position-vertical-relative:page;mso-width-percent:0;mso-height-percent:0;mso-width-relative:margin;mso-height-relative:margin;v-text-anchor:top" o:gfxdata="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" fillcolor="white [3201]" stroked="f" strokeweight=".5pt">
+              <v:shape w14:anchorId="4C8D2A8A" id="_x0000_s1029" type="#_x0000_t202" style="position:absolute;left:0;text-align:left;margin-left:326.55pt;margin-top:581.65pt;width:33.45pt;height:27.55pt;z-index:251674624;visibility:visible;mso-wrap-style:square;mso-width-percent:0;mso-height-percent:0;mso-wrap-distance-left:9pt;mso-wrap-distance-top:0;mso-wrap-distance-right:9pt;mso-wrap-distance-bottom:0;mso-position-horizontal:absolute;mso-position-horizontal-relative:text;mso-position-vertical:absolute;mso-position-vertical-relative:page;mso-width-percent:0;mso-height-percent:0;mso-width-relative:margin;mso-height-relative:margin;v-text-anchor:top" o:gfxdata="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" fillcolor="white [3201]" stroked="f" strokeweight=".5pt">
                 <v:textbox>
                   <w:txbxContent>
                     <w:p>
@@ -2080,7 +2129,7 @@
           </mc:Choice>
           <mc:Fallback>
             <w:pict>
-              <v:shape w14:anchorId="126CA5E7" id="_x0000_s1030" type="#_x0000_t202" style="position:absolute;left:0;text-align:left;margin-left:325.95pt;margin-top:453.05pt;width:39.3pt;height:23.4pt;z-index:251672576;visibility:visible;mso-wrap-style:square;mso-width-percent:0;mso-height-percent:0;mso-wrap-distance-left:9pt;mso-wrap-distance-top:0;mso-wrap-distance-right:9pt;mso-wrap-distance-bottom:0;mso-position-horizontal:absolute;mso-position-horizontal-relative:text;mso-position-vertical:absolute;mso-position-vertical-relative:page;mso-width-percent:0;mso-height-percent:0;mso-width-relative:margin;mso-height-relative:margin;v-text-anchor:top" o:gfxdata="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" fillcolor="white [3201]" stroked="f" strokeweight=".5pt">
+              <v:shape w14:anchorId="126CA5E7" id="_x0000_s1030" type="#_x0000_t202" style="position:absolute;left:0;text-align:left;margin-left:325.95pt;margin-top:453.05pt;width:39.3pt;height:23.4pt;z-index:251672576;visibility:visible;mso-wrap-style:square;mso-width-percent:0;mso-height-percent:0;mso-wrap-distance-left:9pt;mso-wrap-distance-top:0;mso-wrap-distance-right:9pt;mso-wrap-distance-bottom:0;mso-position-horizontal:absolute;mso-position-horizontal-relative:text;mso-position-vertical:absolute;mso-position-vertical-relative:page;mso-width-percent:0;mso-height-percent:0;mso-width-relative:margin;mso-height-relative:margin;v-text-anchor:top" o:gfxdata="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" fillcolor="white [3201]" stroked="f" strokeweight=".5pt">
                 <v:textbox>
                   <w:txbxContent>
                     <w:p>
@@ -2220,7 +2269,7 @@
           </mc:Choice>
           <mc:Fallback>
             <w:pict>
-              <v:shape w14:anchorId="4163BA4F" id="_x0000_s1031" type="#_x0000_t202" style="position:absolute;left:0;text-align:left;margin-left:322.95pt;margin-top:603.5pt;width:210.5pt;height:25.65pt;z-index:251664384;visibility:visible;mso-wrap-style:square;mso-width-percent:0;mso-height-percent:0;mso-wrap-distance-left:9pt;mso-wrap-distance-top:0;mso-wrap-distance-right:9pt;mso-wrap-distance-bottom:0;mso-position-horizontal:absolute;mso-position-horizontal-relative:text;mso-position-vertical:absolute;mso-position-vertical-relative:page;mso-width-percent:0;mso-height-percent:0;mso-width-relative:margin;mso-height-relative:margin;v-text-anchor:top" o:gfxdata="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" fillcolor="white [3201]" strokeweight=".5pt">
+              <v:shape w14:anchorId="4163BA4F" id="_x0000_s1031" type="#_x0000_t202" style="position:absolute;left:0;text-align:left;margin-left:322.95pt;margin-top:603.5pt;width:210.5pt;height:25.65pt;z-index:251664384;visibility:visible;mso-wrap-style:square;mso-width-percent:0;mso-height-percent:0;mso-wrap-distance-left:9pt;mso-wrap-distance-top:0;mso-wrap-distance-right:9pt;mso-wrap-distance-bottom:0;mso-position-horizontal:absolute;mso-position-horizontal-relative:text;mso-position-vertical:absolute;mso-position-vertical-relative:page;mso-width-percent:0;mso-height-percent:0;mso-width-relative:margin;mso-height-relative:margin;v-text-anchor:top" o:gfxdata="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" fillcolor="white [3201]" strokeweight=".5pt">
                 <v:textbox>
                   <w:txbxContent>
                     <w:p>
@@ -2326,10 +2375,8 @@
           <w:sz w:val="22"/>
           <w:szCs w:val="22"/>
         </w:rPr>
-        <w:t xml:space="preserve"> levels across various datasets with differing proportions of missing values, noticeable instabilities were observed. Specifically, the accuracy trends varied across different datasets, with K-NN initially exhibiting high accuracy for the mode data at 10%, but significantly underperforming for mode 40% and mode 70%. A similar trend was noted for Naïve Bayes. The model's performance decreased notably for Naïve Bayes at 40% and 70% missing </w:t>
-      </w:r>
-      <w:proofErr w:type="spellStart"/>
-      <w:proofErr w:type="gramStart"/>
+        <w:t xml:space="preserve"> levels across various datasets with differing proportions of missing values, noticeable instabilities were observed. Specifically, the accuracy trends varied across different datasets, with K-NN initially exhibiting high accuracy for the mode data at 10%, but significantly underperforming for mode 40% and mode 70%. A similar trend was noted for Naïve Bayes. The model's performance decreased notably for Naïve Bayes at 40% and 70% missing values.</w:t>
+      </w:r>
       <w:r>
         <w:rPr>
           <w:rFonts w:ascii="Arial Narrow" w:hAnsi="Arial Narrow"/>
@@ -2337,10 +2384,8 @@
           <w:sz w:val="22"/>
           <w:szCs w:val="22"/>
         </w:rPr>
-        <w:t>values.Similarly</w:t>
-      </w:r>
-      <w:proofErr w:type="spellEnd"/>
-      <w:proofErr w:type="gramEnd"/>
+        <w:t xml:space="preserve"> T</w:t>
+      </w:r>
       <w:r>
         <w:rPr>
           <w:rFonts w:ascii="Arial Narrow" w:hAnsi="Arial Narrow"/>
@@ -2348,7 +2393,7 @@
           <w:sz w:val="22"/>
           <w:szCs w:val="22"/>
         </w:rPr>
-        <w:t>, the F1 score</w:t>
+        <w:t>he F1 score</w:t>
       </w:r>
       <w:r>
         <w:rPr>
@@ -2368,7 +2413,6 @@
         </w:rPr>
         <w:t xml:space="preserve"> mirrored the accuracy trends, with the K-NN model performing well initially at 10% missing values but experiencing a decline for mode and Naïve Bayes at 40% and 70%. It's important to note that a higher F1 score indicates better model performance, yet in this scenario, there was a significant decrease in K-NN performance. This decline could be attributed to the skewed distribution of data and the sensitivity of K-NN to missing values. </w:t>
       </w:r>
-      <w:proofErr w:type="gramStart"/>
       <w:r>
         <w:rPr>
           <w:rFonts w:ascii="Arial Narrow" w:hAnsi="Arial Narrow"/>
@@ -2376,17 +2420,7 @@
           <w:sz w:val="22"/>
           <w:szCs w:val="22"/>
         </w:rPr>
-        <w:t>Overall</w:t>
-      </w:r>
-      <w:proofErr w:type="gramEnd"/>
-      <w:r>
-        <w:rPr>
-          <w:rFonts w:ascii="Arial Narrow" w:hAnsi="Arial Narrow"/>
-          <w:spacing w:val="-2"/>
-          <w:sz w:val="22"/>
-          <w:szCs w:val="22"/>
-        </w:rPr>
-        <w:t xml:space="preserve"> it would seem that the Naïve Bayes imputation performed much better that the mean imputation for the k-NN model.</w:t>
+        <w:t>Overall it would seem that the Naïve Bayes imputation performed much better that the mean imputation for the k-NN model.</w:t>
       </w:r>
     </w:p>
     <w:p>
@@ -2630,9 +2664,8 @@
           <w:szCs w:val="22"/>
           <w:lang w:val="en-US"/>
         </w:rPr>
-        <w:t xml:space="preserve"> This was also observed during this </w:t>
-      </w:r>
-      <w:proofErr w:type="gramStart"/>
+        <w:t xml:space="preserve"> This was also observed during this study</w:t>
+      </w:r>
       <w:r>
         <w:rPr>
           <w:rFonts w:ascii="Arial Narrow" w:hAnsi="Arial Narrow"/>
@@ -2641,28 +2674,7 @@
           <w:szCs w:val="22"/>
           <w:lang w:val="en-US"/>
         </w:rPr>
-        <w:t>study</w:t>
-      </w:r>
-      <w:r>
-        <w:rPr>
-          <w:rFonts w:ascii="Arial Narrow" w:hAnsi="Arial Narrow"/>
-          <w:spacing w:val="-2"/>
-          <w:sz w:val="22"/>
-          <w:szCs w:val="22"/>
-          <w:lang w:val="en-US"/>
-        </w:rPr>
-        <w:t>, and</w:t>
-      </w:r>
-      <w:proofErr w:type="gramEnd"/>
-      <w:r>
-        <w:rPr>
-          <w:rFonts w:ascii="Arial Narrow" w:hAnsi="Arial Narrow"/>
-          <w:spacing w:val="-2"/>
-          <w:sz w:val="22"/>
-          <w:szCs w:val="22"/>
-          <w:lang w:val="en-US"/>
-        </w:rPr>
-        <w:t xml:space="preserve"> supporting our findings</w:t>
+        <w:t>, and supporting our findings</w:t>
       </w:r>
       <w:r>
         <w:rPr>
@@ -2981,7 +2993,7 @@
 </file>
 
 <file path=word/numbering.xml><?xml version="1.0" encoding="utf-8"?>
-<w:numbering xmlns:wpc="http://schemas.microsoft.com/office/word/2010/wordprocessingCanvas" xmlns:cx="http://schemas.microsoft.com/office/drawing/2014/chartex" xmlns:cx1="http://schemas.microsoft.com/office/drawing/2015/9/8/chartex" xmlns:cx2="http://schemas.microsoft.com/office/drawing/2015/10/21/chartex" xmlns:cx3="http://schemas.microsoft.com/office/drawing/2016/5/9/chartex" xmlns:cx4="http://schemas.microsoft.com/office/drawing/2016/5/10/chartex" xmlns:cx5="http://schemas.microsoft.com/office/drawing/2016/5/11/chartex" xmlns:cx6="http://schemas.microsoft.com/office/drawing/2016/5/12/chartex" xmlns:cx7="http://schemas.microsoft.com/office/drawing/2016/5/13/chartex" xmlns:cx8="http://schemas.microsoft.com/office/drawing/2016/5/14/chartex" xmlns:mc="http://schemas.openxmlformats.org/markup-compatibility/2006" xmlns:aink="http://schemas.microsoft.com/office/drawing/2016/ink" xmlns:am3d="http://schemas.microsoft.com/office/drawing/2017/model3d" xmlns:o="urn:schemas-microsoft-com:office:office" xmlns:oel="http://schemas.microsoft.com/office/2019/extlst" xmlns:r="http://schemas.openxmlformats.org/officeDocument/2006/relationships" xmlns:m="http://schemas.openxmlformats.org/officeDocument/2006/math" xmlns:v="urn:schemas-microsoft-com:vml" xmlns:wp14="http://schemas.microsoft.com/office/word/2010/wordprocessingDrawing" xmlns:wp="http://schemas.openxmlformats.org/drawingml/2006/wordprocessingDrawing" xmlns:w10="urn:schemas-microsoft-com:office:word" xmlns:w="http://schemas.openxmlformats.org/wordprocessingml/2006/main" xmlns:w14="http://schemas.microsoft.com/office/word/2010/wordml" xmlns:w15="http://schemas.microsoft.com/office/word/2012/wordml" xmlns:w16cex="http://schemas.microsoft.com/office/word/2018/wordml/cex" xmlns:w16cid="http://schemas.microsoft.com/office/word/2016/wordml/cid" xmlns:w16="http://schemas.microsoft.com/office/word/2018/wordml" xmlns:w16sdtdh="http://schemas.microsoft.com/office/word/2020/wordml/sdtdatahash" xmlns:w16se="http://schemas.microsoft.com/office/word/2015/wordml/symex" xmlns:wpg="http://schemas.microsoft.com/office/word/2010/wordprocessingGroup" xmlns:wpi="http://schemas.microsoft.com/office/word/2010/wordprocessingInk" xmlns:wne="http://schemas.microsoft.com/office/word/2006/wordml" xmlns:wps="http://schemas.microsoft.com/office/word/2010/wordprocessingShape" mc:Ignorable="w14 w15 w16se w16cid w16 w16cex w16sdtdh wp14">
+<w:numbering xmlns:wpc="http://schemas.microsoft.com/office/word/2010/wordprocessingCanvas" xmlns:cx="http://schemas.microsoft.com/office/drawing/2014/chartex" xmlns:cx1="http://schemas.microsoft.com/office/drawing/2015/9/8/chartex" xmlns:cx2="http://schemas.microsoft.com/office/drawing/2015/10/21/chartex" xmlns:cx3="http://schemas.microsoft.com/office/drawing/2016/5/9/chartex" xmlns:cx4="http://schemas.microsoft.com/office/drawing/2016/5/10/chartex" xmlns:cx5="http://schemas.microsoft.com/office/drawing/2016/5/11/chartex" xmlns:cx6="http://schemas.microsoft.com/office/drawing/2016/5/12/chartex" xmlns:cx7="http://schemas.microsoft.com/office/drawing/2016/5/13/chartex" xmlns:cx8="http://schemas.microsoft.com/office/drawing/2016/5/14/chartex" xmlns:mc="http://schemas.openxmlformats.org/markup-compatibility/2006" xmlns:aink="http://schemas.microsoft.com/office/drawing/2016/ink" xmlns:am3d="http://schemas.microsoft.com/office/drawing/2017/model3d" xmlns:o="urn:schemas-microsoft-com:office:office" xmlns:oel="http://schemas.microsoft.com/office/2019/extlst" xmlns:r="http://schemas.openxmlformats.org/officeDocument/2006/relationships" xmlns:m="http://schemas.openxmlformats.org/officeDocument/2006/math" xmlns:v="urn:schemas-microsoft-com:vml" xmlns:wp14="http://schemas.microsoft.com/office/word/2010/wordprocessingDrawing" xmlns:wp="http://schemas.openxmlformats.org/drawingml/2006/wordprocessingDrawing" xmlns:w10="urn:schemas-microsoft-com:office:word" xmlns:w="http://schemas.openxmlformats.org/wordprocessingml/2006/main" xmlns:w14="http://schemas.microsoft.com/office/word/2010/wordml" xmlns:w15="http://schemas.microsoft.com/office/word/2012/wordml" xmlns:w16cex="http://schemas.microsoft.com/office/word/2018/wordml/cex" xmlns:w16cid="http://schemas.microsoft.com/office/word/2016/wordml/cid" xmlns:w16="http://schemas.microsoft.com/office/word/2018/wordml" xmlns:w16du="http://schemas.microsoft.com/office/word/2023/wordml/word16du" xmlns:w16sdtdh="http://schemas.microsoft.com/office/word/2020/wordml/sdtdatahash" xmlns:w16se="http://schemas.microsoft.com/office/word/2015/wordml/symex" xmlns:wpg="http://schemas.microsoft.com/office/word/2010/wordprocessingGroup" xmlns:wpi="http://schemas.microsoft.com/office/word/2010/wordprocessingInk" xmlns:wne="http://schemas.microsoft.com/office/word/2006/wordml" xmlns:wps="http://schemas.microsoft.com/office/word/2010/wordprocessingShape" mc:Ignorable="w14 w15 w16se w16cid w16 w16cex w16sdtdh w16du wp14">
   <w:abstractNum w:abstractNumId="0" w15:restartNumberingAfterBreak="0">
     <w:nsid w:val="13613110"/>
     <w:multiLevelType w:val="hybridMultilevel"/>
@@ -3623,7 +3635,7 @@
 </file>
 
 <file path=word/styles.xml><?xml version="1.0" encoding="utf-8"?>
-<w:styles xmlns:mc="http://schemas.openxmlformats.org/markup-compatibility/2006" xmlns:r="http://schemas.openxmlformats.org/officeDocument/2006/relationships" xmlns:w="http://schemas.openxmlformats.org/wordprocessingml/2006/main" xmlns:w14="http://schemas.microsoft.com/office/word/2010/wordml" xmlns:w15="http://schemas.microsoft.com/office/word/2012/wordml" xmlns:w16cex="http://schemas.microsoft.com/office/word/2018/wordml/cex" xmlns:w16cid="http://schemas.microsoft.com/office/word/2016/wordml/cid" xmlns:w16="http://schemas.microsoft.com/office/word/2018/wordml" xmlns:w16sdtdh="http://schemas.microsoft.com/office/word/2020/wordml/sdtdatahash" xmlns:w16se="http://schemas.microsoft.com/office/word/2015/wordml/symex" mc:Ignorable="w14 w15 w16se w16cid w16 w16cex w16sdtdh">
+<w:styles xmlns:mc="http://schemas.openxmlformats.org/markup-compatibility/2006" xmlns:r="http://schemas.openxmlformats.org/officeDocument/2006/relationships" xmlns:w="http://schemas.openxmlformats.org/wordprocessingml/2006/main" xmlns:w14="http://schemas.microsoft.com/office/word/2010/wordml" xmlns:w15="http://schemas.microsoft.com/office/word/2012/wordml" xmlns:w16cex="http://schemas.microsoft.com/office/word/2018/wordml/cex" xmlns:w16cid="http://schemas.microsoft.com/office/word/2016/wordml/cid" xmlns:w16="http://schemas.microsoft.com/office/word/2018/wordml" xmlns:w16du="http://schemas.microsoft.com/office/word/2023/wordml/word16du" xmlns:w16sdtdh="http://schemas.microsoft.com/office/word/2020/wordml/sdtdatahash" xmlns:w16se="http://schemas.microsoft.com/office/word/2015/wordml/symex" mc:Ignorable="w14 w15 w16se w16cid w16 w16cex w16sdtdh w16du">
   <w:docDefaults>
     <w:rPrDefault>
       <w:rPr>
@@ -4605,7 +4617,7 @@
 <file path=word/charts/chart1.xml><?xml version="1.0" encoding="utf-8"?>
 <c:chartSpace xmlns:c="http://schemas.openxmlformats.org/drawingml/2006/chart" xmlns:a="http://schemas.openxmlformats.org/drawingml/2006/main" xmlns:r="http://schemas.openxmlformats.org/officeDocument/2006/relationships" xmlns:c16r2="http://schemas.microsoft.com/office/drawing/2015/06/chart">
   <c:date1904 val="0"/>
-  <c:lang val="en-GB"/>
+  <c:lang val="en-US"/>
   <c:roundedCorners val="0"/>
   <mc:AlternateContent xmlns:mc="http://schemas.openxmlformats.org/markup-compatibility/2006">
     <mc:Choice xmlns:c14="http://schemas.microsoft.com/office/drawing/2007/8/2/chart" Requires="c14">
@@ -4733,7 +4745,7 @@
               <a:lstStyle/>
               <a:p>
                 <a:pPr>
-                  <a:defRPr sz="800" b="0" i="0" u="none" strike="noStrike" kern="1200" baseline="0">
+                  <a:defRPr sz="600" b="0" i="0" u="none" strike="noStrike" kern="1200" baseline="0">
                     <a:solidFill>
                       <a:schemeClr val="bg1"/>
                     </a:solidFill>
@@ -4852,7 +4864,7 @@
               <a:lstStyle/>
               <a:p>
                 <a:pPr>
-                  <a:defRPr sz="800" b="0" i="0" u="none" strike="noStrike" kern="1200" baseline="0">
+                  <a:defRPr sz="600" b="0" i="0" u="none" strike="noStrike" kern="1200" baseline="0">
                     <a:solidFill>
                       <a:schemeClr val="bg1"/>
                     </a:solidFill>
@@ -4971,7 +4983,7 @@
               <a:lstStyle/>
               <a:p>
                 <a:pPr>
-                  <a:defRPr sz="800" b="0" i="0" u="none" strike="noStrike" kern="1200" baseline="0">
+                  <a:defRPr sz="600" b="0" i="0" u="none" strike="noStrike" kern="1200" baseline="0">
                     <a:solidFill>
                       <a:schemeClr val="bg1"/>
                     </a:solidFill>
@@ -5342,7 +5354,7 @@
 <file path=word/charts/chart2.xml><?xml version="1.0" encoding="utf-8"?>
 <c:chartSpace xmlns:c="http://schemas.openxmlformats.org/drawingml/2006/chart" xmlns:a="http://schemas.openxmlformats.org/drawingml/2006/main" xmlns:r="http://schemas.openxmlformats.org/officeDocument/2006/relationships" xmlns:c16r2="http://schemas.microsoft.com/office/drawing/2015/06/chart">
   <c:date1904 val="0"/>
-  <c:lang val="en-GB"/>
+  <c:lang val="en-US"/>
   <c:roundedCorners val="0"/>
   <mc:AlternateContent xmlns:mc="http://schemas.openxmlformats.org/markup-compatibility/2006">
     <mc:Choice xmlns:c14="http://schemas.microsoft.com/office/drawing/2007/8/2/chart" Requires="c14">
@@ -5470,7 +5482,7 @@
               <a:lstStyle/>
               <a:p>
                 <a:pPr>
-                  <a:defRPr sz="700" b="0" i="0" u="none" strike="noStrike" kern="1200" baseline="0">
+                  <a:defRPr sz="600" b="0" i="0" u="none" strike="noStrike" kern="1200" baseline="0">
                     <a:solidFill>
                       <a:schemeClr val="bg1"/>
                     </a:solidFill>
@@ -6080,7 +6092,7 @@
 <file path=word/charts/chart3.xml><?xml version="1.0" encoding="utf-8"?>
 <c:chartSpace xmlns:c="http://schemas.openxmlformats.org/drawingml/2006/chart" xmlns:a="http://schemas.openxmlformats.org/drawingml/2006/main" xmlns:r="http://schemas.openxmlformats.org/officeDocument/2006/relationships" xmlns:c16r2="http://schemas.microsoft.com/office/drawing/2015/06/chart">
   <c:date1904 val="0"/>
-  <c:lang val="en-GB"/>
+  <c:lang val="en-US"/>
   <c:roundedCorners val="0"/>
   <mc:AlternateContent xmlns:mc="http://schemas.openxmlformats.org/markup-compatibility/2006">
     <mc:Choice xmlns:c14="http://schemas.microsoft.com/office/drawing/2007/8/2/chart" Requires="c14">
@@ -6814,7 +6826,7 @@
 <file path=word/charts/chart4.xml><?xml version="1.0" encoding="utf-8"?>
 <c:chartSpace xmlns:c="http://schemas.openxmlformats.org/drawingml/2006/chart" xmlns:a="http://schemas.openxmlformats.org/drawingml/2006/main" xmlns:r="http://schemas.openxmlformats.org/officeDocument/2006/relationships" xmlns:c16r2="http://schemas.microsoft.com/office/drawing/2015/06/chart">
   <c:date1904 val="0"/>
-  <c:lang val="en-GB"/>
+  <c:lang val="en-US"/>
   <c:roundedCorners val="0"/>
   <mc:AlternateContent xmlns:mc="http://schemas.openxmlformats.org/markup-compatibility/2006">
     <mc:Choice xmlns:c14="http://schemas.microsoft.com/office/drawing/2007/8/2/chart" Requires="c14">

</xml_diff>

<commit_message>
worked on some stuff
</commit_message>
<xml_diff>
--- a/05.Report/A3reportA42.docx
+++ b/05.Report/A3reportA42.docx
@@ -1,6 +1,6 @@
 
 <file path=word/document.xml><?xml version="1.0" encoding="utf-8"?>
-<w:document xmlns:wpc="http://schemas.microsoft.com/office/word/2010/wordprocessingCanvas" xmlns:cx="http://schemas.microsoft.com/office/drawing/2014/chartex" xmlns:cx1="http://schemas.microsoft.com/office/drawing/2015/9/8/chartex" xmlns:cx2="http://schemas.microsoft.com/office/drawing/2015/10/21/chartex" xmlns:cx3="http://schemas.microsoft.com/office/drawing/2016/5/9/chartex" xmlns:cx4="http://schemas.microsoft.com/office/drawing/2016/5/10/chartex" xmlns:cx5="http://schemas.microsoft.com/office/drawing/2016/5/11/chartex" xmlns:cx6="http://schemas.microsoft.com/office/drawing/2016/5/12/chartex" xmlns:cx7="http://schemas.microsoft.com/office/drawing/2016/5/13/chartex" xmlns:cx8="http://schemas.microsoft.com/office/drawing/2016/5/14/chartex" xmlns:mc="http://schemas.openxmlformats.org/markup-compatibility/2006" xmlns:aink="http://schemas.microsoft.com/office/drawing/2016/ink" xmlns:am3d="http://schemas.microsoft.com/office/drawing/2017/model3d" xmlns:o="urn:schemas-microsoft-com:office:office" xmlns:oel="http://schemas.microsoft.com/office/2019/extlst" xmlns:r="http://schemas.openxmlformats.org/officeDocument/2006/relationships" xmlns:m="http://schemas.openxmlformats.org/officeDocument/2006/math" xmlns:v="urn:schemas-microsoft-com:vml" xmlns:wp14="http://schemas.microsoft.com/office/word/2010/wordprocessingDrawing" xmlns:wp="http://schemas.openxmlformats.org/drawingml/2006/wordprocessingDrawing" xmlns:w10="urn:schemas-microsoft-com:office:word" xmlns:w="http://schemas.openxmlformats.org/wordprocessingml/2006/main" xmlns:w14="http://schemas.microsoft.com/office/word/2010/wordml" xmlns:w15="http://schemas.microsoft.com/office/word/2012/wordml" xmlns:w16cex="http://schemas.microsoft.com/office/word/2018/wordml/cex" xmlns:w16cid="http://schemas.microsoft.com/office/word/2016/wordml/cid" xmlns:w16="http://schemas.microsoft.com/office/word/2018/wordml" xmlns:w16du="http://schemas.microsoft.com/office/word/2023/wordml/word16du" xmlns:w16sdtdh="http://schemas.microsoft.com/office/word/2020/wordml/sdtdatahash" xmlns:w16se="http://schemas.microsoft.com/office/word/2015/wordml/symex" xmlns:wpg="http://schemas.microsoft.com/office/word/2010/wordprocessingGroup" xmlns:wpi="http://schemas.microsoft.com/office/word/2010/wordprocessingInk" xmlns:wne="http://schemas.microsoft.com/office/word/2006/wordml" xmlns:wps="http://schemas.microsoft.com/office/word/2010/wordprocessingShape" mc:Ignorable="w14 w15 w16se w16cid w16 w16cex w16sdtdh w16du wp14">
+<w:document xmlns:wpc="http://schemas.microsoft.com/office/word/2010/wordprocessingCanvas" xmlns:cx="http://schemas.microsoft.com/office/drawing/2014/chartex" xmlns:cx1="http://schemas.microsoft.com/office/drawing/2015/9/8/chartex" xmlns:cx2="http://schemas.microsoft.com/office/drawing/2015/10/21/chartex" xmlns:cx3="http://schemas.microsoft.com/office/drawing/2016/5/9/chartex" xmlns:cx4="http://schemas.microsoft.com/office/drawing/2016/5/10/chartex" xmlns:cx5="http://schemas.microsoft.com/office/drawing/2016/5/11/chartex" xmlns:cx6="http://schemas.microsoft.com/office/drawing/2016/5/12/chartex" xmlns:cx7="http://schemas.microsoft.com/office/drawing/2016/5/13/chartex" xmlns:cx8="http://schemas.microsoft.com/office/drawing/2016/5/14/chartex" xmlns:mc="http://schemas.openxmlformats.org/markup-compatibility/2006" xmlns:aink="http://schemas.microsoft.com/office/drawing/2016/ink" xmlns:am3d="http://schemas.microsoft.com/office/drawing/2017/model3d" xmlns:o="urn:schemas-microsoft-com:office:office" xmlns:oel="http://schemas.microsoft.com/office/2019/extlst" xmlns:r="http://schemas.openxmlformats.org/officeDocument/2006/relationships" xmlns:m="http://schemas.openxmlformats.org/officeDocument/2006/math" xmlns:v="urn:schemas-microsoft-com:vml" xmlns:wp14="http://schemas.microsoft.com/office/word/2010/wordprocessingDrawing" xmlns:wp="http://schemas.openxmlformats.org/drawingml/2006/wordprocessingDrawing" xmlns:w10="urn:schemas-microsoft-com:office:word" xmlns:w="http://schemas.openxmlformats.org/wordprocessingml/2006/main" xmlns:w14="http://schemas.microsoft.com/office/word/2010/wordml" xmlns:w15="http://schemas.microsoft.com/office/word/2012/wordml" xmlns:w16cex="http://schemas.microsoft.com/office/word/2018/wordml/cex" xmlns:w16cid="http://schemas.microsoft.com/office/word/2016/wordml/cid" xmlns:w16="http://schemas.microsoft.com/office/word/2018/wordml" xmlns:w16sdtdh="http://schemas.microsoft.com/office/word/2020/wordml/sdtdatahash" xmlns:w16se="http://schemas.microsoft.com/office/word/2015/wordml/symex" xmlns:wpg="http://schemas.microsoft.com/office/word/2010/wordprocessingGroup" xmlns:wpi="http://schemas.microsoft.com/office/word/2010/wordprocessingInk" xmlns:wne="http://schemas.microsoft.com/office/word/2006/wordml" xmlns:wps="http://schemas.microsoft.com/office/word/2010/wordprocessingShape" mc:Ignorable="w14 w15 w16se w16cid w16 w16cex w16sdtdh wp14">
   <w:body>
     <w:p>
       <w:pPr>
@@ -449,8 +449,18 @@
           <w:sz w:val="22"/>
           <w:szCs w:val="22"/>
         </w:rPr>
-        <w:t>, Orange</w:t>
-      </w:r>
+        <w:t xml:space="preserve">, </w:t>
+      </w:r>
+      <w:proofErr w:type="gramStart"/>
+      <w:r>
+        <w:rPr>
+          <w:rFonts w:ascii="Arial Narrow" w:hAnsi="Arial Narrow"/>
+          <w:sz w:val="22"/>
+          <w:szCs w:val="22"/>
+        </w:rPr>
+        <w:t>Orange</w:t>
+      </w:r>
+      <w:proofErr w:type="gramEnd"/>
       <w:r>
         <w:rPr>
           <w:rFonts w:ascii="Arial Narrow" w:hAnsi="Arial Narrow"/>
@@ -923,7 +933,27 @@
           <w:sz w:val="22"/>
           <w:szCs w:val="22"/>
         </w:rPr>
-        <w:t>in all the models, in order to better evaluate the effect of the imputation.</w:t>
+        <w:t xml:space="preserve">in all the models, </w:t>
+      </w:r>
+      <w:proofErr w:type="gramStart"/>
+      <w:r>
+        <w:rPr>
+          <w:rFonts w:ascii="Arial Narrow" w:hAnsi="Arial Narrow"/>
+          <w:spacing w:val="-2"/>
+          <w:sz w:val="22"/>
+          <w:szCs w:val="22"/>
+        </w:rPr>
+        <w:t>in order to</w:t>
+      </w:r>
+      <w:proofErr w:type="gramEnd"/>
+      <w:r>
+        <w:rPr>
+          <w:rFonts w:ascii="Arial Narrow" w:hAnsi="Arial Narrow"/>
+          <w:spacing w:val="-2"/>
+          <w:sz w:val="22"/>
+          <w:szCs w:val="22"/>
+        </w:rPr>
+        <w:t xml:space="preserve"> better evaluate the effect of the imputation.</w:t>
       </w:r>
     </w:p>
     <w:p>
@@ -1372,7 +1402,7 @@
               </wp:anchor>
             </w:drawing>
           </mc:Choice>
-          <mc:Fallback>
+          <mc:Fallback xmlns:w16du="http://schemas.microsoft.com/office/word/2023/wordml/word16du">
             <w:pict>
               <v:shapetype w14:anchorId="2858CEB4" id="_x0000_t202" coordsize="21600,21600" o:spt="202" path="m,l,21600r21600,l21600,xe">
                 <v:stroke joinstyle="miter"/>
@@ -1500,7 +1530,7 @@
               </wp:anchor>
             </w:drawing>
           </mc:Choice>
-          <mc:Fallback>
+          <mc:Fallback xmlns:w16du="http://schemas.microsoft.com/office/word/2023/wordml/word16du">
             <w:pict>
               <v:shape w14:anchorId="0462F3DC" id="_x0000_s1027" type="#_x0000_t202" style="position:absolute;left:0;text-align:left;margin-left:323.95pt;margin-top:301.6pt;width:212.05pt;height:25.65pt;z-index:251660288;visibility:visible;mso-wrap-style:square;mso-width-percent:0;mso-height-percent:0;mso-wrap-distance-left:9pt;mso-wrap-distance-top:0;mso-wrap-distance-right:9pt;mso-wrap-distance-bottom:0;mso-position-horizontal:absolute;mso-position-horizontal-relative:text;mso-position-vertical:absolute;mso-position-vertical-relative:page;mso-width-percent:0;mso-height-percent:0;mso-width-relative:margin;mso-height-relative:margin;v-text-anchor:top" o:gfxdata="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" fillcolor="white [3201]" strokecolor="black [3213]" strokeweight=".5pt">
                 <v:textbox>
@@ -1850,7 +1880,7 @@
               </wp:anchor>
             </w:drawing>
           </mc:Choice>
-          <mc:Fallback>
+          <mc:Fallback xmlns:w16du="http://schemas.microsoft.com/office/word/2023/wordml/word16du">
             <w:pict>
               <v:shape w14:anchorId="4DD43BE1" id="_x0000_s1028" type="#_x0000_t202" style="position:absolute;left:0;text-align:left;margin-left:329.15pt;margin-top:275.2pt;width:36.4pt;height:22.8pt;z-index:251667456;visibility:visible;mso-wrap-style:square;mso-width-percent:0;mso-height-percent:0;mso-wrap-distance-left:9pt;mso-wrap-distance-top:0;mso-wrap-distance-right:9pt;mso-wrap-distance-bottom:0;mso-position-horizontal:absolute;mso-position-horizontal-relative:text;mso-position-vertical:absolute;mso-position-vertical-relative:page;mso-width-percent:0;mso-height-percent:0;mso-width-relative:margin;mso-height-relative:margin;v-text-anchor:top" o:gfxdata="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" fillcolor="white [3201]" stroked="f" strokeweight=".5pt">
                 <v:textbox>
@@ -2012,7 +2042,7 @@
               </wp:anchor>
             </w:drawing>
           </mc:Choice>
-          <mc:Fallback>
+          <mc:Fallback xmlns:w16du="http://schemas.microsoft.com/office/word/2023/wordml/word16du">
             <w:pict>
               <v:shape w14:anchorId="4C8D2A8A" id="_x0000_s1029" type="#_x0000_t202" style="position:absolute;left:0;text-align:left;margin-left:326.55pt;margin-top:581.65pt;width:33.45pt;height:27.55pt;z-index:251674624;visibility:visible;mso-wrap-style:square;mso-width-percent:0;mso-height-percent:0;mso-wrap-distance-left:9pt;mso-wrap-distance-top:0;mso-wrap-distance-right:9pt;mso-wrap-distance-bottom:0;mso-position-horizontal:absolute;mso-position-horizontal-relative:text;mso-position-vertical:absolute;mso-position-vertical-relative:page;mso-width-percent:0;mso-height-percent:0;mso-width-relative:margin;mso-height-relative:margin;v-text-anchor:top" o:gfxdata="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" fillcolor="white [3201]" stroked="f" strokeweight=".5pt">
                 <v:textbox>
@@ -2127,7 +2157,7 @@
               </wp:anchor>
             </w:drawing>
           </mc:Choice>
-          <mc:Fallback>
+          <mc:Fallback xmlns:w16du="http://schemas.microsoft.com/office/word/2023/wordml/word16du">
             <w:pict>
               <v:shape w14:anchorId="126CA5E7" id="_x0000_s1030" type="#_x0000_t202" style="position:absolute;left:0;text-align:left;margin-left:325.95pt;margin-top:453.05pt;width:39.3pt;height:23.4pt;z-index:251672576;visibility:visible;mso-wrap-style:square;mso-width-percent:0;mso-height-percent:0;mso-wrap-distance-left:9pt;mso-wrap-distance-top:0;mso-wrap-distance-right:9pt;mso-wrap-distance-bottom:0;mso-position-horizontal:absolute;mso-position-horizontal-relative:text;mso-position-vertical:absolute;mso-position-vertical-relative:page;mso-width-percent:0;mso-height-percent:0;mso-width-relative:margin;mso-height-relative:margin;v-text-anchor:top" o:gfxdata="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" fillcolor="white [3201]" stroked="f" strokeweight=".5pt">
                 <v:textbox>
@@ -2162,6 +2192,573 @@
       <w:r>
         <w:rPr>
           <w:rFonts w:ascii="Arial Narrow" w:hAnsi="Arial Narrow"/>
+          <w:i/>
+          <w:iCs/>
+          <w:sz w:val="22"/>
+          <w:szCs w:val="22"/>
+        </w:rPr>
+        <w:t>k-Nearest Neighbour</w:t>
+      </w:r>
+      <w:r>
+        <w:rPr>
+          <w:rFonts w:ascii="Arial Narrow" w:hAnsi="Arial Narrow"/>
+          <w:i/>
+          <w:iCs/>
+          <w:sz w:val="22"/>
+          <w:szCs w:val="22"/>
+        </w:rPr>
+        <w:t xml:space="preserve"> results:</w:t>
+      </w:r>
+      <w:r>
+        <w:rPr>
+          <w:rFonts w:ascii="Arial Narrow" w:hAnsi="Arial Narrow"/>
+          <w:sz w:val="22"/>
+          <w:szCs w:val="22"/>
+        </w:rPr>
+        <w:t xml:space="preserve"> </w:t>
+      </w:r>
+      <w:r>
+        <w:rPr>
+          <w:rFonts w:ascii="Arial Narrow" w:hAnsi="Arial Narrow"/>
+          <w:spacing w:val="-2"/>
+          <w:sz w:val="22"/>
+          <w:szCs w:val="22"/>
+        </w:rPr>
+        <w:t>During the analysis of accuracy</w:t>
+      </w:r>
+      <w:r>
+        <w:rPr>
+          <w:rFonts w:ascii="Arial Narrow" w:hAnsi="Arial Narrow"/>
+          <w:spacing w:val="-2"/>
+          <w:sz w:val="22"/>
+          <w:szCs w:val="22"/>
+        </w:rPr>
+        <w:t xml:space="preserve"> (Figure 2A)</w:t>
+      </w:r>
+      <w:r>
+        <w:rPr>
+          <w:rFonts w:ascii="Arial Narrow" w:hAnsi="Arial Narrow"/>
+          <w:spacing w:val="-2"/>
+          <w:sz w:val="22"/>
+          <w:szCs w:val="22"/>
+        </w:rPr>
+        <w:t xml:space="preserve"> levels across various datasets with differing proportions of missing values, noticeable instabilities were observed. Specifically, the accuracy trends varied across different datasets, with K-NN initially exhibiting high accuracy for the mode data at 10%, but significantly underperforming for mode 40% and mode 70%. A similar trend was noted for Naïve Bayes. The model's performance decreased notably for Naïve Bayes at 40% and 70% missing values.</w:t>
+      </w:r>
+      <w:r>
+        <w:rPr>
+          <w:rFonts w:ascii="Arial Narrow" w:hAnsi="Arial Narrow"/>
+          <w:spacing w:val="-2"/>
+          <w:sz w:val="22"/>
+          <w:szCs w:val="22"/>
+        </w:rPr>
+        <w:t xml:space="preserve"> T</w:t>
+      </w:r>
+      <w:r>
+        <w:rPr>
+          <w:rFonts w:ascii="Arial Narrow" w:hAnsi="Arial Narrow"/>
+          <w:spacing w:val="-2"/>
+          <w:sz w:val="22"/>
+          <w:szCs w:val="22"/>
+        </w:rPr>
+        <w:t>he F1 score</w:t>
+      </w:r>
+      <w:r>
+        <w:rPr>
+          <w:rFonts w:ascii="Arial Narrow" w:hAnsi="Arial Narrow"/>
+          <w:spacing w:val="-2"/>
+          <w:sz w:val="22"/>
+          <w:szCs w:val="22"/>
+        </w:rPr>
+        <w:t xml:space="preserve"> (Figure 2B)</w:t>
+      </w:r>
+      <w:r>
+        <w:rPr>
+          <w:rFonts w:ascii="Arial Narrow" w:hAnsi="Arial Narrow"/>
+          <w:spacing w:val="-2"/>
+          <w:sz w:val="22"/>
+          <w:szCs w:val="22"/>
+        </w:rPr>
+        <w:t xml:space="preserve"> mirrored the accuracy trends, with the K-NN model performing well initially at 10% missing values but experiencing a decline for mode and Naïve Bayes at 40% and 70%. It's important to note that a higher F1 score indicates better model performance, yet in this scenario, there was a significant decrease in K-NN performance. This decline could be attributed to the skewed distribution of data and the sensitivity of K-NN to missing values. </w:t>
+      </w:r>
+      <w:r>
+        <w:rPr>
+          <w:rFonts w:ascii="Arial Narrow" w:hAnsi="Arial Narrow"/>
+          <w:spacing w:val="-2"/>
+          <w:sz w:val="22"/>
+          <w:szCs w:val="22"/>
+        </w:rPr>
+        <w:t>Overall,</w:t>
+      </w:r>
+      <w:r>
+        <w:rPr>
+          <w:rFonts w:ascii="Arial Narrow" w:hAnsi="Arial Narrow"/>
+          <w:spacing w:val="-2"/>
+          <w:sz w:val="22"/>
+          <w:szCs w:val="22"/>
+        </w:rPr>
+        <w:t xml:space="preserve"> </w:t>
+      </w:r>
+      <w:proofErr w:type="gramStart"/>
+      <w:r>
+        <w:rPr>
+          <w:rFonts w:ascii="Arial Narrow" w:hAnsi="Arial Narrow"/>
+          <w:spacing w:val="-2"/>
+          <w:sz w:val="22"/>
+          <w:szCs w:val="22"/>
+        </w:rPr>
+        <w:t>it would seem that the</w:t>
+      </w:r>
+      <w:proofErr w:type="gramEnd"/>
+      <w:r>
+        <w:rPr>
+          <w:rFonts w:ascii="Arial Narrow" w:hAnsi="Arial Narrow"/>
+          <w:spacing w:val="-2"/>
+          <w:sz w:val="22"/>
+          <w:szCs w:val="22"/>
+        </w:rPr>
+        <w:t xml:space="preserve"> Naïve Bayes imputation performed much better that the mean imputation for the k-NN model.</w:t>
+      </w:r>
+    </w:p>
+    <w:p>
+      <w:pPr>
+        <w:jc w:val="both"/>
+        <w:rPr>
+          <w:rFonts w:ascii="Arial Narrow" w:hAnsi="Arial Narrow"/>
+          <w:spacing w:val="-2"/>
+          <w:sz w:val="22"/>
+          <w:szCs w:val="22"/>
+        </w:rPr>
+      </w:pPr>
+      <w:r>
+        <w:rPr>
+          <w:noProof/>
+        </w:rPr>
+        <w:t xml:space="preserve"> </w:t>
+      </w:r>
+    </w:p>
+    <w:p>
+      <w:pPr>
+        <w:jc w:val="both"/>
+        <w:rPr>
+          <w:rFonts w:ascii="Arial Narrow" w:hAnsi="Arial Narrow"/>
+          <w:spacing w:val="-2"/>
+          <w:sz w:val="22"/>
+          <w:szCs w:val="22"/>
+        </w:rPr>
+      </w:pPr>
+      <w:proofErr w:type="spellStart"/>
+      <w:r>
+        <w:rPr>
+          <w:rFonts w:ascii="Arial Narrow" w:hAnsi="Arial Narrow"/>
+          <w:spacing w:val="-2"/>
+          <w:sz w:val="22"/>
+          <w:szCs w:val="22"/>
+          <w:lang w:val="en-US"/>
+        </w:rPr>
+        <w:t>Farhangfar</w:t>
+      </w:r>
+      <w:proofErr w:type="spellEnd"/>
+      <w:r>
+        <w:rPr>
+          <w:rFonts w:ascii="Arial Narrow" w:hAnsi="Arial Narrow"/>
+          <w:spacing w:val="-2"/>
+          <w:sz w:val="22"/>
+          <w:szCs w:val="22"/>
+          <w:lang w:val="en-US"/>
+        </w:rPr>
+        <w:t xml:space="preserve"> </w:t>
+      </w:r>
+      <w:r>
+        <w:rPr>
+          <w:rFonts w:ascii="Arial Narrow" w:hAnsi="Arial Narrow"/>
+          <w:i/>
+          <w:iCs/>
+          <w:spacing w:val="-2"/>
+          <w:sz w:val="22"/>
+          <w:szCs w:val="22"/>
+          <w:lang w:val="en-US"/>
+        </w:rPr>
+        <w:t>et.al</w:t>
+      </w:r>
+      <w:r>
+        <w:rPr>
+          <w:rFonts w:ascii="Arial Narrow" w:hAnsi="Arial Narrow"/>
+          <w:i/>
+          <w:iCs/>
+          <w:spacing w:val="-2"/>
+          <w:sz w:val="22"/>
+          <w:szCs w:val="22"/>
+          <w:lang w:val="en-US"/>
+        </w:rPr>
+        <w:t>.</w:t>
+      </w:r>
+      <w:r>
+        <w:rPr>
+          <w:rFonts w:ascii="Arial Narrow" w:hAnsi="Arial Narrow"/>
+          <w:spacing w:val="-2"/>
+          <w:sz w:val="22"/>
+          <w:szCs w:val="22"/>
+          <w:lang w:val="en-US"/>
+        </w:rPr>
+        <w:t xml:space="preserve"> conducted a similar (albeit infinitely more complex) study</w:t>
+      </w:r>
+      <w:r>
+        <w:rPr>
+          <w:rFonts w:ascii="Arial Narrow" w:hAnsi="Arial Narrow"/>
+          <w:spacing w:val="-2"/>
+          <w:sz w:val="22"/>
+          <w:szCs w:val="22"/>
+          <w:lang w:val="en-US"/>
+        </w:rPr>
+        <w:t xml:space="preserve"> [3]</w:t>
+      </w:r>
+      <w:r>
+        <w:rPr>
+          <w:rFonts w:ascii="Arial Narrow" w:hAnsi="Arial Narrow"/>
+          <w:spacing w:val="-2"/>
+          <w:sz w:val="22"/>
+          <w:szCs w:val="22"/>
+          <w:lang w:val="en-US"/>
+        </w:rPr>
+        <w:t xml:space="preserve">. In it they tested </w:t>
+      </w:r>
+      <w:r>
+        <w:rPr>
+          <w:rFonts w:ascii="Arial Narrow" w:hAnsi="Arial Narrow"/>
+          <w:spacing w:val="-2"/>
+          <w:sz w:val="22"/>
+          <w:szCs w:val="22"/>
+          <w:lang w:val="en-US"/>
+        </w:rPr>
+        <w:t>6</w:t>
+      </w:r>
+      <w:r>
+        <w:rPr>
+          <w:rFonts w:ascii="Arial Narrow" w:hAnsi="Arial Narrow"/>
+          <w:spacing w:val="-2"/>
+          <w:sz w:val="22"/>
+          <w:szCs w:val="22"/>
+          <w:lang w:val="en-US"/>
+        </w:rPr>
+        <w:t xml:space="preserve"> different imputation methods with </w:t>
+      </w:r>
+      <w:r>
+        <w:rPr>
+          <w:rFonts w:ascii="Arial Narrow" w:hAnsi="Arial Narrow"/>
+          <w:spacing w:val="-2"/>
+          <w:sz w:val="22"/>
+          <w:szCs w:val="22"/>
+          <w:lang w:val="en-US"/>
+        </w:rPr>
+        <w:t xml:space="preserve">6 </w:t>
+      </w:r>
+      <w:r>
+        <w:rPr>
+          <w:rFonts w:ascii="Arial Narrow" w:hAnsi="Arial Narrow"/>
+          <w:spacing w:val="-2"/>
+          <w:sz w:val="22"/>
+          <w:szCs w:val="22"/>
+          <w:lang w:val="en-US"/>
+        </w:rPr>
+        <w:t>different</w:t>
+      </w:r>
+      <w:r>
+        <w:rPr>
+          <w:rFonts w:ascii="Arial Narrow" w:hAnsi="Arial Narrow"/>
+          <w:spacing w:val="-2"/>
+          <w:sz w:val="22"/>
+          <w:szCs w:val="22"/>
+          <w:lang w:val="en-US"/>
+        </w:rPr>
+        <w:t xml:space="preserve"> classification models</w:t>
+      </w:r>
+      <w:r>
+        <w:rPr>
+          <w:rFonts w:ascii="Arial Narrow" w:hAnsi="Arial Narrow"/>
+          <w:spacing w:val="-2"/>
+          <w:sz w:val="22"/>
+          <w:szCs w:val="22"/>
+          <w:lang w:val="en-US"/>
+        </w:rPr>
+        <w:t xml:space="preserve"> using the </w:t>
+      </w:r>
+      <w:r>
+        <w:rPr>
+          <w:rFonts w:ascii="Arial Narrow" w:hAnsi="Arial Narrow"/>
+          <w:spacing w:val="-2"/>
+          <w:sz w:val="22"/>
+          <w:szCs w:val="22"/>
+          <w:lang w:val="en-US"/>
+        </w:rPr>
+        <w:t>aggregated</w:t>
+      </w:r>
+      <w:r>
+        <w:rPr>
+          <w:rFonts w:ascii="Arial Narrow" w:hAnsi="Arial Narrow"/>
+          <w:spacing w:val="-2"/>
+          <w:sz w:val="22"/>
+          <w:szCs w:val="22"/>
+          <w:lang w:val="en-US"/>
+        </w:rPr>
+        <w:t xml:space="preserve"> scores of 15 datasets</w:t>
+      </w:r>
+      <w:r>
+        <w:rPr>
+          <w:rFonts w:ascii="Arial Narrow" w:hAnsi="Arial Narrow"/>
+          <w:spacing w:val="-2"/>
+          <w:sz w:val="22"/>
+          <w:szCs w:val="22"/>
+          <w:lang w:val="en-US"/>
+        </w:rPr>
+        <w:t xml:space="preserve"> (of which the ‘Nursery” dataset used in this assignment was one)</w:t>
+      </w:r>
+      <w:r>
+        <w:rPr>
+          <w:rFonts w:ascii="Arial Narrow" w:hAnsi="Arial Narrow"/>
+          <w:spacing w:val="-2"/>
+          <w:sz w:val="22"/>
+          <w:szCs w:val="22"/>
+          <w:lang w:val="en-US"/>
+        </w:rPr>
+        <w:t xml:space="preserve">. As their study was much more nuanced and they used a unique way to measure model performance, direct comparisons were tricky. </w:t>
+      </w:r>
+      <w:r>
+        <w:rPr>
+          <w:rFonts w:ascii="Arial Narrow" w:hAnsi="Arial Narrow"/>
+          <w:spacing w:val="-2"/>
+          <w:sz w:val="22"/>
+          <w:szCs w:val="22"/>
+          <w:lang w:val="en-US"/>
+        </w:rPr>
+        <w:t>What was clear from their study however was that different imputation methods worked better for some models than others</w:t>
+      </w:r>
+      <w:r>
+        <w:rPr>
+          <w:rFonts w:ascii="Arial Narrow" w:hAnsi="Arial Narrow"/>
+          <w:spacing w:val="-2"/>
+          <w:sz w:val="22"/>
+          <w:szCs w:val="22"/>
+          <w:lang w:val="en-US"/>
+        </w:rPr>
+        <w:t>, and that there was no ‘universally better’ imputation method</w:t>
+      </w:r>
+      <w:r>
+        <w:rPr>
+          <w:rFonts w:ascii="Arial Narrow" w:hAnsi="Arial Narrow"/>
+          <w:spacing w:val="-2"/>
+          <w:sz w:val="22"/>
+          <w:szCs w:val="22"/>
+          <w:lang w:val="en-US"/>
+        </w:rPr>
+        <w:t>.</w:t>
+      </w:r>
+      <w:r>
+        <w:rPr>
+          <w:rFonts w:ascii="Arial Narrow" w:hAnsi="Arial Narrow"/>
+          <w:spacing w:val="-2"/>
+          <w:sz w:val="22"/>
+          <w:szCs w:val="22"/>
+          <w:lang w:val="en-US"/>
+        </w:rPr>
+        <w:t xml:space="preserve"> This was also observed during this </w:t>
+      </w:r>
+      <w:proofErr w:type="gramStart"/>
+      <w:r>
+        <w:rPr>
+          <w:rFonts w:ascii="Arial Narrow" w:hAnsi="Arial Narrow"/>
+          <w:spacing w:val="-2"/>
+          <w:sz w:val="22"/>
+          <w:szCs w:val="22"/>
+          <w:lang w:val="en-US"/>
+        </w:rPr>
+        <w:t>study</w:t>
+      </w:r>
+      <w:r>
+        <w:rPr>
+          <w:rFonts w:ascii="Arial Narrow" w:hAnsi="Arial Narrow"/>
+          <w:spacing w:val="-2"/>
+          <w:sz w:val="22"/>
+          <w:szCs w:val="22"/>
+          <w:lang w:val="en-US"/>
+        </w:rPr>
+        <w:t>, and</w:t>
+      </w:r>
+      <w:proofErr w:type="gramEnd"/>
+      <w:r>
+        <w:rPr>
+          <w:rFonts w:ascii="Arial Narrow" w:hAnsi="Arial Narrow"/>
+          <w:spacing w:val="-2"/>
+          <w:sz w:val="22"/>
+          <w:szCs w:val="22"/>
+          <w:lang w:val="en-US"/>
+        </w:rPr>
+        <w:t xml:space="preserve"> supporting our findings</w:t>
+      </w:r>
+      <w:r>
+        <w:rPr>
+          <w:rFonts w:ascii="Arial Narrow" w:hAnsi="Arial Narrow"/>
+          <w:spacing w:val="-2"/>
+          <w:sz w:val="22"/>
+          <w:szCs w:val="22"/>
+          <w:lang w:val="en-US"/>
+        </w:rPr>
+        <w:t xml:space="preserve">. </w:t>
+      </w:r>
+      <w:r>
+        <w:rPr>
+          <w:rFonts w:ascii="Arial Narrow" w:hAnsi="Arial Narrow"/>
+          <w:spacing w:val="-2"/>
+          <w:sz w:val="22"/>
+          <w:szCs w:val="22"/>
+          <w:lang w:val="en-US"/>
+        </w:rPr>
+        <w:t xml:space="preserve"> </w:t>
+      </w:r>
+      <w:r>
+        <w:rPr>
+          <w:rFonts w:ascii="Arial Narrow" w:hAnsi="Arial Narrow"/>
+          <w:spacing w:val="-2"/>
+          <w:sz w:val="22"/>
+          <w:szCs w:val="22"/>
+          <w:lang w:val="en-US"/>
+        </w:rPr>
+        <w:t>Of all the imputation methods in their study, the mean imputation performed the worst.</w:t>
+      </w:r>
+      <w:r>
+        <w:rPr>
+          <w:rFonts w:ascii="Arial Narrow" w:hAnsi="Arial Narrow"/>
+          <w:spacing w:val="-2"/>
+          <w:sz w:val="22"/>
+          <w:szCs w:val="22"/>
+          <w:lang w:val="en-US"/>
+        </w:rPr>
+        <w:t xml:space="preserve"> </w:t>
+      </w:r>
+      <w:r>
+        <w:rPr>
+          <w:rFonts w:ascii="Arial Narrow" w:hAnsi="Arial Narrow"/>
+          <w:spacing w:val="-2"/>
+          <w:sz w:val="22"/>
+          <w:szCs w:val="22"/>
+          <w:lang w:val="en-US"/>
+        </w:rPr>
+        <w:t>For the k-NN model, we found similar results whereas we did not see this response in the classification tree model.</w:t>
+      </w:r>
+      <w:r>
+        <w:rPr>
+          <w:rFonts w:ascii="Arial Narrow" w:hAnsi="Arial Narrow"/>
+          <w:spacing w:val="-2"/>
+          <w:sz w:val="22"/>
+          <w:szCs w:val="22"/>
+          <w:lang w:val="en-US"/>
+        </w:rPr>
+        <w:t xml:space="preserve"> </w:t>
+      </w:r>
+      <w:r>
+        <w:rPr>
+          <w:rFonts w:ascii="Arial Narrow" w:hAnsi="Arial Narrow"/>
+          <w:spacing w:val="-2"/>
+          <w:sz w:val="22"/>
+          <w:szCs w:val="22"/>
+          <w:lang w:val="en-US"/>
+        </w:rPr>
+        <w:t xml:space="preserve">This could simply be explained by the different methodologies used for calculating the performance. </w:t>
+      </w:r>
+      <w:proofErr w:type="spellStart"/>
+      <w:r>
+        <w:rPr>
+          <w:rFonts w:ascii="Arial Narrow" w:hAnsi="Arial Narrow"/>
+          <w:spacing w:val="-2"/>
+          <w:sz w:val="22"/>
+          <w:szCs w:val="22"/>
+          <w:lang w:val="en-US"/>
+        </w:rPr>
+        <w:t>Farhangfar</w:t>
+      </w:r>
+      <w:proofErr w:type="spellEnd"/>
+      <w:r>
+        <w:rPr>
+          <w:rFonts w:ascii="Arial Narrow" w:hAnsi="Arial Narrow"/>
+          <w:spacing w:val="-2"/>
+          <w:sz w:val="22"/>
+          <w:szCs w:val="22"/>
+          <w:lang w:val="en-US"/>
+        </w:rPr>
+        <w:t xml:space="preserve"> </w:t>
+      </w:r>
+      <w:r>
+        <w:rPr>
+          <w:rFonts w:ascii="Arial Narrow" w:hAnsi="Arial Narrow"/>
+          <w:i/>
+          <w:iCs/>
+          <w:spacing w:val="-2"/>
+          <w:sz w:val="22"/>
+          <w:szCs w:val="22"/>
+          <w:lang w:val="en-US"/>
+        </w:rPr>
+        <w:t>et.al.</w:t>
+      </w:r>
+      <w:r>
+        <w:rPr>
+          <w:rFonts w:ascii="Arial Narrow" w:hAnsi="Arial Narrow"/>
+          <w:i/>
+          <w:iCs/>
+          <w:spacing w:val="-2"/>
+          <w:sz w:val="22"/>
+          <w:szCs w:val="22"/>
+          <w:lang w:val="en-US"/>
+        </w:rPr>
+        <w:t xml:space="preserve"> </w:t>
+      </w:r>
+      <w:r>
+        <w:rPr>
+          <w:rFonts w:ascii="Arial Narrow" w:hAnsi="Arial Narrow"/>
+          <w:spacing w:val="-2"/>
+          <w:sz w:val="22"/>
+          <w:szCs w:val="22"/>
+          <w:lang w:val="en-US"/>
+        </w:rPr>
+        <w:t>measured their performance by calculating the classification error which was based on a zero-one loss [3].</w:t>
+      </w:r>
+      <w:r>
+        <w:rPr>
+          <w:rFonts w:ascii="Arial Narrow" w:hAnsi="Arial Narrow"/>
+          <w:spacing w:val="-2"/>
+          <w:sz w:val="22"/>
+          <w:szCs w:val="22"/>
+          <w:lang w:val="en-US"/>
+        </w:rPr>
+        <w:t xml:space="preserve"> </w:t>
+      </w:r>
+    </w:p>
+    <w:p>
+      <w:pPr>
+        <w:jc w:val="both"/>
+        <w:rPr>
+          <w:rFonts w:ascii="Arial Narrow" w:hAnsi="Arial Narrow"/>
+        </w:rPr>
+      </w:pPr>
+    </w:p>
+    <w:p>
+      <w:pPr>
+        <w:pStyle w:val="ListParagraph"/>
+        <w:numPr>
+          <w:ilvl w:val="0"/>
+          <w:numId w:val="4"/>
+        </w:numPr>
+        <w:jc w:val="both"/>
+        <w:rPr>
+          <w:rFonts w:ascii="Arial Narrow" w:hAnsi="Arial Narrow"/>
+          <w:b/>
+          <w:bCs/>
+          <w:sz w:val="22"/>
+          <w:szCs w:val="22"/>
+          <w:u w:val="single"/>
+        </w:rPr>
+      </w:pPr>
+      <w:r>
+        <w:rPr>
+          <w:rFonts w:ascii="Arial Narrow" w:hAnsi="Arial Narrow"/>
           <w:noProof/>
           <w:sz w:val="22"/>
           <w:szCs w:val="22"/>
@@ -2169,13 +2766,13 @@
         <mc:AlternateContent>
           <mc:Choice Requires="wps">
             <w:drawing>
-              <wp:anchor distT="0" distB="0" distL="114300" distR="114300" simplePos="0" relativeHeight="251664384" behindDoc="0" locked="0" layoutInCell="1" allowOverlap="1" wp14:anchorId="4163BA4F" wp14:editId="0528B59E">
+              <wp:anchor distT="0" distB="0" distL="114300" distR="114300" simplePos="0" relativeHeight="251664384" behindDoc="0" locked="0" layoutInCell="1" allowOverlap="1" wp14:anchorId="4163BA4F" wp14:editId="46B5089D">
                 <wp:simplePos x="0" y="0"/>
                 <wp:positionH relativeFrom="column">
                   <wp:posOffset>4101465</wp:posOffset>
                 </wp:positionH>
                 <wp:positionV relativeFrom="page">
-                  <wp:posOffset>7664450</wp:posOffset>
+                  <wp:posOffset>7799700</wp:posOffset>
                 </wp:positionV>
                 <wp:extent cx="2673350" cy="325755"/>
                 <wp:effectExtent l="0" t="0" r="19050" b="17145"/>
@@ -2269,7 +2866,11 @@
           </mc:Choice>
           <mc:Fallback>
             <w:pict>
-              <v:shape w14:anchorId="4163BA4F" id="_x0000_s1031" type="#_x0000_t202" style="position:absolute;left:0;text-align:left;margin-left:322.95pt;margin-top:603.5pt;width:210.5pt;height:25.65pt;z-index:251664384;visibility:visible;mso-wrap-style:square;mso-width-percent:0;mso-height-percent:0;mso-wrap-distance-left:9pt;mso-wrap-distance-top:0;mso-wrap-distance-right:9pt;mso-wrap-distance-bottom:0;mso-position-horizontal:absolute;mso-position-horizontal-relative:text;mso-position-vertical:absolute;mso-position-vertical-relative:page;mso-width-percent:0;mso-height-percent:0;mso-width-relative:margin;mso-height-relative:margin;v-text-anchor:top" o:gfxdata="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" fillcolor="white [3201]" strokeweight=".5pt">
+              <v:shapetype w14:anchorId="4163BA4F" id="_x0000_t202" coordsize="21600,21600" o:spt="202" path="m,l,21600r21600,l21600,xe">
+                <v:stroke joinstyle="miter"/>
+                <v:path gradientshapeok="t" o:connecttype="rect"/>
+              </v:shapetype>
+              <v:shape id="_x0000_s1031" type="#_x0000_t202" style="position:absolute;left:0;text-align:left;margin-left:322.95pt;margin-top:614.15pt;width:210.5pt;height:25.65pt;z-index:251664384;visibility:visible;mso-wrap-style:square;mso-width-percent:0;mso-height-percent:0;mso-wrap-distance-left:9pt;mso-wrap-distance-top:0;mso-wrap-distance-right:9pt;mso-wrap-distance-bottom:0;mso-position-horizontal:absolute;mso-position-horizontal-relative:text;mso-position-vertical:absolute;mso-position-vertical-relative:page;mso-width-percent:0;mso-height-percent:0;mso-width-relative:margin;mso-height-relative:margin;v-text-anchor:top" o:gfxdata="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" fillcolor="white [3201]" strokeweight=".5pt">
                 <v:textbox>
                   <w:txbxContent>
                     <w:p>
@@ -2325,522 +2926,6 @@
       <w:r>
         <w:rPr>
           <w:rFonts w:ascii="Arial Narrow" w:hAnsi="Arial Narrow"/>
-          <w:i/>
-          <w:iCs/>
-          <w:sz w:val="22"/>
-          <w:szCs w:val="22"/>
-        </w:rPr>
-        <w:t>k-Nearest Neighbour</w:t>
-      </w:r>
-      <w:r>
-        <w:rPr>
-          <w:rFonts w:ascii="Arial Narrow" w:hAnsi="Arial Narrow"/>
-          <w:i/>
-          <w:iCs/>
-          <w:sz w:val="22"/>
-          <w:szCs w:val="22"/>
-        </w:rPr>
-        <w:t xml:space="preserve"> results:</w:t>
-      </w:r>
-      <w:r>
-        <w:rPr>
-          <w:rFonts w:ascii="Arial Narrow" w:hAnsi="Arial Narrow"/>
-          <w:sz w:val="22"/>
-          <w:szCs w:val="22"/>
-        </w:rPr>
-        <w:t xml:space="preserve"> </w:t>
-      </w:r>
-      <w:r>
-        <w:rPr>
-          <w:rFonts w:ascii="Arial Narrow" w:hAnsi="Arial Narrow"/>
-          <w:spacing w:val="-2"/>
-          <w:sz w:val="22"/>
-          <w:szCs w:val="22"/>
-        </w:rPr>
-        <w:t>During the analysis of accuracy</w:t>
-      </w:r>
-      <w:r>
-        <w:rPr>
-          <w:rFonts w:ascii="Arial Narrow" w:hAnsi="Arial Narrow"/>
-          <w:spacing w:val="-2"/>
-          <w:sz w:val="22"/>
-          <w:szCs w:val="22"/>
-        </w:rPr>
-        <w:t xml:space="preserve"> (Figure 2A)</w:t>
-      </w:r>
-      <w:r>
-        <w:rPr>
-          <w:rFonts w:ascii="Arial Narrow" w:hAnsi="Arial Narrow"/>
-          <w:spacing w:val="-2"/>
-          <w:sz w:val="22"/>
-          <w:szCs w:val="22"/>
-        </w:rPr>
-        <w:t xml:space="preserve"> levels across various datasets with differing proportions of missing values, noticeable instabilities were observed. Specifically, the accuracy trends varied across different datasets, with K-NN initially exhibiting high accuracy for the mode data at 10%, but significantly underperforming for mode 40% and mode 70%. A similar trend was noted for Naïve Bayes. The model's performance decreased notably for Naïve Bayes at 40% and 70% missing values.</w:t>
-      </w:r>
-      <w:r>
-        <w:rPr>
-          <w:rFonts w:ascii="Arial Narrow" w:hAnsi="Arial Narrow"/>
-          <w:spacing w:val="-2"/>
-          <w:sz w:val="22"/>
-          <w:szCs w:val="22"/>
-        </w:rPr>
-        <w:t xml:space="preserve"> T</w:t>
-      </w:r>
-      <w:r>
-        <w:rPr>
-          <w:rFonts w:ascii="Arial Narrow" w:hAnsi="Arial Narrow"/>
-          <w:spacing w:val="-2"/>
-          <w:sz w:val="22"/>
-          <w:szCs w:val="22"/>
-        </w:rPr>
-        <w:t>he F1 score</w:t>
-      </w:r>
-      <w:r>
-        <w:rPr>
-          <w:rFonts w:ascii="Arial Narrow" w:hAnsi="Arial Narrow"/>
-          <w:spacing w:val="-2"/>
-          <w:sz w:val="22"/>
-          <w:szCs w:val="22"/>
-        </w:rPr>
-        <w:t xml:space="preserve"> (Figure 2B)</w:t>
-      </w:r>
-      <w:r>
-        <w:rPr>
-          <w:rFonts w:ascii="Arial Narrow" w:hAnsi="Arial Narrow"/>
-          <w:spacing w:val="-2"/>
-          <w:sz w:val="22"/>
-          <w:szCs w:val="22"/>
-        </w:rPr>
-        <w:t xml:space="preserve"> mirrored the accuracy trends, with the K-NN model performing well initially at 10% missing values but experiencing a decline for mode and Naïve Bayes at 40% and 70%. It's important to note that a higher F1 score indicates better model performance, yet in this scenario, there was a significant decrease in K-NN performance. This decline could be attributed to the skewed distribution of data and the sensitivity of K-NN to missing values. </w:t>
-      </w:r>
-      <w:r>
-        <w:rPr>
-          <w:rFonts w:ascii="Arial Narrow" w:hAnsi="Arial Narrow"/>
-          <w:spacing w:val="-2"/>
-          <w:sz w:val="22"/>
-          <w:szCs w:val="22"/>
-        </w:rPr>
-        <w:t>Overall it would seem that the Naïve Bayes imputation performed much better that the mean imputation for the k-NN model.</w:t>
-      </w:r>
-    </w:p>
-    <w:p>
-      <w:pPr>
-        <w:jc w:val="both"/>
-        <w:rPr>
-          <w:rFonts w:ascii="Arial Narrow" w:hAnsi="Arial Narrow"/>
-          <w:spacing w:val="-2"/>
-          <w:sz w:val="22"/>
-          <w:szCs w:val="22"/>
-        </w:rPr>
-      </w:pPr>
-      <w:r>
-        <w:rPr>
-          <w:noProof/>
-        </w:rPr>
-        <w:t xml:space="preserve"> </w:t>
-      </w:r>
-    </w:p>
-    <w:p>
-      <w:pPr>
-        <w:jc w:val="both"/>
-        <w:rPr>
-          <w:rFonts w:ascii="Arial Narrow" w:hAnsi="Arial Narrow"/>
-          <w:spacing w:val="-2"/>
-          <w:sz w:val="22"/>
-          <w:szCs w:val="22"/>
-        </w:rPr>
-      </w:pPr>
-      <w:proofErr w:type="spellStart"/>
-      <w:r>
-        <w:rPr>
-          <w:rFonts w:ascii="Arial Narrow" w:hAnsi="Arial Narrow"/>
-          <w:spacing w:val="-2"/>
-          <w:sz w:val="22"/>
-          <w:szCs w:val="22"/>
-          <w:lang w:val="en-US"/>
-        </w:rPr>
-        <w:t>Farhangfar</w:t>
-      </w:r>
-      <w:proofErr w:type="spellEnd"/>
-      <w:r>
-        <w:rPr>
-          <w:rFonts w:ascii="Arial Narrow" w:hAnsi="Arial Narrow"/>
-          <w:spacing w:val="-2"/>
-          <w:sz w:val="22"/>
-          <w:szCs w:val="22"/>
-          <w:lang w:val="en-US"/>
-        </w:rPr>
-        <w:t xml:space="preserve"> </w:t>
-      </w:r>
-      <w:r>
-        <w:rPr>
-          <w:rFonts w:ascii="Arial Narrow" w:hAnsi="Arial Narrow"/>
-          <w:i/>
-          <w:iCs/>
-          <w:spacing w:val="-2"/>
-          <w:sz w:val="22"/>
-          <w:szCs w:val="22"/>
-          <w:lang w:val="en-US"/>
-        </w:rPr>
-        <w:t>et.al</w:t>
-      </w:r>
-      <w:r>
-        <w:rPr>
-          <w:rFonts w:ascii="Arial Narrow" w:hAnsi="Arial Narrow"/>
-          <w:i/>
-          <w:iCs/>
-          <w:spacing w:val="-2"/>
-          <w:sz w:val="22"/>
-          <w:szCs w:val="22"/>
-          <w:lang w:val="en-US"/>
-        </w:rPr>
-        <w:t>.</w:t>
-      </w:r>
-      <w:r>
-        <w:rPr>
-          <w:rFonts w:ascii="Arial Narrow" w:hAnsi="Arial Narrow"/>
-          <w:spacing w:val="-2"/>
-          <w:sz w:val="22"/>
-          <w:szCs w:val="22"/>
-          <w:lang w:val="en-US"/>
-        </w:rPr>
-        <w:t xml:space="preserve"> conducted a similar (albeit infinitely more complex) study</w:t>
-      </w:r>
-      <w:r>
-        <w:rPr>
-          <w:rFonts w:ascii="Arial Narrow" w:hAnsi="Arial Narrow"/>
-          <w:spacing w:val="-2"/>
-          <w:sz w:val="22"/>
-          <w:szCs w:val="22"/>
-          <w:lang w:val="en-US"/>
-        </w:rPr>
-        <w:t xml:space="preserve"> [3]</w:t>
-      </w:r>
-      <w:r>
-        <w:rPr>
-          <w:rFonts w:ascii="Arial Narrow" w:hAnsi="Arial Narrow"/>
-          <w:spacing w:val="-2"/>
-          <w:sz w:val="22"/>
-          <w:szCs w:val="22"/>
-          <w:lang w:val="en-US"/>
-        </w:rPr>
-        <w:t xml:space="preserve">. In it they tested </w:t>
-      </w:r>
-      <w:r>
-        <w:rPr>
-          <w:rFonts w:ascii="Arial Narrow" w:hAnsi="Arial Narrow"/>
-          <w:spacing w:val="-2"/>
-          <w:sz w:val="22"/>
-          <w:szCs w:val="22"/>
-          <w:lang w:val="en-US"/>
-        </w:rPr>
-        <w:t>6</w:t>
-      </w:r>
-      <w:r>
-        <w:rPr>
-          <w:rFonts w:ascii="Arial Narrow" w:hAnsi="Arial Narrow"/>
-          <w:spacing w:val="-2"/>
-          <w:sz w:val="22"/>
-          <w:szCs w:val="22"/>
-          <w:lang w:val="en-US"/>
-        </w:rPr>
-        <w:t xml:space="preserve"> different imputation methods with </w:t>
-      </w:r>
-      <w:r>
-        <w:rPr>
-          <w:rFonts w:ascii="Arial Narrow" w:hAnsi="Arial Narrow"/>
-          <w:spacing w:val="-2"/>
-          <w:sz w:val="22"/>
-          <w:szCs w:val="22"/>
-          <w:lang w:val="en-US"/>
-        </w:rPr>
-        <w:t xml:space="preserve">6 </w:t>
-      </w:r>
-      <w:r>
-        <w:rPr>
-          <w:rFonts w:ascii="Arial Narrow" w:hAnsi="Arial Narrow"/>
-          <w:spacing w:val="-2"/>
-          <w:sz w:val="22"/>
-          <w:szCs w:val="22"/>
-          <w:lang w:val="en-US"/>
-        </w:rPr>
-        <w:t>different</w:t>
-      </w:r>
-      <w:r>
-        <w:rPr>
-          <w:rFonts w:ascii="Arial Narrow" w:hAnsi="Arial Narrow"/>
-          <w:spacing w:val="-2"/>
-          <w:sz w:val="22"/>
-          <w:szCs w:val="22"/>
-          <w:lang w:val="en-US"/>
-        </w:rPr>
-        <w:t xml:space="preserve"> classification models</w:t>
-      </w:r>
-      <w:r>
-        <w:rPr>
-          <w:rFonts w:ascii="Arial Narrow" w:hAnsi="Arial Narrow"/>
-          <w:spacing w:val="-2"/>
-          <w:sz w:val="22"/>
-          <w:szCs w:val="22"/>
-          <w:lang w:val="en-US"/>
-        </w:rPr>
-        <w:t xml:space="preserve"> using the </w:t>
-      </w:r>
-      <w:r>
-        <w:rPr>
-          <w:rFonts w:ascii="Arial Narrow" w:hAnsi="Arial Narrow"/>
-          <w:spacing w:val="-2"/>
-          <w:sz w:val="22"/>
-          <w:szCs w:val="22"/>
-          <w:lang w:val="en-US"/>
-        </w:rPr>
-        <w:t>aggregated</w:t>
-      </w:r>
-      <w:r>
-        <w:rPr>
-          <w:rFonts w:ascii="Arial Narrow" w:hAnsi="Arial Narrow"/>
-          <w:spacing w:val="-2"/>
-          <w:sz w:val="22"/>
-          <w:szCs w:val="22"/>
-          <w:lang w:val="en-US"/>
-        </w:rPr>
-        <w:t xml:space="preserve"> scores of 15 datasets</w:t>
-      </w:r>
-      <w:r>
-        <w:rPr>
-          <w:rFonts w:ascii="Arial Narrow" w:hAnsi="Arial Narrow"/>
-          <w:spacing w:val="-2"/>
-          <w:sz w:val="22"/>
-          <w:szCs w:val="22"/>
-          <w:lang w:val="en-US"/>
-        </w:rPr>
-        <w:t xml:space="preserve"> (of which the ‘Nursery” dataset used in this assignment was one)</w:t>
-      </w:r>
-      <w:r>
-        <w:rPr>
-          <w:rFonts w:ascii="Arial Narrow" w:hAnsi="Arial Narrow"/>
-          <w:spacing w:val="-2"/>
-          <w:sz w:val="22"/>
-          <w:szCs w:val="22"/>
-          <w:lang w:val="en-US"/>
-        </w:rPr>
-        <w:t xml:space="preserve">. As their study was much more nuanced and they used a unique way to measure model performance, direct comparisons were tricky. </w:t>
-      </w:r>
-      <w:r>
-        <w:rPr>
-          <w:rFonts w:ascii="Arial Narrow" w:hAnsi="Arial Narrow"/>
-          <w:spacing w:val="-2"/>
-          <w:sz w:val="22"/>
-          <w:szCs w:val="22"/>
-          <w:lang w:val="en-US"/>
-        </w:rPr>
-        <w:t>What was clear from their study however was that different imputation methods worked better for some models than others</w:t>
-      </w:r>
-      <w:r>
-        <w:rPr>
-          <w:rFonts w:ascii="Arial Narrow" w:hAnsi="Arial Narrow"/>
-          <w:spacing w:val="-2"/>
-          <w:sz w:val="22"/>
-          <w:szCs w:val="22"/>
-          <w:lang w:val="en-US"/>
-        </w:rPr>
-        <w:t>, and that there was no ‘universally better’ imputation method</w:t>
-      </w:r>
-      <w:r>
-        <w:rPr>
-          <w:rFonts w:ascii="Arial Narrow" w:hAnsi="Arial Narrow"/>
-          <w:spacing w:val="-2"/>
-          <w:sz w:val="22"/>
-          <w:szCs w:val="22"/>
-          <w:lang w:val="en-US"/>
-        </w:rPr>
-        <w:t>.</w:t>
-      </w:r>
-      <w:r>
-        <w:rPr>
-          <w:rFonts w:ascii="Arial Narrow" w:hAnsi="Arial Narrow"/>
-          <w:spacing w:val="-2"/>
-          <w:sz w:val="22"/>
-          <w:szCs w:val="22"/>
-          <w:lang w:val="en-US"/>
-        </w:rPr>
-        <w:t xml:space="preserve"> This was also observed during this study</w:t>
-      </w:r>
-      <w:r>
-        <w:rPr>
-          <w:rFonts w:ascii="Arial Narrow" w:hAnsi="Arial Narrow"/>
-          <w:spacing w:val="-2"/>
-          <w:sz w:val="22"/>
-          <w:szCs w:val="22"/>
-          <w:lang w:val="en-US"/>
-        </w:rPr>
-        <w:t>, and supporting our findings</w:t>
-      </w:r>
-      <w:r>
-        <w:rPr>
-          <w:rFonts w:ascii="Arial Narrow" w:hAnsi="Arial Narrow"/>
-          <w:spacing w:val="-2"/>
-          <w:sz w:val="22"/>
-          <w:szCs w:val="22"/>
-          <w:lang w:val="en-US"/>
-        </w:rPr>
-        <w:t xml:space="preserve">. </w:t>
-      </w:r>
-      <w:r>
-        <w:rPr>
-          <w:rFonts w:ascii="Arial Narrow" w:hAnsi="Arial Narrow"/>
-          <w:spacing w:val="-2"/>
-          <w:sz w:val="22"/>
-          <w:szCs w:val="22"/>
-          <w:lang w:val="en-US"/>
-        </w:rPr>
-        <w:t xml:space="preserve"> </w:t>
-      </w:r>
-      <w:r>
-        <w:rPr>
-          <w:rFonts w:ascii="Arial Narrow" w:hAnsi="Arial Narrow"/>
-          <w:spacing w:val="-2"/>
-          <w:sz w:val="22"/>
-          <w:szCs w:val="22"/>
-          <w:lang w:val="en-US"/>
-        </w:rPr>
-        <w:t>Of all the imputation methods in their study, the mean imputation performed the worst.</w:t>
-      </w:r>
-      <w:r>
-        <w:rPr>
-          <w:rFonts w:ascii="Arial Narrow" w:hAnsi="Arial Narrow"/>
-          <w:spacing w:val="-2"/>
-          <w:sz w:val="22"/>
-          <w:szCs w:val="22"/>
-          <w:lang w:val="en-US"/>
-        </w:rPr>
-        <w:t xml:space="preserve"> </w:t>
-      </w:r>
-      <w:r>
-        <w:rPr>
-          <w:rFonts w:ascii="Arial Narrow" w:hAnsi="Arial Narrow"/>
-          <w:spacing w:val="-2"/>
-          <w:sz w:val="22"/>
-          <w:szCs w:val="22"/>
-          <w:lang w:val="en-US"/>
-        </w:rPr>
-        <w:t>For the k-NN model, we found similar results whereas we did not see this response in the classification tree model.</w:t>
-      </w:r>
-      <w:r>
-        <w:rPr>
-          <w:rFonts w:ascii="Arial Narrow" w:hAnsi="Arial Narrow"/>
-          <w:spacing w:val="-2"/>
-          <w:sz w:val="22"/>
-          <w:szCs w:val="22"/>
-          <w:lang w:val="en-US"/>
-        </w:rPr>
-        <w:t xml:space="preserve"> </w:t>
-      </w:r>
-      <w:r>
-        <w:rPr>
-          <w:rFonts w:ascii="Arial Narrow" w:hAnsi="Arial Narrow"/>
-          <w:spacing w:val="-2"/>
-          <w:sz w:val="22"/>
-          <w:szCs w:val="22"/>
-          <w:lang w:val="en-US"/>
-        </w:rPr>
-        <w:t xml:space="preserve">This could simply be explained by the different methodologies used for calculating the performance. </w:t>
-      </w:r>
-      <w:proofErr w:type="spellStart"/>
-      <w:r>
-        <w:rPr>
-          <w:rFonts w:ascii="Arial Narrow" w:hAnsi="Arial Narrow"/>
-          <w:spacing w:val="-2"/>
-          <w:sz w:val="22"/>
-          <w:szCs w:val="22"/>
-          <w:lang w:val="en-US"/>
-        </w:rPr>
-        <w:t>Farhangfar</w:t>
-      </w:r>
-      <w:proofErr w:type="spellEnd"/>
-      <w:r>
-        <w:rPr>
-          <w:rFonts w:ascii="Arial Narrow" w:hAnsi="Arial Narrow"/>
-          <w:spacing w:val="-2"/>
-          <w:sz w:val="22"/>
-          <w:szCs w:val="22"/>
-          <w:lang w:val="en-US"/>
-        </w:rPr>
-        <w:t xml:space="preserve"> </w:t>
-      </w:r>
-      <w:r>
-        <w:rPr>
-          <w:rFonts w:ascii="Arial Narrow" w:hAnsi="Arial Narrow"/>
-          <w:i/>
-          <w:iCs/>
-          <w:spacing w:val="-2"/>
-          <w:sz w:val="22"/>
-          <w:szCs w:val="22"/>
-          <w:lang w:val="en-US"/>
-        </w:rPr>
-        <w:t>et.al.</w:t>
-      </w:r>
-      <w:r>
-        <w:rPr>
-          <w:rFonts w:ascii="Arial Narrow" w:hAnsi="Arial Narrow"/>
-          <w:i/>
-          <w:iCs/>
-          <w:spacing w:val="-2"/>
-          <w:sz w:val="22"/>
-          <w:szCs w:val="22"/>
-          <w:lang w:val="en-US"/>
-        </w:rPr>
-        <w:t xml:space="preserve"> </w:t>
-      </w:r>
-      <w:r>
-        <w:rPr>
-          <w:rFonts w:ascii="Arial Narrow" w:hAnsi="Arial Narrow"/>
-          <w:spacing w:val="-2"/>
-          <w:sz w:val="22"/>
-          <w:szCs w:val="22"/>
-          <w:lang w:val="en-US"/>
-        </w:rPr>
-        <w:t>measured their performance by calculating the classification error which was based on a zero-one loss [3].</w:t>
-      </w:r>
-      <w:r>
-        <w:rPr>
-          <w:rFonts w:ascii="Arial Narrow" w:hAnsi="Arial Narrow"/>
-          <w:spacing w:val="-2"/>
-          <w:sz w:val="22"/>
-          <w:szCs w:val="22"/>
-          <w:lang w:val="en-US"/>
-        </w:rPr>
-        <w:t xml:space="preserve"> </w:t>
-      </w:r>
-    </w:p>
-    <w:p>
-      <w:pPr>
-        <w:jc w:val="both"/>
-        <w:rPr>
-          <w:rFonts w:ascii="Arial Narrow" w:hAnsi="Arial Narrow"/>
-        </w:rPr>
-      </w:pPr>
-    </w:p>
-    <w:p>
-      <w:pPr>
-        <w:pStyle w:val="ListParagraph"/>
-        <w:numPr>
-          <w:ilvl w:val="0"/>
-          <w:numId w:val="4"/>
-        </w:numPr>
-        <w:jc w:val="both"/>
-        <w:rPr>
-          <w:rFonts w:ascii="Arial Narrow" w:hAnsi="Arial Narrow"/>
-          <w:b/>
-          <w:bCs/>
-          <w:sz w:val="22"/>
-          <w:szCs w:val="22"/>
-          <w:u w:val="single"/>
-        </w:rPr>
-      </w:pPr>
-      <w:r>
-        <w:rPr>
-          <w:rFonts w:ascii="Arial Narrow" w:hAnsi="Arial Narrow"/>
           <w:b/>
           <w:bCs/>
           <w:sz w:val="22"/>
@@ -2993,7 +3078,7 @@
 </file>
 
 <file path=word/numbering.xml><?xml version="1.0" encoding="utf-8"?>
-<w:numbering xmlns:wpc="http://schemas.microsoft.com/office/word/2010/wordprocessingCanvas" xmlns:cx="http://schemas.microsoft.com/office/drawing/2014/chartex" xmlns:cx1="http://schemas.microsoft.com/office/drawing/2015/9/8/chartex" xmlns:cx2="http://schemas.microsoft.com/office/drawing/2015/10/21/chartex" xmlns:cx3="http://schemas.microsoft.com/office/drawing/2016/5/9/chartex" xmlns:cx4="http://schemas.microsoft.com/office/drawing/2016/5/10/chartex" xmlns:cx5="http://schemas.microsoft.com/office/drawing/2016/5/11/chartex" xmlns:cx6="http://schemas.microsoft.com/office/drawing/2016/5/12/chartex" xmlns:cx7="http://schemas.microsoft.com/office/drawing/2016/5/13/chartex" xmlns:cx8="http://schemas.microsoft.com/office/drawing/2016/5/14/chartex" xmlns:mc="http://schemas.openxmlformats.org/markup-compatibility/2006" xmlns:aink="http://schemas.microsoft.com/office/drawing/2016/ink" xmlns:am3d="http://schemas.microsoft.com/office/drawing/2017/model3d" xmlns:o="urn:schemas-microsoft-com:office:office" xmlns:oel="http://schemas.microsoft.com/office/2019/extlst" xmlns:r="http://schemas.openxmlformats.org/officeDocument/2006/relationships" xmlns:m="http://schemas.openxmlformats.org/officeDocument/2006/math" xmlns:v="urn:schemas-microsoft-com:vml" xmlns:wp14="http://schemas.microsoft.com/office/word/2010/wordprocessingDrawing" xmlns:wp="http://schemas.openxmlformats.org/drawingml/2006/wordprocessingDrawing" xmlns:w10="urn:schemas-microsoft-com:office:word" xmlns:w="http://schemas.openxmlformats.org/wordprocessingml/2006/main" xmlns:w14="http://schemas.microsoft.com/office/word/2010/wordml" xmlns:w15="http://schemas.microsoft.com/office/word/2012/wordml" xmlns:w16cex="http://schemas.microsoft.com/office/word/2018/wordml/cex" xmlns:w16cid="http://schemas.microsoft.com/office/word/2016/wordml/cid" xmlns:w16="http://schemas.microsoft.com/office/word/2018/wordml" xmlns:w16du="http://schemas.microsoft.com/office/word/2023/wordml/word16du" xmlns:w16sdtdh="http://schemas.microsoft.com/office/word/2020/wordml/sdtdatahash" xmlns:w16se="http://schemas.microsoft.com/office/word/2015/wordml/symex" xmlns:wpg="http://schemas.microsoft.com/office/word/2010/wordprocessingGroup" xmlns:wpi="http://schemas.microsoft.com/office/word/2010/wordprocessingInk" xmlns:wne="http://schemas.microsoft.com/office/word/2006/wordml" xmlns:wps="http://schemas.microsoft.com/office/word/2010/wordprocessingShape" mc:Ignorable="w14 w15 w16se w16cid w16 w16cex w16sdtdh w16du wp14">
+<w:numbering xmlns:wpc="http://schemas.microsoft.com/office/word/2010/wordprocessingCanvas" xmlns:cx="http://schemas.microsoft.com/office/drawing/2014/chartex" xmlns:cx1="http://schemas.microsoft.com/office/drawing/2015/9/8/chartex" xmlns:cx2="http://schemas.microsoft.com/office/drawing/2015/10/21/chartex" xmlns:cx3="http://schemas.microsoft.com/office/drawing/2016/5/9/chartex" xmlns:cx4="http://schemas.microsoft.com/office/drawing/2016/5/10/chartex" xmlns:cx5="http://schemas.microsoft.com/office/drawing/2016/5/11/chartex" xmlns:cx6="http://schemas.microsoft.com/office/drawing/2016/5/12/chartex" xmlns:cx7="http://schemas.microsoft.com/office/drawing/2016/5/13/chartex" xmlns:cx8="http://schemas.microsoft.com/office/drawing/2016/5/14/chartex" xmlns:mc="http://schemas.openxmlformats.org/markup-compatibility/2006" xmlns:aink="http://schemas.microsoft.com/office/drawing/2016/ink" xmlns:am3d="http://schemas.microsoft.com/office/drawing/2017/model3d" xmlns:o="urn:schemas-microsoft-com:office:office" xmlns:oel="http://schemas.microsoft.com/office/2019/extlst" xmlns:r="http://schemas.openxmlformats.org/officeDocument/2006/relationships" xmlns:m="http://schemas.openxmlformats.org/officeDocument/2006/math" xmlns:v="urn:schemas-microsoft-com:vml" xmlns:wp14="http://schemas.microsoft.com/office/word/2010/wordprocessingDrawing" xmlns:wp="http://schemas.openxmlformats.org/drawingml/2006/wordprocessingDrawing" xmlns:w10="urn:schemas-microsoft-com:office:word" xmlns:w="http://schemas.openxmlformats.org/wordprocessingml/2006/main" xmlns:w14="http://schemas.microsoft.com/office/word/2010/wordml" xmlns:w15="http://schemas.microsoft.com/office/word/2012/wordml" xmlns:w16cex="http://schemas.microsoft.com/office/word/2018/wordml/cex" xmlns:w16cid="http://schemas.microsoft.com/office/word/2016/wordml/cid" xmlns:w16="http://schemas.microsoft.com/office/word/2018/wordml" xmlns:w16sdtdh="http://schemas.microsoft.com/office/word/2020/wordml/sdtdatahash" xmlns:w16se="http://schemas.microsoft.com/office/word/2015/wordml/symex" xmlns:wpg="http://schemas.microsoft.com/office/word/2010/wordprocessingGroup" xmlns:wpi="http://schemas.microsoft.com/office/word/2010/wordprocessingInk" xmlns:wne="http://schemas.microsoft.com/office/word/2006/wordml" xmlns:wps="http://schemas.microsoft.com/office/word/2010/wordprocessingShape" mc:Ignorable="w14 w15 w16se w16cid w16 w16cex w16sdtdh wp14">
   <w:abstractNum w:abstractNumId="0" w15:restartNumberingAfterBreak="0">
     <w:nsid w:val="13613110"/>
     <w:multiLevelType w:val="hybridMultilevel"/>
@@ -3635,7 +3720,7 @@
 </file>
 
 <file path=word/styles.xml><?xml version="1.0" encoding="utf-8"?>
-<w:styles xmlns:mc="http://schemas.openxmlformats.org/markup-compatibility/2006" xmlns:r="http://schemas.openxmlformats.org/officeDocument/2006/relationships" xmlns:w="http://schemas.openxmlformats.org/wordprocessingml/2006/main" xmlns:w14="http://schemas.microsoft.com/office/word/2010/wordml" xmlns:w15="http://schemas.microsoft.com/office/word/2012/wordml" xmlns:w16cex="http://schemas.microsoft.com/office/word/2018/wordml/cex" xmlns:w16cid="http://schemas.microsoft.com/office/word/2016/wordml/cid" xmlns:w16="http://schemas.microsoft.com/office/word/2018/wordml" xmlns:w16du="http://schemas.microsoft.com/office/word/2023/wordml/word16du" xmlns:w16sdtdh="http://schemas.microsoft.com/office/word/2020/wordml/sdtdatahash" xmlns:w16se="http://schemas.microsoft.com/office/word/2015/wordml/symex" mc:Ignorable="w14 w15 w16se w16cid w16 w16cex w16sdtdh w16du">
+<w:styles xmlns:mc="http://schemas.openxmlformats.org/markup-compatibility/2006" xmlns:r="http://schemas.openxmlformats.org/officeDocument/2006/relationships" xmlns:w="http://schemas.openxmlformats.org/wordprocessingml/2006/main" xmlns:w14="http://schemas.microsoft.com/office/word/2010/wordml" xmlns:w15="http://schemas.microsoft.com/office/word/2012/wordml" xmlns:w16cex="http://schemas.microsoft.com/office/word/2018/wordml/cex" xmlns:w16cid="http://schemas.microsoft.com/office/word/2016/wordml/cid" xmlns:w16="http://schemas.microsoft.com/office/word/2018/wordml" xmlns:w16sdtdh="http://schemas.microsoft.com/office/word/2020/wordml/sdtdatahash" xmlns:w16se="http://schemas.microsoft.com/office/word/2015/wordml/symex" mc:Ignorable="w14 w15 w16se w16cid w16 w16cex w16sdtdh">
   <w:docDefaults>
     <w:rPrDefault>
       <w:rPr>
@@ -4617,7 +4702,7 @@
 <file path=word/charts/chart1.xml><?xml version="1.0" encoding="utf-8"?>
 <c:chartSpace xmlns:c="http://schemas.openxmlformats.org/drawingml/2006/chart" xmlns:a="http://schemas.openxmlformats.org/drawingml/2006/main" xmlns:r="http://schemas.openxmlformats.org/officeDocument/2006/relationships" xmlns:c16r2="http://schemas.microsoft.com/office/drawing/2015/06/chart">
   <c:date1904 val="0"/>
-  <c:lang val="en-US"/>
+  <c:lang val="en-GB"/>
   <c:roundedCorners val="0"/>
   <mc:AlternateContent xmlns:mc="http://schemas.openxmlformats.org/markup-compatibility/2006">
     <mc:Choice xmlns:c14="http://schemas.microsoft.com/office/drawing/2007/8/2/chart" Requires="c14">
@@ -5354,7 +5439,7 @@
 <file path=word/charts/chart2.xml><?xml version="1.0" encoding="utf-8"?>
 <c:chartSpace xmlns:c="http://schemas.openxmlformats.org/drawingml/2006/chart" xmlns:a="http://schemas.openxmlformats.org/drawingml/2006/main" xmlns:r="http://schemas.openxmlformats.org/officeDocument/2006/relationships" xmlns:c16r2="http://schemas.microsoft.com/office/drawing/2015/06/chart">
   <c:date1904 val="0"/>
-  <c:lang val="en-US"/>
+  <c:lang val="en-GB"/>
   <c:roundedCorners val="0"/>
   <mc:AlternateContent xmlns:mc="http://schemas.openxmlformats.org/markup-compatibility/2006">
     <mc:Choice xmlns:c14="http://schemas.microsoft.com/office/drawing/2007/8/2/chart" Requires="c14">
@@ -6092,7 +6177,7 @@
 <file path=word/charts/chart3.xml><?xml version="1.0" encoding="utf-8"?>
 <c:chartSpace xmlns:c="http://schemas.openxmlformats.org/drawingml/2006/chart" xmlns:a="http://schemas.openxmlformats.org/drawingml/2006/main" xmlns:r="http://schemas.openxmlformats.org/officeDocument/2006/relationships" xmlns:c16r2="http://schemas.microsoft.com/office/drawing/2015/06/chart">
   <c:date1904 val="0"/>
-  <c:lang val="en-US"/>
+  <c:lang val="en-GB"/>
   <c:roundedCorners val="0"/>
   <mc:AlternateContent xmlns:mc="http://schemas.openxmlformats.org/markup-compatibility/2006">
     <mc:Choice xmlns:c14="http://schemas.microsoft.com/office/drawing/2007/8/2/chart" Requires="c14">
@@ -6826,7 +6911,7 @@
 <file path=word/charts/chart4.xml><?xml version="1.0" encoding="utf-8"?>
 <c:chartSpace xmlns:c="http://schemas.openxmlformats.org/drawingml/2006/chart" xmlns:a="http://schemas.openxmlformats.org/drawingml/2006/main" xmlns:r="http://schemas.openxmlformats.org/officeDocument/2006/relationships" xmlns:c16r2="http://schemas.microsoft.com/office/drawing/2015/06/chart">
   <c:date1904 val="0"/>
-  <c:lang val="en-US"/>
+  <c:lang val="en-GB"/>
   <c:roundedCorners val="0"/>
   <mc:AlternateContent xmlns:mc="http://schemas.openxmlformats.org/markup-compatibility/2006">
     <mc:Choice xmlns:c14="http://schemas.microsoft.com/office/drawing/2007/8/2/chart" Requires="c14">

</xml_diff>

<commit_message>
Uploaded compressed files. Worked on submission files
</commit_message>
<xml_diff>
--- a/05.Report/A3reportA42.docx
+++ b/05.Report/A3reportA42.docx
@@ -441,33 +441,7 @@
           <w:sz w:val="22"/>
           <w:szCs w:val="22"/>
         </w:rPr>
-        <w:t>In this study, we leveraged R Studio</w:t>
-      </w:r>
-      <w:r>
-        <w:rPr>
-          <w:rFonts w:ascii="Arial Narrow" w:hAnsi="Arial Narrow"/>
-          <w:sz w:val="22"/>
-          <w:szCs w:val="22"/>
-        </w:rPr>
-        <w:t xml:space="preserve">, </w:t>
-      </w:r>
-      <w:proofErr w:type="gramStart"/>
-      <w:r>
-        <w:rPr>
-          <w:rFonts w:ascii="Arial Narrow" w:hAnsi="Arial Narrow"/>
-          <w:sz w:val="22"/>
-          <w:szCs w:val="22"/>
-        </w:rPr>
-        <w:t>Orange</w:t>
-      </w:r>
-      <w:proofErr w:type="gramEnd"/>
-      <w:r>
-        <w:rPr>
-          <w:rFonts w:ascii="Arial Narrow" w:hAnsi="Arial Narrow"/>
-          <w:sz w:val="22"/>
-          <w:szCs w:val="22"/>
-        </w:rPr>
-        <w:t xml:space="preserve"> and Python as the primary tools for imputation, </w:t>
+        <w:t xml:space="preserve">In this study, we leveraged R Studio and Python as the primary tools for imputation, </w:t>
       </w:r>
       <w:r>
         <w:rPr>
@@ -1238,26 +1212,29 @@
       <w:r>
         <w:rPr>
           <w:rFonts w:ascii="Arial Narrow" w:hAnsi="Arial Narrow"/>
+          <w:i/>
+          <w:iCs/>
           <w:noProof/>
-          <w:color w:val="FF0000"/>
+          <w:sz w:val="22"/>
+          <w:szCs w:val="22"/>
         </w:rPr>
         <w:lastRenderedPageBreak/>
         <w:drawing>
-          <wp:anchor distT="0" distB="0" distL="114300" distR="114300" simplePos="0" relativeHeight="251658240" behindDoc="0" locked="0" layoutInCell="1" allowOverlap="1" wp14:anchorId="4117B80D" wp14:editId="1DE6B7BA">
+          <wp:anchor distT="0" distB="0" distL="114300" distR="114300" simplePos="0" relativeHeight="251659264" behindDoc="0" locked="0" layoutInCell="1" allowOverlap="1" wp14:anchorId="6EAF20BA" wp14:editId="279E6C5A">
             <wp:simplePos x="0" y="0"/>
             <wp:positionH relativeFrom="column">
-              <wp:posOffset>4100000</wp:posOffset>
+              <wp:posOffset>4115435</wp:posOffset>
             </wp:positionH>
             <wp:positionV relativeFrom="page">
-              <wp:posOffset>292051</wp:posOffset>
+              <wp:posOffset>2100404</wp:posOffset>
             </wp:positionV>
-            <wp:extent cx="2685415" cy="1819910"/>
-            <wp:effectExtent l="0" t="0" r="635" b="8890"/>
+            <wp:extent cx="2691765" cy="1688465"/>
+            <wp:effectExtent l="0" t="0" r="13335" b="6985"/>
             <wp:wrapSquare wrapText="bothSides"/>
-            <wp:docPr id="923923245" name="Chart 1">
+            <wp:docPr id="699383600" name="Chart 1">
               <a:extLst xmlns:a="http://schemas.openxmlformats.org/drawingml/2006/main">
                 <a:ext uri="{FF2B5EF4-FFF2-40B4-BE49-F238E27FC236}">
-                  <a16:creationId xmlns:a16="http://schemas.microsoft.com/office/drawing/2014/main" id="{E81883F6-B3EB-2845-A236-78342BABAB3E}"/>
+                  <a16:creationId xmlns:a16="http://schemas.microsoft.com/office/drawing/2014/main" id="{2432217C-BBC5-494C-A302-4462FB032F16}"/>
                 </a:ext>
               </a:extLst>
             </wp:docPr>
@@ -1279,49 +1256,6 @@
       <w:r>
         <w:rPr>
           <w:rFonts w:ascii="Arial Narrow" w:hAnsi="Arial Narrow"/>
-          <w:i/>
-          <w:iCs/>
-          <w:noProof/>
-          <w:sz w:val="22"/>
-          <w:szCs w:val="22"/>
-        </w:rPr>
-        <w:drawing>
-          <wp:anchor distT="0" distB="0" distL="114300" distR="114300" simplePos="0" relativeHeight="251659264" behindDoc="0" locked="0" layoutInCell="1" allowOverlap="1" wp14:anchorId="6EAF20BA" wp14:editId="38F254F8">
-            <wp:simplePos x="0" y="0"/>
-            <wp:positionH relativeFrom="column">
-              <wp:posOffset>4114165</wp:posOffset>
-            </wp:positionH>
-            <wp:positionV relativeFrom="page">
-              <wp:posOffset>2144395</wp:posOffset>
-            </wp:positionV>
-            <wp:extent cx="2691765" cy="1688465"/>
-            <wp:effectExtent l="0" t="0" r="13335" b="6985"/>
-            <wp:wrapSquare wrapText="bothSides"/>
-            <wp:docPr id="699383600" name="Chart 1">
-              <a:extLst xmlns:a="http://schemas.openxmlformats.org/drawingml/2006/main">
-                <a:ext uri="{FF2B5EF4-FFF2-40B4-BE49-F238E27FC236}">
-                  <a16:creationId xmlns:a16="http://schemas.microsoft.com/office/drawing/2014/main" id="{2432217C-BBC5-494C-A302-4462FB032F16}"/>
-                </a:ext>
-              </a:extLst>
-            </wp:docPr>
-            <wp:cNvGraphicFramePr/>
-            <a:graphic xmlns:a="http://schemas.openxmlformats.org/drawingml/2006/main">
-              <a:graphicData uri="http://schemas.openxmlformats.org/drawingml/2006/chart">
-                <c:chart xmlns:c="http://schemas.openxmlformats.org/drawingml/2006/chart" xmlns:r="http://schemas.openxmlformats.org/officeDocument/2006/relationships" r:id="rId7"/>
-              </a:graphicData>
-            </a:graphic>
-            <wp14:sizeRelH relativeFrom="page">
-              <wp14:pctWidth>0</wp14:pctWidth>
-            </wp14:sizeRelH>
-            <wp14:sizeRelV relativeFrom="page">
-              <wp14:pctHeight>0</wp14:pctHeight>
-            </wp14:sizeRelV>
-          </wp:anchor>
-        </w:drawing>
-      </w:r>
-      <w:r>
-        <w:rPr>
-          <w:rFonts w:ascii="Arial Narrow" w:hAnsi="Arial Narrow"/>
           <w:noProof/>
           <w:sz w:val="22"/>
           <w:szCs w:val="22"/>
@@ -1329,13 +1263,13 @@
         <mc:AlternateContent>
           <mc:Choice Requires="wps">
             <w:drawing>
-              <wp:anchor distT="0" distB="0" distL="114300" distR="114300" simplePos="0" relativeHeight="251665408" behindDoc="0" locked="0" layoutInCell="1" allowOverlap="1" wp14:anchorId="2858CEB4" wp14:editId="50B997C2">
+              <wp:anchor distT="0" distB="0" distL="114300" distR="114300" simplePos="0" relativeHeight="251665408" behindDoc="0" locked="0" layoutInCell="1" allowOverlap="1" wp14:anchorId="2858CEB4" wp14:editId="6A89923A">
                 <wp:simplePos x="0" y="0"/>
                 <wp:positionH relativeFrom="column">
                   <wp:posOffset>4144010</wp:posOffset>
                 </wp:positionH>
                 <wp:positionV relativeFrom="page">
-                  <wp:posOffset>1769745</wp:posOffset>
+                  <wp:posOffset>1756086</wp:posOffset>
                 </wp:positionV>
                 <wp:extent cx="462280" cy="297180"/>
                 <wp:effectExtent l="0" t="0" r="0" b="0"/>
@@ -1354,9 +1288,7 @@
                         <a:prstGeom prst="rect">
                           <a:avLst/>
                         </a:prstGeom>
-                        <a:solidFill>
-                          <a:schemeClr val="lt1"/>
-                        </a:solidFill>
+                        <a:noFill/>
                         <a:ln w="6350">
                           <a:noFill/>
                         </a:ln>
@@ -1402,13 +1334,13 @@
               </wp:anchor>
             </w:drawing>
           </mc:Choice>
-          <mc:Fallback xmlns:w16du="http://schemas.microsoft.com/office/word/2023/wordml/word16du">
+          <mc:Fallback>
             <w:pict>
               <v:shapetype w14:anchorId="2858CEB4" id="_x0000_t202" coordsize="21600,21600" o:spt="202" path="m,l,21600r21600,l21600,xe">
                 <v:stroke joinstyle="miter"/>
                 <v:path gradientshapeok="t" o:connecttype="rect"/>
               </v:shapetype>
-              <v:shape id="Text Box 1" o:spid="_x0000_s1026" type="#_x0000_t202" style="position:absolute;left:0;text-align:left;margin-left:326.3pt;margin-top:139.35pt;width:36.4pt;height:23.4pt;z-index:251665408;visibility:visible;mso-wrap-style:square;mso-width-percent:0;mso-height-percent:0;mso-wrap-distance-left:9pt;mso-wrap-distance-top:0;mso-wrap-distance-right:9pt;mso-wrap-distance-bottom:0;mso-position-horizontal:absolute;mso-position-horizontal-relative:text;mso-position-vertical:absolute;mso-position-vertical-relative:page;mso-width-percent:0;mso-height-percent:0;mso-width-relative:margin;mso-height-relative:margin;v-text-anchor:top" o:gfxdata="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" fillcolor="white [3201]" stroked="f" strokeweight=".5pt">
+              <v:shape id="Text Box 1" o:spid="_x0000_s1026" type="#_x0000_t202" style="position:absolute;left:0;text-align:left;margin-left:326.3pt;margin-top:138.25pt;width:36.4pt;height:23.4pt;z-index:251665408;visibility:visible;mso-wrap-style:square;mso-width-percent:0;mso-height-percent:0;mso-wrap-distance-left:9pt;mso-wrap-distance-top:0;mso-wrap-distance-right:9pt;mso-wrap-distance-bottom:0;mso-position-horizontal:absolute;mso-position-horizontal-relative:text;mso-position-vertical:absolute;mso-position-vertical-relative:page;mso-width-percent:0;mso-height-percent:0;mso-width-relative:margin;mso-height-relative:margin;v-text-anchor:top" o:gfxdata="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" filled="f" stroked="f" strokeweight=".5pt">
                 <v:textbox>
                   <w:txbxContent>
                     <w:p>
@@ -1441,6 +1373,226 @@
       <w:r>
         <w:rPr>
           <w:rFonts w:ascii="Arial Narrow" w:hAnsi="Arial Narrow"/>
+          <w:noProof/>
+          <w:color w:val="FF0000"/>
+        </w:rPr>
+        <w:drawing>
+          <wp:anchor distT="0" distB="0" distL="114300" distR="114300" simplePos="0" relativeHeight="251658240" behindDoc="0" locked="0" layoutInCell="1" allowOverlap="1" wp14:anchorId="4117B80D" wp14:editId="52D70139">
+            <wp:simplePos x="0" y="0"/>
+            <wp:positionH relativeFrom="column">
+              <wp:posOffset>4100000</wp:posOffset>
+            </wp:positionH>
+            <wp:positionV relativeFrom="page">
+              <wp:posOffset>292051</wp:posOffset>
+            </wp:positionV>
+            <wp:extent cx="2685415" cy="1819910"/>
+            <wp:effectExtent l="0" t="0" r="635" b="8890"/>
+            <wp:wrapSquare wrapText="bothSides"/>
+            <wp:docPr id="923923245" name="Chart 1">
+              <a:extLst xmlns:a="http://schemas.openxmlformats.org/drawingml/2006/main">
+                <a:ext uri="{FF2B5EF4-FFF2-40B4-BE49-F238E27FC236}">
+                  <a16:creationId xmlns:a16="http://schemas.microsoft.com/office/drawing/2014/main" id="{E81883F6-B3EB-2845-A236-78342BABAB3E}"/>
+                </a:ext>
+              </a:extLst>
+            </wp:docPr>
+            <wp:cNvGraphicFramePr/>
+            <a:graphic xmlns:a="http://schemas.openxmlformats.org/drawingml/2006/main">
+              <a:graphicData uri="http://schemas.openxmlformats.org/drawingml/2006/chart">
+                <c:chart xmlns:c="http://schemas.openxmlformats.org/drawingml/2006/chart" xmlns:r="http://schemas.openxmlformats.org/officeDocument/2006/relationships" r:id="rId7"/>
+              </a:graphicData>
+            </a:graphic>
+            <wp14:sizeRelH relativeFrom="page">
+              <wp14:pctWidth>0</wp14:pctWidth>
+            </wp14:sizeRelH>
+            <wp14:sizeRelV relativeFrom="page">
+              <wp14:pctHeight>0</wp14:pctHeight>
+            </wp14:sizeRelV>
+          </wp:anchor>
+        </w:drawing>
+      </w:r>
+      <w:r>
+        <w:rPr>
+          <w:rFonts w:ascii="Arial Narrow" w:hAnsi="Arial Narrow"/>
+          <w:i/>
+          <w:iCs/>
+          <w:sz w:val="22"/>
+          <w:szCs w:val="22"/>
+        </w:rPr>
+        <w:t>Classification Tree results:</w:t>
+      </w:r>
+      <w:r>
+        <w:rPr>
+          <w:rFonts w:ascii="Arial Narrow" w:hAnsi="Arial Narrow"/>
+          <w:sz w:val="22"/>
+          <w:szCs w:val="22"/>
+        </w:rPr>
+        <w:t xml:space="preserve"> Figure 1A&amp;B (right) shows the accuracy (A) and F1(B) scores of the CT.</w:t>
+      </w:r>
+      <w:r>
+        <w:rPr>
+          <w:rFonts w:ascii="Arial Narrow" w:hAnsi="Arial Narrow"/>
+          <w:sz w:val="22"/>
+          <w:szCs w:val="22"/>
+          <w:lang w:val="en-US"/>
+        </w:rPr>
+        <w:t xml:space="preserve"> </w:t>
+      </w:r>
+      <w:r>
+        <w:rPr>
+          <w:rFonts w:ascii="Arial Narrow" w:hAnsi="Arial Narrow"/>
+          <w:sz w:val="22"/>
+          <w:szCs w:val="22"/>
+        </w:rPr>
+        <w:t xml:space="preserve">Generally, the results were quite interesting. Figure 1 </w:t>
+      </w:r>
+      <w:r>
+        <w:rPr>
+          <w:rFonts w:ascii="Arial Narrow" w:hAnsi="Arial Narrow"/>
+          <w:sz w:val="22"/>
+          <w:szCs w:val="22"/>
+        </w:rPr>
+        <w:t>(right)</w:t>
+      </w:r>
+      <w:r>
+        <w:rPr>
+          <w:rFonts w:ascii="Arial Narrow" w:hAnsi="Arial Narrow"/>
+          <w:sz w:val="22"/>
+          <w:szCs w:val="22"/>
+        </w:rPr>
+        <w:t xml:space="preserve"> shows the performance metrics of each of the classification tree for each imputation method per proportion of missing values. </w:t>
+      </w:r>
+      <w:r>
+        <w:rPr>
+          <w:rFonts w:ascii="Arial Narrow" w:hAnsi="Arial Narrow"/>
+          <w:sz w:val="22"/>
+          <w:szCs w:val="22"/>
+          <w:lang w:val="en-US"/>
+        </w:rPr>
+        <w:t xml:space="preserve">As can be seen by the accuracy and F1 Score graphs (Figure 1A &amp;B), both techniques performed very well at 10% missing values, with performance degrading as more missing values were introduced and imputed. </w:t>
+      </w:r>
+      <w:r>
+        <w:rPr>
+          <w:rFonts w:ascii="Arial Narrow" w:hAnsi="Arial Narrow"/>
+          <w:sz w:val="22"/>
+          <w:szCs w:val="22"/>
+          <w:lang w:val="en-US"/>
+        </w:rPr>
+        <w:t xml:space="preserve">The mode imputation and NB imputation performed remarkably similar at all levels of missing values tested (Accuracy and F1 score within 3% difference). </w:t>
+      </w:r>
+      <w:r>
+        <w:rPr>
+          <w:rFonts w:ascii="Arial Narrow" w:hAnsi="Arial Narrow"/>
+          <w:sz w:val="22"/>
+          <w:szCs w:val="22"/>
+          <w:lang w:val="en-US"/>
+        </w:rPr>
+        <w:t xml:space="preserve">Surprisingly, the classifier still predicted with remarkable accuracy at 70% missing values imputed. </w:t>
+      </w:r>
+      <w:r>
+        <w:rPr>
+          <w:rFonts w:ascii="Arial Narrow" w:hAnsi="Arial Narrow"/>
+          <w:sz w:val="22"/>
+          <w:szCs w:val="22"/>
+          <w:lang w:val="en-US"/>
+        </w:rPr>
+        <w:t>The reason could possibly be</w:t>
+      </w:r>
+      <w:r>
+        <w:rPr>
+          <w:rFonts w:ascii="Arial Narrow" w:hAnsi="Arial Narrow"/>
+          <w:sz w:val="22"/>
+          <w:szCs w:val="22"/>
+          <w:lang w:val="en-US"/>
+        </w:rPr>
+        <w:t xml:space="preserve"> because </w:t>
+      </w:r>
+      <w:r>
+        <w:rPr>
+          <w:rFonts w:ascii="Arial Narrow" w:hAnsi="Arial Narrow"/>
+          <w:sz w:val="22"/>
+          <w:szCs w:val="22"/>
+          <w:lang w:val="en-US"/>
+        </w:rPr>
+        <w:t xml:space="preserve">of the skew prediction class </w:t>
+      </w:r>
+      <w:r>
+        <w:rPr>
+          <w:rFonts w:ascii="Arial Narrow" w:hAnsi="Arial Narrow"/>
+          <w:sz w:val="22"/>
+          <w:szCs w:val="22"/>
+          <w:lang w:val="en-US"/>
+        </w:rPr>
+        <w:t xml:space="preserve">and </w:t>
+      </w:r>
+      <w:r>
+        <w:rPr>
+          <w:rFonts w:ascii="Arial Narrow" w:hAnsi="Arial Narrow"/>
+          <w:sz w:val="22"/>
+          <w:szCs w:val="22"/>
+          <w:lang w:val="en-US"/>
+        </w:rPr>
+        <w:t xml:space="preserve">that the </w:t>
+      </w:r>
+      <w:r>
+        <w:rPr>
+          <w:rFonts w:ascii="Arial Narrow" w:hAnsi="Arial Narrow"/>
+          <w:sz w:val="22"/>
+          <w:szCs w:val="22"/>
+          <w:lang w:val="en-US"/>
+        </w:rPr>
+        <w:t>missing values were introduced randomly, which mean</w:t>
+      </w:r>
+      <w:r>
+        <w:rPr>
+          <w:rFonts w:ascii="Arial Narrow" w:hAnsi="Arial Narrow"/>
+          <w:sz w:val="22"/>
+          <w:szCs w:val="22"/>
+          <w:lang w:val="en-US"/>
+        </w:rPr>
+        <w:t>t</w:t>
+      </w:r>
+      <w:r>
+        <w:rPr>
+          <w:rFonts w:ascii="Arial Narrow" w:hAnsi="Arial Narrow"/>
+          <w:sz w:val="22"/>
+          <w:szCs w:val="22"/>
+          <w:lang w:val="en-US"/>
+        </w:rPr>
+        <w:t xml:space="preserve"> that on average the skewed class distributions would be maintained, and mode imputation would still guess the correct prediction class quite often.</w:t>
+      </w:r>
+      <w:r>
+        <w:rPr>
+          <w:rFonts w:ascii="Arial Narrow" w:hAnsi="Arial Narrow"/>
+          <w:sz w:val="22"/>
+          <w:szCs w:val="22"/>
+          <w:lang w:val="en-US"/>
+        </w:rPr>
+        <w:t xml:space="preserve"> </w:t>
+      </w:r>
+    </w:p>
+    <w:p>
+      <w:pPr>
+        <w:jc w:val="both"/>
+        <w:rPr>
+          <w:rFonts w:ascii="Arial Narrow" w:hAnsi="Arial Narrow"/>
+          <w:sz w:val="22"/>
+          <w:szCs w:val="22"/>
+        </w:rPr>
+      </w:pPr>
+    </w:p>
+    <w:p>
+      <w:pPr>
+        <w:jc w:val="both"/>
+        <w:rPr>
+          <w:rFonts w:ascii="Arial Narrow" w:hAnsi="Arial Narrow"/>
+          <w:spacing w:val="-2"/>
+          <w:sz w:val="22"/>
+          <w:szCs w:val="22"/>
+        </w:rPr>
+      </w:pPr>
+      <w:r>
+        <w:rPr>
+          <w:rFonts w:ascii="Arial Narrow" w:hAnsi="Arial Narrow"/>
           <w:i/>
           <w:iCs/>
           <w:noProof/>
@@ -1450,13 +1602,13 @@
         <mc:AlternateContent>
           <mc:Choice Requires="wps">
             <w:drawing>
-              <wp:anchor distT="0" distB="0" distL="114300" distR="114300" simplePos="0" relativeHeight="251660288" behindDoc="0" locked="0" layoutInCell="1" allowOverlap="1" wp14:anchorId="0462F3DC" wp14:editId="0F6C81BB">
+              <wp:anchor distT="0" distB="0" distL="114300" distR="114300" simplePos="0" relativeHeight="251660288" behindDoc="0" locked="0" layoutInCell="1" allowOverlap="1" wp14:anchorId="0462F3DC" wp14:editId="30A68E11">
                 <wp:simplePos x="0" y="0"/>
                 <wp:positionH relativeFrom="column">
-                  <wp:posOffset>4114165</wp:posOffset>
+                  <wp:posOffset>4112895</wp:posOffset>
                 </wp:positionH>
                 <wp:positionV relativeFrom="page">
-                  <wp:posOffset>3830320</wp:posOffset>
+                  <wp:posOffset>3788410</wp:posOffset>
                 </wp:positionV>
                 <wp:extent cx="2693035" cy="325755"/>
                 <wp:effectExtent l="0" t="0" r="12065" b="17145"/>
@@ -1530,9 +1682,9 @@
               </wp:anchor>
             </w:drawing>
           </mc:Choice>
-          <mc:Fallback xmlns:w16du="http://schemas.microsoft.com/office/word/2023/wordml/word16du">
+          <mc:Fallback>
             <w:pict>
-              <v:shape w14:anchorId="0462F3DC" id="_x0000_s1027" type="#_x0000_t202" style="position:absolute;left:0;text-align:left;margin-left:323.95pt;margin-top:301.6pt;width:212.05pt;height:25.65pt;z-index:251660288;visibility:visible;mso-wrap-style:square;mso-width-percent:0;mso-height-percent:0;mso-wrap-distance-left:9pt;mso-wrap-distance-top:0;mso-wrap-distance-right:9pt;mso-wrap-distance-bottom:0;mso-position-horizontal:absolute;mso-position-horizontal-relative:text;mso-position-vertical:absolute;mso-position-vertical-relative:page;mso-width-percent:0;mso-height-percent:0;mso-width-relative:margin;mso-height-relative:margin;v-text-anchor:top" o:gfxdata="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" fillcolor="white [3201]" strokecolor="black [3213]" strokeweight=".5pt">
+              <v:shape w14:anchorId="0462F3DC" id="_x0000_s1027" type="#_x0000_t202" style="position:absolute;left:0;text-align:left;margin-left:323.85pt;margin-top:298.3pt;width:212.05pt;height:25.65pt;z-index:251660288;visibility:visible;mso-wrap-style:square;mso-width-percent:0;mso-height-percent:0;mso-wrap-distance-left:9pt;mso-wrap-distance-top:0;mso-wrap-distance-right:9pt;mso-wrap-distance-bottom:0;mso-position-horizontal:absolute;mso-position-horizontal-relative:text;mso-position-vertical:absolute;mso-position-vertical-relative:page;mso-width-percent:0;mso-height-percent:0;mso-width-relative:margin;mso-height-relative:margin;v-text-anchor:top" o:gfxdata="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" fillcolor="white [3201]" strokecolor="black [3213]" strokeweight=".5pt">
                 <v:textbox>
                   <w:txbxContent>
                     <w:p>
@@ -1569,224 +1721,6 @@
       </w:r>
       <w:r>
         <w:rPr>
-          <w:noProof/>
-        </w:rPr>
-        <w:drawing>
-          <wp:anchor distT="0" distB="0" distL="114300" distR="114300" simplePos="0" relativeHeight="251673600" behindDoc="0" locked="0" layoutInCell="1" allowOverlap="1" wp14:anchorId="057BF1DA" wp14:editId="7F7E9B08">
-            <wp:simplePos x="0" y="0"/>
-            <wp:positionH relativeFrom="column">
-              <wp:posOffset>4100195</wp:posOffset>
-            </wp:positionH>
-            <wp:positionV relativeFrom="page">
-              <wp:posOffset>6134100</wp:posOffset>
-            </wp:positionV>
-            <wp:extent cx="2673350" cy="1663700"/>
-            <wp:effectExtent l="0" t="0" r="6350" b="12700"/>
-            <wp:wrapSquare wrapText="bothSides"/>
-            <wp:docPr id="1194216116" name="Chart 1">
-              <a:extLst xmlns:a="http://schemas.openxmlformats.org/drawingml/2006/main">
-                <a:ext uri="{FF2B5EF4-FFF2-40B4-BE49-F238E27FC236}">
-                  <a16:creationId xmlns:a16="http://schemas.microsoft.com/office/drawing/2014/main" id="{9A721C31-4FA1-CB44-AA21-81B2CDDA8B33}"/>
-                </a:ext>
-              </a:extLst>
-            </wp:docPr>
-            <wp:cNvGraphicFramePr/>
-            <a:graphic xmlns:a="http://schemas.openxmlformats.org/drawingml/2006/main">
-              <a:graphicData uri="http://schemas.openxmlformats.org/drawingml/2006/chart">
-                <c:chart xmlns:c="http://schemas.openxmlformats.org/drawingml/2006/chart" xmlns:r="http://schemas.openxmlformats.org/officeDocument/2006/relationships" r:id="rId8"/>
-              </a:graphicData>
-            </a:graphic>
-            <wp14:sizeRelH relativeFrom="page">
-              <wp14:pctWidth>0</wp14:pctWidth>
-            </wp14:sizeRelH>
-            <wp14:sizeRelV relativeFrom="page">
-              <wp14:pctHeight>0</wp14:pctHeight>
-            </wp14:sizeRelV>
-          </wp:anchor>
-        </w:drawing>
-      </w:r>
-      <w:r>
-        <w:rPr>
-          <w:rFonts w:ascii="Arial Narrow" w:hAnsi="Arial Narrow"/>
-          <w:i/>
-          <w:iCs/>
-          <w:sz w:val="22"/>
-          <w:szCs w:val="22"/>
-        </w:rPr>
-        <w:t>Classification Tree results:</w:t>
-      </w:r>
-      <w:r>
-        <w:rPr>
-          <w:rFonts w:ascii="Arial Narrow" w:hAnsi="Arial Narrow"/>
-          <w:sz w:val="22"/>
-          <w:szCs w:val="22"/>
-        </w:rPr>
-        <w:t xml:space="preserve"> Figure 1A&amp;B (right) shows the accuracy (A) and F1(B) scores of the CT.</w:t>
-      </w:r>
-      <w:r>
-        <w:rPr>
-          <w:rFonts w:ascii="Arial Narrow" w:hAnsi="Arial Narrow"/>
-          <w:sz w:val="22"/>
-          <w:szCs w:val="22"/>
-          <w:lang w:val="en-US"/>
-        </w:rPr>
-        <w:t xml:space="preserve"> </w:t>
-      </w:r>
-      <w:r>
-        <w:rPr>
-          <w:rFonts w:ascii="Arial Narrow" w:hAnsi="Arial Narrow"/>
-          <w:sz w:val="22"/>
-          <w:szCs w:val="22"/>
-        </w:rPr>
-        <w:t xml:space="preserve">Generally, the results were quite interesting. Figure 1 </w:t>
-      </w:r>
-      <w:r>
-        <w:rPr>
-          <w:rFonts w:ascii="Arial Narrow" w:hAnsi="Arial Narrow"/>
-          <w:sz w:val="22"/>
-          <w:szCs w:val="22"/>
-        </w:rPr>
-        <w:t>(right)</w:t>
-      </w:r>
-      <w:r>
-        <w:rPr>
-          <w:rFonts w:ascii="Arial Narrow" w:hAnsi="Arial Narrow"/>
-          <w:sz w:val="22"/>
-          <w:szCs w:val="22"/>
-        </w:rPr>
-        <w:t xml:space="preserve"> shows the performance metrics of each of the classification tree for each imputation method per proportion of missing values. </w:t>
-      </w:r>
-      <w:r>
-        <w:rPr>
-          <w:rFonts w:ascii="Arial Narrow" w:hAnsi="Arial Narrow"/>
-          <w:sz w:val="22"/>
-          <w:szCs w:val="22"/>
-          <w:lang w:val="en-US"/>
-        </w:rPr>
-        <w:t xml:space="preserve">As can be seen by the accuracy and F1 Score graphs (Figure 1A &amp;B), both techniques performed very well at 10% missing values, with performance degrading as more missing values were introduced and imputed. </w:t>
-      </w:r>
-      <w:r>
-        <w:rPr>
-          <w:rFonts w:ascii="Arial Narrow" w:hAnsi="Arial Narrow"/>
-          <w:sz w:val="22"/>
-          <w:szCs w:val="22"/>
-          <w:lang w:val="en-US"/>
-        </w:rPr>
-        <w:t xml:space="preserve">The mode imputation and NB imputation performed remarkably similar at all levels of missing values tested (Accuracy and F1 score within 3% difference). </w:t>
-      </w:r>
-      <w:r>
-        <w:rPr>
-          <w:rFonts w:ascii="Arial Narrow" w:hAnsi="Arial Narrow"/>
-          <w:sz w:val="22"/>
-          <w:szCs w:val="22"/>
-          <w:lang w:val="en-US"/>
-        </w:rPr>
-        <w:t xml:space="preserve">Surprisingly, the classifier still predicted with remarkable accuracy at 70% missing values imputed. </w:t>
-      </w:r>
-      <w:r>
-        <w:rPr>
-          <w:rFonts w:ascii="Arial Narrow" w:hAnsi="Arial Narrow"/>
-          <w:sz w:val="22"/>
-          <w:szCs w:val="22"/>
-          <w:lang w:val="en-US"/>
-        </w:rPr>
-        <w:t>The reason could possibly be</w:t>
-      </w:r>
-      <w:r>
-        <w:rPr>
-          <w:rFonts w:ascii="Arial Narrow" w:hAnsi="Arial Narrow"/>
-          <w:sz w:val="22"/>
-          <w:szCs w:val="22"/>
-          <w:lang w:val="en-US"/>
-        </w:rPr>
-        <w:t xml:space="preserve"> because </w:t>
-      </w:r>
-      <w:r>
-        <w:rPr>
-          <w:rFonts w:ascii="Arial Narrow" w:hAnsi="Arial Narrow"/>
-          <w:sz w:val="22"/>
-          <w:szCs w:val="22"/>
-          <w:lang w:val="en-US"/>
-        </w:rPr>
-        <w:t xml:space="preserve">of the skew prediction class </w:t>
-      </w:r>
-      <w:r>
-        <w:rPr>
-          <w:rFonts w:ascii="Arial Narrow" w:hAnsi="Arial Narrow"/>
-          <w:sz w:val="22"/>
-          <w:szCs w:val="22"/>
-          <w:lang w:val="en-US"/>
-        </w:rPr>
-        <w:t xml:space="preserve">and </w:t>
-      </w:r>
-      <w:r>
-        <w:rPr>
-          <w:rFonts w:ascii="Arial Narrow" w:hAnsi="Arial Narrow"/>
-          <w:sz w:val="22"/>
-          <w:szCs w:val="22"/>
-          <w:lang w:val="en-US"/>
-        </w:rPr>
-        <w:t xml:space="preserve">that the </w:t>
-      </w:r>
-      <w:r>
-        <w:rPr>
-          <w:rFonts w:ascii="Arial Narrow" w:hAnsi="Arial Narrow"/>
-          <w:sz w:val="22"/>
-          <w:szCs w:val="22"/>
-          <w:lang w:val="en-US"/>
-        </w:rPr>
-        <w:t>missing values were introduced randomly, which mean</w:t>
-      </w:r>
-      <w:r>
-        <w:rPr>
-          <w:rFonts w:ascii="Arial Narrow" w:hAnsi="Arial Narrow"/>
-          <w:sz w:val="22"/>
-          <w:szCs w:val="22"/>
-          <w:lang w:val="en-US"/>
-        </w:rPr>
-        <w:t>t</w:t>
-      </w:r>
-      <w:r>
-        <w:rPr>
-          <w:rFonts w:ascii="Arial Narrow" w:hAnsi="Arial Narrow"/>
-          <w:sz w:val="22"/>
-          <w:szCs w:val="22"/>
-          <w:lang w:val="en-US"/>
-        </w:rPr>
-        <w:t xml:space="preserve"> that on average the skewed class distributions would be maintained, and mode imputation would still guess the correct prediction class quite often.</w:t>
-      </w:r>
-      <w:r>
-        <w:rPr>
-          <w:rFonts w:ascii="Arial Narrow" w:hAnsi="Arial Narrow"/>
-          <w:sz w:val="22"/>
-          <w:szCs w:val="22"/>
-          <w:lang w:val="en-US"/>
-        </w:rPr>
-        <w:t xml:space="preserve"> </w:t>
-      </w:r>
-    </w:p>
-    <w:p>
-      <w:pPr>
-        <w:jc w:val="both"/>
-        <w:rPr>
-          <w:rFonts w:ascii="Arial Narrow" w:hAnsi="Arial Narrow"/>
-          <w:sz w:val="22"/>
-          <w:szCs w:val="22"/>
-        </w:rPr>
-      </w:pPr>
-    </w:p>
-    <w:p>
-      <w:pPr>
-        <w:jc w:val="both"/>
-        <w:rPr>
-          <w:rFonts w:ascii="Arial Narrow" w:hAnsi="Arial Narrow"/>
-          <w:spacing w:val="-2"/>
-          <w:sz w:val="22"/>
-          <w:szCs w:val="22"/>
-        </w:rPr>
-      </w:pPr>
-      <w:r>
-        <w:rPr>
           <w:rFonts w:ascii="Arial Narrow" w:hAnsi="Arial Narrow"/>
           <w:i/>
           <w:iCs/>
@@ -1798,16 +1732,16 @@
         <mc:AlternateContent>
           <mc:Choice Requires="wps">
             <w:drawing>
-              <wp:anchor distT="0" distB="0" distL="114300" distR="114300" simplePos="0" relativeHeight="251667456" behindDoc="0" locked="0" layoutInCell="1" allowOverlap="1" wp14:anchorId="4DD43BE1" wp14:editId="6140E09A">
+              <wp:anchor distT="0" distB="0" distL="114300" distR="114300" simplePos="0" relativeHeight="251667456" behindDoc="0" locked="0" layoutInCell="1" allowOverlap="1" wp14:anchorId="4DD43BE1" wp14:editId="34428DF2">
                 <wp:simplePos x="0" y="0"/>
                 <wp:positionH relativeFrom="column">
-                  <wp:posOffset>4180205</wp:posOffset>
+                  <wp:posOffset>4176988</wp:posOffset>
                 </wp:positionH>
                 <wp:positionV relativeFrom="page">
-                  <wp:posOffset>3495138</wp:posOffset>
+                  <wp:posOffset>3441645</wp:posOffset>
                 </wp:positionV>
                 <wp:extent cx="462280" cy="289560"/>
-                <wp:effectExtent l="0" t="0" r="0" b="2540"/>
+                <wp:effectExtent l="0" t="0" r="0" b="0"/>
                 <wp:wrapNone/>
                 <wp:docPr id="1058391461" name="Text Box 1"/>
                 <wp:cNvGraphicFramePr/>
@@ -1823,9 +1757,7 @@
                         <a:prstGeom prst="rect">
                           <a:avLst/>
                         </a:prstGeom>
-                        <a:solidFill>
-                          <a:schemeClr val="lt1"/>
-                        </a:solidFill>
+                        <a:noFill/>
                         <a:ln w="6350">
                           <a:noFill/>
                         </a:ln>
@@ -1880,9 +1812,9 @@
               </wp:anchor>
             </w:drawing>
           </mc:Choice>
-          <mc:Fallback xmlns:w16du="http://schemas.microsoft.com/office/word/2023/wordml/word16du">
+          <mc:Fallback>
             <w:pict>
-              <v:shape w14:anchorId="4DD43BE1" id="_x0000_s1028" type="#_x0000_t202" style="position:absolute;left:0;text-align:left;margin-left:329.15pt;margin-top:275.2pt;width:36.4pt;height:22.8pt;z-index:251667456;visibility:visible;mso-wrap-style:square;mso-width-percent:0;mso-height-percent:0;mso-wrap-distance-left:9pt;mso-wrap-distance-top:0;mso-wrap-distance-right:9pt;mso-wrap-distance-bottom:0;mso-position-horizontal:absolute;mso-position-horizontal-relative:text;mso-position-vertical:absolute;mso-position-vertical-relative:page;mso-width-percent:0;mso-height-percent:0;mso-width-relative:margin;mso-height-relative:margin;v-text-anchor:top" o:gfxdata="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" fillcolor="white [3201]" stroked="f" strokeweight=".5pt">
+              <v:shape w14:anchorId="4DD43BE1" id="_x0000_s1028" type="#_x0000_t202" style="position:absolute;left:0;text-align:left;margin-left:328.9pt;margin-top:271pt;width:36.4pt;height:22.8pt;z-index:251667456;visibility:visible;mso-wrap-style:square;mso-width-percent:0;mso-height-percent:0;mso-wrap-distance-left:9pt;mso-wrap-distance-top:0;mso-wrap-distance-right:9pt;mso-wrap-distance-bottom:0;mso-position-horizontal:absolute;mso-position-horizontal-relative:text;mso-position-vertical:absolute;mso-position-vertical-relative:page;mso-width-percent:0;mso-height-percent:0;mso-width-relative:margin;mso-height-relative:margin;v-text-anchor:top" o:gfxdata="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" filled="f" stroked="f" strokeweight=".5pt">
                 <v:textbox>
                   <w:txbxContent>
                     <w:p>
@@ -1947,7 +1879,7 @@
             <wp:cNvGraphicFramePr/>
             <a:graphic xmlns:a="http://schemas.openxmlformats.org/drawingml/2006/main">
               <a:graphicData uri="http://schemas.openxmlformats.org/drawingml/2006/chart">
-                <c:chart xmlns:c="http://schemas.openxmlformats.org/drawingml/2006/chart" xmlns:r="http://schemas.openxmlformats.org/officeDocument/2006/relationships" r:id="rId9"/>
+                <c:chart xmlns:c="http://schemas.openxmlformats.org/drawingml/2006/chart" xmlns:r="http://schemas.openxmlformats.org/officeDocument/2006/relationships" r:id="rId8"/>
               </a:graphicData>
             </a:graphic>
             <wp14:sizeRelH relativeFrom="page">
@@ -1962,6 +1894,181 @@
       <w:r>
         <w:rPr>
           <w:rFonts w:ascii="Arial Narrow" w:hAnsi="Arial Narrow"/>
+          <w:i/>
+          <w:iCs/>
+          <w:sz w:val="22"/>
+          <w:szCs w:val="22"/>
+        </w:rPr>
+        <w:t>k-Nearest Neighbour</w:t>
+      </w:r>
+      <w:r>
+        <w:rPr>
+          <w:rFonts w:ascii="Arial Narrow" w:hAnsi="Arial Narrow"/>
+          <w:i/>
+          <w:iCs/>
+          <w:sz w:val="22"/>
+          <w:szCs w:val="22"/>
+        </w:rPr>
+        <w:t xml:space="preserve"> results:</w:t>
+      </w:r>
+      <w:r>
+        <w:rPr>
+          <w:rFonts w:ascii="Arial Narrow" w:hAnsi="Arial Narrow"/>
+          <w:sz w:val="22"/>
+          <w:szCs w:val="22"/>
+        </w:rPr>
+        <w:t xml:space="preserve"> </w:t>
+      </w:r>
+      <w:r>
+        <w:rPr>
+          <w:rFonts w:ascii="Arial Narrow" w:hAnsi="Arial Narrow"/>
+          <w:spacing w:val="-2"/>
+          <w:sz w:val="22"/>
+          <w:szCs w:val="22"/>
+        </w:rPr>
+        <w:t>During the analysis of accuracy</w:t>
+      </w:r>
+      <w:r>
+        <w:rPr>
+          <w:rFonts w:ascii="Arial Narrow" w:hAnsi="Arial Narrow"/>
+          <w:spacing w:val="-2"/>
+          <w:sz w:val="22"/>
+          <w:szCs w:val="22"/>
+        </w:rPr>
+        <w:t xml:space="preserve"> (Figure 2A)</w:t>
+      </w:r>
+      <w:r>
+        <w:rPr>
+          <w:rFonts w:ascii="Arial Narrow" w:hAnsi="Arial Narrow"/>
+          <w:spacing w:val="-2"/>
+          <w:sz w:val="22"/>
+          <w:szCs w:val="22"/>
+        </w:rPr>
+        <w:t xml:space="preserve"> levels across various datasets with differing proportions of missing values, noticeable instabilities were observed. Specifically, the accuracy trends varied across different datasets, with K-NN initially exhibiting high accuracy for the mode data at 10%, but significantly underperforming for mode 40% and mode 70%. A similar trend was noted for Naïve Bayes. The model's performance decreased notably for Naïve Bayes at 40% and 70% missing values.</w:t>
+      </w:r>
+      <w:r>
+        <w:rPr>
+          <w:rFonts w:ascii="Arial Narrow" w:hAnsi="Arial Narrow"/>
+          <w:spacing w:val="-2"/>
+          <w:sz w:val="22"/>
+          <w:szCs w:val="22"/>
+        </w:rPr>
+        <w:t xml:space="preserve"> T</w:t>
+      </w:r>
+      <w:r>
+        <w:rPr>
+          <w:rFonts w:ascii="Arial Narrow" w:hAnsi="Arial Narrow"/>
+          <w:spacing w:val="-2"/>
+          <w:sz w:val="22"/>
+          <w:szCs w:val="22"/>
+        </w:rPr>
+        <w:t>he F1 score</w:t>
+      </w:r>
+      <w:r>
+        <w:rPr>
+          <w:rFonts w:ascii="Arial Narrow" w:hAnsi="Arial Narrow"/>
+          <w:spacing w:val="-2"/>
+          <w:sz w:val="22"/>
+          <w:szCs w:val="22"/>
+        </w:rPr>
+        <w:t xml:space="preserve"> (Figure 2B)</w:t>
+      </w:r>
+      <w:r>
+        <w:rPr>
+          <w:rFonts w:ascii="Arial Narrow" w:hAnsi="Arial Narrow"/>
+          <w:spacing w:val="-2"/>
+          <w:sz w:val="22"/>
+          <w:szCs w:val="22"/>
+        </w:rPr>
+        <w:t xml:space="preserve"> mirrored the accuracy trends, with the K-NN model performing well initially at 10% missing values but experiencing a decline for mode and Naïve Bayes at 40% and 70%. It's important to note that a higher F1 score indicates better model performance, yet in this scenario, there was a significant decrease in K-NN performance. This decline could be attributed to the skewed distribution of data and the sensitivity of K-NN to missing values. </w:t>
+      </w:r>
+      <w:r>
+        <w:rPr>
+          <w:rFonts w:ascii="Arial Narrow" w:hAnsi="Arial Narrow"/>
+          <w:spacing w:val="-2"/>
+          <w:sz w:val="22"/>
+          <w:szCs w:val="22"/>
+        </w:rPr>
+        <w:t>Overall,</w:t>
+      </w:r>
+      <w:r>
+        <w:rPr>
+          <w:rFonts w:ascii="Arial Narrow" w:hAnsi="Arial Narrow"/>
+          <w:spacing w:val="-2"/>
+          <w:sz w:val="22"/>
+          <w:szCs w:val="22"/>
+        </w:rPr>
+        <w:t xml:space="preserve"> </w:t>
+      </w:r>
+      <w:proofErr w:type="gramStart"/>
+      <w:r>
+        <w:rPr>
+          <w:rFonts w:ascii="Arial Narrow" w:hAnsi="Arial Narrow"/>
+          <w:spacing w:val="-2"/>
+          <w:sz w:val="22"/>
+          <w:szCs w:val="22"/>
+        </w:rPr>
+        <w:t>it would seem that the</w:t>
+      </w:r>
+      <w:proofErr w:type="gramEnd"/>
+      <w:r>
+        <w:rPr>
+          <w:rFonts w:ascii="Arial Narrow" w:hAnsi="Arial Narrow"/>
+          <w:spacing w:val="-2"/>
+          <w:sz w:val="22"/>
+          <w:szCs w:val="22"/>
+        </w:rPr>
+        <w:t xml:space="preserve"> Naïve Bayes imputation performed much better that the </w:t>
+      </w:r>
+      <w:r>
+        <w:rPr>
+          <w:rFonts w:ascii="Arial Narrow" w:hAnsi="Arial Narrow"/>
+          <w:spacing w:val="-2"/>
+          <w:sz w:val="22"/>
+          <w:szCs w:val="22"/>
+        </w:rPr>
+        <w:t>mode</w:t>
+      </w:r>
+      <w:r>
+        <w:rPr>
+          <w:rFonts w:ascii="Arial Narrow" w:hAnsi="Arial Narrow"/>
+          <w:spacing w:val="-2"/>
+          <w:sz w:val="22"/>
+          <w:szCs w:val="22"/>
+        </w:rPr>
+        <w:t xml:space="preserve"> imputation for the k-NN model.</w:t>
+      </w:r>
+    </w:p>
+    <w:p>
+      <w:pPr>
+        <w:jc w:val="both"/>
+        <w:rPr>
+          <w:rFonts w:ascii="Arial Narrow" w:hAnsi="Arial Narrow"/>
+          <w:spacing w:val="-2"/>
+          <w:sz w:val="22"/>
+          <w:szCs w:val="22"/>
+        </w:rPr>
+      </w:pPr>
+      <w:r>
+        <w:rPr>
+          <w:noProof/>
+        </w:rPr>
+        <w:t xml:space="preserve"> </w:t>
+      </w:r>
+    </w:p>
+    <w:p>
+      <w:pPr>
+        <w:jc w:val="both"/>
+        <w:rPr>
+          <w:rFonts w:ascii="Arial Narrow" w:hAnsi="Arial Narrow"/>
+          <w:spacing w:val="-2"/>
+          <w:sz w:val="22"/>
+          <w:szCs w:val="22"/>
+        </w:rPr>
+      </w:pPr>
+      <w:r>
+        <w:rPr>
+          <w:rFonts w:ascii="Arial Narrow" w:hAnsi="Arial Narrow"/>
           <w:noProof/>
           <w:sz w:val="22"/>
           <w:szCs w:val="22"/>
@@ -1969,16 +2076,16 @@
         <mc:AlternateContent>
           <mc:Choice Requires="wps">
             <w:drawing>
-              <wp:anchor distT="0" distB="0" distL="114300" distR="114300" simplePos="0" relativeHeight="251674624" behindDoc="0" locked="0" layoutInCell="1" allowOverlap="1" wp14:anchorId="4C8D2A8A" wp14:editId="04BD8EB9">
+              <wp:anchor distT="0" distB="0" distL="114300" distR="114300" simplePos="0" relativeHeight="251674624" behindDoc="0" locked="0" layoutInCell="1" allowOverlap="1" wp14:anchorId="4C8D2A8A" wp14:editId="375BB481">
                 <wp:simplePos x="0" y="0"/>
                 <wp:positionH relativeFrom="column">
                   <wp:posOffset>4147185</wp:posOffset>
                 </wp:positionH>
                 <wp:positionV relativeFrom="page">
-                  <wp:posOffset>7386955</wp:posOffset>
+                  <wp:posOffset>7305675</wp:posOffset>
                 </wp:positionV>
                 <wp:extent cx="424815" cy="349885"/>
-                <wp:effectExtent l="0" t="0" r="0" b="5715"/>
+                <wp:effectExtent l="0" t="0" r="0" b="0"/>
                 <wp:wrapNone/>
                 <wp:docPr id="922686162" name="Text Box 1"/>
                 <wp:cNvGraphicFramePr/>
@@ -1994,9 +2101,7 @@
                         <a:prstGeom prst="rect">
                           <a:avLst/>
                         </a:prstGeom>
-                        <a:solidFill>
-                          <a:schemeClr val="lt1"/>
-                        </a:solidFill>
+                        <a:noFill/>
                         <a:ln w="6350">
                           <a:noFill/>
                         </a:ln>
@@ -2042,9 +2147,9 @@
               </wp:anchor>
             </w:drawing>
           </mc:Choice>
-          <mc:Fallback xmlns:w16du="http://schemas.microsoft.com/office/word/2023/wordml/word16du">
+          <mc:Fallback>
             <w:pict>
-              <v:shape w14:anchorId="4C8D2A8A" id="_x0000_s1029" type="#_x0000_t202" style="position:absolute;left:0;text-align:left;margin-left:326.55pt;margin-top:581.65pt;width:33.45pt;height:27.55pt;z-index:251674624;visibility:visible;mso-wrap-style:square;mso-width-percent:0;mso-height-percent:0;mso-wrap-distance-left:9pt;mso-wrap-distance-top:0;mso-wrap-distance-right:9pt;mso-wrap-distance-bottom:0;mso-position-horizontal:absolute;mso-position-horizontal-relative:text;mso-position-vertical:absolute;mso-position-vertical-relative:page;mso-width-percent:0;mso-height-percent:0;mso-width-relative:margin;mso-height-relative:margin;v-text-anchor:top" o:gfxdata="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" fillcolor="white [3201]" stroked="f" strokeweight=".5pt">
+              <v:shape w14:anchorId="4C8D2A8A" id="_x0000_s1029" type="#_x0000_t202" style="position:absolute;left:0;text-align:left;margin-left:326.55pt;margin-top:575.25pt;width:33.45pt;height:27.55pt;z-index:251674624;visibility:visible;mso-wrap-style:square;mso-width-percent:0;mso-height-percent:0;mso-wrap-distance-left:9pt;mso-wrap-distance-top:0;mso-wrap-distance-right:9pt;mso-wrap-distance-bottom:0;mso-position-horizontal:absolute;mso-position-horizontal-relative:text;mso-position-vertical:absolute;mso-position-vertical-relative:page;mso-width-percent:0;mso-height-percent:0;mso-width-relative:margin;mso-height-relative:margin;v-text-anchor:top" o:gfxdata="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" filled="f" stroked="f" strokeweight=".5pt">
                 <v:textbox>
                   <w:txbxContent>
                     <w:p>
@@ -2076,6 +2181,44 @@
       </w:r>
       <w:r>
         <w:rPr>
+          <w:noProof/>
+        </w:rPr>
+        <w:drawing>
+          <wp:anchor distT="0" distB="0" distL="114300" distR="114300" simplePos="0" relativeHeight="251673600" behindDoc="0" locked="0" layoutInCell="1" allowOverlap="1" wp14:anchorId="057BF1DA" wp14:editId="7A36192E">
+            <wp:simplePos x="0" y="0"/>
+            <wp:positionH relativeFrom="column">
+              <wp:posOffset>4100195</wp:posOffset>
+            </wp:positionH>
+            <wp:positionV relativeFrom="page">
+              <wp:posOffset>5994075</wp:posOffset>
+            </wp:positionV>
+            <wp:extent cx="2673350" cy="1663700"/>
+            <wp:effectExtent l="0" t="0" r="6350" b="12700"/>
+            <wp:wrapSquare wrapText="bothSides"/>
+            <wp:docPr id="1194216116" name="Chart 1">
+              <a:extLst xmlns:a="http://schemas.openxmlformats.org/drawingml/2006/main">
+                <a:ext uri="{FF2B5EF4-FFF2-40B4-BE49-F238E27FC236}">
+                  <a16:creationId xmlns:a16="http://schemas.microsoft.com/office/drawing/2014/main" id="{9A721C31-4FA1-CB44-AA21-81B2CDDA8B33}"/>
+                </a:ext>
+              </a:extLst>
+            </wp:docPr>
+            <wp:cNvGraphicFramePr/>
+            <a:graphic xmlns:a="http://schemas.openxmlformats.org/drawingml/2006/main">
+              <a:graphicData uri="http://schemas.openxmlformats.org/drawingml/2006/chart">
+                <c:chart xmlns:c="http://schemas.openxmlformats.org/drawingml/2006/chart" xmlns:r="http://schemas.openxmlformats.org/officeDocument/2006/relationships" r:id="rId9"/>
+              </a:graphicData>
+            </a:graphic>
+            <wp14:sizeRelH relativeFrom="page">
+              <wp14:pctWidth>0</wp14:pctWidth>
+            </wp14:sizeRelH>
+            <wp14:sizeRelV relativeFrom="page">
+              <wp14:pctHeight>0</wp14:pctHeight>
+            </wp14:sizeRelV>
+          </wp:anchor>
+        </w:drawing>
+      </w:r>
+      <w:r>
+        <w:rPr>
           <w:rFonts w:ascii="Arial Narrow" w:hAnsi="Arial Narrow"/>
           <w:noProof/>
           <w:sz w:val="22"/>
@@ -2084,15 +2227,15 @@
         <mc:AlternateContent>
           <mc:Choice Requires="wps">
             <w:drawing>
-              <wp:anchor distT="0" distB="0" distL="114300" distR="114300" simplePos="0" relativeHeight="251672576" behindDoc="0" locked="0" layoutInCell="1" allowOverlap="1" wp14:anchorId="126CA5E7" wp14:editId="05CC2BEB">
+              <wp:anchor distT="0" distB="0" distL="114300" distR="114300" simplePos="0" relativeHeight="251672576" behindDoc="0" locked="0" layoutInCell="1" allowOverlap="1" wp14:anchorId="126CA5E7" wp14:editId="395F7092">
                 <wp:simplePos x="0" y="0"/>
                 <wp:positionH relativeFrom="column">
-                  <wp:posOffset>4139565</wp:posOffset>
+                  <wp:posOffset>4134555</wp:posOffset>
                 </wp:positionH>
                 <wp:positionV relativeFrom="page">
-                  <wp:posOffset>5753735</wp:posOffset>
+                  <wp:posOffset>5606540</wp:posOffset>
                 </wp:positionV>
-                <wp:extent cx="499110" cy="297180"/>
+                <wp:extent cx="400467" cy="297180"/>
                 <wp:effectExtent l="0" t="0" r="0" b="0"/>
                 <wp:wrapNone/>
                 <wp:docPr id="1236455565" name="Text Box 1"/>
@@ -2104,14 +2247,12 @@
                       <wps:spPr>
                         <a:xfrm>
                           <a:off x="0" y="0"/>
-                          <a:ext cx="499110" cy="297180"/>
+                          <a:ext cx="400467" cy="297180"/>
                         </a:xfrm>
                         <a:prstGeom prst="rect">
                           <a:avLst/>
                         </a:prstGeom>
-                        <a:solidFill>
-                          <a:schemeClr val="lt1"/>
-                        </a:solidFill>
+                        <a:noFill/>
                         <a:ln w="6350">
                           <a:noFill/>
                         </a:ln>
@@ -2157,9 +2298,9 @@
               </wp:anchor>
             </w:drawing>
           </mc:Choice>
-          <mc:Fallback xmlns:w16du="http://schemas.microsoft.com/office/word/2023/wordml/word16du">
+          <mc:Fallback>
             <w:pict>
-              <v:shape w14:anchorId="126CA5E7" id="_x0000_s1030" type="#_x0000_t202" style="position:absolute;left:0;text-align:left;margin-left:325.95pt;margin-top:453.05pt;width:39.3pt;height:23.4pt;z-index:251672576;visibility:visible;mso-wrap-style:square;mso-width-percent:0;mso-height-percent:0;mso-wrap-distance-left:9pt;mso-wrap-distance-top:0;mso-wrap-distance-right:9pt;mso-wrap-distance-bottom:0;mso-position-horizontal:absolute;mso-position-horizontal-relative:text;mso-position-vertical:absolute;mso-position-vertical-relative:page;mso-width-percent:0;mso-height-percent:0;mso-width-relative:margin;mso-height-relative:margin;v-text-anchor:top" o:gfxdata="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" fillcolor="white [3201]" stroked="f" strokeweight=".5pt">
+              <v:shape w14:anchorId="126CA5E7" id="_x0000_s1030" type="#_x0000_t202" style="position:absolute;left:0;text-align:left;margin-left:325.55pt;margin-top:441.45pt;width:31.55pt;height:23.4pt;z-index:251672576;visibility:visible;mso-wrap-style:square;mso-width-percent:0;mso-height-percent:0;mso-wrap-distance-left:9pt;mso-wrap-distance-top:0;mso-wrap-distance-right:9pt;mso-wrap-distance-bottom:0;mso-position-horizontal:absolute;mso-position-horizontal-relative:text;mso-position-vertical:absolute;mso-position-vertical-relative:page;mso-width-percent:0;mso-height-percent:0;mso-width-relative:margin;mso-height-relative:margin;v-text-anchor:top" o:gfxdata="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" filled="f" stroked="f" strokeweight=".5pt">
                 <v:textbox>
                   <w:txbxContent>
                     <w:p>
@@ -2189,31 +2330,259 @@
           </mc:Fallback>
         </mc:AlternateContent>
       </w:r>
+      <w:proofErr w:type="spellStart"/>
+      <w:r>
+        <w:rPr>
+          <w:rFonts w:ascii="Arial Narrow" w:hAnsi="Arial Narrow"/>
+          <w:spacing w:val="-2"/>
+          <w:sz w:val="22"/>
+          <w:szCs w:val="22"/>
+          <w:lang w:val="en-US"/>
+        </w:rPr>
+        <w:t>Farhangfar</w:t>
+      </w:r>
+      <w:proofErr w:type="spellEnd"/>
+      <w:r>
+        <w:rPr>
+          <w:rFonts w:ascii="Arial Narrow" w:hAnsi="Arial Narrow"/>
+          <w:spacing w:val="-2"/>
+          <w:sz w:val="22"/>
+          <w:szCs w:val="22"/>
+          <w:lang w:val="en-US"/>
+        </w:rPr>
+        <w:t xml:space="preserve"> </w:t>
+      </w:r>
       <w:r>
         <w:rPr>
           <w:rFonts w:ascii="Arial Narrow" w:hAnsi="Arial Narrow"/>
           <w:i/>
           <w:iCs/>
-          <w:sz w:val="22"/>
-          <w:szCs w:val="22"/>
-        </w:rPr>
-        <w:t>k-Nearest Neighbour</w:t>
+          <w:spacing w:val="-2"/>
+          <w:sz w:val="22"/>
+          <w:szCs w:val="22"/>
+          <w:lang w:val="en-US"/>
+        </w:rPr>
+        <w:t>et.al</w:t>
       </w:r>
       <w:r>
         <w:rPr>
           <w:rFonts w:ascii="Arial Narrow" w:hAnsi="Arial Narrow"/>
           <w:i/>
           <w:iCs/>
-          <w:sz w:val="22"/>
-          <w:szCs w:val="22"/>
-        </w:rPr>
-        <w:t xml:space="preserve"> results:</w:t>
-      </w:r>
-      <w:r>
-        <w:rPr>
-          <w:rFonts w:ascii="Arial Narrow" w:hAnsi="Arial Narrow"/>
-          <w:sz w:val="22"/>
-          <w:szCs w:val="22"/>
+          <w:spacing w:val="-2"/>
+          <w:sz w:val="22"/>
+          <w:szCs w:val="22"/>
+          <w:lang w:val="en-US"/>
+        </w:rPr>
+        <w:t>.</w:t>
+      </w:r>
+      <w:r>
+        <w:rPr>
+          <w:rFonts w:ascii="Arial Narrow" w:hAnsi="Arial Narrow"/>
+          <w:spacing w:val="-2"/>
+          <w:sz w:val="22"/>
+          <w:szCs w:val="22"/>
+          <w:lang w:val="en-US"/>
+        </w:rPr>
+        <w:t xml:space="preserve"> conducted a similar (albeit infinitely more complex) study</w:t>
+      </w:r>
+      <w:r>
+        <w:rPr>
+          <w:rFonts w:ascii="Arial Narrow" w:hAnsi="Arial Narrow"/>
+          <w:spacing w:val="-2"/>
+          <w:sz w:val="22"/>
+          <w:szCs w:val="22"/>
+          <w:lang w:val="en-US"/>
+        </w:rPr>
+        <w:t xml:space="preserve"> [3]</w:t>
+      </w:r>
+      <w:r>
+        <w:rPr>
+          <w:rFonts w:ascii="Arial Narrow" w:hAnsi="Arial Narrow"/>
+          <w:spacing w:val="-2"/>
+          <w:sz w:val="22"/>
+          <w:szCs w:val="22"/>
+          <w:lang w:val="en-US"/>
+        </w:rPr>
+        <w:t xml:space="preserve">. In it they tested </w:t>
+      </w:r>
+      <w:r>
+        <w:rPr>
+          <w:rFonts w:ascii="Arial Narrow" w:hAnsi="Arial Narrow"/>
+          <w:spacing w:val="-2"/>
+          <w:sz w:val="22"/>
+          <w:szCs w:val="22"/>
+          <w:lang w:val="en-US"/>
+        </w:rPr>
+        <w:t>6</w:t>
+      </w:r>
+      <w:r>
+        <w:rPr>
+          <w:rFonts w:ascii="Arial Narrow" w:hAnsi="Arial Narrow"/>
+          <w:spacing w:val="-2"/>
+          <w:sz w:val="22"/>
+          <w:szCs w:val="22"/>
+          <w:lang w:val="en-US"/>
+        </w:rPr>
+        <w:t xml:space="preserve"> different imputation methods with </w:t>
+      </w:r>
+      <w:r>
+        <w:rPr>
+          <w:rFonts w:ascii="Arial Narrow" w:hAnsi="Arial Narrow"/>
+          <w:spacing w:val="-2"/>
+          <w:sz w:val="22"/>
+          <w:szCs w:val="22"/>
+          <w:lang w:val="en-US"/>
+        </w:rPr>
+        <w:t xml:space="preserve">6 </w:t>
+      </w:r>
+      <w:r>
+        <w:rPr>
+          <w:rFonts w:ascii="Arial Narrow" w:hAnsi="Arial Narrow"/>
+          <w:spacing w:val="-2"/>
+          <w:sz w:val="22"/>
+          <w:szCs w:val="22"/>
+          <w:lang w:val="en-US"/>
+        </w:rPr>
+        <w:t>different</w:t>
+      </w:r>
+      <w:r>
+        <w:rPr>
+          <w:rFonts w:ascii="Arial Narrow" w:hAnsi="Arial Narrow"/>
+          <w:spacing w:val="-2"/>
+          <w:sz w:val="22"/>
+          <w:szCs w:val="22"/>
+          <w:lang w:val="en-US"/>
+        </w:rPr>
+        <w:t xml:space="preserve"> classification models</w:t>
+      </w:r>
+      <w:r>
+        <w:rPr>
+          <w:rFonts w:ascii="Arial Narrow" w:hAnsi="Arial Narrow"/>
+          <w:spacing w:val="-2"/>
+          <w:sz w:val="22"/>
+          <w:szCs w:val="22"/>
+          <w:lang w:val="en-US"/>
+        </w:rPr>
+        <w:t xml:space="preserve"> using the </w:t>
+      </w:r>
+      <w:r>
+        <w:rPr>
+          <w:rFonts w:ascii="Arial Narrow" w:hAnsi="Arial Narrow"/>
+          <w:spacing w:val="-2"/>
+          <w:sz w:val="22"/>
+          <w:szCs w:val="22"/>
+          <w:lang w:val="en-US"/>
+        </w:rPr>
+        <w:t>aggregated</w:t>
+      </w:r>
+      <w:r>
+        <w:rPr>
+          <w:rFonts w:ascii="Arial Narrow" w:hAnsi="Arial Narrow"/>
+          <w:spacing w:val="-2"/>
+          <w:sz w:val="22"/>
+          <w:szCs w:val="22"/>
+          <w:lang w:val="en-US"/>
+        </w:rPr>
+        <w:t xml:space="preserve"> scores of 15 datasets</w:t>
+      </w:r>
+      <w:r>
+        <w:rPr>
+          <w:rFonts w:ascii="Arial Narrow" w:hAnsi="Arial Narrow"/>
+          <w:spacing w:val="-2"/>
+          <w:sz w:val="22"/>
+          <w:szCs w:val="22"/>
+          <w:lang w:val="en-US"/>
+        </w:rPr>
+        <w:t xml:space="preserve"> (of which the ‘Nursery” dataset used in this assignment was one)</w:t>
+      </w:r>
+      <w:r>
+        <w:rPr>
+          <w:rFonts w:ascii="Arial Narrow" w:hAnsi="Arial Narrow"/>
+          <w:spacing w:val="-2"/>
+          <w:sz w:val="22"/>
+          <w:szCs w:val="22"/>
+          <w:lang w:val="en-US"/>
+        </w:rPr>
+        <w:t xml:space="preserve">. As their study was much more nuanced and they used a unique way to measure model performance, direct comparisons were tricky. </w:t>
+      </w:r>
+      <w:r>
+        <w:rPr>
+          <w:rFonts w:ascii="Arial Narrow" w:hAnsi="Arial Narrow"/>
+          <w:spacing w:val="-2"/>
+          <w:sz w:val="22"/>
+          <w:szCs w:val="22"/>
+          <w:lang w:val="en-US"/>
+        </w:rPr>
+        <w:t>What was clear from their study however was that different imputation methods worked better for some models than others</w:t>
+      </w:r>
+      <w:r>
+        <w:rPr>
+          <w:rFonts w:ascii="Arial Narrow" w:hAnsi="Arial Narrow"/>
+          <w:spacing w:val="-2"/>
+          <w:sz w:val="22"/>
+          <w:szCs w:val="22"/>
+          <w:lang w:val="en-US"/>
+        </w:rPr>
+        <w:t>, and that there was no ‘universally better’ imputation method</w:t>
+      </w:r>
+      <w:r>
+        <w:rPr>
+          <w:rFonts w:ascii="Arial Narrow" w:hAnsi="Arial Narrow"/>
+          <w:spacing w:val="-2"/>
+          <w:sz w:val="22"/>
+          <w:szCs w:val="22"/>
+          <w:lang w:val="en-US"/>
+        </w:rPr>
+        <w:t>.</w:t>
+      </w:r>
+      <w:r>
+        <w:rPr>
+          <w:rFonts w:ascii="Arial Narrow" w:hAnsi="Arial Narrow"/>
+          <w:spacing w:val="-2"/>
+          <w:sz w:val="22"/>
+          <w:szCs w:val="22"/>
+          <w:lang w:val="en-US"/>
+        </w:rPr>
+        <w:t xml:space="preserve"> This was also observed during this </w:t>
+      </w:r>
+      <w:r>
+        <w:rPr>
+          <w:rFonts w:ascii="Arial Narrow" w:hAnsi="Arial Narrow"/>
+          <w:spacing w:val="-2"/>
+          <w:sz w:val="22"/>
+          <w:szCs w:val="22"/>
+          <w:lang w:val="en-US"/>
+        </w:rPr>
+        <w:t>study and</w:t>
+      </w:r>
+      <w:r>
+        <w:rPr>
+          <w:rFonts w:ascii="Arial Narrow" w:hAnsi="Arial Narrow"/>
+          <w:spacing w:val="-2"/>
+          <w:sz w:val="22"/>
+          <w:szCs w:val="22"/>
+          <w:lang w:val="en-US"/>
+        </w:rPr>
+        <w:t xml:space="preserve"> supporting our findings</w:t>
+      </w:r>
+      <w:r>
+        <w:rPr>
+          <w:rFonts w:ascii="Arial Narrow" w:hAnsi="Arial Narrow"/>
+          <w:spacing w:val="-2"/>
+          <w:sz w:val="22"/>
+          <w:szCs w:val="22"/>
+          <w:lang w:val="en-US"/>
+        </w:rPr>
+        <w:t xml:space="preserve">. </w:t>
+      </w:r>
+      <w:r>
+        <w:rPr>
+          <w:rFonts w:ascii="Arial Narrow" w:hAnsi="Arial Narrow"/>
+          <w:spacing w:val="-2"/>
+          <w:sz w:val="22"/>
+          <w:szCs w:val="22"/>
+          <w:lang w:val="en-US"/>
         </w:rPr>
         <w:t xml:space="preserve"> </w:t>
       </w:r>
@@ -2223,8 +2592,9 @@
           <w:spacing w:val="-2"/>
           <w:sz w:val="22"/>
           <w:szCs w:val="22"/>
-        </w:rPr>
-        <w:t>During the analysis of accuracy</w:t>
+          <w:lang w:val="en-US"/>
+        </w:rPr>
+        <w:t>Of all the imputation methods in their study, the mean imputation performed the worst.</w:t>
       </w:r>
       <w:r>
         <w:rPr>
@@ -2232,8 +2602,9 @@
           <w:spacing w:val="-2"/>
           <w:sz w:val="22"/>
           <w:szCs w:val="22"/>
-        </w:rPr>
-        <w:t xml:space="preserve"> (Figure 2A)</w:t>
+          <w:lang w:val="en-US"/>
+        </w:rPr>
+        <w:t xml:space="preserve"> </w:t>
       </w:r>
       <w:r>
         <w:rPr>
@@ -2241,8 +2612,9 @@
           <w:spacing w:val="-2"/>
           <w:sz w:val="22"/>
           <w:szCs w:val="22"/>
-        </w:rPr>
-        <w:t xml:space="preserve"> levels across various datasets with differing proportions of missing values, noticeable instabilities were observed. Specifically, the accuracy trends varied across different datasets, with K-NN initially exhibiting high accuracy for the mode data at 10%, but significantly underperforming for mode 40% and mode 70%. A similar trend was noted for Naïve Bayes. The model's performance decreased notably for Naïve Bayes at 40% and 70% missing values.</w:t>
+          <w:lang w:val="en-US"/>
+        </w:rPr>
+        <w:t>For the k-NN model, we found similar results whereas we did not see this response in the classification tree model.</w:t>
       </w:r>
       <w:r>
         <w:rPr>
@@ -2250,8 +2622,9 @@
           <w:spacing w:val="-2"/>
           <w:sz w:val="22"/>
           <w:szCs w:val="22"/>
-        </w:rPr>
-        <w:t xml:space="preserve"> T</w:t>
+          <w:lang w:val="en-US"/>
+        </w:rPr>
+        <w:t xml:space="preserve"> </w:t>
       </w:r>
       <w:r>
         <w:rPr>
@@ -2259,64 +2632,75 @@
           <w:spacing w:val="-2"/>
           <w:sz w:val="22"/>
           <w:szCs w:val="22"/>
-        </w:rPr>
-        <w:t>he F1 score</w:t>
-      </w:r>
+          <w:lang w:val="en-US"/>
+        </w:rPr>
+        <w:t xml:space="preserve">This could simply be explained by the different methodologies used for calculating the performance. </w:t>
+      </w:r>
+      <w:proofErr w:type="spellStart"/>
       <w:r>
         <w:rPr>
           <w:rFonts w:ascii="Arial Narrow" w:hAnsi="Arial Narrow"/>
           <w:spacing w:val="-2"/>
           <w:sz w:val="22"/>
           <w:szCs w:val="22"/>
-        </w:rPr>
-        <w:t xml:space="preserve"> (Figure 2B)</w:t>
-      </w:r>
+          <w:lang w:val="en-US"/>
+        </w:rPr>
+        <w:t>Farhangfar</w:t>
+      </w:r>
+      <w:proofErr w:type="spellEnd"/>
       <w:r>
         <w:rPr>
           <w:rFonts w:ascii="Arial Narrow" w:hAnsi="Arial Narrow"/>
           <w:spacing w:val="-2"/>
           <w:sz w:val="22"/>
           <w:szCs w:val="22"/>
-        </w:rPr>
-        <w:t xml:space="preserve"> mirrored the accuracy trends, with the K-NN model performing well initially at 10% missing values but experiencing a decline for mode and Naïve Bayes at 40% and 70%. It's important to note that a higher F1 score indicates better model performance, yet in this scenario, there was a significant decrease in K-NN performance. This decline could be attributed to the skewed distribution of data and the sensitivity of K-NN to missing values. </w:t>
-      </w:r>
-      <w:r>
-        <w:rPr>
-          <w:rFonts w:ascii="Arial Narrow" w:hAnsi="Arial Narrow"/>
+          <w:lang w:val="en-US"/>
+        </w:rPr>
+        <w:t xml:space="preserve"> </w:t>
+      </w:r>
+      <w:r>
+        <w:rPr>
+          <w:rFonts w:ascii="Arial Narrow" w:hAnsi="Arial Narrow"/>
+          <w:i/>
+          <w:iCs/>
           <w:spacing w:val="-2"/>
           <w:sz w:val="22"/>
           <w:szCs w:val="22"/>
-        </w:rPr>
-        <w:t>Overall,</w:t>
-      </w:r>
-      <w:r>
-        <w:rPr>
-          <w:rFonts w:ascii="Arial Narrow" w:hAnsi="Arial Narrow"/>
+          <w:lang w:val="en-US"/>
+        </w:rPr>
+        <w:t>et.al.</w:t>
+      </w:r>
+      <w:r>
+        <w:rPr>
+          <w:rFonts w:ascii="Arial Narrow" w:hAnsi="Arial Narrow"/>
+          <w:i/>
+          <w:iCs/>
           <w:spacing w:val="-2"/>
           <w:sz w:val="22"/>
           <w:szCs w:val="22"/>
+          <w:lang w:val="en-US"/>
         </w:rPr>
         <w:t xml:space="preserve"> </w:t>
       </w:r>
-      <w:proofErr w:type="gramStart"/>
       <w:r>
         <w:rPr>
           <w:rFonts w:ascii="Arial Narrow" w:hAnsi="Arial Narrow"/>
           <w:spacing w:val="-2"/>
           <w:sz w:val="22"/>
           <w:szCs w:val="22"/>
-        </w:rPr>
-        <w:t>it would seem that the</w:t>
-      </w:r>
-      <w:proofErr w:type="gramEnd"/>
+          <w:lang w:val="en-US"/>
+        </w:rPr>
+        <w:t>measured their performance by calculating the classification error which was based on a zero-one loss [3].</w:t>
+      </w:r>
       <w:r>
         <w:rPr>
           <w:rFonts w:ascii="Arial Narrow" w:hAnsi="Arial Narrow"/>
           <w:spacing w:val="-2"/>
           <w:sz w:val="22"/>
           <w:szCs w:val="22"/>
-        </w:rPr>
-        <w:t xml:space="preserve"> Naïve Bayes imputation performed much better that the mean imputation for the k-NN model.</w:t>
+          <w:lang w:val="en-US"/>
+        </w:rPr>
+        <w:t xml:space="preserve"> </w:t>
       </w:r>
     </w:p>
     <w:p>
@@ -2324,436 +2708,6 @@
         <w:jc w:val="both"/>
         <w:rPr>
           <w:rFonts w:ascii="Arial Narrow" w:hAnsi="Arial Narrow"/>
-          <w:spacing w:val="-2"/>
-          <w:sz w:val="22"/>
-          <w:szCs w:val="22"/>
-        </w:rPr>
-      </w:pPr>
-      <w:r>
-        <w:rPr>
-          <w:noProof/>
-        </w:rPr>
-        <w:t xml:space="preserve"> </w:t>
-      </w:r>
-    </w:p>
-    <w:p>
-      <w:pPr>
-        <w:jc w:val="both"/>
-        <w:rPr>
-          <w:rFonts w:ascii="Arial Narrow" w:hAnsi="Arial Narrow"/>
-          <w:spacing w:val="-2"/>
-          <w:sz w:val="22"/>
-          <w:szCs w:val="22"/>
-        </w:rPr>
-      </w:pPr>
-      <w:proofErr w:type="spellStart"/>
-      <w:r>
-        <w:rPr>
-          <w:rFonts w:ascii="Arial Narrow" w:hAnsi="Arial Narrow"/>
-          <w:spacing w:val="-2"/>
-          <w:sz w:val="22"/>
-          <w:szCs w:val="22"/>
-          <w:lang w:val="en-US"/>
-        </w:rPr>
-        <w:t>Farhangfar</w:t>
-      </w:r>
-      <w:proofErr w:type="spellEnd"/>
-      <w:r>
-        <w:rPr>
-          <w:rFonts w:ascii="Arial Narrow" w:hAnsi="Arial Narrow"/>
-          <w:spacing w:val="-2"/>
-          <w:sz w:val="22"/>
-          <w:szCs w:val="22"/>
-          <w:lang w:val="en-US"/>
-        </w:rPr>
-        <w:t xml:space="preserve"> </w:t>
-      </w:r>
-      <w:r>
-        <w:rPr>
-          <w:rFonts w:ascii="Arial Narrow" w:hAnsi="Arial Narrow"/>
-          <w:i/>
-          <w:iCs/>
-          <w:spacing w:val="-2"/>
-          <w:sz w:val="22"/>
-          <w:szCs w:val="22"/>
-          <w:lang w:val="en-US"/>
-        </w:rPr>
-        <w:t>et.al</w:t>
-      </w:r>
-      <w:r>
-        <w:rPr>
-          <w:rFonts w:ascii="Arial Narrow" w:hAnsi="Arial Narrow"/>
-          <w:i/>
-          <w:iCs/>
-          <w:spacing w:val="-2"/>
-          <w:sz w:val="22"/>
-          <w:szCs w:val="22"/>
-          <w:lang w:val="en-US"/>
-        </w:rPr>
-        <w:t>.</w:t>
-      </w:r>
-      <w:r>
-        <w:rPr>
-          <w:rFonts w:ascii="Arial Narrow" w:hAnsi="Arial Narrow"/>
-          <w:spacing w:val="-2"/>
-          <w:sz w:val="22"/>
-          <w:szCs w:val="22"/>
-          <w:lang w:val="en-US"/>
-        </w:rPr>
-        <w:t xml:space="preserve"> conducted a similar (albeit infinitely more complex) study</w:t>
-      </w:r>
-      <w:r>
-        <w:rPr>
-          <w:rFonts w:ascii="Arial Narrow" w:hAnsi="Arial Narrow"/>
-          <w:spacing w:val="-2"/>
-          <w:sz w:val="22"/>
-          <w:szCs w:val="22"/>
-          <w:lang w:val="en-US"/>
-        </w:rPr>
-        <w:t xml:space="preserve"> [3]</w:t>
-      </w:r>
-      <w:r>
-        <w:rPr>
-          <w:rFonts w:ascii="Arial Narrow" w:hAnsi="Arial Narrow"/>
-          <w:spacing w:val="-2"/>
-          <w:sz w:val="22"/>
-          <w:szCs w:val="22"/>
-          <w:lang w:val="en-US"/>
-        </w:rPr>
-        <w:t xml:space="preserve">. In it they tested </w:t>
-      </w:r>
-      <w:r>
-        <w:rPr>
-          <w:rFonts w:ascii="Arial Narrow" w:hAnsi="Arial Narrow"/>
-          <w:spacing w:val="-2"/>
-          <w:sz w:val="22"/>
-          <w:szCs w:val="22"/>
-          <w:lang w:val="en-US"/>
-        </w:rPr>
-        <w:t>6</w:t>
-      </w:r>
-      <w:r>
-        <w:rPr>
-          <w:rFonts w:ascii="Arial Narrow" w:hAnsi="Arial Narrow"/>
-          <w:spacing w:val="-2"/>
-          <w:sz w:val="22"/>
-          <w:szCs w:val="22"/>
-          <w:lang w:val="en-US"/>
-        </w:rPr>
-        <w:t xml:space="preserve"> different imputation methods with </w:t>
-      </w:r>
-      <w:r>
-        <w:rPr>
-          <w:rFonts w:ascii="Arial Narrow" w:hAnsi="Arial Narrow"/>
-          <w:spacing w:val="-2"/>
-          <w:sz w:val="22"/>
-          <w:szCs w:val="22"/>
-          <w:lang w:val="en-US"/>
-        </w:rPr>
-        <w:t xml:space="preserve">6 </w:t>
-      </w:r>
-      <w:r>
-        <w:rPr>
-          <w:rFonts w:ascii="Arial Narrow" w:hAnsi="Arial Narrow"/>
-          <w:spacing w:val="-2"/>
-          <w:sz w:val="22"/>
-          <w:szCs w:val="22"/>
-          <w:lang w:val="en-US"/>
-        </w:rPr>
-        <w:t>different</w:t>
-      </w:r>
-      <w:r>
-        <w:rPr>
-          <w:rFonts w:ascii="Arial Narrow" w:hAnsi="Arial Narrow"/>
-          <w:spacing w:val="-2"/>
-          <w:sz w:val="22"/>
-          <w:szCs w:val="22"/>
-          <w:lang w:val="en-US"/>
-        </w:rPr>
-        <w:t xml:space="preserve"> classification models</w:t>
-      </w:r>
-      <w:r>
-        <w:rPr>
-          <w:rFonts w:ascii="Arial Narrow" w:hAnsi="Arial Narrow"/>
-          <w:spacing w:val="-2"/>
-          <w:sz w:val="22"/>
-          <w:szCs w:val="22"/>
-          <w:lang w:val="en-US"/>
-        </w:rPr>
-        <w:t xml:space="preserve"> using the </w:t>
-      </w:r>
-      <w:r>
-        <w:rPr>
-          <w:rFonts w:ascii="Arial Narrow" w:hAnsi="Arial Narrow"/>
-          <w:spacing w:val="-2"/>
-          <w:sz w:val="22"/>
-          <w:szCs w:val="22"/>
-          <w:lang w:val="en-US"/>
-        </w:rPr>
-        <w:t>aggregated</w:t>
-      </w:r>
-      <w:r>
-        <w:rPr>
-          <w:rFonts w:ascii="Arial Narrow" w:hAnsi="Arial Narrow"/>
-          <w:spacing w:val="-2"/>
-          <w:sz w:val="22"/>
-          <w:szCs w:val="22"/>
-          <w:lang w:val="en-US"/>
-        </w:rPr>
-        <w:t xml:space="preserve"> scores of 15 datasets</w:t>
-      </w:r>
-      <w:r>
-        <w:rPr>
-          <w:rFonts w:ascii="Arial Narrow" w:hAnsi="Arial Narrow"/>
-          <w:spacing w:val="-2"/>
-          <w:sz w:val="22"/>
-          <w:szCs w:val="22"/>
-          <w:lang w:val="en-US"/>
-        </w:rPr>
-        <w:t xml:space="preserve"> (of which the ‘Nursery” dataset used in this assignment was one)</w:t>
-      </w:r>
-      <w:r>
-        <w:rPr>
-          <w:rFonts w:ascii="Arial Narrow" w:hAnsi="Arial Narrow"/>
-          <w:spacing w:val="-2"/>
-          <w:sz w:val="22"/>
-          <w:szCs w:val="22"/>
-          <w:lang w:val="en-US"/>
-        </w:rPr>
-        <w:t xml:space="preserve">. As their study was much more nuanced and they used a unique way to measure model performance, direct comparisons were tricky. </w:t>
-      </w:r>
-      <w:r>
-        <w:rPr>
-          <w:rFonts w:ascii="Arial Narrow" w:hAnsi="Arial Narrow"/>
-          <w:spacing w:val="-2"/>
-          <w:sz w:val="22"/>
-          <w:szCs w:val="22"/>
-          <w:lang w:val="en-US"/>
-        </w:rPr>
-        <w:t>What was clear from their study however was that different imputation methods worked better for some models than others</w:t>
-      </w:r>
-      <w:r>
-        <w:rPr>
-          <w:rFonts w:ascii="Arial Narrow" w:hAnsi="Arial Narrow"/>
-          <w:spacing w:val="-2"/>
-          <w:sz w:val="22"/>
-          <w:szCs w:val="22"/>
-          <w:lang w:val="en-US"/>
-        </w:rPr>
-        <w:t>, and that there was no ‘universally better’ imputation method</w:t>
-      </w:r>
-      <w:r>
-        <w:rPr>
-          <w:rFonts w:ascii="Arial Narrow" w:hAnsi="Arial Narrow"/>
-          <w:spacing w:val="-2"/>
-          <w:sz w:val="22"/>
-          <w:szCs w:val="22"/>
-          <w:lang w:val="en-US"/>
-        </w:rPr>
-        <w:t>.</w:t>
-      </w:r>
-      <w:r>
-        <w:rPr>
-          <w:rFonts w:ascii="Arial Narrow" w:hAnsi="Arial Narrow"/>
-          <w:spacing w:val="-2"/>
-          <w:sz w:val="22"/>
-          <w:szCs w:val="22"/>
-          <w:lang w:val="en-US"/>
-        </w:rPr>
-        <w:t xml:space="preserve"> This was also observed during this </w:t>
-      </w:r>
-      <w:proofErr w:type="gramStart"/>
-      <w:r>
-        <w:rPr>
-          <w:rFonts w:ascii="Arial Narrow" w:hAnsi="Arial Narrow"/>
-          <w:spacing w:val="-2"/>
-          <w:sz w:val="22"/>
-          <w:szCs w:val="22"/>
-          <w:lang w:val="en-US"/>
-        </w:rPr>
-        <w:t>study</w:t>
-      </w:r>
-      <w:r>
-        <w:rPr>
-          <w:rFonts w:ascii="Arial Narrow" w:hAnsi="Arial Narrow"/>
-          <w:spacing w:val="-2"/>
-          <w:sz w:val="22"/>
-          <w:szCs w:val="22"/>
-          <w:lang w:val="en-US"/>
-        </w:rPr>
-        <w:t>, and</w:t>
-      </w:r>
-      <w:proofErr w:type="gramEnd"/>
-      <w:r>
-        <w:rPr>
-          <w:rFonts w:ascii="Arial Narrow" w:hAnsi="Arial Narrow"/>
-          <w:spacing w:val="-2"/>
-          <w:sz w:val="22"/>
-          <w:szCs w:val="22"/>
-          <w:lang w:val="en-US"/>
-        </w:rPr>
-        <w:t xml:space="preserve"> supporting our findings</w:t>
-      </w:r>
-      <w:r>
-        <w:rPr>
-          <w:rFonts w:ascii="Arial Narrow" w:hAnsi="Arial Narrow"/>
-          <w:spacing w:val="-2"/>
-          <w:sz w:val="22"/>
-          <w:szCs w:val="22"/>
-          <w:lang w:val="en-US"/>
-        </w:rPr>
-        <w:t xml:space="preserve">. </w:t>
-      </w:r>
-      <w:r>
-        <w:rPr>
-          <w:rFonts w:ascii="Arial Narrow" w:hAnsi="Arial Narrow"/>
-          <w:spacing w:val="-2"/>
-          <w:sz w:val="22"/>
-          <w:szCs w:val="22"/>
-          <w:lang w:val="en-US"/>
-        </w:rPr>
-        <w:t xml:space="preserve"> </w:t>
-      </w:r>
-      <w:r>
-        <w:rPr>
-          <w:rFonts w:ascii="Arial Narrow" w:hAnsi="Arial Narrow"/>
-          <w:spacing w:val="-2"/>
-          <w:sz w:val="22"/>
-          <w:szCs w:val="22"/>
-          <w:lang w:val="en-US"/>
-        </w:rPr>
-        <w:t>Of all the imputation methods in their study, the mean imputation performed the worst.</w:t>
-      </w:r>
-      <w:r>
-        <w:rPr>
-          <w:rFonts w:ascii="Arial Narrow" w:hAnsi="Arial Narrow"/>
-          <w:spacing w:val="-2"/>
-          <w:sz w:val="22"/>
-          <w:szCs w:val="22"/>
-          <w:lang w:val="en-US"/>
-        </w:rPr>
-        <w:t xml:space="preserve"> </w:t>
-      </w:r>
-      <w:r>
-        <w:rPr>
-          <w:rFonts w:ascii="Arial Narrow" w:hAnsi="Arial Narrow"/>
-          <w:spacing w:val="-2"/>
-          <w:sz w:val="22"/>
-          <w:szCs w:val="22"/>
-          <w:lang w:val="en-US"/>
-        </w:rPr>
-        <w:t>For the k-NN model, we found similar results whereas we did not see this response in the classification tree model.</w:t>
-      </w:r>
-      <w:r>
-        <w:rPr>
-          <w:rFonts w:ascii="Arial Narrow" w:hAnsi="Arial Narrow"/>
-          <w:spacing w:val="-2"/>
-          <w:sz w:val="22"/>
-          <w:szCs w:val="22"/>
-          <w:lang w:val="en-US"/>
-        </w:rPr>
-        <w:t xml:space="preserve"> </w:t>
-      </w:r>
-      <w:r>
-        <w:rPr>
-          <w:rFonts w:ascii="Arial Narrow" w:hAnsi="Arial Narrow"/>
-          <w:spacing w:val="-2"/>
-          <w:sz w:val="22"/>
-          <w:szCs w:val="22"/>
-          <w:lang w:val="en-US"/>
-        </w:rPr>
-        <w:t xml:space="preserve">This could simply be explained by the different methodologies used for calculating the performance. </w:t>
-      </w:r>
-      <w:proofErr w:type="spellStart"/>
-      <w:r>
-        <w:rPr>
-          <w:rFonts w:ascii="Arial Narrow" w:hAnsi="Arial Narrow"/>
-          <w:spacing w:val="-2"/>
-          <w:sz w:val="22"/>
-          <w:szCs w:val="22"/>
-          <w:lang w:val="en-US"/>
-        </w:rPr>
-        <w:t>Farhangfar</w:t>
-      </w:r>
-      <w:proofErr w:type="spellEnd"/>
-      <w:r>
-        <w:rPr>
-          <w:rFonts w:ascii="Arial Narrow" w:hAnsi="Arial Narrow"/>
-          <w:spacing w:val="-2"/>
-          <w:sz w:val="22"/>
-          <w:szCs w:val="22"/>
-          <w:lang w:val="en-US"/>
-        </w:rPr>
-        <w:t xml:space="preserve"> </w:t>
-      </w:r>
-      <w:r>
-        <w:rPr>
-          <w:rFonts w:ascii="Arial Narrow" w:hAnsi="Arial Narrow"/>
-          <w:i/>
-          <w:iCs/>
-          <w:spacing w:val="-2"/>
-          <w:sz w:val="22"/>
-          <w:szCs w:val="22"/>
-          <w:lang w:val="en-US"/>
-        </w:rPr>
-        <w:t>et.al.</w:t>
-      </w:r>
-      <w:r>
-        <w:rPr>
-          <w:rFonts w:ascii="Arial Narrow" w:hAnsi="Arial Narrow"/>
-          <w:i/>
-          <w:iCs/>
-          <w:spacing w:val="-2"/>
-          <w:sz w:val="22"/>
-          <w:szCs w:val="22"/>
-          <w:lang w:val="en-US"/>
-        </w:rPr>
-        <w:t xml:space="preserve"> </w:t>
-      </w:r>
-      <w:r>
-        <w:rPr>
-          <w:rFonts w:ascii="Arial Narrow" w:hAnsi="Arial Narrow"/>
-          <w:spacing w:val="-2"/>
-          <w:sz w:val="22"/>
-          <w:szCs w:val="22"/>
-          <w:lang w:val="en-US"/>
-        </w:rPr>
-        <w:t>measured their performance by calculating the classification error which was based on a zero-one loss [3].</w:t>
-      </w:r>
-      <w:r>
-        <w:rPr>
-          <w:rFonts w:ascii="Arial Narrow" w:hAnsi="Arial Narrow"/>
-          <w:spacing w:val="-2"/>
-          <w:sz w:val="22"/>
-          <w:szCs w:val="22"/>
-          <w:lang w:val="en-US"/>
-        </w:rPr>
-        <w:t xml:space="preserve"> </w:t>
-      </w:r>
-    </w:p>
-    <w:p>
-      <w:pPr>
-        <w:jc w:val="both"/>
-        <w:rPr>
-          <w:rFonts w:ascii="Arial Narrow" w:hAnsi="Arial Narrow"/>
-        </w:rPr>
-      </w:pPr>
-    </w:p>
-    <w:p>
-      <w:pPr>
-        <w:pStyle w:val="ListParagraph"/>
-        <w:numPr>
-          <w:ilvl w:val="0"/>
-          <w:numId w:val="4"/>
-        </w:numPr>
-        <w:jc w:val="both"/>
-        <w:rPr>
-          <w:rFonts w:ascii="Arial Narrow" w:hAnsi="Arial Narrow"/>
-          <w:b/>
-          <w:bCs/>
-          <w:sz w:val="22"/>
-          <w:szCs w:val="22"/>
-          <w:u w:val="single"/>
         </w:rPr>
       </w:pPr>
       <w:r>
@@ -2766,13 +2720,13 @@
         <mc:AlternateContent>
           <mc:Choice Requires="wps">
             <w:drawing>
-              <wp:anchor distT="0" distB="0" distL="114300" distR="114300" simplePos="0" relativeHeight="251664384" behindDoc="0" locked="0" layoutInCell="1" allowOverlap="1" wp14:anchorId="4163BA4F" wp14:editId="46B5089D">
+              <wp:anchor distT="0" distB="0" distL="114300" distR="114300" simplePos="0" relativeHeight="251664384" behindDoc="0" locked="0" layoutInCell="1" allowOverlap="1" wp14:anchorId="4163BA4F" wp14:editId="782CBB28">
                 <wp:simplePos x="0" y="0"/>
                 <wp:positionH relativeFrom="column">
                   <wp:posOffset>4101465</wp:posOffset>
                 </wp:positionH>
                 <wp:positionV relativeFrom="page">
-                  <wp:posOffset>7799700</wp:posOffset>
+                  <wp:posOffset>7661720</wp:posOffset>
                 </wp:positionV>
                 <wp:extent cx="2673350" cy="325755"/>
                 <wp:effectExtent l="0" t="0" r="19050" b="17145"/>
@@ -2866,11 +2820,7 @@
           </mc:Choice>
           <mc:Fallback>
             <w:pict>
-              <v:shapetype w14:anchorId="4163BA4F" id="_x0000_t202" coordsize="21600,21600" o:spt="202" path="m,l,21600r21600,l21600,xe">
-                <v:stroke joinstyle="miter"/>
-                <v:path gradientshapeok="t" o:connecttype="rect"/>
-              </v:shapetype>
-              <v:shape id="_x0000_s1031" type="#_x0000_t202" style="position:absolute;left:0;text-align:left;margin-left:322.95pt;margin-top:614.15pt;width:210.5pt;height:25.65pt;z-index:251664384;visibility:visible;mso-wrap-style:square;mso-width-percent:0;mso-height-percent:0;mso-wrap-distance-left:9pt;mso-wrap-distance-top:0;mso-wrap-distance-right:9pt;mso-wrap-distance-bottom:0;mso-position-horizontal:absolute;mso-position-horizontal-relative:text;mso-position-vertical:absolute;mso-position-vertical-relative:page;mso-width-percent:0;mso-height-percent:0;mso-width-relative:margin;mso-height-relative:margin;v-text-anchor:top" o:gfxdata="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" fillcolor="white [3201]" strokeweight=".5pt">
+              <v:shape w14:anchorId="4163BA4F" id="_x0000_s1031" type="#_x0000_t202" style="position:absolute;left:0;text-align:left;margin-left:322.95pt;margin-top:603.3pt;width:210.5pt;height:25.65pt;z-index:251664384;visibility:visible;mso-wrap-style:square;mso-width-percent:0;mso-height-percent:0;mso-wrap-distance-left:9pt;mso-wrap-distance-top:0;mso-wrap-distance-right:9pt;mso-wrap-distance-bottom:0;mso-position-horizontal:absolute;mso-position-horizontal-relative:text;mso-position-vertical:absolute;mso-position-vertical-relative:page;mso-width-percent:0;mso-height-percent:0;mso-width-relative:margin;mso-height-relative:margin;v-text-anchor:top" o:gfxdata="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" fillcolor="white [3201]" strokeweight=".5pt">
                 <v:textbox>
                   <w:txbxContent>
                     <w:p>
@@ -2923,6 +2873,24 @@
           </mc:Fallback>
         </mc:AlternateContent>
       </w:r>
+    </w:p>
+    <w:p>
+      <w:pPr>
+        <w:pStyle w:val="ListParagraph"/>
+        <w:numPr>
+          <w:ilvl w:val="0"/>
+          <w:numId w:val="4"/>
+        </w:numPr>
+        <w:jc w:val="both"/>
+        <w:rPr>
+          <w:rFonts w:ascii="Arial Narrow" w:hAnsi="Arial Narrow"/>
+          <w:b/>
+          <w:bCs/>
+          <w:sz w:val="22"/>
+          <w:szCs w:val="22"/>
+          <w:u w:val="single"/>
+        </w:rPr>
+      </w:pPr>
       <w:r>
         <w:rPr>
           <w:rFonts w:ascii="Arial Narrow" w:hAnsi="Arial Narrow"/>
@@ -4734,743 +4702,6 @@
             </a:pPr>
             <a:r>
               <a:rPr lang="en-GB"/>
-              <a:t>Classification Tree: Accuracy</a:t>
-            </a:r>
-          </a:p>
-        </c:rich>
-      </c:tx>
-      <c:layout>
-        <c:manualLayout>
-          <c:xMode val="edge"/>
-          <c:yMode val="edge"/>
-          <c:x val="0.22186203422747575"/>
-          <c:y val="0"/>
-        </c:manualLayout>
-      </c:layout>
-      <c:overlay val="0"/>
-      <c:spPr>
-        <a:noFill/>
-        <a:ln>
-          <a:noFill/>
-        </a:ln>
-        <a:effectLst/>
-      </c:spPr>
-      <c:txPr>
-        <a:bodyPr rot="0" spcFirstLastPara="1" vertOverflow="ellipsis" vert="horz" wrap="square" anchor="ctr" anchorCtr="1"/>
-        <a:lstStyle/>
-        <a:p>
-          <a:pPr>
-            <a:defRPr sz="960" b="0" i="0" u="none" strike="noStrike" kern="1200" spc="0" baseline="0">
-              <a:solidFill>
-                <a:schemeClr val="tx1">
-                  <a:lumMod val="65000"/>
-                  <a:lumOff val="35000"/>
-                </a:schemeClr>
-              </a:solidFill>
-              <a:latin typeface="+mn-lt"/>
-              <a:ea typeface="+mn-ea"/>
-              <a:cs typeface="+mn-cs"/>
-            </a:defRPr>
-          </a:pPr>
-          <a:endParaRPr lang="en-US"/>
-        </a:p>
-      </c:txPr>
-    </c:title>
-    <c:autoTitleDeleted val="0"/>
-    <c:plotArea>
-      <c:layout>
-        <c:manualLayout>
-          <c:layoutTarget val="inner"/>
-          <c:xMode val="edge"/>
-          <c:yMode val="edge"/>
-          <c:x val="0.10448467518170473"/>
-          <c:y val="0.11308251506942651"/>
-          <c:w val="0.84715304739468567"/>
-          <c:h val="0.6009852135545164"/>
-        </c:manualLayout>
-      </c:layout>
-      <c:barChart>
-        <c:barDir val="col"/>
-        <c:grouping val="clustered"/>
-        <c:varyColors val="0"/>
-        <c:ser>
-          <c:idx val="0"/>
-          <c:order val="0"/>
-          <c:tx>
-            <c:strRef>
-              <c:f>'NewResults_End)'!$B$3</c:f>
-              <c:strCache>
-                <c:ptCount val="1"/>
-                <c:pt idx="0">
-                  <c:v>Control</c:v>
-                </c:pt>
-              </c:strCache>
-            </c:strRef>
-          </c:tx>
-          <c:spPr>
-            <a:solidFill>
-              <a:schemeClr val="accent1"/>
-            </a:solidFill>
-            <a:ln>
-              <a:noFill/>
-            </a:ln>
-            <a:effectLst/>
-          </c:spPr>
-          <c:invertIfNegative val="0"/>
-          <c:dLbls>
-            <c:spPr>
-              <a:noFill/>
-              <a:ln>
-                <a:noFill/>
-              </a:ln>
-              <a:effectLst/>
-            </c:spPr>
-            <c:txPr>
-              <a:bodyPr rot="0" spcFirstLastPara="1" vertOverflow="ellipsis" vert="horz" wrap="square" anchor="ctr" anchorCtr="1"/>
-              <a:lstStyle/>
-              <a:p>
-                <a:pPr>
-                  <a:defRPr sz="600" b="0" i="0" u="none" strike="noStrike" kern="1200" baseline="0">
-                    <a:solidFill>
-                      <a:schemeClr val="bg1"/>
-                    </a:solidFill>
-                    <a:latin typeface="+mn-lt"/>
-                    <a:ea typeface="+mn-ea"/>
-                    <a:cs typeface="+mn-cs"/>
-                  </a:defRPr>
-                </a:pPr>
-                <a:endParaRPr lang="en-US"/>
-              </a:p>
-            </c:txPr>
-            <c:dLblPos val="inEnd"/>
-            <c:showLegendKey val="0"/>
-            <c:showVal val="1"/>
-            <c:showCatName val="0"/>
-            <c:showSerName val="0"/>
-            <c:showPercent val="0"/>
-            <c:showBubbleSize val="0"/>
-            <c:showLeaderLines val="0"/>
-            <c:extLst>
-              <c:ext xmlns:c15="http://schemas.microsoft.com/office/drawing/2012/chart" uri="{CE6537A1-D6FC-4f65-9D91-7224C49458BB}">
-                <c15:showLeaderLines val="1"/>
-                <c15:leaderLines>
-                  <c:spPr>
-                    <a:ln w="9525" cap="flat" cmpd="sng" algn="ctr">
-                      <a:solidFill>
-                        <a:schemeClr val="tx1">
-                          <a:lumMod val="35000"/>
-                          <a:lumOff val="65000"/>
-                        </a:schemeClr>
-                      </a:solidFill>
-                      <a:round/>
-                    </a:ln>
-                    <a:effectLst/>
-                  </c:spPr>
-                </c15:leaderLines>
-              </c:ext>
-            </c:extLst>
-          </c:dLbls>
-          <c:cat>
-            <c:numRef>
-              <c:f>'NewResults_End)'!$A$4:$A$6</c:f>
-              <c:numCache>
-                <c:formatCode>0%</c:formatCode>
-                <c:ptCount val="3"/>
-                <c:pt idx="0">
-                  <c:v>0.1</c:v>
-                </c:pt>
-                <c:pt idx="1">
-                  <c:v>0.4</c:v>
-                </c:pt>
-                <c:pt idx="2">
-                  <c:v>0.7</c:v>
-                </c:pt>
-              </c:numCache>
-            </c:numRef>
-          </c:cat>
-          <c:val>
-            <c:numRef>
-              <c:f>'NewResults_End)'!$B$4:$B$6</c:f>
-              <c:numCache>
-                <c:formatCode>0%</c:formatCode>
-                <c:ptCount val="3"/>
-                <c:pt idx="0">
-                  <c:v>0.98019547325102796</c:v>
-                </c:pt>
-                <c:pt idx="1">
-                  <c:v>0.98019547325102796</c:v>
-                </c:pt>
-                <c:pt idx="2">
-                  <c:v>0.98019547325102796</c:v>
-                </c:pt>
-              </c:numCache>
-            </c:numRef>
-          </c:val>
-          <c:extLst>
-            <c:ext xmlns:c16="http://schemas.microsoft.com/office/drawing/2014/chart" uri="{C3380CC4-5D6E-409C-BE32-E72D297353CC}">
-              <c16:uniqueId val="{00000000-812F-0C4A-826C-38DE1D0132DA}"/>
-            </c:ext>
-          </c:extLst>
-        </c:ser>
-        <c:ser>
-          <c:idx val="1"/>
-          <c:order val="1"/>
-          <c:tx>
-            <c:strRef>
-              <c:f>'NewResults_End)'!$C$3</c:f>
-              <c:strCache>
-                <c:ptCount val="1"/>
-                <c:pt idx="0">
-                  <c:v>Mode</c:v>
-                </c:pt>
-              </c:strCache>
-            </c:strRef>
-          </c:tx>
-          <c:spPr>
-            <a:solidFill>
-              <a:schemeClr val="accent2"/>
-            </a:solidFill>
-            <a:ln>
-              <a:noFill/>
-            </a:ln>
-            <a:effectLst/>
-          </c:spPr>
-          <c:invertIfNegative val="0"/>
-          <c:dLbls>
-            <c:spPr>
-              <a:noFill/>
-              <a:ln>
-                <a:noFill/>
-              </a:ln>
-              <a:effectLst/>
-            </c:spPr>
-            <c:txPr>
-              <a:bodyPr rot="0" spcFirstLastPara="1" vertOverflow="ellipsis" vert="horz" wrap="square" anchor="ctr" anchorCtr="1"/>
-              <a:lstStyle/>
-              <a:p>
-                <a:pPr>
-                  <a:defRPr sz="600" b="0" i="0" u="none" strike="noStrike" kern="1200" baseline="0">
-                    <a:solidFill>
-                      <a:schemeClr val="bg1"/>
-                    </a:solidFill>
-                    <a:latin typeface="+mn-lt"/>
-                    <a:ea typeface="+mn-ea"/>
-                    <a:cs typeface="+mn-cs"/>
-                  </a:defRPr>
-                </a:pPr>
-                <a:endParaRPr lang="en-US"/>
-              </a:p>
-            </c:txPr>
-            <c:dLblPos val="inEnd"/>
-            <c:showLegendKey val="0"/>
-            <c:showVal val="1"/>
-            <c:showCatName val="0"/>
-            <c:showSerName val="0"/>
-            <c:showPercent val="0"/>
-            <c:showBubbleSize val="0"/>
-            <c:showLeaderLines val="0"/>
-            <c:extLst>
-              <c:ext xmlns:c15="http://schemas.microsoft.com/office/drawing/2012/chart" uri="{CE6537A1-D6FC-4f65-9D91-7224C49458BB}">
-                <c15:showLeaderLines val="1"/>
-                <c15:leaderLines>
-                  <c:spPr>
-                    <a:ln w="9525" cap="flat" cmpd="sng" algn="ctr">
-                      <a:solidFill>
-                        <a:schemeClr val="tx1">
-                          <a:lumMod val="35000"/>
-                          <a:lumOff val="65000"/>
-                        </a:schemeClr>
-                      </a:solidFill>
-                      <a:round/>
-                    </a:ln>
-                    <a:effectLst/>
-                  </c:spPr>
-                </c15:leaderLines>
-              </c:ext>
-            </c:extLst>
-          </c:dLbls>
-          <c:cat>
-            <c:numRef>
-              <c:f>'NewResults_End)'!$A$4:$A$6</c:f>
-              <c:numCache>
-                <c:formatCode>0%</c:formatCode>
-                <c:ptCount val="3"/>
-                <c:pt idx="0">
-                  <c:v>0.1</c:v>
-                </c:pt>
-                <c:pt idx="1">
-                  <c:v>0.4</c:v>
-                </c:pt>
-                <c:pt idx="2">
-                  <c:v>0.7</c:v>
-                </c:pt>
-              </c:numCache>
-            </c:numRef>
-          </c:cat>
-          <c:val>
-            <c:numRef>
-              <c:f>'NewResults_End)'!$C$4:$C$6</c:f>
-              <c:numCache>
-                <c:formatCode>0%</c:formatCode>
-                <c:ptCount val="3"/>
-                <c:pt idx="0">
-                  <c:v>0.92849794238683103</c:v>
-                </c:pt>
-                <c:pt idx="1">
-                  <c:v>0.82844650205761305</c:v>
-                </c:pt>
-                <c:pt idx="2">
-                  <c:v>0.70216049382715995</c:v>
-                </c:pt>
-              </c:numCache>
-            </c:numRef>
-          </c:val>
-          <c:extLst>
-            <c:ext xmlns:c16="http://schemas.microsoft.com/office/drawing/2014/chart" uri="{C3380CC4-5D6E-409C-BE32-E72D297353CC}">
-              <c16:uniqueId val="{00000001-812F-0C4A-826C-38DE1D0132DA}"/>
-            </c:ext>
-          </c:extLst>
-        </c:ser>
-        <c:ser>
-          <c:idx val="2"/>
-          <c:order val="2"/>
-          <c:tx>
-            <c:strRef>
-              <c:f>'NewResults_End)'!$D$3</c:f>
-              <c:strCache>
-                <c:ptCount val="1"/>
-                <c:pt idx="0">
-                  <c:v>Naïve Bayes</c:v>
-                </c:pt>
-              </c:strCache>
-            </c:strRef>
-          </c:tx>
-          <c:spPr>
-            <a:solidFill>
-              <a:schemeClr val="accent3"/>
-            </a:solidFill>
-            <a:ln>
-              <a:noFill/>
-            </a:ln>
-            <a:effectLst/>
-          </c:spPr>
-          <c:invertIfNegative val="0"/>
-          <c:dLbls>
-            <c:spPr>
-              <a:noFill/>
-              <a:ln>
-                <a:noFill/>
-              </a:ln>
-              <a:effectLst/>
-            </c:spPr>
-            <c:txPr>
-              <a:bodyPr rot="0" spcFirstLastPara="1" vertOverflow="ellipsis" vert="horz" wrap="square" anchor="ctr" anchorCtr="1"/>
-              <a:lstStyle/>
-              <a:p>
-                <a:pPr>
-                  <a:defRPr sz="600" b="0" i="0" u="none" strike="noStrike" kern="1200" baseline="0">
-                    <a:solidFill>
-                      <a:schemeClr val="bg1"/>
-                    </a:solidFill>
-                    <a:latin typeface="+mn-lt"/>
-                    <a:ea typeface="+mn-ea"/>
-                    <a:cs typeface="+mn-cs"/>
-                  </a:defRPr>
-                </a:pPr>
-                <a:endParaRPr lang="en-US"/>
-              </a:p>
-            </c:txPr>
-            <c:dLblPos val="inEnd"/>
-            <c:showLegendKey val="0"/>
-            <c:showVal val="1"/>
-            <c:showCatName val="0"/>
-            <c:showSerName val="0"/>
-            <c:showPercent val="0"/>
-            <c:showBubbleSize val="0"/>
-            <c:showLeaderLines val="0"/>
-            <c:extLst>
-              <c:ext xmlns:c15="http://schemas.microsoft.com/office/drawing/2012/chart" uri="{CE6537A1-D6FC-4f65-9D91-7224C49458BB}">
-                <c15:showLeaderLines val="1"/>
-                <c15:leaderLines>
-                  <c:spPr>
-                    <a:ln w="9525" cap="flat" cmpd="sng" algn="ctr">
-                      <a:solidFill>
-                        <a:schemeClr val="tx1">
-                          <a:lumMod val="35000"/>
-                          <a:lumOff val="65000"/>
-                        </a:schemeClr>
-                      </a:solidFill>
-                      <a:round/>
-                    </a:ln>
-                    <a:effectLst/>
-                  </c:spPr>
-                </c15:leaderLines>
-              </c:ext>
-            </c:extLst>
-          </c:dLbls>
-          <c:cat>
-            <c:numRef>
-              <c:f>'NewResults_End)'!$A$4:$A$6</c:f>
-              <c:numCache>
-                <c:formatCode>0%</c:formatCode>
-                <c:ptCount val="3"/>
-                <c:pt idx="0">
-                  <c:v>0.1</c:v>
-                </c:pt>
-                <c:pt idx="1">
-                  <c:v>0.4</c:v>
-                </c:pt>
-                <c:pt idx="2">
-                  <c:v>0.7</c:v>
-                </c:pt>
-              </c:numCache>
-            </c:numRef>
-          </c:cat>
-          <c:val>
-            <c:numRef>
-              <c:f>'NewResults_End)'!$D$4:$D$6</c:f>
-              <c:numCache>
-                <c:formatCode>0%</c:formatCode>
-                <c:ptCount val="3"/>
-                <c:pt idx="0">
-                  <c:v>0.967849794238683</c:v>
-                </c:pt>
-                <c:pt idx="1">
-                  <c:v>0.85956790123456694</c:v>
-                </c:pt>
-                <c:pt idx="2">
-                  <c:v>0.687242798353909</c:v>
-                </c:pt>
-              </c:numCache>
-            </c:numRef>
-          </c:val>
-          <c:extLst>
-            <c:ext xmlns:c16="http://schemas.microsoft.com/office/drawing/2014/chart" uri="{C3380CC4-5D6E-409C-BE32-E72D297353CC}">
-              <c16:uniqueId val="{00000002-812F-0C4A-826C-38DE1D0132DA}"/>
-            </c:ext>
-          </c:extLst>
-        </c:ser>
-        <c:dLbls>
-          <c:dLblPos val="inEnd"/>
-          <c:showLegendKey val="0"/>
-          <c:showVal val="1"/>
-          <c:showCatName val="0"/>
-          <c:showSerName val="0"/>
-          <c:showPercent val="0"/>
-          <c:showBubbleSize val="0"/>
-        </c:dLbls>
-        <c:gapWidth val="150"/>
-        <c:axId val="397713664"/>
-        <c:axId val="397715392"/>
-      </c:barChart>
-      <c:catAx>
-        <c:axId val="397713664"/>
-        <c:scaling>
-          <c:orientation val="minMax"/>
-        </c:scaling>
-        <c:delete val="0"/>
-        <c:axPos val="b"/>
-        <c:title>
-          <c:tx>
-            <c:rich>
-              <a:bodyPr rot="0" spcFirstLastPara="1" vertOverflow="ellipsis" vert="horz" wrap="square" anchor="ctr" anchorCtr="1"/>
-              <a:lstStyle/>
-              <a:p>
-                <a:pPr>
-                  <a:defRPr sz="800" b="0" i="0" u="none" strike="noStrike" kern="1200" baseline="0">
-                    <a:solidFill>
-                      <a:schemeClr val="tx1">
-                        <a:lumMod val="65000"/>
-                        <a:lumOff val="35000"/>
-                      </a:schemeClr>
-                    </a:solidFill>
-                    <a:latin typeface="+mn-lt"/>
-                    <a:ea typeface="+mn-ea"/>
-                    <a:cs typeface="+mn-cs"/>
-                  </a:defRPr>
-                </a:pPr>
-                <a:r>
-                  <a:rPr lang="en-GB"/>
-                  <a:t>Proportion of Missing Values Imputed</a:t>
-                </a:r>
-              </a:p>
-            </c:rich>
-          </c:tx>
-          <c:layout>
-            <c:manualLayout>
-              <c:xMode val="edge"/>
-              <c:yMode val="edge"/>
-              <c:x val="0.22720369450411357"/>
-              <c:y val="0.80293028319568527"/>
-            </c:manualLayout>
-          </c:layout>
-          <c:overlay val="0"/>
-          <c:spPr>
-            <a:noFill/>
-            <a:ln>
-              <a:noFill/>
-            </a:ln>
-            <a:effectLst/>
-          </c:spPr>
-          <c:txPr>
-            <a:bodyPr rot="0" spcFirstLastPara="1" vertOverflow="ellipsis" vert="horz" wrap="square" anchor="ctr" anchorCtr="1"/>
-            <a:lstStyle/>
-            <a:p>
-              <a:pPr>
-                <a:defRPr sz="800" b="0" i="0" u="none" strike="noStrike" kern="1200" baseline="0">
-                  <a:solidFill>
-                    <a:schemeClr val="tx1">
-                      <a:lumMod val="65000"/>
-                      <a:lumOff val="35000"/>
-                    </a:schemeClr>
-                  </a:solidFill>
-                  <a:latin typeface="+mn-lt"/>
-                  <a:ea typeface="+mn-ea"/>
-                  <a:cs typeface="+mn-cs"/>
-                </a:defRPr>
-              </a:pPr>
-              <a:endParaRPr lang="en-US"/>
-            </a:p>
-          </c:txPr>
-        </c:title>
-        <c:numFmt formatCode="0%" sourceLinked="1"/>
-        <c:majorTickMark val="none"/>
-        <c:minorTickMark val="none"/>
-        <c:tickLblPos val="nextTo"/>
-        <c:spPr>
-          <a:noFill/>
-          <a:ln w="9525" cap="flat" cmpd="sng" algn="ctr">
-            <a:solidFill>
-              <a:schemeClr val="tx1">
-                <a:lumMod val="15000"/>
-                <a:lumOff val="85000"/>
-              </a:schemeClr>
-            </a:solidFill>
-            <a:round/>
-          </a:ln>
-          <a:effectLst/>
-        </c:spPr>
-        <c:txPr>
-          <a:bodyPr rot="-60000000" spcFirstLastPara="1" vertOverflow="ellipsis" vert="horz" wrap="square" anchor="ctr" anchorCtr="1"/>
-          <a:lstStyle/>
-          <a:p>
-            <a:pPr>
-              <a:defRPr sz="800" b="0" i="0" u="none" strike="noStrike" kern="1200" baseline="0">
-                <a:solidFill>
-                  <a:schemeClr val="tx1">
-                    <a:lumMod val="65000"/>
-                    <a:lumOff val="35000"/>
-                  </a:schemeClr>
-                </a:solidFill>
-                <a:latin typeface="+mn-lt"/>
-                <a:ea typeface="+mn-ea"/>
-                <a:cs typeface="+mn-cs"/>
-              </a:defRPr>
-            </a:pPr>
-            <a:endParaRPr lang="en-US"/>
-          </a:p>
-        </c:txPr>
-        <c:crossAx val="397715392"/>
-        <c:crosses val="autoZero"/>
-        <c:auto val="1"/>
-        <c:lblAlgn val="ctr"/>
-        <c:lblOffset val="100"/>
-        <c:noMultiLvlLbl val="0"/>
-      </c:catAx>
-      <c:valAx>
-        <c:axId val="397715392"/>
-        <c:scaling>
-          <c:orientation val="minMax"/>
-          <c:max val="1"/>
-        </c:scaling>
-        <c:delete val="1"/>
-        <c:axPos val="l"/>
-        <c:title>
-          <c:tx>
-            <c:rich>
-              <a:bodyPr rot="-5400000" spcFirstLastPara="1" vertOverflow="ellipsis" vert="horz" wrap="square" anchor="ctr" anchorCtr="1"/>
-              <a:lstStyle/>
-              <a:p>
-                <a:pPr>
-                  <a:defRPr sz="800" b="0" i="0" u="none" strike="noStrike" kern="1200" baseline="0">
-                    <a:solidFill>
-                      <a:schemeClr val="tx1">
-                        <a:lumMod val="65000"/>
-                        <a:lumOff val="35000"/>
-                      </a:schemeClr>
-                    </a:solidFill>
-                    <a:latin typeface="+mn-lt"/>
-                    <a:ea typeface="+mn-ea"/>
-                    <a:cs typeface="+mn-cs"/>
-                  </a:defRPr>
-                </a:pPr>
-                <a:r>
-                  <a:rPr lang="en-GB"/>
-                  <a:t>Calculated Accuracy</a:t>
-                </a:r>
-              </a:p>
-            </c:rich>
-          </c:tx>
-          <c:overlay val="0"/>
-          <c:spPr>
-            <a:noFill/>
-            <a:ln>
-              <a:noFill/>
-            </a:ln>
-            <a:effectLst/>
-          </c:spPr>
-          <c:txPr>
-            <a:bodyPr rot="-5400000" spcFirstLastPara="1" vertOverflow="ellipsis" vert="horz" wrap="square" anchor="ctr" anchorCtr="1"/>
-            <a:lstStyle/>
-            <a:p>
-              <a:pPr>
-                <a:defRPr sz="800" b="0" i="0" u="none" strike="noStrike" kern="1200" baseline="0">
-                  <a:solidFill>
-                    <a:schemeClr val="tx1">
-                      <a:lumMod val="65000"/>
-                      <a:lumOff val="35000"/>
-                    </a:schemeClr>
-                  </a:solidFill>
-                  <a:latin typeface="+mn-lt"/>
-                  <a:ea typeface="+mn-ea"/>
-                  <a:cs typeface="+mn-cs"/>
-                </a:defRPr>
-              </a:pPr>
-              <a:endParaRPr lang="en-US"/>
-            </a:p>
-          </c:txPr>
-        </c:title>
-        <c:numFmt formatCode="0%" sourceLinked="1"/>
-        <c:majorTickMark val="none"/>
-        <c:minorTickMark val="none"/>
-        <c:tickLblPos val="nextTo"/>
-        <c:crossAx val="397713664"/>
-        <c:crosses val="autoZero"/>
-        <c:crossBetween val="between"/>
-      </c:valAx>
-      <c:spPr>
-        <a:noFill/>
-        <a:ln>
-          <a:noFill/>
-        </a:ln>
-        <a:effectLst/>
-      </c:spPr>
-    </c:plotArea>
-    <c:legend>
-      <c:legendPos val="b"/>
-      <c:layout>
-        <c:manualLayout>
-          <c:xMode val="edge"/>
-          <c:yMode val="edge"/>
-          <c:x val="0.19492801913719898"/>
-          <c:y val="0.88840091841549607"/>
-          <c:w val="0.60135047418918752"/>
-          <c:h val="0.10490340029893318"/>
-        </c:manualLayout>
-      </c:layout>
-      <c:overlay val="0"/>
-      <c:spPr>
-        <a:noFill/>
-        <a:ln>
-          <a:noFill/>
-        </a:ln>
-        <a:effectLst/>
-      </c:spPr>
-      <c:txPr>
-        <a:bodyPr rot="0" spcFirstLastPara="1" vertOverflow="ellipsis" vert="horz" wrap="square" anchor="ctr" anchorCtr="1"/>
-        <a:lstStyle/>
-        <a:p>
-          <a:pPr>
-            <a:defRPr sz="800" b="0" i="0" u="none" strike="noStrike" kern="1200" baseline="0">
-              <a:solidFill>
-                <a:schemeClr val="tx1">
-                  <a:lumMod val="65000"/>
-                  <a:lumOff val="35000"/>
-                </a:schemeClr>
-              </a:solidFill>
-              <a:latin typeface="+mn-lt"/>
-              <a:ea typeface="+mn-ea"/>
-              <a:cs typeface="+mn-cs"/>
-            </a:defRPr>
-          </a:pPr>
-          <a:endParaRPr lang="en-US"/>
-        </a:p>
-      </c:txPr>
-    </c:legend>
-    <c:plotVisOnly val="1"/>
-    <c:dispBlanksAs val="gap"/>
-    <c:extLst>
-      <c:ext xmlns:c16r3="http://schemas.microsoft.com/office/drawing/2017/03/chart" uri="{56B9EC1D-385E-4148-901F-78D8002777C0}">
-        <c16r3:dataDisplayOptions16>
-          <c16r3:dispNaAsBlank val="1"/>
-        </c16r3:dataDisplayOptions16>
-      </c:ext>
-    </c:extLst>
-    <c:showDLblsOverMax val="0"/>
-  </c:chart>
-  <c:spPr>
-    <a:solidFill>
-      <a:schemeClr val="bg1"/>
-    </a:solidFill>
-    <a:ln w="9525" cap="flat" cmpd="sng" algn="ctr">
-      <a:solidFill>
-        <a:schemeClr val="tx1"/>
-      </a:solidFill>
-      <a:round/>
-    </a:ln>
-    <a:effectLst/>
-  </c:spPr>
-  <c:txPr>
-    <a:bodyPr/>
-    <a:lstStyle/>
-    <a:p>
-      <a:pPr>
-        <a:defRPr sz="800"/>
-      </a:pPr>
-      <a:endParaRPr lang="en-US"/>
-    </a:p>
-  </c:txPr>
-  <c:externalData r:id="rId3">
-    <c:autoUpdate val="0"/>
-  </c:externalData>
-</c:chartSpace>
-</file>
-
-<file path=word/charts/chart2.xml><?xml version="1.0" encoding="utf-8"?>
-<c:chartSpace xmlns:c="http://schemas.openxmlformats.org/drawingml/2006/chart" xmlns:a="http://schemas.openxmlformats.org/drawingml/2006/main" xmlns:r="http://schemas.openxmlformats.org/officeDocument/2006/relationships" xmlns:c16r2="http://schemas.microsoft.com/office/drawing/2015/06/chart">
-  <c:date1904 val="0"/>
-  <c:lang val="en-GB"/>
-  <c:roundedCorners val="0"/>
-  <mc:AlternateContent xmlns:mc="http://schemas.openxmlformats.org/markup-compatibility/2006">
-    <mc:Choice xmlns:c14="http://schemas.microsoft.com/office/drawing/2007/8/2/chart" Requires="c14">
-      <c14:style val="102"/>
-    </mc:Choice>
-    <mc:Fallback>
-      <c:style val="2"/>
-    </mc:Fallback>
-  </mc:AlternateContent>
-  <c:chart>
-    <c:title>
-      <c:tx>
-        <c:rich>
-          <a:bodyPr rot="0" spcFirstLastPara="1" vertOverflow="ellipsis" vert="horz" wrap="square" anchor="ctr" anchorCtr="1"/>
-          <a:lstStyle/>
-          <a:p>
-            <a:pPr>
-              <a:defRPr sz="960" b="0" i="0" u="none" strike="noStrike" kern="1200" spc="0" baseline="0">
-                <a:solidFill>
-                  <a:schemeClr val="tx1">
-                    <a:lumMod val="65000"/>
-                    <a:lumOff val="35000"/>
-                  </a:schemeClr>
-                </a:solidFill>
-                <a:latin typeface="+mn-lt"/>
-                <a:ea typeface="+mn-ea"/>
-                <a:cs typeface="+mn-cs"/>
-              </a:defRPr>
-            </a:pPr>
-            <a:r>
-              <a:rPr lang="en-GB"/>
               <a:t>Classification Tree: F1</a:t>
             </a:r>
           </a:p>
@@ -6174,7 +5405,1478 @@
 </c:chartSpace>
 </file>
 
+<file path=word/charts/chart2.xml><?xml version="1.0" encoding="utf-8"?>
+<c:chartSpace xmlns:c="http://schemas.openxmlformats.org/drawingml/2006/chart" xmlns:a="http://schemas.openxmlformats.org/drawingml/2006/main" xmlns:r="http://schemas.openxmlformats.org/officeDocument/2006/relationships" xmlns:c16r2="http://schemas.microsoft.com/office/drawing/2015/06/chart">
+  <c:date1904 val="0"/>
+  <c:lang val="en-GB"/>
+  <c:roundedCorners val="0"/>
+  <mc:AlternateContent xmlns:mc="http://schemas.openxmlformats.org/markup-compatibility/2006">
+    <mc:Choice xmlns:c14="http://schemas.microsoft.com/office/drawing/2007/8/2/chart" Requires="c14">
+      <c14:style val="102"/>
+    </mc:Choice>
+    <mc:Fallback>
+      <c:style val="2"/>
+    </mc:Fallback>
+  </mc:AlternateContent>
+  <c:chart>
+    <c:title>
+      <c:tx>
+        <c:rich>
+          <a:bodyPr rot="0" spcFirstLastPara="1" vertOverflow="ellipsis" vert="horz" wrap="square" anchor="ctr" anchorCtr="1"/>
+          <a:lstStyle/>
+          <a:p>
+            <a:pPr>
+              <a:defRPr sz="960" b="0" i="0" u="none" strike="noStrike" kern="1200" spc="0" baseline="0">
+                <a:solidFill>
+                  <a:schemeClr val="tx1">
+                    <a:lumMod val="65000"/>
+                    <a:lumOff val="35000"/>
+                  </a:schemeClr>
+                </a:solidFill>
+                <a:latin typeface="+mn-lt"/>
+                <a:ea typeface="+mn-ea"/>
+                <a:cs typeface="+mn-cs"/>
+              </a:defRPr>
+            </a:pPr>
+            <a:r>
+              <a:rPr lang="en-GB"/>
+              <a:t>Classification Tree: Accuracy</a:t>
+            </a:r>
+          </a:p>
+        </c:rich>
+      </c:tx>
+      <c:layout>
+        <c:manualLayout>
+          <c:xMode val="edge"/>
+          <c:yMode val="edge"/>
+          <c:x val="0.22186203422747575"/>
+          <c:y val="0"/>
+        </c:manualLayout>
+      </c:layout>
+      <c:overlay val="0"/>
+      <c:spPr>
+        <a:noFill/>
+        <a:ln>
+          <a:noFill/>
+        </a:ln>
+        <a:effectLst/>
+      </c:spPr>
+      <c:txPr>
+        <a:bodyPr rot="0" spcFirstLastPara="1" vertOverflow="ellipsis" vert="horz" wrap="square" anchor="ctr" anchorCtr="1"/>
+        <a:lstStyle/>
+        <a:p>
+          <a:pPr>
+            <a:defRPr sz="960" b="0" i="0" u="none" strike="noStrike" kern="1200" spc="0" baseline="0">
+              <a:solidFill>
+                <a:schemeClr val="tx1">
+                  <a:lumMod val="65000"/>
+                  <a:lumOff val="35000"/>
+                </a:schemeClr>
+              </a:solidFill>
+              <a:latin typeface="+mn-lt"/>
+              <a:ea typeface="+mn-ea"/>
+              <a:cs typeface="+mn-cs"/>
+            </a:defRPr>
+          </a:pPr>
+          <a:endParaRPr lang="en-US"/>
+        </a:p>
+      </c:txPr>
+    </c:title>
+    <c:autoTitleDeleted val="0"/>
+    <c:plotArea>
+      <c:layout>
+        <c:manualLayout>
+          <c:layoutTarget val="inner"/>
+          <c:xMode val="edge"/>
+          <c:yMode val="edge"/>
+          <c:x val="0.10448467518170473"/>
+          <c:y val="0.11308251506942651"/>
+          <c:w val="0.84715304739468567"/>
+          <c:h val="0.6009852135545164"/>
+        </c:manualLayout>
+      </c:layout>
+      <c:barChart>
+        <c:barDir val="col"/>
+        <c:grouping val="clustered"/>
+        <c:varyColors val="0"/>
+        <c:ser>
+          <c:idx val="0"/>
+          <c:order val="0"/>
+          <c:tx>
+            <c:strRef>
+              <c:f>'NewResults_End)'!$B$3</c:f>
+              <c:strCache>
+                <c:ptCount val="1"/>
+                <c:pt idx="0">
+                  <c:v>Control</c:v>
+                </c:pt>
+              </c:strCache>
+            </c:strRef>
+          </c:tx>
+          <c:spPr>
+            <a:solidFill>
+              <a:schemeClr val="accent1"/>
+            </a:solidFill>
+            <a:ln>
+              <a:noFill/>
+            </a:ln>
+            <a:effectLst/>
+          </c:spPr>
+          <c:invertIfNegative val="0"/>
+          <c:dLbls>
+            <c:spPr>
+              <a:noFill/>
+              <a:ln>
+                <a:noFill/>
+              </a:ln>
+              <a:effectLst/>
+            </c:spPr>
+            <c:txPr>
+              <a:bodyPr rot="0" spcFirstLastPara="1" vertOverflow="ellipsis" vert="horz" wrap="square" anchor="ctr" anchorCtr="1"/>
+              <a:lstStyle/>
+              <a:p>
+                <a:pPr>
+                  <a:defRPr sz="600" b="0" i="0" u="none" strike="noStrike" kern="1200" baseline="0">
+                    <a:solidFill>
+                      <a:schemeClr val="bg1"/>
+                    </a:solidFill>
+                    <a:latin typeface="+mn-lt"/>
+                    <a:ea typeface="+mn-ea"/>
+                    <a:cs typeface="+mn-cs"/>
+                  </a:defRPr>
+                </a:pPr>
+                <a:endParaRPr lang="en-US"/>
+              </a:p>
+            </c:txPr>
+            <c:dLblPos val="inEnd"/>
+            <c:showLegendKey val="0"/>
+            <c:showVal val="1"/>
+            <c:showCatName val="0"/>
+            <c:showSerName val="0"/>
+            <c:showPercent val="0"/>
+            <c:showBubbleSize val="0"/>
+            <c:showLeaderLines val="0"/>
+            <c:extLst>
+              <c:ext xmlns:c15="http://schemas.microsoft.com/office/drawing/2012/chart" uri="{CE6537A1-D6FC-4f65-9D91-7224C49458BB}">
+                <c15:showLeaderLines val="1"/>
+                <c15:leaderLines>
+                  <c:spPr>
+                    <a:ln w="9525" cap="flat" cmpd="sng" algn="ctr">
+                      <a:solidFill>
+                        <a:schemeClr val="tx1">
+                          <a:lumMod val="35000"/>
+                          <a:lumOff val="65000"/>
+                        </a:schemeClr>
+                      </a:solidFill>
+                      <a:round/>
+                    </a:ln>
+                    <a:effectLst/>
+                  </c:spPr>
+                </c15:leaderLines>
+              </c:ext>
+            </c:extLst>
+          </c:dLbls>
+          <c:cat>
+            <c:numRef>
+              <c:f>'NewResults_End)'!$A$4:$A$6</c:f>
+              <c:numCache>
+                <c:formatCode>0%</c:formatCode>
+                <c:ptCount val="3"/>
+                <c:pt idx="0">
+                  <c:v>0.1</c:v>
+                </c:pt>
+                <c:pt idx="1">
+                  <c:v>0.4</c:v>
+                </c:pt>
+                <c:pt idx="2">
+                  <c:v>0.7</c:v>
+                </c:pt>
+              </c:numCache>
+            </c:numRef>
+          </c:cat>
+          <c:val>
+            <c:numRef>
+              <c:f>'NewResults_End)'!$B$4:$B$6</c:f>
+              <c:numCache>
+                <c:formatCode>0%</c:formatCode>
+                <c:ptCount val="3"/>
+                <c:pt idx="0">
+                  <c:v>0.98019547325102796</c:v>
+                </c:pt>
+                <c:pt idx="1">
+                  <c:v>0.98019547325102796</c:v>
+                </c:pt>
+                <c:pt idx="2">
+                  <c:v>0.98019547325102796</c:v>
+                </c:pt>
+              </c:numCache>
+            </c:numRef>
+          </c:val>
+          <c:extLst>
+            <c:ext xmlns:c16="http://schemas.microsoft.com/office/drawing/2014/chart" uri="{C3380CC4-5D6E-409C-BE32-E72D297353CC}">
+              <c16:uniqueId val="{00000000-812F-0C4A-826C-38DE1D0132DA}"/>
+            </c:ext>
+          </c:extLst>
+        </c:ser>
+        <c:ser>
+          <c:idx val="1"/>
+          <c:order val="1"/>
+          <c:tx>
+            <c:strRef>
+              <c:f>'NewResults_End)'!$C$3</c:f>
+              <c:strCache>
+                <c:ptCount val="1"/>
+                <c:pt idx="0">
+                  <c:v>Mode</c:v>
+                </c:pt>
+              </c:strCache>
+            </c:strRef>
+          </c:tx>
+          <c:spPr>
+            <a:solidFill>
+              <a:schemeClr val="accent2"/>
+            </a:solidFill>
+            <a:ln>
+              <a:noFill/>
+            </a:ln>
+            <a:effectLst/>
+          </c:spPr>
+          <c:invertIfNegative val="0"/>
+          <c:dLbls>
+            <c:spPr>
+              <a:noFill/>
+              <a:ln>
+                <a:noFill/>
+              </a:ln>
+              <a:effectLst/>
+            </c:spPr>
+            <c:txPr>
+              <a:bodyPr rot="0" spcFirstLastPara="1" vertOverflow="ellipsis" vert="horz" wrap="square" anchor="ctr" anchorCtr="1"/>
+              <a:lstStyle/>
+              <a:p>
+                <a:pPr>
+                  <a:defRPr sz="600" b="0" i="0" u="none" strike="noStrike" kern="1200" baseline="0">
+                    <a:solidFill>
+                      <a:schemeClr val="bg1"/>
+                    </a:solidFill>
+                    <a:latin typeface="+mn-lt"/>
+                    <a:ea typeface="+mn-ea"/>
+                    <a:cs typeface="+mn-cs"/>
+                  </a:defRPr>
+                </a:pPr>
+                <a:endParaRPr lang="en-US"/>
+              </a:p>
+            </c:txPr>
+            <c:dLblPos val="inEnd"/>
+            <c:showLegendKey val="0"/>
+            <c:showVal val="1"/>
+            <c:showCatName val="0"/>
+            <c:showSerName val="0"/>
+            <c:showPercent val="0"/>
+            <c:showBubbleSize val="0"/>
+            <c:showLeaderLines val="0"/>
+            <c:extLst>
+              <c:ext xmlns:c15="http://schemas.microsoft.com/office/drawing/2012/chart" uri="{CE6537A1-D6FC-4f65-9D91-7224C49458BB}">
+                <c15:showLeaderLines val="1"/>
+                <c15:leaderLines>
+                  <c:spPr>
+                    <a:ln w="9525" cap="flat" cmpd="sng" algn="ctr">
+                      <a:solidFill>
+                        <a:schemeClr val="tx1">
+                          <a:lumMod val="35000"/>
+                          <a:lumOff val="65000"/>
+                        </a:schemeClr>
+                      </a:solidFill>
+                      <a:round/>
+                    </a:ln>
+                    <a:effectLst/>
+                  </c:spPr>
+                </c15:leaderLines>
+              </c:ext>
+            </c:extLst>
+          </c:dLbls>
+          <c:cat>
+            <c:numRef>
+              <c:f>'NewResults_End)'!$A$4:$A$6</c:f>
+              <c:numCache>
+                <c:formatCode>0%</c:formatCode>
+                <c:ptCount val="3"/>
+                <c:pt idx="0">
+                  <c:v>0.1</c:v>
+                </c:pt>
+                <c:pt idx="1">
+                  <c:v>0.4</c:v>
+                </c:pt>
+                <c:pt idx="2">
+                  <c:v>0.7</c:v>
+                </c:pt>
+              </c:numCache>
+            </c:numRef>
+          </c:cat>
+          <c:val>
+            <c:numRef>
+              <c:f>'NewResults_End)'!$C$4:$C$6</c:f>
+              <c:numCache>
+                <c:formatCode>0%</c:formatCode>
+                <c:ptCount val="3"/>
+                <c:pt idx="0">
+                  <c:v>0.92849794238683103</c:v>
+                </c:pt>
+                <c:pt idx="1">
+                  <c:v>0.82844650205761305</c:v>
+                </c:pt>
+                <c:pt idx="2">
+                  <c:v>0.70216049382715995</c:v>
+                </c:pt>
+              </c:numCache>
+            </c:numRef>
+          </c:val>
+          <c:extLst>
+            <c:ext xmlns:c16="http://schemas.microsoft.com/office/drawing/2014/chart" uri="{C3380CC4-5D6E-409C-BE32-E72D297353CC}">
+              <c16:uniqueId val="{00000001-812F-0C4A-826C-38DE1D0132DA}"/>
+            </c:ext>
+          </c:extLst>
+        </c:ser>
+        <c:ser>
+          <c:idx val="2"/>
+          <c:order val="2"/>
+          <c:tx>
+            <c:strRef>
+              <c:f>'NewResults_End)'!$D$3</c:f>
+              <c:strCache>
+                <c:ptCount val="1"/>
+                <c:pt idx="0">
+                  <c:v>Naïve Bayes</c:v>
+                </c:pt>
+              </c:strCache>
+            </c:strRef>
+          </c:tx>
+          <c:spPr>
+            <a:solidFill>
+              <a:schemeClr val="accent3"/>
+            </a:solidFill>
+            <a:ln>
+              <a:noFill/>
+            </a:ln>
+            <a:effectLst/>
+          </c:spPr>
+          <c:invertIfNegative val="0"/>
+          <c:dLbls>
+            <c:spPr>
+              <a:noFill/>
+              <a:ln>
+                <a:noFill/>
+              </a:ln>
+              <a:effectLst/>
+            </c:spPr>
+            <c:txPr>
+              <a:bodyPr rot="0" spcFirstLastPara="1" vertOverflow="ellipsis" vert="horz" wrap="square" anchor="ctr" anchorCtr="1"/>
+              <a:lstStyle/>
+              <a:p>
+                <a:pPr>
+                  <a:defRPr sz="600" b="0" i="0" u="none" strike="noStrike" kern="1200" baseline="0">
+                    <a:solidFill>
+                      <a:schemeClr val="bg1"/>
+                    </a:solidFill>
+                    <a:latin typeface="+mn-lt"/>
+                    <a:ea typeface="+mn-ea"/>
+                    <a:cs typeface="+mn-cs"/>
+                  </a:defRPr>
+                </a:pPr>
+                <a:endParaRPr lang="en-US"/>
+              </a:p>
+            </c:txPr>
+            <c:dLblPos val="inEnd"/>
+            <c:showLegendKey val="0"/>
+            <c:showVal val="1"/>
+            <c:showCatName val="0"/>
+            <c:showSerName val="0"/>
+            <c:showPercent val="0"/>
+            <c:showBubbleSize val="0"/>
+            <c:showLeaderLines val="0"/>
+            <c:extLst>
+              <c:ext xmlns:c15="http://schemas.microsoft.com/office/drawing/2012/chart" uri="{CE6537A1-D6FC-4f65-9D91-7224C49458BB}">
+                <c15:showLeaderLines val="1"/>
+                <c15:leaderLines>
+                  <c:spPr>
+                    <a:ln w="9525" cap="flat" cmpd="sng" algn="ctr">
+                      <a:solidFill>
+                        <a:schemeClr val="tx1">
+                          <a:lumMod val="35000"/>
+                          <a:lumOff val="65000"/>
+                        </a:schemeClr>
+                      </a:solidFill>
+                      <a:round/>
+                    </a:ln>
+                    <a:effectLst/>
+                  </c:spPr>
+                </c15:leaderLines>
+              </c:ext>
+            </c:extLst>
+          </c:dLbls>
+          <c:cat>
+            <c:numRef>
+              <c:f>'NewResults_End)'!$A$4:$A$6</c:f>
+              <c:numCache>
+                <c:formatCode>0%</c:formatCode>
+                <c:ptCount val="3"/>
+                <c:pt idx="0">
+                  <c:v>0.1</c:v>
+                </c:pt>
+                <c:pt idx="1">
+                  <c:v>0.4</c:v>
+                </c:pt>
+                <c:pt idx="2">
+                  <c:v>0.7</c:v>
+                </c:pt>
+              </c:numCache>
+            </c:numRef>
+          </c:cat>
+          <c:val>
+            <c:numRef>
+              <c:f>'NewResults_End)'!$D$4:$D$6</c:f>
+              <c:numCache>
+                <c:formatCode>0%</c:formatCode>
+                <c:ptCount val="3"/>
+                <c:pt idx="0">
+                  <c:v>0.967849794238683</c:v>
+                </c:pt>
+                <c:pt idx="1">
+                  <c:v>0.85956790123456694</c:v>
+                </c:pt>
+                <c:pt idx="2">
+                  <c:v>0.687242798353909</c:v>
+                </c:pt>
+              </c:numCache>
+            </c:numRef>
+          </c:val>
+          <c:extLst>
+            <c:ext xmlns:c16="http://schemas.microsoft.com/office/drawing/2014/chart" uri="{C3380CC4-5D6E-409C-BE32-E72D297353CC}">
+              <c16:uniqueId val="{00000002-812F-0C4A-826C-38DE1D0132DA}"/>
+            </c:ext>
+          </c:extLst>
+        </c:ser>
+        <c:dLbls>
+          <c:dLblPos val="inEnd"/>
+          <c:showLegendKey val="0"/>
+          <c:showVal val="1"/>
+          <c:showCatName val="0"/>
+          <c:showSerName val="0"/>
+          <c:showPercent val="0"/>
+          <c:showBubbleSize val="0"/>
+        </c:dLbls>
+        <c:gapWidth val="150"/>
+        <c:axId val="397713664"/>
+        <c:axId val="397715392"/>
+      </c:barChart>
+      <c:catAx>
+        <c:axId val="397713664"/>
+        <c:scaling>
+          <c:orientation val="minMax"/>
+        </c:scaling>
+        <c:delete val="0"/>
+        <c:axPos val="b"/>
+        <c:title>
+          <c:tx>
+            <c:rich>
+              <a:bodyPr rot="0" spcFirstLastPara="1" vertOverflow="ellipsis" vert="horz" wrap="square" anchor="ctr" anchorCtr="1"/>
+              <a:lstStyle/>
+              <a:p>
+                <a:pPr>
+                  <a:defRPr sz="800" b="0" i="0" u="none" strike="noStrike" kern="1200" baseline="0">
+                    <a:solidFill>
+                      <a:schemeClr val="tx1">
+                        <a:lumMod val="65000"/>
+                        <a:lumOff val="35000"/>
+                      </a:schemeClr>
+                    </a:solidFill>
+                    <a:latin typeface="+mn-lt"/>
+                    <a:ea typeface="+mn-ea"/>
+                    <a:cs typeface="+mn-cs"/>
+                  </a:defRPr>
+                </a:pPr>
+                <a:r>
+                  <a:rPr lang="en-GB"/>
+                  <a:t>Proportion of Missing Values Imputed</a:t>
+                </a:r>
+              </a:p>
+            </c:rich>
+          </c:tx>
+          <c:layout>
+            <c:manualLayout>
+              <c:xMode val="edge"/>
+              <c:yMode val="edge"/>
+              <c:x val="0.22720369450411357"/>
+              <c:y val="0.80293028319568527"/>
+            </c:manualLayout>
+          </c:layout>
+          <c:overlay val="0"/>
+          <c:spPr>
+            <a:noFill/>
+            <a:ln>
+              <a:noFill/>
+            </a:ln>
+            <a:effectLst/>
+          </c:spPr>
+          <c:txPr>
+            <a:bodyPr rot="0" spcFirstLastPara="1" vertOverflow="ellipsis" vert="horz" wrap="square" anchor="ctr" anchorCtr="1"/>
+            <a:lstStyle/>
+            <a:p>
+              <a:pPr>
+                <a:defRPr sz="800" b="0" i="0" u="none" strike="noStrike" kern="1200" baseline="0">
+                  <a:solidFill>
+                    <a:schemeClr val="tx1">
+                      <a:lumMod val="65000"/>
+                      <a:lumOff val="35000"/>
+                    </a:schemeClr>
+                  </a:solidFill>
+                  <a:latin typeface="+mn-lt"/>
+                  <a:ea typeface="+mn-ea"/>
+                  <a:cs typeface="+mn-cs"/>
+                </a:defRPr>
+              </a:pPr>
+              <a:endParaRPr lang="en-US"/>
+            </a:p>
+          </c:txPr>
+        </c:title>
+        <c:numFmt formatCode="0%" sourceLinked="1"/>
+        <c:majorTickMark val="none"/>
+        <c:minorTickMark val="none"/>
+        <c:tickLblPos val="nextTo"/>
+        <c:spPr>
+          <a:noFill/>
+          <a:ln w="9525" cap="flat" cmpd="sng" algn="ctr">
+            <a:solidFill>
+              <a:schemeClr val="tx1">
+                <a:lumMod val="15000"/>
+                <a:lumOff val="85000"/>
+              </a:schemeClr>
+            </a:solidFill>
+            <a:round/>
+          </a:ln>
+          <a:effectLst/>
+        </c:spPr>
+        <c:txPr>
+          <a:bodyPr rot="-60000000" spcFirstLastPara="1" vertOverflow="ellipsis" vert="horz" wrap="square" anchor="ctr" anchorCtr="1"/>
+          <a:lstStyle/>
+          <a:p>
+            <a:pPr>
+              <a:defRPr sz="800" b="0" i="0" u="none" strike="noStrike" kern="1200" baseline="0">
+                <a:solidFill>
+                  <a:schemeClr val="tx1">
+                    <a:lumMod val="65000"/>
+                    <a:lumOff val="35000"/>
+                  </a:schemeClr>
+                </a:solidFill>
+                <a:latin typeface="+mn-lt"/>
+                <a:ea typeface="+mn-ea"/>
+                <a:cs typeface="+mn-cs"/>
+              </a:defRPr>
+            </a:pPr>
+            <a:endParaRPr lang="en-US"/>
+          </a:p>
+        </c:txPr>
+        <c:crossAx val="397715392"/>
+        <c:crosses val="autoZero"/>
+        <c:auto val="1"/>
+        <c:lblAlgn val="ctr"/>
+        <c:lblOffset val="100"/>
+        <c:noMultiLvlLbl val="0"/>
+      </c:catAx>
+      <c:valAx>
+        <c:axId val="397715392"/>
+        <c:scaling>
+          <c:orientation val="minMax"/>
+          <c:max val="1"/>
+        </c:scaling>
+        <c:delete val="1"/>
+        <c:axPos val="l"/>
+        <c:title>
+          <c:tx>
+            <c:rich>
+              <a:bodyPr rot="-5400000" spcFirstLastPara="1" vertOverflow="ellipsis" vert="horz" wrap="square" anchor="ctr" anchorCtr="1"/>
+              <a:lstStyle/>
+              <a:p>
+                <a:pPr>
+                  <a:defRPr sz="800" b="0" i="0" u="none" strike="noStrike" kern="1200" baseline="0">
+                    <a:solidFill>
+                      <a:schemeClr val="tx1">
+                        <a:lumMod val="65000"/>
+                        <a:lumOff val="35000"/>
+                      </a:schemeClr>
+                    </a:solidFill>
+                    <a:latin typeface="+mn-lt"/>
+                    <a:ea typeface="+mn-ea"/>
+                    <a:cs typeface="+mn-cs"/>
+                  </a:defRPr>
+                </a:pPr>
+                <a:r>
+                  <a:rPr lang="en-GB"/>
+                  <a:t>Calculated Accuracy</a:t>
+                </a:r>
+              </a:p>
+            </c:rich>
+          </c:tx>
+          <c:overlay val="0"/>
+          <c:spPr>
+            <a:noFill/>
+            <a:ln>
+              <a:noFill/>
+            </a:ln>
+            <a:effectLst/>
+          </c:spPr>
+          <c:txPr>
+            <a:bodyPr rot="-5400000" spcFirstLastPara="1" vertOverflow="ellipsis" vert="horz" wrap="square" anchor="ctr" anchorCtr="1"/>
+            <a:lstStyle/>
+            <a:p>
+              <a:pPr>
+                <a:defRPr sz="800" b="0" i="0" u="none" strike="noStrike" kern="1200" baseline="0">
+                  <a:solidFill>
+                    <a:schemeClr val="tx1">
+                      <a:lumMod val="65000"/>
+                      <a:lumOff val="35000"/>
+                    </a:schemeClr>
+                  </a:solidFill>
+                  <a:latin typeface="+mn-lt"/>
+                  <a:ea typeface="+mn-ea"/>
+                  <a:cs typeface="+mn-cs"/>
+                </a:defRPr>
+              </a:pPr>
+              <a:endParaRPr lang="en-US"/>
+            </a:p>
+          </c:txPr>
+        </c:title>
+        <c:numFmt formatCode="0%" sourceLinked="1"/>
+        <c:majorTickMark val="none"/>
+        <c:minorTickMark val="none"/>
+        <c:tickLblPos val="nextTo"/>
+        <c:crossAx val="397713664"/>
+        <c:crosses val="autoZero"/>
+        <c:crossBetween val="between"/>
+      </c:valAx>
+      <c:spPr>
+        <a:noFill/>
+        <a:ln>
+          <a:noFill/>
+        </a:ln>
+        <a:effectLst/>
+      </c:spPr>
+    </c:plotArea>
+    <c:legend>
+      <c:legendPos val="b"/>
+      <c:layout>
+        <c:manualLayout>
+          <c:xMode val="edge"/>
+          <c:yMode val="edge"/>
+          <c:x val="0.19492801913719898"/>
+          <c:y val="0.88840091841549607"/>
+          <c:w val="0.60135047418918752"/>
+          <c:h val="0.10490340029893318"/>
+        </c:manualLayout>
+      </c:layout>
+      <c:overlay val="0"/>
+      <c:spPr>
+        <a:noFill/>
+        <a:ln>
+          <a:noFill/>
+        </a:ln>
+        <a:effectLst/>
+      </c:spPr>
+      <c:txPr>
+        <a:bodyPr rot="0" spcFirstLastPara="1" vertOverflow="ellipsis" vert="horz" wrap="square" anchor="ctr" anchorCtr="1"/>
+        <a:lstStyle/>
+        <a:p>
+          <a:pPr>
+            <a:defRPr sz="800" b="0" i="0" u="none" strike="noStrike" kern="1200" baseline="0">
+              <a:solidFill>
+                <a:schemeClr val="tx1">
+                  <a:lumMod val="65000"/>
+                  <a:lumOff val="35000"/>
+                </a:schemeClr>
+              </a:solidFill>
+              <a:latin typeface="+mn-lt"/>
+              <a:ea typeface="+mn-ea"/>
+              <a:cs typeface="+mn-cs"/>
+            </a:defRPr>
+          </a:pPr>
+          <a:endParaRPr lang="en-US"/>
+        </a:p>
+      </c:txPr>
+    </c:legend>
+    <c:plotVisOnly val="1"/>
+    <c:dispBlanksAs val="gap"/>
+    <c:extLst>
+      <c:ext xmlns:c16r3="http://schemas.microsoft.com/office/drawing/2017/03/chart" uri="{56B9EC1D-385E-4148-901F-78D8002777C0}">
+        <c16r3:dataDisplayOptions16>
+          <c16r3:dispNaAsBlank val="1"/>
+        </c16r3:dataDisplayOptions16>
+      </c:ext>
+    </c:extLst>
+    <c:showDLblsOverMax val="0"/>
+  </c:chart>
+  <c:spPr>
+    <a:solidFill>
+      <a:schemeClr val="bg1"/>
+    </a:solidFill>
+    <a:ln w="9525" cap="flat" cmpd="sng" algn="ctr">
+      <a:solidFill>
+        <a:schemeClr val="tx1"/>
+      </a:solidFill>
+      <a:round/>
+    </a:ln>
+    <a:effectLst/>
+  </c:spPr>
+  <c:txPr>
+    <a:bodyPr/>
+    <a:lstStyle/>
+    <a:p>
+      <a:pPr>
+        <a:defRPr sz="800"/>
+      </a:pPr>
+      <a:endParaRPr lang="en-US"/>
+    </a:p>
+  </c:txPr>
+  <c:externalData r:id="rId3">
+    <c:autoUpdate val="0"/>
+  </c:externalData>
+</c:chartSpace>
+</file>
+
 <file path=word/charts/chart3.xml><?xml version="1.0" encoding="utf-8"?>
+<c:chartSpace xmlns:c="http://schemas.openxmlformats.org/drawingml/2006/chart" xmlns:a="http://schemas.openxmlformats.org/drawingml/2006/main" xmlns:r="http://schemas.openxmlformats.org/officeDocument/2006/relationships" xmlns:c16r2="http://schemas.microsoft.com/office/drawing/2015/06/chart">
+  <c:date1904 val="0"/>
+  <c:lang val="en-GB"/>
+  <c:roundedCorners val="0"/>
+  <mc:AlternateContent xmlns:mc="http://schemas.openxmlformats.org/markup-compatibility/2006">
+    <mc:Choice xmlns:c14="http://schemas.microsoft.com/office/drawing/2007/8/2/chart" Requires="c14">
+      <c14:style val="102"/>
+    </mc:Choice>
+    <mc:Fallback>
+      <c:style val="2"/>
+    </mc:Fallback>
+  </mc:AlternateContent>
+  <c:chart>
+    <c:title>
+      <c:tx>
+        <c:rich>
+          <a:bodyPr rot="0" spcFirstLastPara="1" vertOverflow="ellipsis" vert="horz" wrap="square" anchor="ctr" anchorCtr="1"/>
+          <a:lstStyle/>
+          <a:p>
+            <a:pPr>
+              <a:defRPr sz="840" b="0" i="0" u="none" strike="noStrike" kern="1200" spc="0" baseline="0">
+                <a:solidFill>
+                  <a:schemeClr val="tx1">
+                    <a:lumMod val="65000"/>
+                    <a:lumOff val="35000"/>
+                  </a:schemeClr>
+                </a:solidFill>
+                <a:latin typeface="+mn-lt"/>
+                <a:ea typeface="+mn-ea"/>
+                <a:cs typeface="+mn-cs"/>
+              </a:defRPr>
+            </a:pPr>
+            <a:r>
+              <a:rPr lang="en-GB"/>
+              <a:t>k-Nearest Neighbour: Accuracy</a:t>
+            </a:r>
+          </a:p>
+        </c:rich>
+      </c:tx>
+      <c:overlay val="0"/>
+      <c:spPr>
+        <a:noFill/>
+        <a:ln>
+          <a:noFill/>
+        </a:ln>
+        <a:effectLst/>
+      </c:spPr>
+      <c:txPr>
+        <a:bodyPr rot="0" spcFirstLastPara="1" vertOverflow="ellipsis" vert="horz" wrap="square" anchor="ctr" anchorCtr="1"/>
+        <a:lstStyle/>
+        <a:p>
+          <a:pPr>
+            <a:defRPr sz="840" b="0" i="0" u="none" strike="noStrike" kern="1200" spc="0" baseline="0">
+              <a:solidFill>
+                <a:schemeClr val="tx1">
+                  <a:lumMod val="65000"/>
+                  <a:lumOff val="35000"/>
+                </a:schemeClr>
+              </a:solidFill>
+              <a:latin typeface="+mn-lt"/>
+              <a:ea typeface="+mn-ea"/>
+              <a:cs typeface="+mn-cs"/>
+            </a:defRPr>
+          </a:pPr>
+          <a:endParaRPr lang="en-US"/>
+        </a:p>
+      </c:txPr>
+    </c:title>
+    <c:autoTitleDeleted val="0"/>
+    <c:plotArea>
+      <c:layout>
+        <c:manualLayout>
+          <c:layoutTarget val="inner"/>
+          <c:xMode val="edge"/>
+          <c:yMode val="edge"/>
+          <c:x val="0.10657210401891253"/>
+          <c:y val="0.15168539325842698"/>
+          <c:w val="0.84141843971631203"/>
+          <c:h val="0.53060249491285505"/>
+        </c:manualLayout>
+      </c:layout>
+      <c:barChart>
+        <c:barDir val="col"/>
+        <c:grouping val="clustered"/>
+        <c:varyColors val="0"/>
+        <c:ser>
+          <c:idx val="0"/>
+          <c:order val="0"/>
+          <c:tx>
+            <c:strRef>
+              <c:f>'NewResults_End)'!$B$3</c:f>
+              <c:strCache>
+                <c:ptCount val="1"/>
+                <c:pt idx="0">
+                  <c:v>Control</c:v>
+                </c:pt>
+              </c:strCache>
+            </c:strRef>
+          </c:tx>
+          <c:spPr>
+            <a:solidFill>
+              <a:schemeClr val="accent1"/>
+            </a:solidFill>
+            <a:ln>
+              <a:noFill/>
+            </a:ln>
+            <a:effectLst/>
+          </c:spPr>
+          <c:invertIfNegative val="0"/>
+          <c:dLbls>
+            <c:spPr>
+              <a:noFill/>
+              <a:ln>
+                <a:noFill/>
+              </a:ln>
+              <a:effectLst/>
+            </c:spPr>
+            <c:txPr>
+              <a:bodyPr rot="0" spcFirstLastPara="1" vertOverflow="ellipsis" vert="horz" wrap="square" lIns="38100" tIns="19050" rIns="38100" bIns="19050" anchor="ctr" anchorCtr="1">
+                <a:spAutoFit/>
+              </a:bodyPr>
+              <a:lstStyle/>
+              <a:p>
+                <a:pPr>
+                  <a:defRPr sz="600" b="0" i="0" u="none" strike="noStrike" kern="1200" baseline="0">
+                    <a:solidFill>
+                      <a:schemeClr val="bg1"/>
+                    </a:solidFill>
+                    <a:latin typeface="+mn-lt"/>
+                    <a:ea typeface="+mn-ea"/>
+                    <a:cs typeface="+mn-cs"/>
+                  </a:defRPr>
+                </a:pPr>
+                <a:endParaRPr lang="en-US"/>
+              </a:p>
+            </c:txPr>
+            <c:dLblPos val="inEnd"/>
+            <c:showLegendKey val="0"/>
+            <c:showVal val="1"/>
+            <c:showCatName val="0"/>
+            <c:showSerName val="0"/>
+            <c:showPercent val="0"/>
+            <c:showBubbleSize val="0"/>
+            <c:showLeaderLines val="0"/>
+            <c:extLst>
+              <c:ext xmlns:c15="http://schemas.microsoft.com/office/drawing/2012/chart" uri="{CE6537A1-D6FC-4f65-9D91-7224C49458BB}">
+                <c15:showLeaderLines val="1"/>
+                <c15:leaderLines>
+                  <c:spPr>
+                    <a:ln w="9525" cap="flat" cmpd="sng" algn="ctr">
+                      <a:solidFill>
+                        <a:schemeClr val="tx1">
+                          <a:lumMod val="35000"/>
+                          <a:lumOff val="65000"/>
+                        </a:schemeClr>
+                      </a:solidFill>
+                      <a:round/>
+                    </a:ln>
+                    <a:effectLst/>
+                  </c:spPr>
+                </c15:leaderLines>
+              </c:ext>
+            </c:extLst>
+          </c:dLbls>
+          <c:cat>
+            <c:numRef>
+              <c:f>'NewResults_End)'!$A$27:$A$29</c:f>
+              <c:numCache>
+                <c:formatCode>0%</c:formatCode>
+                <c:ptCount val="3"/>
+                <c:pt idx="0">
+                  <c:v>0.1</c:v>
+                </c:pt>
+                <c:pt idx="1">
+                  <c:v>0.4</c:v>
+                </c:pt>
+                <c:pt idx="2">
+                  <c:v>0.7</c:v>
+                </c:pt>
+              </c:numCache>
+            </c:numRef>
+          </c:cat>
+          <c:val>
+            <c:numRef>
+              <c:f>'NewResults_End)'!$B$27:$B$29</c:f>
+              <c:numCache>
+                <c:formatCode>0%</c:formatCode>
+                <c:ptCount val="3"/>
+                <c:pt idx="0">
+                  <c:v>0.95</c:v>
+                </c:pt>
+                <c:pt idx="1">
+                  <c:v>0.95</c:v>
+                </c:pt>
+                <c:pt idx="2">
+                  <c:v>0.95</c:v>
+                </c:pt>
+              </c:numCache>
+            </c:numRef>
+          </c:val>
+          <c:extLst>
+            <c:ext xmlns:c16="http://schemas.microsoft.com/office/drawing/2014/chart" uri="{C3380CC4-5D6E-409C-BE32-E72D297353CC}">
+              <c16:uniqueId val="{00000000-0052-DC4E-8C10-022356055030}"/>
+            </c:ext>
+          </c:extLst>
+        </c:ser>
+        <c:ser>
+          <c:idx val="1"/>
+          <c:order val="1"/>
+          <c:tx>
+            <c:strRef>
+              <c:f>'NewResults_End)'!$C$3</c:f>
+              <c:strCache>
+                <c:ptCount val="1"/>
+                <c:pt idx="0">
+                  <c:v>Mode</c:v>
+                </c:pt>
+              </c:strCache>
+            </c:strRef>
+          </c:tx>
+          <c:spPr>
+            <a:solidFill>
+              <a:schemeClr val="accent2"/>
+            </a:solidFill>
+            <a:ln>
+              <a:noFill/>
+            </a:ln>
+            <a:effectLst/>
+          </c:spPr>
+          <c:invertIfNegative val="0"/>
+          <c:dLbls>
+            <c:spPr>
+              <a:noFill/>
+              <a:ln>
+                <a:noFill/>
+              </a:ln>
+              <a:effectLst/>
+            </c:spPr>
+            <c:txPr>
+              <a:bodyPr rot="0" spcFirstLastPara="1" vertOverflow="ellipsis" vert="horz" wrap="square" lIns="38100" tIns="19050" rIns="38100" bIns="19050" anchor="ctr" anchorCtr="1">
+                <a:spAutoFit/>
+              </a:bodyPr>
+              <a:lstStyle/>
+              <a:p>
+                <a:pPr>
+                  <a:defRPr sz="600" b="0" i="0" u="none" strike="noStrike" kern="1200" baseline="0">
+                    <a:solidFill>
+                      <a:schemeClr val="bg1"/>
+                    </a:solidFill>
+                    <a:latin typeface="+mn-lt"/>
+                    <a:ea typeface="+mn-ea"/>
+                    <a:cs typeface="+mn-cs"/>
+                  </a:defRPr>
+                </a:pPr>
+                <a:endParaRPr lang="en-US"/>
+              </a:p>
+            </c:txPr>
+            <c:dLblPos val="inEnd"/>
+            <c:showLegendKey val="0"/>
+            <c:showVal val="1"/>
+            <c:showCatName val="0"/>
+            <c:showSerName val="0"/>
+            <c:showPercent val="0"/>
+            <c:showBubbleSize val="0"/>
+            <c:showLeaderLines val="0"/>
+            <c:extLst>
+              <c:ext xmlns:c15="http://schemas.microsoft.com/office/drawing/2012/chart" uri="{CE6537A1-D6FC-4f65-9D91-7224C49458BB}">
+                <c15:showLeaderLines val="1"/>
+                <c15:leaderLines>
+                  <c:spPr>
+                    <a:ln w="9525" cap="flat" cmpd="sng" algn="ctr">
+                      <a:solidFill>
+                        <a:schemeClr val="tx1">
+                          <a:lumMod val="35000"/>
+                          <a:lumOff val="65000"/>
+                        </a:schemeClr>
+                      </a:solidFill>
+                      <a:round/>
+                    </a:ln>
+                    <a:effectLst/>
+                  </c:spPr>
+                </c15:leaderLines>
+              </c:ext>
+            </c:extLst>
+          </c:dLbls>
+          <c:cat>
+            <c:numRef>
+              <c:f>'NewResults_End)'!$A$27:$A$29</c:f>
+              <c:numCache>
+                <c:formatCode>0%</c:formatCode>
+                <c:ptCount val="3"/>
+                <c:pt idx="0">
+                  <c:v>0.1</c:v>
+                </c:pt>
+                <c:pt idx="1">
+                  <c:v>0.4</c:v>
+                </c:pt>
+                <c:pt idx="2">
+                  <c:v>0.7</c:v>
+                </c:pt>
+              </c:numCache>
+            </c:numRef>
+          </c:cat>
+          <c:val>
+            <c:numRef>
+              <c:f>'NewResults_End)'!$C$27:$C$29</c:f>
+              <c:numCache>
+                <c:formatCode>0%</c:formatCode>
+                <c:ptCount val="3"/>
+                <c:pt idx="0">
+                  <c:v>0.84</c:v>
+                </c:pt>
+                <c:pt idx="1">
+                  <c:v>0.49</c:v>
+                </c:pt>
+                <c:pt idx="2">
+                  <c:v>0.35</c:v>
+                </c:pt>
+              </c:numCache>
+            </c:numRef>
+          </c:val>
+          <c:extLst>
+            <c:ext xmlns:c16="http://schemas.microsoft.com/office/drawing/2014/chart" uri="{C3380CC4-5D6E-409C-BE32-E72D297353CC}">
+              <c16:uniqueId val="{00000001-0052-DC4E-8C10-022356055030}"/>
+            </c:ext>
+          </c:extLst>
+        </c:ser>
+        <c:ser>
+          <c:idx val="2"/>
+          <c:order val="2"/>
+          <c:tx>
+            <c:strRef>
+              <c:f>'NewResults_End)'!$D$3</c:f>
+              <c:strCache>
+                <c:ptCount val="1"/>
+                <c:pt idx="0">
+                  <c:v>Naïve Bayes</c:v>
+                </c:pt>
+              </c:strCache>
+            </c:strRef>
+          </c:tx>
+          <c:spPr>
+            <a:solidFill>
+              <a:schemeClr val="accent3"/>
+            </a:solidFill>
+            <a:ln>
+              <a:noFill/>
+            </a:ln>
+            <a:effectLst/>
+          </c:spPr>
+          <c:invertIfNegative val="0"/>
+          <c:dLbls>
+            <c:spPr>
+              <a:noFill/>
+              <a:ln>
+                <a:noFill/>
+              </a:ln>
+              <a:effectLst/>
+            </c:spPr>
+            <c:txPr>
+              <a:bodyPr rot="0" spcFirstLastPara="1" vertOverflow="ellipsis" vert="horz" wrap="square" lIns="38100" tIns="19050" rIns="38100" bIns="19050" anchor="ctr" anchorCtr="1">
+                <a:spAutoFit/>
+              </a:bodyPr>
+              <a:lstStyle/>
+              <a:p>
+                <a:pPr>
+                  <a:defRPr sz="600" b="0" i="0" u="none" strike="noStrike" kern="1200" baseline="0">
+                    <a:solidFill>
+                      <a:schemeClr val="bg1"/>
+                    </a:solidFill>
+                    <a:latin typeface="+mn-lt"/>
+                    <a:ea typeface="+mn-ea"/>
+                    <a:cs typeface="+mn-cs"/>
+                  </a:defRPr>
+                </a:pPr>
+                <a:endParaRPr lang="en-US"/>
+              </a:p>
+            </c:txPr>
+            <c:dLblPos val="inEnd"/>
+            <c:showLegendKey val="0"/>
+            <c:showVal val="1"/>
+            <c:showCatName val="0"/>
+            <c:showSerName val="0"/>
+            <c:showPercent val="0"/>
+            <c:showBubbleSize val="0"/>
+            <c:showLeaderLines val="0"/>
+            <c:extLst>
+              <c:ext xmlns:c15="http://schemas.microsoft.com/office/drawing/2012/chart" uri="{CE6537A1-D6FC-4f65-9D91-7224C49458BB}">
+                <c15:showLeaderLines val="1"/>
+                <c15:leaderLines>
+                  <c:spPr>
+                    <a:ln w="9525" cap="flat" cmpd="sng" algn="ctr">
+                      <a:solidFill>
+                        <a:schemeClr val="tx1">
+                          <a:lumMod val="35000"/>
+                          <a:lumOff val="65000"/>
+                        </a:schemeClr>
+                      </a:solidFill>
+                      <a:round/>
+                    </a:ln>
+                    <a:effectLst/>
+                  </c:spPr>
+                </c15:leaderLines>
+              </c:ext>
+            </c:extLst>
+          </c:dLbls>
+          <c:cat>
+            <c:numRef>
+              <c:f>'NewResults_End)'!$A$27:$A$29</c:f>
+              <c:numCache>
+                <c:formatCode>0%</c:formatCode>
+                <c:ptCount val="3"/>
+                <c:pt idx="0">
+                  <c:v>0.1</c:v>
+                </c:pt>
+                <c:pt idx="1">
+                  <c:v>0.4</c:v>
+                </c:pt>
+                <c:pt idx="2">
+                  <c:v>0.7</c:v>
+                </c:pt>
+              </c:numCache>
+            </c:numRef>
+          </c:cat>
+          <c:val>
+            <c:numRef>
+              <c:f>'NewResults_End)'!$D$27:$D$29</c:f>
+              <c:numCache>
+                <c:formatCode>0%</c:formatCode>
+                <c:ptCount val="3"/>
+                <c:pt idx="0">
+                  <c:v>0.91</c:v>
+                </c:pt>
+                <c:pt idx="1">
+                  <c:v>0.82</c:v>
+                </c:pt>
+                <c:pt idx="2">
+                  <c:v>0.59</c:v>
+                </c:pt>
+              </c:numCache>
+            </c:numRef>
+          </c:val>
+          <c:extLst>
+            <c:ext xmlns:c16="http://schemas.microsoft.com/office/drawing/2014/chart" uri="{C3380CC4-5D6E-409C-BE32-E72D297353CC}">
+              <c16:uniqueId val="{00000002-0052-DC4E-8C10-022356055030}"/>
+            </c:ext>
+          </c:extLst>
+        </c:ser>
+        <c:dLbls>
+          <c:dLblPos val="inEnd"/>
+          <c:showLegendKey val="0"/>
+          <c:showVal val="1"/>
+          <c:showCatName val="0"/>
+          <c:showSerName val="0"/>
+          <c:showPercent val="0"/>
+          <c:showBubbleSize val="0"/>
+        </c:dLbls>
+        <c:gapWidth val="150"/>
+        <c:axId val="397713664"/>
+        <c:axId val="397715392"/>
+      </c:barChart>
+      <c:catAx>
+        <c:axId val="397713664"/>
+        <c:scaling>
+          <c:orientation val="minMax"/>
+        </c:scaling>
+        <c:delete val="0"/>
+        <c:axPos val="b"/>
+        <c:title>
+          <c:tx>
+            <c:rich>
+              <a:bodyPr rot="0" spcFirstLastPara="1" vertOverflow="ellipsis" vert="horz" wrap="square" anchor="ctr" anchorCtr="1"/>
+              <a:lstStyle/>
+              <a:p>
+                <a:pPr>
+                  <a:defRPr sz="700" b="1" i="0" u="none" strike="noStrike" kern="1200" baseline="0">
+                    <a:solidFill>
+                      <a:schemeClr val="tx1">
+                        <a:lumMod val="65000"/>
+                        <a:lumOff val="35000"/>
+                      </a:schemeClr>
+                    </a:solidFill>
+                    <a:latin typeface="+mn-lt"/>
+                    <a:ea typeface="+mn-ea"/>
+                    <a:cs typeface="+mn-cs"/>
+                  </a:defRPr>
+                </a:pPr>
+                <a:r>
+                  <a:rPr lang="en-GB" b="1"/>
+                  <a:t>Proportion of Missing Values Imputed</a:t>
+                </a:r>
+              </a:p>
+            </c:rich>
+          </c:tx>
+          <c:layout>
+            <c:manualLayout>
+              <c:xMode val="edge"/>
+              <c:yMode val="edge"/>
+              <c:x val="0.23239924796634462"/>
+              <c:y val="0.80528414285292993"/>
+            </c:manualLayout>
+          </c:layout>
+          <c:overlay val="0"/>
+          <c:spPr>
+            <a:noFill/>
+            <a:ln>
+              <a:noFill/>
+            </a:ln>
+            <a:effectLst/>
+          </c:spPr>
+          <c:txPr>
+            <a:bodyPr rot="0" spcFirstLastPara="1" vertOverflow="ellipsis" vert="horz" wrap="square" anchor="ctr" anchorCtr="1"/>
+            <a:lstStyle/>
+            <a:p>
+              <a:pPr>
+                <a:defRPr sz="700" b="1" i="0" u="none" strike="noStrike" kern="1200" baseline="0">
+                  <a:solidFill>
+                    <a:schemeClr val="tx1">
+                      <a:lumMod val="65000"/>
+                      <a:lumOff val="35000"/>
+                    </a:schemeClr>
+                  </a:solidFill>
+                  <a:latin typeface="+mn-lt"/>
+                  <a:ea typeface="+mn-ea"/>
+                  <a:cs typeface="+mn-cs"/>
+                </a:defRPr>
+              </a:pPr>
+              <a:endParaRPr lang="en-US"/>
+            </a:p>
+          </c:txPr>
+        </c:title>
+        <c:numFmt formatCode="0%" sourceLinked="1"/>
+        <c:majorTickMark val="none"/>
+        <c:minorTickMark val="none"/>
+        <c:tickLblPos val="nextTo"/>
+        <c:spPr>
+          <a:noFill/>
+          <a:ln w="9525" cap="flat" cmpd="sng" algn="ctr">
+            <a:solidFill>
+              <a:schemeClr val="tx1">
+                <a:lumMod val="15000"/>
+                <a:lumOff val="85000"/>
+              </a:schemeClr>
+            </a:solidFill>
+            <a:round/>
+          </a:ln>
+          <a:effectLst/>
+        </c:spPr>
+        <c:txPr>
+          <a:bodyPr rot="-60000000" spcFirstLastPara="1" vertOverflow="ellipsis" vert="horz" wrap="square" anchor="ctr" anchorCtr="1"/>
+          <a:lstStyle/>
+          <a:p>
+            <a:pPr>
+              <a:defRPr sz="700" b="0" i="0" u="none" strike="noStrike" kern="1200" baseline="0">
+                <a:solidFill>
+                  <a:schemeClr val="tx1">
+                    <a:lumMod val="65000"/>
+                    <a:lumOff val="35000"/>
+                  </a:schemeClr>
+                </a:solidFill>
+                <a:latin typeface="+mn-lt"/>
+                <a:ea typeface="+mn-ea"/>
+                <a:cs typeface="+mn-cs"/>
+              </a:defRPr>
+            </a:pPr>
+            <a:endParaRPr lang="en-US"/>
+          </a:p>
+        </c:txPr>
+        <c:crossAx val="397715392"/>
+        <c:crosses val="autoZero"/>
+        <c:auto val="1"/>
+        <c:lblAlgn val="ctr"/>
+        <c:lblOffset val="100"/>
+        <c:noMultiLvlLbl val="0"/>
+      </c:catAx>
+      <c:valAx>
+        <c:axId val="397715392"/>
+        <c:scaling>
+          <c:orientation val="minMax"/>
+        </c:scaling>
+        <c:delete val="1"/>
+        <c:axPos val="l"/>
+        <c:title>
+          <c:tx>
+            <c:rich>
+              <a:bodyPr rot="-5400000" spcFirstLastPara="1" vertOverflow="ellipsis" vert="horz" wrap="square" anchor="ctr" anchorCtr="1"/>
+              <a:lstStyle/>
+              <a:p>
+                <a:pPr>
+                  <a:defRPr sz="700" b="0" i="0" u="none" strike="noStrike" kern="1200" baseline="0">
+                    <a:solidFill>
+                      <a:schemeClr val="tx1">
+                        <a:lumMod val="65000"/>
+                        <a:lumOff val="35000"/>
+                      </a:schemeClr>
+                    </a:solidFill>
+                    <a:latin typeface="+mn-lt"/>
+                    <a:ea typeface="+mn-ea"/>
+                    <a:cs typeface="+mn-cs"/>
+                  </a:defRPr>
+                </a:pPr>
+                <a:r>
+                  <a:rPr lang="en-GB"/>
+                  <a:t>Calculated Accuracy</a:t>
+                </a:r>
+              </a:p>
+            </c:rich>
+          </c:tx>
+          <c:overlay val="0"/>
+          <c:spPr>
+            <a:noFill/>
+            <a:ln>
+              <a:noFill/>
+            </a:ln>
+            <a:effectLst/>
+          </c:spPr>
+          <c:txPr>
+            <a:bodyPr rot="-5400000" spcFirstLastPara="1" vertOverflow="ellipsis" vert="horz" wrap="square" anchor="ctr" anchorCtr="1"/>
+            <a:lstStyle/>
+            <a:p>
+              <a:pPr>
+                <a:defRPr sz="700" b="0" i="0" u="none" strike="noStrike" kern="1200" baseline="0">
+                  <a:solidFill>
+                    <a:schemeClr val="tx1">
+                      <a:lumMod val="65000"/>
+                      <a:lumOff val="35000"/>
+                    </a:schemeClr>
+                  </a:solidFill>
+                  <a:latin typeface="+mn-lt"/>
+                  <a:ea typeface="+mn-ea"/>
+                  <a:cs typeface="+mn-cs"/>
+                </a:defRPr>
+              </a:pPr>
+              <a:endParaRPr lang="en-US"/>
+            </a:p>
+          </c:txPr>
+        </c:title>
+        <c:numFmt formatCode="0%" sourceLinked="1"/>
+        <c:majorTickMark val="none"/>
+        <c:minorTickMark val="none"/>
+        <c:tickLblPos val="nextTo"/>
+        <c:crossAx val="397713664"/>
+        <c:crosses val="autoZero"/>
+        <c:crossBetween val="between"/>
+      </c:valAx>
+      <c:spPr>
+        <a:noFill/>
+        <a:ln>
+          <a:noFill/>
+        </a:ln>
+        <a:effectLst/>
+      </c:spPr>
+    </c:plotArea>
+    <c:legend>
+      <c:legendPos val="b"/>
+      <c:layout>
+        <c:manualLayout>
+          <c:xMode val="edge"/>
+          <c:yMode val="edge"/>
+          <c:x val="0.21236946445524096"/>
+          <c:y val="0.89172609041847295"/>
+          <c:w val="0.56849271513269872"/>
+          <c:h val="0.10827390958152702"/>
+        </c:manualLayout>
+      </c:layout>
+      <c:overlay val="0"/>
+      <c:spPr>
+        <a:noFill/>
+        <a:ln>
+          <a:noFill/>
+        </a:ln>
+        <a:effectLst/>
+      </c:spPr>
+      <c:txPr>
+        <a:bodyPr rot="0" spcFirstLastPara="1" vertOverflow="ellipsis" vert="horz" wrap="square" anchor="ctr" anchorCtr="1"/>
+        <a:lstStyle/>
+        <a:p>
+          <a:pPr>
+            <a:defRPr sz="700" b="0" i="0" u="none" strike="noStrike" kern="1200" baseline="0">
+              <a:solidFill>
+                <a:schemeClr val="tx1">
+                  <a:lumMod val="65000"/>
+                  <a:lumOff val="35000"/>
+                </a:schemeClr>
+              </a:solidFill>
+              <a:latin typeface="+mn-lt"/>
+              <a:ea typeface="+mn-ea"/>
+              <a:cs typeface="+mn-cs"/>
+            </a:defRPr>
+          </a:pPr>
+          <a:endParaRPr lang="en-US"/>
+        </a:p>
+      </c:txPr>
+    </c:legend>
+    <c:plotVisOnly val="1"/>
+    <c:dispBlanksAs val="gap"/>
+    <c:extLst>
+      <c:ext xmlns:c16r3="http://schemas.microsoft.com/office/drawing/2017/03/chart" uri="{56B9EC1D-385E-4148-901F-78D8002777C0}">
+        <c16r3:dataDisplayOptions16>
+          <c16r3:dispNaAsBlank val="1"/>
+        </c16r3:dataDisplayOptions16>
+      </c:ext>
+    </c:extLst>
+    <c:showDLblsOverMax val="0"/>
+  </c:chart>
+  <c:spPr>
+    <a:solidFill>
+      <a:schemeClr val="bg1"/>
+    </a:solidFill>
+    <a:ln w="9525" cap="flat" cmpd="sng" algn="ctr">
+      <a:solidFill>
+        <a:schemeClr val="tx1"/>
+      </a:solidFill>
+      <a:round/>
+    </a:ln>
+    <a:effectLst/>
+  </c:spPr>
+  <c:txPr>
+    <a:bodyPr/>
+    <a:lstStyle/>
+    <a:p>
+      <a:pPr>
+        <a:defRPr sz="700"/>
+      </a:pPr>
+      <a:endParaRPr lang="en-US"/>
+    </a:p>
+  </c:txPr>
+  <c:externalData r:id="rId3">
+    <c:autoUpdate val="0"/>
+  </c:externalData>
+</c:chartSpace>
+</file>
+
+<file path=word/charts/chart4.xml><?xml version="1.0" encoding="utf-8"?>
 <c:chartSpace xmlns:c="http://schemas.openxmlformats.org/drawingml/2006/chart" xmlns:a="http://schemas.openxmlformats.org/drawingml/2006/main" xmlns:r="http://schemas.openxmlformats.org/officeDocument/2006/relationships" xmlns:c16r2="http://schemas.microsoft.com/office/drawing/2015/06/chart">
   <c:date1904 val="0"/>
   <c:lang val="en-GB"/>
@@ -6908,740 +7610,6 @@
 </c:chartSpace>
 </file>
 
-<file path=word/charts/chart4.xml><?xml version="1.0" encoding="utf-8"?>
-<c:chartSpace xmlns:c="http://schemas.openxmlformats.org/drawingml/2006/chart" xmlns:a="http://schemas.openxmlformats.org/drawingml/2006/main" xmlns:r="http://schemas.openxmlformats.org/officeDocument/2006/relationships" xmlns:c16r2="http://schemas.microsoft.com/office/drawing/2015/06/chart">
-  <c:date1904 val="0"/>
-  <c:lang val="en-GB"/>
-  <c:roundedCorners val="0"/>
-  <mc:AlternateContent xmlns:mc="http://schemas.openxmlformats.org/markup-compatibility/2006">
-    <mc:Choice xmlns:c14="http://schemas.microsoft.com/office/drawing/2007/8/2/chart" Requires="c14">
-      <c14:style val="102"/>
-    </mc:Choice>
-    <mc:Fallback>
-      <c:style val="2"/>
-    </mc:Fallback>
-  </mc:AlternateContent>
-  <c:chart>
-    <c:title>
-      <c:tx>
-        <c:rich>
-          <a:bodyPr rot="0" spcFirstLastPara="1" vertOverflow="ellipsis" vert="horz" wrap="square" anchor="ctr" anchorCtr="1"/>
-          <a:lstStyle/>
-          <a:p>
-            <a:pPr>
-              <a:defRPr sz="840" b="0" i="0" u="none" strike="noStrike" kern="1200" spc="0" baseline="0">
-                <a:solidFill>
-                  <a:schemeClr val="tx1">
-                    <a:lumMod val="65000"/>
-                    <a:lumOff val="35000"/>
-                  </a:schemeClr>
-                </a:solidFill>
-                <a:latin typeface="+mn-lt"/>
-                <a:ea typeface="+mn-ea"/>
-                <a:cs typeface="+mn-cs"/>
-              </a:defRPr>
-            </a:pPr>
-            <a:r>
-              <a:rPr lang="en-GB"/>
-              <a:t>k-Nearest Neighbour: Accuracy</a:t>
-            </a:r>
-          </a:p>
-        </c:rich>
-      </c:tx>
-      <c:overlay val="0"/>
-      <c:spPr>
-        <a:noFill/>
-        <a:ln>
-          <a:noFill/>
-        </a:ln>
-        <a:effectLst/>
-      </c:spPr>
-      <c:txPr>
-        <a:bodyPr rot="0" spcFirstLastPara="1" vertOverflow="ellipsis" vert="horz" wrap="square" anchor="ctr" anchorCtr="1"/>
-        <a:lstStyle/>
-        <a:p>
-          <a:pPr>
-            <a:defRPr sz="840" b="0" i="0" u="none" strike="noStrike" kern="1200" spc="0" baseline="0">
-              <a:solidFill>
-                <a:schemeClr val="tx1">
-                  <a:lumMod val="65000"/>
-                  <a:lumOff val="35000"/>
-                </a:schemeClr>
-              </a:solidFill>
-              <a:latin typeface="+mn-lt"/>
-              <a:ea typeface="+mn-ea"/>
-              <a:cs typeface="+mn-cs"/>
-            </a:defRPr>
-          </a:pPr>
-          <a:endParaRPr lang="en-US"/>
-        </a:p>
-      </c:txPr>
-    </c:title>
-    <c:autoTitleDeleted val="0"/>
-    <c:plotArea>
-      <c:layout>
-        <c:manualLayout>
-          <c:layoutTarget val="inner"/>
-          <c:xMode val="edge"/>
-          <c:yMode val="edge"/>
-          <c:x val="0.10657210401891253"/>
-          <c:y val="0.15168539325842698"/>
-          <c:w val="0.84141843971631203"/>
-          <c:h val="0.53060249491285505"/>
-        </c:manualLayout>
-      </c:layout>
-      <c:barChart>
-        <c:barDir val="col"/>
-        <c:grouping val="clustered"/>
-        <c:varyColors val="0"/>
-        <c:ser>
-          <c:idx val="0"/>
-          <c:order val="0"/>
-          <c:tx>
-            <c:strRef>
-              <c:f>'NewResults_End)'!$B$3</c:f>
-              <c:strCache>
-                <c:ptCount val="1"/>
-                <c:pt idx="0">
-                  <c:v>Control</c:v>
-                </c:pt>
-              </c:strCache>
-            </c:strRef>
-          </c:tx>
-          <c:spPr>
-            <a:solidFill>
-              <a:schemeClr val="accent1"/>
-            </a:solidFill>
-            <a:ln>
-              <a:noFill/>
-            </a:ln>
-            <a:effectLst/>
-          </c:spPr>
-          <c:invertIfNegative val="0"/>
-          <c:dLbls>
-            <c:spPr>
-              <a:noFill/>
-              <a:ln>
-                <a:noFill/>
-              </a:ln>
-              <a:effectLst/>
-            </c:spPr>
-            <c:txPr>
-              <a:bodyPr rot="0" spcFirstLastPara="1" vertOverflow="ellipsis" vert="horz" wrap="square" lIns="38100" tIns="19050" rIns="38100" bIns="19050" anchor="ctr" anchorCtr="1">
-                <a:spAutoFit/>
-              </a:bodyPr>
-              <a:lstStyle/>
-              <a:p>
-                <a:pPr>
-                  <a:defRPr sz="600" b="0" i="0" u="none" strike="noStrike" kern="1200" baseline="0">
-                    <a:solidFill>
-                      <a:schemeClr val="bg1"/>
-                    </a:solidFill>
-                    <a:latin typeface="+mn-lt"/>
-                    <a:ea typeface="+mn-ea"/>
-                    <a:cs typeface="+mn-cs"/>
-                  </a:defRPr>
-                </a:pPr>
-                <a:endParaRPr lang="en-US"/>
-              </a:p>
-            </c:txPr>
-            <c:dLblPos val="inEnd"/>
-            <c:showLegendKey val="0"/>
-            <c:showVal val="1"/>
-            <c:showCatName val="0"/>
-            <c:showSerName val="0"/>
-            <c:showPercent val="0"/>
-            <c:showBubbleSize val="0"/>
-            <c:showLeaderLines val="0"/>
-            <c:extLst>
-              <c:ext xmlns:c15="http://schemas.microsoft.com/office/drawing/2012/chart" uri="{CE6537A1-D6FC-4f65-9D91-7224C49458BB}">
-                <c15:showLeaderLines val="1"/>
-                <c15:leaderLines>
-                  <c:spPr>
-                    <a:ln w="9525" cap="flat" cmpd="sng" algn="ctr">
-                      <a:solidFill>
-                        <a:schemeClr val="tx1">
-                          <a:lumMod val="35000"/>
-                          <a:lumOff val="65000"/>
-                        </a:schemeClr>
-                      </a:solidFill>
-                      <a:round/>
-                    </a:ln>
-                    <a:effectLst/>
-                  </c:spPr>
-                </c15:leaderLines>
-              </c:ext>
-            </c:extLst>
-          </c:dLbls>
-          <c:cat>
-            <c:numRef>
-              <c:f>'NewResults_End)'!$A$27:$A$29</c:f>
-              <c:numCache>
-                <c:formatCode>0%</c:formatCode>
-                <c:ptCount val="3"/>
-                <c:pt idx="0">
-                  <c:v>0.1</c:v>
-                </c:pt>
-                <c:pt idx="1">
-                  <c:v>0.4</c:v>
-                </c:pt>
-                <c:pt idx="2">
-                  <c:v>0.7</c:v>
-                </c:pt>
-              </c:numCache>
-            </c:numRef>
-          </c:cat>
-          <c:val>
-            <c:numRef>
-              <c:f>'NewResults_End)'!$B$27:$B$29</c:f>
-              <c:numCache>
-                <c:formatCode>0%</c:formatCode>
-                <c:ptCount val="3"/>
-                <c:pt idx="0">
-                  <c:v>0.95</c:v>
-                </c:pt>
-                <c:pt idx="1">
-                  <c:v>0.95</c:v>
-                </c:pt>
-                <c:pt idx="2">
-                  <c:v>0.95</c:v>
-                </c:pt>
-              </c:numCache>
-            </c:numRef>
-          </c:val>
-          <c:extLst>
-            <c:ext xmlns:c16="http://schemas.microsoft.com/office/drawing/2014/chart" uri="{C3380CC4-5D6E-409C-BE32-E72D297353CC}">
-              <c16:uniqueId val="{00000000-0052-DC4E-8C10-022356055030}"/>
-            </c:ext>
-          </c:extLst>
-        </c:ser>
-        <c:ser>
-          <c:idx val="1"/>
-          <c:order val="1"/>
-          <c:tx>
-            <c:strRef>
-              <c:f>'NewResults_End)'!$C$3</c:f>
-              <c:strCache>
-                <c:ptCount val="1"/>
-                <c:pt idx="0">
-                  <c:v>Mode</c:v>
-                </c:pt>
-              </c:strCache>
-            </c:strRef>
-          </c:tx>
-          <c:spPr>
-            <a:solidFill>
-              <a:schemeClr val="accent2"/>
-            </a:solidFill>
-            <a:ln>
-              <a:noFill/>
-            </a:ln>
-            <a:effectLst/>
-          </c:spPr>
-          <c:invertIfNegative val="0"/>
-          <c:dLbls>
-            <c:spPr>
-              <a:noFill/>
-              <a:ln>
-                <a:noFill/>
-              </a:ln>
-              <a:effectLst/>
-            </c:spPr>
-            <c:txPr>
-              <a:bodyPr rot="0" spcFirstLastPara="1" vertOverflow="ellipsis" vert="horz" wrap="square" lIns="38100" tIns="19050" rIns="38100" bIns="19050" anchor="ctr" anchorCtr="1">
-                <a:spAutoFit/>
-              </a:bodyPr>
-              <a:lstStyle/>
-              <a:p>
-                <a:pPr>
-                  <a:defRPr sz="600" b="0" i="0" u="none" strike="noStrike" kern="1200" baseline="0">
-                    <a:solidFill>
-                      <a:schemeClr val="bg1"/>
-                    </a:solidFill>
-                    <a:latin typeface="+mn-lt"/>
-                    <a:ea typeface="+mn-ea"/>
-                    <a:cs typeface="+mn-cs"/>
-                  </a:defRPr>
-                </a:pPr>
-                <a:endParaRPr lang="en-US"/>
-              </a:p>
-            </c:txPr>
-            <c:dLblPos val="inEnd"/>
-            <c:showLegendKey val="0"/>
-            <c:showVal val="1"/>
-            <c:showCatName val="0"/>
-            <c:showSerName val="0"/>
-            <c:showPercent val="0"/>
-            <c:showBubbleSize val="0"/>
-            <c:showLeaderLines val="0"/>
-            <c:extLst>
-              <c:ext xmlns:c15="http://schemas.microsoft.com/office/drawing/2012/chart" uri="{CE6537A1-D6FC-4f65-9D91-7224C49458BB}">
-                <c15:showLeaderLines val="1"/>
-                <c15:leaderLines>
-                  <c:spPr>
-                    <a:ln w="9525" cap="flat" cmpd="sng" algn="ctr">
-                      <a:solidFill>
-                        <a:schemeClr val="tx1">
-                          <a:lumMod val="35000"/>
-                          <a:lumOff val="65000"/>
-                        </a:schemeClr>
-                      </a:solidFill>
-                      <a:round/>
-                    </a:ln>
-                    <a:effectLst/>
-                  </c:spPr>
-                </c15:leaderLines>
-              </c:ext>
-            </c:extLst>
-          </c:dLbls>
-          <c:cat>
-            <c:numRef>
-              <c:f>'NewResults_End)'!$A$27:$A$29</c:f>
-              <c:numCache>
-                <c:formatCode>0%</c:formatCode>
-                <c:ptCount val="3"/>
-                <c:pt idx="0">
-                  <c:v>0.1</c:v>
-                </c:pt>
-                <c:pt idx="1">
-                  <c:v>0.4</c:v>
-                </c:pt>
-                <c:pt idx="2">
-                  <c:v>0.7</c:v>
-                </c:pt>
-              </c:numCache>
-            </c:numRef>
-          </c:cat>
-          <c:val>
-            <c:numRef>
-              <c:f>'NewResults_End)'!$C$27:$C$29</c:f>
-              <c:numCache>
-                <c:formatCode>0%</c:formatCode>
-                <c:ptCount val="3"/>
-                <c:pt idx="0">
-                  <c:v>0.84</c:v>
-                </c:pt>
-                <c:pt idx="1">
-                  <c:v>0.49</c:v>
-                </c:pt>
-                <c:pt idx="2">
-                  <c:v>0.35</c:v>
-                </c:pt>
-              </c:numCache>
-            </c:numRef>
-          </c:val>
-          <c:extLst>
-            <c:ext xmlns:c16="http://schemas.microsoft.com/office/drawing/2014/chart" uri="{C3380CC4-5D6E-409C-BE32-E72D297353CC}">
-              <c16:uniqueId val="{00000001-0052-DC4E-8C10-022356055030}"/>
-            </c:ext>
-          </c:extLst>
-        </c:ser>
-        <c:ser>
-          <c:idx val="2"/>
-          <c:order val="2"/>
-          <c:tx>
-            <c:strRef>
-              <c:f>'NewResults_End)'!$D$3</c:f>
-              <c:strCache>
-                <c:ptCount val="1"/>
-                <c:pt idx="0">
-                  <c:v>Naïve Bayes</c:v>
-                </c:pt>
-              </c:strCache>
-            </c:strRef>
-          </c:tx>
-          <c:spPr>
-            <a:solidFill>
-              <a:schemeClr val="accent3"/>
-            </a:solidFill>
-            <a:ln>
-              <a:noFill/>
-            </a:ln>
-            <a:effectLst/>
-          </c:spPr>
-          <c:invertIfNegative val="0"/>
-          <c:dLbls>
-            <c:spPr>
-              <a:noFill/>
-              <a:ln>
-                <a:noFill/>
-              </a:ln>
-              <a:effectLst/>
-            </c:spPr>
-            <c:txPr>
-              <a:bodyPr rot="0" spcFirstLastPara="1" vertOverflow="ellipsis" vert="horz" wrap="square" lIns="38100" tIns="19050" rIns="38100" bIns="19050" anchor="ctr" anchorCtr="1">
-                <a:spAutoFit/>
-              </a:bodyPr>
-              <a:lstStyle/>
-              <a:p>
-                <a:pPr>
-                  <a:defRPr sz="600" b="0" i="0" u="none" strike="noStrike" kern="1200" baseline="0">
-                    <a:solidFill>
-                      <a:schemeClr val="bg1"/>
-                    </a:solidFill>
-                    <a:latin typeface="+mn-lt"/>
-                    <a:ea typeface="+mn-ea"/>
-                    <a:cs typeface="+mn-cs"/>
-                  </a:defRPr>
-                </a:pPr>
-                <a:endParaRPr lang="en-US"/>
-              </a:p>
-            </c:txPr>
-            <c:dLblPos val="inEnd"/>
-            <c:showLegendKey val="0"/>
-            <c:showVal val="1"/>
-            <c:showCatName val="0"/>
-            <c:showSerName val="0"/>
-            <c:showPercent val="0"/>
-            <c:showBubbleSize val="0"/>
-            <c:showLeaderLines val="0"/>
-            <c:extLst>
-              <c:ext xmlns:c15="http://schemas.microsoft.com/office/drawing/2012/chart" uri="{CE6537A1-D6FC-4f65-9D91-7224C49458BB}">
-                <c15:showLeaderLines val="1"/>
-                <c15:leaderLines>
-                  <c:spPr>
-                    <a:ln w="9525" cap="flat" cmpd="sng" algn="ctr">
-                      <a:solidFill>
-                        <a:schemeClr val="tx1">
-                          <a:lumMod val="35000"/>
-                          <a:lumOff val="65000"/>
-                        </a:schemeClr>
-                      </a:solidFill>
-                      <a:round/>
-                    </a:ln>
-                    <a:effectLst/>
-                  </c:spPr>
-                </c15:leaderLines>
-              </c:ext>
-            </c:extLst>
-          </c:dLbls>
-          <c:cat>
-            <c:numRef>
-              <c:f>'NewResults_End)'!$A$27:$A$29</c:f>
-              <c:numCache>
-                <c:formatCode>0%</c:formatCode>
-                <c:ptCount val="3"/>
-                <c:pt idx="0">
-                  <c:v>0.1</c:v>
-                </c:pt>
-                <c:pt idx="1">
-                  <c:v>0.4</c:v>
-                </c:pt>
-                <c:pt idx="2">
-                  <c:v>0.7</c:v>
-                </c:pt>
-              </c:numCache>
-            </c:numRef>
-          </c:cat>
-          <c:val>
-            <c:numRef>
-              <c:f>'NewResults_End)'!$D$27:$D$29</c:f>
-              <c:numCache>
-                <c:formatCode>0%</c:formatCode>
-                <c:ptCount val="3"/>
-                <c:pt idx="0">
-                  <c:v>0.91</c:v>
-                </c:pt>
-                <c:pt idx="1">
-                  <c:v>0.82</c:v>
-                </c:pt>
-                <c:pt idx="2">
-                  <c:v>0.59</c:v>
-                </c:pt>
-              </c:numCache>
-            </c:numRef>
-          </c:val>
-          <c:extLst>
-            <c:ext xmlns:c16="http://schemas.microsoft.com/office/drawing/2014/chart" uri="{C3380CC4-5D6E-409C-BE32-E72D297353CC}">
-              <c16:uniqueId val="{00000002-0052-DC4E-8C10-022356055030}"/>
-            </c:ext>
-          </c:extLst>
-        </c:ser>
-        <c:dLbls>
-          <c:dLblPos val="inEnd"/>
-          <c:showLegendKey val="0"/>
-          <c:showVal val="1"/>
-          <c:showCatName val="0"/>
-          <c:showSerName val="0"/>
-          <c:showPercent val="0"/>
-          <c:showBubbleSize val="0"/>
-        </c:dLbls>
-        <c:gapWidth val="150"/>
-        <c:axId val="397713664"/>
-        <c:axId val="397715392"/>
-      </c:barChart>
-      <c:catAx>
-        <c:axId val="397713664"/>
-        <c:scaling>
-          <c:orientation val="minMax"/>
-        </c:scaling>
-        <c:delete val="0"/>
-        <c:axPos val="b"/>
-        <c:title>
-          <c:tx>
-            <c:rich>
-              <a:bodyPr rot="0" spcFirstLastPara="1" vertOverflow="ellipsis" vert="horz" wrap="square" anchor="ctr" anchorCtr="1"/>
-              <a:lstStyle/>
-              <a:p>
-                <a:pPr>
-                  <a:defRPr sz="700" b="1" i="0" u="none" strike="noStrike" kern="1200" baseline="0">
-                    <a:solidFill>
-                      <a:schemeClr val="tx1">
-                        <a:lumMod val="65000"/>
-                        <a:lumOff val="35000"/>
-                      </a:schemeClr>
-                    </a:solidFill>
-                    <a:latin typeface="+mn-lt"/>
-                    <a:ea typeface="+mn-ea"/>
-                    <a:cs typeface="+mn-cs"/>
-                  </a:defRPr>
-                </a:pPr>
-                <a:r>
-                  <a:rPr lang="en-GB" b="1"/>
-                  <a:t>Proportion of Missing Values Imputed</a:t>
-                </a:r>
-              </a:p>
-            </c:rich>
-          </c:tx>
-          <c:layout>
-            <c:manualLayout>
-              <c:xMode val="edge"/>
-              <c:yMode val="edge"/>
-              <c:x val="0.23239924796634462"/>
-              <c:y val="0.80528414285292993"/>
-            </c:manualLayout>
-          </c:layout>
-          <c:overlay val="0"/>
-          <c:spPr>
-            <a:noFill/>
-            <a:ln>
-              <a:noFill/>
-            </a:ln>
-            <a:effectLst/>
-          </c:spPr>
-          <c:txPr>
-            <a:bodyPr rot="0" spcFirstLastPara="1" vertOverflow="ellipsis" vert="horz" wrap="square" anchor="ctr" anchorCtr="1"/>
-            <a:lstStyle/>
-            <a:p>
-              <a:pPr>
-                <a:defRPr sz="700" b="1" i="0" u="none" strike="noStrike" kern="1200" baseline="0">
-                  <a:solidFill>
-                    <a:schemeClr val="tx1">
-                      <a:lumMod val="65000"/>
-                      <a:lumOff val="35000"/>
-                    </a:schemeClr>
-                  </a:solidFill>
-                  <a:latin typeface="+mn-lt"/>
-                  <a:ea typeface="+mn-ea"/>
-                  <a:cs typeface="+mn-cs"/>
-                </a:defRPr>
-              </a:pPr>
-              <a:endParaRPr lang="en-US"/>
-            </a:p>
-          </c:txPr>
-        </c:title>
-        <c:numFmt formatCode="0%" sourceLinked="1"/>
-        <c:majorTickMark val="none"/>
-        <c:minorTickMark val="none"/>
-        <c:tickLblPos val="nextTo"/>
-        <c:spPr>
-          <a:noFill/>
-          <a:ln w="9525" cap="flat" cmpd="sng" algn="ctr">
-            <a:solidFill>
-              <a:schemeClr val="tx1">
-                <a:lumMod val="15000"/>
-                <a:lumOff val="85000"/>
-              </a:schemeClr>
-            </a:solidFill>
-            <a:round/>
-          </a:ln>
-          <a:effectLst/>
-        </c:spPr>
-        <c:txPr>
-          <a:bodyPr rot="-60000000" spcFirstLastPara="1" vertOverflow="ellipsis" vert="horz" wrap="square" anchor="ctr" anchorCtr="1"/>
-          <a:lstStyle/>
-          <a:p>
-            <a:pPr>
-              <a:defRPr sz="700" b="0" i="0" u="none" strike="noStrike" kern="1200" baseline="0">
-                <a:solidFill>
-                  <a:schemeClr val="tx1">
-                    <a:lumMod val="65000"/>
-                    <a:lumOff val="35000"/>
-                  </a:schemeClr>
-                </a:solidFill>
-                <a:latin typeface="+mn-lt"/>
-                <a:ea typeface="+mn-ea"/>
-                <a:cs typeface="+mn-cs"/>
-              </a:defRPr>
-            </a:pPr>
-            <a:endParaRPr lang="en-US"/>
-          </a:p>
-        </c:txPr>
-        <c:crossAx val="397715392"/>
-        <c:crosses val="autoZero"/>
-        <c:auto val="1"/>
-        <c:lblAlgn val="ctr"/>
-        <c:lblOffset val="100"/>
-        <c:noMultiLvlLbl val="0"/>
-      </c:catAx>
-      <c:valAx>
-        <c:axId val="397715392"/>
-        <c:scaling>
-          <c:orientation val="minMax"/>
-        </c:scaling>
-        <c:delete val="1"/>
-        <c:axPos val="l"/>
-        <c:title>
-          <c:tx>
-            <c:rich>
-              <a:bodyPr rot="-5400000" spcFirstLastPara="1" vertOverflow="ellipsis" vert="horz" wrap="square" anchor="ctr" anchorCtr="1"/>
-              <a:lstStyle/>
-              <a:p>
-                <a:pPr>
-                  <a:defRPr sz="700" b="0" i="0" u="none" strike="noStrike" kern="1200" baseline="0">
-                    <a:solidFill>
-                      <a:schemeClr val="tx1">
-                        <a:lumMod val="65000"/>
-                        <a:lumOff val="35000"/>
-                      </a:schemeClr>
-                    </a:solidFill>
-                    <a:latin typeface="+mn-lt"/>
-                    <a:ea typeface="+mn-ea"/>
-                    <a:cs typeface="+mn-cs"/>
-                  </a:defRPr>
-                </a:pPr>
-                <a:r>
-                  <a:rPr lang="en-GB"/>
-                  <a:t>Calculated Accuracy</a:t>
-                </a:r>
-              </a:p>
-            </c:rich>
-          </c:tx>
-          <c:overlay val="0"/>
-          <c:spPr>
-            <a:noFill/>
-            <a:ln>
-              <a:noFill/>
-            </a:ln>
-            <a:effectLst/>
-          </c:spPr>
-          <c:txPr>
-            <a:bodyPr rot="-5400000" spcFirstLastPara="1" vertOverflow="ellipsis" vert="horz" wrap="square" anchor="ctr" anchorCtr="1"/>
-            <a:lstStyle/>
-            <a:p>
-              <a:pPr>
-                <a:defRPr sz="700" b="0" i="0" u="none" strike="noStrike" kern="1200" baseline="0">
-                  <a:solidFill>
-                    <a:schemeClr val="tx1">
-                      <a:lumMod val="65000"/>
-                      <a:lumOff val="35000"/>
-                    </a:schemeClr>
-                  </a:solidFill>
-                  <a:latin typeface="+mn-lt"/>
-                  <a:ea typeface="+mn-ea"/>
-                  <a:cs typeface="+mn-cs"/>
-                </a:defRPr>
-              </a:pPr>
-              <a:endParaRPr lang="en-US"/>
-            </a:p>
-          </c:txPr>
-        </c:title>
-        <c:numFmt formatCode="0%" sourceLinked="1"/>
-        <c:majorTickMark val="none"/>
-        <c:minorTickMark val="none"/>
-        <c:tickLblPos val="nextTo"/>
-        <c:crossAx val="397713664"/>
-        <c:crosses val="autoZero"/>
-        <c:crossBetween val="between"/>
-      </c:valAx>
-      <c:spPr>
-        <a:noFill/>
-        <a:ln>
-          <a:noFill/>
-        </a:ln>
-        <a:effectLst/>
-      </c:spPr>
-    </c:plotArea>
-    <c:legend>
-      <c:legendPos val="b"/>
-      <c:layout>
-        <c:manualLayout>
-          <c:xMode val="edge"/>
-          <c:yMode val="edge"/>
-          <c:x val="0.21236946445524096"/>
-          <c:y val="0.89172609041847295"/>
-          <c:w val="0.56849271513269872"/>
-          <c:h val="0.10827390958152702"/>
-        </c:manualLayout>
-      </c:layout>
-      <c:overlay val="0"/>
-      <c:spPr>
-        <a:noFill/>
-        <a:ln>
-          <a:noFill/>
-        </a:ln>
-        <a:effectLst/>
-      </c:spPr>
-      <c:txPr>
-        <a:bodyPr rot="0" spcFirstLastPara="1" vertOverflow="ellipsis" vert="horz" wrap="square" anchor="ctr" anchorCtr="1"/>
-        <a:lstStyle/>
-        <a:p>
-          <a:pPr>
-            <a:defRPr sz="700" b="0" i="0" u="none" strike="noStrike" kern="1200" baseline="0">
-              <a:solidFill>
-                <a:schemeClr val="tx1">
-                  <a:lumMod val="65000"/>
-                  <a:lumOff val="35000"/>
-                </a:schemeClr>
-              </a:solidFill>
-              <a:latin typeface="+mn-lt"/>
-              <a:ea typeface="+mn-ea"/>
-              <a:cs typeface="+mn-cs"/>
-            </a:defRPr>
-          </a:pPr>
-          <a:endParaRPr lang="en-US"/>
-        </a:p>
-      </c:txPr>
-    </c:legend>
-    <c:plotVisOnly val="1"/>
-    <c:dispBlanksAs val="gap"/>
-    <c:extLst>
-      <c:ext xmlns:c16r3="http://schemas.microsoft.com/office/drawing/2017/03/chart" uri="{56B9EC1D-385E-4148-901F-78D8002777C0}">
-        <c16r3:dataDisplayOptions16>
-          <c16r3:dispNaAsBlank val="1"/>
-        </c16r3:dataDisplayOptions16>
-      </c:ext>
-    </c:extLst>
-    <c:showDLblsOverMax val="0"/>
-  </c:chart>
-  <c:spPr>
-    <a:solidFill>
-      <a:schemeClr val="bg1"/>
-    </a:solidFill>
-    <a:ln w="9525" cap="flat" cmpd="sng" algn="ctr">
-      <a:solidFill>
-        <a:schemeClr val="tx1"/>
-      </a:solidFill>
-      <a:round/>
-    </a:ln>
-    <a:effectLst/>
-  </c:spPr>
-  <c:txPr>
-    <a:bodyPr/>
-    <a:lstStyle/>
-    <a:p>
-      <a:pPr>
-        <a:defRPr sz="700"/>
-      </a:pPr>
-      <a:endParaRPr lang="en-US"/>
-    </a:p>
-  </c:txPr>
-  <c:externalData r:id="rId3">
-    <c:autoUpdate val="0"/>
-  </c:externalData>
-</c:chartSpace>
-</file>
-
 <file path=word/charts/colors1.xml><?xml version="1.0" encoding="utf-8"?>
 <cs:colorStyle xmlns:cs="http://schemas.microsoft.com/office/drawing/2012/chartStyle" xmlns:a="http://schemas.openxmlformats.org/drawingml/2006/main" meth="cycle" id="10">
   <a:schemeClr val="accent1"/>

</xml_diff>